<commit_message>
* Version checking. * Noexcept.
</commit_message>
<xml_diff>
--- a/misc/todo.docx
+++ b/misc/todo.docx
@@ -6,9 +6,11 @@
       <w:pPr>
         <w:pStyle w:val="Title"/>
       </w:pPr>
+      <w:proofErr w:type="spellStart"/>
       <w:r>
         <w:t>Todo</w:t>
       </w:r>
+      <w:proofErr w:type="spellEnd"/>
     </w:p>
     <w:p>
       <w:pPr>
@@ -52,8 +54,13 @@
           <w:numId w:val="1"/>
         </w:numPr>
       </w:pPr>
-      <w:r>
-        <w:t>Todo list</w:t>
+      <w:proofErr w:type="spellStart"/>
+      <w:r>
+        <w:t>Todo</w:t>
+      </w:r>
+      <w:proofErr w:type="spellEnd"/>
+      <w:r>
+        <w:t xml:space="preserve"> list</w:t>
       </w:r>
       <w:r>
         <w:t>.</w:t>
@@ -80,836 +87,566 @@
         </w:numPr>
       </w:pPr>
       <w:r>
-        <w:t xml:space="preserve">Re-architect to make mocking </w:t>
-      </w:r>
-      <w:r>
-        <w:t xml:space="preserve">for tests </w:t>
-      </w:r>
-      <w:r>
-        <w:t>easier.</w:t>
-      </w:r>
-    </w:p>
-    <w:p>
-      <w:pPr>
-        <w:pStyle w:val="ListParagraph"/>
-        <w:numPr>
-          <w:ilvl w:val="0"/>
-          <w:numId w:val="1"/>
-        </w:numPr>
-      </w:pPr>
-      <w:r>
-        <w:t xml:space="preserve">Split into sub-libraries where appropriate (winapi wrapper, memory editing, </w:t>
-      </w:r>
-      <w:r>
-        <w:t>injected-only, stealth hooks, etc).</w:t>
-      </w:r>
-    </w:p>
-    <w:p>
-      <w:pPr>
-        <w:pStyle w:val="ListParagraph"/>
-        <w:numPr>
-          <w:ilvl w:val="0"/>
-          <w:numId w:val="1"/>
-        </w:numPr>
-      </w:pPr>
-      <w:r>
-        <w:t>Reorganize directory and build structure where appropriate.</w:t>
-      </w:r>
-    </w:p>
-    <w:p>
-      <w:pPr>
-        <w:pStyle w:val="ListParagraph"/>
-        <w:numPr>
-          <w:ilvl w:val="0"/>
-          <w:numId w:val="1"/>
-        </w:numPr>
-      </w:pPr>
-      <w:r>
-        <w:t>Document and check (with pp) minimum Boost and compiler verisons.</w:t>
-      </w:r>
-    </w:p>
-    <w:p>
-      <w:pPr>
-        <w:pStyle w:val="ListParagraph"/>
-        <w:numPr>
-          <w:ilvl w:val="0"/>
-          <w:numId w:val="1"/>
-        </w:numPr>
-      </w:pPr>
-      <w:r>
-        <w:t>Value-type style initialization rewrite.</w:t>
-      </w:r>
-    </w:p>
-    <w:p>
-      <w:pPr>
-        <w:pStyle w:val="ListParagraph"/>
-        <w:numPr>
-          <w:ilvl w:val="0"/>
-          <w:numId w:val="1"/>
-        </w:numPr>
-      </w:pPr>
-      <w:r>
-        <w:t>Document preconditions and postconditions.</w:t>
-      </w:r>
-    </w:p>
-    <w:p>
-      <w:pPr>
-        <w:pStyle w:val="ListParagraph"/>
-        <w:numPr>
-          <w:ilvl w:val="0"/>
-          <w:numId w:val="1"/>
-        </w:numPr>
-      </w:pPr>
-      <w:r>
-        <w:t>Better annotations  (warnings, notes, etc) in docs.</w:t>
-      </w:r>
-    </w:p>
-    <w:p>
-      <w:pPr>
-        <w:pStyle w:val="ListParagraph"/>
-        <w:numPr>
-          <w:ilvl w:val="0"/>
-          <w:numId w:val="1"/>
-        </w:numPr>
-      </w:pPr>
-      <w:r>
-        <w:t>Check implementation of constructors in derived classes.</w:t>
-      </w:r>
-    </w:p>
-    <w:p>
-      <w:pPr>
-        <w:pStyle w:val="ListParagraph"/>
-        <w:numPr>
-          <w:ilvl w:val="0"/>
-          <w:numId w:val="1"/>
-        </w:numPr>
-      </w:pPr>
-      <w:r>
-        <w:t>Use Boost.Locale for i18n and l10n support.</w:t>
-      </w:r>
-    </w:p>
-    <w:p>
-      <w:pPr>
-        <w:pStyle w:val="ListParagraph"/>
-        <w:numPr>
-          <w:ilvl w:val="0"/>
-          <w:numId w:val="1"/>
-        </w:numPr>
-      </w:pPr>
-      <w:r>
-        <w:t>Revisit move/copy/etc constructors and ensure they are all implemented correctly.</w:t>
-      </w:r>
-    </w:p>
-    <w:p>
-      <w:pPr>
-        <w:pStyle w:val="ListParagraph"/>
-        <w:numPr>
-          <w:ilvl w:val="1"/>
-          <w:numId w:val="1"/>
-        </w:numPr>
-      </w:pPr>
-      <w:r>
-        <w:t xml:space="preserve">Alternatively, only implement them explicitly when required, and document the supported ‘concepts’ in the library docs. E.g.CopyConstructible </w:t>
-      </w:r>
-    </w:p>
-    <w:p>
-      <w:pPr>
-        <w:pStyle w:val="ListParagraph"/>
-        <w:numPr>
-          <w:ilvl w:val="0"/>
-          <w:numId w:val="1"/>
-        </w:numPr>
-      </w:pPr>
-      <w:r>
-        <w:t>Compiler feature testing instead of version testing.</w:t>
-      </w:r>
-    </w:p>
-    <w:p>
-      <w:pPr>
-        <w:pStyle w:val="ListParagraph"/>
-        <w:numPr>
-          <w:ilvl w:val="0"/>
-          <w:numId w:val="1"/>
-        </w:numPr>
-      </w:pPr>
-      <w:r>
-        <w:t>Remove hard dependency on Boost and use environmental variables instead.</w:t>
-      </w:r>
-    </w:p>
-    <w:p>
-      <w:pPr>
-        <w:pStyle w:val="ListParagraph"/>
-        <w:numPr>
-          <w:ilvl w:val="1"/>
-          <w:numId w:val="1"/>
-        </w:numPr>
-      </w:pPr>
-      <w:r>
-        <w:t xml:space="preserve">Do the same for other dependencies? Decouples dependencies in cases where projects dependent on HadesMem want to use the same dependencies without forcing them to use the version provided by HadesMem (HadesMem should instead use the version provided by the user, assuming it meets the minimum requirements). </w:t>
-      </w:r>
-    </w:p>
-    <w:p>
-      <w:pPr>
-        <w:pStyle w:val="ListParagraph"/>
-        <w:numPr>
-          <w:ilvl w:val="0"/>
-          <w:numId w:val="1"/>
-        </w:numPr>
-      </w:pPr>
-      <w:r>
-        <w:t>Improve build process.</w:t>
-      </w:r>
-    </w:p>
-    <w:p>
-      <w:pPr>
-        <w:pStyle w:val="ListParagraph"/>
-        <w:numPr>
-          <w:ilvl w:val="0"/>
-          <w:numId w:val="1"/>
-        </w:numPr>
-      </w:pPr>
-      <w:r>
-        <w:t>Investigate s</w:t>
-      </w:r>
-      <w:r>
-        <w:t xml:space="preserve">upport for ICC, </w:t>
+        <w:t xml:space="preserve">Document preconditions and </w:t>
+      </w:r>
+      <w:proofErr w:type="spellStart"/>
+      <w:r>
+        <w:t>postconditions</w:t>
+      </w:r>
+      <w:proofErr w:type="spellEnd"/>
+      <w:r>
+        <w:t>.</w:t>
+      </w:r>
+    </w:p>
+    <w:p>
+      <w:pPr>
+        <w:pStyle w:val="ListParagraph"/>
+        <w:numPr>
+          <w:ilvl w:val="0"/>
+          <w:numId w:val="1"/>
+        </w:numPr>
+      </w:pPr>
+      <w:r>
+        <w:t xml:space="preserve">Better </w:t>
+      </w:r>
+      <w:proofErr w:type="gramStart"/>
+      <w:r>
+        <w:t>annotations  (</w:t>
+      </w:r>
+      <w:proofErr w:type="gramEnd"/>
+      <w:r>
+        <w:t xml:space="preserve">warnings, notes, </w:t>
+      </w:r>
+      <w:proofErr w:type="spellStart"/>
+      <w:r>
+        <w:t>etc</w:t>
+      </w:r>
+      <w:proofErr w:type="spellEnd"/>
+      <w:r>
+        <w:t>) in docs.</w:t>
+      </w:r>
+      <w:r>
+        <w:t xml:space="preserve"> </w:t>
+      </w:r>
+    </w:p>
+    <w:p>
+      <w:pPr>
+        <w:pStyle w:val="ListParagraph"/>
+        <w:numPr>
+          <w:ilvl w:val="0"/>
+          <w:numId w:val="1"/>
+        </w:numPr>
+      </w:pPr>
+      <w:r>
+        <w:t>Documentation.</w:t>
+      </w:r>
+    </w:p>
+    <w:p>
+      <w:pPr>
+        <w:pStyle w:val="ListParagraph"/>
+        <w:numPr>
+          <w:ilvl w:val="1"/>
+          <w:numId w:val="1"/>
+        </w:numPr>
+      </w:pPr>
+      <w:r>
+        <w:t>Improved and expanded documentation. Add notes,</w:t>
+      </w:r>
+      <w:r>
+        <w:t xml:space="preserve"> </w:t>
+      </w:r>
+      <w:r>
+        <w:t>cautions, symbols, cross-refs, etc.</w:t>
+      </w:r>
+    </w:p>
+    <w:p>
+      <w:pPr>
+        <w:pStyle w:val="ListParagraph"/>
+        <w:numPr>
+          <w:ilvl w:val="1"/>
+          <w:numId w:val="1"/>
+        </w:numPr>
+      </w:pPr>
+      <w:r>
+        <w:t>T</w:t>
+      </w:r>
+      <w:r>
+        <w:t>hreading docs.</w:t>
+      </w:r>
+    </w:p>
+    <w:p>
+      <w:pPr>
+        <w:pStyle w:val="ListParagraph"/>
+        <w:numPr>
+          <w:ilvl w:val="1"/>
+          <w:numId w:val="1"/>
+        </w:numPr>
+      </w:pPr>
+      <w:proofErr w:type="gramStart"/>
+      <w:r>
+        <w:t>E</w:t>
+      </w:r>
+      <w:r>
+        <w:t>xception guarantee</w:t>
+      </w:r>
+      <w:proofErr w:type="gramEnd"/>
+      <w:r>
+        <w:t xml:space="preserve"> docs.</w:t>
+      </w:r>
+    </w:p>
+    <w:p>
+      <w:pPr>
+        <w:pStyle w:val="ListParagraph"/>
+        <w:numPr>
+          <w:ilvl w:val="0"/>
+          <w:numId w:val="1"/>
+        </w:numPr>
+      </w:pPr>
+      <w:r>
+        <w:t xml:space="preserve">Unit tests. </w:t>
+      </w:r>
+    </w:p>
+    <w:p>
+      <w:pPr>
+        <w:pStyle w:val="ListParagraph"/>
+        <w:numPr>
+          <w:ilvl w:val="1"/>
+          <w:numId w:val="1"/>
+        </w:numPr>
+      </w:pPr>
+      <w:r>
+        <w:t>Extra sanity checks to ensure not only that functions return without exception, but also that the returned data is valid. (</w:t>
+      </w:r>
+      <w:proofErr w:type="gramStart"/>
+      <w:r>
+        <w:t>e.g</w:t>
+      </w:r>
+      <w:proofErr w:type="gramEnd"/>
+      <w:r>
+        <w:t xml:space="preserve">. </w:t>
+      </w:r>
+      <w:proofErr w:type="spellStart"/>
+      <w:r>
+        <w:t>GetName</w:t>
+      </w:r>
+      <w:proofErr w:type="spellEnd"/>
+      <w:r>
+        <w:t xml:space="preserve"> in </w:t>
+      </w:r>
+      <w:proofErr w:type="spellStart"/>
+      <w:r>
+        <w:t>ImpThunk</w:t>
+      </w:r>
+      <w:proofErr w:type="spellEnd"/>
+      <w:r>
+        <w:t xml:space="preserve">.) </w:t>
+      </w:r>
+    </w:p>
+    <w:p>
+      <w:pPr>
+        <w:pStyle w:val="ListParagraph"/>
+        <w:numPr>
+          <w:ilvl w:val="1"/>
+          <w:numId w:val="1"/>
+        </w:numPr>
+      </w:pPr>
+      <w:r>
+        <w:t xml:space="preserve">Expand tests to be more thorough and use </w:t>
+      </w:r>
+      <w:proofErr w:type="spellStart"/>
+      <w:r>
+        <w:t>Boost.Test</w:t>
+      </w:r>
+      <w:proofErr w:type="spellEnd"/>
+      <w:r>
+        <w:t xml:space="preserve"> checks such as BOOST_CHECK_NO_THROW, BOOST_CHECK_THROW, BOOST_CHECK_EQUAL_COLLECTION, etc.</w:t>
+      </w:r>
+    </w:p>
+    <w:p>
+      <w:pPr>
+        <w:pStyle w:val="ListParagraph"/>
+        <w:numPr>
+          <w:ilvl w:val="1"/>
+          <w:numId w:val="1"/>
+        </w:numPr>
+      </w:pPr>
+      <w:r>
+        <w:t xml:space="preserve">Extra tests on library usage that should fail to compile (because of static assertions, type traits, </w:t>
+      </w:r>
+      <w:proofErr w:type="spellStart"/>
+      <w:r>
+        <w:t>etc</w:t>
+      </w:r>
+      <w:proofErr w:type="spellEnd"/>
+      <w:r>
+        <w:t xml:space="preserve">). Needed to ensure library misuse is not ‘possible’. </w:t>
+      </w:r>
+    </w:p>
+    <w:p>
+      <w:pPr>
+        <w:pStyle w:val="ListParagraph"/>
+        <w:numPr>
+          <w:ilvl w:val="0"/>
+          <w:numId w:val="1"/>
+        </w:numPr>
+      </w:pPr>
+      <w:r>
+        <w:t>Improve quality of existing code.</w:t>
+      </w:r>
+      <w:r>
+        <w:t xml:space="preserve"> </w:t>
+      </w:r>
+    </w:p>
+    <w:p>
+      <w:pPr>
+        <w:pStyle w:val="ListParagraph"/>
+        <w:numPr>
+          <w:ilvl w:val="1"/>
+          <w:numId w:val="1"/>
+        </w:numPr>
+      </w:pPr>
+      <w:r>
+        <w:t xml:space="preserve">Check default constructability </w:t>
+      </w:r>
+      <w:proofErr w:type="spellStart"/>
+      <w:r>
+        <w:t>etc</w:t>
+      </w:r>
+      <w:proofErr w:type="spellEnd"/>
+      <w:r>
+        <w:t xml:space="preserve"> in templates and add static asserts.</w:t>
+      </w:r>
+    </w:p>
+    <w:p>
+      <w:pPr>
+        <w:pStyle w:val="ListParagraph"/>
+        <w:numPr>
+          <w:ilvl w:val="1"/>
+          <w:numId w:val="1"/>
+        </w:numPr>
+      </w:pPr>
+      <w:r>
+        <w:t xml:space="preserve">Improve exception-safety guarantees. (Rollback support </w:t>
+      </w:r>
+      <w:proofErr w:type="spellStart"/>
+      <w:r>
+        <w:t>etc</w:t>
+      </w:r>
+      <w:proofErr w:type="spellEnd"/>
+      <w:r>
+        <w:t>)</w:t>
+      </w:r>
+    </w:p>
+    <w:p>
+      <w:pPr>
+        <w:pStyle w:val="ListParagraph"/>
+        <w:numPr>
+          <w:ilvl w:val="1"/>
+          <w:numId w:val="1"/>
+        </w:numPr>
+      </w:pPr>
+      <w:r>
+        <w:t>Improve thread-safety guarantees and threading model.</w:t>
+      </w:r>
+    </w:p>
+    <w:p>
+      <w:pPr>
+        <w:pStyle w:val="ListParagraph"/>
+        <w:numPr>
+          <w:ilvl w:val="1"/>
+          <w:numId w:val="1"/>
+        </w:numPr>
+      </w:pPr>
+      <w:r>
+        <w:t xml:space="preserve">Investigate </w:t>
+      </w:r>
+      <w:proofErr w:type="spellStart"/>
+      <w:r>
+        <w:t>Boost.Exception’s</w:t>
+      </w:r>
+      <w:proofErr w:type="spellEnd"/>
+      <w:r>
+        <w:t xml:space="preserve"> support for multiple exception info objects which share the same tag type, and how to ‘extract’ them at the catch site. Potentially rewrite some exceptions which use multiple ‘</w:t>
+      </w:r>
+      <w:proofErr w:type="spellStart"/>
+      <w:r>
+        <w:t>ErrorCodeWin</w:t>
+      </w:r>
+      <w:proofErr w:type="spellEnd"/>
+      <w:r>
+        <w:t>’ objects to use unique tags instead.</w:t>
+      </w:r>
+    </w:p>
+    <w:p>
+      <w:pPr>
+        <w:pStyle w:val="ListParagraph"/>
+        <w:numPr>
+          <w:ilvl w:val="1"/>
+          <w:numId w:val="1"/>
+        </w:numPr>
+      </w:pPr>
+      <w:r>
+        <w:t>Template concept checking and improved error messages.</w:t>
+      </w:r>
+    </w:p>
+    <w:p>
+      <w:pPr>
+        <w:pStyle w:val="ListParagraph"/>
+        <w:numPr>
+          <w:ilvl w:val="1"/>
+          <w:numId w:val="1"/>
+        </w:numPr>
+      </w:pPr>
+      <w:r>
+        <w:t xml:space="preserve">Compile time checks to ensure MSVC, </w:t>
       </w:r>
       <w:r>
         <w:t xml:space="preserve">GCC, </w:t>
       </w:r>
       <w:r>
-        <w:t>Clang, etc.</w:t>
-      </w:r>
-    </w:p>
-    <w:p>
-      <w:pPr>
-        <w:pStyle w:val="ListParagraph"/>
-        <w:numPr>
-          <w:ilvl w:val="0"/>
-          <w:numId w:val="1"/>
-        </w:numPr>
-      </w:pPr>
-      <w:r>
-        <w:t>Move ‘internal’ code to ‘detail’</w:t>
-      </w:r>
-      <w:r>
-        <w:t xml:space="preserve"> folder/namespace.</w:t>
-      </w:r>
-    </w:p>
-    <w:p>
-      <w:pPr>
-        <w:pStyle w:val="ListParagraph"/>
-        <w:numPr>
-          <w:ilvl w:val="0"/>
-          <w:numId w:val="1"/>
-        </w:numPr>
-      </w:pPr>
-      <w:r>
-        <w:t>Documentation.</w:t>
-      </w:r>
-    </w:p>
-    <w:p>
-      <w:pPr>
-        <w:pStyle w:val="ListParagraph"/>
-        <w:numPr>
-          <w:ilvl w:val="1"/>
-          <w:numId w:val="1"/>
-        </w:numPr>
-      </w:pPr>
-      <w:r>
-        <w:t>Improved and expanded documentation. Add notes,</w:t>
+        <w:t xml:space="preserve">Boost, </w:t>
+      </w:r>
+      <w:proofErr w:type="spellStart"/>
+      <w:r>
+        <w:t>etc</w:t>
+      </w:r>
+      <w:proofErr w:type="spellEnd"/>
+      <w:r>
+        <w:t xml:space="preserve"> meet the minimum requirements.</w:t>
+      </w:r>
+    </w:p>
+    <w:p>
+      <w:pPr>
+        <w:pStyle w:val="ListParagraph"/>
+        <w:numPr>
+          <w:ilvl w:val="1"/>
+          <w:numId w:val="1"/>
+        </w:numPr>
+      </w:pPr>
+      <w:r>
+        <w:t xml:space="preserve">Value-type style uniform initialization (e.g. </w:t>
+      </w:r>
+      <w:proofErr w:type="spellStart"/>
+      <w:r>
+        <w:t>std</w:t>
+      </w:r>
+      <w:proofErr w:type="spellEnd"/>
+      <w:r>
+        <w:t xml:space="preserve">::set&lt;T&gt; = </w:t>
+      </w:r>
+      <w:proofErr w:type="spellStart"/>
+      <w:proofErr w:type="gramStart"/>
+      <w:r>
+        <w:t>GetT</w:t>
+      </w:r>
+      <w:proofErr w:type="spellEnd"/>
+      <w:r>
+        <w:t>(</w:t>
+      </w:r>
+      <w:proofErr w:type="gramEnd"/>
+      <w:r>
+        <w:t>)).</w:t>
+      </w:r>
+    </w:p>
+    <w:p>
+      <w:pPr>
+        <w:pStyle w:val="ListParagraph"/>
+        <w:numPr>
+          <w:ilvl w:val="1"/>
+          <w:numId w:val="1"/>
+        </w:numPr>
+      </w:pPr>
+      <w:r>
+        <w:t>Assertions where appropriate</w:t>
+      </w:r>
+      <w:r>
+        <w:t xml:space="preserve"> (for ‘impossible’ </w:t>
+      </w:r>
+      <w:r>
+        <w:t xml:space="preserve">or rare </w:t>
+      </w:r>
+      <w:r>
+        <w:t>cases).</w:t>
+      </w:r>
+    </w:p>
+    <w:p>
+      <w:pPr>
+        <w:pStyle w:val="ListParagraph"/>
+        <w:numPr>
+          <w:ilvl w:val="2"/>
+          <w:numId w:val="1"/>
+        </w:numPr>
+      </w:pPr>
+      <w:r>
+        <w:t>Especially check fo</w:t>
+      </w:r>
+      <w:r>
+        <w:t>r things like integer overflows that would otherwise be hard to debug.</w:t>
+      </w:r>
+    </w:p>
+    <w:p>
+      <w:pPr>
+        <w:pStyle w:val="ListParagraph"/>
+        <w:numPr>
+          <w:ilvl w:val="1"/>
+          <w:numId w:val="1"/>
+        </w:numPr>
+      </w:pPr>
+      <w:r>
+        <w:t>Support extra operator overloads where appropriate (such as &lt; or &gt; on Module to make it closer to the built in HMODULE type).</w:t>
+      </w:r>
+    </w:p>
+    <w:p>
+      <w:pPr>
+        <w:pStyle w:val="ListParagraph"/>
+        <w:numPr>
+          <w:ilvl w:val="1"/>
+          <w:numId w:val="1"/>
+        </w:numPr>
+      </w:pPr>
+      <w:r>
+        <w:t xml:space="preserve">Tests for remaining ‘detail’ components such as </w:t>
+      </w:r>
+      <w:proofErr w:type="spellStart"/>
+      <w:r>
+        <w:t>EnsureCleanup</w:t>
+      </w:r>
+      <w:proofErr w:type="spellEnd"/>
+      <w:r>
+        <w:t xml:space="preserve">, </w:t>
+      </w:r>
+      <w:proofErr w:type="spellStart"/>
+      <w:r>
+        <w:t>StringBuffer</w:t>
+      </w:r>
+      <w:proofErr w:type="spellEnd"/>
+      <w:r>
+        <w:t>, etc.</w:t>
+      </w:r>
+    </w:p>
+    <w:p>
+      <w:pPr>
+        <w:pStyle w:val="ListParagraph"/>
+        <w:numPr>
+          <w:ilvl w:val="1"/>
+          <w:numId w:val="1"/>
+        </w:numPr>
+      </w:pPr>
+      <w:r>
+        <w:t>Instead of taking or returning a vector&lt;T&gt;, instead use a C&lt;T&gt; where ‘C’ is a template parameter representing an arbitrary container.</w:t>
+      </w:r>
+    </w:p>
+    <w:p>
+      <w:pPr>
+        <w:pStyle w:val="ListParagraph"/>
+        <w:numPr>
+          <w:ilvl w:val="1"/>
+          <w:numId w:val="1"/>
+        </w:numPr>
+      </w:pPr>
+      <w:bookmarkStart w:id="0" w:name="_GoBack"/>
+      <w:r>
+        <w:t>Use ‘ranges’ over direct containers where possible.</w:t>
+      </w:r>
+      <w:bookmarkEnd w:id="0"/>
+    </w:p>
+    <w:p>
+      <w:pPr>
+        <w:pStyle w:val="ListParagraph"/>
+        <w:numPr>
+          <w:ilvl w:val="0"/>
+          <w:numId w:val="1"/>
+        </w:numPr>
+      </w:pPr>
+      <w:r>
+        <w:t>Reduce compile time.</w:t>
+      </w:r>
+    </w:p>
+    <w:p>
+      <w:pPr>
+        <w:pStyle w:val="ListParagraph"/>
+        <w:numPr>
+          <w:ilvl w:val="1"/>
+          <w:numId w:val="1"/>
+        </w:numPr>
+      </w:pPr>
+      <w:r>
+        <w:lastRenderedPageBreak/>
+        <w:t>Reduce include dependencies.</w:t>
+      </w:r>
+    </w:p>
+    <w:p>
+      <w:pPr>
+        <w:pStyle w:val="ListParagraph"/>
+        <w:numPr>
+          <w:ilvl w:val="2"/>
+          <w:numId w:val="1"/>
+        </w:numPr>
+      </w:pPr>
+      <w:r>
+        <w:t>Pointer-to-</w:t>
+      </w:r>
+      <w:proofErr w:type="spellStart"/>
+      <w:r>
+        <w:t>impl</w:t>
+      </w:r>
+      <w:proofErr w:type="spellEnd"/>
+      <w:r>
+        <w:t xml:space="preserve"> idiom.</w:t>
+      </w:r>
+    </w:p>
+    <w:p>
+      <w:pPr>
+        <w:pStyle w:val="ListParagraph"/>
+        <w:numPr>
+          <w:ilvl w:val="1"/>
+          <w:numId w:val="1"/>
+        </w:numPr>
+      </w:pPr>
+      <w:r>
+        <w:t>Decouple components if possible.</w:t>
+      </w:r>
+    </w:p>
+    <w:p>
+      <w:pPr>
+        <w:pStyle w:val="ListParagraph"/>
+        <w:numPr>
+          <w:ilvl w:val="0"/>
+          <w:numId w:val="1"/>
+        </w:numPr>
+      </w:pPr>
+      <w:r>
+        <w:t xml:space="preserve">Performance improvements in potential bottlenecks (e.g. Iterators, Scanner, </w:t>
+      </w:r>
+      <w:proofErr w:type="spellStart"/>
+      <w:r>
+        <w:t>PeLib</w:t>
+      </w:r>
+      <w:proofErr w:type="spellEnd"/>
+      <w:r>
+        <w:t>,</w:t>
       </w:r>
       <w:r>
         <w:t xml:space="preserve"> </w:t>
       </w:r>
-      <w:r>
-        <w:t>cautions, symbols, cross-refs, etc.</w:t>
-      </w:r>
-    </w:p>
-    <w:p>
-      <w:pPr>
-        <w:pStyle w:val="ListParagraph"/>
-        <w:numPr>
-          <w:ilvl w:val="1"/>
-          <w:numId w:val="1"/>
-        </w:numPr>
-      </w:pPr>
-      <w:r>
-        <w:t>T</w:t>
-      </w:r>
-      <w:r>
-        <w:t>hreading docs.</w:t>
-      </w:r>
-    </w:p>
-    <w:p>
-      <w:pPr>
-        <w:pStyle w:val="ListParagraph"/>
-        <w:numPr>
-          <w:ilvl w:val="1"/>
-          <w:numId w:val="1"/>
-        </w:numPr>
-      </w:pPr>
-      <w:r>
-        <w:t>E</w:t>
-      </w:r>
-      <w:r>
-        <w:t>xception guarantee docs.</w:t>
-      </w:r>
-    </w:p>
-    <w:p>
-      <w:pPr>
-        <w:pStyle w:val="ListParagraph"/>
-        <w:numPr>
-          <w:ilvl w:val="0"/>
-          <w:numId w:val="1"/>
-        </w:numPr>
-      </w:pPr>
-      <w:r>
-        <w:t xml:space="preserve">Unit tests. </w:t>
-      </w:r>
-    </w:p>
-    <w:p>
-      <w:pPr>
-        <w:pStyle w:val="ListParagraph"/>
-        <w:numPr>
-          <w:ilvl w:val="1"/>
-          <w:numId w:val="1"/>
-        </w:numPr>
-      </w:pPr>
-      <w:r>
-        <w:t xml:space="preserve">Extra sanity checks to ensure not only that functions return without exception, but also that the returned data is valid. (e.g. GetName in ImpThunk.) </w:t>
-      </w:r>
-    </w:p>
-    <w:p>
-      <w:pPr>
-        <w:pStyle w:val="ListParagraph"/>
-        <w:numPr>
-          <w:ilvl w:val="1"/>
-          <w:numId w:val="1"/>
-        </w:numPr>
-      </w:pPr>
-      <w:r>
-        <w:t>Expand tests to be more thorough and use Boost.Test checks such as BOOST_CHECK_NO_THROW, BOOST_CHECK_THROW, BOOST_CHECK_EQUAL_COLLECTION, etc.</w:t>
-      </w:r>
-    </w:p>
-    <w:p>
-      <w:pPr>
-        <w:pStyle w:val="ListParagraph"/>
-        <w:numPr>
-          <w:ilvl w:val="1"/>
-          <w:numId w:val="1"/>
-        </w:numPr>
-      </w:pPr>
-      <w:r>
-        <w:t xml:space="preserve">Extra tests on library usage that should fail to compile (because of static assertions, type traits, etc). Needed to ensure library misuse is not ‘possible’. </w:t>
-      </w:r>
-    </w:p>
-    <w:p>
-      <w:pPr>
-        <w:pStyle w:val="ListParagraph"/>
-        <w:numPr>
-          <w:ilvl w:val="0"/>
-          <w:numId w:val="1"/>
-        </w:numPr>
-      </w:pPr>
-      <w:r>
-        <w:lastRenderedPageBreak/>
-        <w:t>Examples.</w:t>
-      </w:r>
-    </w:p>
-    <w:p>
-      <w:pPr>
-        <w:pStyle w:val="ListParagraph"/>
-        <w:numPr>
-          <w:ilvl w:val="1"/>
-          <w:numId w:val="1"/>
-        </w:numPr>
-      </w:pPr>
-      <w:r>
-        <w:t>All components.</w:t>
-      </w:r>
-    </w:p>
-    <w:p>
-      <w:pPr>
-        <w:pStyle w:val="ListParagraph"/>
-        <w:numPr>
-          <w:ilvl w:val="1"/>
-          <w:numId w:val="1"/>
-        </w:numPr>
-      </w:pPr>
-      <w:r>
-        <w:t>Cleanup and in-source documentation.</w:t>
-      </w:r>
-    </w:p>
-    <w:p>
-      <w:pPr>
-        <w:pStyle w:val="ListParagraph"/>
-        <w:numPr>
-          <w:ilvl w:val="0"/>
-          <w:numId w:val="1"/>
-        </w:numPr>
-      </w:pPr>
-      <w:r>
-        <w:t>Improve quality of existing code.</w:t>
+      <w:proofErr w:type="spellStart"/>
+      <w:r>
+        <w:t>FindPattern</w:t>
+      </w:r>
+      <w:proofErr w:type="spellEnd"/>
+      <w:r>
+        <w:t>,</w:t>
       </w:r>
       <w:r>
         <w:t xml:space="preserve"> </w:t>
       </w:r>
-    </w:p>
-    <w:p>
-      <w:pPr>
-        <w:pStyle w:val="ListParagraph"/>
-        <w:numPr>
-          <w:ilvl w:val="1"/>
-          <w:numId w:val="1"/>
-        </w:numPr>
-      </w:pPr>
-      <w:r>
-        <w:t>Exception safety ‘rewrite’.</w:t>
-      </w:r>
-    </w:p>
-    <w:p>
-      <w:pPr>
-        <w:pStyle w:val="ListParagraph"/>
-        <w:numPr>
-          <w:ilvl w:val="1"/>
-          <w:numId w:val="1"/>
-        </w:numPr>
-      </w:pPr>
-      <w:r>
-        <w:t>Use ‘noexcept’ where appropriate.</w:t>
-      </w:r>
-      <w:bookmarkStart w:id="0" w:name="_GoBack"/>
-      <w:bookmarkEnd w:id="0"/>
-    </w:p>
-    <w:p>
-      <w:pPr>
-        <w:pStyle w:val="ListParagraph"/>
-        <w:numPr>
-          <w:ilvl w:val="1"/>
-          <w:numId w:val="1"/>
-        </w:numPr>
-      </w:pPr>
-      <w:r>
-        <w:t>Change equality comparison style in code to put constants on the left hand side.</w:t>
-      </w:r>
-    </w:p>
-    <w:p>
-      <w:pPr>
-        <w:pStyle w:val="ListParagraph"/>
-        <w:numPr>
-          <w:ilvl w:val="1"/>
-          <w:numId w:val="1"/>
-        </w:numPr>
-      </w:pPr>
-      <w:r>
-        <w:t>Follow (mostly) Google C++ Style Guide, LLVM Style Guide, Chromium Style Guide, etc.</w:t>
-      </w:r>
-    </w:p>
-    <w:p>
-      <w:pPr>
-        <w:pStyle w:val="ListParagraph"/>
-        <w:numPr>
-          <w:ilvl w:val="1"/>
-          <w:numId w:val="1"/>
-        </w:numPr>
-      </w:pPr>
-      <w:r>
-        <w:t>Virtual function ‘override’ annotations.</w:t>
-      </w:r>
-    </w:p>
-    <w:p>
-      <w:pPr>
-        <w:pStyle w:val="ListParagraph"/>
-        <w:numPr>
-          <w:ilvl w:val="1"/>
-          <w:numId w:val="1"/>
-        </w:numPr>
-      </w:pPr>
-      <w:r>
-        <w:t>Replace enums with virtual functions.</w:t>
-      </w:r>
-    </w:p>
-    <w:p>
-      <w:pPr>
-        <w:pStyle w:val="ListParagraph"/>
-        <w:numPr>
-          <w:ilvl w:val="1"/>
-          <w:numId w:val="1"/>
-        </w:numPr>
-      </w:pPr>
-      <w:r>
-        <w:t>Check default constructability etc in templates and add static asserts.</w:t>
-      </w:r>
-    </w:p>
-    <w:p>
-      <w:pPr>
-        <w:pStyle w:val="ListParagraph"/>
-        <w:numPr>
-          <w:ilvl w:val="1"/>
-          <w:numId w:val="1"/>
-        </w:numPr>
-      </w:pPr>
-      <w:r>
-        <w:t>Improve exception-safety guarantees. (Rollback support etc)</w:t>
-      </w:r>
-    </w:p>
-    <w:p>
-      <w:pPr>
-        <w:pStyle w:val="ListParagraph"/>
-        <w:numPr>
-          <w:ilvl w:val="1"/>
-          <w:numId w:val="1"/>
-        </w:numPr>
-      </w:pPr>
-      <w:r>
-        <w:t>Improve thread-safety guarantees and threading model.</w:t>
-      </w:r>
-    </w:p>
-    <w:p>
-      <w:pPr>
-        <w:pStyle w:val="ListParagraph"/>
-        <w:numPr>
-          <w:ilvl w:val="1"/>
-          <w:numId w:val="1"/>
-        </w:numPr>
-      </w:pPr>
-      <w:r>
-        <w:t>Investigate Boost.Exception’s support for multiple exception info objects which share the same tag type, and how to ‘extract’ them at the catch site. Potentially rewrite some exceptions which use multiple ‘ErrorCodeWin’ objects to use unique tags instead.</w:t>
-      </w:r>
-    </w:p>
-    <w:p>
-      <w:pPr>
-        <w:pStyle w:val="ListParagraph"/>
-        <w:numPr>
-          <w:ilvl w:val="1"/>
-          <w:numId w:val="1"/>
-        </w:numPr>
-      </w:pPr>
-      <w:r>
-        <w:t>Proper localization and internationalization support/framework.</w:t>
-      </w:r>
-    </w:p>
-    <w:p>
-      <w:pPr>
-        <w:pStyle w:val="ListParagraph"/>
-        <w:numPr>
-          <w:ilvl w:val="1"/>
-          <w:numId w:val="1"/>
-        </w:numPr>
-      </w:pPr>
-      <w:r>
-        <w:t xml:space="preserve">Consider moving from UTF-16 </w:t>
-      </w:r>
-      <w:r>
-        <w:t>internally</w:t>
-      </w:r>
-      <w:r>
-        <w:t xml:space="preserve"> to UTF-8, and only using UTF-16 at API boundaries. If implemented, all files and other IO should be in UTF-8.</w:t>
-      </w:r>
-    </w:p>
-    <w:p>
-      <w:pPr>
-        <w:pStyle w:val="ListParagraph"/>
-        <w:numPr>
-          <w:ilvl w:val="1"/>
-          <w:numId w:val="1"/>
-        </w:numPr>
-      </w:pPr>
-      <w:r>
-        <w:t>Template concept checking and improved error messages.</w:t>
-      </w:r>
-    </w:p>
-    <w:p>
-      <w:pPr>
-        <w:pStyle w:val="ListParagraph"/>
-        <w:numPr>
-          <w:ilvl w:val="1"/>
-          <w:numId w:val="1"/>
-        </w:numPr>
-      </w:pPr>
-      <w:r>
-        <w:t xml:space="preserve">Compile time checks to ensure MSVC, </w:t>
-      </w:r>
-      <w:r>
-        <w:t xml:space="preserve">GCC, </w:t>
-      </w:r>
-      <w:r>
-        <w:t>Boost, etc meet the minimum requirements.</w:t>
-      </w:r>
-    </w:p>
-    <w:p>
-      <w:pPr>
-        <w:pStyle w:val="ListParagraph"/>
-        <w:numPr>
-          <w:ilvl w:val="1"/>
-          <w:numId w:val="1"/>
-        </w:numPr>
-      </w:pPr>
-      <w:r>
-        <w:t>Value-type style uniform initialization (e.g. std::set&lt;T&gt; = GetT()).</w:t>
-      </w:r>
-    </w:p>
-    <w:p>
-      <w:pPr>
-        <w:pStyle w:val="ListParagraph"/>
-        <w:numPr>
-          <w:ilvl w:val="1"/>
-          <w:numId w:val="1"/>
-        </w:numPr>
-      </w:pPr>
-      <w:r>
-        <w:t>Assertions where appropriate</w:t>
-      </w:r>
-      <w:r>
-        <w:t xml:space="preserve"> (for ‘impossible’ </w:t>
-      </w:r>
-      <w:r>
-        <w:t xml:space="preserve">or rare </w:t>
-      </w:r>
-      <w:r>
-        <w:t>cases).</w:t>
-      </w:r>
-    </w:p>
-    <w:p>
-      <w:pPr>
-        <w:pStyle w:val="ListParagraph"/>
-        <w:numPr>
-          <w:ilvl w:val="2"/>
-          <w:numId w:val="1"/>
-        </w:numPr>
-      </w:pPr>
-      <w:r>
-        <w:t>Especially check fo</w:t>
-      </w:r>
-      <w:r>
-        <w:t>r things like integer overflows that would otherwise be hard to debug.</w:t>
-      </w:r>
-    </w:p>
-    <w:p>
-      <w:pPr>
-        <w:pStyle w:val="ListParagraph"/>
-        <w:numPr>
-          <w:ilvl w:val="1"/>
-          <w:numId w:val="1"/>
-        </w:numPr>
-      </w:pPr>
-      <w:r>
-        <w:t xml:space="preserve">Support swapping where appropriate (and use </w:t>
-      </w:r>
-      <w:r>
-        <w:t>to simplify</w:t>
-      </w:r>
-      <w:r>
-        <w:t xml:space="preserve"> operator=</w:t>
-      </w:r>
-      <w:r>
-        <w:t xml:space="preserve"> if possible</w:t>
-      </w:r>
-      <w:r>
-        <w:t>).</w:t>
-      </w:r>
-    </w:p>
-    <w:p>
-      <w:pPr>
-        <w:pStyle w:val="ListParagraph"/>
-        <w:numPr>
-          <w:ilvl w:val="1"/>
-          <w:numId w:val="1"/>
-        </w:numPr>
-      </w:pPr>
-      <w:r>
-        <w:t>Support extra operator overloads where appropriate (such as &lt; or &gt; on Module to make it closer to the built in HMODULE type).</w:t>
-      </w:r>
-    </w:p>
-    <w:p>
-      <w:pPr>
-        <w:pStyle w:val="ListParagraph"/>
-        <w:numPr>
-          <w:ilvl w:val="1"/>
-          <w:numId w:val="1"/>
-        </w:numPr>
-      </w:pPr>
-      <w:r>
-        <w:t>Support perfect forwarding where appropriate.</w:t>
-      </w:r>
-      <w:r>
-        <w:t xml:space="preserve"> </w:t>
-      </w:r>
-    </w:p>
-    <w:p>
-      <w:pPr>
-        <w:pStyle w:val="ListParagraph"/>
-        <w:numPr>
-          <w:ilvl w:val="1"/>
-          <w:numId w:val="1"/>
-        </w:numPr>
-      </w:pPr>
-      <w:r>
-        <w:t>Fix conversion to bool in classes (e.g. EnsureCleanup) to use an unspecified bool type and prevent implicit conversion to int, and also to remove the reliance on HandleType’s  implicit conversion to bool, which we cannot guarantee.</w:t>
-      </w:r>
-    </w:p>
-    <w:p>
-      <w:pPr>
-        <w:pStyle w:val="ListParagraph"/>
-        <w:numPr>
-          <w:ilvl w:val="1"/>
-          <w:numId w:val="1"/>
-        </w:numPr>
-      </w:pPr>
-      <w:r>
-        <w:t>Const correctness.</w:t>
-      </w:r>
-    </w:p>
-    <w:p>
-      <w:pPr>
-        <w:pStyle w:val="ListParagraph"/>
-        <w:numPr>
-          <w:ilvl w:val="1"/>
-          <w:numId w:val="1"/>
-        </w:numPr>
-      </w:pPr>
-      <w:r>
-        <w:t>Clean up APIs returning pairs/tuples/etc to return objects with named fields and/or getters.</w:t>
-      </w:r>
-    </w:p>
-    <w:p>
-      <w:pPr>
-        <w:pStyle w:val="ListParagraph"/>
-        <w:numPr>
-          <w:ilvl w:val="1"/>
-          <w:numId w:val="1"/>
-        </w:numPr>
-      </w:pPr>
-      <w:r>
-        <w:t>Review and ‘rewrite’ in-code documentation/comments.</w:t>
-      </w:r>
-    </w:p>
-    <w:p>
-      <w:pPr>
-        <w:pStyle w:val="ListParagraph"/>
-        <w:numPr>
-          <w:ilvl w:val="1"/>
-          <w:numId w:val="1"/>
-        </w:numPr>
-      </w:pPr>
-      <w:r>
-        <w:t>Tests for remaining ‘detail’ components such as EnsureCleanup, StringBuffer, etc.</w:t>
-      </w:r>
-    </w:p>
-    <w:p>
-      <w:pPr>
-        <w:pStyle w:val="ListParagraph"/>
-        <w:numPr>
-          <w:ilvl w:val="1"/>
-          <w:numId w:val="1"/>
-        </w:numPr>
-      </w:pPr>
-      <w:r>
-        <w:t>Investigate support for optional error reporting via error codes to avoid littering code with try-catch blocks in certain scenarios.</w:t>
-      </w:r>
-    </w:p>
-    <w:p>
-      <w:pPr>
-        <w:pStyle w:val="ListParagraph"/>
-        <w:numPr>
-          <w:ilvl w:val="1"/>
-          <w:numId w:val="1"/>
-        </w:numPr>
-      </w:pPr>
-      <w:r>
-        <w:t>Improve API genericity.</w:t>
-      </w:r>
-    </w:p>
-    <w:p>
-      <w:pPr>
-        <w:pStyle w:val="ListParagraph"/>
-        <w:numPr>
-          <w:ilvl w:val="2"/>
-          <w:numId w:val="1"/>
-        </w:numPr>
-      </w:pPr>
-      <w:r>
-        <w:t>Instead of taking or returning a vector&lt;T&gt;, instead use a C&lt;T&gt; where ‘C’ is a template parameter representing an arbitrary container.</w:t>
-      </w:r>
-    </w:p>
-    <w:p>
-      <w:pPr>
-        <w:pStyle w:val="ListParagraph"/>
-        <w:numPr>
-          <w:ilvl w:val="2"/>
-          <w:numId w:val="1"/>
-        </w:numPr>
-      </w:pPr>
-      <w:r>
-        <w:lastRenderedPageBreak/>
-        <w:t>Use ‘ranges’ over direct containers where possible.</w:t>
-      </w:r>
-    </w:p>
-    <w:p>
-      <w:pPr>
-        <w:pStyle w:val="ListParagraph"/>
-        <w:numPr>
-          <w:ilvl w:val="0"/>
-          <w:numId w:val="1"/>
-        </w:numPr>
-      </w:pPr>
-      <w:r>
-        <w:t>Reduce compile time.</w:t>
-      </w:r>
-    </w:p>
-    <w:p>
-      <w:pPr>
-        <w:pStyle w:val="ListParagraph"/>
-        <w:numPr>
-          <w:ilvl w:val="1"/>
-          <w:numId w:val="1"/>
-        </w:numPr>
-      </w:pPr>
-      <w:r>
-        <w:t>Reduce include dependencies.</w:t>
-      </w:r>
-    </w:p>
-    <w:p>
-      <w:pPr>
-        <w:pStyle w:val="ListParagraph"/>
-        <w:numPr>
-          <w:ilvl w:val="2"/>
-          <w:numId w:val="1"/>
-        </w:numPr>
-      </w:pPr>
-      <w:r>
-        <w:t>Pointer-to-impl idiom.</w:t>
-      </w:r>
-    </w:p>
-    <w:p>
-      <w:pPr>
-        <w:pStyle w:val="ListParagraph"/>
-        <w:numPr>
-          <w:ilvl w:val="1"/>
-          <w:numId w:val="1"/>
-        </w:numPr>
-      </w:pPr>
-      <w:r>
-        <w:t>Decouple components if possible.</w:t>
-      </w:r>
-    </w:p>
-    <w:p>
-      <w:pPr>
-        <w:pStyle w:val="ListParagraph"/>
-        <w:numPr>
-          <w:ilvl w:val="0"/>
-          <w:numId w:val="1"/>
-        </w:numPr>
-      </w:pPr>
-      <w:r>
-        <w:t>Performance improvements in potential bottlenecks (e.g. Iterators, Scanner, PeLib,</w:t>
-      </w:r>
-      <w:r>
-        <w:t xml:space="preserve"> FindPattern,</w:t>
-      </w:r>
-      <w:r>
-        <w:t xml:space="preserve"> etc)</w:t>
+      <w:proofErr w:type="spellStart"/>
+      <w:r>
+        <w:t>etc</w:t>
+      </w:r>
+      <w:proofErr w:type="spellEnd"/>
+      <w:r>
+        <w:t>)</w:t>
       </w:r>
       <w:r>
         <w:t>.</w:t>
@@ -956,7 +693,15 @@
         </w:numPr>
       </w:pPr>
       <w:r>
-        <w:t xml:space="preserve">Helper service to run HadesMem tools as ‘SYSTEM’ for when </w:t>
+        <w:t xml:space="preserve">Helper service to run </w:t>
+      </w:r>
+      <w:proofErr w:type="spellStart"/>
+      <w:r>
+        <w:t>HadesMem</w:t>
+      </w:r>
+      <w:proofErr w:type="spellEnd"/>
+      <w:r>
+        <w:t xml:space="preserve"> tools as ‘SYSTEM’ for when </w:t>
       </w:r>
       <w:r>
         <w:t>manipulating</w:t>
@@ -1082,54 +827,141 @@
         </w:numPr>
       </w:pPr>
       <w:r>
-        <w:t>Custom GetModuleHandle, GetProcAddress, etc.</w:t>
-      </w:r>
-    </w:p>
-    <w:p>
-      <w:pPr>
-        <w:pStyle w:val="ListParagraph"/>
-        <w:numPr>
-          <w:ilvl w:val="0"/>
-          <w:numId w:val="1"/>
-        </w:numPr>
-      </w:pPr>
-      <w:r>
-        <w:t>C++ WinAPI wrapper.</w:t>
+        <w:t xml:space="preserve">Custom </w:t>
+      </w:r>
+      <w:proofErr w:type="spellStart"/>
+      <w:r>
+        <w:t>GetModuleHandle</w:t>
+      </w:r>
+      <w:proofErr w:type="spellEnd"/>
+      <w:r>
+        <w:t xml:space="preserve">, </w:t>
+      </w:r>
+      <w:proofErr w:type="spellStart"/>
+      <w:r>
+        <w:t>GetProcAddress</w:t>
+      </w:r>
+      <w:proofErr w:type="spellEnd"/>
+      <w:r>
+        <w:t>, etc.</w:t>
+      </w:r>
+    </w:p>
+    <w:p>
+      <w:pPr>
+        <w:pStyle w:val="ListParagraph"/>
+        <w:numPr>
+          <w:ilvl w:val="0"/>
+          <w:numId w:val="1"/>
+        </w:numPr>
+      </w:pPr>
+      <w:r>
+        <w:t xml:space="preserve">C++ </w:t>
+      </w:r>
+      <w:proofErr w:type="spellStart"/>
+      <w:r>
+        <w:t>WinAPI</w:t>
+      </w:r>
+      <w:proofErr w:type="spellEnd"/>
+      <w:r>
+        <w:t xml:space="preserve"> wrapper.</w:t>
       </w:r>
     </w:p>
     <w:p>
       <w:pPr>
         <w:ind w:left="2160" w:hanging="2160"/>
       </w:pPr>
+      <w:proofErr w:type="spellStart"/>
       <w:r>
         <w:rPr>
           <w:b/>
         </w:rPr>
         <w:t>MemoryMgr</w:t>
       </w:r>
-    </w:p>
-    <w:p>
-      <w:pPr>
-        <w:pStyle w:val="ListParagraph"/>
-        <w:numPr>
-          <w:ilvl w:val="0"/>
-          <w:numId w:val="1"/>
-        </w:numPr>
-      </w:pPr>
-      <w:r>
-        <w:t>Consider using array in Read over vector if possible (as sizeof(T) is a compile-time constant). Union template for { T obj; char bytes[sizeof(T); } also available.</w:t>
-      </w:r>
-    </w:p>
-    <w:p>
-      <w:pPr>
-        <w:pStyle w:val="ListParagraph"/>
-        <w:numPr>
-          <w:ilvl w:val="0"/>
-          <w:numId w:val="1"/>
-        </w:numPr>
-      </w:pPr>
-      <w:r>
-        <w:t>Use Boost.FunctionTypes in remote function caller to detect calling convention. (Also use TMP to detect number of args and their types etc).</w:t>
+      <w:proofErr w:type="spellEnd"/>
+    </w:p>
+    <w:p>
+      <w:pPr>
+        <w:pStyle w:val="ListParagraph"/>
+        <w:numPr>
+          <w:ilvl w:val="0"/>
+          <w:numId w:val="1"/>
+        </w:numPr>
+      </w:pPr>
+      <w:r>
+        <w:t xml:space="preserve">Consider using array in Read over vector if possible (as </w:t>
+      </w:r>
+      <w:proofErr w:type="spellStart"/>
+      <w:proofErr w:type="gramStart"/>
+      <w:r>
+        <w:t>sizeof</w:t>
+      </w:r>
+      <w:proofErr w:type="spellEnd"/>
+      <w:r>
+        <w:t>(</w:t>
+      </w:r>
+      <w:proofErr w:type="gramEnd"/>
+      <w:r>
+        <w:t xml:space="preserve">T) is a compile-time constant). Union template for </w:t>
+      </w:r>
+      <w:proofErr w:type="gramStart"/>
+      <w:r>
+        <w:t>{ T</w:t>
+      </w:r>
+      <w:proofErr w:type="gramEnd"/>
+      <w:r>
+        <w:t xml:space="preserve"> </w:t>
+      </w:r>
+      <w:proofErr w:type="spellStart"/>
+      <w:r>
+        <w:t>obj</w:t>
+      </w:r>
+      <w:proofErr w:type="spellEnd"/>
+      <w:r>
+        <w:t>; char bytes[</w:t>
+      </w:r>
+      <w:proofErr w:type="spellStart"/>
+      <w:r>
+        <w:t>sizeof</w:t>
+      </w:r>
+      <w:proofErr w:type="spellEnd"/>
+      <w:r>
+        <w:t>(T); } also available.</w:t>
+      </w:r>
+    </w:p>
+    <w:p>
+      <w:pPr>
+        <w:pStyle w:val="ListParagraph"/>
+        <w:numPr>
+          <w:ilvl w:val="0"/>
+          <w:numId w:val="1"/>
+        </w:numPr>
+      </w:pPr>
+      <w:r>
+        <w:t xml:space="preserve">Use </w:t>
+      </w:r>
+      <w:proofErr w:type="spellStart"/>
+      <w:r>
+        <w:t>Boost.FunctionTypes</w:t>
+      </w:r>
+      <w:proofErr w:type="spellEnd"/>
+      <w:r>
+        <w:t xml:space="preserve"> in remote function caller to detect calling convention. (Also use TMP to detect number of </w:t>
+      </w:r>
+      <w:proofErr w:type="spellStart"/>
+      <w:r>
+        <w:t>args</w:t>
+      </w:r>
+      <w:proofErr w:type="spellEnd"/>
+      <w:r>
+        <w:t xml:space="preserve"> and their types </w:t>
+      </w:r>
+      <w:proofErr w:type="spellStart"/>
+      <w:r>
+        <w:t>etc</w:t>
+      </w:r>
+      <w:proofErr w:type="spellEnd"/>
+      <w:r>
+        <w:t>).</w:t>
       </w:r>
     </w:p>
     <w:p>
@@ -1153,7 +985,15 @@
         </w:numPr>
       </w:pPr>
       <w:r>
-        <w:t>Improve genericity of parameter passing in remote function caller.</w:t>
+        <w:t xml:space="preserve">Improve </w:t>
+      </w:r>
+      <w:proofErr w:type="spellStart"/>
+      <w:r>
+        <w:t>genericity</w:t>
+      </w:r>
+      <w:proofErr w:type="spellEnd"/>
+      <w:r>
+        <w:t xml:space="preserve"> of parameter passing in remote function caller.</w:t>
       </w:r>
     </w:p>
     <w:p>
@@ -1232,23 +1072,33 @@
       </w:r>
     </w:p>
     <w:p>
+      <w:proofErr w:type="spellStart"/>
       <w:r>
         <w:rPr>
           <w:b/>
         </w:rPr>
         <w:t>ManualMap</w:t>
       </w:r>
-    </w:p>
-    <w:p>
-      <w:pPr>
-        <w:pStyle w:val="ListParagraph"/>
-        <w:numPr>
-          <w:ilvl w:val="0"/>
-          <w:numId w:val="1"/>
-        </w:numPr>
-      </w:pPr>
-      <w:r>
-        <w:t>Exception handling support under x86 SafeSEH and x64.</w:t>
+      <w:proofErr w:type="spellEnd"/>
+    </w:p>
+    <w:p>
+      <w:pPr>
+        <w:pStyle w:val="ListParagraph"/>
+        <w:numPr>
+          <w:ilvl w:val="0"/>
+          <w:numId w:val="1"/>
+        </w:numPr>
+      </w:pPr>
+      <w:r>
+        <w:t xml:space="preserve">Exception handling support under x86 </w:t>
+      </w:r>
+      <w:proofErr w:type="spellStart"/>
+      <w:r>
+        <w:t>SafeSEH</w:t>
+      </w:r>
+      <w:proofErr w:type="spellEnd"/>
+      <w:r>
+        <w:t xml:space="preserve"> and x64.</w:t>
       </w:r>
     </w:p>
     <w:p>
@@ -1280,19 +1130,19 @@
         <w:rPr>
           <w:b/>
         </w:rPr>
+        <w:t>Injector</w:t>
+      </w:r>
+    </w:p>
+    <w:p>
+      <w:pPr>
+        <w:pStyle w:val="ListParagraph"/>
+        <w:numPr>
+          <w:ilvl w:val="0"/>
+          <w:numId w:val="1"/>
+        </w:numPr>
+      </w:pPr>
+      <w:r>
         <w:lastRenderedPageBreak/>
-        <w:t>Injector</w:t>
-      </w:r>
-    </w:p>
-    <w:p>
-      <w:pPr>
-        <w:pStyle w:val="ListParagraph"/>
-        <w:numPr>
-          <w:ilvl w:val="0"/>
-          <w:numId w:val="1"/>
-        </w:numPr>
-      </w:pPr>
-      <w:r>
         <w:t>.NET injection.</w:t>
       </w:r>
     </w:p>
@@ -1341,7 +1191,23 @@
         </w:numPr>
       </w:pPr>
       <w:r>
-        <w:t xml:space="preserve">Get address of Kernel32!LoadLibrary ‘manually’ rather than using a local GetProcAddress and </w:t>
+        <w:t>Get address of Kernel32</w:t>
+      </w:r>
+      <w:proofErr w:type="gramStart"/>
+      <w:r>
+        <w:t>!LoadLibrary</w:t>
+      </w:r>
+      <w:proofErr w:type="gramEnd"/>
+      <w:r>
+        <w:t xml:space="preserve"> ‘manually’ rather than using a local </w:t>
+      </w:r>
+      <w:proofErr w:type="spellStart"/>
+      <w:r>
+        <w:t>GetProcAddress</w:t>
+      </w:r>
+      <w:proofErr w:type="spellEnd"/>
+      <w:r>
+        <w:t xml:space="preserve"> and </w:t>
       </w:r>
       <w:r>
         <w:t>pointer arithmetic.</w:t>
@@ -1356,7 +1222,15 @@
         </w:numPr>
       </w:pPr>
       <w:r>
-        <w:t>Whilst this works in all normal cases, it doesn’t work when the target has shims enabled which hook LoadLibrary.</w:t>
+        <w:t xml:space="preserve">Whilst this works in all normal cases, it doesn’t work when the target has shims enabled which hook </w:t>
+      </w:r>
+      <w:proofErr w:type="spellStart"/>
+      <w:r>
+        <w:t>LoadLibrary</w:t>
+      </w:r>
+      <w:proofErr w:type="spellEnd"/>
+      <w:r>
+        <w:t>.</w:t>
       </w:r>
     </w:p>
     <w:p>
@@ -1376,7 +1250,23 @@
         </w:numPr>
       </w:pPr>
       <w:r>
-        <w:t>Fix Patcher tests requiring UAC elevation. Embedding an ‘asInvoker’ manifest will stop the compat shims misfiring due to the filename.</w:t>
+        <w:t>Fix Patcher tests requiring UAC elevation. Embedding an ‘</w:t>
+      </w:r>
+      <w:proofErr w:type="spellStart"/>
+      <w:r>
+        <w:t>asInvoker</w:t>
+      </w:r>
+      <w:proofErr w:type="spellEnd"/>
+      <w:r>
+        <w:t xml:space="preserve">’ manifest will stop the </w:t>
+      </w:r>
+      <w:proofErr w:type="spellStart"/>
+      <w:r>
+        <w:t>compat</w:t>
+      </w:r>
+      <w:proofErr w:type="spellEnd"/>
+      <w:r>
+        <w:t xml:space="preserve"> shims misfiring due to the filename.</w:t>
       </w:r>
     </w:p>
     <w:p>
@@ -1415,7 +1305,15 @@
         <w:t>Improved relative instruction rebuilding (including conditionals).</w:t>
       </w:r>
       <w:r>
-        <w:t xml:space="preserve"> x64 has far more IP relative instructions than x86.</w:t>
+        <w:t xml:space="preserve"> </w:t>
+      </w:r>
+      <w:proofErr w:type="gramStart"/>
+      <w:r>
+        <w:t>x64</w:t>
+      </w:r>
+      <w:proofErr w:type="gramEnd"/>
+      <w:r>
+        <w:t xml:space="preserve"> has far more IP relative instructions than x86.</w:t>
       </w:r>
     </w:p>
     <w:p>
@@ -1456,8 +1354,13 @@
           <w:numId w:val="1"/>
         </w:numPr>
       </w:pPr>
-      <w:r>
-        <w:t>Uncopyable, so make moveable.</w:t>
+      <w:proofErr w:type="spellStart"/>
+      <w:r>
+        <w:t>Uncopyable</w:t>
+      </w:r>
+      <w:proofErr w:type="spellEnd"/>
+      <w:r>
+        <w:t>, so make moveable.</w:t>
       </w:r>
     </w:p>
     <w:p>
@@ -1517,16 +1420,34 @@
         </w:numPr>
       </w:pPr>
       <w:r>
-        <w:t>Detect cases where hooking may overflow past the end of a function, and fail. (Provide policy or flag to allow overriding this behaviour.) Examples may be instructions such as ‘int 3’, ‘ret’, ‘jmp’, etc.</w:t>
-      </w:r>
-    </w:p>
-    <w:p>
+        <w:t>Detect cases where hooking may overflow past the end of a function, and fail. (Provide policy or flag to allow overriding this behaviour.) Examples may be instructions such as ‘</w:t>
+      </w:r>
+      <w:proofErr w:type="spellStart"/>
+      <w:r>
+        <w:t>int</w:t>
+      </w:r>
+      <w:proofErr w:type="spellEnd"/>
+      <w:r>
+        <w:t xml:space="preserve"> 3’, ‘ret’, ‘</w:t>
+      </w:r>
+      <w:proofErr w:type="spellStart"/>
+      <w:r>
+        <w:t>jmp</w:t>
+      </w:r>
+      <w:proofErr w:type="spellEnd"/>
+      <w:r>
+        <w:t>’, etc.</w:t>
+      </w:r>
+    </w:p>
+    <w:p>
+      <w:proofErr w:type="spellStart"/>
       <w:r>
         <w:rPr>
           <w:b/>
         </w:rPr>
         <w:t>FindPattern</w:t>
       </w:r>
+      <w:proofErr w:type="spellEnd"/>
     </w:p>
     <w:p>
       <w:pPr>
@@ -1580,12 +1501,14 @@
       </w:r>
     </w:p>
     <w:p>
+      <w:proofErr w:type="spellStart"/>
       <w:r>
         <w:rPr>
           <w:b/>
         </w:rPr>
         <w:t>PeLib</w:t>
       </w:r>
+      <w:proofErr w:type="spellEnd"/>
     </w:p>
     <w:p>
       <w:pPr>
@@ -1614,13 +1537,29 @@
         </w:numPr>
       </w:pPr>
       <w:r>
-        <w:t>Investigate use of virtual functions for file vs memory</w:t>
+        <w:t xml:space="preserve">Investigate use of virtual functions for file </w:t>
+      </w:r>
+      <w:proofErr w:type="spellStart"/>
+      <w:r>
+        <w:t>vs</w:t>
+      </w:r>
+      <w:proofErr w:type="spellEnd"/>
+      <w:r>
+        <w:t xml:space="preserve"> memory</w:t>
       </w:r>
       <w:r>
         <w:t xml:space="preserve"> access</w:t>
       </w:r>
       <w:r>
-        <w:t xml:space="preserve"> (RvaToVa)</w:t>
+        <w:t xml:space="preserve"> (</w:t>
+      </w:r>
+      <w:proofErr w:type="spellStart"/>
+      <w:r>
+        <w:t>RvaToVa</w:t>
+      </w:r>
+      <w:proofErr w:type="spellEnd"/>
+      <w:r>
+        <w:t>)</w:t>
       </w:r>
       <w:r>
         <w:t xml:space="preserve">. </w:t>
@@ -1647,47 +1586,79 @@
         </w:numPr>
       </w:pPr>
       <w:r>
-        <w:t>Note: May cause problems when copying ‘PeFile’ type.</w:t>
-      </w:r>
-    </w:p>
-    <w:p>
-      <w:pPr>
-        <w:pStyle w:val="ListParagraph"/>
-        <w:numPr>
-          <w:ilvl w:val="0"/>
+        <w:t>Note: May cause problems when copying ‘</w:t>
+      </w:r>
+      <w:proofErr w:type="spellStart"/>
+      <w:r>
+        <w:t>PeFile</w:t>
+      </w:r>
+      <w:proofErr w:type="spellEnd"/>
+      <w:r>
+        <w:t>’ type.</w:t>
+      </w:r>
+    </w:p>
+    <w:p>
+      <w:pPr>
+        <w:pStyle w:val="ListParagraph"/>
+        <w:numPr>
+          <w:ilvl w:val="0"/>
+          <w:numId w:val="1"/>
+        </w:numPr>
+      </w:pPr>
+      <w:r>
+        <w:t>Extra sanity checking in all components.</w:t>
+      </w:r>
+    </w:p>
+    <w:p>
+      <w:pPr>
+        <w:pStyle w:val="ListParagraph"/>
+        <w:numPr>
+          <w:ilvl w:val="1"/>
           <w:numId w:val="1"/>
         </w:numPr>
       </w:pPr>
       <w:r>
         <w:lastRenderedPageBreak/>
-        <w:t>Extra sanity checking in all components.</w:t>
-      </w:r>
-    </w:p>
-    <w:p>
-      <w:pPr>
-        <w:pStyle w:val="ListParagraph"/>
-        <w:numPr>
-          <w:ilvl w:val="1"/>
-          <w:numId w:val="1"/>
-        </w:numPr>
-      </w:pPr>
-      <w:r>
         <w:t xml:space="preserve">E.g. </w:t>
       </w:r>
       <w:r>
-        <w:t>Check NumberOfRvaAndSizes in NtHeaders before attempting to retrieve a data dir.</w:t>
-      </w:r>
-    </w:p>
-    <w:p>
-      <w:pPr>
-        <w:pStyle w:val="ListParagraph"/>
-        <w:numPr>
-          <w:ilvl w:val="0"/>
-          <w:numId w:val="1"/>
-        </w:numPr>
-      </w:pPr>
-      <w:r>
-        <w:t>Cache base pointers etc rather than retrieving it manually in every getter/setter. Slightly less ‘robust’, but due to the typically ‘read-only’ nature of the data this is the expected behaviour in all known cases anyway.</w:t>
+        <w:t xml:space="preserve">Check </w:t>
+      </w:r>
+      <w:proofErr w:type="spellStart"/>
+      <w:r>
+        <w:t>NumberOfRvaAndSizes</w:t>
+      </w:r>
+      <w:proofErr w:type="spellEnd"/>
+      <w:r>
+        <w:t xml:space="preserve"> in </w:t>
+      </w:r>
+      <w:proofErr w:type="spellStart"/>
+      <w:r>
+        <w:t>NtHeaders</w:t>
+      </w:r>
+      <w:proofErr w:type="spellEnd"/>
+      <w:r>
+        <w:t xml:space="preserve"> before attempting to retrieve a data dir.</w:t>
+      </w:r>
+    </w:p>
+    <w:p>
+      <w:pPr>
+        <w:pStyle w:val="ListParagraph"/>
+        <w:numPr>
+          <w:ilvl w:val="0"/>
+          <w:numId w:val="1"/>
+        </w:numPr>
+      </w:pPr>
+      <w:r>
+        <w:t xml:space="preserve">Cache base pointers </w:t>
+      </w:r>
+      <w:proofErr w:type="spellStart"/>
+      <w:r>
+        <w:t>etc</w:t>
+      </w:r>
+      <w:proofErr w:type="spellEnd"/>
+      <w:r>
+        <w:t xml:space="preserve"> rather than retrieving it manually in every getter/setter. Slightly less ‘robust’, but due to the typically ‘read-only’ nature of the data this is the expected behaviour in all known cases anyway.</w:t>
       </w:r>
     </w:p>
     <w:p>
@@ -1783,7 +1754,15 @@
         </w:numPr>
       </w:pPr>
       <w:r>
-        <w:t>Load config directory.</w:t>
+        <w:t xml:space="preserve">Load </w:t>
+      </w:r>
+      <w:proofErr w:type="spellStart"/>
+      <w:r>
+        <w:t>config</w:t>
+      </w:r>
+      <w:proofErr w:type="spellEnd"/>
+      <w:r>
+        <w:t xml:space="preserve"> directory.</w:t>
       </w:r>
     </w:p>
     <w:p>
@@ -1873,13 +1852,61 @@
         </w:numPr>
       </w:pPr>
       <w:r>
-        <w:t>Helper functions such as FindExport, FindImport, HasDataDir, GetArchitecture,</w:t>
-      </w:r>
-      <w:r>
-        <w:t xml:space="preserve"> IsDotNet,</w:t>
-      </w:r>
-      <w:r>
-        <w:t xml:space="preserve"> GetPDB,</w:t>
+        <w:t xml:space="preserve">Helper functions such as </w:t>
+      </w:r>
+      <w:proofErr w:type="spellStart"/>
+      <w:r>
+        <w:t>FindExport</w:t>
+      </w:r>
+      <w:proofErr w:type="spellEnd"/>
+      <w:r>
+        <w:t xml:space="preserve">, </w:t>
+      </w:r>
+      <w:proofErr w:type="spellStart"/>
+      <w:r>
+        <w:t>FindImport</w:t>
+      </w:r>
+      <w:proofErr w:type="spellEnd"/>
+      <w:r>
+        <w:t xml:space="preserve">, </w:t>
+      </w:r>
+      <w:proofErr w:type="spellStart"/>
+      <w:r>
+        <w:t>HasDataDir</w:t>
+      </w:r>
+      <w:proofErr w:type="spellEnd"/>
+      <w:r>
+        <w:t xml:space="preserve">, </w:t>
+      </w:r>
+      <w:proofErr w:type="spellStart"/>
+      <w:r>
+        <w:t>GetArchitecture</w:t>
+      </w:r>
+      <w:proofErr w:type="spellEnd"/>
+      <w:r>
+        <w:t>,</w:t>
+      </w:r>
+      <w:r>
+        <w:t xml:space="preserve"> </w:t>
+      </w:r>
+      <w:proofErr w:type="spellStart"/>
+      <w:r>
+        <w:t>IsDotNet</w:t>
+      </w:r>
+      <w:proofErr w:type="spellEnd"/>
+      <w:r>
+        <w:t>,</w:t>
+      </w:r>
+      <w:r>
+        <w:t xml:space="preserve"> </w:t>
+      </w:r>
+      <w:proofErr w:type="spellStart"/>
+      <w:r>
+        <w:t>GetPDB</w:t>
+      </w:r>
+      <w:proofErr w:type="spellEnd"/>
+      <w:r>
+        <w:t>,</w:t>
       </w:r>
       <w:r>
         <w:t xml:space="preserve"> etc.</w:t>
@@ -1894,7 +1921,15 @@
         </w:numPr>
       </w:pPr>
       <w:r>
-        <w:t>Test against pathological cases such as Corkami tests.</w:t>
+        <w:t xml:space="preserve">Test against pathological cases such as </w:t>
+      </w:r>
+      <w:proofErr w:type="spellStart"/>
+      <w:r>
+        <w:t>Corkami</w:t>
+      </w:r>
+      <w:proofErr w:type="spellEnd"/>
+      <w:r>
+        <w:t xml:space="preserve"> tests.</w:t>
       </w:r>
     </w:p>
     <w:p>
@@ -1926,19 +1961,35 @@
         </w:numPr>
       </w:pPr>
       <w:r>
-        <w:t>NOP/UnNOP support.</w:t>
-      </w:r>
-    </w:p>
-    <w:p>
-      <w:pPr>
-        <w:pStyle w:val="ListParagraph"/>
-        <w:numPr>
-          <w:ilvl w:val="0"/>
-          <w:numId w:val="1"/>
-        </w:numPr>
-      </w:pPr>
-      <w:r>
-        <w:t>ASM searching API with ‘wildcards’. (MetaASM?)</w:t>
+        <w:t>NOP/</w:t>
+      </w:r>
+      <w:proofErr w:type="spellStart"/>
+      <w:r>
+        <w:t>UnNOP</w:t>
+      </w:r>
+      <w:proofErr w:type="spellEnd"/>
+      <w:r>
+        <w:t xml:space="preserve"> support.</w:t>
+      </w:r>
+    </w:p>
+    <w:p>
+      <w:pPr>
+        <w:pStyle w:val="ListParagraph"/>
+        <w:numPr>
+          <w:ilvl w:val="0"/>
+          <w:numId w:val="1"/>
+        </w:numPr>
+      </w:pPr>
+      <w:r>
+        <w:t>ASM searching API with ‘wildcards’. (</w:t>
+      </w:r>
+      <w:proofErr w:type="spellStart"/>
+      <w:r>
+        <w:t>MetaASM</w:t>
+      </w:r>
+      <w:proofErr w:type="spellEnd"/>
+      <w:r>
+        <w:t>?)</w:t>
       </w:r>
     </w:p>
     <w:p>
@@ -2054,7 +2105,15 @@
         </w:numPr>
       </w:pPr>
       <w:r>
-        <w:t>Memory protection filters (read, write, exec).</w:t>
+        <w:t xml:space="preserve">Memory protection filters (read, write, </w:t>
+      </w:r>
+      <w:proofErr w:type="gramStart"/>
+      <w:r>
+        <w:t>exec</w:t>
+      </w:r>
+      <w:proofErr w:type="gramEnd"/>
+      <w:r>
+        <w:t>).</w:t>
       </w:r>
     </w:p>
     <w:p>
@@ -2090,19 +2149,19 @@
         </w:numPr>
       </w:pPr>
       <w:r>
+        <w:t>Support injected scanning.</w:t>
+      </w:r>
+    </w:p>
+    <w:p>
+      <w:pPr>
+        <w:pStyle w:val="ListParagraph"/>
+        <w:numPr>
+          <w:ilvl w:val="0"/>
+          <w:numId w:val="1"/>
+        </w:numPr>
+      </w:pPr>
+      <w:r>
         <w:lastRenderedPageBreak/>
-        <w:t>Support injected scanning.</w:t>
-      </w:r>
-    </w:p>
-    <w:p>
-      <w:pPr>
-        <w:pStyle w:val="ListParagraph"/>
-        <w:numPr>
-          <w:ilvl w:val="0"/>
-          <w:numId w:val="1"/>
-        </w:numPr>
-      </w:pPr>
-      <w:r>
         <w:t>Configurable scan buffer size.</w:t>
       </w:r>
     </w:p>
@@ -2127,7 +2186,15 @@
         </w:numPr>
       </w:pPr>
       <w:r>
-        <w:t>Unknown value scan.</w:t>
+        <w:t xml:space="preserve">Unknown </w:t>
+      </w:r>
+      <w:proofErr w:type="gramStart"/>
+      <w:r>
+        <w:t>value scan</w:t>
+      </w:r>
+      <w:proofErr w:type="gramEnd"/>
+      <w:r>
+        <w:t>.</w:t>
       </w:r>
     </w:p>
     <w:p>

</xml_diff>

<commit_message>
* Boost version check.
</commit_message>
<xml_diff>
--- a/misc/todo.docx
+++ b/misc/todo.docx
@@ -397,32 +397,8 @@
           <w:numId w:val="1"/>
         </w:numPr>
       </w:pPr>
-      <w:r>
-        <w:t xml:space="preserve">Compile time checks to ensure MSVC, </w:t>
-      </w:r>
-      <w:r>
-        <w:t xml:space="preserve">GCC, </w:t>
-      </w:r>
-      <w:r>
-        <w:t xml:space="preserve">Boost, </w:t>
-      </w:r>
-      <w:proofErr w:type="spellStart"/>
-      <w:r>
-        <w:t>etc</w:t>
-      </w:r>
-      <w:proofErr w:type="spellEnd"/>
-      <w:r>
-        <w:t xml:space="preserve"> meet the minimum requirements.</w:t>
-      </w:r>
-    </w:p>
-    <w:p>
-      <w:pPr>
-        <w:pStyle w:val="ListParagraph"/>
-        <w:numPr>
-          <w:ilvl w:val="1"/>
-          <w:numId w:val="1"/>
-        </w:numPr>
-      </w:pPr>
+      <w:bookmarkStart w:id="0" w:name="_GoBack"/>
+      <w:bookmarkEnd w:id="0"/>
       <w:r>
         <w:t xml:space="preserve">Value-type style uniform initialization (e.g. </w:t>
       </w:r>
@@ -544,11 +520,9 @@
           <w:numId w:val="1"/>
         </w:numPr>
       </w:pPr>
-      <w:bookmarkStart w:id="0" w:name="_GoBack"/>
       <w:r>
         <w:t>Use ‘ranges’ over direct containers where possible.</w:t>
       </w:r>
-      <w:bookmarkEnd w:id="0"/>
     </w:p>
     <w:p>
       <w:pPr>
@@ -571,39 +545,39 @@
         </w:numPr>
       </w:pPr>
       <w:r>
+        <w:t>Reduce include dependencies.</w:t>
+      </w:r>
+    </w:p>
+    <w:p>
+      <w:pPr>
+        <w:pStyle w:val="ListParagraph"/>
+        <w:numPr>
+          <w:ilvl w:val="2"/>
+          <w:numId w:val="1"/>
+        </w:numPr>
+      </w:pPr>
+      <w:r>
+        <w:t>Pointer-to-</w:t>
+      </w:r>
+      <w:proofErr w:type="spellStart"/>
+      <w:r>
+        <w:t>impl</w:t>
+      </w:r>
+      <w:proofErr w:type="spellEnd"/>
+      <w:r>
+        <w:t xml:space="preserve"> idiom.</w:t>
+      </w:r>
+    </w:p>
+    <w:p>
+      <w:pPr>
+        <w:pStyle w:val="ListParagraph"/>
+        <w:numPr>
+          <w:ilvl w:val="1"/>
+          <w:numId w:val="1"/>
+        </w:numPr>
+      </w:pPr>
+      <w:r>
         <w:lastRenderedPageBreak/>
-        <w:t>Reduce include dependencies.</w:t>
-      </w:r>
-    </w:p>
-    <w:p>
-      <w:pPr>
-        <w:pStyle w:val="ListParagraph"/>
-        <w:numPr>
-          <w:ilvl w:val="2"/>
-          <w:numId w:val="1"/>
-        </w:numPr>
-      </w:pPr>
-      <w:r>
-        <w:t>Pointer-to-</w:t>
-      </w:r>
-      <w:proofErr w:type="spellStart"/>
-      <w:r>
-        <w:t>impl</w:t>
-      </w:r>
-      <w:proofErr w:type="spellEnd"/>
-      <w:r>
-        <w:t xml:space="preserve"> idiom.</w:t>
-      </w:r>
-    </w:p>
-    <w:p>
-      <w:pPr>
-        <w:pStyle w:val="ListParagraph"/>
-        <w:numPr>
-          <w:ilvl w:val="1"/>
-          <w:numId w:val="1"/>
-        </w:numPr>
-      </w:pPr>
-      <w:r>
         <w:t>Decouple components if possible.</w:t>
       </w:r>
     </w:p>
@@ -1142,31 +1116,31 @@
         </w:numPr>
       </w:pPr>
       <w:r>
+        <w:t>.NET injection.</w:t>
+      </w:r>
+    </w:p>
+    <w:p>
+      <w:pPr>
+        <w:pStyle w:val="ListParagraph"/>
+        <w:numPr>
+          <w:ilvl w:val="1"/>
+          <w:numId w:val="1"/>
+        </w:numPr>
+      </w:pPr>
+      <w:r>
+        <w:t>Without DLL dependency if possible.</w:t>
+      </w:r>
+    </w:p>
+    <w:p>
+      <w:pPr>
+        <w:pStyle w:val="ListParagraph"/>
+        <w:numPr>
+          <w:ilvl w:val="0"/>
+          <w:numId w:val="1"/>
+        </w:numPr>
+      </w:pPr>
+      <w:r>
         <w:lastRenderedPageBreak/>
-        <w:t>.NET injection.</w:t>
-      </w:r>
-    </w:p>
-    <w:p>
-      <w:pPr>
-        <w:pStyle w:val="ListParagraph"/>
-        <w:numPr>
-          <w:ilvl w:val="1"/>
-          <w:numId w:val="1"/>
-        </w:numPr>
-      </w:pPr>
-      <w:r>
-        <w:t>Without DLL dependency if possible.</w:t>
-      </w:r>
-    </w:p>
-    <w:p>
-      <w:pPr>
-        <w:pStyle w:val="ListParagraph"/>
-        <w:numPr>
-          <w:ilvl w:val="0"/>
-          <w:numId w:val="1"/>
-        </w:numPr>
-      </w:pPr>
-      <w:r>
         <w:t>Cross-section injection.</w:t>
       </w:r>
     </w:p>
@@ -1618,38 +1592,38 @@
         </w:numPr>
       </w:pPr>
       <w:r>
+        <w:t xml:space="preserve">E.g. </w:t>
+      </w:r>
+      <w:r>
+        <w:t xml:space="preserve">Check </w:t>
+      </w:r>
+      <w:proofErr w:type="spellStart"/>
+      <w:r>
+        <w:t>NumberOfRvaAndSizes</w:t>
+      </w:r>
+      <w:proofErr w:type="spellEnd"/>
+      <w:r>
+        <w:t xml:space="preserve"> in </w:t>
+      </w:r>
+      <w:proofErr w:type="spellStart"/>
+      <w:r>
+        <w:t>NtHeaders</w:t>
+      </w:r>
+      <w:proofErr w:type="spellEnd"/>
+      <w:r>
+        <w:t xml:space="preserve"> before attempting to retrieve a data dir.</w:t>
+      </w:r>
+    </w:p>
+    <w:p>
+      <w:pPr>
+        <w:pStyle w:val="ListParagraph"/>
+        <w:numPr>
+          <w:ilvl w:val="0"/>
+          <w:numId w:val="1"/>
+        </w:numPr>
+      </w:pPr>
+      <w:r>
         <w:lastRenderedPageBreak/>
-        <w:t xml:space="preserve">E.g. </w:t>
-      </w:r>
-      <w:r>
-        <w:t xml:space="preserve">Check </w:t>
-      </w:r>
-      <w:proofErr w:type="spellStart"/>
-      <w:r>
-        <w:t>NumberOfRvaAndSizes</w:t>
-      </w:r>
-      <w:proofErr w:type="spellEnd"/>
-      <w:r>
-        <w:t xml:space="preserve"> in </w:t>
-      </w:r>
-      <w:proofErr w:type="spellStart"/>
-      <w:r>
-        <w:t>NtHeaders</w:t>
-      </w:r>
-      <w:proofErr w:type="spellEnd"/>
-      <w:r>
-        <w:t xml:space="preserve"> before attempting to retrieve a data dir.</w:t>
-      </w:r>
-    </w:p>
-    <w:p>
-      <w:pPr>
-        <w:pStyle w:val="ListParagraph"/>
-        <w:numPr>
-          <w:ilvl w:val="0"/>
-          <w:numId w:val="1"/>
-        </w:numPr>
-      </w:pPr>
-      <w:r>
         <w:t xml:space="preserve">Cache base pointers </w:t>
       </w:r>
       <w:proofErr w:type="spellStart"/>
@@ -2161,31 +2135,31 @@
         </w:numPr>
       </w:pPr>
       <w:r>
+        <w:t>Configurable scan buffer size.</w:t>
+      </w:r>
+    </w:p>
+    <w:p>
+      <w:pPr>
+        <w:pStyle w:val="ListParagraph"/>
+        <w:numPr>
+          <w:ilvl w:val="0"/>
+          <w:numId w:val="1"/>
+        </w:numPr>
+      </w:pPr>
+      <w:r>
+        <w:t>Pointer scanner.</w:t>
+      </w:r>
+    </w:p>
+    <w:p>
+      <w:pPr>
+        <w:pStyle w:val="ListParagraph"/>
+        <w:numPr>
+          <w:ilvl w:val="0"/>
+          <w:numId w:val="1"/>
+        </w:numPr>
+      </w:pPr>
+      <w:r>
         <w:lastRenderedPageBreak/>
-        <w:t>Configurable scan buffer size.</w:t>
-      </w:r>
-    </w:p>
-    <w:p>
-      <w:pPr>
-        <w:pStyle w:val="ListParagraph"/>
-        <w:numPr>
-          <w:ilvl w:val="0"/>
-          <w:numId w:val="1"/>
-        </w:numPr>
-      </w:pPr>
-      <w:r>
-        <w:t>Pointer scanner.</w:t>
-      </w:r>
-    </w:p>
-    <w:p>
-      <w:pPr>
-        <w:pStyle w:val="ListParagraph"/>
-        <w:numPr>
-          <w:ilvl w:val="0"/>
-          <w:numId w:val="1"/>
-        </w:numPr>
-      </w:pPr>
-      <w:r>
         <w:t xml:space="preserve">Unknown </w:t>
       </w:r>
       <w:proofErr w:type="gramStart"/>

</xml_diff>

<commit_message>
* More todo notes.
</commit_message>
<xml_diff>
--- a/misc/todo.docx
+++ b/misc/todo.docx
@@ -77,12 +77,83 @@
       <w:r>
         <w:t>Consider porting to Google Code issue tracker.</w:t>
       </w:r>
-    </w:p>
-    <w:p>
-      <w:pPr>
-        <w:pStyle w:val="ListParagraph"/>
-        <w:numPr>
-          <w:ilvl w:val="0"/>
+      <w:r>
+        <w:t xml:space="preserve"> </w:t>
+      </w:r>
+    </w:p>
+    <w:p>
+      <w:pPr>
+        <w:pStyle w:val="ListParagraph"/>
+        <w:numPr>
+          <w:ilvl w:val="0"/>
+          <w:numId w:val="1"/>
+        </w:numPr>
+      </w:pPr>
+      <w:r>
+        <w:t>Documentation.</w:t>
+      </w:r>
+    </w:p>
+    <w:p>
+      <w:pPr>
+        <w:pStyle w:val="ListParagraph"/>
+        <w:numPr>
+          <w:ilvl w:val="1"/>
+          <w:numId w:val="1"/>
+        </w:numPr>
+      </w:pPr>
+      <w:r>
+        <w:t>Improved and expanded documentation. Add notes,</w:t>
+      </w:r>
+      <w:r>
+        <w:t xml:space="preserve"> </w:t>
+      </w:r>
+      <w:r>
+        <w:t>cautions, symbols, cross-refs, etc.</w:t>
+      </w:r>
+    </w:p>
+    <w:p>
+      <w:pPr>
+        <w:pStyle w:val="ListParagraph"/>
+        <w:numPr>
+          <w:ilvl w:val="1"/>
+          <w:numId w:val="1"/>
+        </w:numPr>
+      </w:pPr>
+      <w:r>
+        <w:t>T</w:t>
+      </w:r>
+      <w:r>
+        <w:t>hreading docs.</w:t>
+      </w:r>
+    </w:p>
+    <w:p>
+      <w:pPr>
+        <w:pStyle w:val="ListParagraph"/>
+        <w:numPr>
+          <w:ilvl w:val="1"/>
+          <w:numId w:val="1"/>
+        </w:numPr>
+      </w:pPr>
+      <w:proofErr w:type="gramStart"/>
+      <w:r>
+        <w:t>E</w:t>
+      </w:r>
+      <w:r>
+        <w:t>xception guarantee</w:t>
+      </w:r>
+      <w:proofErr w:type="gramEnd"/>
+      <w:r>
+        <w:t xml:space="preserve"> docs.</w:t>
+      </w:r>
+      <w:r>
+        <w:t xml:space="preserve"> </w:t>
+      </w:r>
+    </w:p>
+    <w:p>
+      <w:pPr>
+        <w:pStyle w:val="ListParagraph"/>
+        <w:numPr>
+          <w:ilvl w:val="1"/>
           <w:numId w:val="1"/>
         </w:numPr>
       </w:pPr>
@@ -102,7 +173,7 @@
       <w:pPr>
         <w:pStyle w:val="ListParagraph"/>
         <w:numPr>
-          <w:ilvl w:val="0"/>
+          <w:ilvl w:val="1"/>
           <w:numId w:val="1"/>
         </w:numPr>
       </w:pPr>
@@ -123,305 +194,156 @@
       </w:r>
       <w:proofErr w:type="spellEnd"/>
       <w:r>
-        <w:t>) in docs.</w:t>
-      </w:r>
-      <w:r>
-        <w:t xml:space="preserve"> </w:t>
-      </w:r>
-    </w:p>
-    <w:p>
-      <w:pPr>
-        <w:pStyle w:val="ListParagraph"/>
-        <w:numPr>
-          <w:ilvl w:val="0"/>
-          <w:numId w:val="1"/>
-        </w:numPr>
-      </w:pPr>
-      <w:r>
-        <w:t>Documentation.</w:t>
-      </w:r>
-    </w:p>
-    <w:p>
-      <w:pPr>
-        <w:pStyle w:val="ListParagraph"/>
-        <w:numPr>
-          <w:ilvl w:val="1"/>
-          <w:numId w:val="1"/>
-        </w:numPr>
-      </w:pPr>
-      <w:r>
-        <w:t>Improved and expanded documentation. Add notes,</w:t>
-      </w:r>
-      <w:r>
-        <w:t xml:space="preserve"> </w:t>
-      </w:r>
-      <w:r>
-        <w:t>cautions, symbols, cross-refs, etc.</w:t>
-      </w:r>
-    </w:p>
-    <w:p>
-      <w:pPr>
-        <w:pStyle w:val="ListParagraph"/>
-        <w:numPr>
-          <w:ilvl w:val="1"/>
-          <w:numId w:val="1"/>
-        </w:numPr>
-      </w:pPr>
-      <w:r>
-        <w:t>T</w:t>
-      </w:r>
-      <w:r>
-        <w:t>hreading docs.</w:t>
-      </w:r>
-    </w:p>
-    <w:p>
-      <w:pPr>
-        <w:pStyle w:val="ListParagraph"/>
-        <w:numPr>
-          <w:ilvl w:val="1"/>
-          <w:numId w:val="1"/>
-        </w:numPr>
-      </w:pPr>
-      <w:proofErr w:type="gramStart"/>
-      <w:r>
-        <w:t>E</w:t>
-      </w:r>
-      <w:r>
-        <w:t>xception guarantee</w:t>
-      </w:r>
-      <w:proofErr w:type="gramEnd"/>
-      <w:r>
-        <w:t xml:space="preserve"> docs.</w:t>
-      </w:r>
-    </w:p>
-    <w:p>
-      <w:pPr>
-        <w:pStyle w:val="ListParagraph"/>
-        <w:numPr>
-          <w:ilvl w:val="0"/>
-          <w:numId w:val="1"/>
-        </w:numPr>
-      </w:pPr>
-      <w:r>
-        <w:t xml:space="preserve">Unit tests. </w:t>
-      </w:r>
-    </w:p>
-    <w:p>
-      <w:pPr>
-        <w:pStyle w:val="ListParagraph"/>
-        <w:numPr>
-          <w:ilvl w:val="1"/>
-          <w:numId w:val="1"/>
-        </w:numPr>
-      </w:pPr>
-      <w:r>
-        <w:t>Extra sanity checks to ensure not only that functions return without exception, but also that the returned data is valid. (</w:t>
-      </w:r>
-      <w:proofErr w:type="gramStart"/>
-      <w:r>
-        <w:t>e.g</w:t>
-      </w:r>
-      <w:proofErr w:type="gramEnd"/>
-      <w:r>
-        <w:t xml:space="preserve">. </w:t>
-      </w:r>
-      <w:proofErr w:type="spellStart"/>
-      <w:r>
-        <w:t>GetName</w:t>
-      </w:r>
-      <w:proofErr w:type="spellEnd"/>
-      <w:r>
-        <w:t xml:space="preserve"> in </w:t>
-      </w:r>
-      <w:proofErr w:type="spellStart"/>
-      <w:r>
-        <w:t>ImpThunk</w:t>
-      </w:r>
-      <w:proofErr w:type="spellEnd"/>
-      <w:r>
-        <w:t xml:space="preserve">.) </w:t>
-      </w:r>
-    </w:p>
-    <w:p>
-      <w:pPr>
-        <w:pStyle w:val="ListParagraph"/>
-        <w:numPr>
-          <w:ilvl w:val="1"/>
-          <w:numId w:val="1"/>
-        </w:numPr>
-      </w:pPr>
-      <w:r>
-        <w:t xml:space="preserve">Expand tests to be more thorough and use </w:t>
-      </w:r>
-      <w:proofErr w:type="spellStart"/>
-      <w:r>
-        <w:t>Boost.Test</w:t>
-      </w:r>
-      <w:proofErr w:type="spellEnd"/>
-      <w:r>
-        <w:t xml:space="preserve"> checks such as BOOST_CHECK_NO_THROW, BOOST_CHECK_THROW, BOOST_CHECK_EQUAL_COLLECTION, etc.</w:t>
-      </w:r>
-    </w:p>
-    <w:p>
-      <w:pPr>
-        <w:pStyle w:val="ListParagraph"/>
-        <w:numPr>
-          <w:ilvl w:val="1"/>
-          <w:numId w:val="1"/>
-        </w:numPr>
-      </w:pPr>
-      <w:r>
-        <w:t xml:space="preserve">Extra tests on library usage that should fail to compile (because of static assertions, type traits, </w:t>
-      </w:r>
-      <w:proofErr w:type="spellStart"/>
-      <w:r>
-        <w:t>etc</w:t>
-      </w:r>
-      <w:proofErr w:type="spellEnd"/>
-      <w:r>
-        <w:t xml:space="preserve">). Needed to ensure library misuse is not ‘possible’. </w:t>
-      </w:r>
-    </w:p>
-    <w:p>
-      <w:pPr>
-        <w:pStyle w:val="ListParagraph"/>
-        <w:numPr>
-          <w:ilvl w:val="0"/>
-          <w:numId w:val="1"/>
-        </w:numPr>
-      </w:pPr>
-      <w:r>
-        <w:t>Improve quality of existing code.</w:t>
-      </w:r>
-      <w:r>
-        <w:t xml:space="preserve"> </w:t>
-      </w:r>
-    </w:p>
-    <w:p>
-      <w:pPr>
-        <w:pStyle w:val="ListParagraph"/>
-        <w:numPr>
-          <w:ilvl w:val="1"/>
-          <w:numId w:val="1"/>
-        </w:numPr>
-      </w:pPr>
-      <w:r>
-        <w:t xml:space="preserve">Check default constructability </w:t>
-      </w:r>
-      <w:proofErr w:type="spellStart"/>
-      <w:r>
-        <w:t>etc</w:t>
-      </w:r>
-      <w:proofErr w:type="spellEnd"/>
-      <w:r>
-        <w:t xml:space="preserve"> in templates and add static asserts.</w:t>
-      </w:r>
-    </w:p>
-    <w:p>
-      <w:pPr>
-        <w:pStyle w:val="ListParagraph"/>
-        <w:numPr>
-          <w:ilvl w:val="1"/>
-          <w:numId w:val="1"/>
-        </w:numPr>
-      </w:pPr>
-      <w:r>
-        <w:t xml:space="preserve">Improve exception-safety guarantees. (Rollback support </w:t>
-      </w:r>
-      <w:proofErr w:type="spellStart"/>
-      <w:r>
-        <w:t>etc</w:t>
-      </w:r>
-      <w:proofErr w:type="spellEnd"/>
-      <w:r>
-        <w:t>)</w:t>
-      </w:r>
-    </w:p>
-    <w:p>
-      <w:pPr>
-        <w:pStyle w:val="ListParagraph"/>
-        <w:numPr>
-          <w:ilvl w:val="1"/>
-          <w:numId w:val="1"/>
-        </w:numPr>
-      </w:pPr>
-      <w:r>
-        <w:t>Improve thread-safety guarantees and threading model.</w:t>
-      </w:r>
-    </w:p>
-    <w:p>
-      <w:pPr>
-        <w:pStyle w:val="ListParagraph"/>
-        <w:numPr>
-          <w:ilvl w:val="1"/>
-          <w:numId w:val="1"/>
-        </w:numPr>
-      </w:pPr>
-      <w:r>
-        <w:t xml:space="preserve">Investigate </w:t>
-      </w:r>
-      <w:proofErr w:type="spellStart"/>
-      <w:r>
-        <w:t>Boost.Exception’s</w:t>
-      </w:r>
-      <w:proofErr w:type="spellEnd"/>
-      <w:r>
-        <w:t xml:space="preserve"> support for multiple exception info objects which share the same tag type, and how to ‘extract’ them at the catch site. Potentially rewrite some exceptions which use multiple ‘</w:t>
-      </w:r>
-      <w:proofErr w:type="spellStart"/>
-      <w:r>
-        <w:t>ErrorCodeWin</w:t>
-      </w:r>
-      <w:proofErr w:type="spellEnd"/>
-      <w:r>
-        <w:t>’ objects to use unique tags instead.</w:t>
-      </w:r>
-    </w:p>
-    <w:p>
-      <w:pPr>
-        <w:pStyle w:val="ListParagraph"/>
-        <w:numPr>
-          <w:ilvl w:val="1"/>
-          <w:numId w:val="1"/>
-        </w:numPr>
-      </w:pPr>
-      <w:r>
-        <w:t>Template concept checking and improved error messages.</w:t>
-      </w:r>
-    </w:p>
-    <w:p>
-      <w:pPr>
-        <w:pStyle w:val="ListParagraph"/>
-        <w:numPr>
-          <w:ilvl w:val="1"/>
+        <w:t xml:space="preserve">) in docs. </w:t>
+      </w:r>
+    </w:p>
+    <w:p>
+      <w:pPr>
+        <w:pStyle w:val="ListParagraph"/>
+        <w:numPr>
+          <w:ilvl w:val="0"/>
           <w:numId w:val="1"/>
         </w:numPr>
       </w:pPr>
       <w:bookmarkStart w:id="0" w:name="_GoBack"/>
       <w:bookmarkEnd w:id="0"/>
       <w:r>
-        <w:t xml:space="preserve">Value-type style uniform initialization (e.g. </w:t>
-      </w:r>
-      <w:proofErr w:type="spellStart"/>
-      <w:r>
-        <w:t>std</w:t>
-      </w:r>
-      <w:proofErr w:type="spellEnd"/>
-      <w:r>
-        <w:t xml:space="preserve">::set&lt;T&gt; = </w:t>
-      </w:r>
-      <w:proofErr w:type="spellStart"/>
+        <w:t xml:space="preserve">Unit tests. </w:t>
+      </w:r>
+    </w:p>
+    <w:p>
+      <w:pPr>
+        <w:pStyle w:val="ListParagraph"/>
+        <w:numPr>
+          <w:ilvl w:val="1"/>
+          <w:numId w:val="1"/>
+        </w:numPr>
+      </w:pPr>
+      <w:r>
+        <w:t>Extra sanity checks to ensure not only that functions return without exception, but also that the returned data is valid. (</w:t>
+      </w:r>
       <w:proofErr w:type="gramStart"/>
       <w:r>
-        <w:t>GetT</w:t>
-      </w:r>
-      <w:proofErr w:type="spellEnd"/>
-      <w:r>
-        <w:t>(</w:t>
+        <w:t>e.g</w:t>
       </w:r>
       <w:proofErr w:type="gramEnd"/>
       <w:r>
-        <w:t>)).</w:t>
+        <w:t xml:space="preserve">. </w:t>
+      </w:r>
+      <w:proofErr w:type="spellStart"/>
+      <w:r>
+        <w:t>GetName</w:t>
+      </w:r>
+      <w:proofErr w:type="spellEnd"/>
+      <w:r>
+        <w:t xml:space="preserve"> in </w:t>
+      </w:r>
+      <w:proofErr w:type="spellStart"/>
+      <w:r>
+        <w:t>ImpThunk</w:t>
+      </w:r>
+      <w:proofErr w:type="spellEnd"/>
+      <w:r>
+        <w:t xml:space="preserve">.) </w:t>
+      </w:r>
+    </w:p>
+    <w:p>
+      <w:pPr>
+        <w:pStyle w:val="ListParagraph"/>
+        <w:numPr>
+          <w:ilvl w:val="1"/>
+          <w:numId w:val="1"/>
+        </w:numPr>
+      </w:pPr>
+      <w:r>
+        <w:t xml:space="preserve">Expand tests to be more thorough and use </w:t>
+      </w:r>
+      <w:proofErr w:type="spellStart"/>
+      <w:r>
+        <w:t>Boost.Test</w:t>
+      </w:r>
+      <w:proofErr w:type="spellEnd"/>
+      <w:r>
+        <w:t xml:space="preserve"> checks such as BOOST_CHECK_NO_THROW, BOOST_CHECK_THROW, BOOST_CHECK_EQUAL_COLLECTION, etc.</w:t>
+      </w:r>
+    </w:p>
+    <w:p>
+      <w:pPr>
+        <w:pStyle w:val="ListParagraph"/>
+        <w:numPr>
+          <w:ilvl w:val="1"/>
+          <w:numId w:val="1"/>
+        </w:numPr>
+      </w:pPr>
+      <w:r>
+        <w:t xml:space="preserve">Extra tests on library usage that should fail to compile (because of static assertions, type traits, </w:t>
+      </w:r>
+      <w:proofErr w:type="spellStart"/>
+      <w:r>
+        <w:t>etc</w:t>
+      </w:r>
+      <w:proofErr w:type="spellEnd"/>
+      <w:r>
+        <w:t xml:space="preserve">). Needed to ensure library misuse is not ‘possible’. </w:t>
+      </w:r>
+    </w:p>
+    <w:p>
+      <w:pPr>
+        <w:pStyle w:val="ListParagraph"/>
+        <w:numPr>
+          <w:ilvl w:val="0"/>
+          <w:numId w:val="1"/>
+        </w:numPr>
+      </w:pPr>
+      <w:r>
+        <w:t>Improve quality of existing code.</w:t>
+      </w:r>
+      <w:r>
+        <w:t xml:space="preserve"> </w:t>
+      </w:r>
+    </w:p>
+    <w:p>
+      <w:pPr>
+        <w:pStyle w:val="ListParagraph"/>
+        <w:numPr>
+          <w:ilvl w:val="1"/>
+          <w:numId w:val="1"/>
+        </w:numPr>
+      </w:pPr>
+      <w:r>
+        <w:t xml:space="preserve">Improve exception-safety guarantees. (Rollback support </w:t>
+      </w:r>
+      <w:proofErr w:type="spellStart"/>
+      <w:r>
+        <w:t>etc</w:t>
+      </w:r>
+      <w:proofErr w:type="spellEnd"/>
+      <w:r>
+        <w:t>)</w:t>
+      </w:r>
+    </w:p>
+    <w:p>
+      <w:pPr>
+        <w:pStyle w:val="ListParagraph"/>
+        <w:numPr>
+          <w:ilvl w:val="1"/>
+          <w:numId w:val="1"/>
+        </w:numPr>
+      </w:pPr>
+      <w:r>
+        <w:t>Improve thread-safety guarantees and threading model.</w:t>
+      </w:r>
+    </w:p>
+    <w:p>
+      <w:pPr>
+        <w:pStyle w:val="ListParagraph"/>
+        <w:numPr>
+          <w:ilvl w:val="1"/>
+          <w:numId w:val="1"/>
+        </w:numPr>
+      </w:pPr>
+      <w:r>
+        <w:t>Template concept checking and improved error messages.</w:t>
       </w:r>
     </w:p>
     <w:p>
@@ -577,7 +499,6 @@
         </w:numPr>
       </w:pPr>
       <w:r>
-        <w:lastRenderedPageBreak/>
         <w:t>Decouple components if possible.</w:t>
       </w:r>
     </w:p>
@@ -643,6 +564,7 @@
         </w:numPr>
       </w:pPr>
       <w:r>
+        <w:lastRenderedPageBreak/>
         <w:t>Basic base hook.</w:t>
       </w:r>
     </w:p>
@@ -1140,62 +1062,62 @@
         </w:numPr>
       </w:pPr>
       <w:r>
+        <w:t>Cross-section injection.</w:t>
+      </w:r>
+    </w:p>
+    <w:p>
+      <w:pPr>
+        <w:pStyle w:val="ListParagraph"/>
+        <w:numPr>
+          <w:ilvl w:val="0"/>
+          <w:numId w:val="1"/>
+        </w:numPr>
+      </w:pPr>
+      <w:r>
+        <w:t>IAT injection.</w:t>
+      </w:r>
+    </w:p>
+    <w:p>
+      <w:pPr>
+        <w:pStyle w:val="ListParagraph"/>
+        <w:numPr>
+          <w:ilvl w:val="0"/>
+          <w:numId w:val="1"/>
+        </w:numPr>
+      </w:pPr>
+      <w:r>
+        <w:t>Get address of Kernel32</w:t>
+      </w:r>
+      <w:proofErr w:type="gramStart"/>
+      <w:r>
+        <w:t>!LoadLibrary</w:t>
+      </w:r>
+      <w:proofErr w:type="gramEnd"/>
+      <w:r>
+        <w:t xml:space="preserve"> ‘manually’ rather than using a local </w:t>
+      </w:r>
+      <w:proofErr w:type="spellStart"/>
+      <w:r>
+        <w:t>GetProcAddress</w:t>
+      </w:r>
+      <w:proofErr w:type="spellEnd"/>
+      <w:r>
+        <w:t xml:space="preserve"> and </w:t>
+      </w:r>
+      <w:r>
+        <w:t>pointer arithmetic.</w:t>
+      </w:r>
+    </w:p>
+    <w:p>
+      <w:pPr>
+        <w:pStyle w:val="ListParagraph"/>
+        <w:numPr>
+          <w:ilvl w:val="1"/>
+          <w:numId w:val="1"/>
+        </w:numPr>
+      </w:pPr>
+      <w:r>
         <w:lastRenderedPageBreak/>
-        <w:t>Cross-section injection.</w:t>
-      </w:r>
-    </w:p>
-    <w:p>
-      <w:pPr>
-        <w:pStyle w:val="ListParagraph"/>
-        <w:numPr>
-          <w:ilvl w:val="0"/>
-          <w:numId w:val="1"/>
-        </w:numPr>
-      </w:pPr>
-      <w:r>
-        <w:t>IAT injection.</w:t>
-      </w:r>
-    </w:p>
-    <w:p>
-      <w:pPr>
-        <w:pStyle w:val="ListParagraph"/>
-        <w:numPr>
-          <w:ilvl w:val="0"/>
-          <w:numId w:val="1"/>
-        </w:numPr>
-      </w:pPr>
-      <w:r>
-        <w:t>Get address of Kernel32</w:t>
-      </w:r>
-      <w:proofErr w:type="gramStart"/>
-      <w:r>
-        <w:t>!LoadLibrary</w:t>
-      </w:r>
-      <w:proofErr w:type="gramEnd"/>
-      <w:r>
-        <w:t xml:space="preserve"> ‘manually’ rather than using a local </w:t>
-      </w:r>
-      <w:proofErr w:type="spellStart"/>
-      <w:r>
-        <w:t>GetProcAddress</w:t>
-      </w:r>
-      <w:proofErr w:type="spellEnd"/>
-      <w:r>
-        <w:t xml:space="preserve"> and </w:t>
-      </w:r>
-      <w:r>
-        <w:t>pointer arithmetic.</w:t>
-      </w:r>
-    </w:p>
-    <w:p>
-      <w:pPr>
-        <w:pStyle w:val="ListParagraph"/>
-        <w:numPr>
-          <w:ilvl w:val="1"/>
-          <w:numId w:val="1"/>
-        </w:numPr>
-      </w:pPr>
-      <w:r>
         <w:t xml:space="preserve">Whilst this works in all normal cases, it doesn’t work when the target has shims enabled which hook </w:t>
       </w:r>
       <w:proofErr w:type="spellStart"/>
@@ -1623,51 +1545,51 @@
         </w:numPr>
       </w:pPr>
       <w:r>
+        <w:t xml:space="preserve">Cache base pointers </w:t>
+      </w:r>
+      <w:proofErr w:type="spellStart"/>
+      <w:r>
+        <w:t>etc</w:t>
+      </w:r>
+      <w:proofErr w:type="spellEnd"/>
+      <w:r>
+        <w:t xml:space="preserve"> rather than retrieving it manually in every getter/setter. Slightly less ‘robust’, but due to the typically ‘read-only’ nature of the data this is the expected behaviour in all known cases anyway.</w:t>
+      </w:r>
+    </w:p>
+    <w:p>
+      <w:pPr>
+        <w:pStyle w:val="ListParagraph"/>
+        <w:numPr>
+          <w:ilvl w:val="0"/>
+          <w:numId w:val="1"/>
+        </w:numPr>
+      </w:pPr>
+      <w:r>
+        <w:t>Support more of the PE file format.</w:t>
+      </w:r>
+    </w:p>
+    <w:p>
+      <w:pPr>
+        <w:pStyle w:val="ListParagraph"/>
+        <w:numPr>
+          <w:ilvl w:val="1"/>
+          <w:numId w:val="1"/>
+        </w:numPr>
+      </w:pPr>
+      <w:r>
+        <w:t>Overlay data.</w:t>
+      </w:r>
+    </w:p>
+    <w:p>
+      <w:pPr>
+        <w:pStyle w:val="ListParagraph"/>
+        <w:numPr>
+          <w:ilvl w:val="1"/>
+          <w:numId w:val="1"/>
+        </w:numPr>
+      </w:pPr>
+      <w:r>
         <w:lastRenderedPageBreak/>
-        <w:t xml:space="preserve">Cache base pointers </w:t>
-      </w:r>
-      <w:proofErr w:type="spellStart"/>
-      <w:r>
-        <w:t>etc</w:t>
-      </w:r>
-      <w:proofErr w:type="spellEnd"/>
-      <w:r>
-        <w:t xml:space="preserve"> rather than retrieving it manually in every getter/setter. Slightly less ‘robust’, but due to the typically ‘read-only’ nature of the data this is the expected behaviour in all known cases anyway.</w:t>
-      </w:r>
-    </w:p>
-    <w:p>
-      <w:pPr>
-        <w:pStyle w:val="ListParagraph"/>
-        <w:numPr>
-          <w:ilvl w:val="0"/>
-          <w:numId w:val="1"/>
-        </w:numPr>
-      </w:pPr>
-      <w:r>
-        <w:t>Support more of the PE file format.</w:t>
-      </w:r>
-    </w:p>
-    <w:p>
-      <w:pPr>
-        <w:pStyle w:val="ListParagraph"/>
-        <w:numPr>
-          <w:ilvl w:val="1"/>
-          <w:numId w:val="1"/>
-        </w:numPr>
-      </w:pPr>
-      <w:r>
-        <w:t>Overlay data.</w:t>
-      </w:r>
-    </w:p>
-    <w:p>
-      <w:pPr>
-        <w:pStyle w:val="ListParagraph"/>
-        <w:numPr>
-          <w:ilvl w:val="1"/>
-          <w:numId w:val="1"/>
-        </w:numPr>
-      </w:pPr>
-      <w:r>
         <w:t>Resource directory.</w:t>
       </w:r>
     </w:p>
@@ -2159,75 +2081,75 @@
         </w:numPr>
       </w:pPr>
       <w:r>
+        <w:t xml:space="preserve">Unknown </w:t>
+      </w:r>
+      <w:proofErr w:type="gramStart"/>
+      <w:r>
+        <w:t>value scan</w:t>
+      </w:r>
+      <w:proofErr w:type="gramEnd"/>
+      <w:r>
+        <w:t>.</w:t>
+      </w:r>
+    </w:p>
+    <w:p>
+      <w:pPr>
+        <w:pStyle w:val="ListParagraph"/>
+        <w:numPr>
+          <w:ilvl w:val="0"/>
+          <w:numId w:val="1"/>
+        </w:numPr>
+      </w:pPr>
+      <w:r>
+        <w:t>Progressive scan filtering based on either value or criteria.</w:t>
+      </w:r>
+    </w:p>
+    <w:p>
+      <w:pPr>
+        <w:pStyle w:val="ListParagraph"/>
+        <w:numPr>
+          <w:ilvl w:val="0"/>
+          <w:numId w:val="1"/>
+        </w:numPr>
+      </w:pPr>
+      <w:r>
+        <w:t>Scan history and undo.</w:t>
+      </w:r>
+    </w:p>
+    <w:p>
+      <w:pPr>
+        <w:pStyle w:val="ListParagraph"/>
+        <w:numPr>
+          <w:ilvl w:val="0"/>
+          <w:numId w:val="1"/>
+        </w:numPr>
+      </w:pPr>
+      <w:r>
+        <w:t>Support case insensitive string scanning.</w:t>
+      </w:r>
+    </w:p>
+    <w:p>
+      <w:pPr>
+        <w:pStyle w:val="ListParagraph"/>
+        <w:numPr>
+          <w:ilvl w:val="0"/>
+          <w:numId w:val="1"/>
+        </w:numPr>
+      </w:pPr>
+      <w:r>
+        <w:t>Binary scanning.</w:t>
+      </w:r>
+    </w:p>
+    <w:p>
+      <w:pPr>
+        <w:pStyle w:val="ListParagraph"/>
+        <w:numPr>
+          <w:ilvl w:val="0"/>
+          <w:numId w:val="1"/>
+        </w:numPr>
+      </w:pPr>
+      <w:r>
         <w:lastRenderedPageBreak/>
-        <w:t xml:space="preserve">Unknown </w:t>
-      </w:r>
-      <w:proofErr w:type="gramStart"/>
-      <w:r>
-        <w:t>value scan</w:t>
-      </w:r>
-      <w:proofErr w:type="gramEnd"/>
-      <w:r>
-        <w:t>.</w:t>
-      </w:r>
-    </w:p>
-    <w:p>
-      <w:pPr>
-        <w:pStyle w:val="ListParagraph"/>
-        <w:numPr>
-          <w:ilvl w:val="0"/>
-          <w:numId w:val="1"/>
-        </w:numPr>
-      </w:pPr>
-      <w:r>
-        <w:t>Progressive scan filtering based on either value or criteria.</w:t>
-      </w:r>
-    </w:p>
-    <w:p>
-      <w:pPr>
-        <w:pStyle w:val="ListParagraph"/>
-        <w:numPr>
-          <w:ilvl w:val="0"/>
-          <w:numId w:val="1"/>
-        </w:numPr>
-      </w:pPr>
-      <w:r>
-        <w:t>Scan history and undo.</w:t>
-      </w:r>
-    </w:p>
-    <w:p>
-      <w:pPr>
-        <w:pStyle w:val="ListParagraph"/>
-        <w:numPr>
-          <w:ilvl w:val="0"/>
-          <w:numId w:val="1"/>
-        </w:numPr>
-      </w:pPr>
-      <w:r>
-        <w:t>Support case insensitive string scanning.</w:t>
-      </w:r>
-    </w:p>
-    <w:p>
-      <w:pPr>
-        <w:pStyle w:val="ListParagraph"/>
-        <w:numPr>
-          <w:ilvl w:val="0"/>
-          <w:numId w:val="1"/>
-        </w:numPr>
-      </w:pPr>
-      <w:r>
-        <w:t>Binary scanning.</w:t>
-      </w:r>
-    </w:p>
-    <w:p>
-      <w:pPr>
-        <w:pStyle w:val="ListParagraph"/>
-        <w:numPr>
-          <w:ilvl w:val="0"/>
-          <w:numId w:val="1"/>
-        </w:numPr>
-      </w:pPr>
-      <w:r>
         <w:t>Custom scanning via user-supplied predicate.</w:t>
       </w:r>
     </w:p>

</xml_diff>

<commit_message>
* Split memory manipulation funcs into submodules.
</commit_message>
<xml_diff>
--- a/misc/todo.docx
+++ b/misc/todo.docx
@@ -6,11 +6,9 @@
       <w:pPr>
         <w:pStyle w:val="Title"/>
       </w:pPr>
-      <w:proofErr w:type="spellStart"/>
       <w:r>
         <w:t>Todo</w:t>
       </w:r>
-      <w:proofErr w:type="spellEnd"/>
     </w:p>
     <w:p>
       <w:pPr>
@@ -54,13 +52,8 @@
           <w:numId w:val="1"/>
         </w:numPr>
       </w:pPr>
-      <w:proofErr w:type="spellStart"/>
-      <w:r>
-        <w:t>Todo</w:t>
-      </w:r>
-      <w:proofErr w:type="spellEnd"/>
-      <w:r>
-        <w:t xml:space="preserve"> list</w:t>
+      <w:r>
+        <w:t>Todo list</w:t>
       </w:r>
       <w:r>
         <w:t>.</w:t>
@@ -134,16 +127,11 @@
           <w:numId w:val="1"/>
         </w:numPr>
       </w:pPr>
-      <w:proofErr w:type="gramStart"/>
       <w:r>
         <w:t>E</w:t>
       </w:r>
       <w:r>
-        <w:t>xception guarantee</w:t>
-      </w:r>
-      <w:proofErr w:type="gramEnd"/>
-      <w:r>
-        <w:t xml:space="preserve"> docs.</w:t>
+        <w:t>xception guarantee docs.</w:t>
       </w:r>
       <w:r>
         <w:t xml:space="preserve"> </w:t>
@@ -158,168 +146,108 @@
         </w:numPr>
       </w:pPr>
       <w:r>
-        <w:t xml:space="preserve">Document preconditions and </w:t>
-      </w:r>
-      <w:proofErr w:type="spellStart"/>
-      <w:r>
-        <w:t>postconditions</w:t>
-      </w:r>
-      <w:proofErr w:type="spellEnd"/>
-      <w:r>
-        <w:t>.</w:t>
-      </w:r>
-    </w:p>
-    <w:p>
-      <w:pPr>
-        <w:pStyle w:val="ListParagraph"/>
-        <w:numPr>
-          <w:ilvl w:val="1"/>
-          <w:numId w:val="1"/>
-        </w:numPr>
-      </w:pPr>
-      <w:r>
-        <w:t xml:space="preserve">Better </w:t>
-      </w:r>
-      <w:proofErr w:type="gramStart"/>
-      <w:r>
-        <w:t>annotations  (</w:t>
-      </w:r>
-      <w:proofErr w:type="gramEnd"/>
-      <w:r>
-        <w:t xml:space="preserve">warnings, notes, </w:t>
-      </w:r>
-      <w:proofErr w:type="spellStart"/>
-      <w:r>
-        <w:t>etc</w:t>
-      </w:r>
-      <w:proofErr w:type="spellEnd"/>
-      <w:r>
-        <w:t xml:space="preserve">) in docs. </w:t>
-      </w:r>
-    </w:p>
-    <w:p>
-      <w:pPr>
-        <w:pStyle w:val="ListParagraph"/>
-        <w:numPr>
-          <w:ilvl w:val="0"/>
-          <w:numId w:val="1"/>
-        </w:numPr>
-      </w:pPr>
+        <w:t>Document preconditions and postconditions.</w:t>
+      </w:r>
+    </w:p>
+    <w:p>
+      <w:pPr>
+        <w:pStyle w:val="ListParagraph"/>
+        <w:numPr>
+          <w:ilvl w:val="1"/>
+          <w:numId w:val="1"/>
+        </w:numPr>
+      </w:pPr>
+      <w:r>
+        <w:t xml:space="preserve">Better annotations  (warnings, notes, etc) in docs. </w:t>
+      </w:r>
+    </w:p>
+    <w:p>
+      <w:pPr>
+        <w:pStyle w:val="ListParagraph"/>
+        <w:numPr>
+          <w:ilvl w:val="0"/>
+          <w:numId w:val="1"/>
+        </w:numPr>
+      </w:pPr>
+      <w:r>
+        <w:t xml:space="preserve">Unit tests. </w:t>
+      </w:r>
+    </w:p>
+    <w:p>
+      <w:pPr>
+        <w:pStyle w:val="ListParagraph"/>
+        <w:numPr>
+          <w:ilvl w:val="1"/>
+          <w:numId w:val="1"/>
+        </w:numPr>
+      </w:pPr>
+      <w:r>
+        <w:t xml:space="preserve">Extra sanity checks to ensure not only that functions return without exception, but also that the returned data is valid. (e.g. GetName in ImpThunk.) </w:t>
+      </w:r>
+    </w:p>
+    <w:p>
+      <w:pPr>
+        <w:pStyle w:val="ListParagraph"/>
+        <w:numPr>
+          <w:ilvl w:val="1"/>
+          <w:numId w:val="1"/>
+        </w:numPr>
+      </w:pPr>
+      <w:r>
+        <w:t>Expand tests to be more thorough and use Boost.Test checks such as BOOST_CHECK_NO_THROW, BOOST_CHECK_THROW, BOOST_CHECK_EQUAL_COLLECTION, etc.</w:t>
+      </w:r>
+    </w:p>
+    <w:p>
+      <w:pPr>
+        <w:pStyle w:val="ListParagraph"/>
+        <w:numPr>
+          <w:ilvl w:val="1"/>
+          <w:numId w:val="1"/>
+        </w:numPr>
+      </w:pPr>
+      <w:r>
+        <w:t xml:space="preserve">Extra tests on library usage that should fail to compile (because of static assertions, type traits, etc). Needed to ensure library misuse is not ‘possible’. </w:t>
+      </w:r>
+    </w:p>
+    <w:p>
+      <w:pPr>
+        <w:pStyle w:val="ListParagraph"/>
+        <w:numPr>
+          <w:ilvl w:val="0"/>
+          <w:numId w:val="1"/>
+        </w:numPr>
+      </w:pPr>
+      <w:r>
+        <w:t>Improve quality of existing code.</w:t>
+      </w:r>
+      <w:r>
+        <w:t xml:space="preserve"> </w:t>
+      </w:r>
+    </w:p>
+    <w:p>
+      <w:pPr>
+        <w:pStyle w:val="ListParagraph"/>
+        <w:numPr>
+          <w:ilvl w:val="1"/>
+          <w:numId w:val="1"/>
+        </w:numPr>
+      </w:pPr>
+      <w:r>
+        <w:t>Prepend Winapi calls with global namespace operator.</w:t>
+      </w:r>
       <w:bookmarkStart w:id="0" w:name="_GoBack"/>
       <w:bookmarkEnd w:id="0"/>
-      <w:r>
-        <w:t xml:space="preserve">Unit tests. </w:t>
-      </w:r>
-    </w:p>
-    <w:p>
-      <w:pPr>
-        <w:pStyle w:val="ListParagraph"/>
-        <w:numPr>
-          <w:ilvl w:val="1"/>
-          <w:numId w:val="1"/>
-        </w:numPr>
-      </w:pPr>
-      <w:r>
-        <w:t>Extra sanity checks to ensure not only that functions return without exception, but also that the returned data is valid. (</w:t>
-      </w:r>
-      <w:proofErr w:type="gramStart"/>
-      <w:r>
-        <w:t>e.g</w:t>
-      </w:r>
-      <w:proofErr w:type="gramEnd"/>
-      <w:r>
-        <w:t xml:space="preserve">. </w:t>
-      </w:r>
-      <w:proofErr w:type="spellStart"/>
-      <w:r>
-        <w:t>GetName</w:t>
-      </w:r>
-      <w:proofErr w:type="spellEnd"/>
-      <w:r>
-        <w:t xml:space="preserve"> in </w:t>
-      </w:r>
-      <w:proofErr w:type="spellStart"/>
-      <w:r>
-        <w:t>ImpThunk</w:t>
-      </w:r>
-      <w:proofErr w:type="spellEnd"/>
-      <w:r>
-        <w:t xml:space="preserve">.) </w:t>
-      </w:r>
-    </w:p>
-    <w:p>
-      <w:pPr>
-        <w:pStyle w:val="ListParagraph"/>
-        <w:numPr>
-          <w:ilvl w:val="1"/>
-          <w:numId w:val="1"/>
-        </w:numPr>
-      </w:pPr>
-      <w:r>
-        <w:t xml:space="preserve">Expand tests to be more thorough and use </w:t>
-      </w:r>
-      <w:proofErr w:type="spellStart"/>
-      <w:r>
-        <w:t>Boost.Test</w:t>
-      </w:r>
-      <w:proofErr w:type="spellEnd"/>
-      <w:r>
-        <w:t xml:space="preserve"> checks such as BOOST_CHECK_NO_THROW, BOOST_CHECK_THROW, BOOST_CHECK_EQUAL_COLLECTION, etc.</w:t>
-      </w:r>
-    </w:p>
-    <w:p>
-      <w:pPr>
-        <w:pStyle w:val="ListParagraph"/>
-        <w:numPr>
-          <w:ilvl w:val="1"/>
-          <w:numId w:val="1"/>
-        </w:numPr>
-      </w:pPr>
-      <w:r>
-        <w:t xml:space="preserve">Extra tests on library usage that should fail to compile (because of static assertions, type traits, </w:t>
-      </w:r>
-      <w:proofErr w:type="spellStart"/>
-      <w:r>
-        <w:t>etc</w:t>
-      </w:r>
-      <w:proofErr w:type="spellEnd"/>
-      <w:r>
-        <w:t xml:space="preserve">). Needed to ensure library misuse is not ‘possible’. </w:t>
-      </w:r>
-    </w:p>
-    <w:p>
-      <w:pPr>
-        <w:pStyle w:val="ListParagraph"/>
-        <w:numPr>
-          <w:ilvl w:val="0"/>
-          <w:numId w:val="1"/>
-        </w:numPr>
-      </w:pPr>
-      <w:r>
-        <w:t>Improve quality of existing code.</w:t>
-      </w:r>
-      <w:r>
-        <w:t xml:space="preserve"> </w:t>
-      </w:r>
-    </w:p>
-    <w:p>
-      <w:pPr>
-        <w:pStyle w:val="ListParagraph"/>
-        <w:numPr>
-          <w:ilvl w:val="1"/>
-          <w:numId w:val="1"/>
-        </w:numPr>
-      </w:pPr>
-      <w:r>
-        <w:t xml:space="preserve">Improve exception-safety guarantees. (Rollback support </w:t>
-      </w:r>
-      <w:proofErr w:type="spellStart"/>
-      <w:r>
-        <w:t>etc</w:t>
-      </w:r>
-      <w:proofErr w:type="spellEnd"/>
-      <w:r>
-        <w:t>)</w:t>
+    </w:p>
+    <w:p>
+      <w:pPr>
+        <w:pStyle w:val="ListParagraph"/>
+        <w:numPr>
+          <w:ilvl w:val="1"/>
+          <w:numId w:val="1"/>
+        </w:numPr>
+      </w:pPr>
+      <w:r>
+        <w:t>Improve exception-safety guarantees. (Rollback support etc)</w:t>
       </w:r>
     </w:p>
     <w:p>
@@ -403,23 +331,7 @@
         </w:numPr>
       </w:pPr>
       <w:r>
-        <w:t xml:space="preserve">Tests for remaining ‘detail’ components such as </w:t>
-      </w:r>
-      <w:proofErr w:type="spellStart"/>
-      <w:r>
-        <w:t>EnsureCleanup</w:t>
-      </w:r>
-      <w:proofErr w:type="spellEnd"/>
-      <w:r>
-        <w:t xml:space="preserve">, </w:t>
-      </w:r>
-      <w:proofErr w:type="spellStart"/>
-      <w:r>
-        <w:t>StringBuffer</w:t>
-      </w:r>
-      <w:proofErr w:type="spellEnd"/>
-      <w:r>
-        <w:t>, etc.</w:t>
+        <w:t>Tests for remaining ‘detail’ components such as EnsureCleanup, StringBuffer, etc.</w:t>
       </w:r>
     </w:p>
     <w:p>
@@ -479,15 +391,7 @@
         </w:numPr>
       </w:pPr>
       <w:r>
-        <w:t>Pointer-to-</w:t>
-      </w:r>
-      <w:proofErr w:type="spellStart"/>
-      <w:r>
-        <w:t>impl</w:t>
-      </w:r>
-      <w:proofErr w:type="spellEnd"/>
-      <w:r>
-        <w:t xml:space="preserve"> idiom.</w:t>
+        <w:t>Pointer-to-impl idiom.</w:t>
       </w:r>
     </w:p>
     <w:p>
@@ -511,37 +415,13 @@
         </w:numPr>
       </w:pPr>
       <w:r>
-        <w:t xml:space="preserve">Performance improvements in potential bottlenecks (e.g. Iterators, Scanner, </w:t>
-      </w:r>
-      <w:proofErr w:type="spellStart"/>
-      <w:r>
-        <w:t>PeLib</w:t>
-      </w:r>
-      <w:proofErr w:type="spellEnd"/>
-      <w:r>
-        <w:t>,</w:t>
-      </w:r>
-      <w:r>
-        <w:t xml:space="preserve"> </w:t>
-      </w:r>
-      <w:proofErr w:type="spellStart"/>
-      <w:r>
-        <w:t>FindPattern</w:t>
-      </w:r>
-      <w:proofErr w:type="spellEnd"/>
-      <w:r>
-        <w:t>,</w:t>
-      </w:r>
-      <w:r>
-        <w:t xml:space="preserve"> </w:t>
-      </w:r>
-      <w:proofErr w:type="spellStart"/>
-      <w:r>
-        <w:t>etc</w:t>
-      </w:r>
-      <w:proofErr w:type="spellEnd"/>
-      <w:r>
-        <w:t>)</w:t>
+        <w:t>Performance improvements in potential bottlenecks (e.g. Iterators, Scanner, PeLib,</w:t>
+      </w:r>
+      <w:r>
+        <w:t xml:space="preserve"> FindPattern,</w:t>
+      </w:r>
+      <w:r>
+        <w:t xml:space="preserve"> etc)</w:t>
       </w:r>
       <w:r>
         <w:t>.</w:t>
@@ -589,15 +469,7 @@
         </w:numPr>
       </w:pPr>
       <w:r>
-        <w:t xml:space="preserve">Helper service to run </w:t>
-      </w:r>
-      <w:proofErr w:type="spellStart"/>
-      <w:r>
-        <w:t>HadesMem</w:t>
-      </w:r>
-      <w:proofErr w:type="spellEnd"/>
-      <w:r>
-        <w:t xml:space="preserve"> tools as ‘SYSTEM’ for when </w:t>
+        <w:t xml:space="preserve">Helper service to run HadesMem tools as ‘SYSTEM’ for when </w:t>
       </w:r>
       <w:r>
         <w:t>manipulating</w:t>
@@ -723,189 +595,94 @@
         </w:numPr>
       </w:pPr>
       <w:r>
-        <w:t xml:space="preserve">Custom </w:t>
-      </w:r>
-      <w:proofErr w:type="spellStart"/>
-      <w:r>
-        <w:t>GetModuleHandle</w:t>
-      </w:r>
-      <w:proofErr w:type="spellEnd"/>
-      <w:r>
-        <w:t xml:space="preserve">, </w:t>
-      </w:r>
-      <w:proofErr w:type="spellStart"/>
-      <w:r>
-        <w:t>GetProcAddress</w:t>
-      </w:r>
-      <w:proofErr w:type="spellEnd"/>
-      <w:r>
-        <w:t>, etc.</w:t>
-      </w:r>
-    </w:p>
-    <w:p>
-      <w:pPr>
-        <w:pStyle w:val="ListParagraph"/>
-        <w:numPr>
-          <w:ilvl w:val="0"/>
-          <w:numId w:val="1"/>
-        </w:numPr>
-      </w:pPr>
-      <w:r>
-        <w:t xml:space="preserve">C++ </w:t>
-      </w:r>
-      <w:proofErr w:type="spellStart"/>
-      <w:r>
-        <w:t>WinAPI</w:t>
-      </w:r>
-      <w:proofErr w:type="spellEnd"/>
-      <w:r>
-        <w:t xml:space="preserve"> wrapper.</w:t>
+        <w:t>Custom GetModuleHandle, GetProcAddress, etc.</w:t>
+      </w:r>
+    </w:p>
+    <w:p>
+      <w:pPr>
+        <w:pStyle w:val="ListParagraph"/>
+        <w:numPr>
+          <w:ilvl w:val="0"/>
+          <w:numId w:val="1"/>
+        </w:numPr>
+      </w:pPr>
+      <w:r>
+        <w:t>C++ WinAPI wrapper.</w:t>
       </w:r>
     </w:p>
     <w:p>
       <w:pPr>
         <w:ind w:left="2160" w:hanging="2160"/>
       </w:pPr>
-      <w:proofErr w:type="spellStart"/>
       <w:r>
         <w:rPr>
           <w:b/>
         </w:rPr>
         <w:t>MemoryMgr</w:t>
       </w:r>
-      <w:proofErr w:type="spellEnd"/>
-    </w:p>
-    <w:p>
-      <w:pPr>
-        <w:pStyle w:val="ListParagraph"/>
-        <w:numPr>
-          <w:ilvl w:val="0"/>
-          <w:numId w:val="1"/>
-        </w:numPr>
-      </w:pPr>
-      <w:r>
-        <w:t xml:space="preserve">Consider using array in Read over vector if possible (as </w:t>
-      </w:r>
-      <w:proofErr w:type="spellStart"/>
-      <w:proofErr w:type="gramStart"/>
-      <w:r>
-        <w:t>sizeof</w:t>
-      </w:r>
-      <w:proofErr w:type="spellEnd"/>
-      <w:r>
-        <w:t>(</w:t>
-      </w:r>
-      <w:proofErr w:type="gramEnd"/>
-      <w:r>
-        <w:t xml:space="preserve">T) is a compile-time constant). Union template for </w:t>
-      </w:r>
-      <w:proofErr w:type="gramStart"/>
-      <w:r>
-        <w:t>{ T</w:t>
-      </w:r>
-      <w:proofErr w:type="gramEnd"/>
+    </w:p>
+    <w:p>
+      <w:pPr>
+        <w:pStyle w:val="ListParagraph"/>
+        <w:numPr>
+          <w:ilvl w:val="0"/>
+          <w:numId w:val="1"/>
+        </w:numPr>
+      </w:pPr>
+      <w:r>
+        <w:t>Consider using array in Read over vector if possible (as sizeof(T) is a compile-time constant). Union template for { T obj; char bytes[sizeof(T); } also available.</w:t>
+      </w:r>
+    </w:p>
+    <w:p>
+      <w:pPr>
+        <w:pStyle w:val="ListParagraph"/>
+        <w:numPr>
+          <w:ilvl w:val="0"/>
+          <w:numId w:val="1"/>
+        </w:numPr>
+      </w:pPr>
+      <w:r>
+        <w:t>Use Boost.FunctionTypes in remote function caller to detect calling convention. (Also use TMP to detect number of args and their types etc).</w:t>
+      </w:r>
+    </w:p>
+    <w:p>
+      <w:pPr>
+        <w:pStyle w:val="ListParagraph"/>
+        <w:numPr>
+          <w:ilvl w:val="0"/>
+          <w:numId w:val="1"/>
+        </w:numPr>
+      </w:pPr>
+      <w:r>
+        <w:t>Improve ‘safety’ of remote function caller via EH to minimize risk of crashing the target.</w:t>
+      </w:r>
+    </w:p>
+    <w:p>
+      <w:pPr>
+        <w:pStyle w:val="ListParagraph"/>
+        <w:numPr>
+          <w:ilvl w:val="0"/>
+          <w:numId w:val="1"/>
+        </w:numPr>
+      </w:pPr>
+      <w:r>
+        <w:t>Improve genericity of parameter passing in remote function caller.</w:t>
+      </w:r>
+    </w:p>
+    <w:p>
+      <w:pPr>
+        <w:pStyle w:val="ListParagraph"/>
+        <w:numPr>
+          <w:ilvl w:val="0"/>
+          <w:numId w:val="1"/>
+        </w:numPr>
+      </w:pPr>
+      <w:r>
+        <w:t>Memory reading via expression templates.</w:t>
+      </w:r>
       <w:r>
         <w:t xml:space="preserve"> </w:t>
       </w:r>
-      <w:proofErr w:type="spellStart"/>
-      <w:r>
-        <w:t>obj</w:t>
-      </w:r>
-      <w:proofErr w:type="spellEnd"/>
-      <w:r>
-        <w:t>; char bytes[</w:t>
-      </w:r>
-      <w:proofErr w:type="spellStart"/>
-      <w:r>
-        <w:t>sizeof</w:t>
-      </w:r>
-      <w:proofErr w:type="spellEnd"/>
-      <w:r>
-        <w:t>(T); } also available.</w:t>
-      </w:r>
-    </w:p>
-    <w:p>
-      <w:pPr>
-        <w:pStyle w:val="ListParagraph"/>
-        <w:numPr>
-          <w:ilvl w:val="0"/>
-          <w:numId w:val="1"/>
-        </w:numPr>
-      </w:pPr>
-      <w:r>
-        <w:t xml:space="preserve">Use </w:t>
-      </w:r>
-      <w:proofErr w:type="spellStart"/>
-      <w:r>
-        <w:t>Boost.FunctionTypes</w:t>
-      </w:r>
-      <w:proofErr w:type="spellEnd"/>
-      <w:r>
-        <w:t xml:space="preserve"> in remote function caller to detect calling convention. (Also use TMP to detect number of </w:t>
-      </w:r>
-      <w:proofErr w:type="spellStart"/>
-      <w:r>
-        <w:t>args</w:t>
-      </w:r>
-      <w:proofErr w:type="spellEnd"/>
-      <w:r>
-        <w:t xml:space="preserve"> and their types </w:t>
-      </w:r>
-      <w:proofErr w:type="spellStart"/>
-      <w:r>
-        <w:t>etc</w:t>
-      </w:r>
-      <w:proofErr w:type="spellEnd"/>
-      <w:r>
-        <w:t>).</w:t>
-      </w:r>
-    </w:p>
-    <w:p>
-      <w:pPr>
-        <w:pStyle w:val="ListParagraph"/>
-        <w:numPr>
-          <w:ilvl w:val="0"/>
-          <w:numId w:val="1"/>
-        </w:numPr>
-      </w:pPr>
-      <w:r>
-        <w:t>Improve ‘safety’ of remote function caller via EH to minimize risk of crashing the target.</w:t>
-      </w:r>
-    </w:p>
-    <w:p>
-      <w:pPr>
-        <w:pStyle w:val="ListParagraph"/>
-        <w:numPr>
-          <w:ilvl w:val="0"/>
-          <w:numId w:val="1"/>
-        </w:numPr>
-      </w:pPr>
-      <w:r>
-        <w:t xml:space="preserve">Improve </w:t>
-      </w:r>
-      <w:proofErr w:type="spellStart"/>
-      <w:r>
-        <w:t>genericity</w:t>
-      </w:r>
-      <w:proofErr w:type="spellEnd"/>
-      <w:r>
-        <w:t xml:space="preserve"> of parameter passing in remote function caller.</w:t>
-      </w:r>
-    </w:p>
-    <w:p>
-      <w:pPr>
-        <w:pStyle w:val="ListParagraph"/>
-        <w:numPr>
-          <w:ilvl w:val="0"/>
-          <w:numId w:val="1"/>
-        </w:numPr>
-      </w:pPr>
-      <w:r>
-        <w:t>Memory reading via expression templates.</w:t>
-      </w:r>
-      <w:r>
-        <w:t xml:space="preserve"> </w:t>
-      </w:r>
     </w:p>
     <w:p>
       <w:pPr>
@@ -968,33 +745,23 @@
       </w:r>
     </w:p>
     <w:p>
-      <w:proofErr w:type="spellStart"/>
       <w:r>
         <w:rPr>
           <w:b/>
         </w:rPr>
         <w:t>ManualMap</w:t>
       </w:r>
-      <w:proofErr w:type="spellEnd"/>
-    </w:p>
-    <w:p>
-      <w:pPr>
-        <w:pStyle w:val="ListParagraph"/>
-        <w:numPr>
-          <w:ilvl w:val="0"/>
-          <w:numId w:val="1"/>
-        </w:numPr>
-      </w:pPr>
-      <w:r>
-        <w:t xml:space="preserve">Exception handling support under x86 </w:t>
-      </w:r>
-      <w:proofErr w:type="spellStart"/>
-      <w:r>
-        <w:t>SafeSEH</w:t>
-      </w:r>
-      <w:proofErr w:type="spellEnd"/>
-      <w:r>
-        <w:t xml:space="preserve"> and x64.</w:t>
+    </w:p>
+    <w:p>
+      <w:pPr>
+        <w:pStyle w:val="ListParagraph"/>
+        <w:numPr>
+          <w:ilvl w:val="0"/>
+          <w:numId w:val="1"/>
+        </w:numPr>
+      </w:pPr>
+      <w:r>
+        <w:t>Exception handling support under x86 SafeSEH and x64.</w:t>
       </w:r>
     </w:p>
     <w:p>
@@ -1086,23 +853,7 @@
         </w:numPr>
       </w:pPr>
       <w:r>
-        <w:t>Get address of Kernel32</w:t>
-      </w:r>
-      <w:proofErr w:type="gramStart"/>
-      <w:r>
-        <w:t>!LoadLibrary</w:t>
-      </w:r>
-      <w:proofErr w:type="gramEnd"/>
-      <w:r>
-        <w:t xml:space="preserve"> ‘manually’ rather than using a local </w:t>
-      </w:r>
-      <w:proofErr w:type="spellStart"/>
-      <w:r>
-        <w:t>GetProcAddress</w:t>
-      </w:r>
-      <w:proofErr w:type="spellEnd"/>
-      <w:r>
-        <w:t xml:space="preserve"> and </w:t>
+        <w:t xml:space="preserve">Get address of Kernel32!LoadLibrary ‘manually’ rather than using a local GetProcAddress and </w:t>
       </w:r>
       <w:r>
         <w:t>pointer arithmetic.</w:t>
@@ -1118,15 +869,7 @@
       </w:pPr>
       <w:r>
         <w:lastRenderedPageBreak/>
-        <w:t xml:space="preserve">Whilst this works in all normal cases, it doesn’t work when the target has shims enabled which hook </w:t>
-      </w:r>
-      <w:proofErr w:type="spellStart"/>
-      <w:r>
-        <w:t>LoadLibrary</w:t>
-      </w:r>
-      <w:proofErr w:type="spellEnd"/>
-      <w:r>
-        <w:t>.</w:t>
+        <w:t>Whilst this works in all normal cases, it doesn’t work when the target has shims enabled which hook LoadLibrary.</w:t>
       </w:r>
     </w:p>
     <w:p>
@@ -1146,23 +889,7 @@
         </w:numPr>
       </w:pPr>
       <w:r>
-        <w:t>Fix Patcher tests requiring UAC elevation. Embedding an ‘</w:t>
-      </w:r>
-      <w:proofErr w:type="spellStart"/>
-      <w:r>
-        <w:t>asInvoker</w:t>
-      </w:r>
-      <w:proofErr w:type="spellEnd"/>
-      <w:r>
-        <w:t xml:space="preserve">’ manifest will stop the </w:t>
-      </w:r>
-      <w:proofErr w:type="spellStart"/>
-      <w:r>
-        <w:t>compat</w:t>
-      </w:r>
-      <w:proofErr w:type="spellEnd"/>
-      <w:r>
-        <w:t xml:space="preserve"> shims misfiring due to the filename.</w:t>
+        <w:t>Fix Patcher tests requiring UAC elevation. Embedding an ‘asInvoker’ manifest will stop the compat shims misfiring due to the filename.</w:t>
       </w:r>
     </w:p>
     <w:p>
@@ -1201,15 +928,7 @@
         <w:t>Improved relative instruction rebuilding (including conditionals).</w:t>
       </w:r>
       <w:r>
-        <w:t xml:space="preserve"> </w:t>
-      </w:r>
-      <w:proofErr w:type="gramStart"/>
-      <w:r>
-        <w:t>x64</w:t>
-      </w:r>
-      <w:proofErr w:type="gramEnd"/>
-      <w:r>
-        <w:t xml:space="preserve"> has far more IP relative instructions than x86.</w:t>
+        <w:t xml:space="preserve"> x64 has far more IP relative instructions than x86.</w:t>
       </w:r>
     </w:p>
     <w:p>
@@ -1250,13 +969,8 @@
           <w:numId w:val="1"/>
         </w:numPr>
       </w:pPr>
-      <w:proofErr w:type="spellStart"/>
-      <w:r>
-        <w:t>Uncopyable</w:t>
-      </w:r>
-      <w:proofErr w:type="spellEnd"/>
-      <w:r>
-        <w:t>, so make moveable.</w:t>
+      <w:r>
+        <w:t>Uncopyable, so make moveable.</w:t>
       </w:r>
     </w:p>
     <w:p>
@@ -1316,34 +1030,16 @@
         </w:numPr>
       </w:pPr>
       <w:r>
-        <w:t>Detect cases where hooking may overflow past the end of a function, and fail. (Provide policy or flag to allow overriding this behaviour.) Examples may be instructions such as ‘</w:t>
-      </w:r>
-      <w:proofErr w:type="spellStart"/>
-      <w:r>
-        <w:t>int</w:t>
-      </w:r>
-      <w:proofErr w:type="spellEnd"/>
-      <w:r>
-        <w:t xml:space="preserve"> 3’, ‘ret’, ‘</w:t>
-      </w:r>
-      <w:proofErr w:type="spellStart"/>
-      <w:r>
-        <w:t>jmp</w:t>
-      </w:r>
-      <w:proofErr w:type="spellEnd"/>
-      <w:r>
-        <w:t>’, etc.</w:t>
-      </w:r>
-    </w:p>
-    <w:p>
-      <w:proofErr w:type="spellStart"/>
+        <w:t>Detect cases where hooking may overflow past the end of a function, and fail. (Provide policy or flag to allow overriding this behaviour.) Examples may be instructions such as ‘int 3’, ‘ret’, ‘jmp’, etc.</w:t>
+      </w:r>
+    </w:p>
+    <w:p>
       <w:r>
         <w:rPr>
           <w:b/>
         </w:rPr>
         <w:t>FindPattern</w:t>
       </w:r>
-      <w:proofErr w:type="spellEnd"/>
     </w:p>
     <w:p>
       <w:pPr>
@@ -1397,14 +1093,12 @@
       </w:r>
     </w:p>
     <w:p>
-      <w:proofErr w:type="spellStart"/>
       <w:r>
         <w:rPr>
           <w:b/>
         </w:rPr>
         <w:t>PeLib</w:t>
       </w:r>
-      <w:proofErr w:type="spellEnd"/>
     </w:p>
     <w:p>
       <w:pPr>
@@ -1433,29 +1127,13 @@
         </w:numPr>
       </w:pPr>
       <w:r>
-        <w:t xml:space="preserve">Investigate use of virtual functions for file </w:t>
-      </w:r>
-      <w:proofErr w:type="spellStart"/>
-      <w:r>
-        <w:t>vs</w:t>
-      </w:r>
-      <w:proofErr w:type="spellEnd"/>
-      <w:r>
-        <w:t xml:space="preserve"> memory</w:t>
+        <w:t>Investigate use of virtual functions for file vs memory</w:t>
       </w:r>
       <w:r>
         <w:t xml:space="preserve"> access</w:t>
       </w:r>
       <w:r>
-        <w:t xml:space="preserve"> (</w:t>
-      </w:r>
-      <w:proofErr w:type="spellStart"/>
-      <w:r>
-        <w:t>RvaToVa</w:t>
-      </w:r>
-      <w:proofErr w:type="spellEnd"/>
-      <w:r>
-        <w:t>)</w:t>
+        <w:t xml:space="preserve"> (RvaToVa)</w:t>
       </w:r>
       <w:r>
         <w:t xml:space="preserve">. </w:t>
@@ -1482,15 +1160,7 @@
         </w:numPr>
       </w:pPr>
       <w:r>
-        <w:t>Note: May cause problems when copying ‘</w:t>
-      </w:r>
-      <w:proofErr w:type="spellStart"/>
-      <w:r>
-        <w:t>PeFile</w:t>
-      </w:r>
-      <w:proofErr w:type="spellEnd"/>
-      <w:r>
-        <w:t>’ type.</w:t>
+        <w:t>Note: May cause problems when copying ‘PeFile’ type.</w:t>
       </w:r>
     </w:p>
     <w:p>
@@ -1517,43 +1187,19 @@
         <w:t xml:space="preserve">E.g. </w:t>
       </w:r>
       <w:r>
-        <w:t xml:space="preserve">Check </w:t>
-      </w:r>
-      <w:proofErr w:type="spellStart"/>
-      <w:r>
-        <w:t>NumberOfRvaAndSizes</w:t>
-      </w:r>
-      <w:proofErr w:type="spellEnd"/>
-      <w:r>
-        <w:t xml:space="preserve"> in </w:t>
-      </w:r>
-      <w:proofErr w:type="spellStart"/>
-      <w:r>
-        <w:t>NtHeaders</w:t>
-      </w:r>
-      <w:proofErr w:type="spellEnd"/>
-      <w:r>
-        <w:t xml:space="preserve"> before attempting to retrieve a data dir.</w:t>
-      </w:r>
-    </w:p>
-    <w:p>
-      <w:pPr>
-        <w:pStyle w:val="ListParagraph"/>
-        <w:numPr>
-          <w:ilvl w:val="0"/>
-          <w:numId w:val="1"/>
-        </w:numPr>
-      </w:pPr>
-      <w:r>
-        <w:t xml:space="preserve">Cache base pointers </w:t>
-      </w:r>
-      <w:proofErr w:type="spellStart"/>
-      <w:r>
-        <w:t>etc</w:t>
-      </w:r>
-      <w:proofErr w:type="spellEnd"/>
-      <w:r>
-        <w:t xml:space="preserve"> rather than retrieving it manually in every getter/setter. Slightly less ‘robust’, but due to the typically ‘read-only’ nature of the data this is the expected behaviour in all known cases anyway.</w:t>
+        <w:t>Check NumberOfRvaAndSizes in NtHeaders before attempting to retrieve a data dir.</w:t>
+      </w:r>
+    </w:p>
+    <w:p>
+      <w:pPr>
+        <w:pStyle w:val="ListParagraph"/>
+        <w:numPr>
+          <w:ilvl w:val="0"/>
+          <w:numId w:val="1"/>
+        </w:numPr>
+      </w:pPr>
+      <w:r>
+        <w:t>Cache base pointers etc rather than retrieving it manually in every getter/setter. Slightly less ‘robust’, but due to the typically ‘read-only’ nature of the data this is the expected behaviour in all known cases anyway.</w:t>
       </w:r>
     </w:p>
     <w:p>
@@ -1650,15 +1296,7 @@
         </w:numPr>
       </w:pPr>
       <w:r>
-        <w:t xml:space="preserve">Load </w:t>
-      </w:r>
-      <w:proofErr w:type="spellStart"/>
-      <w:r>
-        <w:t>config</w:t>
-      </w:r>
-      <w:proofErr w:type="spellEnd"/>
-      <w:r>
-        <w:t xml:space="preserve"> directory.</w:t>
+        <w:t>Load config directory.</w:t>
       </w:r>
     </w:p>
     <w:p>
@@ -1748,61 +1386,13 @@
         </w:numPr>
       </w:pPr>
       <w:r>
-        <w:t xml:space="preserve">Helper functions such as </w:t>
-      </w:r>
-      <w:proofErr w:type="spellStart"/>
-      <w:r>
-        <w:t>FindExport</w:t>
-      </w:r>
-      <w:proofErr w:type="spellEnd"/>
-      <w:r>
-        <w:t xml:space="preserve">, </w:t>
-      </w:r>
-      <w:proofErr w:type="spellStart"/>
-      <w:r>
-        <w:t>FindImport</w:t>
-      </w:r>
-      <w:proofErr w:type="spellEnd"/>
-      <w:r>
-        <w:t xml:space="preserve">, </w:t>
-      </w:r>
-      <w:proofErr w:type="spellStart"/>
-      <w:r>
-        <w:t>HasDataDir</w:t>
-      </w:r>
-      <w:proofErr w:type="spellEnd"/>
-      <w:r>
-        <w:t xml:space="preserve">, </w:t>
-      </w:r>
-      <w:proofErr w:type="spellStart"/>
-      <w:r>
-        <w:t>GetArchitecture</w:t>
-      </w:r>
-      <w:proofErr w:type="spellEnd"/>
-      <w:r>
-        <w:t>,</w:t>
-      </w:r>
-      <w:r>
-        <w:t xml:space="preserve"> </w:t>
-      </w:r>
-      <w:proofErr w:type="spellStart"/>
-      <w:r>
-        <w:t>IsDotNet</w:t>
-      </w:r>
-      <w:proofErr w:type="spellEnd"/>
-      <w:r>
-        <w:t>,</w:t>
-      </w:r>
-      <w:r>
-        <w:t xml:space="preserve"> </w:t>
-      </w:r>
-      <w:proofErr w:type="spellStart"/>
-      <w:r>
-        <w:t>GetPDB</w:t>
-      </w:r>
-      <w:proofErr w:type="spellEnd"/>
-      <w:r>
-        <w:t>,</w:t>
+        <w:t>Helper functions such as FindExport, FindImport, HasDataDir, GetArchitecture,</w:t>
+      </w:r>
+      <w:r>
+        <w:t xml:space="preserve"> IsDotNet,</w:t>
+      </w:r>
+      <w:r>
+        <w:t xml:space="preserve"> GetPDB,</w:t>
       </w:r>
       <w:r>
         <w:t xml:space="preserve"> etc.</w:t>
@@ -1817,15 +1407,7 @@
         </w:numPr>
       </w:pPr>
       <w:r>
-        <w:t xml:space="preserve">Test against pathological cases such as </w:t>
-      </w:r>
-      <w:proofErr w:type="spellStart"/>
-      <w:r>
-        <w:t>Corkami</w:t>
-      </w:r>
-      <w:proofErr w:type="spellEnd"/>
-      <w:r>
-        <w:t xml:space="preserve"> tests.</w:t>
+        <w:t>Test against pathological cases such as Corkami tests.</w:t>
       </w:r>
     </w:p>
     <w:p>
@@ -1857,35 +1439,19 @@
         </w:numPr>
       </w:pPr>
       <w:r>
-        <w:t>NOP/</w:t>
-      </w:r>
-      <w:proofErr w:type="spellStart"/>
-      <w:r>
-        <w:t>UnNOP</w:t>
-      </w:r>
-      <w:proofErr w:type="spellEnd"/>
-      <w:r>
-        <w:t xml:space="preserve"> support.</w:t>
-      </w:r>
-    </w:p>
-    <w:p>
-      <w:pPr>
-        <w:pStyle w:val="ListParagraph"/>
-        <w:numPr>
-          <w:ilvl w:val="0"/>
-          <w:numId w:val="1"/>
-        </w:numPr>
-      </w:pPr>
-      <w:r>
-        <w:t>ASM searching API with ‘wildcards’. (</w:t>
-      </w:r>
-      <w:proofErr w:type="spellStart"/>
-      <w:r>
-        <w:t>MetaASM</w:t>
-      </w:r>
-      <w:proofErr w:type="spellEnd"/>
-      <w:r>
-        <w:t>?)</w:t>
+        <w:t>NOP/UnNOP support.</w:t>
+      </w:r>
+    </w:p>
+    <w:p>
+      <w:pPr>
+        <w:pStyle w:val="ListParagraph"/>
+        <w:numPr>
+          <w:ilvl w:val="0"/>
+          <w:numId w:val="1"/>
+        </w:numPr>
+      </w:pPr>
+      <w:r>
+        <w:t>ASM searching API with ‘wildcards’. (MetaASM?)</w:t>
       </w:r>
     </w:p>
     <w:p>
@@ -2001,15 +1567,7 @@
         </w:numPr>
       </w:pPr>
       <w:r>
-        <w:t xml:space="preserve">Memory protection filters (read, write, </w:t>
-      </w:r>
-      <w:proofErr w:type="gramStart"/>
-      <w:r>
-        <w:t>exec</w:t>
-      </w:r>
-      <w:proofErr w:type="gramEnd"/>
-      <w:r>
-        <w:t>).</w:t>
+        <w:t>Memory protection filters (read, write, exec).</w:t>
       </w:r>
     </w:p>
     <w:p>
@@ -2081,15 +1639,7 @@
         </w:numPr>
       </w:pPr>
       <w:r>
-        <w:t xml:space="preserve">Unknown </w:t>
-      </w:r>
-      <w:proofErr w:type="gramStart"/>
-      <w:r>
-        <w:t>value scan</w:t>
-      </w:r>
-      <w:proofErr w:type="gramEnd"/>
-      <w:r>
-        <w:t>.</w:t>
+        <w:t>Unknown value scan.</w:t>
       </w:r>
     </w:p>
     <w:p>

</xml_diff>

<commit_message>
* Explicitly qualify some Win32 API calls with the global namespace operator. * Add some patches that need to be applied to Boost for it to compile cleanly under certain compilers.
</commit_message>
<xml_diff>
--- a/misc/todo.docx
+++ b/misc/todo.docx
@@ -6,9 +6,11 @@
       <w:pPr>
         <w:pStyle w:val="Title"/>
       </w:pPr>
+      <w:proofErr w:type="spellStart"/>
       <w:r>
         <w:t>Todo</w:t>
       </w:r>
+      <w:proofErr w:type="spellEnd"/>
     </w:p>
     <w:p>
       <w:pPr>
@@ -52,8 +54,13 @@
           <w:numId w:val="1"/>
         </w:numPr>
       </w:pPr>
-      <w:r>
-        <w:t>Todo list</w:t>
+      <w:proofErr w:type="spellStart"/>
+      <w:r>
+        <w:t>Todo</w:t>
+      </w:r>
+      <w:proofErr w:type="spellEnd"/>
+      <w:r>
+        <w:t xml:space="preserve"> list</w:t>
       </w:r>
       <w:r>
         <w:t>.</w:t>
@@ -127,11 +134,16 @@
           <w:numId w:val="1"/>
         </w:numPr>
       </w:pPr>
+      <w:proofErr w:type="gramStart"/>
       <w:r>
         <w:t>E</w:t>
       </w:r>
       <w:r>
-        <w:t>xception guarantee docs.</w:t>
+        <w:t>xception guarantee</w:t>
+      </w:r>
+      <w:proofErr w:type="gramEnd"/>
+      <w:r>
+        <w:t xml:space="preserve"> docs.</w:t>
       </w:r>
       <w:r>
         <w:t xml:space="preserve"> </w:t>
@@ -146,19 +158,43 @@
         </w:numPr>
       </w:pPr>
       <w:r>
-        <w:t>Document preconditions and postconditions.</w:t>
-      </w:r>
-    </w:p>
-    <w:p>
-      <w:pPr>
-        <w:pStyle w:val="ListParagraph"/>
-        <w:numPr>
-          <w:ilvl w:val="1"/>
-          <w:numId w:val="1"/>
-        </w:numPr>
-      </w:pPr>
-      <w:r>
-        <w:t xml:space="preserve">Better annotations  (warnings, notes, etc) in docs. </w:t>
+        <w:t xml:space="preserve">Document preconditions and </w:t>
+      </w:r>
+      <w:proofErr w:type="spellStart"/>
+      <w:r>
+        <w:t>postconditions</w:t>
+      </w:r>
+      <w:proofErr w:type="spellEnd"/>
+      <w:r>
+        <w:t>.</w:t>
+      </w:r>
+    </w:p>
+    <w:p>
+      <w:pPr>
+        <w:pStyle w:val="ListParagraph"/>
+        <w:numPr>
+          <w:ilvl w:val="1"/>
+          <w:numId w:val="1"/>
+        </w:numPr>
+      </w:pPr>
+      <w:r>
+        <w:t xml:space="preserve">Better </w:t>
+      </w:r>
+      <w:proofErr w:type="gramStart"/>
+      <w:r>
+        <w:t>annotations  (</w:t>
+      </w:r>
+      <w:proofErr w:type="gramEnd"/>
+      <w:r>
+        <w:t xml:space="preserve">warnings, notes, </w:t>
+      </w:r>
+      <w:proofErr w:type="spellStart"/>
+      <w:r>
+        <w:t>etc</w:t>
+      </w:r>
+      <w:proofErr w:type="spellEnd"/>
+      <w:r>
+        <w:t xml:space="preserve">) in docs. </w:t>
       </w:r>
     </w:p>
     <w:p>
@@ -182,31 +218,71 @@
         </w:numPr>
       </w:pPr>
       <w:r>
-        <w:t xml:space="preserve">Extra sanity checks to ensure not only that functions return without exception, but also that the returned data is valid. (e.g. GetName in ImpThunk.) </w:t>
-      </w:r>
-    </w:p>
-    <w:p>
-      <w:pPr>
-        <w:pStyle w:val="ListParagraph"/>
-        <w:numPr>
-          <w:ilvl w:val="1"/>
-          <w:numId w:val="1"/>
-        </w:numPr>
-      </w:pPr>
-      <w:r>
-        <w:t>Expand tests to be more thorough and use Boost.Test checks such as BOOST_CHECK_NO_THROW, BOOST_CHECK_THROW, BOOST_CHECK_EQUAL_COLLECTION, etc.</w:t>
-      </w:r>
-    </w:p>
-    <w:p>
-      <w:pPr>
-        <w:pStyle w:val="ListParagraph"/>
-        <w:numPr>
-          <w:ilvl w:val="1"/>
-          <w:numId w:val="1"/>
-        </w:numPr>
-      </w:pPr>
-      <w:r>
-        <w:t xml:space="preserve">Extra tests on library usage that should fail to compile (because of static assertions, type traits, etc). Needed to ensure library misuse is not ‘possible’. </w:t>
+        <w:t>Extra sanity checks to ensure not only that functions return without exception, but also that the returned data is valid. (</w:t>
+      </w:r>
+      <w:proofErr w:type="gramStart"/>
+      <w:r>
+        <w:t>e.g</w:t>
+      </w:r>
+      <w:proofErr w:type="gramEnd"/>
+      <w:r>
+        <w:t xml:space="preserve">. </w:t>
+      </w:r>
+      <w:proofErr w:type="spellStart"/>
+      <w:r>
+        <w:t>GetName</w:t>
+      </w:r>
+      <w:proofErr w:type="spellEnd"/>
+      <w:r>
+        <w:t xml:space="preserve"> in </w:t>
+      </w:r>
+      <w:proofErr w:type="spellStart"/>
+      <w:r>
+        <w:t>ImpThunk</w:t>
+      </w:r>
+      <w:proofErr w:type="spellEnd"/>
+      <w:r>
+        <w:t xml:space="preserve">.) </w:t>
+      </w:r>
+    </w:p>
+    <w:p>
+      <w:pPr>
+        <w:pStyle w:val="ListParagraph"/>
+        <w:numPr>
+          <w:ilvl w:val="1"/>
+          <w:numId w:val="1"/>
+        </w:numPr>
+      </w:pPr>
+      <w:r>
+        <w:t xml:space="preserve">Expand tests to be more thorough and use </w:t>
+      </w:r>
+      <w:proofErr w:type="spellStart"/>
+      <w:r>
+        <w:t>Boost.Test</w:t>
+      </w:r>
+      <w:proofErr w:type="spellEnd"/>
+      <w:r>
+        <w:t xml:space="preserve"> checks such as BOOST_CHECK_NO_THROW, BOOST_CHECK_THROW, BOOST_CHECK_EQUAL_COLLECTION, etc.</w:t>
+      </w:r>
+    </w:p>
+    <w:p>
+      <w:pPr>
+        <w:pStyle w:val="ListParagraph"/>
+        <w:numPr>
+          <w:ilvl w:val="1"/>
+          <w:numId w:val="1"/>
+        </w:numPr>
+      </w:pPr>
+      <w:r>
+        <w:t xml:space="preserve">Extra tests on library usage that should fail to compile (because of static assertions, type traits, </w:t>
+      </w:r>
+      <w:proofErr w:type="spellStart"/>
+      <w:r>
+        <w:t>etc</w:t>
+      </w:r>
+      <w:proofErr w:type="spellEnd"/>
+      <w:r>
+        <w:t xml:space="preserve">). Needed to ensure library misuse is not ‘possible’. </w:t>
       </w:r>
     </w:p>
     <w:p>
@@ -233,7 +309,159 @@
         </w:numPr>
       </w:pPr>
       <w:r>
-        <w:t>Prepend Winapi calls with global namespace operator.</w:t>
+        <w:t xml:space="preserve">Prepend </w:t>
+      </w:r>
+      <w:proofErr w:type="spellStart"/>
+      <w:r>
+        <w:t>Winapi</w:t>
+      </w:r>
+      <w:proofErr w:type="spellEnd"/>
+      <w:r>
+        <w:t xml:space="preserve"> calls with global namespace operator.</w:t>
+      </w:r>
+    </w:p>
+    <w:p>
+      <w:pPr>
+        <w:pStyle w:val="ListParagraph"/>
+        <w:numPr>
+          <w:ilvl w:val="1"/>
+          <w:numId w:val="1"/>
+        </w:numPr>
+      </w:pPr>
+      <w:r>
+        <w:t xml:space="preserve">Improve exception-safety guarantees. (Rollback support </w:t>
+      </w:r>
+      <w:proofErr w:type="spellStart"/>
+      <w:r>
+        <w:t>etc</w:t>
+      </w:r>
+      <w:proofErr w:type="spellEnd"/>
+      <w:r>
+        <w:t>)</w:t>
+      </w:r>
+    </w:p>
+    <w:p>
+      <w:pPr>
+        <w:pStyle w:val="ListParagraph"/>
+        <w:numPr>
+          <w:ilvl w:val="1"/>
+          <w:numId w:val="1"/>
+        </w:numPr>
+      </w:pPr>
+      <w:r>
+        <w:t>Improve thread-safety guarantees and threading model.</w:t>
+      </w:r>
+    </w:p>
+    <w:p>
+      <w:pPr>
+        <w:pStyle w:val="ListParagraph"/>
+        <w:numPr>
+          <w:ilvl w:val="1"/>
+          <w:numId w:val="1"/>
+        </w:numPr>
+      </w:pPr>
+      <w:r>
+        <w:t>Template concept checking and improved error messages.</w:t>
+      </w:r>
+    </w:p>
+    <w:p>
+      <w:pPr>
+        <w:pStyle w:val="ListParagraph"/>
+        <w:numPr>
+          <w:ilvl w:val="1"/>
+          <w:numId w:val="1"/>
+        </w:numPr>
+      </w:pPr>
+      <w:r>
+        <w:t>Assertions where appropriate</w:t>
+      </w:r>
+      <w:r>
+        <w:t xml:space="preserve"> (for ‘impossible’ </w:t>
+      </w:r>
+      <w:r>
+        <w:t xml:space="preserve">or rare </w:t>
+      </w:r>
+      <w:r>
+        <w:t>cases).</w:t>
+      </w:r>
+    </w:p>
+    <w:p>
+      <w:pPr>
+        <w:pStyle w:val="ListParagraph"/>
+        <w:numPr>
+          <w:ilvl w:val="2"/>
+          <w:numId w:val="1"/>
+        </w:numPr>
+      </w:pPr>
+      <w:r>
+        <w:t>Especially check fo</w:t>
+      </w:r>
+      <w:r>
+        <w:t>r things like integer overflows that would otherwise be hard to debug.</w:t>
+      </w:r>
+    </w:p>
+    <w:p>
+      <w:pPr>
+        <w:pStyle w:val="ListParagraph"/>
+        <w:numPr>
+          <w:ilvl w:val="1"/>
+          <w:numId w:val="1"/>
+        </w:numPr>
+      </w:pPr>
+      <w:r>
+        <w:t>Support extra operator overloads where appropriate (such as &lt; or &gt; on Module to make it closer to the built in HMODULE type).</w:t>
+      </w:r>
+    </w:p>
+    <w:p>
+      <w:pPr>
+        <w:pStyle w:val="ListParagraph"/>
+        <w:numPr>
+          <w:ilvl w:val="1"/>
+          <w:numId w:val="1"/>
+        </w:numPr>
+      </w:pPr>
+      <w:r>
+        <w:t xml:space="preserve">Tests for remaining ‘detail’ components such as </w:t>
+      </w:r>
+      <w:proofErr w:type="spellStart"/>
+      <w:r>
+        <w:t>EnsureCleanup</w:t>
+      </w:r>
+      <w:proofErr w:type="spellEnd"/>
+      <w:r>
+        <w:t xml:space="preserve">, </w:t>
+      </w:r>
+      <w:proofErr w:type="spellStart"/>
+      <w:r>
+        <w:t>StringBuffer</w:t>
+      </w:r>
+      <w:proofErr w:type="spellEnd"/>
+      <w:r>
+        <w:t>, etc.</w:t>
+      </w:r>
+    </w:p>
+    <w:p>
+      <w:pPr>
+        <w:pStyle w:val="ListParagraph"/>
+        <w:numPr>
+          <w:ilvl w:val="1"/>
+          <w:numId w:val="1"/>
+        </w:numPr>
+      </w:pPr>
+      <w:r>
+        <w:t>Instead of taking or returning a vector&lt;T&gt;, instead use a C&lt;T&gt; where ‘C’ is a template parameter representing an arbitrary container.</w:t>
+      </w:r>
+    </w:p>
+    <w:p>
+      <w:pPr>
+        <w:pStyle w:val="ListParagraph"/>
+        <w:numPr>
+          <w:ilvl w:val="1"/>
+          <w:numId w:val="1"/>
+        </w:numPr>
+      </w:pPr>
+      <w:r>
+        <w:t>Use ‘ranges’ over direct containers where possible.</w:t>
       </w:r>
       <w:bookmarkStart w:id="0" w:name="_GoBack"/>
       <w:bookmarkEnd w:id="0"/>
@@ -242,57 +470,24 @@
       <w:pPr>
         <w:pStyle w:val="ListParagraph"/>
         <w:numPr>
-          <w:ilvl w:val="1"/>
-          <w:numId w:val="1"/>
-        </w:numPr>
-      </w:pPr>
-      <w:r>
-        <w:t>Improve exception-safety guarantees. (Rollback support etc)</w:t>
-      </w:r>
-    </w:p>
-    <w:p>
-      <w:pPr>
-        <w:pStyle w:val="ListParagraph"/>
-        <w:numPr>
-          <w:ilvl w:val="1"/>
-          <w:numId w:val="1"/>
-        </w:numPr>
-      </w:pPr>
-      <w:r>
-        <w:t>Improve thread-safety guarantees and threading model.</w:t>
-      </w:r>
-    </w:p>
-    <w:p>
-      <w:pPr>
-        <w:pStyle w:val="ListParagraph"/>
-        <w:numPr>
-          <w:ilvl w:val="1"/>
-          <w:numId w:val="1"/>
-        </w:numPr>
-      </w:pPr>
-      <w:r>
-        <w:t>Template concept checking and improved error messages.</w:t>
-      </w:r>
-    </w:p>
-    <w:p>
-      <w:pPr>
-        <w:pStyle w:val="ListParagraph"/>
-        <w:numPr>
-          <w:ilvl w:val="1"/>
-          <w:numId w:val="1"/>
-        </w:numPr>
-      </w:pPr>
-      <w:r>
-        <w:t>Assertions where appropriate</w:t>
-      </w:r>
-      <w:r>
-        <w:t xml:space="preserve"> (for ‘impossible’ </w:t>
-      </w:r>
-      <w:r>
-        <w:t xml:space="preserve">or rare </w:t>
-      </w:r>
-      <w:r>
-        <w:t>cases).</w:t>
+          <w:ilvl w:val="0"/>
+          <w:numId w:val="1"/>
+        </w:numPr>
+      </w:pPr>
+      <w:r>
+        <w:t>Reduce compile time.</w:t>
+      </w:r>
+    </w:p>
+    <w:p>
+      <w:pPr>
+        <w:pStyle w:val="ListParagraph"/>
+        <w:numPr>
+          <w:ilvl w:val="1"/>
+          <w:numId w:val="1"/>
+        </w:numPr>
+      </w:pPr>
+      <w:r>
+        <w:t>Reduce include dependencies.</w:t>
       </w:r>
     </w:p>
     <w:p>
@@ -304,94 +499,15 @@
         </w:numPr>
       </w:pPr>
       <w:r>
-        <w:t>Especially check fo</w:t>
-      </w:r>
-      <w:r>
-        <w:t>r things like integer overflows that would otherwise be hard to debug.</w:t>
-      </w:r>
-    </w:p>
-    <w:p>
-      <w:pPr>
-        <w:pStyle w:val="ListParagraph"/>
-        <w:numPr>
-          <w:ilvl w:val="1"/>
-          <w:numId w:val="1"/>
-        </w:numPr>
-      </w:pPr>
-      <w:r>
-        <w:t>Support extra operator overloads where appropriate (such as &lt; or &gt; on Module to make it closer to the built in HMODULE type).</w:t>
-      </w:r>
-    </w:p>
-    <w:p>
-      <w:pPr>
-        <w:pStyle w:val="ListParagraph"/>
-        <w:numPr>
-          <w:ilvl w:val="1"/>
-          <w:numId w:val="1"/>
-        </w:numPr>
-      </w:pPr>
-      <w:r>
-        <w:t>Tests for remaining ‘detail’ components such as EnsureCleanup, StringBuffer, etc.</w:t>
-      </w:r>
-    </w:p>
-    <w:p>
-      <w:pPr>
-        <w:pStyle w:val="ListParagraph"/>
-        <w:numPr>
-          <w:ilvl w:val="1"/>
-          <w:numId w:val="1"/>
-        </w:numPr>
-      </w:pPr>
-      <w:r>
-        <w:t>Instead of taking or returning a vector&lt;T&gt;, instead use a C&lt;T&gt; where ‘C’ is a template parameter representing an arbitrary container.</w:t>
-      </w:r>
-    </w:p>
-    <w:p>
-      <w:pPr>
-        <w:pStyle w:val="ListParagraph"/>
-        <w:numPr>
-          <w:ilvl w:val="1"/>
-          <w:numId w:val="1"/>
-        </w:numPr>
-      </w:pPr>
-      <w:r>
-        <w:t>Use ‘ranges’ over direct containers where possible.</w:t>
-      </w:r>
-    </w:p>
-    <w:p>
-      <w:pPr>
-        <w:pStyle w:val="ListParagraph"/>
-        <w:numPr>
-          <w:ilvl w:val="0"/>
-          <w:numId w:val="1"/>
-        </w:numPr>
-      </w:pPr>
-      <w:r>
-        <w:t>Reduce compile time.</w:t>
-      </w:r>
-    </w:p>
-    <w:p>
-      <w:pPr>
-        <w:pStyle w:val="ListParagraph"/>
-        <w:numPr>
-          <w:ilvl w:val="1"/>
-          <w:numId w:val="1"/>
-        </w:numPr>
-      </w:pPr>
-      <w:r>
-        <w:t>Reduce include dependencies.</w:t>
-      </w:r>
-    </w:p>
-    <w:p>
-      <w:pPr>
-        <w:pStyle w:val="ListParagraph"/>
-        <w:numPr>
-          <w:ilvl w:val="2"/>
-          <w:numId w:val="1"/>
-        </w:numPr>
-      </w:pPr>
-      <w:r>
-        <w:t>Pointer-to-impl idiom.</w:t>
+        <w:t>Pointer-to-</w:t>
+      </w:r>
+      <w:proofErr w:type="spellStart"/>
+      <w:r>
+        <w:t>impl</w:t>
+      </w:r>
+      <w:proofErr w:type="spellEnd"/>
+      <w:r>
+        <w:t xml:space="preserve"> idiom.</w:t>
       </w:r>
     </w:p>
     <w:p>
@@ -415,13 +531,37 @@
         </w:numPr>
       </w:pPr>
       <w:r>
-        <w:t>Performance improvements in potential bottlenecks (e.g. Iterators, Scanner, PeLib,</w:t>
-      </w:r>
-      <w:r>
-        <w:t xml:space="preserve"> FindPattern,</w:t>
-      </w:r>
-      <w:r>
-        <w:t xml:space="preserve"> etc)</w:t>
+        <w:t xml:space="preserve">Performance improvements in potential bottlenecks (e.g. Iterators, Scanner, </w:t>
+      </w:r>
+      <w:proofErr w:type="spellStart"/>
+      <w:r>
+        <w:t>PeLib</w:t>
+      </w:r>
+      <w:proofErr w:type="spellEnd"/>
+      <w:r>
+        <w:t>,</w:t>
+      </w:r>
+      <w:r>
+        <w:t xml:space="preserve"> </w:t>
+      </w:r>
+      <w:proofErr w:type="spellStart"/>
+      <w:r>
+        <w:t>FindPattern</w:t>
+      </w:r>
+      <w:proofErr w:type="spellEnd"/>
+      <w:r>
+        <w:t>,</w:t>
+      </w:r>
+      <w:r>
+        <w:t xml:space="preserve"> </w:t>
+      </w:r>
+      <w:proofErr w:type="spellStart"/>
+      <w:r>
+        <w:t>etc</w:t>
+      </w:r>
+      <w:proofErr w:type="spellEnd"/>
+      <w:r>
+        <w:t>)</w:t>
       </w:r>
       <w:r>
         <w:t>.</w:t>
@@ -469,7 +609,15 @@
         </w:numPr>
       </w:pPr>
       <w:r>
-        <w:t xml:space="preserve">Helper service to run HadesMem tools as ‘SYSTEM’ for when </w:t>
+        <w:t xml:space="preserve">Helper service to run </w:t>
+      </w:r>
+      <w:proofErr w:type="spellStart"/>
+      <w:r>
+        <w:t>HadesMem</w:t>
+      </w:r>
+      <w:proofErr w:type="spellEnd"/>
+      <w:r>
+        <w:t xml:space="preserve"> tools as ‘SYSTEM’ for when </w:t>
       </w:r>
       <w:r>
         <w:t>manipulating</w:t>
@@ -595,54 +743,141 @@
         </w:numPr>
       </w:pPr>
       <w:r>
-        <w:t>Custom GetModuleHandle, GetProcAddress, etc.</w:t>
-      </w:r>
-    </w:p>
-    <w:p>
-      <w:pPr>
-        <w:pStyle w:val="ListParagraph"/>
-        <w:numPr>
-          <w:ilvl w:val="0"/>
-          <w:numId w:val="1"/>
-        </w:numPr>
-      </w:pPr>
-      <w:r>
-        <w:t>C++ WinAPI wrapper.</w:t>
+        <w:t xml:space="preserve">Custom </w:t>
+      </w:r>
+      <w:proofErr w:type="spellStart"/>
+      <w:r>
+        <w:t>GetModuleHandle</w:t>
+      </w:r>
+      <w:proofErr w:type="spellEnd"/>
+      <w:r>
+        <w:t xml:space="preserve">, </w:t>
+      </w:r>
+      <w:proofErr w:type="spellStart"/>
+      <w:r>
+        <w:t>GetProcAddress</w:t>
+      </w:r>
+      <w:proofErr w:type="spellEnd"/>
+      <w:r>
+        <w:t>, etc.</w:t>
+      </w:r>
+    </w:p>
+    <w:p>
+      <w:pPr>
+        <w:pStyle w:val="ListParagraph"/>
+        <w:numPr>
+          <w:ilvl w:val="0"/>
+          <w:numId w:val="1"/>
+        </w:numPr>
+      </w:pPr>
+      <w:r>
+        <w:t xml:space="preserve">C++ </w:t>
+      </w:r>
+      <w:proofErr w:type="spellStart"/>
+      <w:r>
+        <w:t>WinAPI</w:t>
+      </w:r>
+      <w:proofErr w:type="spellEnd"/>
+      <w:r>
+        <w:t xml:space="preserve"> wrapper.</w:t>
       </w:r>
     </w:p>
     <w:p>
       <w:pPr>
         <w:ind w:left="2160" w:hanging="2160"/>
       </w:pPr>
+      <w:proofErr w:type="spellStart"/>
       <w:r>
         <w:rPr>
           <w:b/>
         </w:rPr>
         <w:t>MemoryMgr</w:t>
       </w:r>
-    </w:p>
-    <w:p>
-      <w:pPr>
-        <w:pStyle w:val="ListParagraph"/>
-        <w:numPr>
-          <w:ilvl w:val="0"/>
-          <w:numId w:val="1"/>
-        </w:numPr>
-      </w:pPr>
-      <w:r>
-        <w:t>Consider using array in Read over vector if possible (as sizeof(T) is a compile-time constant). Union template for { T obj; char bytes[sizeof(T); } also available.</w:t>
-      </w:r>
-    </w:p>
-    <w:p>
-      <w:pPr>
-        <w:pStyle w:val="ListParagraph"/>
-        <w:numPr>
-          <w:ilvl w:val="0"/>
-          <w:numId w:val="1"/>
-        </w:numPr>
-      </w:pPr>
-      <w:r>
-        <w:t>Use Boost.FunctionTypes in remote function caller to detect calling convention. (Also use TMP to detect number of args and their types etc).</w:t>
+      <w:proofErr w:type="spellEnd"/>
+    </w:p>
+    <w:p>
+      <w:pPr>
+        <w:pStyle w:val="ListParagraph"/>
+        <w:numPr>
+          <w:ilvl w:val="0"/>
+          <w:numId w:val="1"/>
+        </w:numPr>
+      </w:pPr>
+      <w:r>
+        <w:t xml:space="preserve">Consider using array in Read over vector if possible (as </w:t>
+      </w:r>
+      <w:proofErr w:type="spellStart"/>
+      <w:proofErr w:type="gramStart"/>
+      <w:r>
+        <w:t>sizeof</w:t>
+      </w:r>
+      <w:proofErr w:type="spellEnd"/>
+      <w:r>
+        <w:t>(</w:t>
+      </w:r>
+      <w:proofErr w:type="gramEnd"/>
+      <w:r>
+        <w:t xml:space="preserve">T) is a compile-time constant). Union template for </w:t>
+      </w:r>
+      <w:proofErr w:type="gramStart"/>
+      <w:r>
+        <w:t>{ T</w:t>
+      </w:r>
+      <w:proofErr w:type="gramEnd"/>
+      <w:r>
+        <w:t xml:space="preserve"> </w:t>
+      </w:r>
+      <w:proofErr w:type="spellStart"/>
+      <w:r>
+        <w:t>obj</w:t>
+      </w:r>
+      <w:proofErr w:type="spellEnd"/>
+      <w:r>
+        <w:t>; char bytes[</w:t>
+      </w:r>
+      <w:proofErr w:type="spellStart"/>
+      <w:r>
+        <w:t>sizeof</w:t>
+      </w:r>
+      <w:proofErr w:type="spellEnd"/>
+      <w:r>
+        <w:t>(T); } also available.</w:t>
+      </w:r>
+    </w:p>
+    <w:p>
+      <w:pPr>
+        <w:pStyle w:val="ListParagraph"/>
+        <w:numPr>
+          <w:ilvl w:val="0"/>
+          <w:numId w:val="1"/>
+        </w:numPr>
+      </w:pPr>
+      <w:r>
+        <w:t xml:space="preserve">Use </w:t>
+      </w:r>
+      <w:proofErr w:type="spellStart"/>
+      <w:r>
+        <w:t>Boost.FunctionTypes</w:t>
+      </w:r>
+      <w:proofErr w:type="spellEnd"/>
+      <w:r>
+        <w:t xml:space="preserve"> in remote function caller to detect calling convention. (Also use TMP to detect number of </w:t>
+      </w:r>
+      <w:proofErr w:type="spellStart"/>
+      <w:r>
+        <w:t>args</w:t>
+      </w:r>
+      <w:proofErr w:type="spellEnd"/>
+      <w:r>
+        <w:t xml:space="preserve"> and their types </w:t>
+      </w:r>
+      <w:proofErr w:type="spellStart"/>
+      <w:r>
+        <w:t>etc</w:t>
+      </w:r>
+      <w:proofErr w:type="spellEnd"/>
+      <w:r>
+        <w:t>).</w:t>
       </w:r>
     </w:p>
     <w:p>
@@ -666,7 +901,15 @@
         </w:numPr>
       </w:pPr>
       <w:r>
-        <w:t>Improve genericity of parameter passing in remote function caller.</w:t>
+        <w:t xml:space="preserve">Improve </w:t>
+      </w:r>
+      <w:proofErr w:type="spellStart"/>
+      <w:r>
+        <w:t>genericity</w:t>
+      </w:r>
+      <w:proofErr w:type="spellEnd"/>
+      <w:r>
+        <w:t xml:space="preserve"> of parameter passing in remote function caller.</w:t>
       </w:r>
     </w:p>
     <w:p>
@@ -745,23 +988,33 @@
       </w:r>
     </w:p>
     <w:p>
+      <w:proofErr w:type="spellStart"/>
       <w:r>
         <w:rPr>
           <w:b/>
         </w:rPr>
         <w:t>ManualMap</w:t>
       </w:r>
-    </w:p>
-    <w:p>
-      <w:pPr>
-        <w:pStyle w:val="ListParagraph"/>
-        <w:numPr>
-          <w:ilvl w:val="0"/>
-          <w:numId w:val="1"/>
-        </w:numPr>
-      </w:pPr>
-      <w:r>
-        <w:t>Exception handling support under x86 SafeSEH and x64.</w:t>
+      <w:proofErr w:type="spellEnd"/>
+    </w:p>
+    <w:p>
+      <w:pPr>
+        <w:pStyle w:val="ListParagraph"/>
+        <w:numPr>
+          <w:ilvl w:val="0"/>
+          <w:numId w:val="1"/>
+        </w:numPr>
+      </w:pPr>
+      <w:r>
+        <w:t xml:space="preserve">Exception handling support under x86 </w:t>
+      </w:r>
+      <w:proofErr w:type="spellStart"/>
+      <w:r>
+        <w:t>SafeSEH</w:t>
+      </w:r>
+      <w:proofErr w:type="spellEnd"/>
+      <w:r>
+        <w:t xml:space="preserve"> and x64.</w:t>
       </w:r>
     </w:p>
     <w:p>
@@ -853,7 +1106,23 @@
         </w:numPr>
       </w:pPr>
       <w:r>
-        <w:t xml:space="preserve">Get address of Kernel32!LoadLibrary ‘manually’ rather than using a local GetProcAddress and </w:t>
+        <w:t>Get address of Kernel32</w:t>
+      </w:r>
+      <w:proofErr w:type="gramStart"/>
+      <w:r>
+        <w:t>!LoadLibrary</w:t>
+      </w:r>
+      <w:proofErr w:type="gramEnd"/>
+      <w:r>
+        <w:t xml:space="preserve"> ‘manually’ rather than using a local </w:t>
+      </w:r>
+      <w:proofErr w:type="spellStart"/>
+      <w:r>
+        <w:t>GetProcAddress</w:t>
+      </w:r>
+      <w:proofErr w:type="spellEnd"/>
+      <w:r>
+        <w:t xml:space="preserve"> and </w:t>
       </w:r>
       <w:r>
         <w:t>pointer arithmetic.</w:t>
@@ -869,7 +1138,15 @@
       </w:pPr>
       <w:r>
         <w:lastRenderedPageBreak/>
-        <w:t>Whilst this works in all normal cases, it doesn’t work when the target has shims enabled which hook LoadLibrary.</w:t>
+        <w:t xml:space="preserve">Whilst this works in all normal cases, it doesn’t work when the target has shims enabled which hook </w:t>
+      </w:r>
+      <w:proofErr w:type="spellStart"/>
+      <w:r>
+        <w:t>LoadLibrary</w:t>
+      </w:r>
+      <w:proofErr w:type="spellEnd"/>
+      <w:r>
+        <w:t>.</w:t>
       </w:r>
     </w:p>
     <w:p>
@@ -889,7 +1166,23 @@
         </w:numPr>
       </w:pPr>
       <w:r>
-        <w:t>Fix Patcher tests requiring UAC elevation. Embedding an ‘asInvoker’ manifest will stop the compat shims misfiring due to the filename.</w:t>
+        <w:t>Fix Patcher tests requiring UAC elevation. Embedding an ‘</w:t>
+      </w:r>
+      <w:proofErr w:type="spellStart"/>
+      <w:r>
+        <w:t>asInvoker</w:t>
+      </w:r>
+      <w:proofErr w:type="spellEnd"/>
+      <w:r>
+        <w:t xml:space="preserve">’ manifest will stop the </w:t>
+      </w:r>
+      <w:proofErr w:type="spellStart"/>
+      <w:r>
+        <w:t>compat</w:t>
+      </w:r>
+      <w:proofErr w:type="spellEnd"/>
+      <w:r>
+        <w:t xml:space="preserve"> shims misfiring due to the filename.</w:t>
       </w:r>
     </w:p>
     <w:p>
@@ -928,7 +1221,15 @@
         <w:t>Improved relative instruction rebuilding (including conditionals).</w:t>
       </w:r>
       <w:r>
-        <w:t xml:space="preserve"> x64 has far more IP relative instructions than x86.</w:t>
+        <w:t xml:space="preserve"> </w:t>
+      </w:r>
+      <w:proofErr w:type="gramStart"/>
+      <w:r>
+        <w:t>x64</w:t>
+      </w:r>
+      <w:proofErr w:type="gramEnd"/>
+      <w:r>
+        <w:t xml:space="preserve"> has far more IP relative instructions than x86.</w:t>
       </w:r>
     </w:p>
     <w:p>
@@ -969,8 +1270,13 @@
           <w:numId w:val="1"/>
         </w:numPr>
       </w:pPr>
-      <w:r>
-        <w:t>Uncopyable, so make moveable.</w:t>
+      <w:proofErr w:type="spellStart"/>
+      <w:r>
+        <w:t>Uncopyable</w:t>
+      </w:r>
+      <w:proofErr w:type="spellEnd"/>
+      <w:r>
+        <w:t>, so make moveable.</w:t>
       </w:r>
     </w:p>
     <w:p>
@@ -1030,16 +1336,34 @@
         </w:numPr>
       </w:pPr>
       <w:r>
-        <w:t>Detect cases where hooking may overflow past the end of a function, and fail. (Provide policy or flag to allow overriding this behaviour.) Examples may be instructions such as ‘int 3’, ‘ret’, ‘jmp’, etc.</w:t>
-      </w:r>
-    </w:p>
-    <w:p>
+        <w:t>Detect cases where hooking may overflow past the end of a function, and fail. (Provide policy or flag to allow overriding this behaviour.) Examples may be instructions such as ‘</w:t>
+      </w:r>
+      <w:proofErr w:type="spellStart"/>
+      <w:r>
+        <w:t>int</w:t>
+      </w:r>
+      <w:proofErr w:type="spellEnd"/>
+      <w:r>
+        <w:t xml:space="preserve"> 3’, ‘ret’, ‘</w:t>
+      </w:r>
+      <w:proofErr w:type="spellStart"/>
+      <w:r>
+        <w:t>jmp</w:t>
+      </w:r>
+      <w:proofErr w:type="spellEnd"/>
+      <w:r>
+        <w:t>’, etc.</w:t>
+      </w:r>
+    </w:p>
+    <w:p>
+      <w:proofErr w:type="spellStart"/>
       <w:r>
         <w:rPr>
           <w:b/>
         </w:rPr>
         <w:t>FindPattern</w:t>
       </w:r>
+      <w:proofErr w:type="spellEnd"/>
     </w:p>
     <w:p>
       <w:pPr>
@@ -1093,12 +1417,14 @@
       </w:r>
     </w:p>
     <w:p>
+      <w:proofErr w:type="spellStart"/>
       <w:r>
         <w:rPr>
           <w:b/>
         </w:rPr>
         <w:t>PeLib</w:t>
       </w:r>
+      <w:proofErr w:type="spellEnd"/>
     </w:p>
     <w:p>
       <w:pPr>
@@ -1127,13 +1453,29 @@
         </w:numPr>
       </w:pPr>
       <w:r>
-        <w:t>Investigate use of virtual functions for file vs memory</w:t>
+        <w:t xml:space="preserve">Investigate use of virtual functions for file </w:t>
+      </w:r>
+      <w:proofErr w:type="spellStart"/>
+      <w:r>
+        <w:t>vs</w:t>
+      </w:r>
+      <w:proofErr w:type="spellEnd"/>
+      <w:r>
+        <w:t xml:space="preserve"> memory</w:t>
       </w:r>
       <w:r>
         <w:t xml:space="preserve"> access</w:t>
       </w:r>
       <w:r>
-        <w:t xml:space="preserve"> (RvaToVa)</w:t>
+        <w:t xml:space="preserve"> (</w:t>
+      </w:r>
+      <w:proofErr w:type="spellStart"/>
+      <w:r>
+        <w:t>RvaToVa</w:t>
+      </w:r>
+      <w:proofErr w:type="spellEnd"/>
+      <w:r>
+        <w:t>)</w:t>
       </w:r>
       <w:r>
         <w:t xml:space="preserve">. </w:t>
@@ -1160,7 +1502,15 @@
         </w:numPr>
       </w:pPr>
       <w:r>
-        <w:t>Note: May cause problems when copying ‘PeFile’ type.</w:t>
+        <w:t>Note: May cause problems when copying ‘</w:t>
+      </w:r>
+      <w:proofErr w:type="spellStart"/>
+      <w:r>
+        <w:t>PeFile</w:t>
+      </w:r>
+      <w:proofErr w:type="spellEnd"/>
+      <w:r>
+        <w:t>’ type.</w:t>
       </w:r>
     </w:p>
     <w:p>
@@ -1187,19 +1537,43 @@
         <w:t xml:space="preserve">E.g. </w:t>
       </w:r>
       <w:r>
-        <w:t>Check NumberOfRvaAndSizes in NtHeaders before attempting to retrieve a data dir.</w:t>
-      </w:r>
-    </w:p>
-    <w:p>
-      <w:pPr>
-        <w:pStyle w:val="ListParagraph"/>
-        <w:numPr>
-          <w:ilvl w:val="0"/>
-          <w:numId w:val="1"/>
-        </w:numPr>
-      </w:pPr>
-      <w:r>
-        <w:t>Cache base pointers etc rather than retrieving it manually in every getter/setter. Slightly less ‘robust’, but due to the typically ‘read-only’ nature of the data this is the expected behaviour in all known cases anyway.</w:t>
+        <w:t xml:space="preserve">Check </w:t>
+      </w:r>
+      <w:proofErr w:type="spellStart"/>
+      <w:r>
+        <w:t>NumberOfRvaAndSizes</w:t>
+      </w:r>
+      <w:proofErr w:type="spellEnd"/>
+      <w:r>
+        <w:t xml:space="preserve"> in </w:t>
+      </w:r>
+      <w:proofErr w:type="spellStart"/>
+      <w:r>
+        <w:t>NtHeaders</w:t>
+      </w:r>
+      <w:proofErr w:type="spellEnd"/>
+      <w:r>
+        <w:t xml:space="preserve"> before attempting to retrieve a data dir.</w:t>
+      </w:r>
+    </w:p>
+    <w:p>
+      <w:pPr>
+        <w:pStyle w:val="ListParagraph"/>
+        <w:numPr>
+          <w:ilvl w:val="0"/>
+          <w:numId w:val="1"/>
+        </w:numPr>
+      </w:pPr>
+      <w:r>
+        <w:t xml:space="preserve">Cache base pointers </w:t>
+      </w:r>
+      <w:proofErr w:type="spellStart"/>
+      <w:r>
+        <w:t>etc</w:t>
+      </w:r>
+      <w:proofErr w:type="spellEnd"/>
+      <w:r>
+        <w:t xml:space="preserve"> rather than retrieving it manually in every getter/setter. Slightly less ‘robust’, but due to the typically ‘read-only’ nature of the data this is the expected behaviour in all known cases anyway.</w:t>
       </w:r>
     </w:p>
     <w:p>
@@ -1296,7 +1670,15 @@
         </w:numPr>
       </w:pPr>
       <w:r>
-        <w:t>Load config directory.</w:t>
+        <w:t xml:space="preserve">Load </w:t>
+      </w:r>
+      <w:proofErr w:type="spellStart"/>
+      <w:r>
+        <w:t>config</w:t>
+      </w:r>
+      <w:proofErr w:type="spellEnd"/>
+      <w:r>
+        <w:t xml:space="preserve"> directory.</w:t>
       </w:r>
     </w:p>
     <w:p>
@@ -1386,13 +1768,61 @@
         </w:numPr>
       </w:pPr>
       <w:r>
-        <w:t>Helper functions such as FindExport, FindImport, HasDataDir, GetArchitecture,</w:t>
-      </w:r>
-      <w:r>
-        <w:t xml:space="preserve"> IsDotNet,</w:t>
-      </w:r>
-      <w:r>
-        <w:t xml:space="preserve"> GetPDB,</w:t>
+        <w:t xml:space="preserve">Helper functions such as </w:t>
+      </w:r>
+      <w:proofErr w:type="spellStart"/>
+      <w:r>
+        <w:t>FindExport</w:t>
+      </w:r>
+      <w:proofErr w:type="spellEnd"/>
+      <w:r>
+        <w:t xml:space="preserve">, </w:t>
+      </w:r>
+      <w:proofErr w:type="spellStart"/>
+      <w:r>
+        <w:t>FindImport</w:t>
+      </w:r>
+      <w:proofErr w:type="spellEnd"/>
+      <w:r>
+        <w:t xml:space="preserve">, </w:t>
+      </w:r>
+      <w:proofErr w:type="spellStart"/>
+      <w:r>
+        <w:t>HasDataDir</w:t>
+      </w:r>
+      <w:proofErr w:type="spellEnd"/>
+      <w:r>
+        <w:t xml:space="preserve">, </w:t>
+      </w:r>
+      <w:proofErr w:type="spellStart"/>
+      <w:r>
+        <w:t>GetArchitecture</w:t>
+      </w:r>
+      <w:proofErr w:type="spellEnd"/>
+      <w:r>
+        <w:t>,</w:t>
+      </w:r>
+      <w:r>
+        <w:t xml:space="preserve"> </w:t>
+      </w:r>
+      <w:proofErr w:type="spellStart"/>
+      <w:r>
+        <w:t>IsDotNet</w:t>
+      </w:r>
+      <w:proofErr w:type="spellEnd"/>
+      <w:r>
+        <w:t>,</w:t>
+      </w:r>
+      <w:r>
+        <w:t xml:space="preserve"> </w:t>
+      </w:r>
+      <w:proofErr w:type="spellStart"/>
+      <w:r>
+        <w:t>GetPDB</w:t>
+      </w:r>
+      <w:proofErr w:type="spellEnd"/>
+      <w:r>
+        <w:t>,</w:t>
       </w:r>
       <w:r>
         <w:t xml:space="preserve"> etc.</w:t>
@@ -1407,7 +1837,15 @@
         </w:numPr>
       </w:pPr>
       <w:r>
-        <w:t>Test against pathological cases such as Corkami tests.</w:t>
+        <w:t xml:space="preserve">Test against pathological cases such as </w:t>
+      </w:r>
+      <w:proofErr w:type="spellStart"/>
+      <w:r>
+        <w:t>Corkami</w:t>
+      </w:r>
+      <w:proofErr w:type="spellEnd"/>
+      <w:r>
+        <w:t xml:space="preserve"> tests.</w:t>
       </w:r>
     </w:p>
     <w:p>
@@ -1439,19 +1877,35 @@
         </w:numPr>
       </w:pPr>
       <w:r>
-        <w:t>NOP/UnNOP support.</w:t>
-      </w:r>
-    </w:p>
-    <w:p>
-      <w:pPr>
-        <w:pStyle w:val="ListParagraph"/>
-        <w:numPr>
-          <w:ilvl w:val="0"/>
-          <w:numId w:val="1"/>
-        </w:numPr>
-      </w:pPr>
-      <w:r>
-        <w:t>ASM searching API with ‘wildcards’. (MetaASM?)</w:t>
+        <w:t>NOP/</w:t>
+      </w:r>
+      <w:proofErr w:type="spellStart"/>
+      <w:r>
+        <w:t>UnNOP</w:t>
+      </w:r>
+      <w:proofErr w:type="spellEnd"/>
+      <w:r>
+        <w:t xml:space="preserve"> support.</w:t>
+      </w:r>
+    </w:p>
+    <w:p>
+      <w:pPr>
+        <w:pStyle w:val="ListParagraph"/>
+        <w:numPr>
+          <w:ilvl w:val="0"/>
+          <w:numId w:val="1"/>
+        </w:numPr>
+      </w:pPr>
+      <w:r>
+        <w:t>ASM searching API with ‘wildcards’. (</w:t>
+      </w:r>
+      <w:proofErr w:type="spellStart"/>
+      <w:r>
+        <w:t>MetaASM</w:t>
+      </w:r>
+      <w:proofErr w:type="spellEnd"/>
+      <w:r>
+        <w:t>?)</w:t>
       </w:r>
     </w:p>
     <w:p>
@@ -1567,7 +2021,15 @@
         </w:numPr>
       </w:pPr>
       <w:r>
-        <w:t>Memory protection filters (read, write, exec).</w:t>
+        <w:t xml:space="preserve">Memory protection filters (read, write, </w:t>
+      </w:r>
+      <w:proofErr w:type="gramStart"/>
+      <w:r>
+        <w:t>exec</w:t>
+      </w:r>
+      <w:proofErr w:type="gramEnd"/>
+      <w:r>
+        <w:t>).</w:t>
       </w:r>
     </w:p>
     <w:p>
@@ -1639,7 +2101,15 @@
         </w:numPr>
       </w:pPr>
       <w:r>
-        <w:t>Unknown value scan.</w:t>
+        <w:t xml:space="preserve">Unknown </w:t>
+      </w:r>
+      <w:proofErr w:type="gramStart"/>
+      <w:r>
+        <w:t>value scan</w:t>
+      </w:r>
+      <w:proofErr w:type="gramEnd"/>
+      <w:r>
+        <w:t>.</w:t>
       </w:r>
     </w:p>
     <w:p>

</xml_diff>

<commit_message>
* Note to self. Still needs rewrite.
</commit_message>
<xml_diff>
--- a/misc/todo.docx
+++ b/misc/todo.docx
@@ -6,11 +6,9 @@
       <w:pPr>
         <w:pStyle w:val="Title"/>
       </w:pPr>
-      <w:proofErr w:type="spellStart"/>
       <w:r>
         <w:t>Todo</w:t>
       </w:r>
-      <w:proofErr w:type="spellEnd"/>
     </w:p>
     <w:p>
       <w:pPr>
@@ -54,13 +52,8 @@
           <w:numId w:val="1"/>
         </w:numPr>
       </w:pPr>
-      <w:proofErr w:type="spellStart"/>
-      <w:r>
-        <w:t>Todo</w:t>
-      </w:r>
-      <w:proofErr w:type="spellEnd"/>
-      <w:r>
-        <w:t xml:space="preserve"> list</w:t>
+      <w:r>
+        <w:t>Todo list</w:t>
       </w:r>
       <w:r>
         <w:t>.</w:t>
@@ -134,16 +127,11 @@
           <w:numId w:val="1"/>
         </w:numPr>
       </w:pPr>
-      <w:proofErr w:type="gramStart"/>
       <w:r>
         <w:t>E</w:t>
       </w:r>
       <w:r>
-        <w:t>xception guarantee</w:t>
-      </w:r>
-      <w:proofErr w:type="gramEnd"/>
-      <w:r>
-        <w:t xml:space="preserve"> docs.</w:t>
+        <w:t>xception guarantee docs.</w:t>
       </w:r>
       <w:r>
         <w:t xml:space="preserve"> </w:t>
@@ -158,43 +146,19 @@
         </w:numPr>
       </w:pPr>
       <w:r>
-        <w:t xml:space="preserve">Document preconditions and </w:t>
-      </w:r>
-      <w:proofErr w:type="spellStart"/>
-      <w:r>
-        <w:t>postconditions</w:t>
-      </w:r>
-      <w:proofErr w:type="spellEnd"/>
-      <w:r>
-        <w:t>.</w:t>
-      </w:r>
-    </w:p>
-    <w:p>
-      <w:pPr>
-        <w:pStyle w:val="ListParagraph"/>
-        <w:numPr>
-          <w:ilvl w:val="1"/>
-          <w:numId w:val="1"/>
-        </w:numPr>
-      </w:pPr>
-      <w:r>
-        <w:t xml:space="preserve">Better </w:t>
-      </w:r>
-      <w:proofErr w:type="gramStart"/>
-      <w:r>
-        <w:t>annotations  (</w:t>
-      </w:r>
-      <w:proofErr w:type="gramEnd"/>
-      <w:r>
-        <w:t xml:space="preserve">warnings, notes, </w:t>
-      </w:r>
-      <w:proofErr w:type="spellStart"/>
-      <w:r>
-        <w:t>etc</w:t>
-      </w:r>
-      <w:proofErr w:type="spellEnd"/>
-      <w:r>
-        <w:t xml:space="preserve">) in docs. </w:t>
+        <w:t>Document preconditions and postconditions.</w:t>
+      </w:r>
+    </w:p>
+    <w:p>
+      <w:pPr>
+        <w:pStyle w:val="ListParagraph"/>
+        <w:numPr>
+          <w:ilvl w:val="1"/>
+          <w:numId w:val="1"/>
+        </w:numPr>
+      </w:pPr>
+      <w:r>
+        <w:t xml:space="preserve">Better annotations  (warnings, notes, etc) in docs. </w:t>
       </w:r>
     </w:p>
     <w:p>
@@ -218,71 +182,31 @@
         </w:numPr>
       </w:pPr>
       <w:r>
-        <w:t>Extra sanity checks to ensure not only that functions return without exception, but also that the returned data is valid. (</w:t>
-      </w:r>
-      <w:proofErr w:type="gramStart"/>
-      <w:r>
-        <w:t>e.g</w:t>
-      </w:r>
-      <w:proofErr w:type="gramEnd"/>
-      <w:r>
-        <w:t xml:space="preserve">. </w:t>
-      </w:r>
-      <w:proofErr w:type="spellStart"/>
-      <w:r>
-        <w:t>GetName</w:t>
-      </w:r>
-      <w:proofErr w:type="spellEnd"/>
-      <w:r>
-        <w:t xml:space="preserve"> in </w:t>
-      </w:r>
-      <w:proofErr w:type="spellStart"/>
-      <w:r>
-        <w:t>ImpThunk</w:t>
-      </w:r>
-      <w:proofErr w:type="spellEnd"/>
-      <w:r>
-        <w:t xml:space="preserve">.) </w:t>
-      </w:r>
-    </w:p>
-    <w:p>
-      <w:pPr>
-        <w:pStyle w:val="ListParagraph"/>
-        <w:numPr>
-          <w:ilvl w:val="1"/>
-          <w:numId w:val="1"/>
-        </w:numPr>
-      </w:pPr>
-      <w:r>
-        <w:t xml:space="preserve">Expand tests to be more thorough and use </w:t>
-      </w:r>
-      <w:proofErr w:type="spellStart"/>
-      <w:r>
-        <w:t>Boost.Test</w:t>
-      </w:r>
-      <w:proofErr w:type="spellEnd"/>
-      <w:r>
-        <w:t xml:space="preserve"> checks such as BOOST_CHECK_NO_THROW, BOOST_CHECK_THROW, BOOST_CHECK_EQUAL_COLLECTION, etc.</w:t>
-      </w:r>
-    </w:p>
-    <w:p>
-      <w:pPr>
-        <w:pStyle w:val="ListParagraph"/>
-        <w:numPr>
-          <w:ilvl w:val="1"/>
-          <w:numId w:val="1"/>
-        </w:numPr>
-      </w:pPr>
-      <w:r>
-        <w:t xml:space="preserve">Extra tests on library usage that should fail to compile (because of static assertions, type traits, </w:t>
-      </w:r>
-      <w:proofErr w:type="spellStart"/>
-      <w:r>
-        <w:t>etc</w:t>
-      </w:r>
-      <w:proofErr w:type="spellEnd"/>
-      <w:r>
-        <w:t xml:space="preserve">). Needed to ensure library misuse is not ‘possible’. </w:t>
+        <w:t xml:space="preserve">Extra sanity checks to ensure not only that functions return without exception, but also that the returned data is valid. (e.g. GetName in ImpThunk.) </w:t>
+      </w:r>
+    </w:p>
+    <w:p>
+      <w:pPr>
+        <w:pStyle w:val="ListParagraph"/>
+        <w:numPr>
+          <w:ilvl w:val="1"/>
+          <w:numId w:val="1"/>
+        </w:numPr>
+      </w:pPr>
+      <w:r>
+        <w:t>Expand tests to be more thorough and use Boost.Test checks such as BOOST_CHECK_NO_THROW, BOOST_CHECK_THROW, BOOST_CHECK_EQUAL_COLLECTION, etc.</w:t>
+      </w:r>
+    </w:p>
+    <w:p>
+      <w:pPr>
+        <w:pStyle w:val="ListParagraph"/>
+        <w:numPr>
+          <w:ilvl w:val="1"/>
+          <w:numId w:val="1"/>
+        </w:numPr>
+      </w:pPr>
+      <w:r>
+        <w:t xml:space="preserve">Extra tests on library usage that should fail to compile (because of static assertions, type traits, etc). Needed to ensure library misuse is not ‘possible’. </w:t>
       </w:r>
     </w:p>
     <w:p>
@@ -309,35 +233,19 @@
         </w:numPr>
       </w:pPr>
       <w:r>
-        <w:t xml:space="preserve">Prepend </w:t>
-      </w:r>
-      <w:proofErr w:type="spellStart"/>
-      <w:r>
-        <w:t>Winapi</w:t>
-      </w:r>
-      <w:proofErr w:type="spellEnd"/>
-      <w:r>
-        <w:t xml:space="preserve"> calls with global namespace operator.</w:t>
-      </w:r>
-    </w:p>
-    <w:p>
-      <w:pPr>
-        <w:pStyle w:val="ListParagraph"/>
-        <w:numPr>
-          <w:ilvl w:val="1"/>
-          <w:numId w:val="1"/>
-        </w:numPr>
-      </w:pPr>
-      <w:r>
-        <w:t xml:space="preserve">Improve exception-safety guarantees. (Rollback support </w:t>
-      </w:r>
-      <w:proofErr w:type="spellStart"/>
-      <w:r>
-        <w:t>etc</w:t>
-      </w:r>
-      <w:proofErr w:type="spellEnd"/>
-      <w:r>
-        <w:t>)</w:t>
+        <w:t>Prepend Winapi calls with global namespace operator.</w:t>
+      </w:r>
+    </w:p>
+    <w:p>
+      <w:pPr>
+        <w:pStyle w:val="ListParagraph"/>
+        <w:numPr>
+          <w:ilvl w:val="1"/>
+          <w:numId w:val="1"/>
+        </w:numPr>
+      </w:pPr>
+      <w:r>
+        <w:t>Improve exception-safety guarantees. (Rollback support etc)</w:t>
       </w:r>
     </w:p>
     <w:p>
@@ -421,23 +329,7 @@
         </w:numPr>
       </w:pPr>
       <w:r>
-        <w:t xml:space="preserve">Tests for remaining ‘detail’ components such as </w:t>
-      </w:r>
-      <w:proofErr w:type="spellStart"/>
-      <w:r>
-        <w:t>EnsureCleanup</w:t>
-      </w:r>
-      <w:proofErr w:type="spellEnd"/>
-      <w:r>
-        <w:t xml:space="preserve">, </w:t>
-      </w:r>
-      <w:proofErr w:type="spellStart"/>
-      <w:r>
-        <w:t>StringBuffer</w:t>
-      </w:r>
-      <w:proofErr w:type="spellEnd"/>
-      <w:r>
-        <w:t>, etc.</w:t>
+        <w:t>Tests for remaining ‘detail’ components such as EnsureCleanup, StringBuffer, etc.</w:t>
       </w:r>
     </w:p>
     <w:p>
@@ -462,6 +354,18 @@
       </w:pPr>
       <w:r>
         <w:t>Use ‘ranges’ over direct containers where possible.</w:t>
+      </w:r>
+    </w:p>
+    <w:p>
+      <w:pPr>
+        <w:pStyle w:val="ListParagraph"/>
+        <w:numPr>
+          <w:ilvl w:val="1"/>
+          <w:numId w:val="1"/>
+        </w:numPr>
+      </w:pPr>
+      <w:r>
+        <w:t>Investigate nested exceptions (std::throw_with_nested etc.).</w:t>
       </w:r>
       <w:bookmarkStart w:id="0" w:name="_GoBack"/>
       <w:bookmarkEnd w:id="0"/>
@@ -499,15 +403,7 @@
         </w:numPr>
       </w:pPr>
       <w:r>
-        <w:t>Pointer-to-</w:t>
-      </w:r>
-      <w:proofErr w:type="spellStart"/>
-      <w:r>
-        <w:t>impl</w:t>
-      </w:r>
-      <w:proofErr w:type="spellEnd"/>
-      <w:r>
-        <w:t xml:space="preserve"> idiom.</w:t>
+        <w:t>Pointer-to-impl idiom.</w:t>
       </w:r>
     </w:p>
     <w:p>
@@ -531,37 +427,13 @@
         </w:numPr>
       </w:pPr>
       <w:r>
-        <w:t xml:space="preserve">Performance improvements in potential bottlenecks (e.g. Iterators, Scanner, </w:t>
-      </w:r>
-      <w:proofErr w:type="spellStart"/>
-      <w:r>
-        <w:t>PeLib</w:t>
-      </w:r>
-      <w:proofErr w:type="spellEnd"/>
-      <w:r>
-        <w:t>,</w:t>
-      </w:r>
-      <w:r>
-        <w:t xml:space="preserve"> </w:t>
-      </w:r>
-      <w:proofErr w:type="spellStart"/>
-      <w:r>
-        <w:t>FindPattern</w:t>
-      </w:r>
-      <w:proofErr w:type="spellEnd"/>
-      <w:r>
-        <w:t>,</w:t>
-      </w:r>
-      <w:r>
-        <w:t xml:space="preserve"> </w:t>
-      </w:r>
-      <w:proofErr w:type="spellStart"/>
-      <w:r>
-        <w:t>etc</w:t>
-      </w:r>
-      <w:proofErr w:type="spellEnd"/>
-      <w:r>
-        <w:t>)</w:t>
+        <w:t>Performance improvements in potential bottlenecks (e.g. Iterators, Scanner, PeLib,</w:t>
+      </w:r>
+      <w:r>
+        <w:t xml:space="preserve"> FindPattern,</w:t>
+      </w:r>
+      <w:r>
+        <w:t xml:space="preserve"> etc)</w:t>
       </w:r>
       <w:r>
         <w:t>.</w:t>
@@ -572,6 +444,7 @@
         <w:rPr>
           <w:b/>
         </w:rPr>
+        <w:lastRenderedPageBreak/>
         <w:t>New Modules</w:t>
       </w:r>
     </w:p>
@@ -584,7 +457,6 @@
         </w:numPr>
       </w:pPr>
       <w:r>
-        <w:lastRenderedPageBreak/>
         <w:t>Basic base hook.</w:t>
       </w:r>
     </w:p>
@@ -609,15 +481,7 @@
         </w:numPr>
       </w:pPr>
       <w:r>
-        <w:t xml:space="preserve">Helper service to run </w:t>
-      </w:r>
-      <w:proofErr w:type="spellStart"/>
-      <w:r>
-        <w:t>HadesMem</w:t>
-      </w:r>
-      <w:proofErr w:type="spellEnd"/>
-      <w:r>
-        <w:t xml:space="preserve"> tools as ‘SYSTEM’ for when </w:t>
+        <w:t xml:space="preserve">Helper service to run HadesMem tools as ‘SYSTEM’ for when </w:t>
       </w:r>
       <w:r>
         <w:t>manipulating</w:t>
@@ -743,189 +607,94 @@
         </w:numPr>
       </w:pPr>
       <w:r>
-        <w:t xml:space="preserve">Custom </w:t>
-      </w:r>
-      <w:proofErr w:type="spellStart"/>
-      <w:r>
-        <w:t>GetModuleHandle</w:t>
-      </w:r>
-      <w:proofErr w:type="spellEnd"/>
-      <w:r>
-        <w:t xml:space="preserve">, </w:t>
-      </w:r>
-      <w:proofErr w:type="spellStart"/>
-      <w:r>
-        <w:t>GetProcAddress</w:t>
-      </w:r>
-      <w:proofErr w:type="spellEnd"/>
-      <w:r>
-        <w:t>, etc.</w:t>
-      </w:r>
-    </w:p>
-    <w:p>
-      <w:pPr>
-        <w:pStyle w:val="ListParagraph"/>
-        <w:numPr>
-          <w:ilvl w:val="0"/>
-          <w:numId w:val="1"/>
-        </w:numPr>
-      </w:pPr>
-      <w:r>
-        <w:t xml:space="preserve">C++ </w:t>
-      </w:r>
-      <w:proofErr w:type="spellStart"/>
-      <w:r>
-        <w:t>WinAPI</w:t>
-      </w:r>
-      <w:proofErr w:type="spellEnd"/>
-      <w:r>
-        <w:t xml:space="preserve"> wrapper.</w:t>
+        <w:t>Custom GetModuleHandle, GetProcAddress, etc.</w:t>
+      </w:r>
+    </w:p>
+    <w:p>
+      <w:pPr>
+        <w:pStyle w:val="ListParagraph"/>
+        <w:numPr>
+          <w:ilvl w:val="0"/>
+          <w:numId w:val="1"/>
+        </w:numPr>
+      </w:pPr>
+      <w:r>
+        <w:t>C++ WinAPI wrapper.</w:t>
       </w:r>
     </w:p>
     <w:p>
       <w:pPr>
         <w:ind w:left="2160" w:hanging="2160"/>
       </w:pPr>
-      <w:proofErr w:type="spellStart"/>
       <w:r>
         <w:rPr>
           <w:b/>
         </w:rPr>
         <w:t>MemoryMgr</w:t>
       </w:r>
-      <w:proofErr w:type="spellEnd"/>
-    </w:p>
-    <w:p>
-      <w:pPr>
-        <w:pStyle w:val="ListParagraph"/>
-        <w:numPr>
-          <w:ilvl w:val="0"/>
-          <w:numId w:val="1"/>
-        </w:numPr>
-      </w:pPr>
-      <w:r>
-        <w:t xml:space="preserve">Consider using array in Read over vector if possible (as </w:t>
-      </w:r>
-      <w:proofErr w:type="spellStart"/>
-      <w:proofErr w:type="gramStart"/>
-      <w:r>
-        <w:t>sizeof</w:t>
-      </w:r>
-      <w:proofErr w:type="spellEnd"/>
-      <w:r>
-        <w:t>(</w:t>
-      </w:r>
-      <w:proofErr w:type="gramEnd"/>
-      <w:r>
-        <w:t xml:space="preserve">T) is a compile-time constant). Union template for </w:t>
-      </w:r>
-      <w:proofErr w:type="gramStart"/>
-      <w:r>
-        <w:t>{ T</w:t>
-      </w:r>
-      <w:proofErr w:type="gramEnd"/>
+    </w:p>
+    <w:p>
+      <w:pPr>
+        <w:pStyle w:val="ListParagraph"/>
+        <w:numPr>
+          <w:ilvl w:val="0"/>
+          <w:numId w:val="1"/>
+        </w:numPr>
+      </w:pPr>
+      <w:r>
+        <w:t>Consider using array in Read over vector if possible (as sizeof(T) is a compile-time constant). Union template for { T obj; char bytes[sizeof(T); } also available.</w:t>
+      </w:r>
+    </w:p>
+    <w:p>
+      <w:pPr>
+        <w:pStyle w:val="ListParagraph"/>
+        <w:numPr>
+          <w:ilvl w:val="0"/>
+          <w:numId w:val="1"/>
+        </w:numPr>
+      </w:pPr>
+      <w:r>
+        <w:t>Use Boost.FunctionTypes in remote function caller to detect calling convention. (Also use TMP to detect number of args and their types etc).</w:t>
+      </w:r>
+    </w:p>
+    <w:p>
+      <w:pPr>
+        <w:pStyle w:val="ListParagraph"/>
+        <w:numPr>
+          <w:ilvl w:val="0"/>
+          <w:numId w:val="1"/>
+        </w:numPr>
+      </w:pPr>
+      <w:r>
+        <w:t>Improve ‘safety’ of remote function caller via EH to minimize risk of crashing the target.</w:t>
+      </w:r>
+    </w:p>
+    <w:p>
+      <w:pPr>
+        <w:pStyle w:val="ListParagraph"/>
+        <w:numPr>
+          <w:ilvl w:val="0"/>
+          <w:numId w:val="1"/>
+        </w:numPr>
+      </w:pPr>
+      <w:r>
+        <w:t>Improve genericity of parameter passing in remote function caller.</w:t>
+      </w:r>
+    </w:p>
+    <w:p>
+      <w:pPr>
+        <w:pStyle w:val="ListParagraph"/>
+        <w:numPr>
+          <w:ilvl w:val="0"/>
+          <w:numId w:val="1"/>
+        </w:numPr>
+      </w:pPr>
+      <w:r>
+        <w:t>Memory reading via expression templates.</w:t>
+      </w:r>
       <w:r>
         <w:t xml:space="preserve"> </w:t>
       </w:r>
-      <w:proofErr w:type="spellStart"/>
-      <w:r>
-        <w:t>obj</w:t>
-      </w:r>
-      <w:proofErr w:type="spellEnd"/>
-      <w:r>
-        <w:t>; char bytes[</w:t>
-      </w:r>
-      <w:proofErr w:type="spellStart"/>
-      <w:r>
-        <w:t>sizeof</w:t>
-      </w:r>
-      <w:proofErr w:type="spellEnd"/>
-      <w:r>
-        <w:t>(T); } also available.</w:t>
-      </w:r>
-    </w:p>
-    <w:p>
-      <w:pPr>
-        <w:pStyle w:val="ListParagraph"/>
-        <w:numPr>
-          <w:ilvl w:val="0"/>
-          <w:numId w:val="1"/>
-        </w:numPr>
-      </w:pPr>
-      <w:r>
-        <w:t xml:space="preserve">Use </w:t>
-      </w:r>
-      <w:proofErr w:type="spellStart"/>
-      <w:r>
-        <w:t>Boost.FunctionTypes</w:t>
-      </w:r>
-      <w:proofErr w:type="spellEnd"/>
-      <w:r>
-        <w:t xml:space="preserve"> in remote function caller to detect calling convention. (Also use TMP to detect number of </w:t>
-      </w:r>
-      <w:proofErr w:type="spellStart"/>
-      <w:r>
-        <w:t>args</w:t>
-      </w:r>
-      <w:proofErr w:type="spellEnd"/>
-      <w:r>
-        <w:t xml:space="preserve"> and their types </w:t>
-      </w:r>
-      <w:proofErr w:type="spellStart"/>
-      <w:r>
-        <w:t>etc</w:t>
-      </w:r>
-      <w:proofErr w:type="spellEnd"/>
-      <w:r>
-        <w:t>).</w:t>
-      </w:r>
-    </w:p>
-    <w:p>
-      <w:pPr>
-        <w:pStyle w:val="ListParagraph"/>
-        <w:numPr>
-          <w:ilvl w:val="0"/>
-          <w:numId w:val="1"/>
-        </w:numPr>
-      </w:pPr>
-      <w:r>
-        <w:t>Improve ‘safety’ of remote function caller via EH to minimize risk of crashing the target.</w:t>
-      </w:r>
-    </w:p>
-    <w:p>
-      <w:pPr>
-        <w:pStyle w:val="ListParagraph"/>
-        <w:numPr>
-          <w:ilvl w:val="0"/>
-          <w:numId w:val="1"/>
-        </w:numPr>
-      </w:pPr>
-      <w:r>
-        <w:t xml:space="preserve">Improve </w:t>
-      </w:r>
-      <w:proofErr w:type="spellStart"/>
-      <w:r>
-        <w:t>genericity</w:t>
-      </w:r>
-      <w:proofErr w:type="spellEnd"/>
-      <w:r>
-        <w:t xml:space="preserve"> of parameter passing in remote function caller.</w:t>
-      </w:r>
-    </w:p>
-    <w:p>
-      <w:pPr>
-        <w:pStyle w:val="ListParagraph"/>
-        <w:numPr>
-          <w:ilvl w:val="0"/>
-          <w:numId w:val="1"/>
-        </w:numPr>
-      </w:pPr>
-      <w:r>
-        <w:t>Memory reading via expression templates.</w:t>
-      </w:r>
-      <w:r>
-        <w:t xml:space="preserve"> </w:t>
-      </w:r>
     </w:p>
     <w:p>
       <w:pPr>
@@ -988,33 +757,23 @@
       </w:r>
     </w:p>
     <w:p>
-      <w:proofErr w:type="spellStart"/>
       <w:r>
         <w:rPr>
           <w:b/>
         </w:rPr>
         <w:t>ManualMap</w:t>
       </w:r>
-      <w:proofErr w:type="spellEnd"/>
-    </w:p>
-    <w:p>
-      <w:pPr>
-        <w:pStyle w:val="ListParagraph"/>
-        <w:numPr>
-          <w:ilvl w:val="0"/>
-          <w:numId w:val="1"/>
-        </w:numPr>
-      </w:pPr>
-      <w:r>
-        <w:t xml:space="preserve">Exception handling support under x86 </w:t>
-      </w:r>
-      <w:proofErr w:type="spellStart"/>
-      <w:r>
-        <w:t>SafeSEH</w:t>
-      </w:r>
-      <w:proofErr w:type="spellEnd"/>
-      <w:r>
-        <w:t xml:space="preserve"> and x64.</w:t>
+    </w:p>
+    <w:p>
+      <w:pPr>
+        <w:pStyle w:val="ListParagraph"/>
+        <w:numPr>
+          <w:ilvl w:val="0"/>
+          <w:numId w:val="1"/>
+        </w:numPr>
+      </w:pPr>
+      <w:r>
+        <w:t>Exception handling support under x86 SafeSEH and x64.</w:t>
       </w:r>
     </w:p>
     <w:p>
@@ -1106,23 +865,8 @@
         </w:numPr>
       </w:pPr>
       <w:r>
-        <w:t>Get address of Kernel32</w:t>
-      </w:r>
-      <w:proofErr w:type="gramStart"/>
-      <w:r>
-        <w:t>!LoadLibrary</w:t>
-      </w:r>
-      <w:proofErr w:type="gramEnd"/>
-      <w:r>
-        <w:t xml:space="preserve"> ‘manually’ rather than using a local </w:t>
-      </w:r>
-      <w:proofErr w:type="spellStart"/>
-      <w:r>
-        <w:t>GetProcAddress</w:t>
-      </w:r>
-      <w:proofErr w:type="spellEnd"/>
-      <w:r>
-        <w:t xml:space="preserve"> and </w:t>
+        <w:lastRenderedPageBreak/>
+        <w:t xml:space="preserve">Get address of Kernel32!LoadLibrary ‘manually’ rather than using a local GetProcAddress and </w:t>
       </w:r>
       <w:r>
         <w:t>pointer arithmetic.</w:t>
@@ -1137,16 +881,7 @@
         </w:numPr>
       </w:pPr>
       <w:r>
-        <w:lastRenderedPageBreak/>
-        <w:t xml:space="preserve">Whilst this works in all normal cases, it doesn’t work when the target has shims enabled which hook </w:t>
-      </w:r>
-      <w:proofErr w:type="spellStart"/>
-      <w:r>
-        <w:t>LoadLibrary</w:t>
-      </w:r>
-      <w:proofErr w:type="spellEnd"/>
-      <w:r>
-        <w:t>.</w:t>
+        <w:t>Whilst this works in all normal cases, it doesn’t work when the target has shims enabled which hook LoadLibrary.</w:t>
       </w:r>
     </w:p>
     <w:p>
@@ -1166,23 +901,7 @@
         </w:numPr>
       </w:pPr>
       <w:r>
-        <w:t>Fix Patcher tests requiring UAC elevation. Embedding an ‘</w:t>
-      </w:r>
-      <w:proofErr w:type="spellStart"/>
-      <w:r>
-        <w:t>asInvoker</w:t>
-      </w:r>
-      <w:proofErr w:type="spellEnd"/>
-      <w:r>
-        <w:t xml:space="preserve">’ manifest will stop the </w:t>
-      </w:r>
-      <w:proofErr w:type="spellStart"/>
-      <w:r>
-        <w:t>compat</w:t>
-      </w:r>
-      <w:proofErr w:type="spellEnd"/>
-      <w:r>
-        <w:t xml:space="preserve"> shims misfiring due to the filename.</w:t>
+        <w:t>Fix Patcher tests requiring UAC elevation. Embedding an ‘asInvoker’ manifest will stop the compat shims misfiring due to the filename.</w:t>
       </w:r>
     </w:p>
     <w:p>
@@ -1221,15 +940,7 @@
         <w:t>Improved relative instruction rebuilding (including conditionals).</w:t>
       </w:r>
       <w:r>
-        <w:t xml:space="preserve"> </w:t>
-      </w:r>
-      <w:proofErr w:type="gramStart"/>
-      <w:r>
-        <w:t>x64</w:t>
-      </w:r>
-      <w:proofErr w:type="gramEnd"/>
-      <w:r>
-        <w:t xml:space="preserve"> has far more IP relative instructions than x86.</w:t>
+        <w:t xml:space="preserve"> x64 has far more IP relative instructions than x86.</w:t>
       </w:r>
     </w:p>
     <w:p>
@@ -1270,13 +981,8 @@
           <w:numId w:val="1"/>
         </w:numPr>
       </w:pPr>
-      <w:proofErr w:type="spellStart"/>
-      <w:r>
-        <w:t>Uncopyable</w:t>
-      </w:r>
-      <w:proofErr w:type="spellEnd"/>
-      <w:r>
-        <w:t>, so make moveable.</w:t>
+      <w:r>
+        <w:t>Uncopyable, so make moveable.</w:t>
       </w:r>
     </w:p>
     <w:p>
@@ -1336,34 +1042,16 @@
         </w:numPr>
       </w:pPr>
       <w:r>
-        <w:t>Detect cases where hooking may overflow past the end of a function, and fail. (Provide policy or flag to allow overriding this behaviour.) Examples may be instructions such as ‘</w:t>
-      </w:r>
-      <w:proofErr w:type="spellStart"/>
-      <w:r>
-        <w:t>int</w:t>
-      </w:r>
-      <w:proofErr w:type="spellEnd"/>
-      <w:r>
-        <w:t xml:space="preserve"> 3’, ‘ret’, ‘</w:t>
-      </w:r>
-      <w:proofErr w:type="spellStart"/>
-      <w:r>
-        <w:t>jmp</w:t>
-      </w:r>
-      <w:proofErr w:type="spellEnd"/>
-      <w:r>
-        <w:t>’, etc.</w:t>
-      </w:r>
-    </w:p>
-    <w:p>
-      <w:proofErr w:type="spellStart"/>
+        <w:t>Detect cases where hooking may overflow past the end of a function, and fail. (Provide policy or flag to allow overriding this behaviour.) Examples may be instructions such as ‘int 3’, ‘ret’, ‘jmp’, etc.</w:t>
+      </w:r>
+    </w:p>
+    <w:p>
       <w:r>
         <w:rPr>
           <w:b/>
         </w:rPr>
         <w:t>FindPattern</w:t>
       </w:r>
-      <w:proofErr w:type="spellEnd"/>
     </w:p>
     <w:p>
       <w:pPr>
@@ -1417,14 +1105,12 @@
       </w:r>
     </w:p>
     <w:p>
-      <w:proofErr w:type="spellStart"/>
       <w:r>
         <w:rPr>
           <w:b/>
         </w:rPr>
         <w:t>PeLib</w:t>
       </w:r>
-      <w:proofErr w:type="spellEnd"/>
     </w:p>
     <w:p>
       <w:pPr>
@@ -1453,29 +1139,13 @@
         </w:numPr>
       </w:pPr>
       <w:r>
-        <w:t xml:space="preserve">Investigate use of virtual functions for file </w:t>
-      </w:r>
-      <w:proofErr w:type="spellStart"/>
-      <w:r>
-        <w:t>vs</w:t>
-      </w:r>
-      <w:proofErr w:type="spellEnd"/>
-      <w:r>
-        <w:t xml:space="preserve"> memory</w:t>
+        <w:t>Investigate use of virtual functions for file vs memory</w:t>
       </w:r>
       <w:r>
         <w:t xml:space="preserve"> access</w:t>
       </w:r>
       <w:r>
-        <w:t xml:space="preserve"> (</w:t>
-      </w:r>
-      <w:proofErr w:type="spellStart"/>
-      <w:r>
-        <w:t>RvaToVa</w:t>
-      </w:r>
-      <w:proofErr w:type="spellEnd"/>
-      <w:r>
-        <w:t>)</w:t>
+        <w:t xml:space="preserve"> (RvaToVa)</w:t>
       </w:r>
       <w:r>
         <w:t xml:space="preserve">. </w:t>
@@ -1502,15 +1172,7 @@
         </w:numPr>
       </w:pPr>
       <w:r>
-        <w:t>Note: May cause problems when copying ‘</w:t>
-      </w:r>
-      <w:proofErr w:type="spellStart"/>
-      <w:r>
-        <w:t>PeFile</w:t>
-      </w:r>
-      <w:proofErr w:type="spellEnd"/>
-      <w:r>
-        <w:t>’ type.</w:t>
+        <w:t>Note: May cause problems when copying ‘PeFile’ type.</w:t>
       </w:r>
     </w:p>
     <w:p>
@@ -1537,54 +1199,31 @@
         <w:t xml:space="preserve">E.g. </w:t>
       </w:r>
       <w:r>
-        <w:t xml:space="preserve">Check </w:t>
-      </w:r>
-      <w:proofErr w:type="spellStart"/>
-      <w:r>
-        <w:t>NumberOfRvaAndSizes</w:t>
-      </w:r>
-      <w:proofErr w:type="spellEnd"/>
-      <w:r>
-        <w:t xml:space="preserve"> in </w:t>
-      </w:r>
-      <w:proofErr w:type="spellStart"/>
-      <w:r>
-        <w:t>NtHeaders</w:t>
-      </w:r>
-      <w:proofErr w:type="spellEnd"/>
-      <w:r>
-        <w:t xml:space="preserve"> before attempting to retrieve a data dir.</w:t>
-      </w:r>
-    </w:p>
-    <w:p>
-      <w:pPr>
-        <w:pStyle w:val="ListParagraph"/>
-        <w:numPr>
-          <w:ilvl w:val="0"/>
-          <w:numId w:val="1"/>
-        </w:numPr>
-      </w:pPr>
-      <w:r>
-        <w:t xml:space="preserve">Cache base pointers </w:t>
-      </w:r>
-      <w:proofErr w:type="spellStart"/>
-      <w:r>
-        <w:t>etc</w:t>
-      </w:r>
-      <w:proofErr w:type="spellEnd"/>
-      <w:r>
-        <w:t xml:space="preserve"> rather than retrieving it manually in every getter/setter. Slightly less ‘robust’, but due to the typically ‘read-only’ nature of the data this is the expected behaviour in all known cases anyway.</w:t>
-      </w:r>
-    </w:p>
-    <w:p>
-      <w:pPr>
-        <w:pStyle w:val="ListParagraph"/>
-        <w:numPr>
-          <w:ilvl w:val="0"/>
-          <w:numId w:val="1"/>
-        </w:numPr>
-      </w:pPr>
-      <w:r>
+        <w:t>Check NumberOfRvaAndSizes in NtHeaders before attempting to retrieve a data dir.</w:t>
+      </w:r>
+    </w:p>
+    <w:p>
+      <w:pPr>
+        <w:pStyle w:val="ListParagraph"/>
+        <w:numPr>
+          <w:ilvl w:val="0"/>
+          <w:numId w:val="1"/>
+        </w:numPr>
+      </w:pPr>
+      <w:r>
+        <w:t>Cache base pointers etc rather than retrieving it manually in every getter/setter. Slightly less ‘robust’, but due to the typically ‘read-only’ nature of the data this is the expected behaviour in all known cases anyway.</w:t>
+      </w:r>
+    </w:p>
+    <w:p>
+      <w:pPr>
+        <w:pStyle w:val="ListParagraph"/>
+        <w:numPr>
+          <w:ilvl w:val="0"/>
+          <w:numId w:val="1"/>
+        </w:numPr>
+      </w:pPr>
+      <w:r>
+        <w:lastRenderedPageBreak/>
         <w:t>Support more of the PE file format.</w:t>
       </w:r>
     </w:p>
@@ -1609,7 +1248,6 @@
         </w:numPr>
       </w:pPr>
       <w:r>
-        <w:lastRenderedPageBreak/>
         <w:t>Resource directory.</w:t>
       </w:r>
     </w:p>
@@ -1670,15 +1308,7 @@
         </w:numPr>
       </w:pPr>
       <w:r>
-        <w:t xml:space="preserve">Load </w:t>
-      </w:r>
-      <w:proofErr w:type="spellStart"/>
-      <w:r>
-        <w:t>config</w:t>
-      </w:r>
-      <w:proofErr w:type="spellEnd"/>
-      <w:r>
-        <w:t xml:space="preserve"> directory.</w:t>
+        <w:t>Load config directory.</w:t>
       </w:r>
     </w:p>
     <w:p>
@@ -1768,61 +1398,13 @@
         </w:numPr>
       </w:pPr>
       <w:r>
-        <w:t xml:space="preserve">Helper functions such as </w:t>
-      </w:r>
-      <w:proofErr w:type="spellStart"/>
-      <w:r>
-        <w:t>FindExport</w:t>
-      </w:r>
-      <w:proofErr w:type="spellEnd"/>
-      <w:r>
-        <w:t xml:space="preserve">, </w:t>
-      </w:r>
-      <w:proofErr w:type="spellStart"/>
-      <w:r>
-        <w:t>FindImport</w:t>
-      </w:r>
-      <w:proofErr w:type="spellEnd"/>
-      <w:r>
-        <w:t xml:space="preserve">, </w:t>
-      </w:r>
-      <w:proofErr w:type="spellStart"/>
-      <w:r>
-        <w:t>HasDataDir</w:t>
-      </w:r>
-      <w:proofErr w:type="spellEnd"/>
-      <w:r>
-        <w:t xml:space="preserve">, </w:t>
-      </w:r>
-      <w:proofErr w:type="spellStart"/>
-      <w:r>
-        <w:t>GetArchitecture</w:t>
-      </w:r>
-      <w:proofErr w:type="spellEnd"/>
-      <w:r>
-        <w:t>,</w:t>
-      </w:r>
-      <w:r>
-        <w:t xml:space="preserve"> </w:t>
-      </w:r>
-      <w:proofErr w:type="spellStart"/>
-      <w:r>
-        <w:t>IsDotNet</w:t>
-      </w:r>
-      <w:proofErr w:type="spellEnd"/>
-      <w:r>
-        <w:t>,</w:t>
-      </w:r>
-      <w:r>
-        <w:t xml:space="preserve"> </w:t>
-      </w:r>
-      <w:proofErr w:type="spellStart"/>
-      <w:r>
-        <w:t>GetPDB</w:t>
-      </w:r>
-      <w:proofErr w:type="spellEnd"/>
-      <w:r>
-        <w:t>,</w:t>
+        <w:t>Helper functions such as FindExport, FindImport, HasDataDir, GetArchitecture,</w:t>
+      </w:r>
+      <w:r>
+        <w:t xml:space="preserve"> IsDotNet,</w:t>
+      </w:r>
+      <w:r>
+        <w:t xml:space="preserve"> GetPDB,</w:t>
       </w:r>
       <w:r>
         <w:t xml:space="preserve"> etc.</w:t>
@@ -1837,15 +1419,7 @@
         </w:numPr>
       </w:pPr>
       <w:r>
-        <w:t xml:space="preserve">Test against pathological cases such as </w:t>
-      </w:r>
-      <w:proofErr w:type="spellStart"/>
-      <w:r>
-        <w:t>Corkami</w:t>
-      </w:r>
-      <w:proofErr w:type="spellEnd"/>
-      <w:r>
-        <w:t xml:space="preserve"> tests.</w:t>
+        <w:t>Test against pathological cases such as Corkami tests.</w:t>
       </w:r>
     </w:p>
     <w:p>
@@ -1877,35 +1451,19 @@
         </w:numPr>
       </w:pPr>
       <w:r>
-        <w:t>NOP/</w:t>
-      </w:r>
-      <w:proofErr w:type="spellStart"/>
-      <w:r>
-        <w:t>UnNOP</w:t>
-      </w:r>
-      <w:proofErr w:type="spellEnd"/>
-      <w:r>
-        <w:t xml:space="preserve"> support.</w:t>
-      </w:r>
-    </w:p>
-    <w:p>
-      <w:pPr>
-        <w:pStyle w:val="ListParagraph"/>
-        <w:numPr>
-          <w:ilvl w:val="0"/>
-          <w:numId w:val="1"/>
-        </w:numPr>
-      </w:pPr>
-      <w:r>
-        <w:t>ASM searching API with ‘wildcards’. (</w:t>
-      </w:r>
-      <w:proofErr w:type="spellStart"/>
-      <w:r>
-        <w:t>MetaASM</w:t>
-      </w:r>
-      <w:proofErr w:type="spellEnd"/>
-      <w:r>
-        <w:t>?)</w:t>
+        <w:t>NOP/UnNOP support.</w:t>
+      </w:r>
+    </w:p>
+    <w:p>
+      <w:pPr>
+        <w:pStyle w:val="ListParagraph"/>
+        <w:numPr>
+          <w:ilvl w:val="0"/>
+          <w:numId w:val="1"/>
+        </w:numPr>
+      </w:pPr>
+      <w:r>
+        <w:t>ASM searching API with ‘wildcards’. (MetaASM?)</w:t>
       </w:r>
     </w:p>
     <w:p>
@@ -2021,15 +1579,7 @@
         </w:numPr>
       </w:pPr>
       <w:r>
-        <w:t xml:space="preserve">Memory protection filters (read, write, </w:t>
-      </w:r>
-      <w:proofErr w:type="gramStart"/>
-      <w:r>
-        <w:t>exec</w:t>
-      </w:r>
-      <w:proofErr w:type="gramEnd"/>
-      <w:r>
-        <w:t>).</w:t>
+        <w:t>Memory protection filters (read, write, exec).</w:t>
       </w:r>
     </w:p>
     <w:p>
@@ -2101,15 +1651,7 @@
         </w:numPr>
       </w:pPr>
       <w:r>
-        <w:t xml:space="preserve">Unknown </w:t>
-      </w:r>
-      <w:proofErr w:type="gramStart"/>
-      <w:r>
-        <w:t>value scan</w:t>
-      </w:r>
-      <w:proofErr w:type="gramEnd"/>
-      <w:r>
-        <w:t>.</w:t>
+        <w:t>Unknown value scan.</w:t>
       </w:r>
     </w:p>
     <w:p>
@@ -2145,6 +1687,7 @@
         </w:numPr>
       </w:pPr>
       <w:r>
+        <w:lastRenderedPageBreak/>
         <w:t>Support case insensitive string scanning.</w:t>
       </w:r>
     </w:p>
@@ -2169,7 +1712,6 @@
         </w:numPr>
       </w:pPr>
       <w:r>
-        <w:lastRenderedPageBreak/>
         <w:t>Custom scanning via user-supplied predicate.</w:t>
       </w:r>
     </w:p>

</xml_diff>

<commit_message>
* Minor fixes, cleanup, and improvement to Process.
</commit_message>
<xml_diff>
--- a/misc/todo.docx
+++ b/misc/todo.docx
@@ -412,171 +412,186 @@
         <w:t>Especially check fo</w:t>
       </w:r>
       <w:r>
-        <w:t>r things like integer overflows that would otherwise be hard t</w:t>
+        <w:t>r things like integer overflows that would otherwise be hard to debug.</w:t>
+      </w:r>
+    </w:p>
+    <w:p>
+      <w:pPr>
+        <w:pStyle w:val="ListParagraph"/>
+        <w:numPr>
+          <w:ilvl w:val="1"/>
+          <w:numId w:val="1"/>
+        </w:numPr>
+      </w:pPr>
+      <w:r>
+        <w:t>Support extra operator overloads where appropriate (such as &lt; or &gt; on Module to make it closer to the built in HMODULE type).</w:t>
+      </w:r>
+    </w:p>
+    <w:p>
+      <w:pPr>
+        <w:pStyle w:val="ListParagraph"/>
+        <w:numPr>
+          <w:ilvl w:val="1"/>
+          <w:numId w:val="1"/>
+        </w:numPr>
+      </w:pPr>
+      <w:r>
+        <w:t xml:space="preserve">Tests for remaining ‘detail’ components such as </w:t>
+      </w:r>
+      <w:proofErr w:type="spellStart"/>
+      <w:r>
+        <w:t>EnsureCleanup</w:t>
+      </w:r>
+      <w:proofErr w:type="spellEnd"/>
+      <w:r>
+        <w:t xml:space="preserve">, </w:t>
+      </w:r>
+      <w:proofErr w:type="spellStart"/>
+      <w:r>
+        <w:t>StringBuffer</w:t>
+      </w:r>
+      <w:proofErr w:type="spellEnd"/>
+      <w:r>
+        <w:t>, etc.</w:t>
+      </w:r>
+    </w:p>
+    <w:p>
+      <w:pPr>
+        <w:pStyle w:val="ListParagraph"/>
+        <w:numPr>
+          <w:ilvl w:val="1"/>
+          <w:numId w:val="1"/>
+        </w:numPr>
+      </w:pPr>
+      <w:r>
+        <w:t>Instead of taking or returning a vector&lt;T&gt;, instead use a C&lt;T&gt; where ‘C’ is a template parameter representing an arbitrary container.</w:t>
+      </w:r>
+    </w:p>
+    <w:p>
+      <w:pPr>
+        <w:pStyle w:val="ListParagraph"/>
+        <w:numPr>
+          <w:ilvl w:val="1"/>
+          <w:numId w:val="1"/>
+        </w:numPr>
+      </w:pPr>
+      <w:r>
+        <w:t>Use ‘ranges’ over direct containers where possible.</w:t>
+      </w:r>
+    </w:p>
+    <w:p>
+      <w:pPr>
+        <w:pStyle w:val="ListParagraph"/>
+        <w:numPr>
+          <w:ilvl w:val="1"/>
+          <w:numId w:val="1"/>
+        </w:numPr>
+      </w:pPr>
+      <w:r>
+        <w:t>Investigate nested exceptions (</w:t>
+      </w:r>
+      <w:proofErr w:type="spellStart"/>
+      <w:r>
+        <w:t>std</w:t>
+      </w:r>
+      <w:proofErr w:type="spellEnd"/>
+      <w:r>
+        <w:t>::</w:t>
+      </w:r>
+      <w:proofErr w:type="spellStart"/>
+      <w:r>
+        <w:t>throw_with_nested</w:t>
+      </w:r>
+      <w:proofErr w:type="spellEnd"/>
+      <w:r>
+        <w:t xml:space="preserve"> etc.).</w:t>
+      </w:r>
+    </w:p>
+    <w:p>
+      <w:pPr>
+        <w:pStyle w:val="ListParagraph"/>
+        <w:numPr>
+          <w:ilvl w:val="0"/>
+          <w:numId w:val="1"/>
+        </w:numPr>
+      </w:pPr>
+      <w:r>
+        <w:t>Reduce compile time.</w:t>
+      </w:r>
+    </w:p>
+    <w:p>
+      <w:pPr>
+        <w:pStyle w:val="ListParagraph"/>
+        <w:numPr>
+          <w:ilvl w:val="1"/>
+          <w:numId w:val="1"/>
+        </w:numPr>
+      </w:pPr>
+      <w:r>
+        <w:t>Reduce include dependencies.</w:t>
+      </w:r>
+    </w:p>
+    <w:p>
+      <w:pPr>
+        <w:pStyle w:val="ListParagraph"/>
+        <w:numPr>
+          <w:ilvl w:val="2"/>
+          <w:numId w:val="1"/>
+        </w:numPr>
+      </w:pPr>
+      <w:r>
+        <w:t>Pointer-to-</w:t>
+      </w:r>
+      <w:proofErr w:type="spellStart"/>
+      <w:r>
+        <w:t>impl</w:t>
+      </w:r>
+      <w:proofErr w:type="spellEnd"/>
+      <w:r>
+        <w:t xml:space="preserve"> idiom.</w:t>
+      </w:r>
+    </w:p>
+    <w:p>
+      <w:pPr>
+        <w:pStyle w:val="ListParagraph"/>
+        <w:numPr>
+          <w:ilvl w:val="1"/>
+          <w:numId w:val="1"/>
+        </w:numPr>
+      </w:pPr>
+      <w:r>
+        <w:t>Decouple components if possible.</w:t>
       </w:r>
       <w:bookmarkStart w:id="0" w:name="_GoBack"/>
       <w:bookmarkEnd w:id="0"/>
-      <w:r>
-        <w:t>o debug.</w:t>
-      </w:r>
-    </w:p>
-    <w:p>
-      <w:pPr>
-        <w:pStyle w:val="ListParagraph"/>
-        <w:numPr>
-          <w:ilvl w:val="1"/>
-          <w:numId w:val="1"/>
-        </w:numPr>
-      </w:pPr>
-      <w:r>
-        <w:t>Support extra operator overloads where appropriate (such as &lt; or &gt; on Module to make it closer to the built in HMODULE type).</w:t>
-      </w:r>
-    </w:p>
-    <w:p>
-      <w:pPr>
-        <w:pStyle w:val="ListParagraph"/>
-        <w:numPr>
-          <w:ilvl w:val="1"/>
-          <w:numId w:val="1"/>
-        </w:numPr>
-      </w:pPr>
-      <w:r>
-        <w:t xml:space="preserve">Tests for remaining ‘detail’ components such as </w:t>
-      </w:r>
-      <w:proofErr w:type="spellStart"/>
-      <w:r>
-        <w:t>EnsureCleanup</w:t>
-      </w:r>
-      <w:proofErr w:type="spellEnd"/>
-      <w:r>
-        <w:t xml:space="preserve">, </w:t>
-      </w:r>
-      <w:proofErr w:type="spellStart"/>
-      <w:r>
-        <w:t>StringBuffer</w:t>
-      </w:r>
-      <w:proofErr w:type="spellEnd"/>
-      <w:r>
-        <w:t>, etc.</w:t>
-      </w:r>
-    </w:p>
-    <w:p>
-      <w:pPr>
-        <w:pStyle w:val="ListParagraph"/>
-        <w:numPr>
-          <w:ilvl w:val="1"/>
-          <w:numId w:val="1"/>
-        </w:numPr>
-      </w:pPr>
-      <w:r>
-        <w:t>Instead of taking or returning a vector&lt;T&gt;, instead use a C&lt;T&gt; where ‘C’ is a template parameter representing an arbitrary container.</w:t>
-      </w:r>
-    </w:p>
-    <w:p>
-      <w:pPr>
-        <w:pStyle w:val="ListParagraph"/>
-        <w:numPr>
-          <w:ilvl w:val="1"/>
-          <w:numId w:val="1"/>
-        </w:numPr>
-      </w:pPr>
-      <w:r>
-        <w:t>Use ‘ranges’ over direct containers where possible.</w:t>
-      </w:r>
-    </w:p>
-    <w:p>
-      <w:pPr>
-        <w:pStyle w:val="ListParagraph"/>
-        <w:numPr>
-          <w:ilvl w:val="1"/>
-          <w:numId w:val="1"/>
-        </w:numPr>
-      </w:pPr>
-      <w:r>
-        <w:t>Investigate nested exceptions (</w:t>
-      </w:r>
-      <w:proofErr w:type="spellStart"/>
-      <w:r>
-        <w:t>std</w:t>
-      </w:r>
-      <w:proofErr w:type="spellEnd"/>
-      <w:r>
-        <w:t>::</w:t>
-      </w:r>
-      <w:proofErr w:type="spellStart"/>
-      <w:r>
-        <w:t>throw_with_nested</w:t>
-      </w:r>
-      <w:proofErr w:type="spellEnd"/>
-      <w:r>
-        <w:t xml:space="preserve"> etc.).</w:t>
-      </w:r>
-    </w:p>
-    <w:p>
-      <w:pPr>
-        <w:pStyle w:val="ListParagraph"/>
-        <w:numPr>
-          <w:ilvl w:val="0"/>
-          <w:numId w:val="1"/>
-        </w:numPr>
-      </w:pPr>
-      <w:r>
-        <w:t>Reduce compile time.</w:t>
-      </w:r>
-    </w:p>
-    <w:p>
-      <w:pPr>
-        <w:pStyle w:val="ListParagraph"/>
-        <w:numPr>
-          <w:ilvl w:val="1"/>
-          <w:numId w:val="1"/>
-        </w:numPr>
-      </w:pPr>
-      <w:r>
-        <w:t>Reduce include dependencies.</w:t>
-      </w:r>
-    </w:p>
-    <w:p>
-      <w:pPr>
-        <w:pStyle w:val="ListParagraph"/>
-        <w:numPr>
-          <w:ilvl w:val="2"/>
-          <w:numId w:val="1"/>
-        </w:numPr>
-      </w:pPr>
-      <w:r>
-        <w:t>Pointer-to-</w:t>
-      </w:r>
-      <w:proofErr w:type="spellStart"/>
-      <w:r>
-        <w:t>impl</w:t>
-      </w:r>
-      <w:proofErr w:type="spellEnd"/>
-      <w:r>
-        <w:t xml:space="preserve"> idiom.</w:t>
-      </w:r>
-    </w:p>
-    <w:p>
-      <w:pPr>
-        <w:pStyle w:val="ListParagraph"/>
-        <w:numPr>
-          <w:ilvl w:val="1"/>
-          <w:numId w:val="1"/>
-        </w:numPr>
-      </w:pPr>
-      <w:r>
-        <w:t>Decouple components if possible.</w:t>
-      </w:r>
-    </w:p>
-    <w:p>
-      <w:pPr>
-        <w:pStyle w:val="ListParagraph"/>
-        <w:numPr>
-          <w:ilvl w:val="0"/>
-          <w:numId w:val="1"/>
-        </w:numPr>
-      </w:pPr>
-      <w:r>
+    </w:p>
+    <w:p>
+      <w:pPr>
+        <w:pStyle w:val="ListParagraph"/>
+        <w:numPr>
+          <w:ilvl w:val="0"/>
+          <w:numId w:val="1"/>
+        </w:numPr>
+      </w:pPr>
+      <w:proofErr w:type="spellStart"/>
+      <w:r>
+        <w:t>Stak</w:t>
+      </w:r>
+      <w:proofErr w:type="spellEnd"/>
+      <w:r>
+        <w:t xml:space="preserve"> trace in exception object.</w:t>
+      </w:r>
+    </w:p>
+    <w:p>
+      <w:pPr>
+        <w:pStyle w:val="ListParagraph"/>
+        <w:numPr>
+          <w:ilvl w:val="0"/>
+          <w:numId w:val="1"/>
+        </w:numPr>
+      </w:pPr>
+      <w:r>
+        <w:lastRenderedPageBreak/>
         <w:t xml:space="preserve">Performance improvements in potential bottlenecks (e.g. Iterators, Scanner, </w:t>
       </w:r>
       <w:proofErr w:type="spellStart"/>
@@ -618,7 +633,6 @@
         <w:rPr>
           <w:b/>
         </w:rPr>
-        <w:lastRenderedPageBreak/>
         <w:t>New Modules</w:t>
       </w:r>
     </w:p>
@@ -1102,6 +1116,7 @@
         </w:numPr>
       </w:pPr>
       <w:r>
+        <w:lastRenderedPageBreak/>
         <w:t xml:space="preserve">Whilst this works in all normal cases, it doesn’t work when the target has shims enabled which hook </w:t>
       </w:r>
       <w:proofErr w:type="spellStart"/>
@@ -1130,7 +1145,6 @@
         </w:numPr>
       </w:pPr>
       <w:r>
-        <w:lastRenderedPageBreak/>
         <w:t>VEH hooking (both INT3 and DR).</w:t>
       </w:r>
     </w:p>
@@ -1570,6 +1584,7 @@
         </w:numPr>
       </w:pPr>
       <w:r>
+        <w:lastRenderedPageBreak/>
         <w:t>Relocation directory.</w:t>
       </w:r>
     </w:p>
@@ -1638,7 +1653,6 @@
         </w:numPr>
       </w:pPr>
       <w:r>
-        <w:lastRenderedPageBreak/>
         <w:t>Bound import directory.</w:t>
       </w:r>
     </w:p>
@@ -2130,6 +2144,7 @@
         </w:numPr>
       </w:pPr>
       <w:r>
+        <w:lastRenderedPageBreak/>
         <w:t>Group search support.</w:t>
       </w:r>
     </w:p>

</xml_diff>

<commit_message>
* [region] New type wrapping memory regions. Including initial tests. * [region_iterator] New iterator for enumerating regions. Including initial tests. * [module] Minor improvements to docs, missing headers, etc. * [todo] More notes and todos.
</commit_message>
<xml_diff>
--- a/misc/todo.docx
+++ b/misc/todo.docx
@@ -245,6 +245,77 @@
         </w:numPr>
       </w:pPr>
       <w:r>
+        <w:t>Improved test coverage for types with iterators.</w:t>
+      </w:r>
+      <w:r>
+        <w:t xml:space="preserve"> E.g. ModuleIterator test should also re-test all Module assertions inside a loop.</w:t>
+      </w:r>
+      <w:bookmarkStart w:id="0" w:name="_GoBack"/>
+      <w:bookmarkEnd w:id="0"/>
+    </w:p>
+    <w:p>
+      <w:pPr>
+        <w:pStyle w:val="ListParagraph"/>
+        <w:numPr>
+          <w:ilvl w:val="1"/>
+          <w:numId w:val="1"/>
+        </w:numPr>
+      </w:pPr>
+      <w:r>
+        <w:t>Stream overloads where appropriate (e.g. module prints base, region prints base, etc).</w:t>
+      </w:r>
+    </w:p>
+    <w:p>
+      <w:pPr>
+        <w:pStyle w:val="ListParagraph"/>
+        <w:numPr>
+          <w:ilvl w:val="1"/>
+          <w:numId w:val="1"/>
+        </w:numPr>
+      </w:pPr>
+      <w:r>
+        <w:t>Move ‘detail’ functions to separate headers</w:t>
+      </w:r>
+      <w:r>
+        <w:t xml:space="preserve"> from interface headers</w:t>
+      </w:r>
+      <w:r>
+        <w:t>.</w:t>
+      </w:r>
+    </w:p>
+    <w:p>
+      <w:pPr>
+        <w:pStyle w:val="ListParagraph"/>
+        <w:numPr>
+          <w:ilvl w:val="1"/>
+          <w:numId w:val="1"/>
+        </w:numPr>
+      </w:pPr>
+      <w:r>
+        <w:t>Allow deep copy of Process object.</w:t>
+      </w:r>
+    </w:p>
+    <w:p>
+      <w:pPr>
+        <w:pStyle w:val="ListParagraph"/>
+        <w:numPr>
+          <w:ilvl w:val="1"/>
+          <w:numId w:val="1"/>
+        </w:numPr>
+      </w:pPr>
+      <w:r>
+        <w:t>Use a const T* rather than a const T&amp; for object constructors taking a Process, as it will help signify to callers that we’re holding a reference to the object rather than a copy.</w:t>
+      </w:r>
+    </w:p>
+    <w:p>
+      <w:pPr>
+        <w:pStyle w:val="ListParagraph"/>
+        <w:numPr>
+          <w:ilvl w:val="1"/>
+          <w:numId w:val="1"/>
+        </w:numPr>
+      </w:pPr>
+      <w:r>
         <w:t>Write explicit move constructors.</w:t>
       </w:r>
     </w:p>
@@ -347,6 +418,7 @@
         </w:numPr>
       </w:pPr>
       <w:r>
+        <w:lastRenderedPageBreak/>
         <w:t>Explicitly qualify calls to functions in the</w:t>
       </w:r>
       <w:r>
@@ -470,7 +542,6 @@
         </w:numPr>
       </w:pPr>
       <w:r>
-        <w:lastRenderedPageBreak/>
         <w:t>Support extra operator overloads where appropriate (such as &lt; or &gt; on Module to make it closer to the built in HMODULE type).</w:t>
       </w:r>
     </w:p>
@@ -817,8 +888,6 @@
       <w:r>
         <w:t>nually mapped module detection.</w:t>
       </w:r>
-      <w:bookmarkStart w:id="0" w:name="_GoBack"/>
-      <w:bookmarkEnd w:id="0"/>
     </w:p>
     <w:p>
       <w:pPr>
@@ -828,6 +897,7 @@
         <w:rPr>
           <w:b/>
         </w:rPr>
+        <w:lastRenderedPageBreak/>
         <w:t>MemoryMgr</w:t>
       </w:r>
     </w:p>
@@ -921,7 +991,6 @@
         </w:numPr>
       </w:pPr>
       <w:r>
-        <w:lastRenderedPageBreak/>
         <w:t>Support non-MSVC compilers in remote function caller</w:t>
       </w:r>
       <w:r>
@@ -1204,6 +1273,7 @@
         </w:numPr>
       </w:pPr>
       <w:r>
+        <w:lastRenderedPageBreak/>
         <w:t>Detect cases where hooking may overflow past the end of a function, and fail. (Provide policy or flag to allow overriding this behaviour.) Examples may be instructions such as ‘int 3’, ‘ret’, ‘jmp’, etc.</w:t>
       </w:r>
     </w:p>
@@ -1283,7 +1353,6 @@
         </w:numPr>
       </w:pPr>
       <w:r>
-        <w:lastRenderedPageBreak/>
         <w:t>S</w:t>
       </w:r>
       <w:r>
@@ -1601,6 +1670,7 @@
         </w:numPr>
       </w:pPr>
       <w:r>
+        <w:lastRenderedPageBreak/>
         <w:t>Decode calls/jumps to function names if possible.</w:t>
       </w:r>
     </w:p>
@@ -1729,7 +1799,6 @@
         </w:numPr>
       </w:pPr>
       <w:r>
-        <w:lastRenderedPageBreak/>
         <w:t>Regex support for string scanning.</w:t>
       </w:r>
     </w:p>

</xml_diff>

<commit_message>
* [todo] Note about python bindings.
</commit_message>
<xml_diff>
--- a/misc/todo.docx
+++ b/misc/todo.docx
@@ -250,8 +250,6 @@
       <w:r>
         <w:t xml:space="preserve"> E.g. ModuleIterator test should also re-test all Module assertions inside a loop.</w:t>
       </w:r>
-      <w:bookmarkStart w:id="0" w:name="_GoBack"/>
-      <w:bookmarkEnd w:id="0"/>
     </w:p>
     <w:p>
       <w:pPr>
@@ -709,6 +707,32 @@
         </w:numPr>
       </w:pPr>
       <w:r>
+        <w:t>Python bindings.</w:t>
+      </w:r>
+    </w:p>
+    <w:p>
+      <w:pPr>
+        <w:pStyle w:val="ListParagraph"/>
+        <w:numPr>
+          <w:ilvl w:val="1"/>
+          <w:numId w:val="1"/>
+        </w:numPr>
+      </w:pPr>
+      <w:r>
+        <w:t>Important! Ensure -fno-strict-aliasing is used under GCC as it seems Boost.Python has aliasing violations which cause spurious segfaults and other issues.</w:t>
+      </w:r>
+      <w:bookmarkStart w:id="0" w:name="_GoBack"/>
+      <w:bookmarkEnd w:id="0"/>
+    </w:p>
+    <w:p>
+      <w:pPr>
+        <w:pStyle w:val="ListParagraph"/>
+        <w:numPr>
+          <w:ilvl w:val="0"/>
+          <w:numId w:val="1"/>
+        </w:numPr>
+      </w:pPr>
+      <w:r>
         <w:t>Basic base hook.</w:t>
       </w:r>
     </w:p>
@@ -871,6 +895,7 @@
         </w:numPr>
       </w:pPr>
       <w:r>
+        <w:lastRenderedPageBreak/>
         <w:t>Hookshark-style tool.</w:t>
       </w:r>
     </w:p>
@@ -897,7 +922,6 @@
         <w:rPr>
           <w:b/>
         </w:rPr>
-        <w:lastRenderedPageBreak/>
         <w:t>MemoryMgr</w:t>
       </w:r>
     </w:p>

</xml_diff>

<commit_message>
* [todo] Add item about inspecting for aliasing violations.
</commit_message>
<xml_diff>
--- a/misc/todo.docx
+++ b/misc/todo.docx
@@ -245,6 +245,20 @@
         </w:numPr>
       </w:pPr>
       <w:r>
+        <w:t>Inspect code for aliasing violations.</w:t>
+      </w:r>
+      <w:bookmarkStart w:id="0" w:name="_GoBack"/>
+      <w:bookmarkEnd w:id="0"/>
+    </w:p>
+    <w:p>
+      <w:pPr>
+        <w:pStyle w:val="ListParagraph"/>
+        <w:numPr>
+          <w:ilvl w:val="1"/>
+          <w:numId w:val="1"/>
+        </w:numPr>
+      </w:pPr>
+      <w:r>
         <w:t>Improved test coverage for types with iterators.</w:t>
       </w:r>
       <w:r>
@@ -721,8 +735,6 @@
       <w:r>
         <w:t>Important! Ensure -fno-strict-aliasing is used under GCC as it seems Boost.Python has aliasing violations which cause spurious segfaults and other issues.</w:t>
       </w:r>
-      <w:bookmarkStart w:id="0" w:name="_GoBack"/>
-      <w:bookmarkEnd w:id="0"/>
     </w:p>
     <w:p>
       <w:pPr>

</xml_diff>

<commit_message>
* [todo] Note about improving tests.
</commit_message>
<xml_diff>
--- a/misc/todo.docx
+++ b/misc/todo.docx
@@ -182,70 +182,10 @@
         </w:numPr>
       </w:pPr>
       <w:r>
-        <w:t>Split tests even further. E.g. Read -&gt; ReadPod, ReadList, ReadString, etc.</w:t>
-      </w:r>
-    </w:p>
-    <w:p>
-      <w:pPr>
-        <w:pStyle w:val="ListParagraph"/>
-        <w:numPr>
-          <w:ilvl w:val="1"/>
-          <w:numId w:val="1"/>
-        </w:numPr>
-      </w:pPr>
-      <w:r>
-        <w:t xml:space="preserve">Extra sanity checks to ensure not only that functions return without exception, but also that the returned data is valid. (e.g. GetName in ImpThunk.) </w:t>
-      </w:r>
-    </w:p>
-    <w:p>
-      <w:pPr>
-        <w:pStyle w:val="ListParagraph"/>
-        <w:numPr>
-          <w:ilvl w:val="1"/>
-          <w:numId w:val="1"/>
-        </w:numPr>
-      </w:pPr>
-      <w:r>
-        <w:t>Expand tests to be more thorough and use Boost.Test checks such as BOOST_CHECK_NO_THROW, BOOST_CHECK_THROW, BOOST_CHECK_EQUAL_COLLECTION, etc.</w:t>
-      </w:r>
-    </w:p>
-    <w:p>
-      <w:pPr>
-        <w:pStyle w:val="ListParagraph"/>
-        <w:numPr>
-          <w:ilvl w:val="1"/>
-          <w:numId w:val="1"/>
-        </w:numPr>
-      </w:pPr>
-      <w:r>
-        <w:t xml:space="preserve">Extra tests on library usage that should fail to compile (because of static assertions, type traits, etc). Needed to ensure library misuse is not ‘possible’. </w:t>
-      </w:r>
-    </w:p>
-    <w:p>
-      <w:pPr>
-        <w:pStyle w:val="ListParagraph"/>
-        <w:numPr>
-          <w:ilvl w:val="0"/>
-          <w:numId w:val="1"/>
-        </w:numPr>
-      </w:pPr>
-      <w:r>
-        <w:t>Improve quality of existing code.</w:t>
-      </w:r>
-      <w:r>
-        <w:t xml:space="preserve"> </w:t>
-      </w:r>
-    </w:p>
-    <w:p>
-      <w:pPr>
-        <w:pStyle w:val="ListParagraph"/>
-        <w:numPr>
-          <w:ilvl w:val="1"/>
-          <w:numId w:val="1"/>
-        </w:numPr>
-      </w:pPr>
-      <w:r>
-        <w:t>Inspect code for aliasing violations.</w:t>
+        <w:t>Write a specially crafted process to use as a sample ‘target’ for unit tests and examples.</w:t>
+      </w:r>
+      <w:r>
+        <w:t xml:space="preserve"> This way known values can be checked for cases where they are typically unknown, even for our own process.</w:t>
       </w:r>
       <w:bookmarkStart w:id="0" w:name="_GoBack"/>
       <w:bookmarkEnd w:id="0"/>
@@ -259,6 +199,81 @@
         </w:numPr>
       </w:pPr>
       <w:r>
+        <w:t>Split tests even further. E.g. Read -&gt; ReadPod, ReadList, ReadString, etc.</w:t>
+      </w:r>
+    </w:p>
+    <w:p>
+      <w:pPr>
+        <w:pStyle w:val="ListParagraph"/>
+        <w:numPr>
+          <w:ilvl w:val="1"/>
+          <w:numId w:val="1"/>
+        </w:numPr>
+      </w:pPr>
+      <w:r>
+        <w:t xml:space="preserve">Extra sanity checks to ensure not only that functions return without exception, but also that the returned data is valid. (e.g. GetName in ImpThunk.) </w:t>
+      </w:r>
+    </w:p>
+    <w:p>
+      <w:pPr>
+        <w:pStyle w:val="ListParagraph"/>
+        <w:numPr>
+          <w:ilvl w:val="1"/>
+          <w:numId w:val="1"/>
+        </w:numPr>
+      </w:pPr>
+      <w:r>
+        <w:t>Expand tests to be more thorough and use Boost.Test checks such as BOOST_CHECK_NO_THROW, BOOST_CHECK_THROW, BOOST_CHECK_EQUAL_COLLECTION, etc.</w:t>
+      </w:r>
+    </w:p>
+    <w:p>
+      <w:pPr>
+        <w:pStyle w:val="ListParagraph"/>
+        <w:numPr>
+          <w:ilvl w:val="1"/>
+          <w:numId w:val="1"/>
+        </w:numPr>
+      </w:pPr>
+      <w:r>
+        <w:t xml:space="preserve">Extra tests on library usage that should fail to compile (because of static assertions, type traits, etc). Needed to ensure library misuse is not ‘possible’. </w:t>
+      </w:r>
+    </w:p>
+    <w:p>
+      <w:pPr>
+        <w:pStyle w:val="ListParagraph"/>
+        <w:numPr>
+          <w:ilvl w:val="0"/>
+          <w:numId w:val="1"/>
+        </w:numPr>
+      </w:pPr>
+      <w:r>
+        <w:t>Improve quality of existing code.</w:t>
+      </w:r>
+      <w:r>
+        <w:t xml:space="preserve"> </w:t>
+      </w:r>
+    </w:p>
+    <w:p>
+      <w:pPr>
+        <w:pStyle w:val="ListParagraph"/>
+        <w:numPr>
+          <w:ilvl w:val="1"/>
+          <w:numId w:val="1"/>
+        </w:numPr>
+      </w:pPr>
+      <w:r>
+        <w:t>Inspect code for aliasing violations.</w:t>
+      </w:r>
+    </w:p>
+    <w:p>
+      <w:pPr>
+        <w:pStyle w:val="ListParagraph"/>
+        <w:numPr>
+          <w:ilvl w:val="1"/>
+          <w:numId w:val="1"/>
+        </w:numPr>
+      </w:pPr>
+      <w:r>
         <w:t>Improved test coverage for types with iterators.</w:t>
       </w:r>
       <w:r>
@@ -418,6 +433,7 @@
         </w:numPr>
       </w:pPr>
       <w:r>
+        <w:lastRenderedPageBreak/>
         <w:t>Use noexcept where appropriate, and check existing cases where noexcept is being used on functions returning STL objects by value etc. May require consultation of the standard to check which STL container operations are noexcept.</w:t>
       </w:r>
     </w:p>
@@ -430,7 +446,6 @@
         </w:numPr>
       </w:pPr>
       <w:r>
-        <w:lastRenderedPageBreak/>
         <w:t>Explicitly qualify calls to functions in the</w:t>
       </w:r>
       <w:r>
@@ -871,6 +886,7 @@
         </w:numPr>
       </w:pPr>
       <w:r>
+        <w:lastRenderedPageBreak/>
         <w:t>Thread/process information and enumeration.</w:t>
       </w:r>
     </w:p>
@@ -907,7 +923,6 @@
         </w:numPr>
       </w:pPr>
       <w:r>
-        <w:lastRenderedPageBreak/>
         <w:t>Hookshark-style tool.</w:t>
       </w:r>
     </w:p>
@@ -1273,6 +1288,7 @@
         </w:numPr>
       </w:pPr>
       <w:r>
+        <w:lastRenderedPageBreak/>
         <w:t>IAT/EAT hooking.</w:t>
       </w:r>
     </w:p>
@@ -1309,7 +1325,6 @@
         </w:numPr>
       </w:pPr>
       <w:r>
-        <w:lastRenderedPageBreak/>
         <w:t>Detect cases where hooking may overflow past the end of a function, and fail. (Provide policy or flag to allow overriding this behaviour.) Examples may be instructions such as ‘int 3’, ‘ret’, ‘jmp’, etc.</w:t>
       </w:r>
     </w:p>
@@ -1694,6 +1709,7 @@
         <w:rPr>
           <w:b/>
         </w:rPr>
+        <w:lastRenderedPageBreak/>
         <w:t>Disassembler</w:t>
       </w:r>
     </w:p>
@@ -1706,7 +1722,6 @@
         </w:numPr>
       </w:pPr>
       <w:r>
-        <w:lastRenderedPageBreak/>
         <w:t>Decode calls/jumps to function names if possible.</w:t>
       </w:r>
     </w:p>

</xml_diff>

<commit_message>
* [todo] Add new item.
</commit_message>
<xml_diff>
--- a/misc/todo.docx
+++ b/misc/todo.docx
@@ -187,6 +187,162 @@
       <w:r>
         <w:t xml:space="preserve"> This way known values can be checked for cases where they are typically unknown, even for our own process.</w:t>
       </w:r>
+    </w:p>
+    <w:p>
+      <w:pPr>
+        <w:pStyle w:val="ListParagraph"/>
+        <w:numPr>
+          <w:ilvl w:val="1"/>
+          <w:numId w:val="1"/>
+        </w:numPr>
+      </w:pPr>
+      <w:r>
+        <w:t>Split tests even further. E.g. Read -&gt; ReadPod, ReadList, ReadString, etc.</w:t>
+      </w:r>
+    </w:p>
+    <w:p>
+      <w:pPr>
+        <w:pStyle w:val="ListParagraph"/>
+        <w:numPr>
+          <w:ilvl w:val="1"/>
+          <w:numId w:val="1"/>
+        </w:numPr>
+      </w:pPr>
+      <w:r>
+        <w:t xml:space="preserve">Extra sanity checks to ensure not only that functions return without exception, but also that the returned data is valid. (e.g. GetName in ImpThunk.) </w:t>
+      </w:r>
+    </w:p>
+    <w:p>
+      <w:pPr>
+        <w:pStyle w:val="ListParagraph"/>
+        <w:numPr>
+          <w:ilvl w:val="1"/>
+          <w:numId w:val="1"/>
+        </w:numPr>
+      </w:pPr>
+      <w:r>
+        <w:t>Expand tests to be more thorough and use Boost.Test checks such as BOOST_CHECK_NO_THROW, BOOST_CHECK_THROW, BOOST_CHECK_EQUAL_COLLECTION, etc.</w:t>
+      </w:r>
+    </w:p>
+    <w:p>
+      <w:pPr>
+        <w:pStyle w:val="ListParagraph"/>
+        <w:numPr>
+          <w:ilvl w:val="1"/>
+          <w:numId w:val="1"/>
+        </w:numPr>
+      </w:pPr>
+      <w:r>
+        <w:t xml:space="preserve">Extra tests on library usage that should fail to compile (because of static assertions, type traits, etc). Needed to ensure library misuse is not ‘possible’. </w:t>
+      </w:r>
+    </w:p>
+    <w:p>
+      <w:pPr>
+        <w:pStyle w:val="ListParagraph"/>
+        <w:numPr>
+          <w:ilvl w:val="0"/>
+          <w:numId w:val="1"/>
+        </w:numPr>
+      </w:pPr>
+      <w:r>
+        <w:t>Improve quality of existing code.</w:t>
+      </w:r>
+      <w:r>
+        <w:t xml:space="preserve"> </w:t>
+      </w:r>
+    </w:p>
+    <w:p>
+      <w:pPr>
+        <w:pStyle w:val="ListParagraph"/>
+        <w:numPr>
+          <w:ilvl w:val="1"/>
+          <w:numId w:val="1"/>
+        </w:numPr>
+      </w:pPr>
+      <w:r>
+        <w:t>Inspect code for aliasing violations.</w:t>
+      </w:r>
+    </w:p>
+    <w:p>
+      <w:pPr>
+        <w:pStyle w:val="ListParagraph"/>
+        <w:numPr>
+          <w:ilvl w:val="1"/>
+          <w:numId w:val="1"/>
+        </w:numPr>
+      </w:pPr>
+      <w:r>
+        <w:t>Improved test coverage for types with iterators.</w:t>
+      </w:r>
+      <w:r>
+        <w:t xml:space="preserve"> E.g. ModuleIterator test should also re-test all Module assertions inside a loop.</w:t>
+      </w:r>
+    </w:p>
+    <w:p>
+      <w:pPr>
+        <w:pStyle w:val="ListParagraph"/>
+        <w:numPr>
+          <w:ilvl w:val="1"/>
+          <w:numId w:val="1"/>
+        </w:numPr>
+      </w:pPr>
+      <w:r>
+        <w:t>Stream overloads where appropriate (e.g. module prints base, region prints base, etc).</w:t>
+      </w:r>
+    </w:p>
+    <w:p>
+      <w:pPr>
+        <w:pStyle w:val="ListParagraph"/>
+        <w:numPr>
+          <w:ilvl w:val="1"/>
+          <w:numId w:val="1"/>
+        </w:numPr>
+      </w:pPr>
+      <w:r>
+        <w:t>Move ‘detail’ functions to separate headers</w:t>
+      </w:r>
+      <w:r>
+        <w:t xml:space="preserve"> from interface headers</w:t>
+      </w:r>
+      <w:r>
+        <w:t>.</w:t>
+      </w:r>
+    </w:p>
+    <w:p>
+      <w:pPr>
+        <w:pStyle w:val="ListParagraph"/>
+        <w:numPr>
+          <w:ilvl w:val="1"/>
+          <w:numId w:val="1"/>
+        </w:numPr>
+      </w:pPr>
+      <w:r>
+        <w:t>Allow deep copy of Process object.</w:t>
+      </w:r>
+    </w:p>
+    <w:p>
+      <w:pPr>
+        <w:pStyle w:val="ListParagraph"/>
+        <w:numPr>
+          <w:ilvl w:val="1"/>
+          <w:numId w:val="1"/>
+        </w:numPr>
+      </w:pPr>
+      <w:r>
+        <w:t>Use a const T* rather than a const T&amp; for object constructors taking a Process, as it will help signify to callers that we’re holding a reference to the object rather than a copy.</w:t>
+      </w:r>
+    </w:p>
+    <w:p>
+      <w:pPr>
+        <w:pStyle w:val="ListParagraph"/>
+        <w:numPr>
+          <w:ilvl w:val="1"/>
+          <w:numId w:val="1"/>
+        </w:numPr>
+      </w:pPr>
+      <w:r>
+        <w:t>Add non-throwing swap.</w:t>
+      </w:r>
       <w:bookmarkStart w:id="0" w:name="_GoBack"/>
       <w:bookmarkEnd w:id="0"/>
     </w:p>
@@ -199,55 +355,31 @@
         </w:numPr>
       </w:pPr>
       <w:r>
-        <w:t>Split tests even further. E.g. Read -&gt; ReadPod, ReadList, ReadString, etc.</w:t>
-      </w:r>
-    </w:p>
-    <w:p>
-      <w:pPr>
-        <w:pStyle w:val="ListParagraph"/>
-        <w:numPr>
-          <w:ilvl w:val="1"/>
-          <w:numId w:val="1"/>
-        </w:numPr>
-      </w:pPr>
-      <w:r>
-        <w:t xml:space="preserve">Extra sanity checks to ensure not only that functions return without exception, but also that the returned data is valid. (e.g. GetName in ImpThunk.) </w:t>
-      </w:r>
-    </w:p>
-    <w:p>
-      <w:pPr>
-        <w:pStyle w:val="ListParagraph"/>
-        <w:numPr>
-          <w:ilvl w:val="1"/>
-          <w:numId w:val="1"/>
-        </w:numPr>
-      </w:pPr>
-      <w:r>
-        <w:t>Expand tests to be more thorough and use Boost.Test checks such as BOOST_CHECK_NO_THROW, BOOST_CHECK_THROW, BOOST_CHECK_EQUAL_COLLECTION, etc.</w:t>
-      </w:r>
-    </w:p>
-    <w:p>
-      <w:pPr>
-        <w:pStyle w:val="ListParagraph"/>
-        <w:numPr>
-          <w:ilvl w:val="1"/>
-          <w:numId w:val="1"/>
-        </w:numPr>
-      </w:pPr>
-      <w:r>
-        <w:t xml:space="preserve">Extra tests on library usage that should fail to compile (because of static assertions, type traits, etc). Needed to ensure library misuse is not ‘possible’. </w:t>
-      </w:r>
-    </w:p>
-    <w:p>
-      <w:pPr>
-        <w:pStyle w:val="ListParagraph"/>
-        <w:numPr>
-          <w:ilvl w:val="0"/>
-          <w:numId w:val="1"/>
-        </w:numPr>
-      </w:pPr>
-      <w:r>
-        <w:t>Improve quality of existing code.</w:t>
+        <w:t>Write explicit move constructors.</w:t>
+      </w:r>
+    </w:p>
+    <w:p>
+      <w:pPr>
+        <w:pStyle w:val="ListParagraph"/>
+        <w:numPr>
+          <w:ilvl w:val="2"/>
+          <w:numId w:val="1"/>
+        </w:numPr>
+      </w:pPr>
+      <w:r>
+        <w:t>Add concept checks in unit tests once complete.</w:t>
+      </w:r>
+    </w:p>
+    <w:p>
+      <w:pPr>
+        <w:pStyle w:val="ListParagraph"/>
+        <w:numPr>
+          <w:ilvl w:val="1"/>
+          <w:numId w:val="1"/>
+        </w:numPr>
+      </w:pPr>
+      <w:r>
+        <w:t>Write explicit copy constructors.</w:t>
       </w:r>
       <w:r>
         <w:t xml:space="preserve"> </w:t>
@@ -257,99 +389,6 @@
       <w:pPr>
         <w:pStyle w:val="ListParagraph"/>
         <w:numPr>
-          <w:ilvl w:val="1"/>
-          <w:numId w:val="1"/>
-        </w:numPr>
-      </w:pPr>
-      <w:r>
-        <w:t>Inspect code for aliasing violations.</w:t>
-      </w:r>
-    </w:p>
-    <w:p>
-      <w:pPr>
-        <w:pStyle w:val="ListParagraph"/>
-        <w:numPr>
-          <w:ilvl w:val="1"/>
-          <w:numId w:val="1"/>
-        </w:numPr>
-      </w:pPr>
-      <w:r>
-        <w:t>Improved test coverage for types with iterators.</w:t>
-      </w:r>
-      <w:r>
-        <w:t xml:space="preserve"> E.g. ModuleIterator test should also re-test all Module assertions inside a loop.</w:t>
-      </w:r>
-    </w:p>
-    <w:p>
-      <w:pPr>
-        <w:pStyle w:val="ListParagraph"/>
-        <w:numPr>
-          <w:ilvl w:val="1"/>
-          <w:numId w:val="1"/>
-        </w:numPr>
-      </w:pPr>
-      <w:r>
-        <w:t>Stream overloads where appropriate (e.g. module prints base, region prints base, etc).</w:t>
-      </w:r>
-    </w:p>
-    <w:p>
-      <w:pPr>
-        <w:pStyle w:val="ListParagraph"/>
-        <w:numPr>
-          <w:ilvl w:val="1"/>
-          <w:numId w:val="1"/>
-        </w:numPr>
-      </w:pPr>
-      <w:r>
-        <w:t>Move ‘detail’ functions to separate headers</w:t>
-      </w:r>
-      <w:r>
-        <w:t xml:space="preserve"> from interface headers</w:t>
-      </w:r>
-      <w:r>
-        <w:t>.</w:t>
-      </w:r>
-    </w:p>
-    <w:p>
-      <w:pPr>
-        <w:pStyle w:val="ListParagraph"/>
-        <w:numPr>
-          <w:ilvl w:val="1"/>
-          <w:numId w:val="1"/>
-        </w:numPr>
-      </w:pPr>
-      <w:r>
-        <w:t>Allow deep copy of Process object.</w:t>
-      </w:r>
-    </w:p>
-    <w:p>
-      <w:pPr>
-        <w:pStyle w:val="ListParagraph"/>
-        <w:numPr>
-          <w:ilvl w:val="1"/>
-          <w:numId w:val="1"/>
-        </w:numPr>
-      </w:pPr>
-      <w:r>
-        <w:t>Use a const T* rather than a const T&amp; for object constructors taking a Process, as it will help signify to callers that we’re holding a reference to the object rather than a copy.</w:t>
-      </w:r>
-    </w:p>
-    <w:p>
-      <w:pPr>
-        <w:pStyle w:val="ListParagraph"/>
-        <w:numPr>
-          <w:ilvl w:val="1"/>
-          <w:numId w:val="1"/>
-        </w:numPr>
-      </w:pPr>
-      <w:r>
-        <w:t>Write explicit move constructors.</w:t>
-      </w:r>
-    </w:p>
-    <w:p>
-      <w:pPr>
-        <w:pStyle w:val="ListParagraph"/>
-        <w:numPr>
           <w:ilvl w:val="2"/>
           <w:numId w:val="1"/>
         </w:numPr>
@@ -367,7 +406,7 @@
         </w:numPr>
       </w:pPr>
       <w:r>
-        <w:t>Write explicit copy constructors.</w:t>
+        <w:t>Write explicit destructors.</w:t>
       </w:r>
       <w:r>
         <w:t xml:space="preserve"> </w:t>
@@ -394,33 +433,7 @@
         </w:numPr>
       </w:pPr>
       <w:r>
-        <w:t>Write explicit destructors.</w:t>
-      </w:r>
-      <w:r>
-        <w:t xml:space="preserve"> </w:t>
-      </w:r>
-    </w:p>
-    <w:p>
-      <w:pPr>
-        <w:pStyle w:val="ListParagraph"/>
-        <w:numPr>
-          <w:ilvl w:val="2"/>
-          <w:numId w:val="1"/>
-        </w:numPr>
-      </w:pPr>
-      <w:r>
-        <w:t>Add concept checks in unit tests once complete.</w:t>
-      </w:r>
-    </w:p>
-    <w:p>
-      <w:pPr>
-        <w:pStyle w:val="ListParagraph"/>
-        <w:numPr>
-          <w:ilvl w:val="1"/>
-          <w:numId w:val="1"/>
-        </w:numPr>
-      </w:pPr>
-      <w:r>
+        <w:lastRenderedPageBreak/>
         <w:t>Use constexpr where appropriate.</w:t>
       </w:r>
     </w:p>
@@ -433,7 +446,6 @@
         </w:numPr>
       </w:pPr>
       <w:r>
-        <w:lastRenderedPageBreak/>
         <w:t>Use noexcept where appropriate, and check existing cases where noexcept is being used on functions returning STL objects by value etc. May require consultation of the standard to check which STL container operations are noexcept.</w:t>
       </w:r>
     </w:p>
@@ -874,6 +886,7 @@
         </w:numPr>
       </w:pPr>
       <w:r>
+        <w:lastRenderedPageBreak/>
         <w:t>Anti-anti-cheat.</w:t>
       </w:r>
     </w:p>
@@ -886,7 +899,6 @@
         </w:numPr>
       </w:pPr>
       <w:r>
-        <w:lastRenderedPageBreak/>
         <w:t>Thread/process information and enumeration.</w:t>
       </w:r>
     </w:p>
@@ -1276,6 +1288,7 @@
         </w:numPr>
       </w:pPr>
       <w:r>
+        <w:lastRenderedPageBreak/>
         <w:t>VMT hooking.</w:t>
       </w:r>
     </w:p>
@@ -1288,7 +1301,6 @@
         </w:numPr>
       </w:pPr>
       <w:r>
-        <w:lastRenderedPageBreak/>
         <w:t>IAT/EAT hooking.</w:t>
       </w:r>
     </w:p>
@@ -1701,6 +1713,7 @@
         </w:numPr>
       </w:pPr>
       <w:r>
+        <w:lastRenderedPageBreak/>
         <w:t>Test against pathological cases such as Corkami tests.</w:t>
       </w:r>
     </w:p>
@@ -1709,7 +1722,6 @@
         <w:rPr>
           <w:b/>
         </w:rPr>
-        <w:lastRenderedPageBreak/>
         <w:t>Disassembler</w:t>
       </w:r>
     </w:p>

</xml_diff>

<commit_message>
* [process] Add copy constructor and copy-assignment operator. * [process] Fix destructor to not throw, but still detect errors in debug builds. * [process] Add tests for copying and assignment. * [process] Add test for move-assignment. * [todo] Add new notes.
</commit_message>
<xml_diff>
--- a/misc/todo.docx
+++ b/misc/todo.docx
@@ -240,108 +240,12 @@
       <w:pPr>
         <w:pStyle w:val="ListParagraph"/>
         <w:numPr>
-          <w:ilvl w:val="0"/>
-          <w:numId w:val="1"/>
-        </w:numPr>
-      </w:pPr>
-      <w:r>
-        <w:t>Improve quality of existing code.</w:t>
-      </w:r>
-      <w:r>
-        <w:t xml:space="preserve"> </w:t>
-      </w:r>
-    </w:p>
-    <w:p>
-      <w:pPr>
-        <w:pStyle w:val="ListParagraph"/>
-        <w:numPr>
-          <w:ilvl w:val="1"/>
-          <w:numId w:val="1"/>
-        </w:numPr>
-      </w:pPr>
-      <w:r>
-        <w:t>Inspect code for aliasing violations.</w:t>
-      </w:r>
-    </w:p>
-    <w:p>
-      <w:pPr>
-        <w:pStyle w:val="ListParagraph"/>
-        <w:numPr>
-          <w:ilvl w:val="1"/>
-          <w:numId w:val="1"/>
-        </w:numPr>
-      </w:pPr>
-      <w:r>
-        <w:t>Improved test coverage for types with iterators.</w:t>
-      </w:r>
-      <w:r>
-        <w:t xml:space="preserve"> E.g. ModuleIterator test should also re-test all Module assertions inside a loop.</w:t>
-      </w:r>
-    </w:p>
-    <w:p>
-      <w:pPr>
-        <w:pStyle w:val="ListParagraph"/>
-        <w:numPr>
-          <w:ilvl w:val="1"/>
-          <w:numId w:val="1"/>
-        </w:numPr>
-      </w:pPr>
-      <w:r>
-        <w:t>Stream overloads where appropriate (e.g. module prints base, region prints base, etc).</w:t>
-      </w:r>
-    </w:p>
-    <w:p>
-      <w:pPr>
-        <w:pStyle w:val="ListParagraph"/>
-        <w:numPr>
-          <w:ilvl w:val="1"/>
-          <w:numId w:val="1"/>
-        </w:numPr>
-      </w:pPr>
-      <w:r>
-        <w:t>Move ‘detail’ functions to separate headers</w:t>
-      </w:r>
-      <w:r>
-        <w:t xml:space="preserve"> from interface headers</w:t>
-      </w:r>
-      <w:r>
-        <w:t>.</w:t>
-      </w:r>
-    </w:p>
-    <w:p>
-      <w:pPr>
-        <w:pStyle w:val="ListParagraph"/>
-        <w:numPr>
-          <w:ilvl w:val="1"/>
-          <w:numId w:val="1"/>
-        </w:numPr>
-      </w:pPr>
-      <w:r>
-        <w:t>Allow deep copy of Process object.</w:t>
-      </w:r>
-    </w:p>
-    <w:p>
-      <w:pPr>
-        <w:pStyle w:val="ListParagraph"/>
-        <w:numPr>
-          <w:ilvl w:val="1"/>
-          <w:numId w:val="1"/>
-        </w:numPr>
-      </w:pPr>
-      <w:r>
-        <w:t>Use a const T* rather than a const T&amp; for object constructors taking a Process, as it will help signify to callers that we’re holding a reference to the object rather than a copy.</w:t>
-      </w:r>
-    </w:p>
-    <w:p>
-      <w:pPr>
-        <w:pStyle w:val="ListParagraph"/>
-        <w:numPr>
-          <w:ilvl w:val="1"/>
-          <w:numId w:val="1"/>
-        </w:numPr>
-      </w:pPr>
-      <w:r>
-        <w:t>Add non-throwing swap.</w:t>
+          <w:ilvl w:val="1"/>
+          <w:numId w:val="1"/>
+        </w:numPr>
+      </w:pPr>
+      <w:r>
+        <w:t>Test copying, assignment, etc.</w:t>
       </w:r>
       <w:bookmarkStart w:id="0" w:name="_GoBack"/>
       <w:bookmarkEnd w:id="0"/>
@@ -350,6 +254,126 @@
       <w:pPr>
         <w:pStyle w:val="ListParagraph"/>
         <w:numPr>
+          <w:ilvl w:val="0"/>
+          <w:numId w:val="1"/>
+        </w:numPr>
+      </w:pPr>
+      <w:r>
+        <w:t>Improve quality of existing code.</w:t>
+      </w:r>
+      <w:r>
+        <w:t xml:space="preserve"> </w:t>
+      </w:r>
+    </w:p>
+    <w:p>
+      <w:pPr>
+        <w:pStyle w:val="ListParagraph"/>
+        <w:numPr>
+          <w:ilvl w:val="1"/>
+          <w:numId w:val="1"/>
+        </w:numPr>
+      </w:pPr>
+      <w:r>
+        <w:t>Make handles inheritable where appropriate (and document accordingly).</w:t>
+      </w:r>
+    </w:p>
+    <w:p>
+      <w:pPr>
+        <w:pStyle w:val="ListParagraph"/>
+        <w:numPr>
+          <w:ilvl w:val="1"/>
+          <w:numId w:val="1"/>
+        </w:numPr>
+      </w:pPr>
+      <w:r>
+        <w:t>Inspect code for aliasing violations.</w:t>
+      </w:r>
+    </w:p>
+    <w:p>
+      <w:pPr>
+        <w:pStyle w:val="ListParagraph"/>
+        <w:numPr>
+          <w:ilvl w:val="1"/>
+          <w:numId w:val="1"/>
+        </w:numPr>
+      </w:pPr>
+      <w:r>
+        <w:t>Improved test coverage for types with iterators.</w:t>
+      </w:r>
+      <w:r>
+        <w:t xml:space="preserve"> E.g. ModuleIterator test should also re-test all Module assertions inside a loop.</w:t>
+      </w:r>
+    </w:p>
+    <w:p>
+      <w:pPr>
+        <w:pStyle w:val="ListParagraph"/>
+        <w:numPr>
+          <w:ilvl w:val="1"/>
+          <w:numId w:val="1"/>
+        </w:numPr>
+      </w:pPr>
+      <w:r>
+        <w:t>Stream overloads where appropriate (e.g. module prints base, region prints base, etc).</w:t>
+      </w:r>
+    </w:p>
+    <w:p>
+      <w:pPr>
+        <w:pStyle w:val="ListParagraph"/>
+        <w:numPr>
+          <w:ilvl w:val="1"/>
+          <w:numId w:val="1"/>
+        </w:numPr>
+      </w:pPr>
+      <w:r>
+        <w:t>Move ‘detail’ functions to separate headers</w:t>
+      </w:r>
+      <w:r>
+        <w:t xml:space="preserve"> from interface headers</w:t>
+      </w:r>
+      <w:r>
+        <w:t>.</w:t>
+      </w:r>
+    </w:p>
+    <w:p>
+      <w:pPr>
+        <w:pStyle w:val="ListParagraph"/>
+        <w:numPr>
+          <w:ilvl w:val="1"/>
+          <w:numId w:val="1"/>
+        </w:numPr>
+      </w:pPr>
+      <w:r>
+        <w:t>Allow deep copy of Process object.</w:t>
+      </w:r>
+    </w:p>
+    <w:p>
+      <w:pPr>
+        <w:pStyle w:val="ListParagraph"/>
+        <w:numPr>
+          <w:ilvl w:val="1"/>
+          <w:numId w:val="1"/>
+        </w:numPr>
+      </w:pPr>
+      <w:r>
+        <w:t>Use a const T* rather than a const T&amp; for object constructors taking a Process, as it will help signify to callers that we’re holding a reference to the object rather than a copy.</w:t>
+      </w:r>
+    </w:p>
+    <w:p>
+      <w:pPr>
+        <w:pStyle w:val="ListParagraph"/>
+        <w:numPr>
+          <w:ilvl w:val="1"/>
+          <w:numId w:val="1"/>
+        </w:numPr>
+      </w:pPr>
+      <w:r>
+        <w:t>Add non-throwing swap.</w:t>
+      </w:r>
+    </w:p>
+    <w:p>
+      <w:pPr>
+        <w:pStyle w:val="ListParagraph"/>
+        <w:numPr>
           <w:ilvl w:val="1"/>
           <w:numId w:val="1"/>
         </w:numPr>
@@ -406,6 +430,7 @@
         </w:numPr>
       </w:pPr>
       <w:r>
+        <w:lastRenderedPageBreak/>
         <w:t>Write explicit destructors.</w:t>
       </w:r>
       <w:r>
@@ -433,7 +458,6 @@
         </w:numPr>
       </w:pPr>
       <w:r>
-        <w:lastRenderedPageBreak/>
         <w:t>Use constexpr where appropriate.</w:t>
       </w:r>
     </w:p>
@@ -862,6 +886,7 @@
         </w:numPr>
       </w:pPr>
       <w:r>
+        <w:lastRenderedPageBreak/>
         <w:t>Single stepping.</w:t>
       </w:r>
     </w:p>
@@ -886,7 +911,6 @@
         </w:numPr>
       </w:pPr>
       <w:r>
-        <w:lastRenderedPageBreak/>
         <w:t>Anti-anti-cheat.</w:t>
       </w:r>
     </w:p>
@@ -1264,6 +1288,7 @@
         </w:numPr>
       </w:pPr>
       <w:r>
+        <w:lastRenderedPageBreak/>
         <w:t>When hooking on x64 try to find a free memory block for the trampoline that is within RIP-relative range of the detour. Only if one cannot be acquired should we fall back to a system-provided address and an absolute jump.</w:t>
       </w:r>
     </w:p>
@@ -1288,7 +1313,6 @@
         </w:numPr>
       </w:pPr>
       <w:r>
-        <w:lastRenderedPageBreak/>
         <w:t>VMT hooking.</w:t>
       </w:r>
     </w:p>
@@ -1674,6 +1698,7 @@
         </w:numPr>
       </w:pPr>
       <w:r>
+        <w:lastRenderedPageBreak/>
         <w:t>Improve export forwarding code to detect and handle forward-by-</w:t>
       </w:r>
       <w:r>
@@ -1713,7 +1738,6 @@
         </w:numPr>
       </w:pPr>
       <w:r>
-        <w:lastRenderedPageBreak/>
         <w:t>Test against pathological cases such as Corkami tests.</w:t>
       </w:r>
     </w:p>

</xml_diff>

<commit_message>
* [todo] Add process enumeration to the list.
</commit_message>
<xml_diff>
--- a/misc/todo.docx
+++ b/misc/todo.docx
@@ -247,8 +247,6 @@
       <w:r>
         <w:t>Test copying, assignment, etc.</w:t>
       </w:r>
-      <w:bookmarkStart w:id="0" w:name="_GoBack"/>
-      <w:bookmarkEnd w:id="0"/>
     </w:p>
     <w:p>
       <w:pPr>
@@ -772,6 +770,20 @@
         </w:numPr>
       </w:pPr>
       <w:r>
+        <w:t>Process enumeration.</w:t>
+      </w:r>
+      <w:bookmarkStart w:id="0" w:name="_GoBack"/>
+      <w:bookmarkEnd w:id="0"/>
+    </w:p>
+    <w:p>
+      <w:pPr>
+        <w:pStyle w:val="ListParagraph"/>
+        <w:numPr>
+          <w:ilvl w:val="0"/>
+          <w:numId w:val="1"/>
+        </w:numPr>
+      </w:pPr>
+      <w:r>
         <w:t>Python bindings.</w:t>
       </w:r>
     </w:p>
@@ -874,6 +886,7 @@
         </w:numPr>
       </w:pPr>
       <w:r>
+        <w:lastRenderedPageBreak/>
         <w:t>Conditional breakpoints.</w:t>
       </w:r>
     </w:p>
@@ -886,7 +899,6 @@
         </w:numPr>
       </w:pPr>
       <w:r>
-        <w:lastRenderedPageBreak/>
         <w:t>Single stepping.</w:t>
       </w:r>
     </w:p>

</xml_diff>

<commit_message>
* [todo] Add note.
</commit_message>
<xml_diff>
--- a/misc/todo.docx
+++ b/misc/todo.docx
@@ -272,6 +272,20 @@
         </w:numPr>
       </w:pPr>
       <w:r>
+        <w:t>Convert standalone iterators to be created by factory class (process_iterator -&gt; Processes::begin/end, etc).</w:t>
+      </w:r>
+      <w:bookmarkStart w:id="0" w:name="_GoBack"/>
+      <w:bookmarkEnd w:id="0"/>
+    </w:p>
+    <w:p>
+      <w:pPr>
+        <w:pStyle w:val="ListParagraph"/>
+        <w:numPr>
+          <w:ilvl w:val="1"/>
+          <w:numId w:val="1"/>
+        </w:numPr>
+      </w:pPr>
+      <w:r>
         <w:t>Make handles inheritable where appropriate (and document accordingly).</w:t>
       </w:r>
     </w:p>
@@ -401,6 +415,7 @@
         </w:numPr>
       </w:pPr>
       <w:r>
+        <w:lastRenderedPageBreak/>
         <w:t>Write explicit copy constructors.</w:t>
       </w:r>
       <w:r>
@@ -428,7 +443,6 @@
         </w:numPr>
       </w:pPr>
       <w:r>
-        <w:lastRenderedPageBreak/>
         <w:t>Write explicit destructors.</w:t>
       </w:r>
       <w:r>
@@ -772,8 +786,6 @@
       <w:r>
         <w:t>Process enumeration.</w:t>
       </w:r>
-      <w:bookmarkStart w:id="0" w:name="_GoBack"/>
-      <w:bookmarkEnd w:id="0"/>
     </w:p>
     <w:p>
       <w:pPr>
@@ -862,6 +874,7 @@
         </w:numPr>
       </w:pPr>
       <w:r>
+        <w:lastRenderedPageBreak/>
         <w:t>Software breakpoint.</w:t>
       </w:r>
     </w:p>
@@ -886,7 +899,6 @@
         </w:numPr>
       </w:pPr>
       <w:r>
-        <w:lastRenderedPageBreak/>
         <w:t>Conditional breakpoints.</w:t>
       </w:r>
     </w:p>
@@ -1282,6 +1294,7 @@
         </w:numPr>
       </w:pPr>
       <w:r>
+        <w:lastRenderedPageBreak/>
         <w:t>Freeze target when hooking</w:t>
       </w:r>
       <w:r>
@@ -1300,7 +1313,6 @@
         </w:numPr>
       </w:pPr>
       <w:r>
-        <w:lastRenderedPageBreak/>
         <w:t>When hooking on x64 try to find a free memory block for the trampoline that is within RIP-relative range of the detour. Only if one cannot be acquired should we fall back to a system-provided address and an absolute jump.</w:t>
       </w:r>
     </w:p>
@@ -1698,6 +1710,7 @@
         </w:numPr>
       </w:pPr>
       <w:r>
+        <w:lastRenderedPageBreak/>
         <w:t>Full support for writing back to PE file, including automatically performing adjustments where required to fit in new data or remove unnecessary space.</w:t>
       </w:r>
     </w:p>
@@ -1710,7 +1723,6 @@
         </w:numPr>
       </w:pPr>
       <w:r>
-        <w:lastRenderedPageBreak/>
         <w:t>Improve export forwarding code to detect and handle forward-by-</w:t>
       </w:r>
       <w:r>

</xml_diff>

<commit_message>
* [todo] Remove completed items. * [process] Make process handles inheritable.
</commit_message>
<xml_diff>
--- a/misc/todo.docx
+++ b/misc/todo.docx
@@ -6,9 +6,11 @@
       <w:pPr>
         <w:pStyle w:val="Title"/>
       </w:pPr>
+      <w:proofErr w:type="spellStart"/>
       <w:r>
         <w:t>Todo</w:t>
       </w:r>
+      <w:proofErr w:type="spellEnd"/>
     </w:p>
     <w:p>
       <w:pPr>
@@ -52,8 +54,13 @@
           <w:numId w:val="1"/>
         </w:numPr>
       </w:pPr>
-      <w:r>
-        <w:t>Todo list</w:t>
+      <w:proofErr w:type="spellStart"/>
+      <w:r>
+        <w:t>Todo</w:t>
+      </w:r>
+      <w:proofErr w:type="spellEnd"/>
+      <w:r>
+        <w:t xml:space="preserve"> list</w:t>
       </w:r>
       <w:r>
         <w:t>.</w:t>
@@ -127,11 +134,16 @@
           <w:numId w:val="1"/>
         </w:numPr>
       </w:pPr>
+      <w:proofErr w:type="gramStart"/>
       <w:r>
         <w:t>E</w:t>
       </w:r>
       <w:r>
-        <w:t>xception guarantee docs.</w:t>
+        <w:t>xception guarantee</w:t>
+      </w:r>
+      <w:proofErr w:type="gramEnd"/>
+      <w:r>
+        <w:t xml:space="preserve"> docs.</w:t>
       </w:r>
       <w:r>
         <w:t xml:space="preserve"> </w:t>
@@ -146,20 +158,73 @@
         </w:numPr>
       </w:pPr>
       <w:r>
-        <w:t>Document preconditions and postconditions.</w:t>
-      </w:r>
-    </w:p>
-    <w:p>
-      <w:pPr>
-        <w:pStyle w:val="ListParagraph"/>
-        <w:numPr>
-          <w:ilvl w:val="1"/>
-          <w:numId w:val="1"/>
-        </w:numPr>
-      </w:pPr>
-      <w:r>
-        <w:t xml:space="preserve">Better annotations  (warnings, notes, etc) in docs. </w:t>
-      </w:r>
+        <w:t xml:space="preserve">Document preconditions and </w:t>
+      </w:r>
+      <w:proofErr w:type="spellStart"/>
+      <w:r>
+        <w:t>postconditions</w:t>
+      </w:r>
+      <w:proofErr w:type="spellEnd"/>
+      <w:r>
+        <w:t>.</w:t>
+      </w:r>
+    </w:p>
+    <w:p>
+      <w:pPr>
+        <w:pStyle w:val="ListParagraph"/>
+        <w:numPr>
+          <w:ilvl w:val="1"/>
+          <w:numId w:val="1"/>
+        </w:numPr>
+      </w:pPr>
+      <w:r>
+        <w:t xml:space="preserve">Better </w:t>
+      </w:r>
+      <w:proofErr w:type="gramStart"/>
+      <w:r>
+        <w:t>annotations  (</w:t>
+      </w:r>
+      <w:proofErr w:type="gramEnd"/>
+      <w:r>
+        <w:t xml:space="preserve">warnings, notes, </w:t>
+      </w:r>
+      <w:proofErr w:type="spellStart"/>
+      <w:r>
+        <w:t>etc</w:t>
+      </w:r>
+      <w:proofErr w:type="spellEnd"/>
+      <w:r>
+        <w:t xml:space="preserve">) in docs. </w:t>
+      </w:r>
+    </w:p>
+    <w:p>
+      <w:pPr>
+        <w:pStyle w:val="ListParagraph"/>
+        <w:numPr>
+          <w:ilvl w:val="1"/>
+          <w:numId w:val="1"/>
+        </w:numPr>
+      </w:pPr>
+      <w:r>
+        <w:t>Note where handles are inheritable.</w:t>
+      </w:r>
+    </w:p>
+    <w:p>
+      <w:pPr>
+        <w:pStyle w:val="ListParagraph"/>
+        <w:numPr>
+          <w:ilvl w:val="1"/>
+          <w:numId w:val="1"/>
+        </w:numPr>
+      </w:pPr>
+      <w:r>
+        <w:t xml:space="preserve">Not what access controls handles are </w:t>
+      </w:r>
+      <w:proofErr w:type="gramStart"/>
+      <w:r>
+        <w:t>granted.</w:t>
+      </w:r>
+      <w:proofErr w:type="gramEnd"/>
     </w:p>
     <w:p>
       <w:pPr>
@@ -197,43 +262,107 @@
         </w:numPr>
       </w:pPr>
       <w:r>
-        <w:t>Split tests even further. E.g. Read -&gt; ReadPod, ReadList, ReadString, etc.</w:t>
-      </w:r>
-    </w:p>
-    <w:p>
-      <w:pPr>
-        <w:pStyle w:val="ListParagraph"/>
-        <w:numPr>
-          <w:ilvl w:val="1"/>
-          <w:numId w:val="1"/>
-        </w:numPr>
-      </w:pPr>
-      <w:r>
-        <w:t xml:space="preserve">Extra sanity checks to ensure not only that functions return without exception, but also that the returned data is valid. (e.g. GetName in ImpThunk.) </w:t>
-      </w:r>
-    </w:p>
-    <w:p>
-      <w:pPr>
-        <w:pStyle w:val="ListParagraph"/>
-        <w:numPr>
-          <w:ilvl w:val="1"/>
-          <w:numId w:val="1"/>
-        </w:numPr>
-      </w:pPr>
-      <w:r>
-        <w:t>Expand tests to be more thorough and use Boost.Test checks such as BOOST_CHECK_NO_THROW, BOOST_CHECK_THROW, BOOST_CHECK_EQUAL_COLLECTION, etc.</w:t>
-      </w:r>
-    </w:p>
-    <w:p>
-      <w:pPr>
-        <w:pStyle w:val="ListParagraph"/>
-        <w:numPr>
-          <w:ilvl w:val="1"/>
-          <w:numId w:val="1"/>
-        </w:numPr>
-      </w:pPr>
-      <w:r>
-        <w:t xml:space="preserve">Extra tests on library usage that should fail to compile (because of static assertions, type traits, etc). Needed to ensure library misuse is not ‘possible’. </w:t>
+        <w:t xml:space="preserve">Split tests even further. E.g. Read -&gt; </w:t>
+      </w:r>
+      <w:proofErr w:type="spellStart"/>
+      <w:r>
+        <w:t>ReadPod</w:t>
+      </w:r>
+      <w:proofErr w:type="spellEnd"/>
+      <w:r>
+        <w:t xml:space="preserve">, </w:t>
+      </w:r>
+      <w:proofErr w:type="spellStart"/>
+      <w:r>
+        <w:t>ReadList</w:t>
+      </w:r>
+      <w:proofErr w:type="spellEnd"/>
+      <w:r>
+        <w:t xml:space="preserve">, </w:t>
+      </w:r>
+      <w:proofErr w:type="spellStart"/>
+      <w:r>
+        <w:t>ReadString</w:t>
+      </w:r>
+      <w:proofErr w:type="spellEnd"/>
+      <w:r>
+        <w:t>, etc.</w:t>
+      </w:r>
+    </w:p>
+    <w:p>
+      <w:pPr>
+        <w:pStyle w:val="ListParagraph"/>
+        <w:numPr>
+          <w:ilvl w:val="1"/>
+          <w:numId w:val="1"/>
+        </w:numPr>
+      </w:pPr>
+      <w:r>
+        <w:t>Extra sanity checks to ensure not only that functions return without exception, but also that the returned data is valid. (</w:t>
+      </w:r>
+      <w:proofErr w:type="gramStart"/>
+      <w:r>
+        <w:t>e.g</w:t>
+      </w:r>
+      <w:proofErr w:type="gramEnd"/>
+      <w:r>
+        <w:t xml:space="preserve">. </w:t>
+      </w:r>
+      <w:proofErr w:type="spellStart"/>
+      <w:r>
+        <w:t>GetName</w:t>
+      </w:r>
+      <w:proofErr w:type="spellEnd"/>
+      <w:r>
+        <w:t xml:space="preserve"> in </w:t>
+      </w:r>
+      <w:proofErr w:type="spellStart"/>
+      <w:r>
+        <w:t>ImpThunk</w:t>
+      </w:r>
+      <w:proofErr w:type="spellEnd"/>
+      <w:r>
+        <w:t xml:space="preserve">.) </w:t>
+      </w:r>
+    </w:p>
+    <w:p>
+      <w:pPr>
+        <w:pStyle w:val="ListParagraph"/>
+        <w:numPr>
+          <w:ilvl w:val="1"/>
+          <w:numId w:val="1"/>
+        </w:numPr>
+      </w:pPr>
+      <w:r>
+        <w:t xml:space="preserve">Expand tests to be more thorough and use </w:t>
+      </w:r>
+      <w:proofErr w:type="spellStart"/>
+      <w:r>
+        <w:t>Boost.Test</w:t>
+      </w:r>
+      <w:proofErr w:type="spellEnd"/>
+      <w:r>
+        <w:t xml:space="preserve"> checks such as BOOST_CHECK_NO_THROW, BOOST_CHECK_THROW, BOOST_CHECK_EQUAL_COLLECTION, etc.</w:t>
+      </w:r>
+    </w:p>
+    <w:p>
+      <w:pPr>
+        <w:pStyle w:val="ListParagraph"/>
+        <w:numPr>
+          <w:ilvl w:val="1"/>
+          <w:numId w:val="1"/>
+        </w:numPr>
+      </w:pPr>
+      <w:r>
+        <w:t xml:space="preserve">Extra tests on library usage that should fail to compile (because of static assertions, type traits, </w:t>
+      </w:r>
+      <w:proofErr w:type="spellStart"/>
+      <w:r>
+        <w:t>etc</w:t>
+      </w:r>
+      <w:proofErr w:type="spellEnd"/>
+      <w:r>
+        <w:t xml:space="preserve">). Needed to ensure library misuse is not ‘possible’. </w:t>
       </w:r>
     </w:p>
     <w:p>
@@ -272,60 +401,65 @@
         </w:numPr>
       </w:pPr>
       <w:r>
-        <w:t>Convert standalone iterators to be created by factory class (process_iterator -&gt; Processes::begin/end, etc).</w:t>
-      </w:r>
+        <w:t>Convert standalone iterators to be created by factory class (</w:t>
+      </w:r>
+      <w:proofErr w:type="spellStart"/>
+      <w:r>
+        <w:t>process_iterator</w:t>
+      </w:r>
+      <w:proofErr w:type="spellEnd"/>
+      <w:r>
+        <w:t xml:space="preserve"> -&gt; Processes:</w:t>
+      </w:r>
+      <w:proofErr w:type="gramStart"/>
+      <w:r>
+        <w:t>:begin</w:t>
+      </w:r>
+      <w:proofErr w:type="gramEnd"/>
+      <w:r>
+        <w:t xml:space="preserve">/end, </w:t>
+      </w:r>
+      <w:proofErr w:type="spellStart"/>
+      <w:r>
+        <w:t>etc</w:t>
+      </w:r>
+      <w:proofErr w:type="spellEnd"/>
+      <w:r>
+        <w:t>).</w:t>
+      </w:r>
+    </w:p>
+    <w:p>
+      <w:pPr>
+        <w:pStyle w:val="ListParagraph"/>
+        <w:numPr>
+          <w:ilvl w:val="1"/>
+          <w:numId w:val="1"/>
+        </w:numPr>
+      </w:pPr>
+      <w:r>
+        <w:t>Inspect code for aliasing violations.</w:t>
+      </w:r>
+    </w:p>
+    <w:p>
+      <w:pPr>
+        <w:pStyle w:val="ListParagraph"/>
+        <w:numPr>
+          <w:ilvl w:val="1"/>
+          <w:numId w:val="1"/>
+        </w:numPr>
+      </w:pPr>
       <w:bookmarkStart w:id="0" w:name="_GoBack"/>
       <w:bookmarkEnd w:id="0"/>
-    </w:p>
-    <w:p>
-      <w:pPr>
-        <w:pStyle w:val="ListParagraph"/>
-        <w:numPr>
-          <w:ilvl w:val="1"/>
-          <w:numId w:val="1"/>
-        </w:numPr>
-      </w:pPr>
-      <w:r>
-        <w:t>Make handles inheritable where appropriate (and document accordingly).</w:t>
-      </w:r>
-    </w:p>
-    <w:p>
-      <w:pPr>
-        <w:pStyle w:val="ListParagraph"/>
-        <w:numPr>
-          <w:ilvl w:val="1"/>
-          <w:numId w:val="1"/>
-        </w:numPr>
-      </w:pPr>
-      <w:r>
-        <w:t>Inspect code for aliasing violations.</w:t>
-      </w:r>
-    </w:p>
-    <w:p>
-      <w:pPr>
-        <w:pStyle w:val="ListParagraph"/>
-        <w:numPr>
-          <w:ilvl w:val="1"/>
-          <w:numId w:val="1"/>
-        </w:numPr>
-      </w:pPr>
-      <w:r>
-        <w:t>Improved test coverage for types with iterators.</w:t>
-      </w:r>
-      <w:r>
-        <w:t xml:space="preserve"> E.g. ModuleIterator test should also re-test all Module assertions inside a loop.</w:t>
-      </w:r>
-    </w:p>
-    <w:p>
-      <w:pPr>
-        <w:pStyle w:val="ListParagraph"/>
-        <w:numPr>
-          <w:ilvl w:val="1"/>
-          <w:numId w:val="1"/>
-        </w:numPr>
-      </w:pPr>
-      <w:r>
-        <w:t>Stream overloads where appropriate (e.g. module prints base, region prints base, etc).</w:t>
+      <w:r>
+        <w:t xml:space="preserve">Stream overloads where appropriate (e.g. module prints base, region prints base, </w:t>
+      </w:r>
+      <w:proofErr w:type="spellStart"/>
+      <w:r>
+        <w:t>etc</w:t>
+      </w:r>
+      <w:proofErr w:type="spellEnd"/>
+      <w:r>
+        <w:t>).</w:t>
       </w:r>
     </w:p>
     <w:p>
@@ -355,19 +489,23 @@
         </w:numPr>
       </w:pPr>
       <w:r>
-        <w:t>Allow deep copy of Process object.</w:t>
-      </w:r>
-    </w:p>
-    <w:p>
-      <w:pPr>
-        <w:pStyle w:val="ListParagraph"/>
-        <w:numPr>
-          <w:ilvl w:val="1"/>
-          <w:numId w:val="1"/>
-        </w:numPr>
-      </w:pPr>
-      <w:r>
-        <w:t>Use a const T* rather than a const T&amp; for object constructors taking a Process, as it will help signify to callers that we’re holding a reference to the object rather than a copy.</w:t>
+        <w:t xml:space="preserve">Use a </w:t>
+      </w:r>
+      <w:proofErr w:type="spellStart"/>
+      <w:r>
+        <w:t>const</w:t>
+      </w:r>
+      <w:proofErr w:type="spellEnd"/>
+      <w:r>
+        <w:t xml:space="preserve"> T* rather than a </w:t>
+      </w:r>
+      <w:proofErr w:type="spellStart"/>
+      <w:r>
+        <w:t>const</w:t>
+      </w:r>
+      <w:proofErr w:type="spellEnd"/>
+      <w:r>
+        <w:t xml:space="preserve"> T&amp; for object constructors taking a Process, as it will help signify to callers that we’re holding a reference to the object rather than a copy.</w:t>
       </w:r>
     </w:p>
     <w:p>
@@ -415,8 +553,35 @@
         </w:numPr>
       </w:pPr>
       <w:r>
+        <w:t>Write explicit copy constructors.</w:t>
+      </w:r>
+      <w:r>
+        <w:t xml:space="preserve"> </w:t>
+      </w:r>
+    </w:p>
+    <w:p>
+      <w:pPr>
+        <w:pStyle w:val="ListParagraph"/>
+        <w:numPr>
+          <w:ilvl w:val="2"/>
+          <w:numId w:val="1"/>
+        </w:numPr>
+      </w:pPr>
+      <w:r>
+        <w:t>Add concept checks in unit tests once complete.</w:t>
+      </w:r>
+    </w:p>
+    <w:p>
+      <w:pPr>
+        <w:pStyle w:val="ListParagraph"/>
+        <w:numPr>
+          <w:ilvl w:val="1"/>
+          <w:numId w:val="1"/>
+        </w:numPr>
+      </w:pPr>
+      <w:r>
         <w:lastRenderedPageBreak/>
-        <w:t>Write explicit copy constructors.</w:t>
+        <w:t>Write explicit destructors.</w:t>
       </w:r>
       <w:r>
         <w:t xml:space="preserve"> </w:t>
@@ -443,325 +608,410 @@
         </w:numPr>
       </w:pPr>
       <w:r>
-        <w:t>Write explicit destructors.</w:t>
+        <w:t xml:space="preserve">Use </w:t>
+      </w:r>
+      <w:proofErr w:type="spellStart"/>
+      <w:r>
+        <w:t>constexpr</w:t>
+      </w:r>
+      <w:proofErr w:type="spellEnd"/>
+      <w:r>
+        <w:t xml:space="preserve"> where appropriate.</w:t>
+      </w:r>
+    </w:p>
+    <w:p>
+      <w:pPr>
+        <w:pStyle w:val="ListParagraph"/>
+        <w:numPr>
+          <w:ilvl w:val="1"/>
+          <w:numId w:val="1"/>
+        </w:numPr>
+      </w:pPr>
+      <w:r>
+        <w:t xml:space="preserve">Use </w:t>
+      </w:r>
+      <w:proofErr w:type="spellStart"/>
+      <w:r>
+        <w:t>noexcept</w:t>
+      </w:r>
+      <w:proofErr w:type="spellEnd"/>
+      <w:r>
+        <w:t xml:space="preserve"> where appropriate, and check existing cases where </w:t>
+      </w:r>
+      <w:proofErr w:type="spellStart"/>
+      <w:r>
+        <w:t>noexcept</w:t>
+      </w:r>
+      <w:proofErr w:type="spellEnd"/>
+      <w:r>
+        <w:t xml:space="preserve"> is being used on functions returning STL objects by value etc. May require consultation of the standard to check which STL container operations are </w:t>
+      </w:r>
+      <w:proofErr w:type="spellStart"/>
+      <w:r>
+        <w:t>noexcept</w:t>
+      </w:r>
+      <w:proofErr w:type="spellEnd"/>
+      <w:r>
+        <w:t>.</w:t>
+      </w:r>
+    </w:p>
+    <w:p>
+      <w:pPr>
+        <w:pStyle w:val="ListParagraph"/>
+        <w:numPr>
+          <w:ilvl w:val="1"/>
+          <w:numId w:val="1"/>
+        </w:numPr>
+      </w:pPr>
+      <w:r>
+        <w:t>Explicitly qualify calls to functions in the</w:t>
+      </w:r>
+      <w:r>
+        <w:t xml:space="preserve"> global namespace </w:t>
+      </w:r>
+      <w:r>
+        <w:t xml:space="preserve">(Windows API </w:t>
+      </w:r>
+      <w:proofErr w:type="spellStart"/>
+      <w:r>
+        <w:t>etc</w:t>
+      </w:r>
+      <w:proofErr w:type="spellEnd"/>
+      <w:r>
+        <w:t xml:space="preserve">) </w:t>
+      </w:r>
+      <w:r>
+        <w:t>for clarit</w:t>
+      </w:r>
+      <w:r>
+        <w:t>y</w:t>
+      </w:r>
+      <w:r>
+        <w:t>.</w:t>
+      </w:r>
+    </w:p>
+    <w:p>
+      <w:pPr>
+        <w:pStyle w:val="ListParagraph"/>
+        <w:numPr>
+          <w:ilvl w:val="1"/>
+          <w:numId w:val="1"/>
+        </w:numPr>
+      </w:pPr>
+      <w:r>
+        <w:t>Use ‘auto’ by default where appropriate.</w:t>
+      </w:r>
+    </w:p>
+    <w:p>
+      <w:pPr>
+        <w:pStyle w:val="ListParagraph"/>
+        <w:numPr>
+          <w:ilvl w:val="1"/>
+          <w:numId w:val="1"/>
+        </w:numPr>
+      </w:pPr>
+      <w:r>
+        <w:t>Take advantage of defaulted and deleted functions (macro wrapped).</w:t>
+      </w:r>
+    </w:p>
+    <w:p>
+      <w:pPr>
+        <w:pStyle w:val="ListParagraph"/>
+        <w:numPr>
+          <w:ilvl w:val="1"/>
+          <w:numId w:val="1"/>
+        </w:numPr>
+      </w:pPr>
+      <w:r>
+        <w:t xml:space="preserve">Improve exception-safety guarantees. (Rollback support </w:t>
+      </w:r>
+      <w:proofErr w:type="spellStart"/>
+      <w:r>
+        <w:t>etc</w:t>
+      </w:r>
+      <w:proofErr w:type="spellEnd"/>
+      <w:r>
+        <w:t>)</w:t>
+      </w:r>
+    </w:p>
+    <w:p>
+      <w:pPr>
+        <w:pStyle w:val="ListParagraph"/>
+        <w:numPr>
+          <w:ilvl w:val="1"/>
+          <w:numId w:val="1"/>
+        </w:numPr>
+      </w:pPr>
+      <w:r>
+        <w:t>Improve thread-safety guarantees and threading model.</w:t>
+      </w:r>
+    </w:p>
+    <w:p>
+      <w:pPr>
+        <w:pStyle w:val="ListParagraph"/>
+        <w:numPr>
+          <w:ilvl w:val="1"/>
+          <w:numId w:val="1"/>
+        </w:numPr>
+      </w:pPr>
+      <w:r>
+        <w:t>Template concept checking and improved error messages.</w:t>
+      </w:r>
+    </w:p>
+    <w:p>
+      <w:pPr>
+        <w:pStyle w:val="ListParagraph"/>
+        <w:numPr>
+          <w:ilvl w:val="1"/>
+          <w:numId w:val="1"/>
+        </w:numPr>
+      </w:pPr>
+      <w:r>
+        <w:t>Assertions where appropriate</w:t>
+      </w:r>
+      <w:r>
+        <w:t xml:space="preserve"> (for ‘impossible’ </w:t>
+      </w:r>
+      <w:r>
+        <w:t xml:space="preserve">or rare </w:t>
+      </w:r>
+      <w:r>
+        <w:t>cases).</w:t>
+      </w:r>
+    </w:p>
+    <w:p>
+      <w:pPr>
+        <w:pStyle w:val="ListParagraph"/>
+        <w:numPr>
+          <w:ilvl w:val="2"/>
+          <w:numId w:val="1"/>
+        </w:numPr>
+      </w:pPr>
+      <w:r>
+        <w:t>Especially check fo</w:t>
+      </w:r>
+      <w:r>
+        <w:t>r things like integer overflows that would otherwise be hard to debug.</w:t>
+      </w:r>
+    </w:p>
+    <w:p>
+      <w:pPr>
+        <w:pStyle w:val="ListParagraph"/>
+        <w:numPr>
+          <w:ilvl w:val="1"/>
+          <w:numId w:val="1"/>
+        </w:numPr>
+      </w:pPr>
+      <w:r>
+        <w:t>Support extra operator overloads where appropriate (such as &lt; or &gt; on Module to make it closer to the built in HMODULE type).</w:t>
+      </w:r>
+    </w:p>
+    <w:p>
+      <w:pPr>
+        <w:pStyle w:val="ListParagraph"/>
+        <w:numPr>
+          <w:ilvl w:val="1"/>
+          <w:numId w:val="1"/>
+        </w:numPr>
+      </w:pPr>
+      <w:r>
+        <w:t xml:space="preserve">Tests for remaining ‘detail’ components such as </w:t>
+      </w:r>
+      <w:proofErr w:type="spellStart"/>
+      <w:r>
+        <w:t>EnsureCleanup</w:t>
+      </w:r>
+      <w:proofErr w:type="spellEnd"/>
+      <w:r>
+        <w:t xml:space="preserve">, </w:t>
+      </w:r>
+      <w:proofErr w:type="spellStart"/>
+      <w:r>
+        <w:t>StringBuffer</w:t>
+      </w:r>
+      <w:proofErr w:type="spellEnd"/>
+      <w:r>
+        <w:t>, etc.</w:t>
+      </w:r>
+    </w:p>
+    <w:p>
+      <w:pPr>
+        <w:pStyle w:val="ListParagraph"/>
+        <w:numPr>
+          <w:ilvl w:val="1"/>
+          <w:numId w:val="1"/>
+        </w:numPr>
+      </w:pPr>
+      <w:r>
+        <w:t>Instead of taking or returning a vector&lt;T&gt;, instead use a C&lt;T&gt; where ‘C’ is a template parameter representing an arbitrary container.</w:t>
+      </w:r>
+    </w:p>
+    <w:p>
+      <w:pPr>
+        <w:pStyle w:val="ListParagraph"/>
+        <w:numPr>
+          <w:ilvl w:val="1"/>
+          <w:numId w:val="1"/>
+        </w:numPr>
+      </w:pPr>
+      <w:r>
+        <w:t>Use ‘ranges’ over direct containers where possible.</w:t>
+      </w:r>
+    </w:p>
+    <w:p>
+      <w:pPr>
+        <w:pStyle w:val="ListParagraph"/>
+        <w:numPr>
+          <w:ilvl w:val="1"/>
+          <w:numId w:val="1"/>
+        </w:numPr>
+      </w:pPr>
+      <w:r>
+        <w:t>Investigate nested exceptions (</w:t>
+      </w:r>
+      <w:proofErr w:type="spellStart"/>
+      <w:r>
+        <w:t>std</w:t>
+      </w:r>
+      <w:proofErr w:type="spellEnd"/>
+      <w:r>
+        <w:t>::</w:t>
+      </w:r>
+      <w:proofErr w:type="spellStart"/>
+      <w:r>
+        <w:t>throw_with_nested</w:t>
+      </w:r>
+      <w:proofErr w:type="spellEnd"/>
+      <w:r>
+        <w:t xml:space="preserve"> etc.).</w:t>
+      </w:r>
+    </w:p>
+    <w:p>
+      <w:pPr>
+        <w:pStyle w:val="ListParagraph"/>
+        <w:numPr>
+          <w:ilvl w:val="0"/>
+          <w:numId w:val="1"/>
+        </w:numPr>
+      </w:pPr>
+      <w:r>
+        <w:t>Reduce compile time.</w:t>
+      </w:r>
+    </w:p>
+    <w:p>
+      <w:pPr>
+        <w:pStyle w:val="ListParagraph"/>
+        <w:numPr>
+          <w:ilvl w:val="1"/>
+          <w:numId w:val="1"/>
+        </w:numPr>
+      </w:pPr>
+      <w:r>
+        <w:t>Remove unnecessary includes.</w:t>
+      </w:r>
+    </w:p>
+    <w:p>
+      <w:pPr>
+        <w:pStyle w:val="ListParagraph"/>
+        <w:numPr>
+          <w:ilvl w:val="1"/>
+          <w:numId w:val="1"/>
+        </w:numPr>
+      </w:pPr>
+      <w:r>
+        <w:t>Reduce include dependencies.</w:t>
+      </w:r>
+    </w:p>
+    <w:p>
+      <w:pPr>
+        <w:pStyle w:val="ListParagraph"/>
+        <w:numPr>
+          <w:ilvl w:val="2"/>
+          <w:numId w:val="1"/>
+        </w:numPr>
+      </w:pPr>
+      <w:r>
+        <w:t>Pointer-to-</w:t>
+      </w:r>
+      <w:proofErr w:type="spellStart"/>
+      <w:r>
+        <w:t>impl</w:t>
+      </w:r>
+      <w:proofErr w:type="spellEnd"/>
+      <w:r>
+        <w:t xml:space="preserve"> idiom.</w:t>
+      </w:r>
+    </w:p>
+    <w:p>
+      <w:pPr>
+        <w:pStyle w:val="ListParagraph"/>
+        <w:numPr>
+          <w:ilvl w:val="1"/>
+          <w:numId w:val="1"/>
+        </w:numPr>
+      </w:pPr>
+      <w:r>
+        <w:t>Decouple components if possible.</w:t>
+      </w:r>
+    </w:p>
+    <w:p>
+      <w:pPr>
+        <w:pStyle w:val="ListParagraph"/>
+        <w:numPr>
+          <w:ilvl w:val="0"/>
+          <w:numId w:val="1"/>
+        </w:numPr>
+      </w:pPr>
+      <w:r>
+        <w:t>Sta</w:t>
+      </w:r>
+      <w:r>
+        <w:t>c</w:t>
+      </w:r>
+      <w:r>
+        <w:t>k trace in exception object.</w:t>
+      </w:r>
+    </w:p>
+    <w:p>
+      <w:pPr>
+        <w:pStyle w:val="ListParagraph"/>
+        <w:numPr>
+          <w:ilvl w:val="0"/>
+          <w:numId w:val="1"/>
+        </w:numPr>
+      </w:pPr>
+      <w:r>
+        <w:t xml:space="preserve">Performance improvements in potential bottlenecks (e.g. Iterators, Scanner, </w:t>
+      </w:r>
+      <w:proofErr w:type="spellStart"/>
+      <w:r>
+        <w:t>PeLib</w:t>
+      </w:r>
+      <w:proofErr w:type="spellEnd"/>
+      <w:r>
+        <w:t>,</w:t>
       </w:r>
       <w:r>
         <w:t xml:space="preserve"> </w:t>
       </w:r>
-    </w:p>
-    <w:p>
-      <w:pPr>
-        <w:pStyle w:val="ListParagraph"/>
-        <w:numPr>
-          <w:ilvl w:val="2"/>
-          <w:numId w:val="1"/>
-        </w:numPr>
-      </w:pPr>
-      <w:r>
-        <w:t>Add concept checks in unit tests once complete.</w:t>
-      </w:r>
-    </w:p>
-    <w:p>
-      <w:pPr>
-        <w:pStyle w:val="ListParagraph"/>
-        <w:numPr>
-          <w:ilvl w:val="1"/>
-          <w:numId w:val="1"/>
-        </w:numPr>
-      </w:pPr>
-      <w:r>
-        <w:t>Use constexpr where appropriate.</w:t>
-      </w:r>
-    </w:p>
-    <w:p>
-      <w:pPr>
-        <w:pStyle w:val="ListParagraph"/>
-        <w:numPr>
-          <w:ilvl w:val="1"/>
-          <w:numId w:val="1"/>
-        </w:numPr>
-      </w:pPr>
-      <w:r>
-        <w:t>Use noexcept where appropriate, and check existing cases where noexcept is being used on functions returning STL objects by value etc. May require consultation of the standard to check which STL container operations are noexcept.</w:t>
-      </w:r>
-    </w:p>
-    <w:p>
-      <w:pPr>
-        <w:pStyle w:val="ListParagraph"/>
-        <w:numPr>
-          <w:ilvl w:val="1"/>
-          <w:numId w:val="1"/>
-        </w:numPr>
-      </w:pPr>
-      <w:r>
-        <w:t>Explicitly qualify calls to functions in the</w:t>
-      </w:r>
-      <w:r>
-        <w:t xml:space="preserve"> global namespace </w:t>
-      </w:r>
-      <w:r>
-        <w:t xml:space="preserve">(Windows API etc) </w:t>
-      </w:r>
-      <w:r>
-        <w:t>for clarit</w:t>
-      </w:r>
-      <w:r>
-        <w:t>y</w:t>
-      </w:r>
-      <w:r>
-        <w:t>.</w:t>
-      </w:r>
-    </w:p>
-    <w:p>
-      <w:pPr>
-        <w:pStyle w:val="ListParagraph"/>
-        <w:numPr>
-          <w:ilvl w:val="1"/>
-          <w:numId w:val="1"/>
-        </w:numPr>
-      </w:pPr>
-      <w:r>
-        <w:t>Use ‘auto’ by default where appropriate.</w:t>
-      </w:r>
-    </w:p>
-    <w:p>
-      <w:pPr>
-        <w:pStyle w:val="ListParagraph"/>
-        <w:numPr>
-          <w:ilvl w:val="1"/>
-          <w:numId w:val="1"/>
-        </w:numPr>
-      </w:pPr>
-      <w:r>
-        <w:t>Take advantage of defaulted and deleted functions (macro wrapped).</w:t>
-      </w:r>
-    </w:p>
-    <w:p>
-      <w:pPr>
-        <w:pStyle w:val="ListParagraph"/>
-        <w:numPr>
-          <w:ilvl w:val="1"/>
-          <w:numId w:val="1"/>
-        </w:numPr>
-      </w:pPr>
-      <w:r>
-        <w:t>Improve exception-safety guarantees. (Rollback support etc)</w:t>
-      </w:r>
-    </w:p>
-    <w:p>
-      <w:pPr>
-        <w:pStyle w:val="ListParagraph"/>
-        <w:numPr>
-          <w:ilvl w:val="1"/>
-          <w:numId w:val="1"/>
-        </w:numPr>
-      </w:pPr>
-      <w:r>
-        <w:t>Improve thread-safety guarantees and threading model.</w:t>
-      </w:r>
-    </w:p>
-    <w:p>
-      <w:pPr>
-        <w:pStyle w:val="ListParagraph"/>
-        <w:numPr>
-          <w:ilvl w:val="1"/>
-          <w:numId w:val="1"/>
-        </w:numPr>
-      </w:pPr>
-      <w:r>
-        <w:t>Template concept checking and improved error messages.</w:t>
-      </w:r>
-    </w:p>
-    <w:p>
-      <w:pPr>
-        <w:pStyle w:val="ListParagraph"/>
-        <w:numPr>
-          <w:ilvl w:val="1"/>
-          <w:numId w:val="1"/>
-        </w:numPr>
-      </w:pPr>
-      <w:r>
-        <w:t>Assertions where appropriate</w:t>
-      </w:r>
-      <w:r>
-        <w:t xml:space="preserve"> (for ‘impossible’ </w:t>
-      </w:r>
-      <w:r>
-        <w:t xml:space="preserve">or rare </w:t>
-      </w:r>
-      <w:r>
-        <w:t>cases).</w:t>
-      </w:r>
-    </w:p>
-    <w:p>
-      <w:pPr>
-        <w:pStyle w:val="ListParagraph"/>
-        <w:numPr>
-          <w:ilvl w:val="2"/>
-          <w:numId w:val="1"/>
-        </w:numPr>
-      </w:pPr>
-      <w:r>
-        <w:t>Especially check fo</w:t>
-      </w:r>
-      <w:r>
-        <w:t>r things like integer overflows that would otherwise be hard to debug.</w:t>
-      </w:r>
-    </w:p>
-    <w:p>
-      <w:pPr>
-        <w:pStyle w:val="ListParagraph"/>
-        <w:numPr>
-          <w:ilvl w:val="1"/>
-          <w:numId w:val="1"/>
-        </w:numPr>
-      </w:pPr>
-      <w:r>
-        <w:t>Support extra operator overloads where appropriate (such as &lt; or &gt; on Module to make it closer to the built in HMODULE type).</w:t>
-      </w:r>
-    </w:p>
-    <w:p>
-      <w:pPr>
-        <w:pStyle w:val="ListParagraph"/>
-        <w:numPr>
-          <w:ilvl w:val="1"/>
-          <w:numId w:val="1"/>
-        </w:numPr>
-      </w:pPr>
-      <w:r>
-        <w:t>Tests for remaining ‘detail’ components such as EnsureCleanup, StringBuffer, etc.</w:t>
-      </w:r>
-    </w:p>
-    <w:p>
-      <w:pPr>
-        <w:pStyle w:val="ListParagraph"/>
-        <w:numPr>
-          <w:ilvl w:val="1"/>
-          <w:numId w:val="1"/>
-        </w:numPr>
-      </w:pPr>
-      <w:r>
-        <w:t>Instead of taking or returning a vector&lt;T&gt;, instead use a C&lt;T&gt; where ‘C’ is a template parameter representing an arbitrary container.</w:t>
-      </w:r>
-    </w:p>
-    <w:p>
-      <w:pPr>
-        <w:pStyle w:val="ListParagraph"/>
-        <w:numPr>
-          <w:ilvl w:val="1"/>
-          <w:numId w:val="1"/>
-        </w:numPr>
-      </w:pPr>
-      <w:r>
-        <w:t>Use ‘ranges’ over direct containers where possible.</w:t>
-      </w:r>
-    </w:p>
-    <w:p>
-      <w:pPr>
-        <w:pStyle w:val="ListParagraph"/>
-        <w:numPr>
-          <w:ilvl w:val="1"/>
-          <w:numId w:val="1"/>
-        </w:numPr>
-      </w:pPr>
-      <w:r>
-        <w:t>Investigate nested exceptions (std::throw_with_nested etc.).</w:t>
-      </w:r>
-    </w:p>
-    <w:p>
-      <w:pPr>
-        <w:pStyle w:val="ListParagraph"/>
-        <w:numPr>
-          <w:ilvl w:val="0"/>
-          <w:numId w:val="1"/>
-        </w:numPr>
-      </w:pPr>
-      <w:r>
-        <w:t>Reduce compile time.</w:t>
-      </w:r>
-    </w:p>
-    <w:p>
-      <w:pPr>
-        <w:pStyle w:val="ListParagraph"/>
-        <w:numPr>
-          <w:ilvl w:val="1"/>
-          <w:numId w:val="1"/>
-        </w:numPr>
-      </w:pPr>
-      <w:r>
-        <w:t>Remove unnecessary includes.</w:t>
-      </w:r>
-    </w:p>
-    <w:p>
-      <w:pPr>
-        <w:pStyle w:val="ListParagraph"/>
-        <w:numPr>
-          <w:ilvl w:val="1"/>
-          <w:numId w:val="1"/>
-        </w:numPr>
-      </w:pPr>
-      <w:r>
-        <w:t>Reduce include dependencies.</w:t>
-      </w:r>
-    </w:p>
-    <w:p>
-      <w:pPr>
-        <w:pStyle w:val="ListParagraph"/>
-        <w:numPr>
-          <w:ilvl w:val="2"/>
-          <w:numId w:val="1"/>
-        </w:numPr>
-      </w:pPr>
-      <w:r>
-        <w:t>Pointer-to-impl idiom.</w:t>
-      </w:r>
-    </w:p>
-    <w:p>
-      <w:pPr>
-        <w:pStyle w:val="ListParagraph"/>
-        <w:numPr>
-          <w:ilvl w:val="1"/>
-          <w:numId w:val="1"/>
-        </w:numPr>
-      </w:pPr>
-      <w:r>
-        <w:t>Decouple components if possible.</w:t>
-      </w:r>
-    </w:p>
-    <w:p>
-      <w:pPr>
-        <w:pStyle w:val="ListParagraph"/>
-        <w:numPr>
-          <w:ilvl w:val="0"/>
-          <w:numId w:val="1"/>
-        </w:numPr>
-      </w:pPr>
-      <w:r>
-        <w:t>Sta</w:t>
-      </w:r>
-      <w:r>
-        <w:t>c</w:t>
-      </w:r>
-      <w:r>
-        <w:t>k trace in exception object.</w:t>
-      </w:r>
-    </w:p>
-    <w:p>
-      <w:pPr>
-        <w:pStyle w:val="ListParagraph"/>
-        <w:numPr>
-          <w:ilvl w:val="0"/>
-          <w:numId w:val="1"/>
-        </w:numPr>
-      </w:pPr>
-      <w:r>
-        <w:t>Performance improvements in potential bottlenecks (e.g. Iterators, Scanner, PeLib,</w:t>
-      </w:r>
-      <w:r>
-        <w:t xml:space="preserve"> FindPattern,</w:t>
-      </w:r>
-      <w:r>
-        <w:t xml:space="preserve"> etc)</w:t>
+      <w:proofErr w:type="spellStart"/>
+      <w:r>
+        <w:t>FindPattern</w:t>
+      </w:r>
+      <w:proofErr w:type="spellEnd"/>
+      <w:r>
+        <w:t>,</w:t>
+      </w:r>
+      <w:r>
+        <w:t xml:space="preserve"> </w:t>
+      </w:r>
+      <w:proofErr w:type="spellStart"/>
+      <w:r>
+        <w:t>etc</w:t>
+      </w:r>
+      <w:proofErr w:type="spellEnd"/>
+      <w:r>
+        <w:t>)</w:t>
       </w:r>
       <w:r>
         <w:t>.</w:t>
@@ -808,7 +1058,31 @@
         </w:numPr>
       </w:pPr>
       <w:r>
-        <w:t>Important! Ensure -fno-strict-aliasing is used under GCC as it seems Boost.Python has aliasing violations which cause spurious segfaults and other issues.</w:t>
+        <w:t>Important! Ensure -</w:t>
+      </w:r>
+      <w:proofErr w:type="spellStart"/>
+      <w:r>
+        <w:t>fno</w:t>
+      </w:r>
+      <w:proofErr w:type="spellEnd"/>
+      <w:r>
+        <w:t xml:space="preserve">-strict-aliasing is used under GCC as it seems </w:t>
+      </w:r>
+      <w:proofErr w:type="spellStart"/>
+      <w:r>
+        <w:t>Boost.Python</w:t>
+      </w:r>
+      <w:proofErr w:type="spellEnd"/>
+      <w:r>
+        <w:t xml:space="preserve"> has aliasing violations which cause spurious </w:t>
+      </w:r>
+      <w:proofErr w:type="spellStart"/>
+      <w:r>
+        <w:t>segfaults</w:t>
+      </w:r>
+      <w:proofErr w:type="spellEnd"/>
+      <w:r>
+        <w:t xml:space="preserve"> and other issues.</w:t>
       </w:r>
     </w:p>
     <w:p>
@@ -844,7 +1118,15 @@
         </w:numPr>
       </w:pPr>
       <w:r>
-        <w:t xml:space="preserve">Helper service to run HadesMem tools as ‘SYSTEM’ for when </w:t>
+        <w:t xml:space="preserve">Helper service to run </w:t>
+      </w:r>
+      <w:proofErr w:type="spellStart"/>
+      <w:r>
+        <w:t>HadesMem</w:t>
+      </w:r>
+      <w:proofErr w:type="spellEnd"/>
+      <w:r>
+        <w:t xml:space="preserve"> tools as ‘SYSTEM’ for when </w:t>
       </w:r>
       <w:r>
         <w:t>manipulating</w:t>
@@ -874,31 +1156,31 @@
         </w:numPr>
       </w:pPr>
       <w:r>
+        <w:t>Software breakpoint.</w:t>
+      </w:r>
+    </w:p>
+    <w:p>
+      <w:pPr>
+        <w:pStyle w:val="ListParagraph"/>
+        <w:numPr>
+          <w:ilvl w:val="1"/>
+          <w:numId w:val="1"/>
+        </w:numPr>
+      </w:pPr>
+      <w:r>
+        <w:t>Hardware breakpoint (including memory read/write detection).</w:t>
+      </w:r>
+    </w:p>
+    <w:p>
+      <w:pPr>
+        <w:pStyle w:val="ListParagraph"/>
+        <w:numPr>
+          <w:ilvl w:val="1"/>
+          <w:numId w:val="1"/>
+        </w:numPr>
+      </w:pPr>
+      <w:r>
         <w:lastRenderedPageBreak/>
-        <w:t>Software breakpoint.</w:t>
-      </w:r>
-    </w:p>
-    <w:p>
-      <w:pPr>
-        <w:pStyle w:val="ListParagraph"/>
-        <w:numPr>
-          <w:ilvl w:val="1"/>
-          <w:numId w:val="1"/>
-        </w:numPr>
-      </w:pPr>
-      <w:r>
-        <w:t>Hardware breakpoint (including memory read/write detection).</w:t>
-      </w:r>
-    </w:p>
-    <w:p>
-      <w:pPr>
-        <w:pStyle w:val="ListParagraph"/>
-        <w:numPr>
-          <w:ilvl w:val="1"/>
-          <w:numId w:val="1"/>
-        </w:numPr>
-      </w:pPr>
-      <w:r>
         <w:t>Conditional breakpoints.</w:t>
       </w:r>
     </w:p>
@@ -971,19 +1253,40 @@
         </w:numPr>
       </w:pPr>
       <w:r>
-        <w:t>Custom GetModuleHandle, GetProcAddress, etc.</w:t>
-      </w:r>
-    </w:p>
-    <w:p>
-      <w:pPr>
-        <w:pStyle w:val="ListParagraph"/>
-        <w:numPr>
-          <w:ilvl w:val="0"/>
-          <w:numId w:val="1"/>
-        </w:numPr>
-      </w:pPr>
-      <w:r>
-        <w:t>Hookshark-style tool.</w:t>
+        <w:t xml:space="preserve">Custom </w:t>
+      </w:r>
+      <w:proofErr w:type="spellStart"/>
+      <w:r>
+        <w:t>GetModuleHandle</w:t>
+      </w:r>
+      <w:proofErr w:type="spellEnd"/>
+      <w:r>
+        <w:t xml:space="preserve">, </w:t>
+      </w:r>
+      <w:proofErr w:type="spellStart"/>
+      <w:r>
+        <w:t>GetProcAddress</w:t>
+      </w:r>
+      <w:proofErr w:type="spellEnd"/>
+      <w:r>
+        <w:t>, etc.</w:t>
+      </w:r>
+    </w:p>
+    <w:p>
+      <w:pPr>
+        <w:pStyle w:val="ListParagraph"/>
+        <w:numPr>
+          <w:ilvl w:val="0"/>
+          <w:numId w:val="1"/>
+        </w:numPr>
+      </w:pPr>
+      <w:proofErr w:type="spellStart"/>
+      <w:r>
+        <w:t>Hookshark</w:t>
+      </w:r>
+      <w:proofErr w:type="spellEnd"/>
+      <w:r>
+        <w:t>-style tool.</w:t>
       </w:r>
     </w:p>
     <w:p>
@@ -1005,23 +1308,49 @@
       <w:pPr>
         <w:ind w:left="2160" w:hanging="2160"/>
       </w:pPr>
+      <w:proofErr w:type="spellStart"/>
       <w:r>
         <w:rPr>
           <w:b/>
         </w:rPr>
         <w:t>MemoryMgr</w:t>
       </w:r>
-    </w:p>
-    <w:p>
-      <w:pPr>
-        <w:pStyle w:val="ListParagraph"/>
-        <w:numPr>
-          <w:ilvl w:val="0"/>
-          <w:numId w:val="1"/>
-        </w:numPr>
-      </w:pPr>
-      <w:r>
-        <w:t>Use Boost.FunctionTypes in remote function caller to detect calling convention. (Also use TMP to detect number of args and their types etc).</w:t>
+      <w:proofErr w:type="spellEnd"/>
+    </w:p>
+    <w:p>
+      <w:pPr>
+        <w:pStyle w:val="ListParagraph"/>
+        <w:numPr>
+          <w:ilvl w:val="0"/>
+          <w:numId w:val="1"/>
+        </w:numPr>
+      </w:pPr>
+      <w:r>
+        <w:t xml:space="preserve">Use </w:t>
+      </w:r>
+      <w:proofErr w:type="spellStart"/>
+      <w:r>
+        <w:t>Boost.FunctionTypes</w:t>
+      </w:r>
+      <w:proofErr w:type="spellEnd"/>
+      <w:r>
+        <w:t xml:space="preserve"> in remote function caller to detect calling convention. (Also use TMP to detect number of </w:t>
+      </w:r>
+      <w:proofErr w:type="spellStart"/>
+      <w:r>
+        <w:t>args</w:t>
+      </w:r>
+      <w:proofErr w:type="spellEnd"/>
+      <w:r>
+        <w:t xml:space="preserve"> and their types </w:t>
+      </w:r>
+      <w:proofErr w:type="spellStart"/>
+      <w:r>
+        <w:t>etc</w:t>
+      </w:r>
+      <w:proofErr w:type="spellEnd"/>
+      <w:r>
+        <w:t>).</w:t>
       </w:r>
     </w:p>
     <w:p>
@@ -1045,7 +1374,15 @@
         </w:numPr>
       </w:pPr>
       <w:r>
-        <w:t>Improve genericity of parameter passing in remote function caller.</w:t>
+        <w:t xml:space="preserve">Improve </w:t>
+      </w:r>
+      <w:proofErr w:type="spellStart"/>
+      <w:r>
+        <w:t>genericity</w:t>
+      </w:r>
+      <w:proofErr w:type="spellEnd"/>
+      <w:r>
+        <w:t xml:space="preserve"> of parameter passing in remote function caller.</w:t>
       </w:r>
     </w:p>
     <w:p>
@@ -1112,23 +1449,33 @@
       </w:r>
     </w:p>
     <w:p>
+      <w:proofErr w:type="spellStart"/>
       <w:r>
         <w:rPr>
           <w:b/>
         </w:rPr>
         <w:t>ManualMap</w:t>
       </w:r>
-    </w:p>
-    <w:p>
-      <w:pPr>
-        <w:pStyle w:val="ListParagraph"/>
-        <w:numPr>
-          <w:ilvl w:val="0"/>
-          <w:numId w:val="1"/>
-        </w:numPr>
-      </w:pPr>
-      <w:r>
-        <w:t>Exception handling support under x86 SafeSEH and x64.</w:t>
+      <w:proofErr w:type="spellEnd"/>
+    </w:p>
+    <w:p>
+      <w:pPr>
+        <w:pStyle w:val="ListParagraph"/>
+        <w:numPr>
+          <w:ilvl w:val="0"/>
+          <w:numId w:val="1"/>
+        </w:numPr>
+      </w:pPr>
+      <w:r>
+        <w:t xml:space="preserve">Exception handling support under x86 </w:t>
+      </w:r>
+      <w:proofErr w:type="spellStart"/>
+      <w:r>
+        <w:t>SafeSEH</w:t>
+      </w:r>
+      <w:proofErr w:type="spellEnd"/>
+      <w:r>
+        <w:t xml:space="preserve"> and x64.</w:t>
       </w:r>
     </w:p>
     <w:p>
@@ -1220,7 +1567,23 @@
         </w:numPr>
       </w:pPr>
       <w:r>
-        <w:t xml:space="preserve">Get address of Kernel32!LoadLibrary ‘manually’ rather than using a local GetProcAddress and </w:t>
+        <w:t>Get address of Kernel32</w:t>
+      </w:r>
+      <w:proofErr w:type="gramStart"/>
+      <w:r>
+        <w:t>!LoadLibrary</w:t>
+      </w:r>
+      <w:proofErr w:type="gramEnd"/>
+      <w:r>
+        <w:t xml:space="preserve"> ‘manually’ rather than using a local </w:t>
+      </w:r>
+      <w:proofErr w:type="spellStart"/>
+      <w:r>
+        <w:t>GetProcAddress</w:t>
+      </w:r>
+      <w:proofErr w:type="spellEnd"/>
+      <w:r>
+        <w:t xml:space="preserve"> and </w:t>
       </w:r>
       <w:r>
         <w:t>pointer arithmetic.</w:t>
@@ -1235,7 +1598,15 @@
         </w:numPr>
       </w:pPr>
       <w:r>
-        <w:t>Whilst this works in all normal cases, it doesn’t work when the target has shims enabled which hook LoadLibrary.</w:t>
+        <w:t xml:space="preserve">Whilst this works in all normal cases, it doesn’t work when the target has shims enabled which hook </w:t>
+      </w:r>
+      <w:proofErr w:type="spellStart"/>
+      <w:r>
+        <w:t>LoadLibrary</w:t>
+      </w:r>
+      <w:proofErr w:type="spellEnd"/>
+      <w:r>
+        <w:t>.</w:t>
       </w:r>
     </w:p>
     <w:p>
@@ -1282,7 +1653,33 @@
         <w:t>Improved relative instruction rebuilding (including conditionals).</w:t>
       </w:r>
       <w:r>
-        <w:t xml:space="preserve"> x64 has far more IP relative instructions than x86.</w:t>
+        <w:t xml:space="preserve"> </w:t>
+      </w:r>
+      <w:proofErr w:type="gramStart"/>
+      <w:r>
+        <w:t>x64</w:t>
+      </w:r>
+      <w:proofErr w:type="gramEnd"/>
+      <w:r>
+        <w:t xml:space="preserve"> has far more IP relative instructions than x86.</w:t>
+      </w:r>
+    </w:p>
+    <w:p>
+      <w:pPr>
+        <w:pStyle w:val="ListParagraph"/>
+        <w:numPr>
+          <w:ilvl w:val="0"/>
+          <w:numId w:val="1"/>
+        </w:numPr>
+      </w:pPr>
+      <w:r>
+        <w:t>Freeze target when hooking</w:t>
+      </w:r>
+      <w:r>
+        <w:t xml:space="preserve"> (except calling thread if applicable – e.g. in injected code)</w:t>
+      </w:r>
+      <w:r>
+        <w:t>.</w:t>
       </w:r>
     </w:p>
     <w:p>
@@ -1295,24 +1692,6 @@
       </w:pPr>
       <w:r>
         <w:lastRenderedPageBreak/>
-        <w:t>Freeze target when hooking</w:t>
-      </w:r>
-      <w:r>
-        <w:t xml:space="preserve"> (except calling thread if applicable – e.g. in injected code)</w:t>
-      </w:r>
-      <w:r>
-        <w:t>.</w:t>
-      </w:r>
-    </w:p>
-    <w:p>
-      <w:pPr>
-        <w:pStyle w:val="ListParagraph"/>
-        <w:numPr>
-          <w:ilvl w:val="0"/>
-          <w:numId w:val="1"/>
-        </w:numPr>
-      </w:pPr>
-      <w:r>
         <w:t>When hooking on x64 try to find a free memory block for the trampoline that is within RIP-relative range of the detour. Only if one cannot be acquired should we fall back to a system-provided address and an absolute jump.</w:t>
       </w:r>
     </w:p>
@@ -1324,8 +1703,13 @@
           <w:numId w:val="1"/>
         </w:numPr>
       </w:pPr>
-      <w:r>
-        <w:t>Uncopyable, so make moveable.</w:t>
+      <w:proofErr w:type="spellStart"/>
+      <w:r>
+        <w:t>Uncopyable</w:t>
+      </w:r>
+      <w:proofErr w:type="spellEnd"/>
+      <w:r>
+        <w:t>, so make moveable.</w:t>
       </w:r>
     </w:p>
     <w:p>
@@ -1385,16 +1769,34 @@
         </w:numPr>
       </w:pPr>
       <w:r>
-        <w:t>Detect cases where hooking may overflow past the end of a function, and fail. (Provide policy or flag to allow overriding this behaviour.) Examples may be instructions such as ‘int 3’, ‘ret’, ‘jmp’, etc.</w:t>
-      </w:r>
-    </w:p>
-    <w:p>
+        <w:t>Detect cases where hooking may overflow past the end of a function, and fail. (Provide policy or flag to allow overriding this behaviour.) Examples may be instructions such as ‘</w:t>
+      </w:r>
+      <w:proofErr w:type="spellStart"/>
+      <w:r>
+        <w:t>int</w:t>
+      </w:r>
+      <w:proofErr w:type="spellEnd"/>
+      <w:r>
+        <w:t xml:space="preserve"> 3’, ‘ret’, ‘</w:t>
+      </w:r>
+      <w:proofErr w:type="spellStart"/>
+      <w:r>
+        <w:t>jmp</w:t>
+      </w:r>
+      <w:proofErr w:type="spellEnd"/>
+      <w:r>
+        <w:t>’, etc.</w:t>
+      </w:r>
+    </w:p>
+    <w:p>
+      <w:proofErr w:type="spellStart"/>
       <w:r>
         <w:rPr>
           <w:b/>
         </w:rPr>
         <w:t>FindPattern</w:t>
       </w:r>
+      <w:proofErr w:type="spellEnd"/>
     </w:p>
     <w:p>
       <w:pPr>
@@ -1448,12 +1850,14 @@
       </w:r>
     </w:p>
     <w:p>
+      <w:proofErr w:type="spellStart"/>
       <w:r>
         <w:rPr>
           <w:b/>
         </w:rPr>
         <w:t>PeLib</w:t>
       </w:r>
+      <w:proofErr w:type="spellEnd"/>
     </w:p>
     <w:p>
       <w:pPr>
@@ -1482,13 +1886,29 @@
         </w:numPr>
       </w:pPr>
       <w:r>
-        <w:t>Investigate use of virtual functions for file vs memory</w:t>
+        <w:t xml:space="preserve">Investigate use of virtual functions for file </w:t>
+      </w:r>
+      <w:proofErr w:type="spellStart"/>
+      <w:r>
+        <w:t>vs</w:t>
+      </w:r>
+      <w:proofErr w:type="spellEnd"/>
+      <w:r>
+        <w:t xml:space="preserve"> memory</w:t>
       </w:r>
       <w:r>
         <w:t xml:space="preserve"> access</w:t>
       </w:r>
       <w:r>
-        <w:t xml:space="preserve"> (RvaToVa)</w:t>
+        <w:t xml:space="preserve"> (</w:t>
+      </w:r>
+      <w:proofErr w:type="spellStart"/>
+      <w:r>
+        <w:t>RvaToVa</w:t>
+      </w:r>
+      <w:proofErr w:type="spellEnd"/>
+      <w:r>
+        <w:t>)</w:t>
       </w:r>
       <w:r>
         <w:t xml:space="preserve">. </w:t>
@@ -1515,7 +1935,15 @@
         </w:numPr>
       </w:pPr>
       <w:r>
-        <w:t>Note: May cause problems when copying ‘PeFile’ type.</w:t>
+        <w:t>Note: May cause problems when copying ‘</w:t>
+      </w:r>
+      <w:proofErr w:type="spellStart"/>
+      <w:r>
+        <w:t>PeFile</w:t>
+      </w:r>
+      <w:proofErr w:type="spellEnd"/>
+      <w:r>
+        <w:t>’ type.</w:t>
       </w:r>
     </w:p>
     <w:p>
@@ -1542,19 +1970,43 @@
         <w:t xml:space="preserve">E.g. </w:t>
       </w:r>
       <w:r>
-        <w:t>Check NumberOfRvaAndSizes in NtHeaders before attempting to retrieve a data dir.</w:t>
-      </w:r>
-    </w:p>
-    <w:p>
-      <w:pPr>
-        <w:pStyle w:val="ListParagraph"/>
-        <w:numPr>
-          <w:ilvl w:val="0"/>
-          <w:numId w:val="1"/>
-        </w:numPr>
-      </w:pPr>
-      <w:r>
-        <w:t>Cache base pointers etc rather than retrieving it manually in every getter/setter. Slightly less ‘robust’, but due to the typically ‘read-only’ nature of the data this is the expected behaviour in all known cases anyway.</w:t>
+        <w:t xml:space="preserve">Check </w:t>
+      </w:r>
+      <w:proofErr w:type="spellStart"/>
+      <w:r>
+        <w:t>NumberOfRvaAndSizes</w:t>
+      </w:r>
+      <w:proofErr w:type="spellEnd"/>
+      <w:r>
+        <w:t xml:space="preserve"> in </w:t>
+      </w:r>
+      <w:proofErr w:type="spellStart"/>
+      <w:r>
+        <w:t>NtHeaders</w:t>
+      </w:r>
+      <w:proofErr w:type="spellEnd"/>
+      <w:r>
+        <w:t xml:space="preserve"> before attempting to retrieve a data dir.</w:t>
+      </w:r>
+    </w:p>
+    <w:p>
+      <w:pPr>
+        <w:pStyle w:val="ListParagraph"/>
+        <w:numPr>
+          <w:ilvl w:val="0"/>
+          <w:numId w:val="1"/>
+        </w:numPr>
+      </w:pPr>
+      <w:r>
+        <w:t xml:space="preserve">Cache base pointers </w:t>
+      </w:r>
+      <w:proofErr w:type="spellStart"/>
+      <w:r>
+        <w:t>etc</w:t>
+      </w:r>
+      <w:proofErr w:type="spellEnd"/>
+      <w:r>
+        <w:t xml:space="preserve"> rather than retrieving it manually in every getter/setter. Slightly less ‘robust’, but due to the typically ‘read-only’ nature of the data this is the expected behaviour in all known cases anyway.</w:t>
       </w:r>
     </w:p>
     <w:p>
@@ -1650,7 +2102,15 @@
         </w:numPr>
       </w:pPr>
       <w:r>
-        <w:t>Load config directory.</w:t>
+        <w:t xml:space="preserve">Load </w:t>
+      </w:r>
+      <w:proofErr w:type="spellStart"/>
+      <w:r>
+        <w:t>config</w:t>
+      </w:r>
+      <w:proofErr w:type="spellEnd"/>
+      <w:r>
+        <w:t xml:space="preserve"> directory.</w:t>
       </w:r>
     </w:p>
     <w:p>
@@ -1710,19 +2170,19 @@
         </w:numPr>
       </w:pPr>
       <w:r>
+        <w:t>Full support for writing back to PE file, including automatically performing adjustments where required to fit in new data or remove unnecessary space.</w:t>
+      </w:r>
+    </w:p>
+    <w:p>
+      <w:pPr>
+        <w:pStyle w:val="ListParagraph"/>
+        <w:numPr>
+          <w:ilvl w:val="0"/>
+          <w:numId w:val="1"/>
+        </w:numPr>
+      </w:pPr>
+      <w:r>
         <w:lastRenderedPageBreak/>
-        <w:t>Full support for writing back to PE file, including automatically performing adjustments where required to fit in new data or remove unnecessary space.</w:t>
-      </w:r>
-    </w:p>
-    <w:p>
-      <w:pPr>
-        <w:pStyle w:val="ListParagraph"/>
-        <w:numPr>
-          <w:ilvl w:val="0"/>
-          <w:numId w:val="1"/>
-        </w:numPr>
-      </w:pPr>
-      <w:r>
         <w:t>Improve export forwarding code to detect and handle forward-by-</w:t>
       </w:r>
       <w:r>
@@ -1741,13 +2201,61 @@
         </w:numPr>
       </w:pPr>
       <w:r>
-        <w:t>Helper functions such as FindExport, FindImport, HasDataDir, GetArchitecture,</w:t>
-      </w:r>
-      <w:r>
-        <w:t xml:space="preserve"> IsDotNet,</w:t>
-      </w:r>
-      <w:r>
-        <w:t xml:space="preserve"> GetPDB,</w:t>
+        <w:t xml:space="preserve">Helper functions such as </w:t>
+      </w:r>
+      <w:proofErr w:type="spellStart"/>
+      <w:r>
+        <w:t>FindExport</w:t>
+      </w:r>
+      <w:proofErr w:type="spellEnd"/>
+      <w:r>
+        <w:t xml:space="preserve">, </w:t>
+      </w:r>
+      <w:proofErr w:type="spellStart"/>
+      <w:r>
+        <w:t>FindImport</w:t>
+      </w:r>
+      <w:proofErr w:type="spellEnd"/>
+      <w:r>
+        <w:t xml:space="preserve">, </w:t>
+      </w:r>
+      <w:proofErr w:type="spellStart"/>
+      <w:r>
+        <w:t>HasDataDir</w:t>
+      </w:r>
+      <w:proofErr w:type="spellEnd"/>
+      <w:r>
+        <w:t xml:space="preserve">, </w:t>
+      </w:r>
+      <w:proofErr w:type="spellStart"/>
+      <w:r>
+        <w:t>GetArchitecture</w:t>
+      </w:r>
+      <w:proofErr w:type="spellEnd"/>
+      <w:r>
+        <w:t>,</w:t>
+      </w:r>
+      <w:r>
+        <w:t xml:space="preserve"> </w:t>
+      </w:r>
+      <w:proofErr w:type="spellStart"/>
+      <w:r>
+        <w:t>IsDotNet</w:t>
+      </w:r>
+      <w:proofErr w:type="spellEnd"/>
+      <w:r>
+        <w:t>,</w:t>
+      </w:r>
+      <w:r>
+        <w:t xml:space="preserve"> </w:t>
+      </w:r>
+      <w:proofErr w:type="spellStart"/>
+      <w:r>
+        <w:t>GetPDB</w:t>
+      </w:r>
+      <w:proofErr w:type="spellEnd"/>
+      <w:r>
+        <w:t>,</w:t>
       </w:r>
       <w:r>
         <w:t xml:space="preserve"> etc.</w:t>
@@ -1762,7 +2270,15 @@
         </w:numPr>
       </w:pPr>
       <w:r>
-        <w:t>Test against pathological cases such as Corkami tests.</w:t>
+        <w:t xml:space="preserve">Test against pathological cases such as </w:t>
+      </w:r>
+      <w:proofErr w:type="spellStart"/>
+      <w:r>
+        <w:t>Corkami</w:t>
+      </w:r>
+      <w:proofErr w:type="spellEnd"/>
+      <w:r>
+        <w:t xml:space="preserve"> tests.</w:t>
       </w:r>
     </w:p>
     <w:p>
@@ -1794,19 +2310,35 @@
         </w:numPr>
       </w:pPr>
       <w:r>
-        <w:t>NOP/UnNOP support.</w:t>
-      </w:r>
-    </w:p>
-    <w:p>
-      <w:pPr>
-        <w:pStyle w:val="ListParagraph"/>
-        <w:numPr>
-          <w:ilvl w:val="0"/>
-          <w:numId w:val="1"/>
-        </w:numPr>
-      </w:pPr>
-      <w:r>
-        <w:t>ASM searching API with ‘wildcards’. (MetaASM?)</w:t>
+        <w:t>NOP/</w:t>
+      </w:r>
+      <w:proofErr w:type="spellStart"/>
+      <w:r>
+        <w:t>UnNOP</w:t>
+      </w:r>
+      <w:proofErr w:type="spellEnd"/>
+      <w:r>
+        <w:t xml:space="preserve"> support.</w:t>
+      </w:r>
+    </w:p>
+    <w:p>
+      <w:pPr>
+        <w:pStyle w:val="ListParagraph"/>
+        <w:numPr>
+          <w:ilvl w:val="0"/>
+          <w:numId w:val="1"/>
+        </w:numPr>
+      </w:pPr>
+      <w:r>
+        <w:t>ASM searching API with ‘wildcards’. (</w:t>
+      </w:r>
+      <w:proofErr w:type="spellStart"/>
+      <w:r>
+        <w:t>MetaASM</w:t>
+      </w:r>
+      <w:proofErr w:type="spellEnd"/>
+      <w:r>
+        <w:t>?)</w:t>
       </w:r>
     </w:p>
     <w:p>
@@ -1922,7 +2454,15 @@
         </w:numPr>
       </w:pPr>
       <w:r>
-        <w:t>Memory protection filters (read, write, exec).</w:t>
+        <w:t xml:space="preserve">Memory protection filters (read, write, </w:t>
+      </w:r>
+      <w:proofErr w:type="gramStart"/>
+      <w:r>
+        <w:t>exec</w:t>
+      </w:r>
+      <w:proofErr w:type="gramEnd"/>
+      <w:r>
+        <w:t>).</w:t>
       </w:r>
     </w:p>
     <w:p>
@@ -1994,7 +2534,15 @@
         </w:numPr>
       </w:pPr>
       <w:r>
-        <w:t>Unknown value scan.</w:t>
+        <w:t xml:space="preserve">Unknown </w:t>
+      </w:r>
+      <w:proofErr w:type="gramStart"/>
+      <w:r>
+        <w:t>value scan</w:t>
+      </w:r>
+      <w:proofErr w:type="gramEnd"/>
+      <w:r>
+        <w:t>.</w:t>
       </w:r>
     </w:p>
     <w:p>

</xml_diff>

<commit_message>
* [todo] Fix typo.
</commit_message>
<xml_diff>
--- a/misc/todo.docx
+++ b/misc/todo.docx
@@ -358,31 +358,37 @@
       <w:r>
         <w:t>Add concept checks in unit tests for constructability, moveability, destructibility, etc.</w:t>
       </w:r>
+    </w:p>
+    <w:p>
+      <w:pPr>
+        <w:pStyle w:val="ListParagraph"/>
+        <w:numPr>
+          <w:ilvl w:val="1"/>
+          <w:numId w:val="1"/>
+        </w:numPr>
+      </w:pPr>
+      <w:r>
+        <w:t>Use constexpr where appropriate.</w:t>
+      </w:r>
+    </w:p>
+    <w:p>
+      <w:pPr>
+        <w:pStyle w:val="ListParagraph"/>
+        <w:numPr>
+          <w:ilvl w:val="1"/>
+          <w:numId w:val="1"/>
+        </w:numPr>
+      </w:pPr>
+      <w:r>
+        <w:t xml:space="preserve">Use noexcept where appropriate, and check existing cases where noexcept is </w:t>
+      </w:r>
+      <w:r>
+        <w:t>used</w:t>
+      </w:r>
       <w:bookmarkStart w:id="0" w:name="_GoBack"/>
       <w:bookmarkEnd w:id="0"/>
-    </w:p>
-    <w:p>
-      <w:pPr>
-        <w:pStyle w:val="ListParagraph"/>
-        <w:numPr>
-          <w:ilvl w:val="1"/>
-          <w:numId w:val="1"/>
-        </w:numPr>
-      </w:pPr>
-      <w:r>
-        <w:t>Use constexpr where appropriate.</w:t>
-      </w:r>
-    </w:p>
-    <w:p>
-      <w:pPr>
-        <w:pStyle w:val="ListParagraph"/>
-        <w:numPr>
-          <w:ilvl w:val="1"/>
-          <w:numId w:val="1"/>
-        </w:numPr>
-      </w:pPr>
-      <w:r>
-        <w:t>Use noexcept where appropriate, and check existing cases where noexcept is being.</w:t>
+      <w:r>
+        <w:t>.</w:t>
       </w:r>
     </w:p>
     <w:p>

</xml_diff>

<commit_message>
* [todo] Another typo.
</commit_message>
<xml_diff>
--- a/misc/todo.docx
+++ b/misc/todo.docx
@@ -6,9 +6,11 @@
       <w:pPr>
         <w:pStyle w:val="Title"/>
       </w:pPr>
+      <w:proofErr w:type="spellStart"/>
       <w:r>
         <w:t>Todo</w:t>
       </w:r>
+      <w:proofErr w:type="spellEnd"/>
     </w:p>
     <w:p>
       <w:pPr>
@@ -52,8 +54,13 @@
           <w:numId w:val="1"/>
         </w:numPr>
       </w:pPr>
-      <w:r>
-        <w:t>Todo list</w:t>
+      <w:proofErr w:type="spellStart"/>
+      <w:r>
+        <w:t>Todo</w:t>
+      </w:r>
+      <w:proofErr w:type="spellEnd"/>
+      <w:r>
+        <w:t xml:space="preserve"> list</w:t>
       </w:r>
       <w:r>
         <w:t>.</w:t>
@@ -127,11 +134,16 @@
           <w:numId w:val="1"/>
         </w:numPr>
       </w:pPr>
+      <w:proofErr w:type="gramStart"/>
       <w:r>
         <w:t>E</w:t>
       </w:r>
       <w:r>
-        <w:t>xception guarantee docs.</w:t>
+        <w:t>xception guarantee</w:t>
+      </w:r>
+      <w:proofErr w:type="gramEnd"/>
+      <w:r>
+        <w:t xml:space="preserve"> docs.</w:t>
       </w:r>
       <w:r>
         <w:t xml:space="preserve"> </w:t>
@@ -146,19 +158,43 @@
         </w:numPr>
       </w:pPr>
       <w:r>
-        <w:t>Document preconditions and postconditions.</w:t>
-      </w:r>
-    </w:p>
-    <w:p>
-      <w:pPr>
-        <w:pStyle w:val="ListParagraph"/>
-        <w:numPr>
-          <w:ilvl w:val="1"/>
-          <w:numId w:val="1"/>
-        </w:numPr>
-      </w:pPr>
-      <w:r>
-        <w:t xml:space="preserve">Better annotations  (warnings, notes, etc) in docs. </w:t>
+        <w:t xml:space="preserve">Document preconditions and </w:t>
+      </w:r>
+      <w:proofErr w:type="spellStart"/>
+      <w:r>
+        <w:t>postconditions</w:t>
+      </w:r>
+      <w:proofErr w:type="spellEnd"/>
+      <w:r>
+        <w:t>.</w:t>
+      </w:r>
+    </w:p>
+    <w:p>
+      <w:pPr>
+        <w:pStyle w:val="ListParagraph"/>
+        <w:numPr>
+          <w:ilvl w:val="1"/>
+          <w:numId w:val="1"/>
+        </w:numPr>
+      </w:pPr>
+      <w:r>
+        <w:t xml:space="preserve">Better </w:t>
+      </w:r>
+      <w:proofErr w:type="gramStart"/>
+      <w:r>
+        <w:t>annotations  (</w:t>
+      </w:r>
+      <w:proofErr w:type="gramEnd"/>
+      <w:r>
+        <w:t xml:space="preserve">warnings, notes, </w:t>
+      </w:r>
+      <w:proofErr w:type="spellStart"/>
+      <w:r>
+        <w:t>etc</w:t>
+      </w:r>
+      <w:proofErr w:type="spellEnd"/>
+      <w:r>
+        <w:t xml:space="preserve">) in docs. </w:t>
       </w:r>
     </w:p>
     <w:p>
@@ -182,8 +218,13 @@
         </w:numPr>
       </w:pPr>
       <w:r>
-        <w:t>Not what access controls handles are granted.</w:t>
-      </w:r>
+        <w:t xml:space="preserve">Not what access controls handles are </w:t>
+      </w:r>
+      <w:proofErr w:type="gramStart"/>
+      <w:r>
+        <w:t>granted.</w:t>
+      </w:r>
+      <w:proofErr w:type="gramEnd"/>
     </w:p>
     <w:p>
       <w:pPr>
@@ -221,43 +262,107 @@
         </w:numPr>
       </w:pPr>
       <w:r>
-        <w:t>Split tests even further. E.g. Read -&gt; ReadPod, ReadList, ReadString, etc.</w:t>
-      </w:r>
-    </w:p>
-    <w:p>
-      <w:pPr>
-        <w:pStyle w:val="ListParagraph"/>
-        <w:numPr>
-          <w:ilvl w:val="1"/>
-          <w:numId w:val="1"/>
-        </w:numPr>
-      </w:pPr>
-      <w:r>
-        <w:t xml:space="preserve">Extra sanity checks to ensure not only that functions return without exception, but also that the returned data is valid. (e.g. GetName in ImpThunk.) </w:t>
-      </w:r>
-    </w:p>
-    <w:p>
-      <w:pPr>
-        <w:pStyle w:val="ListParagraph"/>
-        <w:numPr>
-          <w:ilvl w:val="1"/>
-          <w:numId w:val="1"/>
-        </w:numPr>
-      </w:pPr>
-      <w:r>
-        <w:t>Expand tests to be more thorough and use Boost.Test checks such as BOOST_CHECK_NO_THROW, BOOST_CHECK_THROW, BOOST_CHECK_EQUAL_COLLECTION, etc.</w:t>
-      </w:r>
-    </w:p>
-    <w:p>
-      <w:pPr>
-        <w:pStyle w:val="ListParagraph"/>
-        <w:numPr>
-          <w:ilvl w:val="1"/>
-          <w:numId w:val="1"/>
-        </w:numPr>
-      </w:pPr>
-      <w:r>
-        <w:t xml:space="preserve">Extra tests on library usage that should fail to compile (because of static assertions, type traits, etc). Needed to ensure library misuse is not ‘possible’. </w:t>
+        <w:t xml:space="preserve">Split tests even further. E.g. Read -&gt; </w:t>
+      </w:r>
+      <w:proofErr w:type="spellStart"/>
+      <w:r>
+        <w:t>ReadPod</w:t>
+      </w:r>
+      <w:proofErr w:type="spellEnd"/>
+      <w:r>
+        <w:t xml:space="preserve">, </w:t>
+      </w:r>
+      <w:proofErr w:type="spellStart"/>
+      <w:r>
+        <w:t>ReadList</w:t>
+      </w:r>
+      <w:proofErr w:type="spellEnd"/>
+      <w:r>
+        <w:t xml:space="preserve">, </w:t>
+      </w:r>
+      <w:proofErr w:type="spellStart"/>
+      <w:r>
+        <w:t>ReadString</w:t>
+      </w:r>
+      <w:proofErr w:type="spellEnd"/>
+      <w:r>
+        <w:t>, etc.</w:t>
+      </w:r>
+    </w:p>
+    <w:p>
+      <w:pPr>
+        <w:pStyle w:val="ListParagraph"/>
+        <w:numPr>
+          <w:ilvl w:val="1"/>
+          <w:numId w:val="1"/>
+        </w:numPr>
+      </w:pPr>
+      <w:r>
+        <w:t>Extra sanity checks to ensure not only that functions return without exception, but also that the returned data is valid. (</w:t>
+      </w:r>
+      <w:proofErr w:type="gramStart"/>
+      <w:r>
+        <w:t>e.g</w:t>
+      </w:r>
+      <w:proofErr w:type="gramEnd"/>
+      <w:r>
+        <w:t xml:space="preserve">. </w:t>
+      </w:r>
+      <w:proofErr w:type="spellStart"/>
+      <w:r>
+        <w:t>GetName</w:t>
+      </w:r>
+      <w:proofErr w:type="spellEnd"/>
+      <w:r>
+        <w:t xml:space="preserve"> in </w:t>
+      </w:r>
+      <w:proofErr w:type="spellStart"/>
+      <w:r>
+        <w:t>ImpThunk</w:t>
+      </w:r>
+      <w:proofErr w:type="spellEnd"/>
+      <w:r>
+        <w:t xml:space="preserve">.) </w:t>
+      </w:r>
+    </w:p>
+    <w:p>
+      <w:pPr>
+        <w:pStyle w:val="ListParagraph"/>
+        <w:numPr>
+          <w:ilvl w:val="1"/>
+          <w:numId w:val="1"/>
+        </w:numPr>
+      </w:pPr>
+      <w:r>
+        <w:t xml:space="preserve">Expand tests to be more thorough and use </w:t>
+      </w:r>
+      <w:proofErr w:type="spellStart"/>
+      <w:r>
+        <w:t>Boost.Test</w:t>
+      </w:r>
+      <w:proofErr w:type="spellEnd"/>
+      <w:r>
+        <w:t xml:space="preserve"> checks such as BOOST_CHECK_NO_THROW, BOOST_CHECK_THROW, BOOST_CHECK_EQUAL_COLLECTION, etc.</w:t>
+      </w:r>
+    </w:p>
+    <w:p>
+      <w:pPr>
+        <w:pStyle w:val="ListParagraph"/>
+        <w:numPr>
+          <w:ilvl w:val="1"/>
+          <w:numId w:val="1"/>
+        </w:numPr>
+      </w:pPr>
+      <w:r>
+        <w:t xml:space="preserve">Extra tests on library usage that should fail to compile (because of static assertions, type traits, </w:t>
+      </w:r>
+      <w:proofErr w:type="spellStart"/>
+      <w:r>
+        <w:t>etc</w:t>
+      </w:r>
+      <w:proofErr w:type="spellEnd"/>
+      <w:r>
+        <w:t xml:space="preserve">). Needed to ensure library misuse is not ‘possible’. </w:t>
       </w:r>
     </w:p>
     <w:p>
@@ -276,118 +381,177 @@
       <w:pPr>
         <w:pStyle w:val="ListParagraph"/>
         <w:numPr>
-          <w:ilvl w:val="0"/>
-          <w:numId w:val="1"/>
-        </w:numPr>
-      </w:pPr>
-      <w:r>
-        <w:t>Improve quality of existing code.</w:t>
-      </w:r>
-      <w:r>
-        <w:t xml:space="preserve"> </w:t>
-      </w:r>
-    </w:p>
-    <w:p>
-      <w:pPr>
-        <w:pStyle w:val="ListParagraph"/>
-        <w:numPr>
-          <w:ilvl w:val="1"/>
-          <w:numId w:val="1"/>
-        </w:numPr>
-      </w:pPr>
-      <w:r>
-        <w:t>Convert standalone iterators to be created by factory class (process_iterator -&gt; Processes::begin/end, etc).</w:t>
-      </w:r>
-    </w:p>
-    <w:p>
-      <w:pPr>
-        <w:pStyle w:val="ListParagraph"/>
-        <w:numPr>
-          <w:ilvl w:val="1"/>
-          <w:numId w:val="1"/>
-        </w:numPr>
-      </w:pPr>
-      <w:r>
-        <w:t>Inspect code for aliasing violations.</w:t>
-      </w:r>
-    </w:p>
-    <w:p>
-      <w:pPr>
-        <w:pStyle w:val="ListParagraph"/>
-        <w:numPr>
-          <w:ilvl w:val="1"/>
-          <w:numId w:val="1"/>
-        </w:numPr>
-      </w:pPr>
-      <w:r>
-        <w:t>Stream overloads where appropriate (e.g. module prints base, region prints base, etc).</w:t>
-      </w:r>
-    </w:p>
-    <w:p>
-      <w:pPr>
-        <w:pStyle w:val="ListParagraph"/>
-        <w:numPr>
-          <w:ilvl w:val="1"/>
-          <w:numId w:val="1"/>
-        </w:numPr>
-      </w:pPr>
-      <w:r>
-        <w:t>Add non-throwing swap.</w:t>
-      </w:r>
-    </w:p>
-    <w:p>
-      <w:pPr>
-        <w:pStyle w:val="ListParagraph"/>
-        <w:numPr>
-          <w:ilvl w:val="1"/>
-          <w:numId w:val="1"/>
-        </w:numPr>
-      </w:pPr>
-      <w:r>
-        <w:t>Fix existing copy/move constructors. Especially move constructors which may incorrectly be using an inefficient swap-style idiom.</w:t>
-      </w:r>
-    </w:p>
-    <w:p>
-      <w:pPr>
-        <w:pStyle w:val="ListParagraph"/>
-        <w:numPr>
-          <w:ilvl w:val="1"/>
-          <w:numId w:val="1"/>
-        </w:numPr>
-      </w:pPr>
-      <w:r>
-        <w:t>Add concept checks in unit tests for constructability, moveability, destructibility, etc.</w:t>
-      </w:r>
-    </w:p>
-    <w:p>
-      <w:pPr>
-        <w:pStyle w:val="ListParagraph"/>
-        <w:numPr>
-          <w:ilvl w:val="1"/>
-          <w:numId w:val="1"/>
-        </w:numPr>
-      </w:pPr>
-      <w:r>
-        <w:t>Use constexpr where appropriate.</w:t>
-      </w:r>
-    </w:p>
-    <w:p>
-      <w:pPr>
-        <w:pStyle w:val="ListParagraph"/>
-        <w:numPr>
-          <w:ilvl w:val="1"/>
-          <w:numId w:val="1"/>
-        </w:numPr>
-      </w:pPr>
-      <w:r>
-        <w:t xml:space="preserve">Use noexcept where appropriate, and check existing cases where noexcept is </w:t>
-      </w:r>
-      <w:r>
-        <w:t>used</w:t>
+          <w:ilvl w:val="1"/>
+          <w:numId w:val="1"/>
+        </w:numPr>
+      </w:pPr>
+      <w:r>
+        <w:t>Add concept checks in unit tests f</w:t>
       </w:r>
       <w:bookmarkStart w:id="0" w:name="_GoBack"/>
       <w:bookmarkEnd w:id="0"/>
       <w:r>
+        <w:t>or constructability, moveability, destructibility, etc.</w:t>
+      </w:r>
+    </w:p>
+    <w:p>
+      <w:pPr>
+        <w:pStyle w:val="ListParagraph"/>
+        <w:numPr>
+          <w:ilvl w:val="0"/>
+          <w:numId w:val="1"/>
+        </w:numPr>
+      </w:pPr>
+      <w:r>
+        <w:t>Improve quality of existing code.</w:t>
+      </w:r>
+      <w:r>
+        <w:t xml:space="preserve"> </w:t>
+      </w:r>
+    </w:p>
+    <w:p>
+      <w:pPr>
+        <w:pStyle w:val="ListParagraph"/>
+        <w:numPr>
+          <w:ilvl w:val="1"/>
+          <w:numId w:val="1"/>
+        </w:numPr>
+      </w:pPr>
+      <w:r>
+        <w:t>Convert standalone iterators to be created by factory class (</w:t>
+      </w:r>
+      <w:proofErr w:type="spellStart"/>
+      <w:r>
+        <w:t>process_iterator</w:t>
+      </w:r>
+      <w:proofErr w:type="spellEnd"/>
+      <w:r>
+        <w:t xml:space="preserve"> -&gt; Processes:</w:t>
+      </w:r>
+      <w:proofErr w:type="gramStart"/>
+      <w:r>
+        <w:t>:begin</w:t>
+      </w:r>
+      <w:proofErr w:type="gramEnd"/>
+      <w:r>
+        <w:t xml:space="preserve">/end, </w:t>
+      </w:r>
+      <w:proofErr w:type="spellStart"/>
+      <w:r>
+        <w:t>etc</w:t>
+      </w:r>
+      <w:proofErr w:type="spellEnd"/>
+      <w:r>
+        <w:t>).</w:t>
+      </w:r>
+    </w:p>
+    <w:p>
+      <w:pPr>
+        <w:pStyle w:val="ListParagraph"/>
+        <w:numPr>
+          <w:ilvl w:val="1"/>
+          <w:numId w:val="1"/>
+        </w:numPr>
+      </w:pPr>
+      <w:r>
+        <w:t>Inspect code for aliasing violations.</w:t>
+      </w:r>
+    </w:p>
+    <w:p>
+      <w:pPr>
+        <w:pStyle w:val="ListParagraph"/>
+        <w:numPr>
+          <w:ilvl w:val="1"/>
+          <w:numId w:val="1"/>
+        </w:numPr>
+      </w:pPr>
+      <w:r>
+        <w:t xml:space="preserve">Stream overloads where appropriate (e.g. module prints base, region prints base, </w:t>
+      </w:r>
+      <w:proofErr w:type="spellStart"/>
+      <w:r>
+        <w:t>etc</w:t>
+      </w:r>
+      <w:proofErr w:type="spellEnd"/>
+      <w:r>
+        <w:t>).</w:t>
+      </w:r>
+    </w:p>
+    <w:p>
+      <w:pPr>
+        <w:pStyle w:val="ListParagraph"/>
+        <w:numPr>
+          <w:ilvl w:val="1"/>
+          <w:numId w:val="1"/>
+        </w:numPr>
+      </w:pPr>
+      <w:r>
+        <w:t>Add non-throwing swap.</w:t>
+      </w:r>
+    </w:p>
+    <w:p>
+      <w:pPr>
+        <w:pStyle w:val="ListParagraph"/>
+        <w:numPr>
+          <w:ilvl w:val="1"/>
+          <w:numId w:val="1"/>
+        </w:numPr>
+      </w:pPr>
+      <w:r>
+        <w:t>Fix existing copy/move constructors. Especially move constructors which may incorrectly be using an inefficient swap-style idiom.</w:t>
+      </w:r>
+    </w:p>
+    <w:p>
+      <w:pPr>
+        <w:pStyle w:val="ListParagraph"/>
+        <w:numPr>
+          <w:ilvl w:val="1"/>
+          <w:numId w:val="1"/>
+        </w:numPr>
+      </w:pPr>
+      <w:r>
+        <w:t xml:space="preserve">Use </w:t>
+      </w:r>
+      <w:proofErr w:type="spellStart"/>
+      <w:r>
+        <w:t>constexpr</w:t>
+      </w:r>
+      <w:proofErr w:type="spellEnd"/>
+      <w:r>
+        <w:t xml:space="preserve"> where appropriate.</w:t>
+      </w:r>
+    </w:p>
+    <w:p>
+      <w:pPr>
+        <w:pStyle w:val="ListParagraph"/>
+        <w:numPr>
+          <w:ilvl w:val="1"/>
+          <w:numId w:val="1"/>
+        </w:numPr>
+      </w:pPr>
+      <w:r>
+        <w:t xml:space="preserve">Use </w:t>
+      </w:r>
+      <w:proofErr w:type="spellStart"/>
+      <w:r>
+        <w:t>noexcept</w:t>
+      </w:r>
+      <w:proofErr w:type="spellEnd"/>
+      <w:r>
+        <w:t xml:space="preserve"> where appropriate, and check existing cases where </w:t>
+      </w:r>
+      <w:proofErr w:type="spellStart"/>
+      <w:r>
+        <w:t>noexcept</w:t>
+      </w:r>
+      <w:proofErr w:type="spellEnd"/>
+      <w:r>
+        <w:t xml:space="preserve"> is </w:t>
+      </w:r>
+      <w:r>
+        <w:t>used</w:t>
+      </w:r>
+      <w:r>
         <w:t>.</w:t>
       </w:r>
     </w:p>
@@ -406,7 +570,15 @@
         <w:t xml:space="preserve"> global namespace </w:t>
       </w:r>
       <w:r>
-        <w:t xml:space="preserve">(Windows API etc) </w:t>
+        <w:t xml:space="preserve">(Windows API </w:t>
+      </w:r>
+      <w:proofErr w:type="spellStart"/>
+      <w:r>
+        <w:t>etc</w:t>
+      </w:r>
+      <w:proofErr w:type="spellEnd"/>
+      <w:r>
+        <w:t xml:space="preserve">) </w:t>
       </w:r>
       <w:r>
         <w:t>for clarit</w:t>
@@ -452,7 +624,15 @@
         </w:numPr>
       </w:pPr>
       <w:r>
-        <w:t>Improve exception-safety guarantees. (Rollback support etc)</w:t>
+        <w:t xml:space="preserve">Improve exception-safety guarantees. (Rollback support </w:t>
+      </w:r>
+      <w:proofErr w:type="spellStart"/>
+      <w:r>
+        <w:t>etc</w:t>
+      </w:r>
+      <w:proofErr w:type="spellEnd"/>
+      <w:r>
+        <w:t>)</w:t>
       </w:r>
     </w:p>
     <w:p>
@@ -524,7 +704,23 @@
         </w:numPr>
       </w:pPr>
       <w:r>
-        <w:t>Tests for remaining ‘detail’ components such as EnsureCleanup, StringBuffer, etc.</w:t>
+        <w:t xml:space="preserve">Tests for remaining ‘detail’ components such as </w:t>
+      </w:r>
+      <w:proofErr w:type="spellStart"/>
+      <w:r>
+        <w:t>EnsureCleanup</w:t>
+      </w:r>
+      <w:proofErr w:type="spellEnd"/>
+      <w:r>
+        <w:t xml:space="preserve">, </w:t>
+      </w:r>
+      <w:proofErr w:type="spellStart"/>
+      <w:r>
+        <w:t>StringBuffer</w:t>
+      </w:r>
+      <w:proofErr w:type="spellEnd"/>
+      <w:r>
+        <w:t>, etc.</w:t>
       </w:r>
     </w:p>
     <w:p>
@@ -548,7 +744,23 @@
         </w:numPr>
       </w:pPr>
       <w:r>
-        <w:t>Investigate nested exceptions (std::throw_with_nested etc.).</w:t>
+        <w:t>Investigate nested exceptions (</w:t>
+      </w:r>
+      <w:proofErr w:type="spellStart"/>
+      <w:r>
+        <w:t>std</w:t>
+      </w:r>
+      <w:proofErr w:type="spellEnd"/>
+      <w:r>
+        <w:t>::</w:t>
+      </w:r>
+      <w:proofErr w:type="spellStart"/>
+      <w:r>
+        <w:t>throw_with_nested</w:t>
+      </w:r>
+      <w:proofErr w:type="spellEnd"/>
+      <w:r>
+        <w:t xml:space="preserve"> etc.).</w:t>
       </w:r>
     </w:p>
     <w:p>
@@ -596,7 +808,15 @@
         </w:numPr>
       </w:pPr>
       <w:r>
-        <w:t>Pointer-to-impl idiom.</w:t>
+        <w:t>Pointer-to-</w:t>
+      </w:r>
+      <w:proofErr w:type="spellStart"/>
+      <w:r>
+        <w:t>impl</w:t>
+      </w:r>
+      <w:proofErr w:type="spellEnd"/>
+      <w:r>
+        <w:t xml:space="preserve"> idiom.</w:t>
       </w:r>
     </w:p>
     <w:p>
@@ -638,13 +858,37 @@
         </w:numPr>
       </w:pPr>
       <w:r>
-        <w:t>Performance improvements in potential bottlenecks (e.g. Iterators, Scanner, PeLib,</w:t>
-      </w:r>
-      <w:r>
-        <w:t xml:space="preserve"> FindPattern,</w:t>
-      </w:r>
-      <w:r>
-        <w:t xml:space="preserve"> etc)</w:t>
+        <w:t xml:space="preserve">Performance improvements in potential bottlenecks (e.g. Iterators, Scanner, </w:t>
+      </w:r>
+      <w:proofErr w:type="spellStart"/>
+      <w:r>
+        <w:t>PeLib</w:t>
+      </w:r>
+      <w:proofErr w:type="spellEnd"/>
+      <w:r>
+        <w:t>,</w:t>
+      </w:r>
+      <w:r>
+        <w:t xml:space="preserve"> </w:t>
+      </w:r>
+      <w:proofErr w:type="spellStart"/>
+      <w:r>
+        <w:t>FindPattern</w:t>
+      </w:r>
+      <w:proofErr w:type="spellEnd"/>
+      <w:r>
+        <w:t>,</w:t>
+      </w:r>
+      <w:r>
+        <w:t xml:space="preserve"> </w:t>
+      </w:r>
+      <w:proofErr w:type="spellStart"/>
+      <w:r>
+        <w:t>etc</w:t>
+      </w:r>
+      <w:proofErr w:type="spellEnd"/>
+      <w:r>
+        <w:t>)</w:t>
       </w:r>
       <w:r>
         <w:t>.</w:t>
@@ -691,7 +935,31 @@
         </w:numPr>
       </w:pPr>
       <w:r>
-        <w:t>Important! Ensure -fno-strict-aliasing is used under GCC as it seems Boost.Python has aliasing violations which cause spurious segfaults and other issues.</w:t>
+        <w:t>Important! Ensure -</w:t>
+      </w:r>
+      <w:proofErr w:type="spellStart"/>
+      <w:r>
+        <w:t>fno</w:t>
+      </w:r>
+      <w:proofErr w:type="spellEnd"/>
+      <w:r>
+        <w:t xml:space="preserve">-strict-aliasing is used under GCC as it seems </w:t>
+      </w:r>
+      <w:proofErr w:type="spellStart"/>
+      <w:r>
+        <w:t>Boost.Python</w:t>
+      </w:r>
+      <w:proofErr w:type="spellEnd"/>
+      <w:r>
+        <w:t xml:space="preserve"> has aliasing violations which cause spurious </w:t>
+      </w:r>
+      <w:proofErr w:type="spellStart"/>
+      <w:r>
+        <w:t>segfaults</w:t>
+      </w:r>
+      <w:proofErr w:type="spellEnd"/>
+      <w:r>
+        <w:t xml:space="preserve"> and other issues.</w:t>
       </w:r>
     </w:p>
     <w:p>
@@ -727,7 +995,15 @@
         </w:numPr>
       </w:pPr>
       <w:r>
-        <w:t xml:space="preserve">Helper service to run HadesMem tools as ‘SYSTEM’ for when </w:t>
+        <w:t xml:space="preserve">Helper service to run </w:t>
+      </w:r>
+      <w:proofErr w:type="spellStart"/>
+      <w:r>
+        <w:t>HadesMem</w:t>
+      </w:r>
+      <w:proofErr w:type="spellEnd"/>
+      <w:r>
+        <w:t xml:space="preserve"> tools as ‘SYSTEM’ for when </w:t>
       </w:r>
       <w:r>
         <w:t>manipulating</w:t>
@@ -853,19 +1129,40 @@
         </w:numPr>
       </w:pPr>
       <w:r>
-        <w:t>Custom GetModuleHandle, GetProcAddress, etc.</w:t>
-      </w:r>
-    </w:p>
-    <w:p>
-      <w:pPr>
-        <w:pStyle w:val="ListParagraph"/>
-        <w:numPr>
-          <w:ilvl w:val="0"/>
-          <w:numId w:val="1"/>
-        </w:numPr>
-      </w:pPr>
-      <w:r>
-        <w:t>Hookshark-style tool.</w:t>
+        <w:t xml:space="preserve">Custom </w:t>
+      </w:r>
+      <w:proofErr w:type="spellStart"/>
+      <w:r>
+        <w:t>GetModuleHandle</w:t>
+      </w:r>
+      <w:proofErr w:type="spellEnd"/>
+      <w:r>
+        <w:t xml:space="preserve">, </w:t>
+      </w:r>
+      <w:proofErr w:type="spellStart"/>
+      <w:r>
+        <w:t>GetProcAddress</w:t>
+      </w:r>
+      <w:proofErr w:type="spellEnd"/>
+      <w:r>
+        <w:t>, etc.</w:t>
+      </w:r>
+    </w:p>
+    <w:p>
+      <w:pPr>
+        <w:pStyle w:val="ListParagraph"/>
+        <w:numPr>
+          <w:ilvl w:val="0"/>
+          <w:numId w:val="1"/>
+        </w:numPr>
+      </w:pPr>
+      <w:proofErr w:type="spellStart"/>
+      <w:r>
+        <w:t>Hookshark</w:t>
+      </w:r>
+      <w:proofErr w:type="spellEnd"/>
+      <w:r>
+        <w:t>-style tool.</w:t>
       </w:r>
     </w:p>
     <w:p>
@@ -887,23 +1184,49 @@
       <w:pPr>
         <w:ind w:left="2160" w:hanging="2160"/>
       </w:pPr>
+      <w:proofErr w:type="spellStart"/>
       <w:r>
         <w:rPr>
           <w:b/>
         </w:rPr>
         <w:t>MemoryMgr</w:t>
       </w:r>
-    </w:p>
-    <w:p>
-      <w:pPr>
-        <w:pStyle w:val="ListParagraph"/>
-        <w:numPr>
-          <w:ilvl w:val="0"/>
-          <w:numId w:val="1"/>
-        </w:numPr>
-      </w:pPr>
-      <w:r>
-        <w:t>Use Boost.FunctionTypes in remote function caller to detect calling convention. (Also use TMP to detect number of args and their types etc).</w:t>
+      <w:proofErr w:type="spellEnd"/>
+    </w:p>
+    <w:p>
+      <w:pPr>
+        <w:pStyle w:val="ListParagraph"/>
+        <w:numPr>
+          <w:ilvl w:val="0"/>
+          <w:numId w:val="1"/>
+        </w:numPr>
+      </w:pPr>
+      <w:r>
+        <w:t xml:space="preserve">Use </w:t>
+      </w:r>
+      <w:proofErr w:type="spellStart"/>
+      <w:r>
+        <w:t>Boost.FunctionTypes</w:t>
+      </w:r>
+      <w:proofErr w:type="spellEnd"/>
+      <w:r>
+        <w:t xml:space="preserve"> in remote function caller to detect calling convention. (Also use TMP to detect number of </w:t>
+      </w:r>
+      <w:proofErr w:type="spellStart"/>
+      <w:r>
+        <w:t>args</w:t>
+      </w:r>
+      <w:proofErr w:type="spellEnd"/>
+      <w:r>
+        <w:t xml:space="preserve"> and their types </w:t>
+      </w:r>
+      <w:proofErr w:type="spellStart"/>
+      <w:r>
+        <w:t>etc</w:t>
+      </w:r>
+      <w:proofErr w:type="spellEnd"/>
+      <w:r>
+        <w:t>).</w:t>
       </w:r>
     </w:p>
     <w:p>
@@ -928,7 +1251,15 @@
         </w:numPr>
       </w:pPr>
       <w:r>
-        <w:t>Improve genericity of parameter passing in remote function caller.</w:t>
+        <w:t xml:space="preserve">Improve </w:t>
+      </w:r>
+      <w:proofErr w:type="spellStart"/>
+      <w:r>
+        <w:t>genericity</w:t>
+      </w:r>
+      <w:proofErr w:type="spellEnd"/>
+      <w:r>
+        <w:t xml:space="preserve"> of parameter passing in remote function caller.</w:t>
       </w:r>
     </w:p>
     <w:p>
@@ -995,23 +1326,33 @@
       </w:r>
     </w:p>
     <w:p>
+      <w:proofErr w:type="spellStart"/>
       <w:r>
         <w:rPr>
           <w:b/>
         </w:rPr>
         <w:t>ManualMap</w:t>
       </w:r>
-    </w:p>
-    <w:p>
-      <w:pPr>
-        <w:pStyle w:val="ListParagraph"/>
-        <w:numPr>
-          <w:ilvl w:val="0"/>
-          <w:numId w:val="1"/>
-        </w:numPr>
-      </w:pPr>
-      <w:r>
-        <w:t>Exception handling support under x86 SafeSEH and x64.</w:t>
+      <w:proofErr w:type="spellEnd"/>
+    </w:p>
+    <w:p>
+      <w:pPr>
+        <w:pStyle w:val="ListParagraph"/>
+        <w:numPr>
+          <w:ilvl w:val="0"/>
+          <w:numId w:val="1"/>
+        </w:numPr>
+      </w:pPr>
+      <w:r>
+        <w:t xml:space="preserve">Exception handling support under x86 </w:t>
+      </w:r>
+      <w:proofErr w:type="spellStart"/>
+      <w:r>
+        <w:t>SafeSEH</w:t>
+      </w:r>
+      <w:proofErr w:type="spellEnd"/>
+      <w:r>
+        <w:t xml:space="preserve"> and x64.</w:t>
       </w:r>
     </w:p>
     <w:p>
@@ -1103,7 +1444,23 @@
         </w:numPr>
       </w:pPr>
       <w:r>
-        <w:t xml:space="preserve">Get address of Kernel32!LoadLibrary ‘manually’ rather than using a local GetProcAddress and </w:t>
+        <w:t>Get address of Kernel32</w:t>
+      </w:r>
+      <w:proofErr w:type="gramStart"/>
+      <w:r>
+        <w:t>!LoadLibrary</w:t>
+      </w:r>
+      <w:proofErr w:type="gramEnd"/>
+      <w:r>
+        <w:t xml:space="preserve"> ‘manually’ rather than using a local </w:t>
+      </w:r>
+      <w:proofErr w:type="spellStart"/>
+      <w:r>
+        <w:t>GetProcAddress</w:t>
+      </w:r>
+      <w:proofErr w:type="spellEnd"/>
+      <w:r>
+        <w:t xml:space="preserve"> and </w:t>
       </w:r>
       <w:r>
         <w:t>pointer arithmetic.</w:t>
@@ -1118,7 +1475,15 @@
         </w:numPr>
       </w:pPr>
       <w:r>
-        <w:t>Whilst this works in all normal cases, it doesn’t work when the target has shims enabled which hook LoadLibrary.</w:t>
+        <w:t xml:space="preserve">Whilst this works in all normal cases, it doesn’t work when the target has shims enabled which hook </w:t>
+      </w:r>
+      <w:proofErr w:type="spellStart"/>
+      <w:r>
+        <w:t>LoadLibrary</w:t>
+      </w:r>
+      <w:proofErr w:type="spellEnd"/>
+      <w:r>
+        <w:t>.</w:t>
       </w:r>
     </w:p>
     <w:p>
@@ -1165,7 +1530,15 @@
         <w:t>Improved relative instruction rebuilding (including conditionals).</w:t>
       </w:r>
       <w:r>
-        <w:t xml:space="preserve"> x64 has far more IP relative instructions than x86.</w:t>
+        <w:t xml:space="preserve"> </w:t>
+      </w:r>
+      <w:proofErr w:type="gramStart"/>
+      <w:r>
+        <w:t>x64</w:t>
+      </w:r>
+      <w:proofErr w:type="gramEnd"/>
+      <w:r>
+        <w:t xml:space="preserve"> has far more IP relative instructions than x86.</w:t>
       </w:r>
     </w:p>
     <w:p>
@@ -1206,8 +1579,13 @@
           <w:numId w:val="1"/>
         </w:numPr>
       </w:pPr>
-      <w:r>
-        <w:t>Uncopyable, so make moveable.</w:t>
+      <w:proofErr w:type="spellStart"/>
+      <w:r>
+        <w:t>Uncopyable</w:t>
+      </w:r>
+      <w:proofErr w:type="spellEnd"/>
+      <w:r>
+        <w:t>, so make moveable.</w:t>
       </w:r>
     </w:p>
     <w:p>
@@ -1267,16 +1645,34 @@
         </w:numPr>
       </w:pPr>
       <w:r>
-        <w:t>Detect cases where hooking may overflow past the end of a function, and fail. (Provide policy or flag to allow overriding this behaviour.) Examples may be instructions such as ‘int 3’, ‘ret’, ‘jmp’, etc.</w:t>
-      </w:r>
-    </w:p>
-    <w:p>
+        <w:t>Detect cases where hooking may overflow past the end of a function, and fail. (Provide policy or flag to allow overriding this behaviour.) Examples may be instructions such as ‘</w:t>
+      </w:r>
+      <w:proofErr w:type="spellStart"/>
+      <w:r>
+        <w:t>int</w:t>
+      </w:r>
+      <w:proofErr w:type="spellEnd"/>
+      <w:r>
+        <w:t xml:space="preserve"> 3’, ‘ret’, ‘</w:t>
+      </w:r>
+      <w:proofErr w:type="spellStart"/>
+      <w:r>
+        <w:t>jmp</w:t>
+      </w:r>
+      <w:proofErr w:type="spellEnd"/>
+      <w:r>
+        <w:t>’, etc.</w:t>
+      </w:r>
+    </w:p>
+    <w:p>
+      <w:proofErr w:type="spellStart"/>
       <w:r>
         <w:rPr>
           <w:b/>
         </w:rPr>
         <w:t>FindPattern</w:t>
       </w:r>
+      <w:proofErr w:type="spellEnd"/>
     </w:p>
     <w:p>
       <w:pPr>
@@ -1331,12 +1727,14 @@
       </w:r>
     </w:p>
     <w:p>
+      <w:proofErr w:type="spellStart"/>
       <w:r>
         <w:rPr>
           <w:b/>
         </w:rPr>
         <w:t>PeLib</w:t>
       </w:r>
+      <w:proofErr w:type="spellEnd"/>
     </w:p>
     <w:p>
       <w:pPr>
@@ -1365,13 +1763,29 @@
         </w:numPr>
       </w:pPr>
       <w:r>
-        <w:t>Investigate use of virtual functions for file vs memory</w:t>
+        <w:t xml:space="preserve">Investigate use of virtual functions for file </w:t>
+      </w:r>
+      <w:proofErr w:type="spellStart"/>
+      <w:r>
+        <w:t>vs</w:t>
+      </w:r>
+      <w:proofErr w:type="spellEnd"/>
+      <w:r>
+        <w:t xml:space="preserve"> memory</w:t>
       </w:r>
       <w:r>
         <w:t xml:space="preserve"> access</w:t>
       </w:r>
       <w:r>
-        <w:t xml:space="preserve"> (RvaToVa)</w:t>
+        <w:t xml:space="preserve"> (</w:t>
+      </w:r>
+      <w:proofErr w:type="spellStart"/>
+      <w:r>
+        <w:t>RvaToVa</w:t>
+      </w:r>
+      <w:proofErr w:type="spellEnd"/>
+      <w:r>
+        <w:t>)</w:t>
       </w:r>
       <w:r>
         <w:t xml:space="preserve">. </w:t>
@@ -1398,7 +1812,15 @@
         </w:numPr>
       </w:pPr>
       <w:r>
-        <w:t>Note: May cause problems when copying ‘PeFile’ type.</w:t>
+        <w:t>Note: May cause problems when copying ‘</w:t>
+      </w:r>
+      <w:proofErr w:type="spellStart"/>
+      <w:r>
+        <w:t>PeFile</w:t>
+      </w:r>
+      <w:proofErr w:type="spellEnd"/>
+      <w:r>
+        <w:t>’ type.</w:t>
       </w:r>
     </w:p>
     <w:p>
@@ -1425,19 +1847,43 @@
         <w:t xml:space="preserve">E.g. </w:t>
       </w:r>
       <w:r>
-        <w:t>Check NumberOfRvaAndSizes in NtHeaders before attempting to retrieve a data dir.</w:t>
-      </w:r>
-    </w:p>
-    <w:p>
-      <w:pPr>
-        <w:pStyle w:val="ListParagraph"/>
-        <w:numPr>
-          <w:ilvl w:val="0"/>
-          <w:numId w:val="1"/>
-        </w:numPr>
-      </w:pPr>
-      <w:r>
-        <w:t>Cache base pointers etc rather than retrieving it manually in every getter/setter. Slightly less ‘robust’, but due to the typically ‘read-only’ nature of the data this is the expected behaviour in all known cases anyway.</w:t>
+        <w:t xml:space="preserve">Check </w:t>
+      </w:r>
+      <w:proofErr w:type="spellStart"/>
+      <w:r>
+        <w:t>NumberOfRvaAndSizes</w:t>
+      </w:r>
+      <w:proofErr w:type="spellEnd"/>
+      <w:r>
+        <w:t xml:space="preserve"> in </w:t>
+      </w:r>
+      <w:proofErr w:type="spellStart"/>
+      <w:r>
+        <w:t>NtHeaders</w:t>
+      </w:r>
+      <w:proofErr w:type="spellEnd"/>
+      <w:r>
+        <w:t xml:space="preserve"> before attempting to retrieve a data dir.</w:t>
+      </w:r>
+    </w:p>
+    <w:p>
+      <w:pPr>
+        <w:pStyle w:val="ListParagraph"/>
+        <w:numPr>
+          <w:ilvl w:val="0"/>
+          <w:numId w:val="1"/>
+        </w:numPr>
+      </w:pPr>
+      <w:r>
+        <w:t xml:space="preserve">Cache base pointers </w:t>
+      </w:r>
+      <w:proofErr w:type="spellStart"/>
+      <w:r>
+        <w:t>etc</w:t>
+      </w:r>
+      <w:proofErr w:type="spellEnd"/>
+      <w:r>
+        <w:t xml:space="preserve"> rather than retrieving it manually in every getter/setter. Slightly less ‘robust’, but due to the typically ‘read-only’ nature of the data this is the expected behaviour in all known cases anyway.</w:t>
       </w:r>
     </w:p>
     <w:p>
@@ -1533,7 +1979,15 @@
         </w:numPr>
       </w:pPr>
       <w:r>
-        <w:t>Load config directory.</w:t>
+        <w:t xml:space="preserve">Load </w:t>
+      </w:r>
+      <w:proofErr w:type="spellStart"/>
+      <w:r>
+        <w:t>config</w:t>
+      </w:r>
+      <w:proofErr w:type="spellEnd"/>
+      <w:r>
+        <w:t xml:space="preserve"> directory.</w:t>
       </w:r>
     </w:p>
     <w:p>
@@ -1623,13 +2077,61 @@
         </w:numPr>
       </w:pPr>
       <w:r>
-        <w:t>Helper functions such as FindExport, FindImport, HasDataDir, GetArchitecture,</w:t>
-      </w:r>
-      <w:r>
-        <w:t xml:space="preserve"> IsDotNet,</w:t>
-      </w:r>
-      <w:r>
-        <w:t xml:space="preserve"> GetPDB,</w:t>
+        <w:t xml:space="preserve">Helper functions such as </w:t>
+      </w:r>
+      <w:proofErr w:type="spellStart"/>
+      <w:r>
+        <w:t>FindExport</w:t>
+      </w:r>
+      <w:proofErr w:type="spellEnd"/>
+      <w:r>
+        <w:t xml:space="preserve">, </w:t>
+      </w:r>
+      <w:proofErr w:type="spellStart"/>
+      <w:r>
+        <w:t>FindImport</w:t>
+      </w:r>
+      <w:proofErr w:type="spellEnd"/>
+      <w:r>
+        <w:t xml:space="preserve">, </w:t>
+      </w:r>
+      <w:proofErr w:type="spellStart"/>
+      <w:r>
+        <w:t>HasDataDir</w:t>
+      </w:r>
+      <w:proofErr w:type="spellEnd"/>
+      <w:r>
+        <w:t xml:space="preserve">, </w:t>
+      </w:r>
+      <w:proofErr w:type="spellStart"/>
+      <w:r>
+        <w:t>GetArchitecture</w:t>
+      </w:r>
+      <w:proofErr w:type="spellEnd"/>
+      <w:r>
+        <w:t>,</w:t>
+      </w:r>
+      <w:r>
+        <w:t xml:space="preserve"> </w:t>
+      </w:r>
+      <w:proofErr w:type="spellStart"/>
+      <w:r>
+        <w:t>IsDotNet</w:t>
+      </w:r>
+      <w:proofErr w:type="spellEnd"/>
+      <w:r>
+        <w:t>,</w:t>
+      </w:r>
+      <w:r>
+        <w:t xml:space="preserve"> </w:t>
+      </w:r>
+      <w:proofErr w:type="spellStart"/>
+      <w:r>
+        <w:t>GetPDB</w:t>
+      </w:r>
+      <w:proofErr w:type="spellEnd"/>
+      <w:r>
+        <w:t>,</w:t>
       </w:r>
       <w:r>
         <w:t xml:space="preserve"> etc.</w:t>
@@ -1644,7 +2146,15 @@
         </w:numPr>
       </w:pPr>
       <w:r>
-        <w:t>Test against pathological cases such as Corkami tests.</w:t>
+        <w:t xml:space="preserve">Test against pathological cases such as </w:t>
+      </w:r>
+      <w:proofErr w:type="spellStart"/>
+      <w:r>
+        <w:t>Corkami</w:t>
+      </w:r>
+      <w:proofErr w:type="spellEnd"/>
+      <w:r>
+        <w:t xml:space="preserve"> tests.</w:t>
       </w:r>
     </w:p>
     <w:p>
@@ -1676,19 +2186,35 @@
         </w:numPr>
       </w:pPr>
       <w:r>
-        <w:t>NOP/UnNOP support.</w:t>
-      </w:r>
-    </w:p>
-    <w:p>
-      <w:pPr>
-        <w:pStyle w:val="ListParagraph"/>
-        <w:numPr>
-          <w:ilvl w:val="0"/>
-          <w:numId w:val="1"/>
-        </w:numPr>
-      </w:pPr>
-      <w:r>
-        <w:t>ASM searching API with ‘wildcards’. (MetaASM?)</w:t>
+        <w:t>NOP/</w:t>
+      </w:r>
+      <w:proofErr w:type="spellStart"/>
+      <w:r>
+        <w:t>UnNOP</w:t>
+      </w:r>
+      <w:proofErr w:type="spellEnd"/>
+      <w:r>
+        <w:t xml:space="preserve"> support.</w:t>
+      </w:r>
+    </w:p>
+    <w:p>
+      <w:pPr>
+        <w:pStyle w:val="ListParagraph"/>
+        <w:numPr>
+          <w:ilvl w:val="0"/>
+          <w:numId w:val="1"/>
+        </w:numPr>
+      </w:pPr>
+      <w:r>
+        <w:t>ASM searching API with ‘wildcards’. (</w:t>
+      </w:r>
+      <w:proofErr w:type="spellStart"/>
+      <w:r>
+        <w:t>MetaASM</w:t>
+      </w:r>
+      <w:proofErr w:type="spellEnd"/>
+      <w:r>
+        <w:t>?)</w:t>
       </w:r>
     </w:p>
     <w:p>
@@ -1805,7 +2331,15 @@
         </w:numPr>
       </w:pPr>
       <w:r>
-        <w:t>Memory protection filters (read, write, exec).</w:t>
+        <w:t xml:space="preserve">Memory protection filters (read, write, </w:t>
+      </w:r>
+      <w:proofErr w:type="gramStart"/>
+      <w:r>
+        <w:t>exec</w:t>
+      </w:r>
+      <w:proofErr w:type="gramEnd"/>
+      <w:r>
+        <w:t>).</w:t>
       </w:r>
     </w:p>
     <w:p>
@@ -1877,7 +2411,15 @@
         </w:numPr>
       </w:pPr>
       <w:r>
-        <w:t>Unknown value scan.</w:t>
+        <w:t xml:space="preserve">Unknown </w:t>
+      </w:r>
+      <w:proofErr w:type="gramStart"/>
+      <w:r>
+        <w:t>value scan</w:t>
+      </w:r>
+      <w:proofErr w:type="gramEnd"/>
+      <w:r>
+        <w:t>.</w:t>
       </w:r>
     </w:p>
     <w:p>

</xml_diff>

<commit_message>
* [todo] Fix typo. * [todo] Remove obsolete item.
</commit_message>
<xml_diff>
--- a/misc/todo.docx
+++ b/misc/todo.docx
@@ -218,13 +218,22 @@
         </w:numPr>
       </w:pPr>
       <w:r>
-        <w:t xml:space="preserve">Not what access controls handles are </w:t>
+        <w:t>Not</w:t>
+      </w:r>
+      <w:r>
+        <w:t>e</w:t>
+      </w:r>
+      <w:r>
+        <w:t xml:space="preserve"> what access </w:t>
       </w:r>
       <w:proofErr w:type="gramStart"/>
       <w:r>
-        <w:t>granted.</w:t>
+        <w:t>controls handles</w:t>
       </w:r>
       <w:proofErr w:type="gramEnd"/>
+      <w:r>
+        <w:t xml:space="preserve"> are granted.</w:t>
+      </w:r>
     </w:p>
     <w:p>
       <w:pPr>
@@ -386,55 +395,176 @@
         </w:numPr>
       </w:pPr>
       <w:r>
-        <w:t>Add concept checks in unit tests f</w:t>
-      </w:r>
+        <w:t>Add concept checks in unit tests for constructability, moveability, destructibility, etc.</w:t>
+      </w:r>
+    </w:p>
+    <w:p>
+      <w:pPr>
+        <w:pStyle w:val="ListParagraph"/>
+        <w:numPr>
+          <w:ilvl w:val="0"/>
+          <w:numId w:val="1"/>
+        </w:numPr>
+      </w:pPr>
+      <w:r>
+        <w:t>Improve quality of existing code.</w:t>
+      </w:r>
+      <w:r>
+        <w:t xml:space="preserve"> </w:t>
+      </w:r>
+    </w:p>
+    <w:p>
+      <w:pPr>
+        <w:pStyle w:val="ListParagraph"/>
+        <w:numPr>
+          <w:ilvl w:val="1"/>
+          <w:numId w:val="1"/>
+        </w:numPr>
+      </w:pPr>
+      <w:r>
+        <w:t>Convert standalone iterators to be created by factory class (</w:t>
+      </w:r>
+      <w:proofErr w:type="spellStart"/>
+      <w:r>
+        <w:t>process_iterator</w:t>
+      </w:r>
+      <w:proofErr w:type="spellEnd"/>
+      <w:r>
+        <w:t xml:space="preserve"> -&gt; Processes:</w:t>
+      </w:r>
+      <w:proofErr w:type="gramStart"/>
+      <w:r>
+        <w:t>:begin</w:t>
+      </w:r>
+      <w:proofErr w:type="gramEnd"/>
+      <w:r>
+        <w:t xml:space="preserve">/end, </w:t>
+      </w:r>
+      <w:proofErr w:type="spellStart"/>
+      <w:r>
+        <w:t>etc</w:t>
+      </w:r>
+      <w:proofErr w:type="spellEnd"/>
+      <w:r>
+        <w:t>).</w:t>
+      </w:r>
+    </w:p>
+    <w:p>
+      <w:pPr>
+        <w:pStyle w:val="ListParagraph"/>
+        <w:numPr>
+          <w:ilvl w:val="1"/>
+          <w:numId w:val="1"/>
+        </w:numPr>
+      </w:pPr>
+      <w:r>
+        <w:t>Inspect code for aliasing violations.</w:t>
+      </w:r>
+    </w:p>
+    <w:p>
+      <w:pPr>
+        <w:pStyle w:val="ListParagraph"/>
+        <w:numPr>
+          <w:ilvl w:val="1"/>
+          <w:numId w:val="1"/>
+        </w:numPr>
+      </w:pPr>
+      <w:r>
+        <w:t xml:space="preserve">Stream overloads where appropriate (e.g. module prints base, region prints base, </w:t>
+      </w:r>
+      <w:proofErr w:type="spellStart"/>
+      <w:r>
+        <w:t>etc</w:t>
+      </w:r>
+      <w:proofErr w:type="spellEnd"/>
+      <w:r>
+        <w:t>).</w:t>
+      </w:r>
+    </w:p>
+    <w:p>
+      <w:pPr>
+        <w:pStyle w:val="ListParagraph"/>
+        <w:numPr>
+          <w:ilvl w:val="1"/>
+          <w:numId w:val="1"/>
+        </w:numPr>
+      </w:pPr>
       <w:bookmarkStart w:id="0" w:name="_GoBack"/>
       <w:bookmarkEnd w:id="0"/>
       <w:r>
-        <w:t>or constructability, moveability, destructibility, etc.</w:t>
-      </w:r>
-    </w:p>
-    <w:p>
-      <w:pPr>
-        <w:pStyle w:val="ListParagraph"/>
-        <w:numPr>
-          <w:ilvl w:val="0"/>
-          <w:numId w:val="1"/>
-        </w:numPr>
-      </w:pPr>
-      <w:r>
-        <w:t>Improve quality of existing code.</w:t>
-      </w:r>
-      <w:r>
-        <w:t xml:space="preserve"> </w:t>
-      </w:r>
-    </w:p>
-    <w:p>
-      <w:pPr>
-        <w:pStyle w:val="ListParagraph"/>
-        <w:numPr>
-          <w:ilvl w:val="1"/>
-          <w:numId w:val="1"/>
-        </w:numPr>
-      </w:pPr>
-      <w:r>
-        <w:t>Convert standalone iterators to be created by factory class (</w:t>
-      </w:r>
-      <w:proofErr w:type="spellStart"/>
-      <w:r>
-        <w:t>process_iterator</w:t>
-      </w:r>
-      <w:proofErr w:type="spellEnd"/>
-      <w:r>
-        <w:t xml:space="preserve"> -&gt; Processes:</w:t>
-      </w:r>
-      <w:proofErr w:type="gramStart"/>
-      <w:r>
-        <w:t>:begin</w:t>
-      </w:r>
-      <w:proofErr w:type="gramEnd"/>
-      <w:r>
-        <w:t xml:space="preserve">/end, </w:t>
+        <w:t>Fix existing copy/move constructors. Especially move constructors which may incorrectly be using an inefficient swap-style idiom.</w:t>
+      </w:r>
+    </w:p>
+    <w:p>
+      <w:pPr>
+        <w:pStyle w:val="ListParagraph"/>
+        <w:numPr>
+          <w:ilvl w:val="1"/>
+          <w:numId w:val="1"/>
+        </w:numPr>
+      </w:pPr>
+      <w:r>
+        <w:t xml:space="preserve">Use </w:t>
+      </w:r>
+      <w:proofErr w:type="spellStart"/>
+      <w:r>
+        <w:t>constexpr</w:t>
+      </w:r>
+      <w:proofErr w:type="spellEnd"/>
+      <w:r>
+        <w:t xml:space="preserve"> where appropriate.</w:t>
+      </w:r>
+    </w:p>
+    <w:p>
+      <w:pPr>
+        <w:pStyle w:val="ListParagraph"/>
+        <w:numPr>
+          <w:ilvl w:val="1"/>
+          <w:numId w:val="1"/>
+        </w:numPr>
+      </w:pPr>
+      <w:r>
+        <w:t xml:space="preserve">Use </w:t>
+      </w:r>
+      <w:proofErr w:type="spellStart"/>
+      <w:r>
+        <w:t>noexcept</w:t>
+      </w:r>
+      <w:proofErr w:type="spellEnd"/>
+      <w:r>
+        <w:t xml:space="preserve"> where appropriate, and check existing cases where </w:t>
+      </w:r>
+      <w:proofErr w:type="spellStart"/>
+      <w:r>
+        <w:t>noexcept</w:t>
+      </w:r>
+      <w:proofErr w:type="spellEnd"/>
+      <w:r>
+        <w:t xml:space="preserve"> is </w:t>
+      </w:r>
+      <w:r>
+        <w:t>used</w:t>
+      </w:r>
+      <w:r>
+        <w:t>.</w:t>
+      </w:r>
+    </w:p>
+    <w:p>
+      <w:pPr>
+        <w:pStyle w:val="ListParagraph"/>
+        <w:numPr>
+          <w:ilvl w:val="1"/>
+          <w:numId w:val="1"/>
+        </w:numPr>
+      </w:pPr>
+      <w:r>
+        <w:t>Explicitly qualify calls to functions in the</w:t>
+      </w:r>
+      <w:r>
+        <w:t xml:space="preserve"> global namespace </w:t>
+      </w:r>
+      <w:r>
+        <w:t xml:space="preserve">(Windows API </w:t>
       </w:r>
       <w:proofErr w:type="spellStart"/>
       <w:r>
@@ -442,114 +572,13 @@
       </w:r>
       <w:proofErr w:type="spellEnd"/>
       <w:r>
-        <w:t>).</w:t>
-      </w:r>
-    </w:p>
-    <w:p>
-      <w:pPr>
-        <w:pStyle w:val="ListParagraph"/>
-        <w:numPr>
-          <w:ilvl w:val="1"/>
-          <w:numId w:val="1"/>
-        </w:numPr>
-      </w:pPr>
-      <w:r>
-        <w:t>Inspect code for aliasing violations.</w:t>
-      </w:r>
-    </w:p>
-    <w:p>
-      <w:pPr>
-        <w:pStyle w:val="ListParagraph"/>
-        <w:numPr>
-          <w:ilvl w:val="1"/>
-          <w:numId w:val="1"/>
-        </w:numPr>
-      </w:pPr>
-      <w:r>
-        <w:t xml:space="preserve">Stream overloads where appropriate (e.g. module prints base, region prints base, </w:t>
-      </w:r>
-      <w:proofErr w:type="spellStart"/>
-      <w:r>
-        <w:t>etc</w:t>
-      </w:r>
-      <w:proofErr w:type="spellEnd"/>
-      <w:r>
-        <w:t>).</w:t>
-      </w:r>
-    </w:p>
-    <w:p>
-      <w:pPr>
-        <w:pStyle w:val="ListParagraph"/>
-        <w:numPr>
-          <w:ilvl w:val="1"/>
-          <w:numId w:val="1"/>
-        </w:numPr>
-      </w:pPr>
-      <w:r>
-        <w:t>Add non-throwing swap.</w:t>
-      </w:r>
-    </w:p>
-    <w:p>
-      <w:pPr>
-        <w:pStyle w:val="ListParagraph"/>
-        <w:numPr>
-          <w:ilvl w:val="1"/>
-          <w:numId w:val="1"/>
-        </w:numPr>
-      </w:pPr>
-      <w:r>
-        <w:t>Fix existing copy/move constructors. Especially move constructors which may incorrectly be using an inefficient swap-style idiom.</w:t>
-      </w:r>
-    </w:p>
-    <w:p>
-      <w:pPr>
-        <w:pStyle w:val="ListParagraph"/>
-        <w:numPr>
-          <w:ilvl w:val="1"/>
-          <w:numId w:val="1"/>
-        </w:numPr>
-      </w:pPr>
-      <w:r>
-        <w:t xml:space="preserve">Use </w:t>
-      </w:r>
-      <w:proofErr w:type="spellStart"/>
-      <w:r>
-        <w:t>constexpr</w:t>
-      </w:r>
-      <w:proofErr w:type="spellEnd"/>
-      <w:r>
-        <w:t xml:space="preserve"> where appropriate.</w:t>
-      </w:r>
-    </w:p>
-    <w:p>
-      <w:pPr>
-        <w:pStyle w:val="ListParagraph"/>
-        <w:numPr>
-          <w:ilvl w:val="1"/>
-          <w:numId w:val="1"/>
-        </w:numPr>
-      </w:pPr>
-      <w:r>
-        <w:t xml:space="preserve">Use </w:t>
-      </w:r>
-      <w:proofErr w:type="spellStart"/>
-      <w:r>
-        <w:t>noexcept</w:t>
-      </w:r>
-      <w:proofErr w:type="spellEnd"/>
-      <w:r>
-        <w:t xml:space="preserve"> where appropriate, and check existing cases where </w:t>
-      </w:r>
-      <w:proofErr w:type="spellStart"/>
-      <w:r>
-        <w:t>noexcept</w:t>
-      </w:r>
-      <w:proofErr w:type="spellEnd"/>
-      <w:r>
-        <w:t xml:space="preserve"> is </w:t>
-      </w:r>
-      <w:r>
-        <w:t>used</w:t>
+        <w:t xml:space="preserve">) </w:t>
+      </w:r>
+      <w:r>
+        <w:t>for clarit</w:t>
+      </w:r>
+      <w:r>
+        <w:t>y</w:t>
       </w:r>
       <w:r>
         <w:t>.</w:t>
@@ -564,41 +593,6 @@
         </w:numPr>
       </w:pPr>
       <w:r>
-        <w:t>Explicitly qualify calls to functions in the</w:t>
-      </w:r>
-      <w:r>
-        <w:t xml:space="preserve"> global namespace </w:t>
-      </w:r>
-      <w:r>
-        <w:t xml:space="preserve">(Windows API </w:t>
-      </w:r>
-      <w:proofErr w:type="spellStart"/>
-      <w:r>
-        <w:t>etc</w:t>
-      </w:r>
-      <w:proofErr w:type="spellEnd"/>
-      <w:r>
-        <w:t xml:space="preserve">) </w:t>
-      </w:r>
-      <w:r>
-        <w:t>for clarit</w:t>
-      </w:r>
-      <w:r>
-        <w:t>y</w:t>
-      </w:r>
-      <w:r>
-        <w:t>.</w:t>
-      </w:r>
-    </w:p>
-    <w:p>
-      <w:pPr>
-        <w:pStyle w:val="ListParagraph"/>
-        <w:numPr>
-          <w:ilvl w:val="1"/>
-          <w:numId w:val="1"/>
-        </w:numPr>
-      </w:pPr>
-      <w:r>
         <w:t>Use ‘auto’ by default where appropriate.</w:t>
       </w:r>
     </w:p>
@@ -611,19 +605,19 @@
         </w:numPr>
       </w:pPr>
       <w:r>
+        <w:t>Take advantage of defaulted and deleted functions (macro wrapped).</w:t>
+      </w:r>
+    </w:p>
+    <w:p>
+      <w:pPr>
+        <w:pStyle w:val="ListParagraph"/>
+        <w:numPr>
+          <w:ilvl w:val="1"/>
+          <w:numId w:val="1"/>
+        </w:numPr>
+      </w:pPr>
+      <w:r>
         <w:lastRenderedPageBreak/>
-        <w:t>Take advantage of defaulted and deleted functions (macro wrapped).</w:t>
-      </w:r>
-    </w:p>
-    <w:p>
-      <w:pPr>
-        <w:pStyle w:val="ListParagraph"/>
-        <w:numPr>
-          <w:ilvl w:val="1"/>
-          <w:numId w:val="1"/>
-        </w:numPr>
-      </w:pPr>
-      <w:r>
         <w:t xml:space="preserve">Improve exception-safety guarantees. (Rollback support </w:t>
       </w:r>
       <w:proofErr w:type="spellStart"/>
@@ -1238,19 +1232,19 @@
         </w:numPr>
       </w:pPr>
       <w:r>
+        <w:t>Improve ‘safety’ of remote function caller via EH to minimize risk of crashing the target.</w:t>
+      </w:r>
+    </w:p>
+    <w:p>
+      <w:pPr>
+        <w:pStyle w:val="ListParagraph"/>
+        <w:numPr>
+          <w:ilvl w:val="0"/>
+          <w:numId w:val="1"/>
+        </w:numPr>
+      </w:pPr>
+      <w:r>
         <w:lastRenderedPageBreak/>
-        <w:t>Improve ‘safety’ of remote function caller via EH to minimize risk of crashing the target.</w:t>
-      </w:r>
-    </w:p>
-    <w:p>
-      <w:pPr>
-        <w:pStyle w:val="ListParagraph"/>
-        <w:numPr>
-          <w:ilvl w:val="0"/>
-          <w:numId w:val="1"/>
-        </w:numPr>
-      </w:pPr>
-      <w:r>
         <w:t xml:space="preserve">Improve </w:t>
       </w:r>
       <w:proofErr w:type="spellStart"/>

</xml_diff>

<commit_message>
* [todo] Add item.
</commit_message>
<xml_diff>
--- a/misc/todo.docx
+++ b/misc/todo.docx
@@ -6,11 +6,9 @@
       <w:pPr>
         <w:pStyle w:val="Title"/>
       </w:pPr>
-      <w:proofErr w:type="spellStart"/>
       <w:r>
         <w:t>Todo</w:t>
       </w:r>
-      <w:proofErr w:type="spellEnd"/>
     </w:p>
     <w:p>
       <w:pPr>
@@ -54,13 +52,8 @@
           <w:numId w:val="1"/>
         </w:numPr>
       </w:pPr>
-      <w:proofErr w:type="spellStart"/>
-      <w:r>
-        <w:t>Todo</w:t>
-      </w:r>
-      <w:proofErr w:type="spellEnd"/>
-      <w:r>
-        <w:t xml:space="preserve"> list</w:t>
+      <w:r>
+        <w:t>Todo list</w:t>
       </w:r>
       <w:r>
         <w:t>.</w:t>
@@ -134,16 +127,11 @@
           <w:numId w:val="1"/>
         </w:numPr>
       </w:pPr>
-      <w:proofErr w:type="gramStart"/>
       <w:r>
         <w:t>E</w:t>
       </w:r>
       <w:r>
-        <w:t>xception guarantee</w:t>
-      </w:r>
-      <w:proofErr w:type="gramEnd"/>
-      <w:r>
-        <w:t xml:space="preserve"> docs.</w:t>
+        <w:t>xception guarantee docs.</w:t>
       </w:r>
       <w:r>
         <w:t xml:space="preserve"> </w:t>
@@ -158,43 +146,19 @@
         </w:numPr>
       </w:pPr>
       <w:r>
-        <w:t xml:space="preserve">Document preconditions and </w:t>
-      </w:r>
-      <w:proofErr w:type="spellStart"/>
-      <w:r>
-        <w:t>postconditions</w:t>
-      </w:r>
-      <w:proofErr w:type="spellEnd"/>
-      <w:r>
-        <w:t>.</w:t>
-      </w:r>
-    </w:p>
-    <w:p>
-      <w:pPr>
-        <w:pStyle w:val="ListParagraph"/>
-        <w:numPr>
-          <w:ilvl w:val="1"/>
-          <w:numId w:val="1"/>
-        </w:numPr>
-      </w:pPr>
-      <w:r>
-        <w:t xml:space="preserve">Better </w:t>
-      </w:r>
-      <w:proofErr w:type="gramStart"/>
-      <w:r>
-        <w:t>annotations  (</w:t>
-      </w:r>
-      <w:proofErr w:type="gramEnd"/>
-      <w:r>
-        <w:t xml:space="preserve">warnings, notes, </w:t>
-      </w:r>
-      <w:proofErr w:type="spellStart"/>
-      <w:r>
-        <w:t>etc</w:t>
-      </w:r>
-      <w:proofErr w:type="spellEnd"/>
-      <w:r>
-        <w:t xml:space="preserve">) in docs. </w:t>
+        <w:t>Document preconditions and postconditions.</w:t>
+      </w:r>
+    </w:p>
+    <w:p>
+      <w:pPr>
+        <w:pStyle w:val="ListParagraph"/>
+        <w:numPr>
+          <w:ilvl w:val="1"/>
+          <w:numId w:val="1"/>
+        </w:numPr>
+      </w:pPr>
+      <w:r>
+        <w:t xml:space="preserve">Better annotations  (warnings, notes, etc) in docs. </w:t>
       </w:r>
     </w:p>
     <w:p>
@@ -224,15 +188,7 @@
         <w:t>e</w:t>
       </w:r>
       <w:r>
-        <w:t xml:space="preserve"> what access </w:t>
-      </w:r>
-      <w:proofErr w:type="gramStart"/>
-      <w:r>
-        <w:t>controls handles</w:t>
-      </w:r>
-      <w:proofErr w:type="gramEnd"/>
-      <w:r>
-        <w:t xml:space="preserve"> are granted.</w:t>
+        <w:t xml:space="preserve"> what access controls handles are granted.</w:t>
       </w:r>
     </w:p>
     <w:p>
@@ -271,107 +227,43 @@
         </w:numPr>
       </w:pPr>
       <w:r>
-        <w:t xml:space="preserve">Split tests even further. E.g. Read -&gt; </w:t>
-      </w:r>
-      <w:proofErr w:type="spellStart"/>
-      <w:r>
-        <w:t>ReadPod</w:t>
-      </w:r>
-      <w:proofErr w:type="spellEnd"/>
-      <w:r>
-        <w:t xml:space="preserve">, </w:t>
-      </w:r>
-      <w:proofErr w:type="spellStart"/>
-      <w:r>
-        <w:t>ReadList</w:t>
-      </w:r>
-      <w:proofErr w:type="spellEnd"/>
-      <w:r>
-        <w:t xml:space="preserve">, </w:t>
-      </w:r>
-      <w:proofErr w:type="spellStart"/>
-      <w:r>
-        <w:t>ReadString</w:t>
-      </w:r>
-      <w:proofErr w:type="spellEnd"/>
-      <w:r>
-        <w:t>, etc.</w:t>
-      </w:r>
-    </w:p>
-    <w:p>
-      <w:pPr>
-        <w:pStyle w:val="ListParagraph"/>
-        <w:numPr>
-          <w:ilvl w:val="1"/>
-          <w:numId w:val="1"/>
-        </w:numPr>
-      </w:pPr>
-      <w:r>
-        <w:t>Extra sanity checks to ensure not only that functions return without exception, but also that the returned data is valid. (</w:t>
-      </w:r>
-      <w:proofErr w:type="gramStart"/>
-      <w:r>
-        <w:t>e.g</w:t>
-      </w:r>
-      <w:proofErr w:type="gramEnd"/>
-      <w:r>
-        <w:t xml:space="preserve">. </w:t>
-      </w:r>
-      <w:proofErr w:type="spellStart"/>
-      <w:r>
-        <w:t>GetName</w:t>
-      </w:r>
-      <w:proofErr w:type="spellEnd"/>
-      <w:r>
-        <w:t xml:space="preserve"> in </w:t>
-      </w:r>
-      <w:proofErr w:type="spellStart"/>
-      <w:r>
-        <w:t>ImpThunk</w:t>
-      </w:r>
-      <w:proofErr w:type="spellEnd"/>
-      <w:r>
-        <w:t xml:space="preserve">.) </w:t>
-      </w:r>
-    </w:p>
-    <w:p>
-      <w:pPr>
-        <w:pStyle w:val="ListParagraph"/>
-        <w:numPr>
-          <w:ilvl w:val="1"/>
-          <w:numId w:val="1"/>
-        </w:numPr>
-      </w:pPr>
-      <w:r>
-        <w:t xml:space="preserve">Expand tests to be more thorough and use </w:t>
-      </w:r>
-      <w:proofErr w:type="spellStart"/>
-      <w:r>
-        <w:t>Boost.Test</w:t>
-      </w:r>
-      <w:proofErr w:type="spellEnd"/>
-      <w:r>
-        <w:t xml:space="preserve"> checks such as BOOST_CHECK_NO_THROW, BOOST_CHECK_THROW, BOOST_CHECK_EQUAL_COLLECTION, etc.</w:t>
-      </w:r>
-    </w:p>
-    <w:p>
-      <w:pPr>
-        <w:pStyle w:val="ListParagraph"/>
-        <w:numPr>
-          <w:ilvl w:val="1"/>
-          <w:numId w:val="1"/>
-        </w:numPr>
-      </w:pPr>
-      <w:r>
-        <w:t xml:space="preserve">Extra tests on library usage that should fail to compile (because of static assertions, type traits, </w:t>
-      </w:r>
-      <w:proofErr w:type="spellStart"/>
-      <w:r>
-        <w:t>etc</w:t>
-      </w:r>
-      <w:proofErr w:type="spellEnd"/>
-      <w:r>
-        <w:t xml:space="preserve">). Needed to ensure library misuse is not ‘possible’. </w:t>
+        <w:t>Split tests even further. E.g. Read -&gt; ReadPod, ReadList, ReadString, etc.</w:t>
+      </w:r>
+    </w:p>
+    <w:p>
+      <w:pPr>
+        <w:pStyle w:val="ListParagraph"/>
+        <w:numPr>
+          <w:ilvl w:val="1"/>
+          <w:numId w:val="1"/>
+        </w:numPr>
+      </w:pPr>
+      <w:r>
+        <w:t xml:space="preserve">Extra sanity checks to ensure not only that functions return without exception, but also that the returned data is valid. (e.g. GetName in ImpThunk.) </w:t>
+      </w:r>
+    </w:p>
+    <w:p>
+      <w:pPr>
+        <w:pStyle w:val="ListParagraph"/>
+        <w:numPr>
+          <w:ilvl w:val="1"/>
+          <w:numId w:val="1"/>
+        </w:numPr>
+      </w:pPr>
+      <w:r>
+        <w:t>Expand tests to be more thorough and use Boost.Test checks such as BOOST_CHECK_NO_THROW, BOOST_CHECK_THROW, BOOST_CHECK_EQUAL_COLLECTION, etc.</w:t>
+      </w:r>
+    </w:p>
+    <w:p>
+      <w:pPr>
+        <w:pStyle w:val="ListParagraph"/>
+        <w:numPr>
+          <w:ilvl w:val="1"/>
+          <w:numId w:val="1"/>
+        </w:numPr>
+      </w:pPr>
+      <w:r>
+        <w:t xml:space="preserve">Extra tests on library usage that should fail to compile (because of static assertions, type traits, etc). Needed to ensure library misuse is not ‘possible’. </w:t>
       </w:r>
     </w:p>
     <w:p>
@@ -422,76 +314,62 @@
         </w:numPr>
       </w:pPr>
       <w:r>
-        <w:t>Convert standalone iterators to be created by factory class (</w:t>
-      </w:r>
-      <w:proofErr w:type="spellStart"/>
-      <w:r>
-        <w:t>process_iterator</w:t>
-      </w:r>
-      <w:proofErr w:type="spellEnd"/>
-      <w:r>
-        <w:t xml:space="preserve"> -&gt; Processes:</w:t>
-      </w:r>
-      <w:proofErr w:type="gramStart"/>
-      <w:r>
-        <w:t>:begin</w:t>
-      </w:r>
-      <w:proofErr w:type="gramEnd"/>
-      <w:r>
-        <w:t xml:space="preserve">/end, </w:t>
-      </w:r>
-      <w:proofErr w:type="spellStart"/>
-      <w:r>
-        <w:t>etc</w:t>
-      </w:r>
-      <w:proofErr w:type="spellEnd"/>
-      <w:r>
-        <w:t>).</w:t>
-      </w:r>
-    </w:p>
-    <w:p>
-      <w:pPr>
-        <w:pStyle w:val="ListParagraph"/>
-        <w:numPr>
-          <w:ilvl w:val="1"/>
-          <w:numId w:val="1"/>
-        </w:numPr>
-      </w:pPr>
-      <w:r>
-        <w:t>Inspect code for aliasing violations.</w:t>
-      </w:r>
-    </w:p>
-    <w:p>
-      <w:pPr>
-        <w:pStyle w:val="ListParagraph"/>
-        <w:numPr>
-          <w:ilvl w:val="1"/>
-          <w:numId w:val="1"/>
-        </w:numPr>
-      </w:pPr>
-      <w:r>
-        <w:t xml:space="preserve">Stream overloads where appropriate (e.g. module prints base, region prints base, </w:t>
-      </w:r>
-      <w:proofErr w:type="spellStart"/>
-      <w:r>
-        <w:t>etc</w:t>
-      </w:r>
-      <w:proofErr w:type="spellEnd"/>
-      <w:r>
-        <w:t>).</w:t>
-      </w:r>
-    </w:p>
-    <w:p>
-      <w:pPr>
-        <w:pStyle w:val="ListParagraph"/>
-        <w:numPr>
-          <w:ilvl w:val="1"/>
-          <w:numId w:val="1"/>
-        </w:numPr>
-      </w:pPr>
+        <w:t>Take advantage of ADL when calling non-member begin/end</w:t>
+      </w:r>
+      <w:r>
+        <w:t xml:space="preserve"> if appropriate</w:t>
+      </w:r>
       <w:bookmarkStart w:id="0" w:name="_GoBack"/>
       <w:bookmarkEnd w:id="0"/>
       <w:r>
+        <w:t>.</w:t>
+      </w:r>
+    </w:p>
+    <w:p>
+      <w:pPr>
+        <w:pStyle w:val="ListParagraph"/>
+        <w:numPr>
+          <w:ilvl w:val="1"/>
+          <w:numId w:val="1"/>
+        </w:numPr>
+      </w:pPr>
+      <w:r>
+        <w:t>Convert standalone iterators to be created by factory class (process_iterator -&gt; Processes::begin/end, etc).</w:t>
+      </w:r>
+    </w:p>
+    <w:p>
+      <w:pPr>
+        <w:pStyle w:val="ListParagraph"/>
+        <w:numPr>
+          <w:ilvl w:val="1"/>
+          <w:numId w:val="1"/>
+        </w:numPr>
+      </w:pPr>
+      <w:r>
+        <w:t>Inspect code for aliasing violations.</w:t>
+      </w:r>
+    </w:p>
+    <w:p>
+      <w:pPr>
+        <w:pStyle w:val="ListParagraph"/>
+        <w:numPr>
+          <w:ilvl w:val="1"/>
+          <w:numId w:val="1"/>
+        </w:numPr>
+      </w:pPr>
+      <w:r>
+        <w:t>Stream overloads where appropriate (e.g. module prints base, region prints base, etc).</w:t>
+      </w:r>
+    </w:p>
+    <w:p>
+      <w:pPr>
+        <w:pStyle w:val="ListParagraph"/>
+        <w:numPr>
+          <w:ilvl w:val="1"/>
+          <w:numId w:val="1"/>
+        </w:numPr>
+      </w:pPr>
+      <w:r>
         <w:t>Fix existing copy/move constructors. Especially move constructors which may incorrectly be using an inefficient swap-style idiom.</w:t>
       </w:r>
     </w:p>
@@ -504,43 +382,19 @@
         </w:numPr>
       </w:pPr>
       <w:r>
-        <w:t xml:space="preserve">Use </w:t>
-      </w:r>
-      <w:proofErr w:type="spellStart"/>
-      <w:r>
-        <w:t>constexpr</w:t>
-      </w:r>
-      <w:proofErr w:type="spellEnd"/>
-      <w:r>
-        <w:t xml:space="preserve"> where appropriate.</w:t>
-      </w:r>
-    </w:p>
-    <w:p>
-      <w:pPr>
-        <w:pStyle w:val="ListParagraph"/>
-        <w:numPr>
-          <w:ilvl w:val="1"/>
-          <w:numId w:val="1"/>
-        </w:numPr>
-      </w:pPr>
-      <w:r>
-        <w:t xml:space="preserve">Use </w:t>
-      </w:r>
-      <w:proofErr w:type="spellStart"/>
-      <w:r>
-        <w:t>noexcept</w:t>
-      </w:r>
-      <w:proofErr w:type="spellEnd"/>
-      <w:r>
-        <w:t xml:space="preserve"> where appropriate, and check existing cases where </w:t>
-      </w:r>
-      <w:proofErr w:type="spellStart"/>
-      <w:r>
-        <w:t>noexcept</w:t>
-      </w:r>
-      <w:proofErr w:type="spellEnd"/>
-      <w:r>
-        <w:t xml:space="preserve"> is </w:t>
+        <w:t>Use constexpr where appropriate.</w:t>
+      </w:r>
+    </w:p>
+    <w:p>
+      <w:pPr>
+        <w:pStyle w:val="ListParagraph"/>
+        <w:numPr>
+          <w:ilvl w:val="1"/>
+          <w:numId w:val="1"/>
+        </w:numPr>
+      </w:pPr>
+      <w:r>
+        <w:t xml:space="preserve">Use noexcept where appropriate, and check existing cases where noexcept is </w:t>
       </w:r>
       <w:r>
         <w:t>used</w:t>
@@ -564,15 +418,7 @@
         <w:t xml:space="preserve"> global namespace </w:t>
       </w:r>
       <w:r>
-        <w:t xml:space="preserve">(Windows API </w:t>
-      </w:r>
-      <w:proofErr w:type="spellStart"/>
-      <w:r>
-        <w:t>etc</w:t>
-      </w:r>
-      <w:proofErr w:type="spellEnd"/>
-      <w:r>
-        <w:t xml:space="preserve">) </w:t>
+        <w:t xml:space="preserve">(Windows API etc) </w:t>
       </w:r>
       <w:r>
         <w:t>for clarit</w:t>
@@ -605,6 +451,7 @@
         </w:numPr>
       </w:pPr>
       <w:r>
+        <w:lastRenderedPageBreak/>
         <w:t>Take advantage of defaulted and deleted functions (macro wrapped).</w:t>
       </w:r>
     </w:p>
@@ -617,16 +464,7 @@
         </w:numPr>
       </w:pPr>
       <w:r>
-        <w:lastRenderedPageBreak/>
-        <w:t xml:space="preserve">Improve exception-safety guarantees. (Rollback support </w:t>
-      </w:r>
-      <w:proofErr w:type="spellStart"/>
-      <w:r>
-        <w:t>etc</w:t>
-      </w:r>
-      <w:proofErr w:type="spellEnd"/>
-      <w:r>
-        <w:t>)</w:t>
+        <w:t>Improve exception-safety guarantees. (Rollback support etc)</w:t>
       </w:r>
     </w:p>
     <w:p>
@@ -698,23 +536,7 @@
         </w:numPr>
       </w:pPr>
       <w:r>
-        <w:t xml:space="preserve">Tests for remaining ‘detail’ components such as </w:t>
-      </w:r>
-      <w:proofErr w:type="spellStart"/>
-      <w:r>
-        <w:t>EnsureCleanup</w:t>
-      </w:r>
-      <w:proofErr w:type="spellEnd"/>
-      <w:r>
-        <w:t xml:space="preserve">, </w:t>
-      </w:r>
-      <w:proofErr w:type="spellStart"/>
-      <w:r>
-        <w:t>StringBuffer</w:t>
-      </w:r>
-      <w:proofErr w:type="spellEnd"/>
-      <w:r>
-        <w:t>, etc.</w:t>
+        <w:t>Tests for remaining ‘detail’ components such as EnsureCleanup, StringBuffer, etc.</w:t>
       </w:r>
     </w:p>
     <w:p>
@@ -738,23 +560,7 @@
         </w:numPr>
       </w:pPr>
       <w:r>
-        <w:t>Investigate nested exceptions (</w:t>
-      </w:r>
-      <w:proofErr w:type="spellStart"/>
-      <w:r>
-        <w:t>std</w:t>
-      </w:r>
-      <w:proofErr w:type="spellEnd"/>
-      <w:r>
-        <w:t>::</w:t>
-      </w:r>
-      <w:proofErr w:type="spellStart"/>
-      <w:r>
-        <w:t>throw_with_nested</w:t>
-      </w:r>
-      <w:proofErr w:type="spellEnd"/>
-      <w:r>
-        <w:t xml:space="preserve"> etc.).</w:t>
+        <w:t>Investigate nested exceptions (std::throw_with_nested etc.).</w:t>
       </w:r>
     </w:p>
     <w:p>
@@ -802,15 +608,7 @@
         </w:numPr>
       </w:pPr>
       <w:r>
-        <w:t>Pointer-to-</w:t>
-      </w:r>
-      <w:proofErr w:type="spellStart"/>
-      <w:r>
-        <w:t>impl</w:t>
-      </w:r>
-      <w:proofErr w:type="spellEnd"/>
-      <w:r>
-        <w:t xml:space="preserve"> idiom.</w:t>
+        <w:t>Pointer-to-impl idiom.</w:t>
       </w:r>
     </w:p>
     <w:p>
@@ -852,37 +650,13 @@
         </w:numPr>
       </w:pPr>
       <w:r>
-        <w:t xml:space="preserve">Performance improvements in potential bottlenecks (e.g. Iterators, Scanner, </w:t>
-      </w:r>
-      <w:proofErr w:type="spellStart"/>
-      <w:r>
-        <w:t>PeLib</w:t>
-      </w:r>
-      <w:proofErr w:type="spellEnd"/>
-      <w:r>
-        <w:t>,</w:t>
-      </w:r>
-      <w:r>
-        <w:t xml:space="preserve"> </w:t>
-      </w:r>
-      <w:proofErr w:type="spellStart"/>
-      <w:r>
-        <w:t>FindPattern</w:t>
-      </w:r>
-      <w:proofErr w:type="spellEnd"/>
-      <w:r>
-        <w:t>,</w:t>
-      </w:r>
-      <w:r>
-        <w:t xml:space="preserve"> </w:t>
-      </w:r>
-      <w:proofErr w:type="spellStart"/>
-      <w:r>
-        <w:t>etc</w:t>
-      </w:r>
-      <w:proofErr w:type="spellEnd"/>
-      <w:r>
-        <w:t>)</w:t>
+        <w:t>Performance improvements in potential bottlenecks (e.g. Iterators, Scanner, PeLib,</w:t>
+      </w:r>
+      <w:r>
+        <w:t xml:space="preserve"> FindPattern,</w:t>
+      </w:r>
+      <w:r>
+        <w:t xml:space="preserve"> etc)</w:t>
       </w:r>
       <w:r>
         <w:t>.</w:t>
@@ -929,31 +703,7 @@
         </w:numPr>
       </w:pPr>
       <w:r>
-        <w:t>Important! Ensure -</w:t>
-      </w:r>
-      <w:proofErr w:type="spellStart"/>
-      <w:r>
-        <w:t>fno</w:t>
-      </w:r>
-      <w:proofErr w:type="spellEnd"/>
-      <w:r>
-        <w:t xml:space="preserve">-strict-aliasing is used under GCC as it seems </w:t>
-      </w:r>
-      <w:proofErr w:type="spellStart"/>
-      <w:r>
-        <w:t>Boost.Python</w:t>
-      </w:r>
-      <w:proofErr w:type="spellEnd"/>
-      <w:r>
-        <w:t xml:space="preserve"> has aliasing violations which cause spurious </w:t>
-      </w:r>
-      <w:proofErr w:type="spellStart"/>
-      <w:r>
-        <w:t>segfaults</w:t>
-      </w:r>
-      <w:proofErr w:type="spellEnd"/>
-      <w:r>
-        <w:t xml:space="preserve"> and other issues.</w:t>
+        <w:t>Important! Ensure -fno-strict-aliasing is used under GCC as it seems Boost.Python has aliasing violations which cause spurious segfaults and other issues.</w:t>
       </w:r>
     </w:p>
     <w:p>
@@ -989,15 +739,7 @@
         </w:numPr>
       </w:pPr>
       <w:r>
-        <w:t xml:space="preserve">Helper service to run </w:t>
-      </w:r>
-      <w:proofErr w:type="spellStart"/>
-      <w:r>
-        <w:t>HadesMem</w:t>
-      </w:r>
-      <w:proofErr w:type="spellEnd"/>
-      <w:r>
-        <w:t xml:space="preserve"> tools as ‘SYSTEM’ for when </w:t>
+        <w:t xml:space="preserve">Helper service to run HadesMem tools as ‘SYSTEM’ for when </w:t>
       </w:r>
       <w:r>
         <w:t>manipulating</w:t>
@@ -1123,40 +865,19 @@
         </w:numPr>
       </w:pPr>
       <w:r>
-        <w:t xml:space="preserve">Custom </w:t>
-      </w:r>
-      <w:proofErr w:type="spellStart"/>
-      <w:r>
-        <w:t>GetModuleHandle</w:t>
-      </w:r>
-      <w:proofErr w:type="spellEnd"/>
-      <w:r>
-        <w:t xml:space="preserve">, </w:t>
-      </w:r>
-      <w:proofErr w:type="spellStart"/>
-      <w:r>
-        <w:t>GetProcAddress</w:t>
-      </w:r>
-      <w:proofErr w:type="spellEnd"/>
-      <w:r>
-        <w:t>, etc.</w:t>
-      </w:r>
-    </w:p>
-    <w:p>
-      <w:pPr>
-        <w:pStyle w:val="ListParagraph"/>
-        <w:numPr>
-          <w:ilvl w:val="0"/>
-          <w:numId w:val="1"/>
-        </w:numPr>
-      </w:pPr>
-      <w:proofErr w:type="spellStart"/>
-      <w:r>
-        <w:t>Hookshark</w:t>
-      </w:r>
-      <w:proofErr w:type="spellEnd"/>
-      <w:r>
-        <w:t>-style tool.</w:t>
+        <w:t>Custom GetModuleHandle, GetProcAddress, etc.</w:t>
+      </w:r>
+    </w:p>
+    <w:p>
+      <w:pPr>
+        <w:pStyle w:val="ListParagraph"/>
+        <w:numPr>
+          <w:ilvl w:val="0"/>
+          <w:numId w:val="1"/>
+        </w:numPr>
+      </w:pPr>
+      <w:r>
+        <w:t>Hookshark-style tool.</w:t>
       </w:r>
     </w:p>
     <w:p>
@@ -1178,60 +899,35 @@
       <w:pPr>
         <w:ind w:left="2160" w:hanging="2160"/>
       </w:pPr>
-      <w:proofErr w:type="spellStart"/>
       <w:r>
         <w:rPr>
           <w:b/>
         </w:rPr>
         <w:t>MemoryMgr</w:t>
       </w:r>
-      <w:proofErr w:type="spellEnd"/>
-    </w:p>
-    <w:p>
-      <w:pPr>
-        <w:pStyle w:val="ListParagraph"/>
-        <w:numPr>
-          <w:ilvl w:val="0"/>
-          <w:numId w:val="1"/>
-        </w:numPr>
-      </w:pPr>
-      <w:r>
-        <w:t xml:space="preserve">Use </w:t>
-      </w:r>
-      <w:proofErr w:type="spellStart"/>
-      <w:r>
-        <w:t>Boost.FunctionTypes</w:t>
-      </w:r>
-      <w:proofErr w:type="spellEnd"/>
-      <w:r>
-        <w:t xml:space="preserve"> in remote function caller to detect calling convention. (Also use TMP to detect number of </w:t>
-      </w:r>
-      <w:proofErr w:type="spellStart"/>
-      <w:r>
-        <w:t>args</w:t>
-      </w:r>
-      <w:proofErr w:type="spellEnd"/>
-      <w:r>
-        <w:t xml:space="preserve"> and their types </w:t>
-      </w:r>
-      <w:proofErr w:type="spellStart"/>
-      <w:r>
-        <w:t>etc</w:t>
-      </w:r>
-      <w:proofErr w:type="spellEnd"/>
-      <w:r>
-        <w:t>).</w:t>
-      </w:r>
-    </w:p>
-    <w:p>
-      <w:pPr>
-        <w:pStyle w:val="ListParagraph"/>
-        <w:numPr>
-          <w:ilvl w:val="0"/>
-          <w:numId w:val="1"/>
-        </w:numPr>
-      </w:pPr>
-      <w:r>
+    </w:p>
+    <w:p>
+      <w:pPr>
+        <w:pStyle w:val="ListParagraph"/>
+        <w:numPr>
+          <w:ilvl w:val="0"/>
+          <w:numId w:val="1"/>
+        </w:numPr>
+      </w:pPr>
+      <w:r>
+        <w:t>Use Boost.FunctionTypes in remote function caller to detect calling convention. (Also use TMP to detect number of args and their types etc).</w:t>
+      </w:r>
+    </w:p>
+    <w:p>
+      <w:pPr>
+        <w:pStyle w:val="ListParagraph"/>
+        <w:numPr>
+          <w:ilvl w:val="0"/>
+          <w:numId w:val="1"/>
+        </w:numPr>
+      </w:pPr>
+      <w:r>
+        <w:lastRenderedPageBreak/>
         <w:t>Improve ‘safety’ of remote function caller via EH to minimize risk of crashing the target.</w:t>
       </w:r>
     </w:p>
@@ -1244,16 +940,7 @@
         </w:numPr>
       </w:pPr>
       <w:r>
-        <w:lastRenderedPageBreak/>
-        <w:t xml:space="preserve">Improve </w:t>
-      </w:r>
-      <w:proofErr w:type="spellStart"/>
-      <w:r>
-        <w:t>genericity</w:t>
-      </w:r>
-      <w:proofErr w:type="spellEnd"/>
-      <w:r>
-        <w:t xml:space="preserve"> of parameter passing in remote function caller.</w:t>
+        <w:t>Improve genericity of parameter passing in remote function caller.</w:t>
       </w:r>
     </w:p>
     <w:p>
@@ -1320,33 +1007,23 @@
       </w:r>
     </w:p>
     <w:p>
-      <w:proofErr w:type="spellStart"/>
       <w:r>
         <w:rPr>
           <w:b/>
         </w:rPr>
         <w:t>ManualMap</w:t>
       </w:r>
-      <w:proofErr w:type="spellEnd"/>
-    </w:p>
-    <w:p>
-      <w:pPr>
-        <w:pStyle w:val="ListParagraph"/>
-        <w:numPr>
-          <w:ilvl w:val="0"/>
-          <w:numId w:val="1"/>
-        </w:numPr>
-      </w:pPr>
-      <w:r>
-        <w:t xml:space="preserve">Exception handling support under x86 </w:t>
-      </w:r>
-      <w:proofErr w:type="spellStart"/>
-      <w:r>
-        <w:t>SafeSEH</w:t>
-      </w:r>
-      <w:proofErr w:type="spellEnd"/>
-      <w:r>
-        <w:t xml:space="preserve"> and x64.</w:t>
+    </w:p>
+    <w:p>
+      <w:pPr>
+        <w:pStyle w:val="ListParagraph"/>
+        <w:numPr>
+          <w:ilvl w:val="0"/>
+          <w:numId w:val="1"/>
+        </w:numPr>
+      </w:pPr>
+      <w:r>
+        <w:t>Exception handling support under x86 SafeSEH and x64.</w:t>
       </w:r>
     </w:p>
     <w:p>
@@ -1438,23 +1115,7 @@
         </w:numPr>
       </w:pPr>
       <w:r>
-        <w:t>Get address of Kernel32</w:t>
-      </w:r>
-      <w:proofErr w:type="gramStart"/>
-      <w:r>
-        <w:t>!LoadLibrary</w:t>
-      </w:r>
-      <w:proofErr w:type="gramEnd"/>
-      <w:r>
-        <w:t xml:space="preserve"> ‘manually’ rather than using a local </w:t>
-      </w:r>
-      <w:proofErr w:type="spellStart"/>
-      <w:r>
-        <w:t>GetProcAddress</w:t>
-      </w:r>
-      <w:proofErr w:type="spellEnd"/>
-      <w:r>
-        <w:t xml:space="preserve"> and </w:t>
+        <w:t xml:space="preserve">Get address of Kernel32!LoadLibrary ‘manually’ rather than using a local GetProcAddress and </w:t>
       </w:r>
       <w:r>
         <w:t>pointer arithmetic.</w:t>
@@ -1469,15 +1130,7 @@
         </w:numPr>
       </w:pPr>
       <w:r>
-        <w:t xml:space="preserve">Whilst this works in all normal cases, it doesn’t work when the target has shims enabled which hook </w:t>
-      </w:r>
-      <w:proofErr w:type="spellStart"/>
-      <w:r>
-        <w:t>LoadLibrary</w:t>
-      </w:r>
-      <w:proofErr w:type="spellEnd"/>
-      <w:r>
-        <w:t>.</w:t>
+        <w:t>Whilst this works in all normal cases, it doesn’t work when the target has shims enabled which hook LoadLibrary.</w:t>
       </w:r>
     </w:p>
     <w:p>
@@ -1524,15 +1177,7 @@
         <w:t>Improved relative instruction rebuilding (including conditionals).</w:t>
       </w:r>
       <w:r>
-        <w:t xml:space="preserve"> </w:t>
-      </w:r>
-      <w:proofErr w:type="gramStart"/>
-      <w:r>
-        <w:t>x64</w:t>
-      </w:r>
-      <w:proofErr w:type="gramEnd"/>
-      <w:r>
-        <w:t xml:space="preserve"> has far more IP relative instructions than x86.</w:t>
+        <w:t xml:space="preserve"> x64 has far more IP relative instructions than x86.</w:t>
       </w:r>
     </w:p>
     <w:p>
@@ -1573,13 +1218,8 @@
           <w:numId w:val="1"/>
         </w:numPr>
       </w:pPr>
-      <w:proofErr w:type="spellStart"/>
-      <w:r>
-        <w:t>Uncopyable</w:t>
-      </w:r>
-      <w:proofErr w:type="spellEnd"/>
-      <w:r>
-        <w:t>, so make moveable.</w:t>
+      <w:r>
+        <w:t>Uncopyable, so make moveable.</w:t>
       </w:r>
     </w:p>
     <w:p>
@@ -1639,34 +1279,16 @@
         </w:numPr>
       </w:pPr>
       <w:r>
-        <w:t>Detect cases where hooking may overflow past the end of a function, and fail. (Provide policy or flag to allow overriding this behaviour.) Examples may be instructions such as ‘</w:t>
-      </w:r>
-      <w:proofErr w:type="spellStart"/>
-      <w:r>
-        <w:t>int</w:t>
-      </w:r>
-      <w:proofErr w:type="spellEnd"/>
-      <w:r>
-        <w:t xml:space="preserve"> 3’, ‘ret’, ‘</w:t>
-      </w:r>
-      <w:proofErr w:type="spellStart"/>
-      <w:r>
-        <w:t>jmp</w:t>
-      </w:r>
-      <w:proofErr w:type="spellEnd"/>
-      <w:r>
-        <w:t>’, etc.</w:t>
-      </w:r>
-    </w:p>
-    <w:p>
-      <w:proofErr w:type="spellStart"/>
+        <w:t>Detect cases where hooking may overflow past the end of a function, and fail. (Provide policy or flag to allow overriding this behaviour.) Examples may be instructions such as ‘int 3’, ‘ret’, ‘jmp’, etc.</w:t>
+      </w:r>
+    </w:p>
+    <w:p>
       <w:r>
         <w:rPr>
           <w:b/>
         </w:rPr>
         <w:t>FindPattern</w:t>
       </w:r>
-      <w:proofErr w:type="spellEnd"/>
     </w:p>
     <w:p>
       <w:pPr>
@@ -1721,14 +1343,12 @@
       </w:r>
     </w:p>
     <w:p>
-      <w:proofErr w:type="spellStart"/>
       <w:r>
         <w:rPr>
           <w:b/>
         </w:rPr>
         <w:t>PeLib</w:t>
       </w:r>
-      <w:proofErr w:type="spellEnd"/>
     </w:p>
     <w:p>
       <w:pPr>
@@ -1757,29 +1377,13 @@
         </w:numPr>
       </w:pPr>
       <w:r>
-        <w:t xml:space="preserve">Investigate use of virtual functions for file </w:t>
-      </w:r>
-      <w:proofErr w:type="spellStart"/>
-      <w:r>
-        <w:t>vs</w:t>
-      </w:r>
-      <w:proofErr w:type="spellEnd"/>
-      <w:r>
-        <w:t xml:space="preserve"> memory</w:t>
+        <w:t>Investigate use of virtual functions for file vs memory</w:t>
       </w:r>
       <w:r>
         <w:t xml:space="preserve"> access</w:t>
       </w:r>
       <w:r>
-        <w:t xml:space="preserve"> (</w:t>
-      </w:r>
-      <w:proofErr w:type="spellStart"/>
-      <w:r>
-        <w:t>RvaToVa</w:t>
-      </w:r>
-      <w:proofErr w:type="spellEnd"/>
-      <w:r>
-        <w:t>)</w:t>
+        <w:t xml:space="preserve"> (RvaToVa)</w:t>
       </w:r>
       <w:r>
         <w:t xml:space="preserve">. </w:t>
@@ -1806,15 +1410,7 @@
         </w:numPr>
       </w:pPr>
       <w:r>
-        <w:t>Note: May cause problems when copying ‘</w:t>
-      </w:r>
-      <w:proofErr w:type="spellStart"/>
-      <w:r>
-        <w:t>PeFile</w:t>
-      </w:r>
-      <w:proofErr w:type="spellEnd"/>
-      <w:r>
-        <w:t>’ type.</w:t>
+        <w:t>Note: May cause problems when copying ‘PeFile’ type.</w:t>
       </w:r>
     </w:p>
     <w:p>
@@ -1841,43 +1437,19 @@
         <w:t xml:space="preserve">E.g. </w:t>
       </w:r>
       <w:r>
-        <w:t xml:space="preserve">Check </w:t>
-      </w:r>
-      <w:proofErr w:type="spellStart"/>
-      <w:r>
-        <w:t>NumberOfRvaAndSizes</w:t>
-      </w:r>
-      <w:proofErr w:type="spellEnd"/>
-      <w:r>
-        <w:t xml:space="preserve"> in </w:t>
-      </w:r>
-      <w:proofErr w:type="spellStart"/>
-      <w:r>
-        <w:t>NtHeaders</w:t>
-      </w:r>
-      <w:proofErr w:type="spellEnd"/>
-      <w:r>
-        <w:t xml:space="preserve"> before attempting to retrieve a data dir.</w:t>
-      </w:r>
-    </w:p>
-    <w:p>
-      <w:pPr>
-        <w:pStyle w:val="ListParagraph"/>
-        <w:numPr>
-          <w:ilvl w:val="0"/>
-          <w:numId w:val="1"/>
-        </w:numPr>
-      </w:pPr>
-      <w:r>
-        <w:t xml:space="preserve">Cache base pointers </w:t>
-      </w:r>
-      <w:proofErr w:type="spellStart"/>
-      <w:r>
-        <w:t>etc</w:t>
-      </w:r>
-      <w:proofErr w:type="spellEnd"/>
-      <w:r>
-        <w:t xml:space="preserve"> rather than retrieving it manually in every getter/setter. Slightly less ‘robust’, but due to the typically ‘read-only’ nature of the data this is the expected behaviour in all known cases anyway.</w:t>
+        <w:t>Check NumberOfRvaAndSizes in NtHeaders before attempting to retrieve a data dir.</w:t>
+      </w:r>
+    </w:p>
+    <w:p>
+      <w:pPr>
+        <w:pStyle w:val="ListParagraph"/>
+        <w:numPr>
+          <w:ilvl w:val="0"/>
+          <w:numId w:val="1"/>
+        </w:numPr>
+      </w:pPr>
+      <w:r>
+        <w:t>Cache base pointers etc rather than retrieving it manually in every getter/setter. Slightly less ‘robust’, but due to the typically ‘read-only’ nature of the data this is the expected behaviour in all known cases anyway.</w:t>
       </w:r>
     </w:p>
     <w:p>
@@ -1973,15 +1545,7 @@
         </w:numPr>
       </w:pPr>
       <w:r>
-        <w:t xml:space="preserve">Load </w:t>
-      </w:r>
-      <w:proofErr w:type="spellStart"/>
-      <w:r>
-        <w:t>config</w:t>
-      </w:r>
-      <w:proofErr w:type="spellEnd"/>
-      <w:r>
-        <w:t xml:space="preserve"> directory.</w:t>
+        <w:t>Load config directory.</w:t>
       </w:r>
     </w:p>
     <w:p>
@@ -2071,61 +1635,13 @@
         </w:numPr>
       </w:pPr>
       <w:r>
-        <w:t xml:space="preserve">Helper functions such as </w:t>
-      </w:r>
-      <w:proofErr w:type="spellStart"/>
-      <w:r>
-        <w:t>FindExport</w:t>
-      </w:r>
-      <w:proofErr w:type="spellEnd"/>
-      <w:r>
-        <w:t xml:space="preserve">, </w:t>
-      </w:r>
-      <w:proofErr w:type="spellStart"/>
-      <w:r>
-        <w:t>FindImport</w:t>
-      </w:r>
-      <w:proofErr w:type="spellEnd"/>
-      <w:r>
-        <w:t xml:space="preserve">, </w:t>
-      </w:r>
-      <w:proofErr w:type="spellStart"/>
-      <w:r>
-        <w:t>HasDataDir</w:t>
-      </w:r>
-      <w:proofErr w:type="spellEnd"/>
-      <w:r>
-        <w:t xml:space="preserve">, </w:t>
-      </w:r>
-      <w:proofErr w:type="spellStart"/>
-      <w:r>
-        <w:t>GetArchitecture</w:t>
-      </w:r>
-      <w:proofErr w:type="spellEnd"/>
-      <w:r>
-        <w:t>,</w:t>
-      </w:r>
-      <w:r>
-        <w:t xml:space="preserve"> </w:t>
-      </w:r>
-      <w:proofErr w:type="spellStart"/>
-      <w:r>
-        <w:t>IsDotNet</w:t>
-      </w:r>
-      <w:proofErr w:type="spellEnd"/>
-      <w:r>
-        <w:t>,</w:t>
-      </w:r>
-      <w:r>
-        <w:t xml:space="preserve"> </w:t>
-      </w:r>
-      <w:proofErr w:type="spellStart"/>
-      <w:r>
-        <w:t>GetPDB</w:t>
-      </w:r>
-      <w:proofErr w:type="spellEnd"/>
-      <w:r>
-        <w:t>,</w:t>
+        <w:t>Helper functions such as FindExport, FindImport, HasDataDir, GetArchitecture,</w:t>
+      </w:r>
+      <w:r>
+        <w:t xml:space="preserve"> IsDotNet,</w:t>
+      </w:r>
+      <w:r>
+        <w:t xml:space="preserve"> GetPDB,</w:t>
       </w:r>
       <w:r>
         <w:t xml:space="preserve"> etc.</w:t>
@@ -2140,15 +1656,7 @@
         </w:numPr>
       </w:pPr>
       <w:r>
-        <w:t xml:space="preserve">Test against pathological cases such as </w:t>
-      </w:r>
-      <w:proofErr w:type="spellStart"/>
-      <w:r>
-        <w:t>Corkami</w:t>
-      </w:r>
-      <w:proofErr w:type="spellEnd"/>
-      <w:r>
-        <w:t xml:space="preserve"> tests.</w:t>
+        <w:t>Test against pathological cases such as Corkami tests.</w:t>
       </w:r>
     </w:p>
     <w:p>
@@ -2180,35 +1688,19 @@
         </w:numPr>
       </w:pPr>
       <w:r>
-        <w:t>NOP/</w:t>
-      </w:r>
-      <w:proofErr w:type="spellStart"/>
-      <w:r>
-        <w:t>UnNOP</w:t>
-      </w:r>
-      <w:proofErr w:type="spellEnd"/>
-      <w:r>
-        <w:t xml:space="preserve"> support.</w:t>
-      </w:r>
-    </w:p>
-    <w:p>
-      <w:pPr>
-        <w:pStyle w:val="ListParagraph"/>
-        <w:numPr>
-          <w:ilvl w:val="0"/>
-          <w:numId w:val="1"/>
-        </w:numPr>
-      </w:pPr>
-      <w:r>
-        <w:t>ASM searching API with ‘wildcards’. (</w:t>
-      </w:r>
-      <w:proofErr w:type="spellStart"/>
-      <w:r>
-        <w:t>MetaASM</w:t>
-      </w:r>
-      <w:proofErr w:type="spellEnd"/>
-      <w:r>
-        <w:t>?)</w:t>
+        <w:t>NOP/UnNOP support.</w:t>
+      </w:r>
+    </w:p>
+    <w:p>
+      <w:pPr>
+        <w:pStyle w:val="ListParagraph"/>
+        <w:numPr>
+          <w:ilvl w:val="0"/>
+          <w:numId w:val="1"/>
+        </w:numPr>
+      </w:pPr>
+      <w:r>
+        <w:t>ASM searching API with ‘wildcards’. (MetaASM?)</w:t>
       </w:r>
     </w:p>
     <w:p>
@@ -2325,15 +1817,7 @@
         </w:numPr>
       </w:pPr>
       <w:r>
-        <w:t xml:space="preserve">Memory protection filters (read, write, </w:t>
-      </w:r>
-      <w:proofErr w:type="gramStart"/>
-      <w:r>
-        <w:t>exec</w:t>
-      </w:r>
-      <w:proofErr w:type="gramEnd"/>
-      <w:r>
-        <w:t>).</w:t>
+        <w:t>Memory protection filters (read, write, exec).</w:t>
       </w:r>
     </w:p>
     <w:p>
@@ -2405,15 +1889,7 @@
         </w:numPr>
       </w:pPr>
       <w:r>
-        <w:t xml:space="preserve">Unknown </w:t>
-      </w:r>
-      <w:proofErr w:type="gramStart"/>
-      <w:r>
-        <w:t>value scan</w:t>
-      </w:r>
-      <w:proofErr w:type="gramEnd"/>
-      <w:r>
-        <w:t>.</w:t>
+        <w:t>Unknown value scan.</w:t>
       </w:r>
     </w:p>
     <w:p>

</xml_diff>

<commit_message>
* Remove 'noexcept' from destructors as it is implicit. * Make operator overloads non-member non-friend where possible. * Make Module::FindProcedure non-member non-friend. * Cosmetic fixes/cleanup. * Use ADL where appropriate. * Add and remove todo items.
</commit_message>
<xml_diff>
--- a/misc/todo.docx
+++ b/misc/todo.docx
@@ -6,9 +6,11 @@
       <w:pPr>
         <w:pStyle w:val="Title"/>
       </w:pPr>
+      <w:proofErr w:type="spellStart"/>
       <w:r>
         <w:t>Todo</w:t>
       </w:r>
+      <w:proofErr w:type="spellEnd"/>
     </w:p>
     <w:p>
       <w:pPr>
@@ -52,8 +54,13 @@
           <w:numId w:val="1"/>
         </w:numPr>
       </w:pPr>
-      <w:r>
-        <w:t>Todo list</w:t>
+      <w:proofErr w:type="spellStart"/>
+      <w:r>
+        <w:t>Todo</w:t>
+      </w:r>
+      <w:proofErr w:type="spellEnd"/>
+      <w:r>
+        <w:t xml:space="preserve"> list</w:t>
       </w:r>
       <w:r>
         <w:t>.</w:t>
@@ -116,7 +123,13 @@
         <w:t>T</w:t>
       </w:r>
       <w:r>
-        <w:t>hreading docs.</w:t>
+        <w:t xml:space="preserve">hreading </w:t>
+      </w:r>
+      <w:r>
+        <w:t>guarantees</w:t>
+      </w:r>
+      <w:r>
+        <w:t>.</w:t>
       </w:r>
     </w:p>
     <w:p>
@@ -131,7 +144,13 @@
         <w:t>E</w:t>
       </w:r>
       <w:r>
-        <w:t>xception guarantee docs.</w:t>
+        <w:t>xception guarantee</w:t>
+      </w:r>
+      <w:r>
+        <w:t>s</w:t>
+      </w:r>
+      <w:r>
+        <w:t>.</w:t>
       </w:r>
       <w:r>
         <w:t xml:space="preserve"> </w:t>
@@ -146,19 +165,41 @@
         </w:numPr>
       </w:pPr>
       <w:r>
-        <w:t>Document preconditions and postconditions.</w:t>
-      </w:r>
-    </w:p>
-    <w:p>
-      <w:pPr>
-        <w:pStyle w:val="ListParagraph"/>
-        <w:numPr>
-          <w:ilvl w:val="1"/>
-          <w:numId w:val="1"/>
-        </w:numPr>
-      </w:pPr>
-      <w:r>
-        <w:t xml:space="preserve">Better annotations  (warnings, notes, etc) in docs. </w:t>
+        <w:t xml:space="preserve">Document preconditions and </w:t>
+      </w:r>
+      <w:proofErr w:type="spellStart"/>
+      <w:r>
+        <w:t>postconditions</w:t>
+      </w:r>
+      <w:proofErr w:type="spellEnd"/>
+      <w:r>
+        <w:t>.</w:t>
+      </w:r>
+    </w:p>
+    <w:p>
+      <w:pPr>
+        <w:pStyle w:val="ListParagraph"/>
+        <w:numPr>
+          <w:ilvl w:val="1"/>
+          <w:numId w:val="1"/>
+        </w:numPr>
+      </w:pPr>
+      <w:r>
+        <w:t xml:space="preserve">Better </w:t>
+      </w:r>
+      <w:r>
+        <w:t>annotations (</w:t>
+      </w:r>
+      <w:r>
+        <w:t xml:space="preserve">warnings, notes, </w:t>
+      </w:r>
+      <w:proofErr w:type="spellStart"/>
+      <w:r>
+        <w:t>etc</w:t>
+      </w:r>
+      <w:proofErr w:type="spellEnd"/>
+      <w:r>
+        <w:t xml:space="preserve">). </w:t>
       </w:r>
     </w:p>
     <w:p>
@@ -188,7 +229,7 @@
         <w:t>e</w:t>
       </w:r>
       <w:r>
-        <w:t xml:space="preserve"> what access controls handles are granted.</w:t>
+        <w:t xml:space="preserve"> what access control handles are granted.</w:t>
       </w:r>
     </w:p>
     <w:p>
@@ -227,43 +268,107 @@
         </w:numPr>
       </w:pPr>
       <w:r>
-        <w:t>Split tests even further. E.g. Read -&gt; ReadPod, ReadList, ReadString, etc.</w:t>
-      </w:r>
-    </w:p>
-    <w:p>
-      <w:pPr>
-        <w:pStyle w:val="ListParagraph"/>
-        <w:numPr>
-          <w:ilvl w:val="1"/>
-          <w:numId w:val="1"/>
-        </w:numPr>
-      </w:pPr>
-      <w:r>
-        <w:t xml:space="preserve">Extra sanity checks to ensure not only that functions return without exception, but also that the returned data is valid. (e.g. GetName in ImpThunk.) </w:t>
-      </w:r>
-    </w:p>
-    <w:p>
-      <w:pPr>
-        <w:pStyle w:val="ListParagraph"/>
-        <w:numPr>
-          <w:ilvl w:val="1"/>
-          <w:numId w:val="1"/>
-        </w:numPr>
-      </w:pPr>
-      <w:r>
-        <w:t>Expand tests to be more thorough and use Boost.Test checks such as BOOST_CHECK_NO_THROW, BOOST_CHECK_THROW, BOOST_CHECK_EQUAL_COLLECTION, etc.</w:t>
-      </w:r>
-    </w:p>
-    <w:p>
-      <w:pPr>
-        <w:pStyle w:val="ListParagraph"/>
-        <w:numPr>
-          <w:ilvl w:val="1"/>
-          <w:numId w:val="1"/>
-        </w:numPr>
-      </w:pPr>
-      <w:r>
-        <w:t xml:space="preserve">Extra tests on library usage that should fail to compile (because of static assertions, type traits, etc). Needed to ensure library misuse is not ‘possible’. </w:t>
+        <w:t xml:space="preserve">Split tests even further. E.g. Read -&gt; </w:t>
+      </w:r>
+      <w:proofErr w:type="spellStart"/>
+      <w:r>
+        <w:t>ReadPod</w:t>
+      </w:r>
+      <w:proofErr w:type="spellEnd"/>
+      <w:r>
+        <w:t xml:space="preserve">, </w:t>
+      </w:r>
+      <w:proofErr w:type="spellStart"/>
+      <w:r>
+        <w:t>ReadList</w:t>
+      </w:r>
+      <w:proofErr w:type="spellEnd"/>
+      <w:r>
+        <w:t xml:space="preserve">, </w:t>
+      </w:r>
+      <w:proofErr w:type="spellStart"/>
+      <w:r>
+        <w:t>ReadString</w:t>
+      </w:r>
+      <w:proofErr w:type="spellEnd"/>
+      <w:r>
+        <w:t>, etc.</w:t>
+      </w:r>
+    </w:p>
+    <w:p>
+      <w:pPr>
+        <w:pStyle w:val="ListParagraph"/>
+        <w:numPr>
+          <w:ilvl w:val="1"/>
+          <w:numId w:val="1"/>
+        </w:numPr>
+      </w:pPr>
+      <w:r>
+        <w:t>Extra sanity checks to ensure not only that functions return without exception, but also that the returned data is valid. (</w:t>
+      </w:r>
+      <w:proofErr w:type="gramStart"/>
+      <w:r>
+        <w:t>e.g</w:t>
+      </w:r>
+      <w:proofErr w:type="gramEnd"/>
+      <w:r>
+        <w:t xml:space="preserve">. </w:t>
+      </w:r>
+      <w:proofErr w:type="spellStart"/>
+      <w:r>
+        <w:t>GetName</w:t>
+      </w:r>
+      <w:proofErr w:type="spellEnd"/>
+      <w:r>
+        <w:t xml:space="preserve"> in </w:t>
+      </w:r>
+      <w:proofErr w:type="spellStart"/>
+      <w:r>
+        <w:t>ImpThunk</w:t>
+      </w:r>
+      <w:proofErr w:type="spellEnd"/>
+      <w:r>
+        <w:t xml:space="preserve">.) </w:t>
+      </w:r>
+    </w:p>
+    <w:p>
+      <w:pPr>
+        <w:pStyle w:val="ListParagraph"/>
+        <w:numPr>
+          <w:ilvl w:val="1"/>
+          <w:numId w:val="1"/>
+        </w:numPr>
+      </w:pPr>
+      <w:r>
+        <w:t xml:space="preserve">Expand tests to be more thorough and use </w:t>
+      </w:r>
+      <w:proofErr w:type="spellStart"/>
+      <w:r>
+        <w:t>Boost.Test</w:t>
+      </w:r>
+      <w:proofErr w:type="spellEnd"/>
+      <w:r>
+        <w:t xml:space="preserve"> checks such as BOOST_CHECK_NO_THROW, BOOST_CHECK_THROW, BOOST_CHECK_EQUAL_COLLECTION, etc.</w:t>
+      </w:r>
+    </w:p>
+    <w:p>
+      <w:pPr>
+        <w:pStyle w:val="ListParagraph"/>
+        <w:numPr>
+          <w:ilvl w:val="1"/>
+          <w:numId w:val="1"/>
+        </w:numPr>
+      </w:pPr>
+      <w:r>
+        <w:t xml:space="preserve">Extra tests on library usage that should fail to compile (because of static assertions, type traits, </w:t>
+      </w:r>
+      <w:proofErr w:type="spellStart"/>
+      <w:r>
+        <w:t>etc</w:t>
+      </w:r>
+      <w:proofErr w:type="spellEnd"/>
+      <w:r>
+        <w:t xml:space="preserve">). Needed to ensure library misuse is not ‘possible’. </w:t>
       </w:r>
     </w:p>
     <w:p>
@@ -287,41 +392,108 @@
         </w:numPr>
       </w:pPr>
       <w:r>
-        <w:t>Add concept checks in unit tests for constructability, moveability, destructibility, etc.</w:t>
-      </w:r>
-    </w:p>
-    <w:p>
-      <w:pPr>
-        <w:pStyle w:val="ListParagraph"/>
-        <w:numPr>
-          <w:ilvl w:val="0"/>
-          <w:numId w:val="1"/>
-        </w:numPr>
-      </w:pPr>
-      <w:r>
-        <w:t>Improve quality of existing code.</w:t>
-      </w:r>
-      <w:r>
-        <w:t xml:space="preserve"> </w:t>
-      </w:r>
-    </w:p>
-    <w:p>
-      <w:pPr>
-        <w:pStyle w:val="ListParagraph"/>
-        <w:numPr>
-          <w:ilvl w:val="1"/>
-          <w:numId w:val="1"/>
-        </w:numPr>
-      </w:pPr>
-      <w:r>
-        <w:t>Take advantage of ADL when calling non-member begin/end</w:t>
-      </w:r>
-      <w:r>
-        <w:t xml:space="preserve"> if appropriate</w:t>
+        <w:t>Add concept checks in unit tests for c</w:t>
       </w:r>
       <w:bookmarkStart w:id="0" w:name="_GoBack"/>
       <w:bookmarkEnd w:id="0"/>
       <w:r>
+        <w:t>onstructability, moveability, destructibility, etc.</w:t>
+      </w:r>
+    </w:p>
+    <w:p>
+      <w:pPr>
+        <w:pStyle w:val="ListParagraph"/>
+        <w:numPr>
+          <w:ilvl w:val="0"/>
+          <w:numId w:val="1"/>
+        </w:numPr>
+      </w:pPr>
+      <w:r>
+        <w:t>Improve quality of existing code.</w:t>
+      </w:r>
+      <w:r>
+        <w:t xml:space="preserve"> </w:t>
+      </w:r>
+    </w:p>
+    <w:p>
+      <w:pPr>
+        <w:pStyle w:val="ListParagraph"/>
+        <w:numPr>
+          <w:ilvl w:val="1"/>
+          <w:numId w:val="1"/>
+        </w:numPr>
+      </w:pPr>
+      <w:r>
+        <w:t>Convert standalone iterators to be created by factory class (</w:t>
+      </w:r>
+      <w:proofErr w:type="spellStart"/>
+      <w:r>
+        <w:t>process_iterator</w:t>
+      </w:r>
+      <w:proofErr w:type="spellEnd"/>
+      <w:r>
+        <w:t xml:space="preserve"> -&gt; Processes:</w:t>
+      </w:r>
+      <w:proofErr w:type="gramStart"/>
+      <w:r>
+        <w:t>:begin</w:t>
+      </w:r>
+      <w:proofErr w:type="gramEnd"/>
+      <w:r>
+        <w:t xml:space="preserve">/end, </w:t>
+      </w:r>
+      <w:proofErr w:type="spellStart"/>
+      <w:r>
+        <w:t>etc</w:t>
+      </w:r>
+      <w:proofErr w:type="spellEnd"/>
+      <w:r>
+        <w:t>).</w:t>
+      </w:r>
+    </w:p>
+    <w:p>
+      <w:pPr>
+        <w:pStyle w:val="ListParagraph"/>
+        <w:numPr>
+          <w:ilvl w:val="1"/>
+          <w:numId w:val="1"/>
+        </w:numPr>
+      </w:pPr>
+      <w:r>
+        <w:t>Inspect code for aliasing violations.</w:t>
+      </w:r>
+    </w:p>
+    <w:p>
+      <w:pPr>
+        <w:pStyle w:val="ListParagraph"/>
+        <w:numPr>
+          <w:ilvl w:val="1"/>
+          <w:numId w:val="1"/>
+        </w:numPr>
+      </w:pPr>
+      <w:r>
+        <w:t xml:space="preserve">Use </w:t>
+      </w:r>
+      <w:proofErr w:type="spellStart"/>
+      <w:r>
+        <w:t>noexcept</w:t>
+      </w:r>
+      <w:proofErr w:type="spellEnd"/>
+      <w:r>
+        <w:t xml:space="preserve"> where appropriate, and check existing cases where </w:t>
+      </w:r>
+      <w:proofErr w:type="spellStart"/>
+      <w:r>
+        <w:t>noexcept</w:t>
+      </w:r>
+      <w:proofErr w:type="spellEnd"/>
+      <w:r>
+        <w:t xml:space="preserve"> is </w:t>
+      </w:r>
+      <w:r>
+        <w:t>used</w:t>
+      </w:r>
+      <w:r>
         <w:t>.</w:t>
       </w:r>
     </w:p>
@@ -334,70 +506,27 @@
         </w:numPr>
       </w:pPr>
       <w:r>
-        <w:t>Convert standalone iterators to be created by factory class (process_iterator -&gt; Processes::begin/end, etc).</w:t>
-      </w:r>
-    </w:p>
-    <w:p>
-      <w:pPr>
-        <w:pStyle w:val="ListParagraph"/>
-        <w:numPr>
-          <w:ilvl w:val="1"/>
-          <w:numId w:val="1"/>
-        </w:numPr>
-      </w:pPr>
-      <w:r>
-        <w:t>Inspect code for aliasing violations.</w:t>
-      </w:r>
-    </w:p>
-    <w:p>
-      <w:pPr>
-        <w:pStyle w:val="ListParagraph"/>
-        <w:numPr>
-          <w:ilvl w:val="1"/>
-          <w:numId w:val="1"/>
-        </w:numPr>
-      </w:pPr>
-      <w:r>
-        <w:t>Stream overloads where appropriate (e.g. module prints base, region prints base, etc).</w:t>
-      </w:r>
-    </w:p>
-    <w:p>
-      <w:pPr>
-        <w:pStyle w:val="ListParagraph"/>
-        <w:numPr>
-          <w:ilvl w:val="1"/>
-          <w:numId w:val="1"/>
-        </w:numPr>
-      </w:pPr>
-      <w:r>
-        <w:t>Fix existing copy/move constructors. Especially move constructors which may incorrectly be using an inefficient swap-style idiom.</w:t>
-      </w:r>
-    </w:p>
-    <w:p>
-      <w:pPr>
-        <w:pStyle w:val="ListParagraph"/>
-        <w:numPr>
-          <w:ilvl w:val="1"/>
-          <w:numId w:val="1"/>
-        </w:numPr>
-      </w:pPr>
-      <w:r>
-        <w:t>Use constexpr where appropriate.</w:t>
-      </w:r>
-    </w:p>
-    <w:p>
-      <w:pPr>
-        <w:pStyle w:val="ListParagraph"/>
-        <w:numPr>
-          <w:ilvl w:val="1"/>
-          <w:numId w:val="1"/>
-        </w:numPr>
-      </w:pPr>
-      <w:r>
-        <w:t xml:space="preserve">Use noexcept where appropriate, and check existing cases where noexcept is </w:t>
-      </w:r>
-      <w:r>
-        <w:t>used</w:t>
+        <w:t>Explicitly qualify calls to functions in the</w:t>
+      </w:r>
+      <w:r>
+        <w:t xml:space="preserve"> global namespace </w:t>
+      </w:r>
+      <w:r>
+        <w:t xml:space="preserve">(Windows API </w:t>
+      </w:r>
+      <w:proofErr w:type="spellStart"/>
+      <w:r>
+        <w:t>etc</w:t>
+      </w:r>
+      <w:proofErr w:type="spellEnd"/>
+      <w:r>
+        <w:t xml:space="preserve">) </w:t>
+      </w:r>
+      <w:r>
+        <w:t>for clarit</w:t>
+      </w:r>
+      <w:r>
+        <w:t>y</w:t>
       </w:r>
       <w:r>
         <w:t>.</w:t>
@@ -412,33 +541,6 @@
         </w:numPr>
       </w:pPr>
       <w:r>
-        <w:t>Explicitly qualify calls to functions in the</w:t>
-      </w:r>
-      <w:r>
-        <w:t xml:space="preserve"> global namespace </w:t>
-      </w:r>
-      <w:r>
-        <w:t xml:space="preserve">(Windows API etc) </w:t>
-      </w:r>
-      <w:r>
-        <w:t>for clarit</w:t>
-      </w:r>
-      <w:r>
-        <w:t>y</w:t>
-      </w:r>
-      <w:r>
-        <w:t>.</w:t>
-      </w:r>
-    </w:p>
-    <w:p>
-      <w:pPr>
-        <w:pStyle w:val="ListParagraph"/>
-        <w:numPr>
-          <w:ilvl w:val="1"/>
-          <w:numId w:val="1"/>
-        </w:numPr>
-      </w:pPr>
-      <w:r>
         <w:t>Use ‘auto’ by default where appropriate.</w:t>
       </w:r>
     </w:p>
@@ -451,76 +553,84 @@
         </w:numPr>
       </w:pPr>
       <w:r>
+        <w:t>Take advantage of defaulted and deleted functions (macro wrapped).</w:t>
+      </w:r>
+    </w:p>
+    <w:p>
+      <w:pPr>
+        <w:pStyle w:val="ListParagraph"/>
+        <w:numPr>
+          <w:ilvl w:val="1"/>
+          <w:numId w:val="1"/>
+        </w:numPr>
+      </w:pPr>
+      <w:r>
+        <w:t xml:space="preserve">Improve exception-safety guarantees. (Rollback support </w:t>
+      </w:r>
+      <w:proofErr w:type="spellStart"/>
+      <w:r>
+        <w:t>etc</w:t>
+      </w:r>
+      <w:proofErr w:type="spellEnd"/>
+      <w:r>
+        <w:t>)</w:t>
+      </w:r>
+    </w:p>
+    <w:p>
+      <w:pPr>
+        <w:pStyle w:val="ListParagraph"/>
+        <w:numPr>
+          <w:ilvl w:val="1"/>
+          <w:numId w:val="1"/>
+        </w:numPr>
+      </w:pPr>
+      <w:r>
+        <w:t>Improve thread-safety guarantees and threading model.</w:t>
+      </w:r>
+    </w:p>
+    <w:p>
+      <w:pPr>
+        <w:pStyle w:val="ListParagraph"/>
+        <w:numPr>
+          <w:ilvl w:val="1"/>
+          <w:numId w:val="1"/>
+        </w:numPr>
+      </w:pPr>
+      <w:r>
+        <w:t>Template concept checking and improved error messages.</w:t>
+      </w:r>
+    </w:p>
+    <w:p>
+      <w:pPr>
+        <w:pStyle w:val="ListParagraph"/>
+        <w:numPr>
+          <w:ilvl w:val="1"/>
+          <w:numId w:val="1"/>
+        </w:numPr>
+      </w:pPr>
+      <w:r>
+        <w:t>Assertions where appropriate</w:t>
+      </w:r>
+      <w:r>
+        <w:t xml:space="preserve"> (for ‘impossible’ </w:t>
+      </w:r>
+      <w:r>
+        <w:t xml:space="preserve">or rare </w:t>
+      </w:r>
+      <w:r>
+        <w:t>cases).</w:t>
+      </w:r>
+    </w:p>
+    <w:p>
+      <w:pPr>
+        <w:pStyle w:val="ListParagraph"/>
+        <w:numPr>
+          <w:ilvl w:val="2"/>
+          <w:numId w:val="1"/>
+        </w:numPr>
+      </w:pPr>
+      <w:r>
         <w:lastRenderedPageBreak/>
-        <w:t>Take advantage of defaulted and deleted functions (macro wrapped).</w:t>
-      </w:r>
-    </w:p>
-    <w:p>
-      <w:pPr>
-        <w:pStyle w:val="ListParagraph"/>
-        <w:numPr>
-          <w:ilvl w:val="1"/>
-          <w:numId w:val="1"/>
-        </w:numPr>
-      </w:pPr>
-      <w:r>
-        <w:t>Improve exception-safety guarantees. (Rollback support etc)</w:t>
-      </w:r>
-    </w:p>
-    <w:p>
-      <w:pPr>
-        <w:pStyle w:val="ListParagraph"/>
-        <w:numPr>
-          <w:ilvl w:val="1"/>
-          <w:numId w:val="1"/>
-        </w:numPr>
-      </w:pPr>
-      <w:r>
-        <w:t>Improve thread-safety guarantees and threading model.</w:t>
-      </w:r>
-    </w:p>
-    <w:p>
-      <w:pPr>
-        <w:pStyle w:val="ListParagraph"/>
-        <w:numPr>
-          <w:ilvl w:val="1"/>
-          <w:numId w:val="1"/>
-        </w:numPr>
-      </w:pPr>
-      <w:r>
-        <w:t>Template concept checking and improved error messages.</w:t>
-      </w:r>
-    </w:p>
-    <w:p>
-      <w:pPr>
-        <w:pStyle w:val="ListParagraph"/>
-        <w:numPr>
-          <w:ilvl w:val="1"/>
-          <w:numId w:val="1"/>
-        </w:numPr>
-      </w:pPr>
-      <w:r>
-        <w:t>Assertions where appropriate</w:t>
-      </w:r>
-      <w:r>
-        <w:t xml:space="preserve"> (for ‘impossible’ </w:t>
-      </w:r>
-      <w:r>
-        <w:t xml:space="preserve">or rare </w:t>
-      </w:r>
-      <w:r>
-        <w:t>cases).</w:t>
-      </w:r>
-    </w:p>
-    <w:p>
-      <w:pPr>
-        <w:pStyle w:val="ListParagraph"/>
-        <w:numPr>
-          <w:ilvl w:val="2"/>
-          <w:numId w:val="1"/>
-        </w:numPr>
-      </w:pPr>
-      <w:r>
         <w:t>Especially check fo</w:t>
       </w:r>
       <w:r>
@@ -536,18 +646,6 @@
         </w:numPr>
       </w:pPr>
       <w:r>
-        <w:t>Tests for remaining ‘detail’ components such as EnsureCleanup, StringBuffer, etc.</w:t>
-      </w:r>
-    </w:p>
-    <w:p>
-      <w:pPr>
-        <w:pStyle w:val="ListParagraph"/>
-        <w:numPr>
-          <w:ilvl w:val="1"/>
-          <w:numId w:val="1"/>
-        </w:numPr>
-      </w:pPr>
-      <w:r>
         <w:t>Use ‘ranges’ over direct containers where possible.</w:t>
       </w:r>
     </w:p>
@@ -560,67 +658,23 @@
         </w:numPr>
       </w:pPr>
       <w:r>
-        <w:t>Investigate nested exceptions (std::throw_with_nested etc.).</w:t>
-      </w:r>
-    </w:p>
-    <w:p>
-      <w:pPr>
-        <w:pStyle w:val="ListParagraph"/>
-        <w:numPr>
-          <w:ilvl w:val="0"/>
-          <w:numId w:val="1"/>
-        </w:numPr>
-      </w:pPr>
-      <w:r>
-        <w:t>Reduce compile time.</w:t>
-      </w:r>
-    </w:p>
-    <w:p>
-      <w:pPr>
-        <w:pStyle w:val="ListParagraph"/>
-        <w:numPr>
-          <w:ilvl w:val="1"/>
-          <w:numId w:val="1"/>
-        </w:numPr>
-      </w:pPr>
-      <w:r>
-        <w:t>Remove unnecessary includes.</w:t>
-      </w:r>
-    </w:p>
-    <w:p>
-      <w:pPr>
-        <w:pStyle w:val="ListParagraph"/>
-        <w:numPr>
-          <w:ilvl w:val="1"/>
-          <w:numId w:val="1"/>
-        </w:numPr>
-      </w:pPr>
-      <w:r>
-        <w:t>Reduce include dependencies.</w:t>
-      </w:r>
-    </w:p>
-    <w:p>
-      <w:pPr>
-        <w:pStyle w:val="ListParagraph"/>
-        <w:numPr>
-          <w:ilvl w:val="2"/>
-          <w:numId w:val="1"/>
-        </w:numPr>
-      </w:pPr>
-      <w:r>
-        <w:t>Pointer-to-impl idiom.</w:t>
-      </w:r>
-    </w:p>
-    <w:p>
-      <w:pPr>
-        <w:pStyle w:val="ListParagraph"/>
-        <w:numPr>
-          <w:ilvl w:val="1"/>
-          <w:numId w:val="1"/>
-        </w:numPr>
-      </w:pPr>
-      <w:r>
-        <w:t>Decouple components if possible.</w:t>
+        <w:t>Investigate nested exceptions (</w:t>
+      </w:r>
+      <w:proofErr w:type="spellStart"/>
+      <w:r>
+        <w:t>std</w:t>
+      </w:r>
+      <w:proofErr w:type="spellEnd"/>
+      <w:r>
+        <w:t>::</w:t>
+      </w:r>
+      <w:proofErr w:type="spellStart"/>
+      <w:r>
+        <w:t>throw_with_nested</w:t>
+      </w:r>
+      <w:proofErr w:type="spellEnd"/>
+      <w:r>
+        <w:t xml:space="preserve"> etc.).</w:t>
       </w:r>
     </w:p>
     <w:p>
@@ -650,13 +704,37 @@
         </w:numPr>
       </w:pPr>
       <w:r>
-        <w:t>Performance improvements in potential bottlenecks (e.g. Iterators, Scanner, PeLib,</w:t>
-      </w:r>
-      <w:r>
-        <w:t xml:space="preserve"> FindPattern,</w:t>
-      </w:r>
-      <w:r>
-        <w:t xml:space="preserve"> etc)</w:t>
+        <w:t xml:space="preserve">Performance improvements in potential bottlenecks (e.g. Iterators, Scanner, </w:t>
+      </w:r>
+      <w:proofErr w:type="spellStart"/>
+      <w:r>
+        <w:t>PeLib</w:t>
+      </w:r>
+      <w:proofErr w:type="spellEnd"/>
+      <w:r>
+        <w:t>,</w:t>
+      </w:r>
+      <w:r>
+        <w:t xml:space="preserve"> </w:t>
+      </w:r>
+      <w:proofErr w:type="spellStart"/>
+      <w:r>
+        <w:t>FindPattern</w:t>
+      </w:r>
+      <w:proofErr w:type="spellEnd"/>
+      <w:r>
+        <w:t>,</w:t>
+      </w:r>
+      <w:r>
+        <w:t xml:space="preserve"> </w:t>
+      </w:r>
+      <w:proofErr w:type="spellStart"/>
+      <w:r>
+        <w:t>etc</w:t>
+      </w:r>
+      <w:proofErr w:type="spellEnd"/>
+      <w:r>
+        <w:t>)</w:t>
       </w:r>
       <w:r>
         <w:t>.</w:t>
@@ -703,7 +781,31 @@
         </w:numPr>
       </w:pPr>
       <w:r>
-        <w:t>Important! Ensure -fno-strict-aliasing is used under GCC as it seems Boost.Python has aliasing violations which cause spurious segfaults and other issues.</w:t>
+        <w:t>Important! Ensure -</w:t>
+      </w:r>
+      <w:proofErr w:type="spellStart"/>
+      <w:r>
+        <w:t>fno</w:t>
+      </w:r>
+      <w:proofErr w:type="spellEnd"/>
+      <w:r>
+        <w:t xml:space="preserve">-strict-aliasing is used under GCC as it seems </w:t>
+      </w:r>
+      <w:proofErr w:type="spellStart"/>
+      <w:r>
+        <w:t>Boost.Python</w:t>
+      </w:r>
+      <w:proofErr w:type="spellEnd"/>
+      <w:r>
+        <w:t xml:space="preserve"> has aliasing violations which cause spurious </w:t>
+      </w:r>
+      <w:proofErr w:type="spellStart"/>
+      <w:r>
+        <w:t>segfaults</w:t>
+      </w:r>
+      <w:proofErr w:type="spellEnd"/>
+      <w:r>
+        <w:t xml:space="preserve"> and other issues.</w:t>
       </w:r>
     </w:p>
     <w:p>
@@ -739,7 +841,15 @@
         </w:numPr>
       </w:pPr>
       <w:r>
-        <w:t xml:space="preserve">Helper service to run HadesMem tools as ‘SYSTEM’ for when </w:t>
+        <w:t xml:space="preserve">Helper service to run </w:t>
+      </w:r>
+      <w:proofErr w:type="spellStart"/>
+      <w:r>
+        <w:t>HadesMem</w:t>
+      </w:r>
+      <w:proofErr w:type="spellEnd"/>
+      <w:r>
+        <w:t xml:space="preserve"> tools as ‘SYSTEM’ for when </w:t>
       </w:r>
       <w:r>
         <w:t>manipulating</w:t>
@@ -865,19 +975,40 @@
         </w:numPr>
       </w:pPr>
       <w:r>
-        <w:t>Custom GetModuleHandle, GetProcAddress, etc.</w:t>
-      </w:r>
-    </w:p>
-    <w:p>
-      <w:pPr>
-        <w:pStyle w:val="ListParagraph"/>
-        <w:numPr>
-          <w:ilvl w:val="0"/>
-          <w:numId w:val="1"/>
-        </w:numPr>
-      </w:pPr>
-      <w:r>
-        <w:t>Hookshark-style tool.</w:t>
+        <w:t xml:space="preserve">Custom </w:t>
+      </w:r>
+      <w:proofErr w:type="spellStart"/>
+      <w:r>
+        <w:t>GetModuleHandle</w:t>
+      </w:r>
+      <w:proofErr w:type="spellEnd"/>
+      <w:r>
+        <w:t xml:space="preserve">, </w:t>
+      </w:r>
+      <w:proofErr w:type="spellStart"/>
+      <w:r>
+        <w:t>GetProcAddress</w:t>
+      </w:r>
+      <w:proofErr w:type="spellEnd"/>
+      <w:r>
+        <w:t>, etc.</w:t>
+      </w:r>
+    </w:p>
+    <w:p>
+      <w:pPr>
+        <w:pStyle w:val="ListParagraph"/>
+        <w:numPr>
+          <w:ilvl w:val="0"/>
+          <w:numId w:val="1"/>
+        </w:numPr>
+      </w:pPr>
+      <w:proofErr w:type="spellStart"/>
+      <w:r>
+        <w:t>Hookshark</w:t>
+      </w:r>
+      <w:proofErr w:type="spellEnd"/>
+      <w:r>
+        <w:t>-style tool.</w:t>
       </w:r>
     </w:p>
     <w:p>
@@ -899,35 +1030,60 @@
       <w:pPr>
         <w:ind w:left="2160" w:hanging="2160"/>
       </w:pPr>
+      <w:proofErr w:type="spellStart"/>
       <w:r>
         <w:rPr>
           <w:b/>
         </w:rPr>
         <w:t>MemoryMgr</w:t>
       </w:r>
-    </w:p>
-    <w:p>
-      <w:pPr>
-        <w:pStyle w:val="ListParagraph"/>
-        <w:numPr>
-          <w:ilvl w:val="0"/>
-          <w:numId w:val="1"/>
-        </w:numPr>
-      </w:pPr>
-      <w:r>
-        <w:t>Use Boost.FunctionTypes in remote function caller to detect calling convention. (Also use TMP to detect number of args and their types etc).</w:t>
-      </w:r>
-    </w:p>
-    <w:p>
-      <w:pPr>
-        <w:pStyle w:val="ListParagraph"/>
-        <w:numPr>
-          <w:ilvl w:val="0"/>
-          <w:numId w:val="1"/>
-        </w:numPr>
-      </w:pPr>
-      <w:r>
-        <w:lastRenderedPageBreak/>
+      <w:proofErr w:type="spellEnd"/>
+    </w:p>
+    <w:p>
+      <w:pPr>
+        <w:pStyle w:val="ListParagraph"/>
+        <w:numPr>
+          <w:ilvl w:val="0"/>
+          <w:numId w:val="1"/>
+        </w:numPr>
+      </w:pPr>
+      <w:r>
+        <w:t xml:space="preserve">Use </w:t>
+      </w:r>
+      <w:proofErr w:type="spellStart"/>
+      <w:r>
+        <w:t>Boost.FunctionTypes</w:t>
+      </w:r>
+      <w:proofErr w:type="spellEnd"/>
+      <w:r>
+        <w:t xml:space="preserve"> in remote function caller to detect calling convention. (Also use TMP to detect number of </w:t>
+      </w:r>
+      <w:proofErr w:type="spellStart"/>
+      <w:r>
+        <w:t>args</w:t>
+      </w:r>
+      <w:proofErr w:type="spellEnd"/>
+      <w:r>
+        <w:t xml:space="preserve"> and their types </w:t>
+      </w:r>
+      <w:proofErr w:type="spellStart"/>
+      <w:r>
+        <w:t>etc</w:t>
+      </w:r>
+      <w:proofErr w:type="spellEnd"/>
+      <w:r>
+        <w:t>).</w:t>
+      </w:r>
+    </w:p>
+    <w:p>
+      <w:pPr>
+        <w:pStyle w:val="ListParagraph"/>
+        <w:numPr>
+          <w:ilvl w:val="0"/>
+          <w:numId w:val="1"/>
+        </w:numPr>
+      </w:pPr>
+      <w:r>
         <w:t>Improve ‘safety’ of remote function caller via EH to minimize risk of crashing the target.</w:t>
       </w:r>
     </w:p>
@@ -940,7 +1096,15 @@
         </w:numPr>
       </w:pPr>
       <w:r>
-        <w:t>Improve genericity of parameter passing in remote function caller.</w:t>
+        <w:t xml:space="preserve">Improve </w:t>
+      </w:r>
+      <w:proofErr w:type="spellStart"/>
+      <w:r>
+        <w:t>genericity</w:t>
+      </w:r>
+      <w:proofErr w:type="spellEnd"/>
+      <w:r>
+        <w:t xml:space="preserve"> of parameter passing in remote function caller.</w:t>
       </w:r>
     </w:p>
     <w:p>
@@ -1007,34 +1171,45 @@
       </w:r>
     </w:p>
     <w:p>
+      <w:proofErr w:type="spellStart"/>
       <w:r>
         <w:rPr>
           <w:b/>
         </w:rPr>
         <w:t>ManualMap</w:t>
       </w:r>
-    </w:p>
-    <w:p>
-      <w:pPr>
-        <w:pStyle w:val="ListParagraph"/>
-        <w:numPr>
-          <w:ilvl w:val="0"/>
-          <w:numId w:val="1"/>
-        </w:numPr>
-      </w:pPr>
-      <w:r>
-        <w:t>Exception handling support under x86 SafeSEH and x64.</w:t>
-      </w:r>
-    </w:p>
-    <w:p>
-      <w:pPr>
-        <w:pStyle w:val="ListParagraph"/>
-        <w:numPr>
-          <w:ilvl w:val="0"/>
-          <w:numId w:val="1"/>
-        </w:numPr>
-      </w:pPr>
-      <w:r>
+      <w:proofErr w:type="spellEnd"/>
+    </w:p>
+    <w:p>
+      <w:pPr>
+        <w:pStyle w:val="ListParagraph"/>
+        <w:numPr>
+          <w:ilvl w:val="0"/>
+          <w:numId w:val="1"/>
+        </w:numPr>
+      </w:pPr>
+      <w:r>
+        <w:t xml:space="preserve">Exception handling support under x86 </w:t>
+      </w:r>
+      <w:proofErr w:type="spellStart"/>
+      <w:r>
+        <w:t>SafeSEH</w:t>
+      </w:r>
+      <w:proofErr w:type="spellEnd"/>
+      <w:r>
+        <w:t xml:space="preserve"> and x64.</w:t>
+      </w:r>
+    </w:p>
+    <w:p>
+      <w:pPr>
+        <w:pStyle w:val="ListParagraph"/>
+        <w:numPr>
+          <w:ilvl w:val="0"/>
+          <w:numId w:val="1"/>
+        </w:numPr>
+      </w:pPr>
+      <w:r>
+        <w:lastRenderedPageBreak/>
         <w:t>Improved TLS support.</w:t>
       </w:r>
     </w:p>
@@ -1115,7 +1290,23 @@
         </w:numPr>
       </w:pPr>
       <w:r>
-        <w:t xml:space="preserve">Get address of Kernel32!LoadLibrary ‘manually’ rather than using a local GetProcAddress and </w:t>
+        <w:t>Get address of Kernel32</w:t>
+      </w:r>
+      <w:proofErr w:type="gramStart"/>
+      <w:r>
+        <w:t>!LoadLibrary</w:t>
+      </w:r>
+      <w:proofErr w:type="gramEnd"/>
+      <w:r>
+        <w:t xml:space="preserve"> ‘manually’ rather than using a local </w:t>
+      </w:r>
+      <w:proofErr w:type="spellStart"/>
+      <w:r>
+        <w:t>GetProcAddress</w:t>
+      </w:r>
+      <w:proofErr w:type="spellEnd"/>
+      <w:r>
+        <w:t xml:space="preserve"> and </w:t>
       </w:r>
       <w:r>
         <w:t>pointer arithmetic.</w:t>
@@ -1130,7 +1321,15 @@
         </w:numPr>
       </w:pPr>
       <w:r>
-        <w:t>Whilst this works in all normal cases, it doesn’t work when the target has shims enabled which hook LoadLibrary.</w:t>
+        <w:t xml:space="preserve">Whilst this works in all normal cases, it doesn’t work when the target has shims enabled which hook </w:t>
+      </w:r>
+      <w:proofErr w:type="spellStart"/>
+      <w:r>
+        <w:t>LoadLibrary</w:t>
+      </w:r>
+      <w:proofErr w:type="spellEnd"/>
+      <w:r>
+        <w:t>.</w:t>
       </w:r>
     </w:p>
     <w:p>
@@ -1177,7 +1376,15 @@
         <w:t>Improved relative instruction rebuilding (including conditionals).</w:t>
       </w:r>
       <w:r>
-        <w:t xml:space="preserve"> x64 has far more IP relative instructions than x86.</w:t>
+        <w:t xml:space="preserve"> </w:t>
+      </w:r>
+      <w:proofErr w:type="gramStart"/>
+      <w:r>
+        <w:t>x64</w:t>
+      </w:r>
+      <w:proofErr w:type="gramEnd"/>
+      <w:r>
+        <w:t xml:space="preserve"> has far more IP relative instructions than x86.</w:t>
       </w:r>
     </w:p>
     <w:p>
@@ -1218,8 +1425,13 @@
           <w:numId w:val="1"/>
         </w:numPr>
       </w:pPr>
-      <w:r>
-        <w:t>Uncopyable, so make moveable.</w:t>
+      <w:proofErr w:type="spellStart"/>
+      <w:r>
+        <w:t>Uncopyable</w:t>
+      </w:r>
+      <w:proofErr w:type="spellEnd"/>
+      <w:r>
+        <w:t>, so make moveable.</w:t>
       </w:r>
     </w:p>
     <w:p>
@@ -1279,16 +1491,34 @@
         </w:numPr>
       </w:pPr>
       <w:r>
-        <w:t>Detect cases where hooking may overflow past the end of a function, and fail. (Provide policy or flag to allow overriding this behaviour.) Examples may be instructions such as ‘int 3’, ‘ret’, ‘jmp’, etc.</w:t>
-      </w:r>
-    </w:p>
-    <w:p>
+        <w:t>Detect cases where hooking may overflow past the end of a function, and fail. (Provide policy or flag to allow overriding this behaviour.) Examples may be instructions such as ‘</w:t>
+      </w:r>
+      <w:proofErr w:type="spellStart"/>
+      <w:r>
+        <w:t>int</w:t>
+      </w:r>
+      <w:proofErr w:type="spellEnd"/>
+      <w:r>
+        <w:t xml:space="preserve"> 3’, ‘ret’, ‘</w:t>
+      </w:r>
+      <w:proofErr w:type="spellStart"/>
+      <w:r>
+        <w:t>jmp</w:t>
+      </w:r>
+      <w:proofErr w:type="spellEnd"/>
+      <w:r>
+        <w:t>’, etc.</w:t>
+      </w:r>
+    </w:p>
+    <w:p>
+      <w:proofErr w:type="spellStart"/>
       <w:r>
         <w:rPr>
           <w:b/>
         </w:rPr>
         <w:t>FindPattern</w:t>
       </w:r>
+      <w:proofErr w:type="spellEnd"/>
     </w:p>
     <w:p>
       <w:pPr>
@@ -1311,7 +1541,6 @@
         </w:numPr>
       </w:pPr>
       <w:r>
-        <w:lastRenderedPageBreak/>
         <w:t>‘</w:t>
       </w:r>
       <w:r>
@@ -1343,12 +1572,14 @@
       </w:r>
     </w:p>
     <w:p>
+      <w:proofErr w:type="spellStart"/>
       <w:r>
         <w:rPr>
           <w:b/>
         </w:rPr>
         <w:t>PeLib</w:t>
       </w:r>
+      <w:proofErr w:type="spellEnd"/>
     </w:p>
     <w:p>
       <w:pPr>
@@ -1377,13 +1608,29 @@
         </w:numPr>
       </w:pPr>
       <w:r>
-        <w:t>Investigate use of virtual functions for file vs memory</w:t>
+        <w:t xml:space="preserve">Investigate use of virtual functions for file </w:t>
+      </w:r>
+      <w:proofErr w:type="spellStart"/>
+      <w:r>
+        <w:t>vs</w:t>
+      </w:r>
+      <w:proofErr w:type="spellEnd"/>
+      <w:r>
+        <w:t xml:space="preserve"> memory</w:t>
       </w:r>
       <w:r>
         <w:t xml:space="preserve"> access</w:t>
       </w:r>
       <w:r>
-        <w:t xml:space="preserve"> (RvaToVa)</w:t>
+        <w:t xml:space="preserve"> (</w:t>
+      </w:r>
+      <w:proofErr w:type="spellStart"/>
+      <w:r>
+        <w:t>RvaToVa</w:t>
+      </w:r>
+      <w:proofErr w:type="spellEnd"/>
+      <w:r>
+        <w:t>)</w:t>
       </w:r>
       <w:r>
         <w:t xml:space="preserve">. </w:t>
@@ -1410,18 +1657,27 @@
         </w:numPr>
       </w:pPr>
       <w:r>
-        <w:t>Note: May cause problems when copying ‘PeFile’ type.</w:t>
-      </w:r>
-    </w:p>
-    <w:p>
-      <w:pPr>
-        <w:pStyle w:val="ListParagraph"/>
-        <w:numPr>
-          <w:ilvl w:val="0"/>
-          <w:numId w:val="1"/>
-        </w:numPr>
-      </w:pPr>
-      <w:r>
+        <w:t>Note: May cause problems when copying ‘</w:t>
+      </w:r>
+      <w:proofErr w:type="spellStart"/>
+      <w:r>
+        <w:t>PeFile</w:t>
+      </w:r>
+      <w:proofErr w:type="spellEnd"/>
+      <w:r>
+        <w:t>’ type.</w:t>
+      </w:r>
+    </w:p>
+    <w:p>
+      <w:pPr>
+        <w:pStyle w:val="ListParagraph"/>
+        <w:numPr>
+          <w:ilvl w:val="0"/>
+          <w:numId w:val="1"/>
+        </w:numPr>
+      </w:pPr>
+      <w:r>
+        <w:lastRenderedPageBreak/>
         <w:t>Extra sanity checking in all components.</w:t>
       </w:r>
     </w:p>
@@ -1437,19 +1693,43 @@
         <w:t xml:space="preserve">E.g. </w:t>
       </w:r>
       <w:r>
-        <w:t>Check NumberOfRvaAndSizes in NtHeaders before attempting to retrieve a data dir.</w:t>
-      </w:r>
-    </w:p>
-    <w:p>
-      <w:pPr>
-        <w:pStyle w:val="ListParagraph"/>
-        <w:numPr>
-          <w:ilvl w:val="0"/>
-          <w:numId w:val="1"/>
-        </w:numPr>
-      </w:pPr>
-      <w:r>
-        <w:t>Cache base pointers etc rather than retrieving it manually in every getter/setter. Slightly less ‘robust’, but due to the typically ‘read-only’ nature of the data this is the expected behaviour in all known cases anyway.</w:t>
+        <w:t xml:space="preserve">Check </w:t>
+      </w:r>
+      <w:proofErr w:type="spellStart"/>
+      <w:r>
+        <w:t>NumberOfRvaAndSizes</w:t>
+      </w:r>
+      <w:proofErr w:type="spellEnd"/>
+      <w:r>
+        <w:t xml:space="preserve"> in </w:t>
+      </w:r>
+      <w:proofErr w:type="spellStart"/>
+      <w:r>
+        <w:t>NtHeaders</w:t>
+      </w:r>
+      <w:proofErr w:type="spellEnd"/>
+      <w:r>
+        <w:t xml:space="preserve"> before attempting to retrieve a data dir.</w:t>
+      </w:r>
+    </w:p>
+    <w:p>
+      <w:pPr>
+        <w:pStyle w:val="ListParagraph"/>
+        <w:numPr>
+          <w:ilvl w:val="0"/>
+          <w:numId w:val="1"/>
+        </w:numPr>
+      </w:pPr>
+      <w:r>
+        <w:t xml:space="preserve">Cache base pointers </w:t>
+      </w:r>
+      <w:proofErr w:type="spellStart"/>
+      <w:r>
+        <w:t>etc</w:t>
+      </w:r>
+      <w:proofErr w:type="spellEnd"/>
+      <w:r>
+        <w:t xml:space="preserve"> rather than retrieving it manually in every getter/setter. Slightly less ‘robust’, but due to the typically ‘read-only’ nature of the data this is the expected behaviour in all known cases anyway.</w:t>
       </w:r>
     </w:p>
     <w:p>
@@ -1545,7 +1825,15 @@
         </w:numPr>
       </w:pPr>
       <w:r>
-        <w:t>Load config directory.</w:t>
+        <w:t xml:space="preserve">Load </w:t>
+      </w:r>
+      <w:proofErr w:type="spellStart"/>
+      <w:r>
+        <w:t>config</w:t>
+      </w:r>
+      <w:proofErr w:type="spellEnd"/>
+      <w:r>
+        <w:t xml:space="preserve"> directory.</w:t>
       </w:r>
     </w:p>
     <w:p>
@@ -1635,13 +1923,61 @@
         </w:numPr>
       </w:pPr>
       <w:r>
-        <w:t>Helper functions such as FindExport, FindImport, HasDataDir, GetArchitecture,</w:t>
-      </w:r>
-      <w:r>
-        <w:t xml:space="preserve"> IsDotNet,</w:t>
-      </w:r>
-      <w:r>
-        <w:t xml:space="preserve"> GetPDB,</w:t>
+        <w:t xml:space="preserve">Helper functions such as </w:t>
+      </w:r>
+      <w:proofErr w:type="spellStart"/>
+      <w:r>
+        <w:t>FindExport</w:t>
+      </w:r>
+      <w:proofErr w:type="spellEnd"/>
+      <w:r>
+        <w:t xml:space="preserve">, </w:t>
+      </w:r>
+      <w:proofErr w:type="spellStart"/>
+      <w:r>
+        <w:t>FindImport</w:t>
+      </w:r>
+      <w:proofErr w:type="spellEnd"/>
+      <w:r>
+        <w:t xml:space="preserve">, </w:t>
+      </w:r>
+      <w:proofErr w:type="spellStart"/>
+      <w:r>
+        <w:t>HasDataDir</w:t>
+      </w:r>
+      <w:proofErr w:type="spellEnd"/>
+      <w:r>
+        <w:t xml:space="preserve">, </w:t>
+      </w:r>
+      <w:proofErr w:type="spellStart"/>
+      <w:r>
+        <w:t>GetArchitecture</w:t>
+      </w:r>
+      <w:proofErr w:type="spellEnd"/>
+      <w:r>
+        <w:t>,</w:t>
+      </w:r>
+      <w:r>
+        <w:t xml:space="preserve"> </w:t>
+      </w:r>
+      <w:proofErr w:type="spellStart"/>
+      <w:r>
+        <w:t>IsDotNet</w:t>
+      </w:r>
+      <w:proofErr w:type="spellEnd"/>
+      <w:r>
+        <w:t>,</w:t>
+      </w:r>
+      <w:r>
+        <w:t xml:space="preserve"> </w:t>
+      </w:r>
+      <w:proofErr w:type="spellStart"/>
+      <w:r>
+        <w:t>GetPDB</w:t>
+      </w:r>
+      <w:proofErr w:type="spellEnd"/>
+      <w:r>
+        <w:t>,</w:t>
       </w:r>
       <w:r>
         <w:t xml:space="preserve"> etc.</w:t>
@@ -1656,7 +1992,15 @@
         </w:numPr>
       </w:pPr>
       <w:r>
-        <w:t>Test against pathological cases such as Corkami tests.</w:t>
+        <w:t xml:space="preserve">Test against pathological cases such as </w:t>
+      </w:r>
+      <w:proofErr w:type="spellStart"/>
+      <w:r>
+        <w:t>Corkami</w:t>
+      </w:r>
+      <w:proofErr w:type="spellEnd"/>
+      <w:r>
+        <w:t xml:space="preserve"> tests.</w:t>
       </w:r>
     </w:p>
     <w:p>
@@ -1688,19 +2032,35 @@
         </w:numPr>
       </w:pPr>
       <w:r>
-        <w:t>NOP/UnNOP support.</w:t>
-      </w:r>
-    </w:p>
-    <w:p>
-      <w:pPr>
-        <w:pStyle w:val="ListParagraph"/>
-        <w:numPr>
-          <w:ilvl w:val="0"/>
-          <w:numId w:val="1"/>
-        </w:numPr>
-      </w:pPr>
-      <w:r>
-        <w:t>ASM searching API with ‘wildcards’. (MetaASM?)</w:t>
+        <w:t>NOP/</w:t>
+      </w:r>
+      <w:proofErr w:type="spellStart"/>
+      <w:r>
+        <w:t>UnNOP</w:t>
+      </w:r>
+      <w:proofErr w:type="spellEnd"/>
+      <w:r>
+        <w:t xml:space="preserve"> support.</w:t>
+      </w:r>
+    </w:p>
+    <w:p>
+      <w:pPr>
+        <w:pStyle w:val="ListParagraph"/>
+        <w:numPr>
+          <w:ilvl w:val="0"/>
+          <w:numId w:val="1"/>
+        </w:numPr>
+      </w:pPr>
+      <w:r>
+        <w:t>ASM searching API with ‘wildcards’. (</w:t>
+      </w:r>
+      <w:proofErr w:type="spellStart"/>
+      <w:r>
+        <w:t>MetaASM</w:t>
+      </w:r>
+      <w:proofErr w:type="spellEnd"/>
+      <w:r>
+        <w:t>?)</w:t>
       </w:r>
     </w:p>
     <w:p>
@@ -1744,115 +2104,123 @@
         </w:numPr>
       </w:pPr>
       <w:r>
+        <w:t>Rewrite to be more reliable and robust.</w:t>
+      </w:r>
+    </w:p>
+    <w:p>
+      <w:pPr>
+        <w:pStyle w:val="ListParagraph"/>
+        <w:numPr>
+          <w:ilvl w:val="0"/>
+          <w:numId w:val="1"/>
+        </w:numPr>
+      </w:pPr>
+      <w:r>
+        <w:t>Refactor to reduce code duplication.</w:t>
+      </w:r>
+    </w:p>
+    <w:p>
+      <w:pPr>
+        <w:pStyle w:val="ListParagraph"/>
+        <w:numPr>
+          <w:ilvl w:val="0"/>
+          <w:numId w:val="1"/>
+        </w:numPr>
+      </w:pPr>
+      <w:r>
+        <w:t>Use a file view with a small memory cache rather than consuming large amounts of RAM.</w:t>
+      </w:r>
+    </w:p>
+    <w:p>
+      <w:pPr>
+        <w:pStyle w:val="ListParagraph"/>
+        <w:numPr>
+          <w:ilvl w:val="0"/>
+          <w:numId w:val="1"/>
+        </w:numPr>
+      </w:pPr>
+      <w:r>
+        <w:t>Multi-threaded scanning options.</w:t>
+      </w:r>
+    </w:p>
+    <w:p>
+      <w:pPr>
+        <w:pStyle w:val="ListParagraph"/>
+        <w:numPr>
+          <w:ilvl w:val="0"/>
+          <w:numId w:val="1"/>
+        </w:numPr>
+      </w:pPr>
+      <w:r>
+        <w:t>Wildcard support for vector/string scanning.</w:t>
+      </w:r>
+    </w:p>
+    <w:p>
+      <w:pPr>
+        <w:pStyle w:val="ListParagraph"/>
+        <w:numPr>
+          <w:ilvl w:val="0"/>
+          <w:numId w:val="1"/>
+        </w:numPr>
+      </w:pPr>
+      <w:r>
+        <w:t>Regex support for string scanning.</w:t>
+      </w:r>
+    </w:p>
+    <w:p>
+      <w:pPr>
+        <w:pStyle w:val="ListParagraph"/>
+        <w:numPr>
+          <w:ilvl w:val="0"/>
+          <w:numId w:val="1"/>
+        </w:numPr>
+      </w:pPr>
+      <w:r>
+        <w:t xml:space="preserve">Memory protection filters (read, write, </w:t>
+      </w:r>
+      <w:proofErr w:type="gramStart"/>
+      <w:r>
+        <w:t>exec</w:t>
+      </w:r>
+      <w:proofErr w:type="gramEnd"/>
+      <w:r>
+        <w:t>).</w:t>
+      </w:r>
+    </w:p>
+    <w:p>
+      <w:pPr>
+        <w:pStyle w:val="ListParagraph"/>
+        <w:numPr>
+          <w:ilvl w:val="0"/>
+          <w:numId w:val="1"/>
+        </w:numPr>
+      </w:pPr>
+      <w:r>
+        <w:t>Memory type filters (private, mapped, image).</w:t>
+      </w:r>
+    </w:p>
+    <w:p>
+      <w:pPr>
+        <w:pStyle w:val="ListParagraph"/>
+        <w:numPr>
+          <w:ilvl w:val="0"/>
+          <w:numId w:val="1"/>
+        </w:numPr>
+      </w:pPr>
+      <w:r>
+        <w:t>Support pausing target while scanning.</w:t>
+      </w:r>
+    </w:p>
+    <w:p>
+      <w:pPr>
+        <w:pStyle w:val="ListParagraph"/>
+        <w:numPr>
+          <w:ilvl w:val="0"/>
+          <w:numId w:val="1"/>
+        </w:numPr>
+      </w:pPr>
+      <w:r>
         <w:lastRenderedPageBreak/>
-        <w:t>Rewrite to be more reliable and robust.</w:t>
-      </w:r>
-    </w:p>
-    <w:p>
-      <w:pPr>
-        <w:pStyle w:val="ListParagraph"/>
-        <w:numPr>
-          <w:ilvl w:val="0"/>
-          <w:numId w:val="1"/>
-        </w:numPr>
-      </w:pPr>
-      <w:r>
-        <w:t>Refactor to reduce code duplication.</w:t>
-      </w:r>
-    </w:p>
-    <w:p>
-      <w:pPr>
-        <w:pStyle w:val="ListParagraph"/>
-        <w:numPr>
-          <w:ilvl w:val="0"/>
-          <w:numId w:val="1"/>
-        </w:numPr>
-      </w:pPr>
-      <w:r>
-        <w:t>Use a file view with a small memory cache rather than consuming large amounts of RAM.</w:t>
-      </w:r>
-    </w:p>
-    <w:p>
-      <w:pPr>
-        <w:pStyle w:val="ListParagraph"/>
-        <w:numPr>
-          <w:ilvl w:val="0"/>
-          <w:numId w:val="1"/>
-        </w:numPr>
-      </w:pPr>
-      <w:r>
-        <w:t>Multi-threaded scanning options.</w:t>
-      </w:r>
-    </w:p>
-    <w:p>
-      <w:pPr>
-        <w:pStyle w:val="ListParagraph"/>
-        <w:numPr>
-          <w:ilvl w:val="0"/>
-          <w:numId w:val="1"/>
-        </w:numPr>
-      </w:pPr>
-      <w:r>
-        <w:t>Wildcard support for vector/string scanning.</w:t>
-      </w:r>
-    </w:p>
-    <w:p>
-      <w:pPr>
-        <w:pStyle w:val="ListParagraph"/>
-        <w:numPr>
-          <w:ilvl w:val="0"/>
-          <w:numId w:val="1"/>
-        </w:numPr>
-      </w:pPr>
-      <w:r>
-        <w:t>Regex support for string scanning.</w:t>
-      </w:r>
-    </w:p>
-    <w:p>
-      <w:pPr>
-        <w:pStyle w:val="ListParagraph"/>
-        <w:numPr>
-          <w:ilvl w:val="0"/>
-          <w:numId w:val="1"/>
-        </w:numPr>
-      </w:pPr>
-      <w:r>
-        <w:t>Memory protection filters (read, write, exec).</w:t>
-      </w:r>
-    </w:p>
-    <w:p>
-      <w:pPr>
-        <w:pStyle w:val="ListParagraph"/>
-        <w:numPr>
-          <w:ilvl w:val="0"/>
-          <w:numId w:val="1"/>
-        </w:numPr>
-      </w:pPr>
-      <w:r>
-        <w:t>Memory type filters (private, mapped, image).</w:t>
-      </w:r>
-    </w:p>
-    <w:p>
-      <w:pPr>
-        <w:pStyle w:val="ListParagraph"/>
-        <w:numPr>
-          <w:ilvl w:val="0"/>
-          <w:numId w:val="1"/>
-        </w:numPr>
-      </w:pPr>
-      <w:r>
-        <w:t>Support pausing target while scanning.</w:t>
-      </w:r>
-    </w:p>
-    <w:p>
-      <w:pPr>
-        <w:pStyle w:val="ListParagraph"/>
-        <w:numPr>
-          <w:ilvl w:val="0"/>
-          <w:numId w:val="1"/>
-        </w:numPr>
-      </w:pPr>
-      <w:r>
         <w:t>Support injected scanning.</w:t>
       </w:r>
     </w:p>
@@ -1889,7 +2257,15 @@
         </w:numPr>
       </w:pPr>
       <w:r>
-        <w:t>Unknown value scan.</w:t>
+        <w:t xml:space="preserve">Unknown </w:t>
+      </w:r>
+      <w:proofErr w:type="gramStart"/>
+      <w:r>
+        <w:t>value scan</w:t>
+      </w:r>
+      <w:proofErr w:type="gramEnd"/>
+      <w:r>
+        <w:t>.</w:t>
       </w:r>
     </w:p>
     <w:p>

</xml_diff>

<commit_message>
* Cosmetic cleanup. * Todo.
</commit_message>
<xml_diff>
--- a/misc/todo.docx
+++ b/misc/todo.docx
@@ -6,11 +6,9 @@
       <w:pPr>
         <w:pStyle w:val="Title"/>
       </w:pPr>
-      <w:proofErr w:type="spellStart"/>
       <w:r>
         <w:t>Todo</w:t>
       </w:r>
-      <w:proofErr w:type="spellEnd"/>
     </w:p>
     <w:p>
       <w:pPr>
@@ -54,13 +52,8 @@
           <w:numId w:val="1"/>
         </w:numPr>
       </w:pPr>
-      <w:proofErr w:type="spellStart"/>
-      <w:r>
-        <w:t>Todo</w:t>
-      </w:r>
-      <w:proofErr w:type="spellEnd"/>
-      <w:r>
-        <w:t xml:space="preserve"> list</w:t>
+      <w:r>
+        <w:t>Todo list</w:t>
       </w:r>
       <w:r>
         <w:t>.</w:t>
@@ -165,15 +158,7 @@
         </w:numPr>
       </w:pPr>
       <w:r>
-        <w:t xml:space="preserve">Document preconditions and </w:t>
-      </w:r>
-      <w:proofErr w:type="spellStart"/>
-      <w:r>
-        <w:t>postconditions</w:t>
-      </w:r>
-      <w:proofErr w:type="spellEnd"/>
-      <w:r>
-        <w:t>.</w:t>
+        <w:t>Document preconditions and postconditions.</w:t>
       </w:r>
     </w:p>
     <w:p>
@@ -191,15 +176,7 @@
         <w:t>annotations (</w:t>
       </w:r>
       <w:r>
-        <w:t xml:space="preserve">warnings, notes, </w:t>
-      </w:r>
-      <w:proofErr w:type="spellStart"/>
-      <w:r>
-        <w:t>etc</w:t>
-      </w:r>
-      <w:proofErr w:type="spellEnd"/>
-      <w:r>
-        <w:t xml:space="preserve">). </w:t>
+        <w:t xml:space="preserve">warnings, notes, etc). </w:t>
       </w:r>
     </w:p>
     <w:p>
@@ -268,107 +245,43 @@
         </w:numPr>
       </w:pPr>
       <w:r>
-        <w:t xml:space="preserve">Split tests even further. E.g. Read -&gt; </w:t>
-      </w:r>
-      <w:proofErr w:type="spellStart"/>
-      <w:r>
-        <w:t>ReadPod</w:t>
-      </w:r>
-      <w:proofErr w:type="spellEnd"/>
-      <w:r>
-        <w:t xml:space="preserve">, </w:t>
-      </w:r>
-      <w:proofErr w:type="spellStart"/>
-      <w:r>
-        <w:t>ReadList</w:t>
-      </w:r>
-      <w:proofErr w:type="spellEnd"/>
-      <w:r>
-        <w:t xml:space="preserve">, </w:t>
-      </w:r>
-      <w:proofErr w:type="spellStart"/>
-      <w:r>
-        <w:t>ReadString</w:t>
-      </w:r>
-      <w:proofErr w:type="spellEnd"/>
-      <w:r>
-        <w:t>, etc.</w:t>
-      </w:r>
-    </w:p>
-    <w:p>
-      <w:pPr>
-        <w:pStyle w:val="ListParagraph"/>
-        <w:numPr>
-          <w:ilvl w:val="1"/>
-          <w:numId w:val="1"/>
-        </w:numPr>
-      </w:pPr>
-      <w:r>
-        <w:t>Extra sanity checks to ensure not only that functions return without exception, but also that the returned data is valid. (</w:t>
-      </w:r>
-      <w:proofErr w:type="gramStart"/>
-      <w:r>
-        <w:t>e.g</w:t>
-      </w:r>
-      <w:proofErr w:type="gramEnd"/>
-      <w:r>
-        <w:t xml:space="preserve">. </w:t>
-      </w:r>
-      <w:proofErr w:type="spellStart"/>
-      <w:r>
-        <w:t>GetName</w:t>
-      </w:r>
-      <w:proofErr w:type="spellEnd"/>
-      <w:r>
-        <w:t xml:space="preserve"> in </w:t>
-      </w:r>
-      <w:proofErr w:type="spellStart"/>
-      <w:r>
-        <w:t>ImpThunk</w:t>
-      </w:r>
-      <w:proofErr w:type="spellEnd"/>
-      <w:r>
-        <w:t xml:space="preserve">.) </w:t>
-      </w:r>
-    </w:p>
-    <w:p>
-      <w:pPr>
-        <w:pStyle w:val="ListParagraph"/>
-        <w:numPr>
-          <w:ilvl w:val="1"/>
-          <w:numId w:val="1"/>
-        </w:numPr>
-      </w:pPr>
-      <w:r>
-        <w:t xml:space="preserve">Expand tests to be more thorough and use </w:t>
-      </w:r>
-      <w:proofErr w:type="spellStart"/>
-      <w:r>
-        <w:t>Boost.Test</w:t>
-      </w:r>
-      <w:proofErr w:type="spellEnd"/>
-      <w:r>
-        <w:t xml:space="preserve"> checks such as BOOST_CHECK_NO_THROW, BOOST_CHECK_THROW, BOOST_CHECK_EQUAL_COLLECTION, etc.</w:t>
-      </w:r>
-    </w:p>
-    <w:p>
-      <w:pPr>
-        <w:pStyle w:val="ListParagraph"/>
-        <w:numPr>
-          <w:ilvl w:val="1"/>
-          <w:numId w:val="1"/>
-        </w:numPr>
-      </w:pPr>
-      <w:r>
-        <w:t xml:space="preserve">Extra tests on library usage that should fail to compile (because of static assertions, type traits, </w:t>
-      </w:r>
-      <w:proofErr w:type="spellStart"/>
-      <w:r>
-        <w:t>etc</w:t>
-      </w:r>
-      <w:proofErr w:type="spellEnd"/>
-      <w:r>
-        <w:t xml:space="preserve">). Needed to ensure library misuse is not ‘possible’. </w:t>
+        <w:t>Split tests even further. E.g. Read -&gt; ReadPod, ReadList, ReadString, etc.</w:t>
+      </w:r>
+    </w:p>
+    <w:p>
+      <w:pPr>
+        <w:pStyle w:val="ListParagraph"/>
+        <w:numPr>
+          <w:ilvl w:val="1"/>
+          <w:numId w:val="1"/>
+        </w:numPr>
+      </w:pPr>
+      <w:r>
+        <w:t xml:space="preserve">Extra sanity checks to ensure not only that functions return without exception, but also that the returned data is valid. (e.g. GetName in ImpThunk.) </w:t>
+      </w:r>
+    </w:p>
+    <w:p>
+      <w:pPr>
+        <w:pStyle w:val="ListParagraph"/>
+        <w:numPr>
+          <w:ilvl w:val="1"/>
+          <w:numId w:val="1"/>
+        </w:numPr>
+      </w:pPr>
+      <w:r>
+        <w:t>Expand tests to be more thorough and use Boost.Test checks such as BOOST_CHECK_NO_THROW, BOOST_CHECK_THROW, BOOST_CHECK_EQUAL_COLLECTION, etc.</w:t>
+      </w:r>
+    </w:p>
+    <w:p>
+      <w:pPr>
+        <w:pStyle w:val="ListParagraph"/>
+        <w:numPr>
+          <w:ilvl w:val="1"/>
+          <w:numId w:val="1"/>
+        </w:numPr>
+      </w:pPr>
+      <w:r>
+        <w:t xml:space="preserve">Extra tests on library usage that should fail to compile (because of static assertions, type traits, etc). Needed to ensure library misuse is not ‘possible’. </w:t>
       </w:r>
     </w:p>
     <w:p>
@@ -392,64 +305,61 @@
         </w:numPr>
       </w:pPr>
       <w:r>
-        <w:t>Add concept checks in unit tests for c</w:t>
+        <w:t>Add concept checks in unit tests for constructability, moveability, destructibility, etc.</w:t>
+      </w:r>
+    </w:p>
+    <w:p>
+      <w:pPr>
+        <w:pStyle w:val="ListParagraph"/>
+        <w:numPr>
+          <w:ilvl w:val="0"/>
+          <w:numId w:val="1"/>
+        </w:numPr>
+      </w:pPr>
+      <w:r>
+        <w:t>Improve quality of existing code.</w:t>
+      </w:r>
+      <w:r>
+        <w:t xml:space="preserve"> </w:t>
+      </w:r>
+    </w:p>
+    <w:p>
+      <w:pPr>
+        <w:pStyle w:val="ListParagraph"/>
+        <w:numPr>
+          <w:ilvl w:val="1"/>
+          <w:numId w:val="1"/>
+        </w:numPr>
+      </w:pPr>
+      <w:r>
+        <w:t>Simplify code and refactor into simpler functions.</w:t>
+      </w:r>
+    </w:p>
+    <w:p>
+      <w:pPr>
+        <w:pStyle w:val="ListParagraph"/>
+        <w:numPr>
+          <w:ilvl w:val="1"/>
+          <w:numId w:val="1"/>
+        </w:numPr>
+      </w:pPr>
+      <w:r>
+        <w:t>Convert standalone iterators to be created by factory class (process_iterator -&gt; Processes::begin/end, etc).</w:t>
+      </w:r>
+    </w:p>
+    <w:p>
+      <w:pPr>
+        <w:pStyle w:val="ListParagraph"/>
+        <w:numPr>
+          <w:ilvl w:val="1"/>
+          <w:numId w:val="1"/>
+        </w:numPr>
+      </w:pPr>
+      <w:r>
+        <w:t>Improve efficiency of functions such as Read/Write where multiple redundant calls are being made to VirtualQuery etc.</w:t>
       </w:r>
       <w:bookmarkStart w:id="0" w:name="_GoBack"/>
       <w:bookmarkEnd w:id="0"/>
-      <w:r>
-        <w:t>onstructability, moveability, destructibility, etc.</w:t>
-      </w:r>
-    </w:p>
-    <w:p>
-      <w:pPr>
-        <w:pStyle w:val="ListParagraph"/>
-        <w:numPr>
-          <w:ilvl w:val="0"/>
-          <w:numId w:val="1"/>
-        </w:numPr>
-      </w:pPr>
-      <w:r>
-        <w:t>Improve quality of existing code.</w:t>
-      </w:r>
-      <w:r>
-        <w:t xml:space="preserve"> </w:t>
-      </w:r>
-    </w:p>
-    <w:p>
-      <w:pPr>
-        <w:pStyle w:val="ListParagraph"/>
-        <w:numPr>
-          <w:ilvl w:val="1"/>
-          <w:numId w:val="1"/>
-        </w:numPr>
-      </w:pPr>
-      <w:r>
-        <w:t>Convert standalone iterators to be created by factory class (</w:t>
-      </w:r>
-      <w:proofErr w:type="spellStart"/>
-      <w:r>
-        <w:t>process_iterator</w:t>
-      </w:r>
-      <w:proofErr w:type="spellEnd"/>
-      <w:r>
-        <w:t xml:space="preserve"> -&gt; Processes:</w:t>
-      </w:r>
-      <w:proofErr w:type="gramStart"/>
-      <w:r>
-        <w:t>:begin</w:t>
-      </w:r>
-      <w:proofErr w:type="gramEnd"/>
-      <w:r>
-        <w:t xml:space="preserve">/end, </w:t>
-      </w:r>
-      <w:proofErr w:type="spellStart"/>
-      <w:r>
-        <w:t>etc</w:t>
-      </w:r>
-      <w:proofErr w:type="spellEnd"/>
-      <w:r>
-        <w:t>).</w:t>
-      </w:r>
     </w:p>
     <w:p>
       <w:pPr>
@@ -472,75 +382,6 @@
         </w:numPr>
       </w:pPr>
       <w:r>
-        <w:t xml:space="preserve">Use </w:t>
-      </w:r>
-      <w:proofErr w:type="spellStart"/>
-      <w:r>
-        <w:t>noexcept</w:t>
-      </w:r>
-      <w:proofErr w:type="spellEnd"/>
-      <w:r>
-        <w:t xml:space="preserve"> where appropriate, and check existing cases where </w:t>
-      </w:r>
-      <w:proofErr w:type="spellStart"/>
-      <w:r>
-        <w:t>noexcept</w:t>
-      </w:r>
-      <w:proofErr w:type="spellEnd"/>
-      <w:r>
-        <w:t xml:space="preserve"> is </w:t>
-      </w:r>
-      <w:r>
-        <w:t>used</w:t>
-      </w:r>
-      <w:r>
-        <w:t>.</w:t>
-      </w:r>
-    </w:p>
-    <w:p>
-      <w:pPr>
-        <w:pStyle w:val="ListParagraph"/>
-        <w:numPr>
-          <w:ilvl w:val="1"/>
-          <w:numId w:val="1"/>
-        </w:numPr>
-      </w:pPr>
-      <w:r>
-        <w:t>Explicitly qualify calls to functions in the</w:t>
-      </w:r>
-      <w:r>
-        <w:t xml:space="preserve"> global namespace </w:t>
-      </w:r>
-      <w:r>
-        <w:t xml:space="preserve">(Windows API </w:t>
-      </w:r>
-      <w:proofErr w:type="spellStart"/>
-      <w:r>
-        <w:t>etc</w:t>
-      </w:r>
-      <w:proofErr w:type="spellEnd"/>
-      <w:r>
-        <w:t xml:space="preserve">) </w:t>
-      </w:r>
-      <w:r>
-        <w:t>for clarit</w:t>
-      </w:r>
-      <w:r>
-        <w:t>y</w:t>
-      </w:r>
-      <w:r>
-        <w:t>.</w:t>
-      </w:r>
-    </w:p>
-    <w:p>
-      <w:pPr>
-        <w:pStyle w:val="ListParagraph"/>
-        <w:numPr>
-          <w:ilvl w:val="1"/>
-          <w:numId w:val="1"/>
-        </w:numPr>
-      </w:pPr>
-      <w:r>
         <w:t>Use ‘auto’ by default where appropriate.</w:t>
       </w:r>
     </w:p>
@@ -565,15 +406,7 @@
         </w:numPr>
       </w:pPr>
       <w:r>
-        <w:t xml:space="preserve">Improve exception-safety guarantees. (Rollback support </w:t>
-      </w:r>
-      <w:proofErr w:type="spellStart"/>
-      <w:r>
-        <w:t>etc</w:t>
-      </w:r>
-      <w:proofErr w:type="spellEnd"/>
-      <w:r>
-        <w:t>)</w:t>
+        <w:t>Improve exception-safety guarantees. (Rollback support etc)</w:t>
       </w:r>
     </w:p>
     <w:p>
@@ -658,23 +491,7 @@
         </w:numPr>
       </w:pPr>
       <w:r>
-        <w:t>Investigate nested exceptions (</w:t>
-      </w:r>
-      <w:proofErr w:type="spellStart"/>
-      <w:r>
-        <w:t>std</w:t>
-      </w:r>
-      <w:proofErr w:type="spellEnd"/>
-      <w:r>
-        <w:t>::</w:t>
-      </w:r>
-      <w:proofErr w:type="spellStart"/>
-      <w:r>
-        <w:t>throw_with_nested</w:t>
-      </w:r>
-      <w:proofErr w:type="spellEnd"/>
-      <w:r>
-        <w:t xml:space="preserve"> etc.).</w:t>
+        <w:t>Investigate nested exceptions (std::throw_with_nested etc.).</w:t>
       </w:r>
     </w:p>
     <w:p>
@@ -693,51 +510,6 @@
       </w:r>
       <w:r>
         <w:t>k trace in exception object.</w:t>
-      </w:r>
-    </w:p>
-    <w:p>
-      <w:pPr>
-        <w:pStyle w:val="ListParagraph"/>
-        <w:numPr>
-          <w:ilvl w:val="0"/>
-          <w:numId w:val="1"/>
-        </w:numPr>
-      </w:pPr>
-      <w:r>
-        <w:t xml:space="preserve">Performance improvements in potential bottlenecks (e.g. Iterators, Scanner, </w:t>
-      </w:r>
-      <w:proofErr w:type="spellStart"/>
-      <w:r>
-        <w:t>PeLib</w:t>
-      </w:r>
-      <w:proofErr w:type="spellEnd"/>
-      <w:r>
-        <w:t>,</w:t>
-      </w:r>
-      <w:r>
-        <w:t xml:space="preserve"> </w:t>
-      </w:r>
-      <w:proofErr w:type="spellStart"/>
-      <w:r>
-        <w:t>FindPattern</w:t>
-      </w:r>
-      <w:proofErr w:type="spellEnd"/>
-      <w:r>
-        <w:t>,</w:t>
-      </w:r>
-      <w:r>
-        <w:t xml:space="preserve"> </w:t>
-      </w:r>
-      <w:proofErr w:type="spellStart"/>
-      <w:r>
-        <w:t>etc</w:t>
-      </w:r>
-      <w:proofErr w:type="spellEnd"/>
-      <w:r>
-        <w:t>)</w:t>
-      </w:r>
-      <w:r>
-        <w:t>.</w:t>
       </w:r>
     </w:p>
     <w:p>
@@ -781,31 +553,7 @@
         </w:numPr>
       </w:pPr>
       <w:r>
-        <w:t>Important! Ensure -</w:t>
-      </w:r>
-      <w:proofErr w:type="spellStart"/>
-      <w:r>
-        <w:t>fno</w:t>
-      </w:r>
-      <w:proofErr w:type="spellEnd"/>
-      <w:r>
-        <w:t xml:space="preserve">-strict-aliasing is used under GCC as it seems </w:t>
-      </w:r>
-      <w:proofErr w:type="spellStart"/>
-      <w:r>
-        <w:t>Boost.Python</w:t>
-      </w:r>
-      <w:proofErr w:type="spellEnd"/>
-      <w:r>
-        <w:t xml:space="preserve"> has aliasing violations which cause spurious </w:t>
-      </w:r>
-      <w:proofErr w:type="spellStart"/>
-      <w:r>
-        <w:t>segfaults</w:t>
-      </w:r>
-      <w:proofErr w:type="spellEnd"/>
-      <w:r>
-        <w:t xml:space="preserve"> and other issues.</w:t>
+        <w:t>Important! Ensure -fno-strict-aliasing is used under GCC as it seems Boost.Python has aliasing violations which cause spurious segfaults and other issues.</w:t>
       </w:r>
     </w:p>
     <w:p>
@@ -841,15 +589,7 @@
         </w:numPr>
       </w:pPr>
       <w:r>
-        <w:t xml:space="preserve">Helper service to run </w:t>
-      </w:r>
-      <w:proofErr w:type="spellStart"/>
-      <w:r>
-        <w:t>HadesMem</w:t>
-      </w:r>
-      <w:proofErr w:type="spellEnd"/>
-      <w:r>
-        <w:t xml:space="preserve"> tools as ‘SYSTEM’ for when </w:t>
+        <w:t xml:space="preserve">Helper service to run HadesMem tools as ‘SYSTEM’ for when </w:t>
       </w:r>
       <w:r>
         <w:t>manipulating</w:t>
@@ -975,40 +715,19 @@
         </w:numPr>
       </w:pPr>
       <w:r>
-        <w:t xml:space="preserve">Custom </w:t>
-      </w:r>
-      <w:proofErr w:type="spellStart"/>
-      <w:r>
-        <w:t>GetModuleHandle</w:t>
-      </w:r>
-      <w:proofErr w:type="spellEnd"/>
-      <w:r>
-        <w:t xml:space="preserve">, </w:t>
-      </w:r>
-      <w:proofErr w:type="spellStart"/>
-      <w:r>
-        <w:t>GetProcAddress</w:t>
-      </w:r>
-      <w:proofErr w:type="spellEnd"/>
-      <w:r>
-        <w:t>, etc.</w:t>
-      </w:r>
-    </w:p>
-    <w:p>
-      <w:pPr>
-        <w:pStyle w:val="ListParagraph"/>
-        <w:numPr>
-          <w:ilvl w:val="0"/>
-          <w:numId w:val="1"/>
-        </w:numPr>
-      </w:pPr>
-      <w:proofErr w:type="spellStart"/>
-      <w:r>
-        <w:t>Hookshark</w:t>
-      </w:r>
-      <w:proofErr w:type="spellEnd"/>
-      <w:r>
-        <w:t>-style tool.</w:t>
+        <w:t>Custom GetModuleHandle, GetProcAddress, etc.</w:t>
+      </w:r>
+    </w:p>
+    <w:p>
+      <w:pPr>
+        <w:pStyle w:val="ListParagraph"/>
+        <w:numPr>
+          <w:ilvl w:val="0"/>
+          <w:numId w:val="1"/>
+        </w:numPr>
+      </w:pPr>
+      <w:r>
+        <w:t>Hookshark-style tool.</w:t>
       </w:r>
     </w:p>
     <w:p>
@@ -1030,49 +749,23 @@
       <w:pPr>
         <w:ind w:left="2160" w:hanging="2160"/>
       </w:pPr>
-      <w:proofErr w:type="spellStart"/>
       <w:r>
         <w:rPr>
           <w:b/>
         </w:rPr>
         <w:t>MemoryMgr</w:t>
       </w:r>
-      <w:proofErr w:type="spellEnd"/>
-    </w:p>
-    <w:p>
-      <w:pPr>
-        <w:pStyle w:val="ListParagraph"/>
-        <w:numPr>
-          <w:ilvl w:val="0"/>
-          <w:numId w:val="1"/>
-        </w:numPr>
-      </w:pPr>
-      <w:r>
-        <w:t xml:space="preserve">Use </w:t>
-      </w:r>
-      <w:proofErr w:type="spellStart"/>
-      <w:r>
-        <w:t>Boost.FunctionTypes</w:t>
-      </w:r>
-      <w:proofErr w:type="spellEnd"/>
-      <w:r>
-        <w:t xml:space="preserve"> in remote function caller to detect calling convention. (Also use TMP to detect number of </w:t>
-      </w:r>
-      <w:proofErr w:type="spellStart"/>
-      <w:r>
-        <w:t>args</w:t>
-      </w:r>
-      <w:proofErr w:type="spellEnd"/>
-      <w:r>
-        <w:t xml:space="preserve"> and their types </w:t>
-      </w:r>
-      <w:proofErr w:type="spellStart"/>
-      <w:r>
-        <w:t>etc</w:t>
-      </w:r>
-      <w:proofErr w:type="spellEnd"/>
-      <w:r>
-        <w:t>).</w:t>
+    </w:p>
+    <w:p>
+      <w:pPr>
+        <w:pStyle w:val="ListParagraph"/>
+        <w:numPr>
+          <w:ilvl w:val="0"/>
+          <w:numId w:val="1"/>
+        </w:numPr>
+      </w:pPr>
+      <w:r>
+        <w:t>Use Boost.FunctionTypes in remote function caller to detect calling convention. (Also use TMP to detect number of args and their types etc).</w:t>
       </w:r>
     </w:p>
     <w:p>
@@ -1096,15 +789,7 @@
         </w:numPr>
       </w:pPr>
       <w:r>
-        <w:t xml:space="preserve">Improve </w:t>
-      </w:r>
-      <w:proofErr w:type="spellStart"/>
-      <w:r>
-        <w:t>genericity</w:t>
-      </w:r>
-      <w:proofErr w:type="spellEnd"/>
-      <w:r>
-        <w:t xml:space="preserve"> of parameter passing in remote function caller.</w:t>
+        <w:t>Improve genericity of parameter passing in remote function caller.</w:t>
       </w:r>
     </w:p>
     <w:p>
@@ -1171,45 +856,34 @@
       </w:r>
     </w:p>
     <w:p>
-      <w:proofErr w:type="spellStart"/>
       <w:r>
         <w:rPr>
           <w:b/>
         </w:rPr>
         <w:t>ManualMap</w:t>
       </w:r>
-      <w:proofErr w:type="spellEnd"/>
-    </w:p>
-    <w:p>
-      <w:pPr>
-        <w:pStyle w:val="ListParagraph"/>
-        <w:numPr>
-          <w:ilvl w:val="0"/>
-          <w:numId w:val="1"/>
-        </w:numPr>
-      </w:pPr>
-      <w:r>
-        <w:t xml:space="preserve">Exception handling support under x86 </w:t>
-      </w:r>
-      <w:proofErr w:type="spellStart"/>
-      <w:r>
-        <w:t>SafeSEH</w:t>
-      </w:r>
-      <w:proofErr w:type="spellEnd"/>
-      <w:r>
-        <w:t xml:space="preserve"> and x64.</w:t>
-      </w:r>
-    </w:p>
-    <w:p>
-      <w:pPr>
-        <w:pStyle w:val="ListParagraph"/>
-        <w:numPr>
-          <w:ilvl w:val="0"/>
-          <w:numId w:val="1"/>
-        </w:numPr>
-      </w:pPr>
-      <w:r>
-        <w:lastRenderedPageBreak/>
+    </w:p>
+    <w:p>
+      <w:pPr>
+        <w:pStyle w:val="ListParagraph"/>
+        <w:numPr>
+          <w:ilvl w:val="0"/>
+          <w:numId w:val="1"/>
+        </w:numPr>
+      </w:pPr>
+      <w:r>
+        <w:t>Exception handling support under x86 SafeSEH and x64.</w:t>
+      </w:r>
+    </w:p>
+    <w:p>
+      <w:pPr>
+        <w:pStyle w:val="ListParagraph"/>
+        <w:numPr>
+          <w:ilvl w:val="0"/>
+          <w:numId w:val="1"/>
+        </w:numPr>
+      </w:pPr>
+      <w:r>
         <w:t>Improved TLS support.</w:t>
       </w:r>
     </w:p>
@@ -1230,6 +904,7 @@
         <w:rPr>
           <w:b/>
         </w:rPr>
+        <w:lastRenderedPageBreak/>
         <w:t>Injector</w:t>
       </w:r>
     </w:p>
@@ -1290,23 +965,7 @@
         </w:numPr>
       </w:pPr>
       <w:r>
-        <w:t>Get address of Kernel32</w:t>
-      </w:r>
-      <w:proofErr w:type="gramStart"/>
-      <w:r>
-        <w:t>!LoadLibrary</w:t>
-      </w:r>
-      <w:proofErr w:type="gramEnd"/>
-      <w:r>
-        <w:t xml:space="preserve"> ‘manually’ rather than using a local </w:t>
-      </w:r>
-      <w:proofErr w:type="spellStart"/>
-      <w:r>
-        <w:t>GetProcAddress</w:t>
-      </w:r>
-      <w:proofErr w:type="spellEnd"/>
-      <w:r>
-        <w:t xml:space="preserve"> and </w:t>
+        <w:t xml:space="preserve">Get address of Kernel32!LoadLibrary ‘manually’ rather than using a local GetProcAddress and </w:t>
       </w:r>
       <w:r>
         <w:t>pointer arithmetic.</w:t>
@@ -1321,15 +980,7 @@
         </w:numPr>
       </w:pPr>
       <w:r>
-        <w:t xml:space="preserve">Whilst this works in all normal cases, it doesn’t work when the target has shims enabled which hook </w:t>
-      </w:r>
-      <w:proofErr w:type="spellStart"/>
-      <w:r>
-        <w:t>LoadLibrary</w:t>
-      </w:r>
-      <w:proofErr w:type="spellEnd"/>
-      <w:r>
-        <w:t>.</w:t>
+        <w:t>Whilst this works in all normal cases, it doesn’t work when the target has shims enabled which hook LoadLibrary.</w:t>
       </w:r>
     </w:p>
     <w:p>
@@ -1376,15 +1027,7 @@
         <w:t>Improved relative instruction rebuilding (including conditionals).</w:t>
       </w:r>
       <w:r>
-        <w:t xml:space="preserve"> </w:t>
-      </w:r>
-      <w:proofErr w:type="gramStart"/>
-      <w:r>
-        <w:t>x64</w:t>
-      </w:r>
-      <w:proofErr w:type="gramEnd"/>
-      <w:r>
-        <w:t xml:space="preserve"> has far more IP relative instructions than x86.</w:t>
+        <w:t xml:space="preserve"> x64 has far more IP relative instructions than x86.</w:t>
       </w:r>
     </w:p>
     <w:p>
@@ -1425,13 +1068,8 @@
           <w:numId w:val="1"/>
         </w:numPr>
       </w:pPr>
-      <w:proofErr w:type="spellStart"/>
-      <w:r>
-        <w:t>Uncopyable</w:t>
-      </w:r>
-      <w:proofErr w:type="spellEnd"/>
-      <w:r>
-        <w:t>, so make moveable.</w:t>
+      <w:r>
+        <w:t>Uncopyable, so make moveable.</w:t>
       </w:r>
     </w:p>
     <w:p>
@@ -1491,34 +1129,16 @@
         </w:numPr>
       </w:pPr>
       <w:r>
-        <w:t>Detect cases where hooking may overflow past the end of a function, and fail. (Provide policy or flag to allow overriding this behaviour.) Examples may be instructions such as ‘</w:t>
-      </w:r>
-      <w:proofErr w:type="spellStart"/>
-      <w:r>
-        <w:t>int</w:t>
-      </w:r>
-      <w:proofErr w:type="spellEnd"/>
-      <w:r>
-        <w:t xml:space="preserve"> 3’, ‘ret’, ‘</w:t>
-      </w:r>
-      <w:proofErr w:type="spellStart"/>
-      <w:r>
-        <w:t>jmp</w:t>
-      </w:r>
-      <w:proofErr w:type="spellEnd"/>
-      <w:r>
-        <w:t>’, etc.</w:t>
-      </w:r>
-    </w:p>
-    <w:p>
-      <w:proofErr w:type="spellStart"/>
+        <w:t>Detect cases where hooking may overflow past the end of a function, and fail. (Provide policy or flag to allow overriding this behaviour.) Examples may be instructions such as ‘int 3’, ‘ret’, ‘jmp’, etc.</w:t>
+      </w:r>
+    </w:p>
+    <w:p>
       <w:r>
         <w:rPr>
           <w:b/>
         </w:rPr>
         <w:t>FindPattern</w:t>
       </w:r>
-      <w:proofErr w:type="spellEnd"/>
     </w:p>
     <w:p>
       <w:pPr>
@@ -1572,14 +1192,12 @@
       </w:r>
     </w:p>
     <w:p>
-      <w:proofErr w:type="spellStart"/>
       <w:r>
         <w:rPr>
           <w:b/>
         </w:rPr>
         <w:t>PeLib</w:t>
       </w:r>
-      <w:proofErr w:type="spellEnd"/>
     </w:p>
     <w:p>
       <w:pPr>
@@ -1608,29 +1226,13 @@
         </w:numPr>
       </w:pPr>
       <w:r>
-        <w:t xml:space="preserve">Investigate use of virtual functions for file </w:t>
-      </w:r>
-      <w:proofErr w:type="spellStart"/>
-      <w:r>
-        <w:t>vs</w:t>
-      </w:r>
-      <w:proofErr w:type="spellEnd"/>
-      <w:r>
-        <w:t xml:space="preserve"> memory</w:t>
+        <w:t>Investigate use of virtual functions for file vs memory</w:t>
       </w:r>
       <w:r>
         <w:t xml:space="preserve"> access</w:t>
       </w:r>
       <w:r>
-        <w:t xml:space="preserve"> (</w:t>
-      </w:r>
-      <w:proofErr w:type="spellStart"/>
-      <w:r>
-        <w:t>RvaToVa</w:t>
-      </w:r>
-      <w:proofErr w:type="spellEnd"/>
-      <w:r>
-        <w:t>)</w:t>
+        <w:t xml:space="preserve"> (RvaToVa)</w:t>
       </w:r>
       <w:r>
         <w:t xml:space="preserve">. </w:t>
@@ -1657,79 +1259,47 @@
         </w:numPr>
       </w:pPr>
       <w:r>
-        <w:t>Note: May cause problems when copying ‘</w:t>
-      </w:r>
-      <w:proofErr w:type="spellStart"/>
-      <w:r>
-        <w:t>PeFile</w:t>
-      </w:r>
-      <w:proofErr w:type="spellEnd"/>
-      <w:r>
-        <w:t>’ type.</w:t>
-      </w:r>
-    </w:p>
-    <w:p>
-      <w:pPr>
-        <w:pStyle w:val="ListParagraph"/>
-        <w:numPr>
-          <w:ilvl w:val="0"/>
+        <w:t>Note: May cause problems when copying ‘PeFile’ type.</w:t>
+      </w:r>
+    </w:p>
+    <w:p>
+      <w:pPr>
+        <w:pStyle w:val="ListParagraph"/>
+        <w:numPr>
+          <w:ilvl w:val="0"/>
+          <w:numId w:val="1"/>
+        </w:numPr>
+      </w:pPr>
+      <w:r>
+        <w:t>Extra sanity checking in all components.</w:t>
+      </w:r>
+    </w:p>
+    <w:p>
+      <w:pPr>
+        <w:pStyle w:val="ListParagraph"/>
+        <w:numPr>
+          <w:ilvl w:val="1"/>
           <w:numId w:val="1"/>
         </w:numPr>
       </w:pPr>
       <w:r>
         <w:lastRenderedPageBreak/>
-        <w:t>Extra sanity checking in all components.</w:t>
-      </w:r>
-    </w:p>
-    <w:p>
-      <w:pPr>
-        <w:pStyle w:val="ListParagraph"/>
-        <w:numPr>
-          <w:ilvl w:val="1"/>
-          <w:numId w:val="1"/>
-        </w:numPr>
-      </w:pPr>
-      <w:r>
         <w:t xml:space="preserve">E.g. </w:t>
       </w:r>
       <w:r>
-        <w:t xml:space="preserve">Check </w:t>
-      </w:r>
-      <w:proofErr w:type="spellStart"/>
-      <w:r>
-        <w:t>NumberOfRvaAndSizes</w:t>
-      </w:r>
-      <w:proofErr w:type="spellEnd"/>
-      <w:r>
-        <w:t xml:space="preserve"> in </w:t>
-      </w:r>
-      <w:proofErr w:type="spellStart"/>
-      <w:r>
-        <w:t>NtHeaders</w:t>
-      </w:r>
-      <w:proofErr w:type="spellEnd"/>
-      <w:r>
-        <w:t xml:space="preserve"> before attempting to retrieve a data dir.</w:t>
-      </w:r>
-    </w:p>
-    <w:p>
-      <w:pPr>
-        <w:pStyle w:val="ListParagraph"/>
-        <w:numPr>
-          <w:ilvl w:val="0"/>
-          <w:numId w:val="1"/>
-        </w:numPr>
-      </w:pPr>
-      <w:r>
-        <w:t xml:space="preserve">Cache base pointers </w:t>
-      </w:r>
-      <w:proofErr w:type="spellStart"/>
-      <w:r>
-        <w:t>etc</w:t>
-      </w:r>
-      <w:proofErr w:type="spellEnd"/>
-      <w:r>
-        <w:t xml:space="preserve"> rather than retrieving it manually in every getter/setter. Slightly less ‘robust’, but due to the typically ‘read-only’ nature of the data this is the expected behaviour in all known cases anyway.</w:t>
+        <w:t>Check NumberOfRvaAndSizes in NtHeaders before attempting to retrieve a data dir.</w:t>
+      </w:r>
+    </w:p>
+    <w:p>
+      <w:pPr>
+        <w:pStyle w:val="ListParagraph"/>
+        <w:numPr>
+          <w:ilvl w:val="0"/>
+          <w:numId w:val="1"/>
+        </w:numPr>
+      </w:pPr>
+      <w:r>
+        <w:t>Cache base pointers etc rather than retrieving it manually in every getter/setter. Slightly less ‘robust’, but due to the typically ‘read-only’ nature of the data this is the expected behaviour in all known cases anyway.</w:t>
       </w:r>
     </w:p>
     <w:p>
@@ -1825,15 +1395,7 @@
         </w:numPr>
       </w:pPr>
       <w:r>
-        <w:t xml:space="preserve">Load </w:t>
-      </w:r>
-      <w:proofErr w:type="spellStart"/>
-      <w:r>
-        <w:t>config</w:t>
-      </w:r>
-      <w:proofErr w:type="spellEnd"/>
-      <w:r>
-        <w:t xml:space="preserve"> directory.</w:t>
+        <w:t>Load config directory.</w:t>
       </w:r>
     </w:p>
     <w:p>
@@ -1923,61 +1485,13 @@
         </w:numPr>
       </w:pPr>
       <w:r>
-        <w:t xml:space="preserve">Helper functions such as </w:t>
-      </w:r>
-      <w:proofErr w:type="spellStart"/>
-      <w:r>
-        <w:t>FindExport</w:t>
-      </w:r>
-      <w:proofErr w:type="spellEnd"/>
-      <w:r>
-        <w:t xml:space="preserve">, </w:t>
-      </w:r>
-      <w:proofErr w:type="spellStart"/>
-      <w:r>
-        <w:t>FindImport</w:t>
-      </w:r>
-      <w:proofErr w:type="spellEnd"/>
-      <w:r>
-        <w:t xml:space="preserve">, </w:t>
-      </w:r>
-      <w:proofErr w:type="spellStart"/>
-      <w:r>
-        <w:t>HasDataDir</w:t>
-      </w:r>
-      <w:proofErr w:type="spellEnd"/>
-      <w:r>
-        <w:t xml:space="preserve">, </w:t>
-      </w:r>
-      <w:proofErr w:type="spellStart"/>
-      <w:r>
-        <w:t>GetArchitecture</w:t>
-      </w:r>
-      <w:proofErr w:type="spellEnd"/>
-      <w:r>
-        <w:t>,</w:t>
-      </w:r>
-      <w:r>
-        <w:t xml:space="preserve"> </w:t>
-      </w:r>
-      <w:proofErr w:type="spellStart"/>
-      <w:r>
-        <w:t>IsDotNet</w:t>
-      </w:r>
-      <w:proofErr w:type="spellEnd"/>
-      <w:r>
-        <w:t>,</w:t>
-      </w:r>
-      <w:r>
-        <w:t xml:space="preserve"> </w:t>
-      </w:r>
-      <w:proofErr w:type="spellStart"/>
-      <w:r>
-        <w:t>GetPDB</w:t>
-      </w:r>
-      <w:proofErr w:type="spellEnd"/>
-      <w:r>
-        <w:t>,</w:t>
+        <w:t>Helper functions such as FindExport, FindImport, HasDataDir, GetArchitecture,</w:t>
+      </w:r>
+      <w:r>
+        <w:t xml:space="preserve"> IsDotNet,</w:t>
+      </w:r>
+      <w:r>
+        <w:t xml:space="preserve"> GetPDB,</w:t>
       </w:r>
       <w:r>
         <w:t xml:space="preserve"> etc.</w:t>
@@ -1992,15 +1506,7 @@
         </w:numPr>
       </w:pPr>
       <w:r>
-        <w:t xml:space="preserve">Test against pathological cases such as </w:t>
-      </w:r>
-      <w:proofErr w:type="spellStart"/>
-      <w:r>
-        <w:t>Corkami</w:t>
-      </w:r>
-      <w:proofErr w:type="spellEnd"/>
-      <w:r>
-        <w:t xml:space="preserve"> tests.</w:t>
+        <w:t>Test against pathological cases such as Corkami tests.</w:t>
       </w:r>
     </w:p>
     <w:p>
@@ -2032,35 +1538,19 @@
         </w:numPr>
       </w:pPr>
       <w:r>
-        <w:t>NOP/</w:t>
-      </w:r>
-      <w:proofErr w:type="spellStart"/>
-      <w:r>
-        <w:t>UnNOP</w:t>
-      </w:r>
-      <w:proofErr w:type="spellEnd"/>
-      <w:r>
-        <w:t xml:space="preserve"> support.</w:t>
-      </w:r>
-    </w:p>
-    <w:p>
-      <w:pPr>
-        <w:pStyle w:val="ListParagraph"/>
-        <w:numPr>
-          <w:ilvl w:val="0"/>
-          <w:numId w:val="1"/>
-        </w:numPr>
-      </w:pPr>
-      <w:r>
-        <w:t>ASM searching API with ‘wildcards’. (</w:t>
-      </w:r>
-      <w:proofErr w:type="spellStart"/>
-      <w:r>
-        <w:t>MetaASM</w:t>
-      </w:r>
-      <w:proofErr w:type="spellEnd"/>
-      <w:r>
-        <w:t>?)</w:t>
+        <w:t>NOP/UnNOP support.</w:t>
+      </w:r>
+    </w:p>
+    <w:p>
+      <w:pPr>
+        <w:pStyle w:val="ListParagraph"/>
+        <w:numPr>
+          <w:ilvl w:val="0"/>
+          <w:numId w:val="1"/>
+        </w:numPr>
+      </w:pPr>
+      <w:r>
+        <w:t>ASM searching API with ‘wildcards’. (MetaASM?)</w:t>
       </w:r>
     </w:p>
     <w:p>
@@ -2176,15 +1666,7 @@
         </w:numPr>
       </w:pPr>
       <w:r>
-        <w:t xml:space="preserve">Memory protection filters (read, write, </w:t>
-      </w:r>
-      <w:proofErr w:type="gramStart"/>
-      <w:r>
-        <w:t>exec</w:t>
-      </w:r>
-      <w:proofErr w:type="gramEnd"/>
-      <w:r>
-        <w:t>).</w:t>
+        <w:t>Memory protection filters (read, write, exec).</w:t>
       </w:r>
     </w:p>
     <w:p>
@@ -2220,19 +1702,19 @@
         </w:numPr>
       </w:pPr>
       <w:r>
+        <w:t>Support injected scanning.</w:t>
+      </w:r>
+    </w:p>
+    <w:p>
+      <w:pPr>
+        <w:pStyle w:val="ListParagraph"/>
+        <w:numPr>
+          <w:ilvl w:val="0"/>
+          <w:numId w:val="1"/>
+        </w:numPr>
+      </w:pPr>
+      <w:r>
         <w:lastRenderedPageBreak/>
-        <w:t>Support injected scanning.</w:t>
-      </w:r>
-    </w:p>
-    <w:p>
-      <w:pPr>
-        <w:pStyle w:val="ListParagraph"/>
-        <w:numPr>
-          <w:ilvl w:val="0"/>
-          <w:numId w:val="1"/>
-        </w:numPr>
-      </w:pPr>
-      <w:r>
         <w:t>Configurable scan buffer size.</w:t>
       </w:r>
     </w:p>
@@ -2257,15 +1739,7 @@
         </w:numPr>
       </w:pPr>
       <w:r>
-        <w:t xml:space="preserve">Unknown </w:t>
-      </w:r>
-      <w:proofErr w:type="gramStart"/>
-      <w:r>
-        <w:t>value scan</w:t>
-      </w:r>
-      <w:proofErr w:type="gramEnd"/>
-      <w:r>
-        <w:t>.</w:t>
+        <w:t>Unknown value scan.</w:t>
       </w:r>
     </w:p>
     <w:p>

</xml_diff>

<commit_message>
* Improved debug information. * Remove item.
</commit_message>
<xml_diff>
--- a/misc/todo.docx
+++ b/misc/todo.docx
@@ -6,9 +6,11 @@
       <w:pPr>
         <w:pStyle w:val="Title"/>
       </w:pPr>
+      <w:proofErr w:type="spellStart"/>
       <w:r>
         <w:t>Todo</w:t>
       </w:r>
+      <w:proofErr w:type="spellEnd"/>
     </w:p>
     <w:p>
       <w:pPr>
@@ -52,8 +54,13 @@
           <w:numId w:val="1"/>
         </w:numPr>
       </w:pPr>
-      <w:r>
-        <w:t>Todo list</w:t>
+      <w:proofErr w:type="spellStart"/>
+      <w:r>
+        <w:t>Todo</w:t>
+      </w:r>
+      <w:proofErr w:type="spellEnd"/>
+      <w:r>
+        <w:t xml:space="preserve"> list</w:t>
       </w:r>
       <w:r>
         <w:t>.</w:t>
@@ -158,7 +165,15 @@
         </w:numPr>
       </w:pPr>
       <w:r>
-        <w:t>Document preconditions and postconditions.</w:t>
+        <w:t xml:space="preserve">Document preconditions and </w:t>
+      </w:r>
+      <w:proofErr w:type="spellStart"/>
+      <w:r>
+        <w:t>postconditions</w:t>
+      </w:r>
+      <w:proofErr w:type="spellEnd"/>
+      <w:r>
+        <w:t>.</w:t>
       </w:r>
     </w:p>
     <w:p>
@@ -176,7 +191,15 @@
         <w:t>annotations (</w:t>
       </w:r>
       <w:r>
-        <w:t xml:space="preserve">warnings, notes, etc). </w:t>
+        <w:t xml:space="preserve">warnings, notes, </w:t>
+      </w:r>
+      <w:proofErr w:type="spellStart"/>
+      <w:r>
+        <w:t>etc</w:t>
+      </w:r>
+      <w:proofErr w:type="spellEnd"/>
+      <w:r>
+        <w:t xml:space="preserve">). </w:t>
       </w:r>
     </w:p>
     <w:p>
@@ -245,43 +268,107 @@
         </w:numPr>
       </w:pPr>
       <w:r>
-        <w:t>Split tests even further. E.g. Read -&gt; ReadPod, ReadList, ReadString, etc.</w:t>
-      </w:r>
-    </w:p>
-    <w:p>
-      <w:pPr>
-        <w:pStyle w:val="ListParagraph"/>
-        <w:numPr>
-          <w:ilvl w:val="1"/>
-          <w:numId w:val="1"/>
-        </w:numPr>
-      </w:pPr>
-      <w:r>
-        <w:t xml:space="preserve">Extra sanity checks to ensure not only that functions return without exception, but also that the returned data is valid. (e.g. GetName in ImpThunk.) </w:t>
-      </w:r>
-    </w:p>
-    <w:p>
-      <w:pPr>
-        <w:pStyle w:val="ListParagraph"/>
-        <w:numPr>
-          <w:ilvl w:val="1"/>
-          <w:numId w:val="1"/>
-        </w:numPr>
-      </w:pPr>
-      <w:r>
-        <w:t>Expand tests to be more thorough and use Boost.Test checks such as BOOST_CHECK_NO_THROW, BOOST_CHECK_THROW, BOOST_CHECK_EQUAL_COLLECTION, etc.</w:t>
-      </w:r>
-    </w:p>
-    <w:p>
-      <w:pPr>
-        <w:pStyle w:val="ListParagraph"/>
-        <w:numPr>
-          <w:ilvl w:val="1"/>
-          <w:numId w:val="1"/>
-        </w:numPr>
-      </w:pPr>
-      <w:r>
-        <w:t xml:space="preserve">Extra tests on library usage that should fail to compile (because of static assertions, type traits, etc). Needed to ensure library misuse is not ‘possible’. </w:t>
+        <w:t xml:space="preserve">Split tests even further. E.g. Read -&gt; </w:t>
+      </w:r>
+      <w:proofErr w:type="spellStart"/>
+      <w:r>
+        <w:t>ReadPod</w:t>
+      </w:r>
+      <w:proofErr w:type="spellEnd"/>
+      <w:r>
+        <w:t xml:space="preserve">, </w:t>
+      </w:r>
+      <w:proofErr w:type="spellStart"/>
+      <w:r>
+        <w:t>ReadList</w:t>
+      </w:r>
+      <w:proofErr w:type="spellEnd"/>
+      <w:r>
+        <w:t xml:space="preserve">, </w:t>
+      </w:r>
+      <w:proofErr w:type="spellStart"/>
+      <w:r>
+        <w:t>ReadString</w:t>
+      </w:r>
+      <w:proofErr w:type="spellEnd"/>
+      <w:r>
+        <w:t>, etc.</w:t>
+      </w:r>
+    </w:p>
+    <w:p>
+      <w:pPr>
+        <w:pStyle w:val="ListParagraph"/>
+        <w:numPr>
+          <w:ilvl w:val="1"/>
+          <w:numId w:val="1"/>
+        </w:numPr>
+      </w:pPr>
+      <w:r>
+        <w:t>Extra sanity checks to ensure not only that functions return without exception, but also that the returned data is valid. (</w:t>
+      </w:r>
+      <w:proofErr w:type="gramStart"/>
+      <w:r>
+        <w:t>e.g</w:t>
+      </w:r>
+      <w:proofErr w:type="gramEnd"/>
+      <w:r>
+        <w:t xml:space="preserve">. </w:t>
+      </w:r>
+      <w:proofErr w:type="spellStart"/>
+      <w:r>
+        <w:t>GetName</w:t>
+      </w:r>
+      <w:proofErr w:type="spellEnd"/>
+      <w:r>
+        <w:t xml:space="preserve"> in </w:t>
+      </w:r>
+      <w:proofErr w:type="spellStart"/>
+      <w:r>
+        <w:t>ImpThunk</w:t>
+      </w:r>
+      <w:proofErr w:type="spellEnd"/>
+      <w:r>
+        <w:t xml:space="preserve">.) </w:t>
+      </w:r>
+    </w:p>
+    <w:p>
+      <w:pPr>
+        <w:pStyle w:val="ListParagraph"/>
+        <w:numPr>
+          <w:ilvl w:val="1"/>
+          <w:numId w:val="1"/>
+        </w:numPr>
+      </w:pPr>
+      <w:r>
+        <w:t xml:space="preserve">Expand tests to be more thorough and use </w:t>
+      </w:r>
+      <w:proofErr w:type="spellStart"/>
+      <w:r>
+        <w:t>Boost.Test</w:t>
+      </w:r>
+      <w:proofErr w:type="spellEnd"/>
+      <w:r>
+        <w:t xml:space="preserve"> checks such as BOOST_CHECK_NO_THROW, BOOST_CHECK_THROW, BOOST_CHECK_EQUAL_COLLECTION, etc.</w:t>
+      </w:r>
+    </w:p>
+    <w:p>
+      <w:pPr>
+        <w:pStyle w:val="ListParagraph"/>
+        <w:numPr>
+          <w:ilvl w:val="1"/>
+          <w:numId w:val="1"/>
+        </w:numPr>
+      </w:pPr>
+      <w:r>
+        <w:t xml:space="preserve">Extra tests on library usage that should fail to compile (because of static assertions, type traits, </w:t>
+      </w:r>
+      <w:proofErr w:type="spellStart"/>
+      <w:r>
+        <w:t>etc</w:t>
+      </w:r>
+      <w:proofErr w:type="spellEnd"/>
+      <w:r>
+        <w:t xml:space="preserve">). Needed to ensure library misuse is not ‘possible’. </w:t>
       </w:r>
     </w:p>
     <w:p>
@@ -344,22 +431,32 @@
         </w:numPr>
       </w:pPr>
       <w:r>
-        <w:t>Convert standalone iterators to be created by factory class (process_iterator -&gt; Processes::begin/end, etc).</w:t>
-      </w:r>
-    </w:p>
-    <w:p>
-      <w:pPr>
-        <w:pStyle w:val="ListParagraph"/>
-        <w:numPr>
-          <w:ilvl w:val="1"/>
-          <w:numId w:val="1"/>
-        </w:numPr>
-      </w:pPr>
-      <w:r>
-        <w:t>Improve efficiency of functions such as Read/Write where multiple redundant calls are being made to VirtualQuery etc.</w:t>
-      </w:r>
-      <w:bookmarkStart w:id="0" w:name="_GoBack"/>
-      <w:bookmarkEnd w:id="0"/>
+        <w:t>Convert standalone iterators to be created by factory class (</w:t>
+      </w:r>
+      <w:proofErr w:type="spellStart"/>
+      <w:r>
+        <w:t>process_iterator</w:t>
+      </w:r>
+      <w:proofErr w:type="spellEnd"/>
+      <w:r>
+        <w:t xml:space="preserve"> -&gt; Processes:</w:t>
+      </w:r>
+      <w:proofErr w:type="gramStart"/>
+      <w:r>
+        <w:t>:begin</w:t>
+      </w:r>
+      <w:proofErr w:type="gramEnd"/>
+      <w:r>
+        <w:t xml:space="preserve">/end, </w:t>
+      </w:r>
+      <w:proofErr w:type="spellStart"/>
+      <w:r>
+        <w:t>etc</w:t>
+      </w:r>
+      <w:proofErr w:type="spellEnd"/>
+      <w:r>
+        <w:t>).</w:t>
+      </w:r>
     </w:p>
     <w:p>
       <w:pPr>
@@ -406,7 +503,15 @@
         </w:numPr>
       </w:pPr>
       <w:r>
-        <w:t>Improve exception-safety guarantees. (Rollback support etc)</w:t>
+        <w:t xml:space="preserve">Improve exception-safety guarantees. (Rollback support </w:t>
+      </w:r>
+      <w:proofErr w:type="spellStart"/>
+      <w:r>
+        <w:t>etc</w:t>
+      </w:r>
+      <w:proofErr w:type="spellEnd"/>
+      <w:r>
+        <w:t>)</w:t>
       </w:r>
     </w:p>
     <w:p>
@@ -463,35 +568,51 @@
         </w:numPr>
       </w:pPr>
       <w:r>
+        <w:t>Especially check fo</w:t>
+      </w:r>
+      <w:r>
+        <w:t>r things like integer overflows that would otherwise be hard to debug.</w:t>
+      </w:r>
+    </w:p>
+    <w:p>
+      <w:pPr>
+        <w:pStyle w:val="ListParagraph"/>
+        <w:numPr>
+          <w:ilvl w:val="1"/>
+          <w:numId w:val="1"/>
+        </w:numPr>
+      </w:pPr>
+      <w:r>
+        <w:t>Use ‘ranges’ over direct containers where possible.</w:t>
+      </w:r>
+    </w:p>
+    <w:p>
+      <w:pPr>
+        <w:pStyle w:val="ListParagraph"/>
+        <w:numPr>
+          <w:ilvl w:val="1"/>
+          <w:numId w:val="1"/>
+        </w:numPr>
+      </w:pPr>
+      <w:r>
         <w:lastRenderedPageBreak/>
-        <w:t>Especially check fo</w:t>
-      </w:r>
-      <w:r>
-        <w:t>r things like integer overflows that would otherwise be hard to debug.</w:t>
-      </w:r>
-    </w:p>
-    <w:p>
-      <w:pPr>
-        <w:pStyle w:val="ListParagraph"/>
-        <w:numPr>
-          <w:ilvl w:val="1"/>
-          <w:numId w:val="1"/>
-        </w:numPr>
-      </w:pPr>
-      <w:r>
-        <w:t>Use ‘ranges’ over direct containers where possible.</w:t>
-      </w:r>
-    </w:p>
-    <w:p>
-      <w:pPr>
-        <w:pStyle w:val="ListParagraph"/>
-        <w:numPr>
-          <w:ilvl w:val="1"/>
-          <w:numId w:val="1"/>
-        </w:numPr>
-      </w:pPr>
-      <w:r>
-        <w:t>Investigate nested exceptions (std::throw_with_nested etc.).</w:t>
+        <w:t>Investigate nested exceptions (</w:t>
+      </w:r>
+      <w:proofErr w:type="spellStart"/>
+      <w:r>
+        <w:t>std</w:t>
+      </w:r>
+      <w:proofErr w:type="spellEnd"/>
+      <w:r>
+        <w:t>::</w:t>
+      </w:r>
+      <w:proofErr w:type="spellStart"/>
+      <w:r>
+        <w:t>throw_with_nested</w:t>
+      </w:r>
+      <w:proofErr w:type="spellEnd"/>
+      <w:r>
+        <w:t xml:space="preserve"> etc.).</w:t>
       </w:r>
     </w:p>
     <w:p>
@@ -528,18 +649,8 @@
           <w:numId w:val="1"/>
         </w:numPr>
       </w:pPr>
-      <w:r>
-        <w:t>Process enumeration.</w:t>
-      </w:r>
-    </w:p>
-    <w:p>
-      <w:pPr>
-        <w:pStyle w:val="ListParagraph"/>
-        <w:numPr>
-          <w:ilvl w:val="0"/>
-          <w:numId w:val="1"/>
-        </w:numPr>
-      </w:pPr>
+      <w:bookmarkStart w:id="0" w:name="_GoBack"/>
+      <w:bookmarkEnd w:id="0"/>
       <w:r>
         <w:t>Python bindings.</w:t>
       </w:r>
@@ -553,7 +664,31 @@
         </w:numPr>
       </w:pPr>
       <w:r>
-        <w:t>Important! Ensure -fno-strict-aliasing is used under GCC as it seems Boost.Python has aliasing violations which cause spurious segfaults and other issues.</w:t>
+        <w:t>Important! Ensure -</w:t>
+      </w:r>
+      <w:proofErr w:type="spellStart"/>
+      <w:r>
+        <w:t>fno</w:t>
+      </w:r>
+      <w:proofErr w:type="spellEnd"/>
+      <w:r>
+        <w:t xml:space="preserve">-strict-aliasing is used under GCC as it seems </w:t>
+      </w:r>
+      <w:proofErr w:type="spellStart"/>
+      <w:r>
+        <w:t>Boost.Python</w:t>
+      </w:r>
+      <w:proofErr w:type="spellEnd"/>
+      <w:r>
+        <w:t xml:space="preserve"> has aliasing violations which cause spurious </w:t>
+      </w:r>
+      <w:proofErr w:type="spellStart"/>
+      <w:r>
+        <w:t>segfaults</w:t>
+      </w:r>
+      <w:proofErr w:type="spellEnd"/>
+      <w:r>
+        <w:t xml:space="preserve"> and other issues.</w:t>
       </w:r>
     </w:p>
     <w:p>
@@ -589,7 +724,15 @@
         </w:numPr>
       </w:pPr>
       <w:r>
-        <w:t xml:space="preserve">Helper service to run HadesMem tools as ‘SYSTEM’ for when </w:t>
+        <w:t xml:space="preserve">Helper service to run </w:t>
+      </w:r>
+      <w:proofErr w:type="spellStart"/>
+      <w:r>
+        <w:t>HadesMem</w:t>
+      </w:r>
+      <w:proofErr w:type="spellEnd"/>
+      <w:r>
+        <w:t xml:space="preserve"> tools as ‘SYSTEM’ for when </w:t>
       </w:r>
       <w:r>
         <w:t>manipulating</w:t>
@@ -715,19 +858,40 @@
         </w:numPr>
       </w:pPr>
       <w:r>
-        <w:t>Custom GetModuleHandle, GetProcAddress, etc.</w:t>
-      </w:r>
-    </w:p>
-    <w:p>
-      <w:pPr>
-        <w:pStyle w:val="ListParagraph"/>
-        <w:numPr>
-          <w:ilvl w:val="0"/>
-          <w:numId w:val="1"/>
-        </w:numPr>
-      </w:pPr>
-      <w:r>
-        <w:t>Hookshark-style tool.</w:t>
+        <w:t xml:space="preserve">Custom </w:t>
+      </w:r>
+      <w:proofErr w:type="spellStart"/>
+      <w:r>
+        <w:t>GetModuleHandle</w:t>
+      </w:r>
+      <w:proofErr w:type="spellEnd"/>
+      <w:r>
+        <w:t xml:space="preserve">, </w:t>
+      </w:r>
+      <w:proofErr w:type="spellStart"/>
+      <w:r>
+        <w:t>GetProcAddress</w:t>
+      </w:r>
+      <w:proofErr w:type="spellEnd"/>
+      <w:r>
+        <w:t>, etc.</w:t>
+      </w:r>
+    </w:p>
+    <w:p>
+      <w:pPr>
+        <w:pStyle w:val="ListParagraph"/>
+        <w:numPr>
+          <w:ilvl w:val="0"/>
+          <w:numId w:val="1"/>
+        </w:numPr>
+      </w:pPr>
+      <w:proofErr w:type="spellStart"/>
+      <w:r>
+        <w:t>Hookshark</w:t>
+      </w:r>
+      <w:proofErr w:type="spellEnd"/>
+      <w:r>
+        <w:t>-style tool.</w:t>
       </w:r>
     </w:p>
     <w:p>
@@ -749,23 +913,49 @@
       <w:pPr>
         <w:ind w:left="2160" w:hanging="2160"/>
       </w:pPr>
+      <w:proofErr w:type="spellStart"/>
       <w:r>
         <w:rPr>
           <w:b/>
         </w:rPr>
         <w:t>MemoryMgr</w:t>
       </w:r>
-    </w:p>
-    <w:p>
-      <w:pPr>
-        <w:pStyle w:val="ListParagraph"/>
-        <w:numPr>
-          <w:ilvl w:val="0"/>
-          <w:numId w:val="1"/>
-        </w:numPr>
-      </w:pPr>
-      <w:r>
-        <w:t>Use Boost.FunctionTypes in remote function caller to detect calling convention. (Also use TMP to detect number of args and their types etc).</w:t>
+      <w:proofErr w:type="spellEnd"/>
+    </w:p>
+    <w:p>
+      <w:pPr>
+        <w:pStyle w:val="ListParagraph"/>
+        <w:numPr>
+          <w:ilvl w:val="0"/>
+          <w:numId w:val="1"/>
+        </w:numPr>
+      </w:pPr>
+      <w:r>
+        <w:t xml:space="preserve">Use </w:t>
+      </w:r>
+      <w:proofErr w:type="spellStart"/>
+      <w:r>
+        <w:t>Boost.FunctionTypes</w:t>
+      </w:r>
+      <w:proofErr w:type="spellEnd"/>
+      <w:r>
+        <w:t xml:space="preserve"> in remote function caller to detect calling convention. (Also use TMP to detect number of </w:t>
+      </w:r>
+      <w:proofErr w:type="spellStart"/>
+      <w:r>
+        <w:t>args</w:t>
+      </w:r>
+      <w:proofErr w:type="spellEnd"/>
+      <w:r>
+        <w:t xml:space="preserve"> and their types </w:t>
+      </w:r>
+      <w:proofErr w:type="spellStart"/>
+      <w:r>
+        <w:t>etc</w:t>
+      </w:r>
+      <w:proofErr w:type="spellEnd"/>
+      <w:r>
+        <w:t>).</w:t>
       </w:r>
     </w:p>
     <w:p>
@@ -789,7 +979,15 @@
         </w:numPr>
       </w:pPr>
       <w:r>
-        <w:t>Improve genericity of parameter passing in remote function caller.</w:t>
+        <w:t xml:space="preserve">Improve </w:t>
+      </w:r>
+      <w:proofErr w:type="spellStart"/>
+      <w:r>
+        <w:t>genericity</w:t>
+      </w:r>
+      <w:proofErr w:type="spellEnd"/>
+      <w:r>
+        <w:t xml:space="preserve"> of parameter passing in remote function caller.</w:t>
       </w:r>
     </w:p>
     <w:p>
@@ -856,23 +1054,33 @@
       </w:r>
     </w:p>
     <w:p>
+      <w:proofErr w:type="spellStart"/>
       <w:r>
         <w:rPr>
           <w:b/>
         </w:rPr>
         <w:t>ManualMap</w:t>
       </w:r>
-    </w:p>
-    <w:p>
-      <w:pPr>
-        <w:pStyle w:val="ListParagraph"/>
-        <w:numPr>
-          <w:ilvl w:val="0"/>
-          <w:numId w:val="1"/>
-        </w:numPr>
-      </w:pPr>
-      <w:r>
-        <w:t>Exception handling support under x86 SafeSEH and x64.</w:t>
+      <w:proofErr w:type="spellEnd"/>
+    </w:p>
+    <w:p>
+      <w:pPr>
+        <w:pStyle w:val="ListParagraph"/>
+        <w:numPr>
+          <w:ilvl w:val="0"/>
+          <w:numId w:val="1"/>
+        </w:numPr>
+      </w:pPr>
+      <w:r>
+        <w:t xml:space="preserve">Exception handling support under x86 </w:t>
+      </w:r>
+      <w:proofErr w:type="spellStart"/>
+      <w:r>
+        <w:t>SafeSEH</w:t>
+      </w:r>
+      <w:proofErr w:type="spellEnd"/>
+      <w:r>
+        <w:t xml:space="preserve"> and x64.</w:t>
       </w:r>
     </w:p>
     <w:p>
@@ -904,43 +1112,43 @@
         <w:rPr>
           <w:b/>
         </w:rPr>
+        <w:t>Injector</w:t>
+      </w:r>
+    </w:p>
+    <w:p>
+      <w:pPr>
+        <w:pStyle w:val="ListParagraph"/>
+        <w:numPr>
+          <w:ilvl w:val="0"/>
+          <w:numId w:val="1"/>
+        </w:numPr>
+      </w:pPr>
+      <w:r>
+        <w:t>.NET injection.</w:t>
+      </w:r>
+    </w:p>
+    <w:p>
+      <w:pPr>
+        <w:pStyle w:val="ListParagraph"/>
+        <w:numPr>
+          <w:ilvl w:val="1"/>
+          <w:numId w:val="1"/>
+        </w:numPr>
+      </w:pPr>
+      <w:r>
+        <w:t>Without DLL dependency if possible.</w:t>
+      </w:r>
+    </w:p>
+    <w:p>
+      <w:pPr>
+        <w:pStyle w:val="ListParagraph"/>
+        <w:numPr>
+          <w:ilvl w:val="0"/>
+          <w:numId w:val="1"/>
+        </w:numPr>
+      </w:pPr>
+      <w:r>
         <w:lastRenderedPageBreak/>
-        <w:t>Injector</w:t>
-      </w:r>
-    </w:p>
-    <w:p>
-      <w:pPr>
-        <w:pStyle w:val="ListParagraph"/>
-        <w:numPr>
-          <w:ilvl w:val="0"/>
-          <w:numId w:val="1"/>
-        </w:numPr>
-      </w:pPr>
-      <w:r>
-        <w:t>.NET injection.</w:t>
-      </w:r>
-    </w:p>
-    <w:p>
-      <w:pPr>
-        <w:pStyle w:val="ListParagraph"/>
-        <w:numPr>
-          <w:ilvl w:val="1"/>
-          <w:numId w:val="1"/>
-        </w:numPr>
-      </w:pPr>
-      <w:r>
-        <w:t>Without DLL dependency if possible.</w:t>
-      </w:r>
-    </w:p>
-    <w:p>
-      <w:pPr>
-        <w:pStyle w:val="ListParagraph"/>
-        <w:numPr>
-          <w:ilvl w:val="0"/>
-          <w:numId w:val="1"/>
-        </w:numPr>
-      </w:pPr>
-      <w:r>
         <w:t>Cross-section injection.</w:t>
       </w:r>
     </w:p>
@@ -965,7 +1173,23 @@
         </w:numPr>
       </w:pPr>
       <w:r>
-        <w:t xml:space="preserve">Get address of Kernel32!LoadLibrary ‘manually’ rather than using a local GetProcAddress and </w:t>
+        <w:t>Get address of Kernel32</w:t>
+      </w:r>
+      <w:proofErr w:type="gramStart"/>
+      <w:r>
+        <w:t>!LoadLibrary</w:t>
+      </w:r>
+      <w:proofErr w:type="gramEnd"/>
+      <w:r>
+        <w:t xml:space="preserve"> ‘manually’ rather than using a local </w:t>
+      </w:r>
+      <w:proofErr w:type="spellStart"/>
+      <w:r>
+        <w:t>GetProcAddress</w:t>
+      </w:r>
+      <w:proofErr w:type="spellEnd"/>
+      <w:r>
+        <w:t xml:space="preserve"> and </w:t>
       </w:r>
       <w:r>
         <w:t>pointer arithmetic.</w:t>
@@ -980,7 +1204,15 @@
         </w:numPr>
       </w:pPr>
       <w:r>
-        <w:t>Whilst this works in all normal cases, it doesn’t work when the target has shims enabled which hook LoadLibrary.</w:t>
+        <w:t xml:space="preserve">Whilst this works in all normal cases, it doesn’t work when the target has shims enabled which hook </w:t>
+      </w:r>
+      <w:proofErr w:type="spellStart"/>
+      <w:r>
+        <w:t>LoadLibrary</w:t>
+      </w:r>
+      <w:proofErr w:type="spellEnd"/>
+      <w:r>
+        <w:t>.</w:t>
       </w:r>
     </w:p>
     <w:p>
@@ -1027,7 +1259,15 @@
         <w:t>Improved relative instruction rebuilding (including conditionals).</w:t>
       </w:r>
       <w:r>
-        <w:t xml:space="preserve"> x64 has far more IP relative instructions than x86.</w:t>
+        <w:t xml:space="preserve"> </w:t>
+      </w:r>
+      <w:proofErr w:type="gramStart"/>
+      <w:r>
+        <w:t>x64</w:t>
+      </w:r>
+      <w:proofErr w:type="gramEnd"/>
+      <w:r>
+        <w:t xml:space="preserve"> has far more IP relative instructions than x86.</w:t>
       </w:r>
     </w:p>
     <w:p>
@@ -1068,8 +1308,13 @@
           <w:numId w:val="1"/>
         </w:numPr>
       </w:pPr>
-      <w:r>
-        <w:t>Uncopyable, so make moveable.</w:t>
+      <w:proofErr w:type="spellStart"/>
+      <w:r>
+        <w:t>Uncopyable</w:t>
+      </w:r>
+      <w:proofErr w:type="spellEnd"/>
+      <w:r>
+        <w:t>, so make moveable.</w:t>
       </w:r>
     </w:p>
     <w:p>
@@ -1129,16 +1374,34 @@
         </w:numPr>
       </w:pPr>
       <w:r>
-        <w:t>Detect cases where hooking may overflow past the end of a function, and fail. (Provide policy or flag to allow overriding this behaviour.) Examples may be instructions such as ‘int 3’, ‘ret’, ‘jmp’, etc.</w:t>
-      </w:r>
-    </w:p>
-    <w:p>
+        <w:t>Detect cases where hooking may overflow past the end of a function, and fail. (Provide policy or flag to allow overriding this behaviour.) Examples may be instructions such as ‘</w:t>
+      </w:r>
+      <w:proofErr w:type="spellStart"/>
+      <w:r>
+        <w:t>int</w:t>
+      </w:r>
+      <w:proofErr w:type="spellEnd"/>
+      <w:r>
+        <w:t xml:space="preserve"> 3’, ‘ret’, ‘</w:t>
+      </w:r>
+      <w:proofErr w:type="spellStart"/>
+      <w:r>
+        <w:t>jmp</w:t>
+      </w:r>
+      <w:proofErr w:type="spellEnd"/>
+      <w:r>
+        <w:t>’, etc.</w:t>
+      </w:r>
+    </w:p>
+    <w:p>
+      <w:proofErr w:type="spellStart"/>
       <w:r>
         <w:rPr>
           <w:b/>
         </w:rPr>
         <w:t>FindPattern</w:t>
       </w:r>
+      <w:proofErr w:type="spellEnd"/>
     </w:p>
     <w:p>
       <w:pPr>
@@ -1192,12 +1455,14 @@
       </w:r>
     </w:p>
     <w:p>
+      <w:proofErr w:type="spellStart"/>
       <w:r>
         <w:rPr>
           <w:b/>
         </w:rPr>
         <w:t>PeLib</w:t>
       </w:r>
+      <w:proofErr w:type="spellEnd"/>
     </w:p>
     <w:p>
       <w:pPr>
@@ -1226,13 +1491,29 @@
         </w:numPr>
       </w:pPr>
       <w:r>
-        <w:t>Investigate use of virtual functions for file vs memory</w:t>
+        <w:t xml:space="preserve">Investigate use of virtual functions for file </w:t>
+      </w:r>
+      <w:proofErr w:type="spellStart"/>
+      <w:r>
+        <w:t>vs</w:t>
+      </w:r>
+      <w:proofErr w:type="spellEnd"/>
+      <w:r>
+        <w:t xml:space="preserve"> memory</w:t>
       </w:r>
       <w:r>
         <w:t xml:space="preserve"> access</w:t>
       </w:r>
       <w:r>
-        <w:t xml:space="preserve"> (RvaToVa)</w:t>
+        <w:t xml:space="preserve"> (</w:t>
+      </w:r>
+      <w:proofErr w:type="spellStart"/>
+      <w:r>
+        <w:t>RvaToVa</w:t>
+      </w:r>
+      <w:proofErr w:type="spellEnd"/>
+      <w:r>
+        <w:t>)</w:t>
       </w:r>
       <w:r>
         <w:t xml:space="preserve">. </w:t>
@@ -1259,7 +1540,15 @@
         </w:numPr>
       </w:pPr>
       <w:r>
-        <w:t>Note: May cause problems when copying ‘PeFile’ type.</w:t>
+        <w:t>Note: May cause problems when copying ‘</w:t>
+      </w:r>
+      <w:proofErr w:type="spellStart"/>
+      <w:r>
+        <w:t>PeFile</w:t>
+      </w:r>
+      <w:proofErr w:type="spellEnd"/>
+      <w:r>
+        <w:t>’ type.</w:t>
       </w:r>
     </w:p>
     <w:p>
@@ -1283,34 +1572,58 @@
         </w:numPr>
       </w:pPr>
       <w:r>
+        <w:t xml:space="preserve">E.g. </w:t>
+      </w:r>
+      <w:r>
+        <w:t xml:space="preserve">Check </w:t>
+      </w:r>
+      <w:proofErr w:type="spellStart"/>
+      <w:r>
+        <w:t>NumberOfRvaAndSizes</w:t>
+      </w:r>
+      <w:proofErr w:type="spellEnd"/>
+      <w:r>
+        <w:t xml:space="preserve"> in </w:t>
+      </w:r>
+      <w:proofErr w:type="spellStart"/>
+      <w:r>
+        <w:t>NtHeaders</w:t>
+      </w:r>
+      <w:proofErr w:type="spellEnd"/>
+      <w:r>
+        <w:t xml:space="preserve"> before attempting to retrieve a data dir.</w:t>
+      </w:r>
+    </w:p>
+    <w:p>
+      <w:pPr>
+        <w:pStyle w:val="ListParagraph"/>
+        <w:numPr>
+          <w:ilvl w:val="0"/>
+          <w:numId w:val="1"/>
+        </w:numPr>
+      </w:pPr>
+      <w:r>
+        <w:t xml:space="preserve">Cache base pointers </w:t>
+      </w:r>
+      <w:proofErr w:type="spellStart"/>
+      <w:r>
+        <w:t>etc</w:t>
+      </w:r>
+      <w:proofErr w:type="spellEnd"/>
+      <w:r>
+        <w:t xml:space="preserve"> rather than retrieving it manually in every getter/setter. Slightly less ‘robust’, but due to the typically ‘read-only’ nature of the data this is the expected behaviour in all known cases anyway.</w:t>
+      </w:r>
+    </w:p>
+    <w:p>
+      <w:pPr>
+        <w:pStyle w:val="ListParagraph"/>
+        <w:numPr>
+          <w:ilvl w:val="0"/>
+          <w:numId w:val="1"/>
+        </w:numPr>
+      </w:pPr>
+      <w:r>
         <w:lastRenderedPageBreak/>
-        <w:t xml:space="preserve">E.g. </w:t>
-      </w:r>
-      <w:r>
-        <w:t>Check NumberOfRvaAndSizes in NtHeaders before attempting to retrieve a data dir.</w:t>
-      </w:r>
-    </w:p>
-    <w:p>
-      <w:pPr>
-        <w:pStyle w:val="ListParagraph"/>
-        <w:numPr>
-          <w:ilvl w:val="0"/>
-          <w:numId w:val="1"/>
-        </w:numPr>
-      </w:pPr>
-      <w:r>
-        <w:t>Cache base pointers etc rather than retrieving it manually in every getter/setter. Slightly less ‘robust’, but due to the typically ‘read-only’ nature of the data this is the expected behaviour in all known cases anyway.</w:t>
-      </w:r>
-    </w:p>
-    <w:p>
-      <w:pPr>
-        <w:pStyle w:val="ListParagraph"/>
-        <w:numPr>
-          <w:ilvl w:val="0"/>
-          <w:numId w:val="1"/>
-        </w:numPr>
-      </w:pPr>
-      <w:r>
         <w:t>Support more of the PE file format.</w:t>
       </w:r>
     </w:p>
@@ -1395,7 +1708,15 @@
         </w:numPr>
       </w:pPr>
       <w:r>
-        <w:t>Load config directory.</w:t>
+        <w:t xml:space="preserve">Load </w:t>
+      </w:r>
+      <w:proofErr w:type="spellStart"/>
+      <w:r>
+        <w:t>config</w:t>
+      </w:r>
+      <w:proofErr w:type="spellEnd"/>
+      <w:r>
+        <w:t xml:space="preserve"> directory.</w:t>
       </w:r>
     </w:p>
     <w:p>
@@ -1485,13 +1806,61 @@
         </w:numPr>
       </w:pPr>
       <w:r>
-        <w:t>Helper functions such as FindExport, FindImport, HasDataDir, GetArchitecture,</w:t>
-      </w:r>
-      <w:r>
-        <w:t xml:space="preserve"> IsDotNet,</w:t>
-      </w:r>
-      <w:r>
-        <w:t xml:space="preserve"> GetPDB,</w:t>
+        <w:t xml:space="preserve">Helper functions such as </w:t>
+      </w:r>
+      <w:proofErr w:type="spellStart"/>
+      <w:r>
+        <w:t>FindExport</w:t>
+      </w:r>
+      <w:proofErr w:type="spellEnd"/>
+      <w:r>
+        <w:t xml:space="preserve">, </w:t>
+      </w:r>
+      <w:proofErr w:type="spellStart"/>
+      <w:r>
+        <w:t>FindImport</w:t>
+      </w:r>
+      <w:proofErr w:type="spellEnd"/>
+      <w:r>
+        <w:t xml:space="preserve">, </w:t>
+      </w:r>
+      <w:proofErr w:type="spellStart"/>
+      <w:r>
+        <w:t>HasDataDir</w:t>
+      </w:r>
+      <w:proofErr w:type="spellEnd"/>
+      <w:r>
+        <w:t xml:space="preserve">, </w:t>
+      </w:r>
+      <w:proofErr w:type="spellStart"/>
+      <w:r>
+        <w:t>GetArchitecture</w:t>
+      </w:r>
+      <w:proofErr w:type="spellEnd"/>
+      <w:r>
+        <w:t>,</w:t>
+      </w:r>
+      <w:r>
+        <w:t xml:space="preserve"> </w:t>
+      </w:r>
+      <w:proofErr w:type="spellStart"/>
+      <w:r>
+        <w:t>IsDotNet</w:t>
+      </w:r>
+      <w:proofErr w:type="spellEnd"/>
+      <w:r>
+        <w:t>,</w:t>
+      </w:r>
+      <w:r>
+        <w:t xml:space="preserve"> </w:t>
+      </w:r>
+      <w:proofErr w:type="spellStart"/>
+      <w:r>
+        <w:t>GetPDB</w:t>
+      </w:r>
+      <w:proofErr w:type="spellEnd"/>
+      <w:r>
+        <w:t>,</w:t>
       </w:r>
       <w:r>
         <w:t xml:space="preserve"> etc.</w:t>
@@ -1506,7 +1875,15 @@
         </w:numPr>
       </w:pPr>
       <w:r>
-        <w:t>Test against pathological cases such as Corkami tests.</w:t>
+        <w:t xml:space="preserve">Test against pathological cases such as </w:t>
+      </w:r>
+      <w:proofErr w:type="spellStart"/>
+      <w:r>
+        <w:t>Corkami</w:t>
+      </w:r>
+      <w:proofErr w:type="spellEnd"/>
+      <w:r>
+        <w:t xml:space="preserve"> tests.</w:t>
       </w:r>
     </w:p>
     <w:p>
@@ -1538,19 +1915,35 @@
         </w:numPr>
       </w:pPr>
       <w:r>
-        <w:t>NOP/UnNOP support.</w:t>
-      </w:r>
-    </w:p>
-    <w:p>
-      <w:pPr>
-        <w:pStyle w:val="ListParagraph"/>
-        <w:numPr>
-          <w:ilvl w:val="0"/>
-          <w:numId w:val="1"/>
-        </w:numPr>
-      </w:pPr>
-      <w:r>
-        <w:t>ASM searching API with ‘wildcards’. (MetaASM?)</w:t>
+        <w:t>NOP/</w:t>
+      </w:r>
+      <w:proofErr w:type="spellStart"/>
+      <w:r>
+        <w:t>UnNOP</w:t>
+      </w:r>
+      <w:proofErr w:type="spellEnd"/>
+      <w:r>
+        <w:t xml:space="preserve"> support.</w:t>
+      </w:r>
+    </w:p>
+    <w:p>
+      <w:pPr>
+        <w:pStyle w:val="ListParagraph"/>
+        <w:numPr>
+          <w:ilvl w:val="0"/>
+          <w:numId w:val="1"/>
+        </w:numPr>
+      </w:pPr>
+      <w:r>
+        <w:t>ASM searching API with ‘wildcards’. (</w:t>
+      </w:r>
+      <w:proofErr w:type="spellStart"/>
+      <w:r>
+        <w:t>MetaASM</w:t>
+      </w:r>
+      <w:proofErr w:type="spellEnd"/>
+      <w:r>
+        <w:t>?)</w:t>
       </w:r>
     </w:p>
     <w:p>
@@ -1666,7 +2059,15 @@
         </w:numPr>
       </w:pPr>
       <w:r>
-        <w:t>Memory protection filters (read, write, exec).</w:t>
+        <w:t xml:space="preserve">Memory protection filters (read, write, </w:t>
+      </w:r>
+      <w:proofErr w:type="gramStart"/>
+      <w:r>
+        <w:t>exec</w:t>
+      </w:r>
+      <w:proofErr w:type="gramEnd"/>
+      <w:r>
+        <w:t>).</w:t>
       </w:r>
     </w:p>
     <w:p>
@@ -1714,67 +2115,75 @@
         </w:numPr>
       </w:pPr>
       <w:r>
+        <w:t>Configurable scan buffer size.</w:t>
+      </w:r>
+    </w:p>
+    <w:p>
+      <w:pPr>
+        <w:pStyle w:val="ListParagraph"/>
+        <w:numPr>
+          <w:ilvl w:val="0"/>
+          <w:numId w:val="1"/>
+        </w:numPr>
+      </w:pPr>
+      <w:r>
+        <w:t>Pointer scanner.</w:t>
+      </w:r>
+    </w:p>
+    <w:p>
+      <w:pPr>
+        <w:pStyle w:val="ListParagraph"/>
+        <w:numPr>
+          <w:ilvl w:val="0"/>
+          <w:numId w:val="1"/>
+        </w:numPr>
+      </w:pPr>
+      <w:r>
+        <w:t xml:space="preserve">Unknown </w:t>
+      </w:r>
+      <w:proofErr w:type="gramStart"/>
+      <w:r>
+        <w:t>value scan</w:t>
+      </w:r>
+      <w:proofErr w:type="gramEnd"/>
+      <w:r>
+        <w:t>.</w:t>
+      </w:r>
+    </w:p>
+    <w:p>
+      <w:pPr>
+        <w:pStyle w:val="ListParagraph"/>
+        <w:numPr>
+          <w:ilvl w:val="0"/>
+          <w:numId w:val="1"/>
+        </w:numPr>
+      </w:pPr>
+      <w:r>
+        <w:t>Progressive scan filtering based on either value or criteria.</w:t>
+      </w:r>
+    </w:p>
+    <w:p>
+      <w:pPr>
+        <w:pStyle w:val="ListParagraph"/>
+        <w:numPr>
+          <w:ilvl w:val="0"/>
+          <w:numId w:val="1"/>
+        </w:numPr>
+      </w:pPr>
+      <w:r>
+        <w:t>Scan history and undo.</w:t>
+      </w:r>
+    </w:p>
+    <w:p>
+      <w:pPr>
+        <w:pStyle w:val="ListParagraph"/>
+        <w:numPr>
+          <w:ilvl w:val="0"/>
+          <w:numId w:val="1"/>
+        </w:numPr>
+      </w:pPr>
+      <w:r>
         <w:lastRenderedPageBreak/>
-        <w:t>Configurable scan buffer size.</w:t>
-      </w:r>
-    </w:p>
-    <w:p>
-      <w:pPr>
-        <w:pStyle w:val="ListParagraph"/>
-        <w:numPr>
-          <w:ilvl w:val="0"/>
-          <w:numId w:val="1"/>
-        </w:numPr>
-      </w:pPr>
-      <w:r>
-        <w:t>Pointer scanner.</w:t>
-      </w:r>
-    </w:p>
-    <w:p>
-      <w:pPr>
-        <w:pStyle w:val="ListParagraph"/>
-        <w:numPr>
-          <w:ilvl w:val="0"/>
-          <w:numId w:val="1"/>
-        </w:numPr>
-      </w:pPr>
-      <w:r>
-        <w:t>Unknown value scan.</w:t>
-      </w:r>
-    </w:p>
-    <w:p>
-      <w:pPr>
-        <w:pStyle w:val="ListParagraph"/>
-        <w:numPr>
-          <w:ilvl w:val="0"/>
-          <w:numId w:val="1"/>
-        </w:numPr>
-      </w:pPr>
-      <w:r>
-        <w:t>Progressive scan filtering based on either value or criteria.</w:t>
-      </w:r>
-    </w:p>
-    <w:p>
-      <w:pPr>
-        <w:pStyle w:val="ListParagraph"/>
-        <w:numPr>
-          <w:ilvl w:val="0"/>
-          <w:numId w:val="1"/>
-        </w:numPr>
-      </w:pPr>
-      <w:r>
-        <w:t>Scan history and undo.</w:t>
-      </w:r>
-    </w:p>
-    <w:p>
-      <w:pPr>
-        <w:pStyle w:val="ListParagraph"/>
-        <w:numPr>
-          <w:ilvl w:val="0"/>
-          <w:numId w:val="1"/>
-        </w:numPr>
-      </w:pPr>
-      <w:r>
         <w:t>Support case insensitive string scanning.</w:t>
       </w:r>
     </w:p>

</xml_diff>

<commit_message>
* Fix todo list.
</commit_message>
<xml_diff>
--- a/misc/todo.docx
+++ b/misc/todo.docx
@@ -419,6 +419,74 @@
         </w:numPr>
       </w:pPr>
       <w:r>
+        <w:t>Improve exception handling.</w:t>
+      </w:r>
+    </w:p>
+    <w:p>
+      <w:pPr>
+        <w:pStyle w:val="ListParagraph"/>
+        <w:numPr>
+          <w:ilvl w:val="2"/>
+          <w:numId w:val="1"/>
+        </w:numPr>
+      </w:pPr>
+      <w:r>
+        <w:t>More specific exception types.</w:t>
+      </w:r>
+    </w:p>
+    <w:p>
+      <w:pPr>
+        <w:pStyle w:val="ListParagraph"/>
+        <w:numPr>
+          <w:ilvl w:val="2"/>
+          <w:numId w:val="1"/>
+        </w:numPr>
+      </w:pPr>
+      <w:r>
+        <w:t>More information attached to the exception.</w:t>
+      </w:r>
+    </w:p>
+    <w:p>
+      <w:pPr>
+        <w:pStyle w:val="ListParagraph"/>
+        <w:numPr>
+          <w:ilvl w:val="2"/>
+          <w:numId w:val="1"/>
+        </w:numPr>
+      </w:pPr>
+      <w:r>
+        <w:t>Multi-threading examples.</w:t>
+      </w:r>
+    </w:p>
+    <w:p>
+      <w:pPr>
+        <w:pStyle w:val="ListParagraph"/>
+        <w:numPr>
+          <w:ilvl w:val="2"/>
+          <w:numId w:val="1"/>
+        </w:numPr>
+      </w:pPr>
+      <w:r>
+        <w:t xml:space="preserve">Transactional APIs </w:t>
+      </w:r>
+      <w:proofErr w:type="spellStart"/>
+      <w:r>
+        <w:t>incl</w:t>
+      </w:r>
+      <w:proofErr w:type="spellEnd"/>
+      <w:r>
+        <w:t xml:space="preserve"> rollback support etc.</w:t>
+      </w:r>
+    </w:p>
+    <w:p>
+      <w:pPr>
+        <w:pStyle w:val="ListParagraph"/>
+        <w:numPr>
+          <w:ilvl w:val="1"/>
+          <w:numId w:val="1"/>
+        </w:numPr>
+      </w:pPr>
+      <w:r>
         <w:t>Simplify code and refactor into simpler functions.</w:t>
       </w:r>
     </w:p>
@@ -479,7 +547,12 @@
         </w:numPr>
       </w:pPr>
       <w:r>
-        <w:t>Use ‘auto’ by default where appropriate.</w:t>
+        <w:t>Use ‘auto</w:t>
+      </w:r>
+      <w:bookmarkStart w:id="0" w:name="_GoBack"/>
+      <w:bookmarkEnd w:id="0"/>
+      <w:r>
+        <w:t>’ by default where appropriate.</w:t>
       </w:r>
     </w:p>
     <w:p>
@@ -503,26 +576,6 @@
         </w:numPr>
       </w:pPr>
       <w:r>
-        <w:t xml:space="preserve">Improve exception-safety guarantees. (Rollback support </w:t>
-      </w:r>
-      <w:proofErr w:type="spellStart"/>
-      <w:r>
-        <w:t>etc</w:t>
-      </w:r>
-      <w:proofErr w:type="spellEnd"/>
-      <w:r>
-        <w:t>)</w:t>
-      </w:r>
-    </w:p>
-    <w:p>
-      <w:pPr>
-        <w:pStyle w:val="ListParagraph"/>
-        <w:numPr>
-          <w:ilvl w:val="1"/>
-          <w:numId w:val="1"/>
-        </w:numPr>
-      </w:pPr>
-      <w:r>
         <w:t>Improve thread-safety guarantees and threading model.</w:t>
       </w:r>
     </w:p>
@@ -547,6 +600,7 @@
         </w:numPr>
       </w:pPr>
       <w:r>
+        <w:lastRenderedPageBreak/>
         <w:t>Assertions where appropriate</w:t>
       </w:r>
       <w:r>
@@ -595,7 +649,6 @@
         </w:numPr>
       </w:pPr>
       <w:r>
-        <w:lastRenderedPageBreak/>
         <w:t>Investigate nested exceptions (</w:t>
       </w:r>
       <w:proofErr w:type="spellStart"/>
@@ -649,8 +702,6 @@
           <w:numId w:val="1"/>
         </w:numPr>
       </w:pPr>
-      <w:bookmarkStart w:id="0" w:name="_GoBack"/>
-      <w:bookmarkEnd w:id="0"/>
       <w:r>
         <w:t>Python bindings.</w:t>
       </w:r>
@@ -1112,6 +1163,7 @@
         <w:rPr>
           <w:b/>
         </w:rPr>
+        <w:lastRenderedPageBreak/>
         <w:t>Injector</w:t>
       </w:r>
     </w:p>
@@ -1148,7 +1200,6 @@
         </w:numPr>
       </w:pPr>
       <w:r>
-        <w:lastRenderedPageBreak/>
         <w:t>Cross-section injection.</w:t>
       </w:r>
     </w:p>
@@ -1572,6 +1623,7 @@
         </w:numPr>
       </w:pPr>
       <w:r>
+        <w:lastRenderedPageBreak/>
         <w:t xml:space="preserve">E.g. </w:t>
       </w:r>
       <w:r>
@@ -1623,7 +1675,6 @@
         </w:numPr>
       </w:pPr>
       <w:r>
-        <w:lastRenderedPageBreak/>
         <w:t>Support more of the PE file format.</w:t>
       </w:r>
     </w:p>
@@ -2115,6 +2166,7 @@
         </w:numPr>
       </w:pPr>
       <w:r>
+        <w:lastRenderedPageBreak/>
         <w:t>Configurable scan buffer size.</w:t>
       </w:r>
     </w:p>
@@ -2183,7 +2235,6 @@
         </w:numPr>
       </w:pPr>
       <w:r>
-        <w:lastRenderedPageBreak/>
         <w:t>Support case insensitive string scanning.</w:t>
       </w:r>
     </w:p>

</xml_diff>

<commit_message>
* [todo] Remove item.
</commit_message>
<xml_diff>
--- a/misc/todo.docx
+++ b/misc/todo.docx
@@ -534,25 +534,10 @@
           <w:numId w:val="1"/>
         </w:numPr>
       </w:pPr>
-      <w:r>
-        <w:t>Inspect code for aliasing violations.</w:t>
-      </w:r>
-    </w:p>
-    <w:p>
-      <w:pPr>
-        <w:pStyle w:val="ListParagraph"/>
-        <w:numPr>
-          <w:ilvl w:val="1"/>
-          <w:numId w:val="1"/>
-        </w:numPr>
-      </w:pPr>
-      <w:r>
-        <w:t>Use ‘auto</w:t>
-      </w:r>
       <w:bookmarkStart w:id="0" w:name="_GoBack"/>
       <w:bookmarkEnd w:id="0"/>
       <w:r>
-        <w:t>’ by default where appropriate.</w:t>
+        <w:t>Use ‘auto’ by default where appropriate.</w:t>
       </w:r>
     </w:p>
     <w:p>
@@ -600,28 +585,28 @@
         </w:numPr>
       </w:pPr>
       <w:r>
+        <w:t>Assertions where appropriate</w:t>
+      </w:r>
+      <w:r>
+        <w:t xml:space="preserve"> (for ‘impossible’ </w:t>
+      </w:r>
+      <w:r>
+        <w:t xml:space="preserve">or rare </w:t>
+      </w:r>
+      <w:r>
+        <w:t>cases).</w:t>
+      </w:r>
+    </w:p>
+    <w:p>
+      <w:pPr>
+        <w:pStyle w:val="ListParagraph"/>
+        <w:numPr>
+          <w:ilvl w:val="2"/>
+          <w:numId w:val="1"/>
+        </w:numPr>
+      </w:pPr>
+      <w:r>
         <w:lastRenderedPageBreak/>
-        <w:t>Assertions where appropriate</w:t>
-      </w:r>
-      <w:r>
-        <w:t xml:space="preserve"> (for ‘impossible’ </w:t>
-      </w:r>
-      <w:r>
-        <w:t xml:space="preserve">or rare </w:t>
-      </w:r>
-      <w:r>
-        <w:t>cases).</w:t>
-      </w:r>
-    </w:p>
-    <w:p>
-      <w:pPr>
-        <w:pStyle w:val="ListParagraph"/>
-        <w:numPr>
-          <w:ilvl w:val="2"/>
-          <w:numId w:val="1"/>
-        </w:numPr>
-      </w:pPr>
-      <w:r>
         <w:t>Especially check fo</w:t>
       </w:r>
       <w:r>

</xml_diff>

<commit_message>
* [todo] Add/remove items.
</commit_message>
<xml_diff>
--- a/misc/todo.docx
+++ b/misc/todo.docx
@@ -498,42 +498,6 @@
           <w:numId w:val="1"/>
         </w:numPr>
       </w:pPr>
-      <w:r>
-        <w:t>Convert standalone iterators to be created by factory class (</w:t>
-      </w:r>
-      <w:proofErr w:type="spellStart"/>
-      <w:r>
-        <w:t>process_iterator</w:t>
-      </w:r>
-      <w:proofErr w:type="spellEnd"/>
-      <w:r>
-        <w:t xml:space="preserve"> -&gt; Processes:</w:t>
-      </w:r>
-      <w:proofErr w:type="gramStart"/>
-      <w:r>
-        <w:t>:begin</w:t>
-      </w:r>
-      <w:proofErr w:type="gramEnd"/>
-      <w:r>
-        <w:t xml:space="preserve">/end, </w:t>
-      </w:r>
-      <w:proofErr w:type="spellStart"/>
-      <w:r>
-        <w:t>etc</w:t>
-      </w:r>
-      <w:proofErr w:type="spellEnd"/>
-      <w:r>
-        <w:t>).</w:t>
-      </w:r>
-    </w:p>
-    <w:p>
-      <w:pPr>
-        <w:pStyle w:val="ListParagraph"/>
-        <w:numPr>
-          <w:ilvl w:val="1"/>
-          <w:numId w:val="1"/>
-        </w:numPr>
-      </w:pPr>
       <w:bookmarkStart w:id="0" w:name="_GoBack"/>
       <w:bookmarkEnd w:id="0"/>
       <w:r>
@@ -606,22 +570,22 @@
         </w:numPr>
       </w:pPr>
       <w:r>
+        <w:t>Especially check fo</w:t>
+      </w:r>
+      <w:r>
+        <w:t>r things like integer overflows that would otherwise be hard to debug.</w:t>
+      </w:r>
+    </w:p>
+    <w:p>
+      <w:pPr>
+        <w:pStyle w:val="ListParagraph"/>
+        <w:numPr>
+          <w:ilvl w:val="1"/>
+          <w:numId w:val="1"/>
+        </w:numPr>
+      </w:pPr>
+      <w:r>
         <w:lastRenderedPageBreak/>
-        <w:t>Especially check fo</w:t>
-      </w:r>
-      <w:r>
-        <w:t>r things like integer overflows that would otherwise be hard to debug.</w:t>
-      </w:r>
-    </w:p>
-    <w:p>
-      <w:pPr>
-        <w:pStyle w:val="ListParagraph"/>
-        <w:numPr>
-          <w:ilvl w:val="1"/>
-          <w:numId w:val="1"/>
-        </w:numPr>
-      </w:pPr>
-      <w:r>
         <w:t>Use ‘ranges’ over direct containers where possible.</w:t>
       </w:r>
     </w:p>
@@ -669,6 +633,18 @@
       </w:r>
       <w:r>
         <w:t>k trace in exception object.</w:t>
+      </w:r>
+    </w:p>
+    <w:p>
+      <w:pPr>
+        <w:pStyle w:val="ListParagraph"/>
+        <w:numPr>
+          <w:ilvl w:val="0"/>
+          <w:numId w:val="1"/>
+        </w:numPr>
+      </w:pPr>
+      <w:r>
+        <w:t>Light Windows API wrapper.</w:t>
       </w:r>
     </w:p>
     <w:p>
@@ -1148,19 +1124,19 @@
         <w:rPr>
           <w:b/>
         </w:rPr>
+        <w:t>Injector</w:t>
+      </w:r>
+    </w:p>
+    <w:p>
+      <w:pPr>
+        <w:pStyle w:val="ListParagraph"/>
+        <w:numPr>
+          <w:ilvl w:val="0"/>
+          <w:numId w:val="1"/>
+        </w:numPr>
+      </w:pPr>
+      <w:r>
         <w:lastRenderedPageBreak/>
-        <w:t>Injector</w:t>
-      </w:r>
-    </w:p>
-    <w:p>
-      <w:pPr>
-        <w:pStyle w:val="ListParagraph"/>
-        <w:numPr>
-          <w:ilvl w:val="0"/>
-          <w:numId w:val="1"/>
-        </w:numPr>
-      </w:pPr>
-      <w:r>
         <w:t>.NET injection.</w:t>
       </w:r>
     </w:p>
@@ -1608,38 +1584,38 @@
         </w:numPr>
       </w:pPr>
       <w:r>
+        <w:t xml:space="preserve">E.g. </w:t>
+      </w:r>
+      <w:r>
+        <w:t xml:space="preserve">Check </w:t>
+      </w:r>
+      <w:proofErr w:type="spellStart"/>
+      <w:r>
+        <w:t>NumberOfRvaAndSizes</w:t>
+      </w:r>
+      <w:proofErr w:type="spellEnd"/>
+      <w:r>
+        <w:t xml:space="preserve"> in </w:t>
+      </w:r>
+      <w:proofErr w:type="spellStart"/>
+      <w:r>
+        <w:t>NtHeaders</w:t>
+      </w:r>
+      <w:proofErr w:type="spellEnd"/>
+      <w:r>
+        <w:t xml:space="preserve"> before attempting to retrieve a data dir.</w:t>
+      </w:r>
+    </w:p>
+    <w:p>
+      <w:pPr>
+        <w:pStyle w:val="ListParagraph"/>
+        <w:numPr>
+          <w:ilvl w:val="0"/>
+          <w:numId w:val="1"/>
+        </w:numPr>
+      </w:pPr>
+      <w:r>
         <w:lastRenderedPageBreak/>
-        <w:t xml:space="preserve">E.g. </w:t>
-      </w:r>
-      <w:r>
-        <w:t xml:space="preserve">Check </w:t>
-      </w:r>
-      <w:proofErr w:type="spellStart"/>
-      <w:r>
-        <w:t>NumberOfRvaAndSizes</w:t>
-      </w:r>
-      <w:proofErr w:type="spellEnd"/>
-      <w:r>
-        <w:t xml:space="preserve"> in </w:t>
-      </w:r>
-      <w:proofErr w:type="spellStart"/>
-      <w:r>
-        <w:t>NtHeaders</w:t>
-      </w:r>
-      <w:proofErr w:type="spellEnd"/>
-      <w:r>
-        <w:t xml:space="preserve"> before attempting to retrieve a data dir.</w:t>
-      </w:r>
-    </w:p>
-    <w:p>
-      <w:pPr>
-        <w:pStyle w:val="ListParagraph"/>
-        <w:numPr>
-          <w:ilvl w:val="0"/>
-          <w:numId w:val="1"/>
-        </w:numPr>
-      </w:pPr>
-      <w:r>
         <w:t xml:space="preserve">Cache base pointers </w:t>
       </w:r>
       <w:proofErr w:type="spellStart"/>
@@ -2151,31 +2127,31 @@
         </w:numPr>
       </w:pPr>
       <w:r>
+        <w:t>Configurable scan buffer size.</w:t>
+      </w:r>
+    </w:p>
+    <w:p>
+      <w:pPr>
+        <w:pStyle w:val="ListParagraph"/>
+        <w:numPr>
+          <w:ilvl w:val="0"/>
+          <w:numId w:val="1"/>
+        </w:numPr>
+      </w:pPr>
+      <w:r>
+        <w:t>Pointer scanner.</w:t>
+      </w:r>
+    </w:p>
+    <w:p>
+      <w:pPr>
+        <w:pStyle w:val="ListParagraph"/>
+        <w:numPr>
+          <w:ilvl w:val="0"/>
+          <w:numId w:val="1"/>
+        </w:numPr>
+      </w:pPr>
+      <w:r>
         <w:lastRenderedPageBreak/>
-        <w:t>Configurable scan buffer size.</w:t>
-      </w:r>
-    </w:p>
-    <w:p>
-      <w:pPr>
-        <w:pStyle w:val="ListParagraph"/>
-        <w:numPr>
-          <w:ilvl w:val="0"/>
-          <w:numId w:val="1"/>
-        </w:numPr>
-      </w:pPr>
-      <w:r>
-        <w:t>Pointer scanner.</w:t>
-      </w:r>
-    </w:p>
-    <w:p>
-      <w:pPr>
-        <w:pStyle w:val="ListParagraph"/>
-        <w:numPr>
-          <w:ilvl w:val="0"/>
-          <w:numId w:val="1"/>
-        </w:numPr>
-      </w:pPr>
-      <w:r>
         <w:t xml:space="preserve">Unknown </w:t>
       </w:r>
       <w:proofErr w:type="gramStart"/>

</xml_diff>

<commit_message>
* More assertions to catch usage errors.
</commit_message>
<xml_diff>
--- a/misc/todo.docx
+++ b/misc/todo.docx
@@ -404,6 +404,42 @@
         </w:numPr>
       </w:pPr>
       <w:r>
+        <w:t>Examples</w:t>
+      </w:r>
+    </w:p>
+    <w:p>
+      <w:pPr>
+        <w:pStyle w:val="ListParagraph"/>
+        <w:numPr>
+          <w:ilvl w:val="1"/>
+          <w:numId w:val="1"/>
+        </w:numPr>
+      </w:pPr>
+      <w:r>
+        <w:t>Demonstrate exception handling.</w:t>
+      </w:r>
+    </w:p>
+    <w:p>
+      <w:pPr>
+        <w:pStyle w:val="ListParagraph"/>
+        <w:numPr>
+          <w:ilvl w:val="1"/>
+          <w:numId w:val="1"/>
+        </w:numPr>
+      </w:pPr>
+      <w:r>
+        <w:t>Demonstrate multi-threading.</w:t>
+      </w:r>
+    </w:p>
+    <w:p>
+      <w:pPr>
+        <w:pStyle w:val="ListParagraph"/>
+        <w:numPr>
+          <w:ilvl w:val="0"/>
+          <w:numId w:val="1"/>
+        </w:numPr>
+      </w:pPr>
+      <w:r>
         <w:t>Improve quality of existing code.</w:t>
       </w:r>
       <w:r>
@@ -455,18 +491,6 @@
         </w:numPr>
       </w:pPr>
       <w:r>
-        <w:t>Multi-threading examples.</w:t>
-      </w:r>
-    </w:p>
-    <w:p>
-      <w:pPr>
-        <w:pStyle w:val="ListParagraph"/>
-        <w:numPr>
-          <w:ilvl w:val="2"/>
-          <w:numId w:val="1"/>
-        </w:numPr>
-      </w:pPr>
-      <w:r>
         <w:t xml:space="preserve">Transactional APIs </w:t>
       </w:r>
       <w:proofErr w:type="spellStart"/>
@@ -488,6 +512,18 @@
       </w:pPr>
       <w:r>
         <w:t>Simplify code and refactor into simpler functions.</w:t>
+      </w:r>
+    </w:p>
+    <w:p>
+      <w:pPr>
+        <w:pStyle w:val="ListParagraph"/>
+        <w:numPr>
+          <w:ilvl w:val="1"/>
+          <w:numId w:val="1"/>
+        </w:numPr>
+      </w:pPr>
+      <w:r>
+        <w:t>Use ‘auto’ by default where appropriate.</w:t>
       </w:r>
     </w:p>
     <w:p>
@@ -501,30 +537,6 @@
       <w:bookmarkStart w:id="0" w:name="_GoBack"/>
       <w:bookmarkEnd w:id="0"/>
       <w:r>
-        <w:t>Use ‘auto’ by default where appropriate.</w:t>
-      </w:r>
-    </w:p>
-    <w:p>
-      <w:pPr>
-        <w:pStyle w:val="ListParagraph"/>
-        <w:numPr>
-          <w:ilvl w:val="1"/>
-          <w:numId w:val="1"/>
-        </w:numPr>
-      </w:pPr>
-      <w:r>
-        <w:t>Take advantage of defaulted and deleted functions (macro wrapped).</w:t>
-      </w:r>
-    </w:p>
-    <w:p>
-      <w:pPr>
-        <w:pStyle w:val="ListParagraph"/>
-        <w:numPr>
-          <w:ilvl w:val="1"/>
-          <w:numId w:val="1"/>
-        </w:numPr>
-      </w:pPr>
-      <w:r>
         <w:t>Improve thread-safety guarantees and threading model.</w:t>
       </w:r>
     </w:p>
@@ -549,101 +561,53 @@
         </w:numPr>
       </w:pPr>
       <w:r>
-        <w:t>Assertions where appropriate</w:t>
-      </w:r>
-      <w:r>
-        <w:t xml:space="preserve"> (for ‘impossible’ </w:t>
-      </w:r>
-      <w:r>
-        <w:t xml:space="preserve">or rare </w:t>
-      </w:r>
-      <w:r>
-        <w:t>cases).</w:t>
-      </w:r>
-    </w:p>
-    <w:p>
-      <w:pPr>
-        <w:pStyle w:val="ListParagraph"/>
-        <w:numPr>
-          <w:ilvl w:val="2"/>
-          <w:numId w:val="1"/>
-        </w:numPr>
-      </w:pPr>
-      <w:r>
-        <w:t>Especially check fo</w:t>
-      </w:r>
-      <w:r>
-        <w:t>r things like integer overflows that would otherwise be hard to debug.</w:t>
-      </w:r>
-    </w:p>
-    <w:p>
-      <w:pPr>
-        <w:pStyle w:val="ListParagraph"/>
-        <w:numPr>
-          <w:ilvl w:val="1"/>
+        <w:t>Investigate nested exceptions (</w:t>
+      </w:r>
+      <w:proofErr w:type="spellStart"/>
+      <w:r>
+        <w:t>std</w:t>
+      </w:r>
+      <w:proofErr w:type="spellEnd"/>
+      <w:r>
+        <w:t>::</w:t>
+      </w:r>
+      <w:proofErr w:type="spellStart"/>
+      <w:r>
+        <w:t>throw_with_nested</w:t>
+      </w:r>
+      <w:proofErr w:type="spellEnd"/>
+      <w:r>
+        <w:t xml:space="preserve"> etc.).</w:t>
+      </w:r>
+    </w:p>
+    <w:p>
+      <w:pPr>
+        <w:pStyle w:val="ListParagraph"/>
+        <w:numPr>
+          <w:ilvl w:val="0"/>
+          <w:numId w:val="1"/>
+        </w:numPr>
+      </w:pPr>
+      <w:r>
+        <w:t>Sta</w:t>
+      </w:r>
+      <w:r>
+        <w:t>c</w:t>
+      </w:r>
+      <w:r>
+        <w:t>k trace in exception object.</w:t>
+      </w:r>
+    </w:p>
+    <w:p>
+      <w:pPr>
+        <w:pStyle w:val="ListParagraph"/>
+        <w:numPr>
+          <w:ilvl w:val="0"/>
           <w:numId w:val="1"/>
         </w:numPr>
       </w:pPr>
       <w:r>
         <w:lastRenderedPageBreak/>
-        <w:t>Use ‘ranges’ over direct containers where possible.</w:t>
-      </w:r>
-    </w:p>
-    <w:p>
-      <w:pPr>
-        <w:pStyle w:val="ListParagraph"/>
-        <w:numPr>
-          <w:ilvl w:val="1"/>
-          <w:numId w:val="1"/>
-        </w:numPr>
-      </w:pPr>
-      <w:r>
-        <w:t>Investigate nested exceptions (</w:t>
-      </w:r>
-      <w:proofErr w:type="spellStart"/>
-      <w:r>
-        <w:t>std</w:t>
-      </w:r>
-      <w:proofErr w:type="spellEnd"/>
-      <w:r>
-        <w:t>::</w:t>
-      </w:r>
-      <w:proofErr w:type="spellStart"/>
-      <w:r>
-        <w:t>throw_with_nested</w:t>
-      </w:r>
-      <w:proofErr w:type="spellEnd"/>
-      <w:r>
-        <w:t xml:space="preserve"> etc.).</w:t>
-      </w:r>
-    </w:p>
-    <w:p>
-      <w:pPr>
-        <w:pStyle w:val="ListParagraph"/>
-        <w:numPr>
-          <w:ilvl w:val="0"/>
-          <w:numId w:val="1"/>
-        </w:numPr>
-      </w:pPr>
-      <w:r>
-        <w:t>Sta</w:t>
-      </w:r>
-      <w:r>
-        <w:t>c</w:t>
-      </w:r>
-      <w:r>
-        <w:t>k trace in exception object.</w:t>
-      </w:r>
-    </w:p>
-    <w:p>
-      <w:pPr>
-        <w:pStyle w:val="ListParagraph"/>
-        <w:numPr>
-          <w:ilvl w:val="0"/>
-          <w:numId w:val="1"/>
-        </w:numPr>
-      </w:pPr>
-      <w:r>
         <w:t>Light Windows API wrapper.</w:t>
       </w:r>
     </w:p>
@@ -1136,43 +1100,43 @@
         </w:numPr>
       </w:pPr>
       <w:r>
+        <w:t>.NET injection.</w:t>
+      </w:r>
+    </w:p>
+    <w:p>
+      <w:pPr>
+        <w:pStyle w:val="ListParagraph"/>
+        <w:numPr>
+          <w:ilvl w:val="1"/>
+          <w:numId w:val="1"/>
+        </w:numPr>
+      </w:pPr>
+      <w:r>
+        <w:t>Without DLL dependency if possible.</w:t>
+      </w:r>
+    </w:p>
+    <w:p>
+      <w:pPr>
+        <w:pStyle w:val="ListParagraph"/>
+        <w:numPr>
+          <w:ilvl w:val="0"/>
+          <w:numId w:val="1"/>
+        </w:numPr>
+      </w:pPr>
+      <w:r>
+        <w:t>Cross-section injection.</w:t>
+      </w:r>
+    </w:p>
+    <w:p>
+      <w:pPr>
+        <w:pStyle w:val="ListParagraph"/>
+        <w:numPr>
+          <w:ilvl w:val="0"/>
+          <w:numId w:val="1"/>
+        </w:numPr>
+      </w:pPr>
+      <w:r>
         <w:lastRenderedPageBreak/>
-        <w:t>.NET injection.</w:t>
-      </w:r>
-    </w:p>
-    <w:p>
-      <w:pPr>
-        <w:pStyle w:val="ListParagraph"/>
-        <w:numPr>
-          <w:ilvl w:val="1"/>
-          <w:numId w:val="1"/>
-        </w:numPr>
-      </w:pPr>
-      <w:r>
-        <w:t>Without DLL dependency if possible.</w:t>
-      </w:r>
-    </w:p>
-    <w:p>
-      <w:pPr>
-        <w:pStyle w:val="ListParagraph"/>
-        <w:numPr>
-          <w:ilvl w:val="0"/>
-          <w:numId w:val="1"/>
-        </w:numPr>
-      </w:pPr>
-      <w:r>
-        <w:t>Cross-section injection.</w:t>
-      </w:r>
-    </w:p>
-    <w:p>
-      <w:pPr>
-        <w:pStyle w:val="ListParagraph"/>
-        <w:numPr>
-          <w:ilvl w:val="0"/>
-          <w:numId w:val="1"/>
-        </w:numPr>
-      </w:pPr>
-      <w:r>
         <w:t>IAT injection.</w:t>
       </w:r>
     </w:p>
@@ -1615,39 +1579,39 @@
         </w:numPr>
       </w:pPr>
       <w:r>
+        <w:t xml:space="preserve">Cache base pointers </w:t>
+      </w:r>
+      <w:proofErr w:type="spellStart"/>
+      <w:r>
+        <w:t>etc</w:t>
+      </w:r>
+      <w:proofErr w:type="spellEnd"/>
+      <w:r>
+        <w:t xml:space="preserve"> rather than retrieving it manually in every getter/setter. Slightly less ‘robust’, but due to the typically ‘read-only’ nature of the data this is the expected behaviour in all known cases anyway.</w:t>
+      </w:r>
+    </w:p>
+    <w:p>
+      <w:pPr>
+        <w:pStyle w:val="ListParagraph"/>
+        <w:numPr>
+          <w:ilvl w:val="0"/>
+          <w:numId w:val="1"/>
+        </w:numPr>
+      </w:pPr>
+      <w:r>
+        <w:t>Support more of the PE file format.</w:t>
+      </w:r>
+    </w:p>
+    <w:p>
+      <w:pPr>
+        <w:pStyle w:val="ListParagraph"/>
+        <w:numPr>
+          <w:ilvl w:val="1"/>
+          <w:numId w:val="1"/>
+        </w:numPr>
+      </w:pPr>
+      <w:r>
         <w:lastRenderedPageBreak/>
-        <w:t xml:space="preserve">Cache base pointers </w:t>
-      </w:r>
-      <w:proofErr w:type="spellStart"/>
-      <w:r>
-        <w:t>etc</w:t>
-      </w:r>
-      <w:proofErr w:type="spellEnd"/>
-      <w:r>
-        <w:t xml:space="preserve"> rather than retrieving it manually in every getter/setter. Slightly less ‘robust’, but due to the typically ‘read-only’ nature of the data this is the expected behaviour in all known cases anyway.</w:t>
-      </w:r>
-    </w:p>
-    <w:p>
-      <w:pPr>
-        <w:pStyle w:val="ListParagraph"/>
-        <w:numPr>
-          <w:ilvl w:val="0"/>
-          <w:numId w:val="1"/>
-        </w:numPr>
-      </w:pPr>
-      <w:r>
-        <w:t>Support more of the PE file format.</w:t>
-      </w:r>
-    </w:p>
-    <w:p>
-      <w:pPr>
-        <w:pStyle w:val="ListParagraph"/>
-        <w:numPr>
-          <w:ilvl w:val="1"/>
-          <w:numId w:val="1"/>
-        </w:numPr>
-      </w:pPr>
-      <w:r>
         <w:t>Overlay data.</w:t>
       </w:r>
     </w:p>
@@ -2151,63 +2115,63 @@
         </w:numPr>
       </w:pPr>
       <w:r>
+        <w:t xml:space="preserve">Unknown </w:t>
+      </w:r>
+      <w:proofErr w:type="gramStart"/>
+      <w:r>
+        <w:t>value scan</w:t>
+      </w:r>
+      <w:proofErr w:type="gramEnd"/>
+      <w:r>
+        <w:t>.</w:t>
+      </w:r>
+    </w:p>
+    <w:p>
+      <w:pPr>
+        <w:pStyle w:val="ListParagraph"/>
+        <w:numPr>
+          <w:ilvl w:val="0"/>
+          <w:numId w:val="1"/>
+        </w:numPr>
+      </w:pPr>
+      <w:r>
+        <w:t>Progressive scan filtering based on either value or criteria.</w:t>
+      </w:r>
+    </w:p>
+    <w:p>
+      <w:pPr>
+        <w:pStyle w:val="ListParagraph"/>
+        <w:numPr>
+          <w:ilvl w:val="0"/>
+          <w:numId w:val="1"/>
+        </w:numPr>
+      </w:pPr>
+      <w:r>
+        <w:t>Scan history and undo.</w:t>
+      </w:r>
+    </w:p>
+    <w:p>
+      <w:pPr>
+        <w:pStyle w:val="ListParagraph"/>
+        <w:numPr>
+          <w:ilvl w:val="0"/>
+          <w:numId w:val="1"/>
+        </w:numPr>
+      </w:pPr>
+      <w:r>
+        <w:t>Support case insensitive string scanning.</w:t>
+      </w:r>
+    </w:p>
+    <w:p>
+      <w:pPr>
+        <w:pStyle w:val="ListParagraph"/>
+        <w:numPr>
+          <w:ilvl w:val="0"/>
+          <w:numId w:val="1"/>
+        </w:numPr>
+      </w:pPr>
+      <w:r>
         <w:lastRenderedPageBreak/>
-        <w:t xml:space="preserve">Unknown </w:t>
-      </w:r>
-      <w:proofErr w:type="gramStart"/>
-      <w:r>
-        <w:t>value scan</w:t>
-      </w:r>
-      <w:proofErr w:type="gramEnd"/>
-      <w:r>
-        <w:t>.</w:t>
-      </w:r>
-    </w:p>
-    <w:p>
-      <w:pPr>
-        <w:pStyle w:val="ListParagraph"/>
-        <w:numPr>
-          <w:ilvl w:val="0"/>
-          <w:numId w:val="1"/>
-        </w:numPr>
-      </w:pPr>
-      <w:r>
-        <w:t>Progressive scan filtering based on either value or criteria.</w:t>
-      </w:r>
-    </w:p>
-    <w:p>
-      <w:pPr>
-        <w:pStyle w:val="ListParagraph"/>
-        <w:numPr>
-          <w:ilvl w:val="0"/>
-          <w:numId w:val="1"/>
-        </w:numPr>
-      </w:pPr>
-      <w:r>
-        <w:t>Scan history and undo.</w:t>
-      </w:r>
-    </w:p>
-    <w:p>
-      <w:pPr>
-        <w:pStyle w:val="ListParagraph"/>
-        <w:numPr>
-          <w:ilvl w:val="0"/>
-          <w:numId w:val="1"/>
-        </w:numPr>
-      </w:pPr>
-      <w:r>
-        <w:t>Support case insensitive string scanning.</w:t>
-      </w:r>
-    </w:p>
-    <w:p>
-      <w:pPr>
-        <w:pStyle w:val="ListParagraph"/>
-        <w:numPr>
-          <w:ilvl w:val="0"/>
-          <w:numId w:val="1"/>
-        </w:numPr>
-      </w:pPr>
-      <w:r>
         <w:t>Binary scanning.</w:t>
       </w:r>
     </w:p>

</xml_diff>

<commit_message>
* More todo cleanup.
</commit_message>
<xml_diff>
--- a/misc/todo.docx
+++ b/misc/todo.docx
@@ -299,6 +299,18 @@
       <w:pPr>
         <w:pStyle w:val="ListParagraph"/>
         <w:numPr>
+          <w:ilvl w:val="2"/>
+          <w:numId w:val="1"/>
+        </w:numPr>
+      </w:pPr>
+      <w:r>
+        <w:t>Still in same test/file, just different test case.</w:t>
+      </w:r>
+    </w:p>
+    <w:p>
+      <w:pPr>
+        <w:pStyle w:val="ListParagraph"/>
+        <w:numPr>
           <w:ilvl w:val="1"/>
           <w:numId w:val="1"/>
         </w:numPr>
@@ -329,177 +341,6 @@
       <w:proofErr w:type="spellEnd"/>
       <w:r>
         <w:t xml:space="preserve">.) </w:t>
-      </w:r>
-    </w:p>
-    <w:p>
-      <w:pPr>
-        <w:pStyle w:val="ListParagraph"/>
-        <w:numPr>
-          <w:ilvl w:val="1"/>
-          <w:numId w:val="1"/>
-        </w:numPr>
-      </w:pPr>
-      <w:r>
-        <w:t xml:space="preserve">Expand tests to be more thorough and use </w:t>
-      </w:r>
-      <w:proofErr w:type="spellStart"/>
-      <w:r>
-        <w:t>Boost.Test</w:t>
-      </w:r>
-      <w:proofErr w:type="spellEnd"/>
-      <w:r>
-        <w:t xml:space="preserve"> checks such as BOOST_CHECK_NO_THROW, BOOST_CHECK_THROW, BOOST_CHECK_EQUAL_COLLECTION, etc.</w:t>
-      </w:r>
-    </w:p>
-    <w:p>
-      <w:pPr>
-        <w:pStyle w:val="ListParagraph"/>
-        <w:numPr>
-          <w:ilvl w:val="1"/>
-          <w:numId w:val="1"/>
-        </w:numPr>
-      </w:pPr>
-      <w:r>
-        <w:t xml:space="preserve">Extra tests on library usage that should fail to compile (because of static assertions, type traits, </w:t>
-      </w:r>
-      <w:proofErr w:type="spellStart"/>
-      <w:r>
-        <w:t>etc</w:t>
-      </w:r>
-      <w:proofErr w:type="spellEnd"/>
-      <w:r>
-        <w:t xml:space="preserve">). Needed to ensure library misuse is not ‘possible’. </w:t>
-      </w:r>
-    </w:p>
-    <w:p>
-      <w:pPr>
-        <w:pStyle w:val="ListParagraph"/>
-        <w:numPr>
-          <w:ilvl w:val="1"/>
-          <w:numId w:val="1"/>
-        </w:numPr>
-      </w:pPr>
-      <w:r>
-        <w:t>Test copying, assignment, etc.</w:t>
-      </w:r>
-    </w:p>
-    <w:p>
-      <w:pPr>
-        <w:pStyle w:val="ListParagraph"/>
-        <w:numPr>
-          <w:ilvl w:val="1"/>
-          <w:numId w:val="1"/>
-        </w:numPr>
-      </w:pPr>
-      <w:r>
-        <w:t>Add concept checks in unit tests for constructability, moveability, destructibility, etc.</w:t>
-      </w:r>
-    </w:p>
-    <w:p>
-      <w:pPr>
-        <w:pStyle w:val="ListParagraph"/>
-        <w:numPr>
-          <w:ilvl w:val="0"/>
-          <w:numId w:val="1"/>
-        </w:numPr>
-      </w:pPr>
-      <w:r>
-        <w:t>Examples</w:t>
-      </w:r>
-    </w:p>
-    <w:p>
-      <w:pPr>
-        <w:pStyle w:val="ListParagraph"/>
-        <w:numPr>
-          <w:ilvl w:val="1"/>
-          <w:numId w:val="1"/>
-        </w:numPr>
-      </w:pPr>
-      <w:r>
-        <w:t>Demonstrate exception handling.</w:t>
-      </w:r>
-    </w:p>
-    <w:p>
-      <w:pPr>
-        <w:pStyle w:val="ListParagraph"/>
-        <w:numPr>
-          <w:ilvl w:val="1"/>
-          <w:numId w:val="1"/>
-        </w:numPr>
-      </w:pPr>
-      <w:r>
-        <w:t>Demonstrate multi-threading.</w:t>
-      </w:r>
-    </w:p>
-    <w:p>
-      <w:pPr>
-        <w:pStyle w:val="ListParagraph"/>
-        <w:numPr>
-          <w:ilvl w:val="0"/>
-          <w:numId w:val="1"/>
-        </w:numPr>
-      </w:pPr>
-      <w:r>
-        <w:t>Improve quality of existing code.</w:t>
-      </w:r>
-      <w:r>
-        <w:t xml:space="preserve"> </w:t>
-      </w:r>
-    </w:p>
-    <w:p>
-      <w:pPr>
-        <w:pStyle w:val="ListParagraph"/>
-        <w:numPr>
-          <w:ilvl w:val="1"/>
-          <w:numId w:val="1"/>
-        </w:numPr>
-      </w:pPr>
-      <w:r>
-        <w:t>Improve exception handling.</w:t>
-      </w:r>
-    </w:p>
-    <w:p>
-      <w:pPr>
-        <w:pStyle w:val="ListParagraph"/>
-        <w:numPr>
-          <w:ilvl w:val="2"/>
-          <w:numId w:val="1"/>
-        </w:numPr>
-      </w:pPr>
-      <w:r>
-        <w:t>More specific exception types.</w:t>
-      </w:r>
-    </w:p>
-    <w:p>
-      <w:pPr>
-        <w:pStyle w:val="ListParagraph"/>
-        <w:numPr>
-          <w:ilvl w:val="2"/>
-          <w:numId w:val="1"/>
-        </w:numPr>
-      </w:pPr>
-      <w:r>
-        <w:t>More information attached to the exception.</w:t>
-      </w:r>
-    </w:p>
-    <w:p>
-      <w:pPr>
-        <w:pStyle w:val="ListParagraph"/>
-        <w:numPr>
-          <w:ilvl w:val="2"/>
-          <w:numId w:val="1"/>
-        </w:numPr>
-      </w:pPr>
-      <w:r>
-        <w:t xml:space="preserve">Transactional APIs </w:t>
-      </w:r>
-      <w:proofErr w:type="spellStart"/>
-      <w:r>
-        <w:t>incl</w:t>
-      </w:r>
-      <w:proofErr w:type="spellEnd"/>
-      <w:r>
-        <w:t xml:space="preserve"> rollback support etc.</w:t>
       </w:r>
     </w:p>
     <w:p>
@@ -512,6 +353,157 @@
       </w:pPr>
       <w:bookmarkStart w:id="0" w:name="_GoBack"/>
       <w:bookmarkEnd w:id="0"/>
+      <w:r>
+        <w:t xml:space="preserve">Extra tests on library usage that should fail to compile (because of static assertions, type traits, </w:t>
+      </w:r>
+      <w:proofErr w:type="spellStart"/>
+      <w:r>
+        <w:t>etc</w:t>
+      </w:r>
+      <w:proofErr w:type="spellEnd"/>
+      <w:r>
+        <w:t xml:space="preserve">). Needed to ensure library misuse is not ‘possible’. </w:t>
+      </w:r>
+    </w:p>
+    <w:p>
+      <w:pPr>
+        <w:pStyle w:val="ListParagraph"/>
+        <w:numPr>
+          <w:ilvl w:val="1"/>
+          <w:numId w:val="1"/>
+        </w:numPr>
+      </w:pPr>
+      <w:r>
+        <w:t>Test copying, assignment, etc.</w:t>
+      </w:r>
+    </w:p>
+    <w:p>
+      <w:pPr>
+        <w:pStyle w:val="ListParagraph"/>
+        <w:numPr>
+          <w:ilvl w:val="1"/>
+          <w:numId w:val="1"/>
+        </w:numPr>
+      </w:pPr>
+      <w:r>
+        <w:t>Add concept checks in unit tests for constructability, moveability, destructibility, etc.</w:t>
+      </w:r>
+    </w:p>
+    <w:p>
+      <w:pPr>
+        <w:pStyle w:val="ListParagraph"/>
+        <w:numPr>
+          <w:ilvl w:val="0"/>
+          <w:numId w:val="1"/>
+        </w:numPr>
+      </w:pPr>
+      <w:r>
+        <w:t>Examples</w:t>
+      </w:r>
+    </w:p>
+    <w:p>
+      <w:pPr>
+        <w:pStyle w:val="ListParagraph"/>
+        <w:numPr>
+          <w:ilvl w:val="1"/>
+          <w:numId w:val="1"/>
+        </w:numPr>
+      </w:pPr>
+      <w:r>
+        <w:t>Demonstrate exception handling.</w:t>
+      </w:r>
+    </w:p>
+    <w:p>
+      <w:pPr>
+        <w:pStyle w:val="ListParagraph"/>
+        <w:numPr>
+          <w:ilvl w:val="1"/>
+          <w:numId w:val="1"/>
+        </w:numPr>
+      </w:pPr>
+      <w:r>
+        <w:t>Demonstrate multi-threading.</w:t>
+      </w:r>
+    </w:p>
+    <w:p>
+      <w:pPr>
+        <w:pStyle w:val="ListParagraph"/>
+        <w:numPr>
+          <w:ilvl w:val="0"/>
+          <w:numId w:val="1"/>
+        </w:numPr>
+      </w:pPr>
+      <w:r>
+        <w:t>Improve quality of existing code.</w:t>
+      </w:r>
+      <w:r>
+        <w:t xml:space="preserve"> </w:t>
+      </w:r>
+    </w:p>
+    <w:p>
+      <w:pPr>
+        <w:pStyle w:val="ListParagraph"/>
+        <w:numPr>
+          <w:ilvl w:val="1"/>
+          <w:numId w:val="1"/>
+        </w:numPr>
+      </w:pPr>
+      <w:r>
+        <w:t>Improve exception handling.</w:t>
+      </w:r>
+    </w:p>
+    <w:p>
+      <w:pPr>
+        <w:pStyle w:val="ListParagraph"/>
+        <w:numPr>
+          <w:ilvl w:val="2"/>
+          <w:numId w:val="1"/>
+        </w:numPr>
+      </w:pPr>
+      <w:r>
+        <w:t>More specific exception types.</w:t>
+      </w:r>
+    </w:p>
+    <w:p>
+      <w:pPr>
+        <w:pStyle w:val="ListParagraph"/>
+        <w:numPr>
+          <w:ilvl w:val="2"/>
+          <w:numId w:val="1"/>
+        </w:numPr>
+      </w:pPr>
+      <w:r>
+        <w:t>More information attached to the exception.</w:t>
+      </w:r>
+    </w:p>
+    <w:p>
+      <w:pPr>
+        <w:pStyle w:val="ListParagraph"/>
+        <w:numPr>
+          <w:ilvl w:val="2"/>
+          <w:numId w:val="1"/>
+        </w:numPr>
+      </w:pPr>
+      <w:r>
+        <w:t xml:space="preserve">Transactional APIs </w:t>
+      </w:r>
+      <w:proofErr w:type="spellStart"/>
+      <w:r>
+        <w:t>incl</w:t>
+      </w:r>
+      <w:proofErr w:type="spellEnd"/>
+      <w:r>
+        <w:t xml:space="preserve"> rollback support etc.</w:t>
+      </w:r>
+    </w:p>
+    <w:p>
+      <w:pPr>
+        <w:pStyle w:val="ListParagraph"/>
+        <w:numPr>
+          <w:ilvl w:val="1"/>
+          <w:numId w:val="1"/>
+        </w:numPr>
+      </w:pPr>
       <w:r>
         <w:t>Improve thread-safety guarantees and threading model.</w:t>
       </w:r>
@@ -591,19 +583,19 @@
         <w:rPr>
           <w:b/>
         </w:rPr>
+        <w:t>New Modules</w:t>
+      </w:r>
+    </w:p>
+    <w:p>
+      <w:pPr>
+        <w:pStyle w:val="ListParagraph"/>
+        <w:numPr>
+          <w:ilvl w:val="0"/>
+          <w:numId w:val="1"/>
+        </w:numPr>
+      </w:pPr>
+      <w:r>
         <w:lastRenderedPageBreak/>
-        <w:t>New Modules</w:t>
-      </w:r>
-    </w:p>
-    <w:p>
-      <w:pPr>
-        <w:pStyle w:val="ListParagraph"/>
-        <w:numPr>
-          <w:ilvl w:val="0"/>
-          <w:numId w:val="1"/>
-        </w:numPr>
-      </w:pPr>
-      <w:r>
         <w:t>Python bindings.</w:t>
       </w:r>
     </w:p>
@@ -664,18 +656,6 @@
         </w:numPr>
       </w:pPr>
       <w:r>
-        <w:t>Cheat Engine ‘replacement’.</w:t>
-      </w:r>
-    </w:p>
-    <w:p>
-      <w:pPr>
-        <w:pStyle w:val="ListParagraph"/>
-        <w:numPr>
-          <w:ilvl w:val="0"/>
-          <w:numId w:val="1"/>
-        </w:numPr>
-      </w:pPr>
-      <w:r>
         <w:t xml:space="preserve">Helper service to run </w:t>
       </w:r>
       <w:proofErr w:type="spellStart"/>
@@ -702,91 +682,75 @@
         </w:numPr>
       </w:pPr>
       <w:r>
-        <w:t>Debugging.</w:t>
-      </w:r>
-    </w:p>
-    <w:p>
-      <w:pPr>
-        <w:pStyle w:val="ListParagraph"/>
-        <w:numPr>
-          <w:ilvl w:val="1"/>
-          <w:numId w:val="1"/>
-        </w:numPr>
-      </w:pPr>
-      <w:r>
-        <w:t>Software breakpoint.</w:t>
-      </w:r>
-    </w:p>
-    <w:p>
-      <w:pPr>
-        <w:pStyle w:val="ListParagraph"/>
-        <w:numPr>
-          <w:ilvl w:val="1"/>
-          <w:numId w:val="1"/>
-        </w:numPr>
-      </w:pPr>
-      <w:r>
-        <w:t>Hardware breakpoint (including memory read/write detection).</w:t>
-      </w:r>
-    </w:p>
-    <w:p>
-      <w:pPr>
-        <w:pStyle w:val="ListParagraph"/>
-        <w:numPr>
-          <w:ilvl w:val="1"/>
-          <w:numId w:val="1"/>
-        </w:numPr>
-      </w:pPr>
-      <w:r>
-        <w:t>Conditional breakpoints.</w:t>
-      </w:r>
-    </w:p>
-    <w:p>
-      <w:pPr>
-        <w:pStyle w:val="ListParagraph"/>
-        <w:numPr>
-          <w:ilvl w:val="1"/>
-          <w:numId w:val="1"/>
-        </w:numPr>
-      </w:pPr>
-      <w:r>
-        <w:t>Single stepping.</w:t>
-      </w:r>
-    </w:p>
-    <w:p>
-      <w:pPr>
-        <w:pStyle w:val="ListParagraph"/>
-        <w:numPr>
-          <w:ilvl w:val="1"/>
-          <w:numId w:val="1"/>
-        </w:numPr>
-      </w:pPr>
-      <w:r>
-        <w:t>Stack trace.</w:t>
-      </w:r>
-    </w:p>
-    <w:p>
-      <w:pPr>
-        <w:pStyle w:val="ListParagraph"/>
-        <w:numPr>
-          <w:ilvl w:val="0"/>
-          <w:numId w:val="1"/>
-        </w:numPr>
-      </w:pPr>
-      <w:r>
-        <w:t>Anti-anti-cheat.</w:t>
-      </w:r>
-    </w:p>
-    <w:p>
-      <w:pPr>
-        <w:pStyle w:val="ListParagraph"/>
-        <w:numPr>
-          <w:ilvl w:val="0"/>
-          <w:numId w:val="1"/>
-        </w:numPr>
-      </w:pPr>
-      <w:r>
-        <w:t>Thread/process information and enumeration.</w:t>
+        <w:t>Debugging</w:t>
+      </w:r>
+      <w:r>
+        <w:t xml:space="preserve"> APIs (</w:t>
+      </w:r>
+      <w:proofErr w:type="spellStart"/>
+      <w:r>
+        <w:t>sw</w:t>
+      </w:r>
+      <w:proofErr w:type="spellEnd"/>
+      <w:r>
+        <w:t xml:space="preserve"> </w:t>
+      </w:r>
+      <w:proofErr w:type="spellStart"/>
+      <w:r>
+        <w:t>bp</w:t>
+      </w:r>
+      <w:proofErr w:type="spellEnd"/>
+      <w:r>
+        <w:t xml:space="preserve">, </w:t>
+      </w:r>
+      <w:proofErr w:type="spellStart"/>
+      <w:proofErr w:type="gramStart"/>
+      <w:r>
+        <w:t>hw</w:t>
+      </w:r>
+      <w:proofErr w:type="spellEnd"/>
+      <w:proofErr w:type="gramEnd"/>
+      <w:r>
+        <w:t xml:space="preserve"> </w:t>
+      </w:r>
+      <w:proofErr w:type="spellStart"/>
+      <w:r>
+        <w:t>bp</w:t>
+      </w:r>
+      <w:proofErr w:type="spellEnd"/>
+      <w:r>
+        <w:t xml:space="preserve">, conditional </w:t>
+      </w:r>
+      <w:proofErr w:type="spellStart"/>
+      <w:r>
+        <w:t>bp</w:t>
+      </w:r>
+      <w:proofErr w:type="spellEnd"/>
+      <w:r>
+        <w:t xml:space="preserve">, single stepping, stack trace, </w:t>
+      </w:r>
+      <w:proofErr w:type="spellStart"/>
+      <w:r>
+        <w:t>etc</w:t>
+      </w:r>
+      <w:proofErr w:type="spellEnd"/>
+      <w:r>
+        <w:t>)</w:t>
+      </w:r>
+      <w:r>
+        <w:t>.</w:t>
+      </w:r>
+    </w:p>
+    <w:p>
+      <w:pPr>
+        <w:pStyle w:val="ListParagraph"/>
+        <w:numPr>
+          <w:ilvl w:val="0"/>
+          <w:numId w:val="1"/>
+        </w:numPr>
+      </w:pPr>
+      <w:r>
+        <w:t>Thread information and enumeration.</w:t>
       </w:r>
     </w:p>
     <w:p>
@@ -827,38 +791,6 @@
       <w:proofErr w:type="spellEnd"/>
       <w:r>
         <w:t>, etc.</w:t>
-      </w:r>
-    </w:p>
-    <w:p>
-      <w:pPr>
-        <w:pStyle w:val="ListParagraph"/>
-        <w:numPr>
-          <w:ilvl w:val="0"/>
-          <w:numId w:val="1"/>
-        </w:numPr>
-      </w:pPr>
-      <w:proofErr w:type="spellStart"/>
-      <w:r>
-        <w:t>Hookshark</w:t>
-      </w:r>
-      <w:proofErr w:type="spellEnd"/>
-      <w:r>
-        <w:t>-style tool.</w:t>
-      </w:r>
-    </w:p>
-    <w:p>
-      <w:pPr>
-        <w:pStyle w:val="ListParagraph"/>
-        <w:numPr>
-          <w:ilvl w:val="0"/>
-          <w:numId w:val="1"/>
-        </w:numPr>
-      </w:pPr>
-      <w:r>
-        <w:t>Ma</w:t>
-      </w:r>
-      <w:r>
-        <w:t>nually mapped module detection.</w:t>
       </w:r>
     </w:p>
     <w:p>
@@ -1124,7 +1056,6 @@
         </w:numPr>
       </w:pPr>
       <w:r>
-        <w:lastRenderedPageBreak/>
         <w:t>Get address of Kernel32</w:t>
       </w:r>
       <w:proofErr w:type="gramStart"/>
@@ -1249,6 +1180,7 @@
         </w:numPr>
       </w:pPr>
       <w:r>
+        <w:lastRenderedPageBreak/>
         <w:t>When hooking on x64 try to find a free memory block for the trampoline that is within RIP-relative range of the detour. Only if one cannot be acquired should we fall back to a system-provided address and an absolute jump.</w:t>
       </w:r>
     </w:p>
@@ -1425,24 +1357,6 @@
         </w:numPr>
       </w:pPr>
       <w:r>
-        <w:t>S</w:t>
-      </w:r>
-      <w:r>
-        <w:t>upport for</w:t>
-      </w:r>
-      <w:r>
-        <w:t xml:space="preserve"> working on x86 PE files from x64 and vice versa.</w:t>
-      </w:r>
-    </w:p>
-    <w:p>
-      <w:pPr>
-        <w:pStyle w:val="ListParagraph"/>
-        <w:numPr>
-          <w:ilvl w:val="0"/>
-          <w:numId w:val="1"/>
-        </w:numPr>
-      </w:pPr>
-      <w:r>
         <w:t xml:space="preserve">Investigate use of virtual functions for file </w:t>
       </w:r>
       <w:proofErr w:type="spellStart"/>
@@ -1599,147 +1513,147 @@
         </w:numPr>
       </w:pPr>
       <w:r>
+        <w:t>Resource directory.</w:t>
+      </w:r>
+    </w:p>
+    <w:p>
+      <w:pPr>
+        <w:pStyle w:val="ListParagraph"/>
+        <w:numPr>
+          <w:ilvl w:val="1"/>
+          <w:numId w:val="1"/>
+        </w:numPr>
+      </w:pPr>
+      <w:r>
+        <w:t>Exception directory.</w:t>
+      </w:r>
+    </w:p>
+    <w:p>
+      <w:pPr>
+        <w:pStyle w:val="ListParagraph"/>
+        <w:numPr>
+          <w:ilvl w:val="1"/>
+          <w:numId w:val="1"/>
+        </w:numPr>
+      </w:pPr>
+      <w:r>
+        <w:t>Relocation directory.</w:t>
+      </w:r>
+    </w:p>
+    <w:p>
+      <w:pPr>
+        <w:pStyle w:val="ListParagraph"/>
+        <w:numPr>
+          <w:ilvl w:val="1"/>
+          <w:numId w:val="1"/>
+        </w:numPr>
+      </w:pPr>
+      <w:r>
+        <w:t>Security directory.</w:t>
+      </w:r>
+    </w:p>
+    <w:p>
+      <w:pPr>
+        <w:pStyle w:val="ListParagraph"/>
+        <w:numPr>
+          <w:ilvl w:val="1"/>
+          <w:numId w:val="1"/>
+        </w:numPr>
+      </w:pPr>
+      <w:r>
+        <w:t>Debug directory.</w:t>
+      </w:r>
+    </w:p>
+    <w:p>
+      <w:pPr>
+        <w:pStyle w:val="ListParagraph"/>
+        <w:numPr>
+          <w:ilvl w:val="1"/>
+          <w:numId w:val="1"/>
+        </w:numPr>
+      </w:pPr>
+      <w:r>
+        <w:t xml:space="preserve">Load </w:t>
+      </w:r>
+      <w:proofErr w:type="spellStart"/>
+      <w:r>
+        <w:t>config</w:t>
+      </w:r>
+      <w:proofErr w:type="spellEnd"/>
+      <w:r>
+        <w:t xml:space="preserve"> directory.</w:t>
+      </w:r>
+    </w:p>
+    <w:p>
+      <w:pPr>
+        <w:pStyle w:val="ListParagraph"/>
+        <w:numPr>
+          <w:ilvl w:val="1"/>
+          <w:numId w:val="1"/>
+        </w:numPr>
+      </w:pPr>
+      <w:r>
+        <w:t>Delay import directory.</w:t>
+      </w:r>
+    </w:p>
+    <w:p>
+      <w:pPr>
+        <w:pStyle w:val="ListParagraph"/>
+        <w:numPr>
+          <w:ilvl w:val="1"/>
+          <w:numId w:val="1"/>
+        </w:numPr>
+      </w:pPr>
+      <w:r>
+        <w:t>Bound import directory.</w:t>
+      </w:r>
+    </w:p>
+    <w:p>
+      <w:pPr>
+        <w:pStyle w:val="ListParagraph"/>
+        <w:numPr>
+          <w:ilvl w:val="1"/>
+          <w:numId w:val="1"/>
+        </w:numPr>
+      </w:pPr>
+      <w:r>
+        <w:t>IAT (as opposed to Import) directory.</w:t>
+      </w:r>
+    </w:p>
+    <w:p>
+      <w:pPr>
+        <w:pStyle w:val="ListParagraph"/>
+        <w:numPr>
+          <w:ilvl w:val="1"/>
+          <w:numId w:val="1"/>
+        </w:numPr>
+      </w:pPr>
+      <w:r>
+        <w:t>CLR runtime directory support.</w:t>
+      </w:r>
+    </w:p>
+    <w:p>
+      <w:pPr>
+        <w:pStyle w:val="ListParagraph"/>
+        <w:numPr>
+          <w:ilvl w:val="0"/>
+          <w:numId w:val="1"/>
+        </w:numPr>
+      </w:pPr>
+      <w:r>
+        <w:t>Full support for writing back to PE file, including automatically performing adjustments where required to fit in new data or remove unnecessary space.</w:t>
+      </w:r>
+    </w:p>
+    <w:p>
+      <w:pPr>
+        <w:pStyle w:val="ListParagraph"/>
+        <w:numPr>
+          <w:ilvl w:val="0"/>
+          <w:numId w:val="1"/>
+        </w:numPr>
+      </w:pPr>
+      <w:r>
         <w:lastRenderedPageBreak/>
-        <w:t>Resource directory.</w:t>
-      </w:r>
-    </w:p>
-    <w:p>
-      <w:pPr>
-        <w:pStyle w:val="ListParagraph"/>
-        <w:numPr>
-          <w:ilvl w:val="1"/>
-          <w:numId w:val="1"/>
-        </w:numPr>
-      </w:pPr>
-      <w:r>
-        <w:t>Exception directory.</w:t>
-      </w:r>
-    </w:p>
-    <w:p>
-      <w:pPr>
-        <w:pStyle w:val="ListParagraph"/>
-        <w:numPr>
-          <w:ilvl w:val="1"/>
-          <w:numId w:val="1"/>
-        </w:numPr>
-      </w:pPr>
-      <w:r>
-        <w:t>Relocation directory.</w:t>
-      </w:r>
-    </w:p>
-    <w:p>
-      <w:pPr>
-        <w:pStyle w:val="ListParagraph"/>
-        <w:numPr>
-          <w:ilvl w:val="1"/>
-          <w:numId w:val="1"/>
-        </w:numPr>
-      </w:pPr>
-      <w:r>
-        <w:t>Security directory.</w:t>
-      </w:r>
-    </w:p>
-    <w:p>
-      <w:pPr>
-        <w:pStyle w:val="ListParagraph"/>
-        <w:numPr>
-          <w:ilvl w:val="1"/>
-          <w:numId w:val="1"/>
-        </w:numPr>
-      </w:pPr>
-      <w:r>
-        <w:t>Debug directory.</w:t>
-      </w:r>
-    </w:p>
-    <w:p>
-      <w:pPr>
-        <w:pStyle w:val="ListParagraph"/>
-        <w:numPr>
-          <w:ilvl w:val="1"/>
-          <w:numId w:val="1"/>
-        </w:numPr>
-      </w:pPr>
-      <w:r>
-        <w:t xml:space="preserve">Load </w:t>
-      </w:r>
-      <w:proofErr w:type="spellStart"/>
-      <w:r>
-        <w:t>config</w:t>
-      </w:r>
-      <w:proofErr w:type="spellEnd"/>
-      <w:r>
-        <w:t xml:space="preserve"> directory.</w:t>
-      </w:r>
-    </w:p>
-    <w:p>
-      <w:pPr>
-        <w:pStyle w:val="ListParagraph"/>
-        <w:numPr>
-          <w:ilvl w:val="1"/>
-          <w:numId w:val="1"/>
-        </w:numPr>
-      </w:pPr>
-      <w:r>
-        <w:t>Delay import directory.</w:t>
-      </w:r>
-    </w:p>
-    <w:p>
-      <w:pPr>
-        <w:pStyle w:val="ListParagraph"/>
-        <w:numPr>
-          <w:ilvl w:val="1"/>
-          <w:numId w:val="1"/>
-        </w:numPr>
-      </w:pPr>
-      <w:r>
-        <w:t>Bound import directory.</w:t>
-      </w:r>
-    </w:p>
-    <w:p>
-      <w:pPr>
-        <w:pStyle w:val="ListParagraph"/>
-        <w:numPr>
-          <w:ilvl w:val="1"/>
-          <w:numId w:val="1"/>
-        </w:numPr>
-      </w:pPr>
-      <w:r>
-        <w:t>IAT (as opposed to Import) directory.</w:t>
-      </w:r>
-    </w:p>
-    <w:p>
-      <w:pPr>
-        <w:pStyle w:val="ListParagraph"/>
-        <w:numPr>
-          <w:ilvl w:val="1"/>
-          <w:numId w:val="1"/>
-        </w:numPr>
-      </w:pPr>
-      <w:r>
-        <w:t>CLR runtime directory support.</w:t>
-      </w:r>
-    </w:p>
-    <w:p>
-      <w:pPr>
-        <w:pStyle w:val="ListParagraph"/>
-        <w:numPr>
-          <w:ilvl w:val="0"/>
-          <w:numId w:val="1"/>
-        </w:numPr>
-      </w:pPr>
-      <w:r>
-        <w:t>Full support for writing back to PE file, including automatically performing adjustments where required to fit in new data or remove unnecessary space.</w:t>
-      </w:r>
-    </w:p>
-    <w:p>
-      <w:pPr>
-        <w:pStyle w:val="ListParagraph"/>
-        <w:numPr>
-          <w:ilvl w:val="0"/>
-          <w:numId w:val="1"/>
-        </w:numPr>
-      </w:pPr>
-      <w:r>
         <w:t>Improve export forwarding code to detect and handle forward-by-</w:t>
       </w:r>
       <w:r>
@@ -2159,7 +2073,6 @@
         </w:numPr>
       </w:pPr>
       <w:r>
-        <w:lastRenderedPageBreak/>
         <w:t>Custom scanning via user-supplied predicate.</w:t>
       </w:r>
     </w:p>

</xml_diff>

<commit_message>
* Minor cleanup of tests. * Fix const correctness of iterator equality operators. * Add a new test for FindProcedure.
</commit_message>
<xml_diff>
--- a/misc/todo.docx
+++ b/misc/todo.docx
@@ -351,211 +351,183 @@
           <w:numId w:val="1"/>
         </w:numPr>
       </w:pPr>
+      <w:r>
+        <w:t xml:space="preserve">Extra tests on library usage that should fail to compile (because of static assertions, type traits, </w:t>
+      </w:r>
+      <w:proofErr w:type="spellStart"/>
+      <w:r>
+        <w:t>etc</w:t>
+      </w:r>
+      <w:proofErr w:type="spellEnd"/>
+      <w:r>
+        <w:t xml:space="preserve">). Needed to ensure library misuse is not ‘possible’. </w:t>
+      </w:r>
+    </w:p>
+    <w:p>
+      <w:pPr>
+        <w:pStyle w:val="ListParagraph"/>
+        <w:numPr>
+          <w:ilvl w:val="1"/>
+          <w:numId w:val="1"/>
+        </w:numPr>
+      </w:pPr>
+      <w:r>
+        <w:t>Test copying, assignment, etc.</w:t>
+      </w:r>
+    </w:p>
+    <w:p>
+      <w:pPr>
+        <w:pStyle w:val="ListParagraph"/>
+        <w:numPr>
+          <w:ilvl w:val="1"/>
+          <w:numId w:val="1"/>
+        </w:numPr>
+      </w:pPr>
+      <w:r>
+        <w:t>Add concept checks in unit tests for constructability, moveability, destructibility, etc.</w:t>
+      </w:r>
+    </w:p>
+    <w:p>
+      <w:pPr>
+        <w:pStyle w:val="ListParagraph"/>
+        <w:numPr>
+          <w:ilvl w:val="0"/>
+          <w:numId w:val="1"/>
+        </w:numPr>
+      </w:pPr>
+      <w:r>
+        <w:t>Examples</w:t>
+      </w:r>
+    </w:p>
+    <w:p>
+      <w:pPr>
+        <w:pStyle w:val="ListParagraph"/>
+        <w:numPr>
+          <w:ilvl w:val="1"/>
+          <w:numId w:val="1"/>
+        </w:numPr>
+      </w:pPr>
+      <w:r>
+        <w:t>Demonstrate exception handling.</w:t>
+      </w:r>
+    </w:p>
+    <w:p>
+      <w:pPr>
+        <w:pStyle w:val="ListParagraph"/>
+        <w:numPr>
+          <w:ilvl w:val="1"/>
+          <w:numId w:val="1"/>
+        </w:numPr>
+      </w:pPr>
+      <w:r>
+        <w:t>Demonstrate multi-threading.</w:t>
+      </w:r>
+    </w:p>
+    <w:p>
+      <w:pPr>
+        <w:pStyle w:val="ListParagraph"/>
+        <w:numPr>
+          <w:ilvl w:val="0"/>
+          <w:numId w:val="1"/>
+        </w:numPr>
+      </w:pPr>
+      <w:r>
+        <w:t>Improve quality of existing code.</w:t>
+      </w:r>
+      <w:r>
+        <w:t xml:space="preserve"> </w:t>
+      </w:r>
+    </w:p>
+    <w:p>
+      <w:pPr>
+        <w:pStyle w:val="ListParagraph"/>
+        <w:numPr>
+          <w:ilvl w:val="1"/>
+          <w:numId w:val="1"/>
+        </w:numPr>
+      </w:pPr>
+      <w:r>
+        <w:t>Improve exception handling.</w:t>
+      </w:r>
+    </w:p>
+    <w:p>
+      <w:pPr>
+        <w:pStyle w:val="ListParagraph"/>
+        <w:numPr>
+          <w:ilvl w:val="2"/>
+          <w:numId w:val="1"/>
+        </w:numPr>
+      </w:pPr>
+      <w:r>
+        <w:t>More specific exception types.</w:t>
+      </w:r>
+    </w:p>
+    <w:p>
+      <w:pPr>
+        <w:pStyle w:val="ListParagraph"/>
+        <w:numPr>
+          <w:ilvl w:val="2"/>
+          <w:numId w:val="1"/>
+        </w:numPr>
+      </w:pPr>
+      <w:r>
+        <w:t>More information attached to the exception.</w:t>
+      </w:r>
+    </w:p>
+    <w:p>
+      <w:pPr>
+        <w:pStyle w:val="ListParagraph"/>
+        <w:numPr>
+          <w:ilvl w:val="2"/>
+          <w:numId w:val="1"/>
+        </w:numPr>
+      </w:pPr>
+      <w:r>
+        <w:t xml:space="preserve">Transactional APIs </w:t>
+      </w:r>
+      <w:proofErr w:type="spellStart"/>
+      <w:r>
+        <w:t>incl</w:t>
+      </w:r>
+      <w:proofErr w:type="spellEnd"/>
+      <w:r>
+        <w:t xml:space="preserve"> rollback support etc.</w:t>
+      </w:r>
+    </w:p>
+    <w:p>
+      <w:pPr>
+        <w:pStyle w:val="ListParagraph"/>
+        <w:numPr>
+          <w:ilvl w:val="1"/>
+          <w:numId w:val="1"/>
+        </w:numPr>
+      </w:pPr>
+      <w:r>
+        <w:t>Improve thread-safety guarantees and threading model.</w:t>
+      </w:r>
+    </w:p>
+    <w:p>
+      <w:pPr>
+        <w:pStyle w:val="ListParagraph"/>
+        <w:numPr>
+          <w:ilvl w:val="1"/>
+          <w:numId w:val="1"/>
+        </w:numPr>
+      </w:pPr>
+      <w:r>
+        <w:t>Template concept checking and improved error messages.</w:t>
+      </w:r>
+    </w:p>
+    <w:p>
+      <w:pPr>
+        <w:pStyle w:val="ListParagraph"/>
+        <w:numPr>
+          <w:ilvl w:val="0"/>
+          <w:numId w:val="1"/>
+        </w:numPr>
+      </w:pPr>
       <w:bookmarkStart w:id="0" w:name="_GoBack"/>
       <w:bookmarkEnd w:id="0"/>
-      <w:r>
-        <w:t xml:space="preserve">Extra tests on library usage that should fail to compile (because of static assertions, type traits, </w:t>
-      </w:r>
-      <w:proofErr w:type="spellStart"/>
-      <w:r>
-        <w:t>etc</w:t>
-      </w:r>
-      <w:proofErr w:type="spellEnd"/>
-      <w:r>
-        <w:t xml:space="preserve">). Needed to ensure library misuse is not ‘possible’. </w:t>
-      </w:r>
-    </w:p>
-    <w:p>
-      <w:pPr>
-        <w:pStyle w:val="ListParagraph"/>
-        <w:numPr>
-          <w:ilvl w:val="1"/>
-          <w:numId w:val="1"/>
-        </w:numPr>
-      </w:pPr>
-      <w:r>
-        <w:t>Test copying, assignment, etc.</w:t>
-      </w:r>
-    </w:p>
-    <w:p>
-      <w:pPr>
-        <w:pStyle w:val="ListParagraph"/>
-        <w:numPr>
-          <w:ilvl w:val="1"/>
-          <w:numId w:val="1"/>
-        </w:numPr>
-      </w:pPr>
-      <w:r>
-        <w:t>Add concept checks in unit tests for constructability, moveability, destructibility, etc.</w:t>
-      </w:r>
-    </w:p>
-    <w:p>
-      <w:pPr>
-        <w:pStyle w:val="ListParagraph"/>
-        <w:numPr>
-          <w:ilvl w:val="0"/>
-          <w:numId w:val="1"/>
-        </w:numPr>
-      </w:pPr>
-      <w:r>
-        <w:t>Examples</w:t>
-      </w:r>
-    </w:p>
-    <w:p>
-      <w:pPr>
-        <w:pStyle w:val="ListParagraph"/>
-        <w:numPr>
-          <w:ilvl w:val="1"/>
-          <w:numId w:val="1"/>
-        </w:numPr>
-      </w:pPr>
-      <w:r>
-        <w:t>Demonstrate exception handling.</w:t>
-      </w:r>
-    </w:p>
-    <w:p>
-      <w:pPr>
-        <w:pStyle w:val="ListParagraph"/>
-        <w:numPr>
-          <w:ilvl w:val="1"/>
-          <w:numId w:val="1"/>
-        </w:numPr>
-      </w:pPr>
-      <w:r>
-        <w:t>Demonstrate multi-threading.</w:t>
-      </w:r>
-    </w:p>
-    <w:p>
-      <w:pPr>
-        <w:pStyle w:val="ListParagraph"/>
-        <w:numPr>
-          <w:ilvl w:val="0"/>
-          <w:numId w:val="1"/>
-        </w:numPr>
-      </w:pPr>
-      <w:r>
-        <w:t>Improve quality of existing code.</w:t>
-      </w:r>
-      <w:r>
-        <w:t xml:space="preserve"> </w:t>
-      </w:r>
-    </w:p>
-    <w:p>
-      <w:pPr>
-        <w:pStyle w:val="ListParagraph"/>
-        <w:numPr>
-          <w:ilvl w:val="1"/>
-          <w:numId w:val="1"/>
-        </w:numPr>
-      </w:pPr>
-      <w:r>
-        <w:t>Improve exception handling.</w:t>
-      </w:r>
-    </w:p>
-    <w:p>
-      <w:pPr>
-        <w:pStyle w:val="ListParagraph"/>
-        <w:numPr>
-          <w:ilvl w:val="2"/>
-          <w:numId w:val="1"/>
-        </w:numPr>
-      </w:pPr>
-      <w:r>
-        <w:t>More specific exception types.</w:t>
-      </w:r>
-    </w:p>
-    <w:p>
-      <w:pPr>
-        <w:pStyle w:val="ListParagraph"/>
-        <w:numPr>
-          <w:ilvl w:val="2"/>
-          <w:numId w:val="1"/>
-        </w:numPr>
-      </w:pPr>
-      <w:r>
-        <w:t>More information attached to the exception.</w:t>
-      </w:r>
-    </w:p>
-    <w:p>
-      <w:pPr>
-        <w:pStyle w:val="ListParagraph"/>
-        <w:numPr>
-          <w:ilvl w:val="2"/>
-          <w:numId w:val="1"/>
-        </w:numPr>
-      </w:pPr>
-      <w:r>
-        <w:t xml:space="preserve">Transactional APIs </w:t>
-      </w:r>
-      <w:proofErr w:type="spellStart"/>
-      <w:r>
-        <w:t>incl</w:t>
-      </w:r>
-      <w:proofErr w:type="spellEnd"/>
-      <w:r>
-        <w:t xml:space="preserve"> rollback support etc.</w:t>
-      </w:r>
-    </w:p>
-    <w:p>
-      <w:pPr>
-        <w:pStyle w:val="ListParagraph"/>
-        <w:numPr>
-          <w:ilvl w:val="1"/>
-          <w:numId w:val="1"/>
-        </w:numPr>
-      </w:pPr>
-      <w:r>
-        <w:t>Improve thread-safety guarantees and threading model.</w:t>
-      </w:r>
-    </w:p>
-    <w:p>
-      <w:pPr>
-        <w:pStyle w:val="ListParagraph"/>
-        <w:numPr>
-          <w:ilvl w:val="1"/>
-          <w:numId w:val="1"/>
-        </w:numPr>
-      </w:pPr>
-      <w:r>
-        <w:t>Template concept checking and improved error messages.</w:t>
-      </w:r>
-    </w:p>
-    <w:p>
-      <w:pPr>
-        <w:pStyle w:val="ListParagraph"/>
-        <w:numPr>
-          <w:ilvl w:val="1"/>
-          <w:numId w:val="1"/>
-        </w:numPr>
-      </w:pPr>
-      <w:r>
-        <w:t>Investigate nested exceptions (</w:t>
-      </w:r>
-      <w:proofErr w:type="spellStart"/>
-      <w:r>
-        <w:t>std</w:t>
-      </w:r>
-      <w:proofErr w:type="spellEnd"/>
-      <w:r>
-        <w:t>::</w:t>
-      </w:r>
-      <w:proofErr w:type="spellStart"/>
-      <w:r>
-        <w:t>throw_with_nested</w:t>
-      </w:r>
-      <w:proofErr w:type="spellEnd"/>
-      <w:r>
-        <w:t xml:space="preserve"> etc.).</w:t>
-      </w:r>
-    </w:p>
-    <w:p>
-      <w:pPr>
-        <w:pStyle w:val="ListParagraph"/>
-        <w:numPr>
-          <w:ilvl w:val="0"/>
-          <w:numId w:val="1"/>
-        </w:numPr>
-      </w:pPr>
       <w:r>
         <w:t>Sta</w:t>
       </w:r>
@@ -595,19 +567,19 @@
         </w:numPr>
       </w:pPr>
       <w:r>
+        <w:t>Python bindings.</w:t>
+      </w:r>
+    </w:p>
+    <w:p>
+      <w:pPr>
+        <w:pStyle w:val="ListParagraph"/>
+        <w:numPr>
+          <w:ilvl w:val="1"/>
+          <w:numId w:val="1"/>
+        </w:numPr>
+      </w:pPr>
+      <w:r>
         <w:lastRenderedPageBreak/>
-        <w:t>Python bindings.</w:t>
-      </w:r>
-    </w:p>
-    <w:p>
-      <w:pPr>
-        <w:pStyle w:val="ListParagraph"/>
-        <w:numPr>
-          <w:ilvl w:val="1"/>
-          <w:numId w:val="1"/>
-        </w:numPr>
-      </w:pPr>
-      <w:r>
         <w:t>Important! Ensure -</w:t>
       </w:r>
       <w:proofErr w:type="spellStart"/>

</xml_diff>

<commit_message>
* Started adding tests for moveability etc.
</commit_message>
<xml_diff>
--- a/misc/todo.docx
+++ b/misc/todo.docx
@@ -245,238 +245,250 @@
         </w:numPr>
       </w:pPr>
       <w:r>
-        <w:t>Split tests even further. E.g. Read -&gt; ReadPod, ReadList, ReadString, etc.</w:t>
-      </w:r>
-    </w:p>
-    <w:p>
-      <w:pPr>
-        <w:pStyle w:val="ListParagraph"/>
-        <w:numPr>
-          <w:ilvl w:val="2"/>
-          <w:numId w:val="1"/>
-        </w:numPr>
-      </w:pPr>
-      <w:r>
-        <w:t>Still in same test/file, just different test case.</w:t>
-      </w:r>
-    </w:p>
-    <w:p>
-      <w:pPr>
-        <w:pStyle w:val="ListParagraph"/>
-        <w:numPr>
-          <w:ilvl w:val="1"/>
-          <w:numId w:val="1"/>
-        </w:numPr>
-      </w:pPr>
-      <w:r>
-        <w:t xml:space="preserve">Extra sanity checks to ensure not only that functions return without exception, but also that the returned data is valid. (e.g. GetName in ImpThunk.) </w:t>
-      </w:r>
-    </w:p>
-    <w:p>
-      <w:pPr>
-        <w:pStyle w:val="ListParagraph"/>
-        <w:numPr>
-          <w:ilvl w:val="1"/>
-          <w:numId w:val="1"/>
-        </w:numPr>
-      </w:pPr>
-      <w:r>
-        <w:t xml:space="preserve">Extra tests on library usage that should fail to compile (because of static assertions, type traits, etc). Needed to ensure library misuse is not ‘possible’. </w:t>
-      </w:r>
-    </w:p>
-    <w:p>
-      <w:pPr>
-        <w:pStyle w:val="ListParagraph"/>
-        <w:numPr>
-          <w:ilvl w:val="1"/>
-          <w:numId w:val="1"/>
-        </w:numPr>
-      </w:pPr>
-      <w:r>
-        <w:t>Test copying, assignment, etc.</w:t>
-      </w:r>
-    </w:p>
-    <w:p>
-      <w:pPr>
-        <w:pStyle w:val="ListParagraph"/>
-        <w:numPr>
-          <w:ilvl w:val="1"/>
-          <w:numId w:val="1"/>
-        </w:numPr>
-      </w:pPr>
-      <w:r>
-        <w:t>Add concept checks in unit tests for constructability, moveability, destructibility, etc.</w:t>
-      </w:r>
-    </w:p>
-    <w:p>
-      <w:pPr>
-        <w:pStyle w:val="ListParagraph"/>
-        <w:numPr>
-          <w:ilvl w:val="0"/>
-          <w:numId w:val="1"/>
-        </w:numPr>
-      </w:pPr>
-      <w:r>
-        <w:t>Examples</w:t>
-      </w:r>
-    </w:p>
-    <w:p>
-      <w:pPr>
-        <w:pStyle w:val="ListParagraph"/>
-        <w:numPr>
-          <w:ilvl w:val="1"/>
-          <w:numId w:val="1"/>
-        </w:numPr>
-      </w:pPr>
-      <w:r>
-        <w:t>Demonstrate exception handling.</w:t>
-      </w:r>
-    </w:p>
-    <w:p>
-      <w:pPr>
-        <w:pStyle w:val="ListParagraph"/>
-        <w:numPr>
-          <w:ilvl w:val="1"/>
-          <w:numId w:val="1"/>
-        </w:numPr>
-      </w:pPr>
-      <w:r>
-        <w:t>Demonstrate multi-threading.</w:t>
-      </w:r>
-    </w:p>
-    <w:p>
-      <w:pPr>
-        <w:pStyle w:val="ListParagraph"/>
-        <w:numPr>
-          <w:ilvl w:val="0"/>
-          <w:numId w:val="1"/>
-        </w:numPr>
-      </w:pPr>
-      <w:r>
-        <w:t>Improve quality of existing code.</w:t>
-      </w:r>
-      <w:r>
-        <w:t xml:space="preserve"> </w:t>
-      </w:r>
-    </w:p>
-    <w:p>
-      <w:pPr>
-        <w:pStyle w:val="ListParagraph"/>
-        <w:numPr>
-          <w:ilvl w:val="1"/>
-          <w:numId w:val="1"/>
-        </w:numPr>
-      </w:pPr>
-      <w:r>
-        <w:t>Improve exception handling.</w:t>
-      </w:r>
-    </w:p>
-    <w:p>
-      <w:pPr>
-        <w:pStyle w:val="ListParagraph"/>
-        <w:numPr>
-          <w:ilvl w:val="2"/>
-          <w:numId w:val="1"/>
-        </w:numPr>
-      </w:pPr>
-      <w:r>
-        <w:t>More specific exception types.</w:t>
-      </w:r>
-    </w:p>
-    <w:p>
-      <w:pPr>
-        <w:pStyle w:val="ListParagraph"/>
-        <w:numPr>
-          <w:ilvl w:val="2"/>
-          <w:numId w:val="1"/>
-        </w:numPr>
-      </w:pPr>
-      <w:r>
-        <w:t>More information attached to the exception.</w:t>
-      </w:r>
-    </w:p>
-    <w:p>
-      <w:pPr>
-        <w:pStyle w:val="ListParagraph"/>
-        <w:numPr>
-          <w:ilvl w:val="2"/>
-          <w:numId w:val="1"/>
-        </w:numPr>
-      </w:pPr>
-      <w:r>
-        <w:t>Transactional APIs incl rollback support etc.</w:t>
-      </w:r>
-    </w:p>
-    <w:p>
-      <w:pPr>
-        <w:pStyle w:val="ListParagraph"/>
-        <w:numPr>
-          <w:ilvl w:val="1"/>
-          <w:numId w:val="1"/>
-        </w:numPr>
-      </w:pPr>
-      <w:r>
-        <w:t>Improve thread-safety guarantees and threading model.</w:t>
-      </w:r>
-    </w:p>
-    <w:p>
-      <w:pPr>
-        <w:pStyle w:val="ListParagraph"/>
-        <w:numPr>
-          <w:ilvl w:val="1"/>
-          <w:numId w:val="1"/>
-        </w:numPr>
-      </w:pPr>
-      <w:r>
-        <w:t>Template concept checking and improved error messages.</w:t>
-      </w:r>
-    </w:p>
-    <w:p>
-      <w:pPr>
-        <w:pStyle w:val="ListParagraph"/>
-        <w:numPr>
-          <w:ilvl w:val="0"/>
-          <w:numId w:val="1"/>
-        </w:numPr>
-      </w:pPr>
-      <w:r>
-        <w:t>Sta</w:t>
-      </w:r>
-      <w:r>
-        <w:t>c</w:t>
-      </w:r>
-      <w:r>
-        <w:t>k trace in exception object.</w:t>
-      </w:r>
-    </w:p>
-    <w:p>
-      <w:pPr>
-        <w:pStyle w:val="ListParagraph"/>
-        <w:numPr>
-          <w:ilvl w:val="0"/>
-          <w:numId w:val="1"/>
-        </w:numPr>
-      </w:pPr>
-      <w:r>
-        <w:t>Light Windows API wrapper.</w:t>
-      </w:r>
-    </w:p>
-    <w:p>
-      <w:pPr>
-        <w:pStyle w:val="ListParagraph"/>
-        <w:numPr>
-          <w:ilvl w:val="0"/>
-          <w:numId w:val="1"/>
-        </w:numPr>
-      </w:pPr>
-      <w:r>
-        <w:t>Re</w:t>
-      </w:r>
-      <w:r>
-        <w:t>-add all components from v1.0.0.</w:t>
+        <w:t>Clean up tests.</w:t>
       </w:r>
       <w:bookmarkStart w:id="0" w:name="_GoBack"/>
       <w:bookmarkEnd w:id="0"/>
+    </w:p>
+    <w:p>
+      <w:pPr>
+        <w:pStyle w:val="ListParagraph"/>
+        <w:numPr>
+          <w:ilvl w:val="1"/>
+          <w:numId w:val="1"/>
+        </w:numPr>
+      </w:pPr>
+      <w:r>
+        <w:t>Split tests even further. E.g. Read -&gt; ReadPod, ReadList, ReadString, etc.</w:t>
+      </w:r>
+    </w:p>
+    <w:p>
+      <w:pPr>
+        <w:pStyle w:val="ListParagraph"/>
+        <w:numPr>
+          <w:ilvl w:val="2"/>
+          <w:numId w:val="1"/>
+        </w:numPr>
+      </w:pPr>
+      <w:r>
+        <w:t>Still in same test/file, just different test case.</w:t>
+      </w:r>
+    </w:p>
+    <w:p>
+      <w:pPr>
+        <w:pStyle w:val="ListParagraph"/>
+        <w:numPr>
+          <w:ilvl w:val="1"/>
+          <w:numId w:val="1"/>
+        </w:numPr>
+      </w:pPr>
+      <w:r>
+        <w:t xml:space="preserve">Extra sanity checks to ensure not only that functions return without exception, but also that the returned data is valid. (e.g. GetName in ImpThunk.) </w:t>
+      </w:r>
+    </w:p>
+    <w:p>
+      <w:pPr>
+        <w:pStyle w:val="ListParagraph"/>
+        <w:numPr>
+          <w:ilvl w:val="1"/>
+          <w:numId w:val="1"/>
+        </w:numPr>
+      </w:pPr>
+      <w:r>
+        <w:t xml:space="preserve">Extra tests on library usage that should fail to compile (because of static assertions, type traits, etc). Needed to ensure library misuse is not ‘possible’. </w:t>
+      </w:r>
+    </w:p>
+    <w:p>
+      <w:pPr>
+        <w:pStyle w:val="ListParagraph"/>
+        <w:numPr>
+          <w:ilvl w:val="1"/>
+          <w:numId w:val="1"/>
+        </w:numPr>
+      </w:pPr>
+      <w:r>
+        <w:t>Test copying, assignment, etc.</w:t>
+      </w:r>
+    </w:p>
+    <w:p>
+      <w:pPr>
+        <w:pStyle w:val="ListParagraph"/>
+        <w:numPr>
+          <w:ilvl w:val="1"/>
+          <w:numId w:val="1"/>
+        </w:numPr>
+      </w:pPr>
+      <w:r>
+        <w:t>Add concept checks in unit tests for constructability, moveability, destructibility, etc.</w:t>
+      </w:r>
+    </w:p>
+    <w:p>
+      <w:pPr>
+        <w:pStyle w:val="ListParagraph"/>
+        <w:numPr>
+          <w:ilvl w:val="0"/>
+          <w:numId w:val="1"/>
+        </w:numPr>
+      </w:pPr>
+      <w:r>
+        <w:t>Examples</w:t>
+      </w:r>
+    </w:p>
+    <w:p>
+      <w:pPr>
+        <w:pStyle w:val="ListParagraph"/>
+        <w:numPr>
+          <w:ilvl w:val="1"/>
+          <w:numId w:val="1"/>
+        </w:numPr>
+      </w:pPr>
+      <w:r>
+        <w:t>Demonstrate exception handling.</w:t>
+      </w:r>
+    </w:p>
+    <w:p>
+      <w:pPr>
+        <w:pStyle w:val="ListParagraph"/>
+        <w:numPr>
+          <w:ilvl w:val="1"/>
+          <w:numId w:val="1"/>
+        </w:numPr>
+      </w:pPr>
+      <w:r>
+        <w:t>Demonstrate multi-threading.</w:t>
+      </w:r>
+    </w:p>
+    <w:p>
+      <w:pPr>
+        <w:pStyle w:val="ListParagraph"/>
+        <w:numPr>
+          <w:ilvl w:val="0"/>
+          <w:numId w:val="1"/>
+        </w:numPr>
+      </w:pPr>
+      <w:r>
+        <w:t>Improve quality of existing code.</w:t>
+      </w:r>
+      <w:r>
+        <w:t xml:space="preserve"> </w:t>
+      </w:r>
+    </w:p>
+    <w:p>
+      <w:pPr>
+        <w:pStyle w:val="ListParagraph"/>
+        <w:numPr>
+          <w:ilvl w:val="1"/>
+          <w:numId w:val="1"/>
+        </w:numPr>
+      </w:pPr>
+      <w:r>
+        <w:t>Improve exception handling.</w:t>
+      </w:r>
+    </w:p>
+    <w:p>
+      <w:pPr>
+        <w:pStyle w:val="ListParagraph"/>
+        <w:numPr>
+          <w:ilvl w:val="2"/>
+          <w:numId w:val="1"/>
+        </w:numPr>
+      </w:pPr>
+      <w:r>
+        <w:t>More specific exception types.</w:t>
+      </w:r>
+    </w:p>
+    <w:p>
+      <w:pPr>
+        <w:pStyle w:val="ListParagraph"/>
+        <w:numPr>
+          <w:ilvl w:val="2"/>
+          <w:numId w:val="1"/>
+        </w:numPr>
+      </w:pPr>
+      <w:r>
+        <w:t>More information attached to the exception.</w:t>
+      </w:r>
+    </w:p>
+    <w:p>
+      <w:pPr>
+        <w:pStyle w:val="ListParagraph"/>
+        <w:numPr>
+          <w:ilvl w:val="2"/>
+          <w:numId w:val="1"/>
+        </w:numPr>
+      </w:pPr>
+      <w:r>
+        <w:t>Transactional APIs incl rollback support etc.</w:t>
+      </w:r>
+    </w:p>
+    <w:p>
+      <w:pPr>
+        <w:pStyle w:val="ListParagraph"/>
+        <w:numPr>
+          <w:ilvl w:val="1"/>
+          <w:numId w:val="1"/>
+        </w:numPr>
+      </w:pPr>
+      <w:r>
+        <w:t>Improve thread-safety guarantees and threading model.</w:t>
+      </w:r>
+    </w:p>
+    <w:p>
+      <w:pPr>
+        <w:pStyle w:val="ListParagraph"/>
+        <w:numPr>
+          <w:ilvl w:val="1"/>
+          <w:numId w:val="1"/>
+        </w:numPr>
+      </w:pPr>
+      <w:r>
+        <w:t>Template concept checking and improved error messages.</w:t>
+      </w:r>
+    </w:p>
+    <w:p>
+      <w:pPr>
+        <w:pStyle w:val="ListParagraph"/>
+        <w:numPr>
+          <w:ilvl w:val="0"/>
+          <w:numId w:val="1"/>
+        </w:numPr>
+      </w:pPr>
+      <w:r>
+        <w:t>Sta</w:t>
+      </w:r>
+      <w:r>
+        <w:t>c</w:t>
+      </w:r>
+      <w:r>
+        <w:t>k trace in exception object.</w:t>
+      </w:r>
+    </w:p>
+    <w:p>
+      <w:pPr>
+        <w:pStyle w:val="ListParagraph"/>
+        <w:numPr>
+          <w:ilvl w:val="0"/>
+          <w:numId w:val="1"/>
+        </w:numPr>
+      </w:pPr>
+      <w:r>
+        <w:t>Light Windows API wrapper.</w:t>
+      </w:r>
+    </w:p>
+    <w:p>
+      <w:pPr>
+        <w:pStyle w:val="ListParagraph"/>
+        <w:numPr>
+          <w:ilvl w:val="0"/>
+          <w:numId w:val="1"/>
+        </w:numPr>
+      </w:pPr>
+      <w:r>
+        <w:t>Re</w:t>
+      </w:r>
+      <w:r>
+        <w:t>-add all components from v1.0.0.</w:t>
+      </w:r>
     </w:p>
     <w:p>
       <w:r>

</xml_diff>

<commit_message>
* Add item, and remove an item that won't work properly due to limitations of the dbghelp library. It's very possible to do a stacktrace on exception, but damned near impossible to stop it interfering with arbitrary user code who may also want to utilize the dbghelp library.
</commit_message>
<xml_diff>
--- a/misc/todo.docx
+++ b/misc/todo.docx
@@ -6,9 +6,11 @@
       <w:pPr>
         <w:pStyle w:val="Title"/>
       </w:pPr>
+      <w:proofErr w:type="spellStart"/>
       <w:r>
         <w:t>Todo</w:t>
       </w:r>
+      <w:proofErr w:type="spellEnd"/>
     </w:p>
     <w:p>
       <w:pPr>
@@ -52,8 +54,13 @@
           <w:numId w:val="1"/>
         </w:numPr>
       </w:pPr>
-      <w:r>
-        <w:t>Todo list</w:t>
+      <w:proofErr w:type="spellStart"/>
+      <w:r>
+        <w:t>Todo</w:t>
+      </w:r>
+      <w:proofErr w:type="spellEnd"/>
+      <w:r>
+        <w:t xml:space="preserve"> list</w:t>
       </w:r>
       <w:r>
         <w:t>.</w:t>
@@ -158,7 +165,15 @@
         </w:numPr>
       </w:pPr>
       <w:r>
-        <w:t>Document preconditions and postconditions.</w:t>
+        <w:t xml:space="preserve">Document preconditions and </w:t>
+      </w:r>
+      <w:proofErr w:type="spellStart"/>
+      <w:r>
+        <w:t>postconditions</w:t>
+      </w:r>
+      <w:proofErr w:type="spellEnd"/>
+      <w:r>
+        <w:t>.</w:t>
       </w:r>
     </w:p>
     <w:p>
@@ -176,7 +191,15 @@
         <w:t>annotations (</w:t>
       </w:r>
       <w:r>
-        <w:t xml:space="preserve">warnings, notes, etc). </w:t>
+        <w:t xml:space="preserve">warnings, notes, </w:t>
+      </w:r>
+      <w:proofErr w:type="spellStart"/>
+      <w:r>
+        <w:t>etc</w:t>
+      </w:r>
+      <w:proofErr w:type="spellEnd"/>
+      <w:r>
+        <w:t xml:space="preserve">). </w:t>
       </w:r>
     </w:p>
     <w:p>
@@ -247,230 +270,288 @@
       <w:r>
         <w:t>Clean up tests.</w:t>
       </w:r>
+    </w:p>
+    <w:p>
+      <w:pPr>
+        <w:pStyle w:val="ListParagraph"/>
+        <w:numPr>
+          <w:ilvl w:val="1"/>
+          <w:numId w:val="1"/>
+        </w:numPr>
+      </w:pPr>
+      <w:r>
+        <w:t xml:space="preserve">Split tests even further. E.g. Read -&gt; </w:t>
+      </w:r>
+      <w:proofErr w:type="spellStart"/>
+      <w:r>
+        <w:t>ReadPod</w:t>
+      </w:r>
+      <w:proofErr w:type="spellEnd"/>
+      <w:r>
+        <w:t xml:space="preserve">, </w:t>
+      </w:r>
+      <w:proofErr w:type="spellStart"/>
+      <w:r>
+        <w:t>ReadList</w:t>
+      </w:r>
+      <w:proofErr w:type="spellEnd"/>
+      <w:r>
+        <w:t xml:space="preserve">, </w:t>
+      </w:r>
+      <w:proofErr w:type="spellStart"/>
+      <w:r>
+        <w:t>ReadString</w:t>
+      </w:r>
+      <w:proofErr w:type="spellEnd"/>
+      <w:r>
+        <w:t>, etc.</w:t>
+      </w:r>
+    </w:p>
+    <w:p>
+      <w:pPr>
+        <w:pStyle w:val="ListParagraph"/>
+        <w:numPr>
+          <w:ilvl w:val="2"/>
+          <w:numId w:val="1"/>
+        </w:numPr>
+      </w:pPr>
+      <w:r>
+        <w:t>Still in same test/file, just different test case.</w:t>
+      </w:r>
+    </w:p>
+    <w:p>
+      <w:pPr>
+        <w:pStyle w:val="ListParagraph"/>
+        <w:numPr>
+          <w:ilvl w:val="1"/>
+          <w:numId w:val="1"/>
+        </w:numPr>
+      </w:pPr>
+      <w:r>
+        <w:t>Extra sanity checks to ensure not only that functions return without exception, but also that the returned data is valid. (</w:t>
+      </w:r>
+      <w:proofErr w:type="gramStart"/>
+      <w:r>
+        <w:t>e.g</w:t>
+      </w:r>
+      <w:proofErr w:type="gramEnd"/>
+      <w:r>
+        <w:t xml:space="preserve">. </w:t>
+      </w:r>
+      <w:proofErr w:type="spellStart"/>
+      <w:r>
+        <w:t>GetName</w:t>
+      </w:r>
+      <w:proofErr w:type="spellEnd"/>
+      <w:r>
+        <w:t xml:space="preserve"> in </w:t>
+      </w:r>
+      <w:proofErr w:type="spellStart"/>
+      <w:r>
+        <w:t>ImpThunk</w:t>
+      </w:r>
+      <w:proofErr w:type="spellEnd"/>
+      <w:r>
+        <w:t xml:space="preserve">.) </w:t>
+      </w:r>
+    </w:p>
+    <w:p>
+      <w:pPr>
+        <w:pStyle w:val="ListParagraph"/>
+        <w:numPr>
+          <w:ilvl w:val="1"/>
+          <w:numId w:val="1"/>
+        </w:numPr>
+      </w:pPr>
+      <w:r>
+        <w:t xml:space="preserve">Extra tests on library usage that should fail to compile (because of static assertions, type traits, </w:t>
+      </w:r>
+      <w:proofErr w:type="spellStart"/>
+      <w:r>
+        <w:t>etc</w:t>
+      </w:r>
+      <w:proofErr w:type="spellEnd"/>
+      <w:r>
+        <w:t xml:space="preserve">). Needed to ensure library misuse is not ‘possible’. </w:t>
+      </w:r>
+    </w:p>
+    <w:p>
+      <w:pPr>
+        <w:pStyle w:val="ListParagraph"/>
+        <w:numPr>
+          <w:ilvl w:val="1"/>
+          <w:numId w:val="1"/>
+        </w:numPr>
+      </w:pPr>
+      <w:r>
+        <w:t>Test copying, assignment, etc.</w:t>
+      </w:r>
+    </w:p>
+    <w:p>
+      <w:pPr>
+        <w:pStyle w:val="ListParagraph"/>
+        <w:numPr>
+          <w:ilvl w:val="1"/>
+          <w:numId w:val="1"/>
+        </w:numPr>
+      </w:pPr>
+      <w:r>
+        <w:t>Add concept checks in unit tests for constructability, moveability, destructibility, etc.</w:t>
+      </w:r>
+    </w:p>
+    <w:p>
+      <w:pPr>
+        <w:pStyle w:val="ListParagraph"/>
+        <w:numPr>
+          <w:ilvl w:val="1"/>
+          <w:numId w:val="1"/>
+        </w:numPr>
+      </w:pPr>
+      <w:r>
+        <w:t>Use BOOST_TEST_DONT_PRINT_LOG_VALUE where appropriate.</w:t>
+      </w:r>
+    </w:p>
+    <w:p>
+      <w:pPr>
+        <w:pStyle w:val="ListParagraph"/>
+        <w:numPr>
+          <w:ilvl w:val="0"/>
+          <w:numId w:val="1"/>
+        </w:numPr>
+      </w:pPr>
+      <w:r>
+        <w:t>Examples</w:t>
+      </w:r>
+    </w:p>
+    <w:p>
+      <w:pPr>
+        <w:pStyle w:val="ListParagraph"/>
+        <w:numPr>
+          <w:ilvl w:val="1"/>
+          <w:numId w:val="1"/>
+        </w:numPr>
+      </w:pPr>
+      <w:r>
+        <w:t>Demonstrate exception handling.</w:t>
+      </w:r>
+    </w:p>
+    <w:p>
+      <w:pPr>
+        <w:pStyle w:val="ListParagraph"/>
+        <w:numPr>
+          <w:ilvl w:val="1"/>
+          <w:numId w:val="1"/>
+        </w:numPr>
+      </w:pPr>
+      <w:r>
+        <w:t>Demonstrate multi-threading.</w:t>
+      </w:r>
+    </w:p>
+    <w:p>
+      <w:pPr>
+        <w:pStyle w:val="ListParagraph"/>
+        <w:numPr>
+          <w:ilvl w:val="0"/>
+          <w:numId w:val="1"/>
+        </w:numPr>
+      </w:pPr>
+      <w:r>
+        <w:t>Improve quality of existing code.</w:t>
+      </w:r>
+      <w:r>
+        <w:t xml:space="preserve"> </w:t>
+      </w:r>
+    </w:p>
+    <w:p>
+      <w:pPr>
+        <w:pStyle w:val="ListParagraph"/>
+        <w:numPr>
+          <w:ilvl w:val="1"/>
+          <w:numId w:val="1"/>
+        </w:numPr>
+      </w:pPr>
+      <w:r>
+        <w:t>Improve exception handling.</w:t>
+      </w:r>
+    </w:p>
+    <w:p>
+      <w:pPr>
+        <w:pStyle w:val="ListParagraph"/>
+        <w:numPr>
+          <w:ilvl w:val="2"/>
+          <w:numId w:val="1"/>
+        </w:numPr>
+      </w:pPr>
+      <w:r>
+        <w:t>More specific exception types.</w:t>
+      </w:r>
+    </w:p>
+    <w:p>
+      <w:pPr>
+        <w:pStyle w:val="ListParagraph"/>
+        <w:numPr>
+          <w:ilvl w:val="2"/>
+          <w:numId w:val="1"/>
+        </w:numPr>
+      </w:pPr>
+      <w:r>
+        <w:t>More information attached to the exception.</w:t>
+      </w:r>
+    </w:p>
+    <w:p>
+      <w:pPr>
+        <w:pStyle w:val="ListParagraph"/>
+        <w:numPr>
+          <w:ilvl w:val="2"/>
+          <w:numId w:val="1"/>
+        </w:numPr>
+      </w:pPr>
+      <w:r>
+        <w:t xml:space="preserve">Transactional APIs </w:t>
+      </w:r>
+      <w:proofErr w:type="spellStart"/>
+      <w:r>
+        <w:t>incl</w:t>
+      </w:r>
+      <w:proofErr w:type="spellEnd"/>
+      <w:r>
+        <w:t xml:space="preserve"> rollback support etc.</w:t>
+      </w:r>
+    </w:p>
+    <w:p>
+      <w:pPr>
+        <w:pStyle w:val="ListParagraph"/>
+        <w:numPr>
+          <w:ilvl w:val="1"/>
+          <w:numId w:val="1"/>
+        </w:numPr>
+      </w:pPr>
+      <w:r>
+        <w:t>Improve thread-safety guarantees and threading model.</w:t>
+      </w:r>
+    </w:p>
+    <w:p>
+      <w:pPr>
+        <w:pStyle w:val="ListParagraph"/>
+        <w:numPr>
+          <w:ilvl w:val="1"/>
+          <w:numId w:val="1"/>
+        </w:numPr>
+      </w:pPr>
+      <w:r>
+        <w:t>Template concept checking and improved error messages.</w:t>
+      </w:r>
+    </w:p>
+    <w:p>
+      <w:pPr>
+        <w:pStyle w:val="ListParagraph"/>
+        <w:numPr>
+          <w:ilvl w:val="0"/>
+          <w:numId w:val="1"/>
+        </w:numPr>
+      </w:pPr>
       <w:bookmarkStart w:id="0" w:name="_GoBack"/>
       <w:bookmarkEnd w:id="0"/>
-    </w:p>
-    <w:p>
-      <w:pPr>
-        <w:pStyle w:val="ListParagraph"/>
-        <w:numPr>
-          <w:ilvl w:val="1"/>
-          <w:numId w:val="1"/>
-        </w:numPr>
-      </w:pPr>
-      <w:r>
-        <w:t>Split tests even further. E.g. Read -&gt; ReadPod, ReadList, ReadString, etc.</w:t>
-      </w:r>
-    </w:p>
-    <w:p>
-      <w:pPr>
-        <w:pStyle w:val="ListParagraph"/>
-        <w:numPr>
-          <w:ilvl w:val="2"/>
-          <w:numId w:val="1"/>
-        </w:numPr>
-      </w:pPr>
-      <w:r>
-        <w:t>Still in same test/file, just different test case.</w:t>
-      </w:r>
-    </w:p>
-    <w:p>
-      <w:pPr>
-        <w:pStyle w:val="ListParagraph"/>
-        <w:numPr>
-          <w:ilvl w:val="1"/>
-          <w:numId w:val="1"/>
-        </w:numPr>
-      </w:pPr>
-      <w:r>
-        <w:t xml:space="preserve">Extra sanity checks to ensure not only that functions return without exception, but also that the returned data is valid. (e.g. GetName in ImpThunk.) </w:t>
-      </w:r>
-    </w:p>
-    <w:p>
-      <w:pPr>
-        <w:pStyle w:val="ListParagraph"/>
-        <w:numPr>
-          <w:ilvl w:val="1"/>
-          <w:numId w:val="1"/>
-        </w:numPr>
-      </w:pPr>
-      <w:r>
-        <w:t xml:space="preserve">Extra tests on library usage that should fail to compile (because of static assertions, type traits, etc). Needed to ensure library misuse is not ‘possible’. </w:t>
-      </w:r>
-    </w:p>
-    <w:p>
-      <w:pPr>
-        <w:pStyle w:val="ListParagraph"/>
-        <w:numPr>
-          <w:ilvl w:val="1"/>
-          <w:numId w:val="1"/>
-        </w:numPr>
-      </w:pPr>
-      <w:r>
-        <w:t>Test copying, assignment, etc.</w:t>
-      </w:r>
-    </w:p>
-    <w:p>
-      <w:pPr>
-        <w:pStyle w:val="ListParagraph"/>
-        <w:numPr>
-          <w:ilvl w:val="1"/>
-          <w:numId w:val="1"/>
-        </w:numPr>
-      </w:pPr>
-      <w:r>
-        <w:t>Add concept checks in unit tests for constructability, moveability, destructibility, etc.</w:t>
-      </w:r>
-    </w:p>
-    <w:p>
-      <w:pPr>
-        <w:pStyle w:val="ListParagraph"/>
-        <w:numPr>
-          <w:ilvl w:val="0"/>
-          <w:numId w:val="1"/>
-        </w:numPr>
-      </w:pPr>
-      <w:r>
-        <w:t>Examples</w:t>
-      </w:r>
-    </w:p>
-    <w:p>
-      <w:pPr>
-        <w:pStyle w:val="ListParagraph"/>
-        <w:numPr>
-          <w:ilvl w:val="1"/>
-          <w:numId w:val="1"/>
-        </w:numPr>
-      </w:pPr>
-      <w:r>
-        <w:t>Demonstrate exception handling.</w:t>
-      </w:r>
-    </w:p>
-    <w:p>
-      <w:pPr>
-        <w:pStyle w:val="ListParagraph"/>
-        <w:numPr>
-          <w:ilvl w:val="1"/>
-          <w:numId w:val="1"/>
-        </w:numPr>
-      </w:pPr>
-      <w:r>
-        <w:t>Demonstrate multi-threading.</w:t>
-      </w:r>
-    </w:p>
-    <w:p>
-      <w:pPr>
-        <w:pStyle w:val="ListParagraph"/>
-        <w:numPr>
-          <w:ilvl w:val="0"/>
-          <w:numId w:val="1"/>
-        </w:numPr>
-      </w:pPr>
-      <w:r>
-        <w:t>Improve quality of existing code.</w:t>
-      </w:r>
-      <w:r>
-        <w:t xml:space="preserve"> </w:t>
-      </w:r>
-    </w:p>
-    <w:p>
-      <w:pPr>
-        <w:pStyle w:val="ListParagraph"/>
-        <w:numPr>
-          <w:ilvl w:val="1"/>
-          <w:numId w:val="1"/>
-        </w:numPr>
-      </w:pPr>
-      <w:r>
-        <w:t>Improve exception handling.</w:t>
-      </w:r>
-    </w:p>
-    <w:p>
-      <w:pPr>
-        <w:pStyle w:val="ListParagraph"/>
-        <w:numPr>
-          <w:ilvl w:val="2"/>
-          <w:numId w:val="1"/>
-        </w:numPr>
-      </w:pPr>
-      <w:r>
-        <w:t>More specific exception types.</w:t>
-      </w:r>
-    </w:p>
-    <w:p>
-      <w:pPr>
-        <w:pStyle w:val="ListParagraph"/>
-        <w:numPr>
-          <w:ilvl w:val="2"/>
-          <w:numId w:val="1"/>
-        </w:numPr>
-      </w:pPr>
-      <w:r>
-        <w:t>More information attached to the exception.</w:t>
-      </w:r>
-    </w:p>
-    <w:p>
-      <w:pPr>
-        <w:pStyle w:val="ListParagraph"/>
-        <w:numPr>
-          <w:ilvl w:val="2"/>
-          <w:numId w:val="1"/>
-        </w:numPr>
-      </w:pPr>
-      <w:r>
-        <w:t>Transactional APIs incl rollback support etc.</w:t>
-      </w:r>
-    </w:p>
-    <w:p>
-      <w:pPr>
-        <w:pStyle w:val="ListParagraph"/>
-        <w:numPr>
-          <w:ilvl w:val="1"/>
-          <w:numId w:val="1"/>
-        </w:numPr>
-      </w:pPr>
-      <w:r>
-        <w:t>Improve thread-safety guarantees and threading model.</w:t>
-      </w:r>
-    </w:p>
-    <w:p>
-      <w:pPr>
-        <w:pStyle w:val="ListParagraph"/>
-        <w:numPr>
-          <w:ilvl w:val="1"/>
-          <w:numId w:val="1"/>
-        </w:numPr>
-      </w:pPr>
-      <w:r>
-        <w:t>Template concept checking and improved error messages.</w:t>
-      </w:r>
-    </w:p>
-    <w:p>
-      <w:pPr>
-        <w:pStyle w:val="ListParagraph"/>
-        <w:numPr>
-          <w:ilvl w:val="0"/>
-          <w:numId w:val="1"/>
-        </w:numPr>
-      </w:pPr>
-      <w:r>
-        <w:t>Sta</w:t>
-      </w:r>
-      <w:r>
-        <w:t>c</w:t>
-      </w:r>
-      <w:r>
-        <w:t>k trace in exception object.</w:t>
-      </w:r>
-    </w:p>
-    <w:p>
-      <w:pPr>
-        <w:pStyle w:val="ListParagraph"/>
-        <w:numPr>
-          <w:ilvl w:val="0"/>
-          <w:numId w:val="1"/>
-        </w:numPr>
-      </w:pPr>
       <w:r>
         <w:t>Light Windows API wrapper.</w:t>
       </w:r>
@@ -520,7 +601,31 @@
         </w:numPr>
       </w:pPr>
       <w:r>
-        <w:t>Important! Ensure -fno-strict-aliasing is used under GCC as it seems Boost.Python has aliasing violations which cause spurious segfaults and other issues.</w:t>
+        <w:t>Important! Ensure -</w:t>
+      </w:r>
+      <w:proofErr w:type="spellStart"/>
+      <w:r>
+        <w:t>fno</w:t>
+      </w:r>
+      <w:proofErr w:type="spellEnd"/>
+      <w:r>
+        <w:t xml:space="preserve">-strict-aliasing is used under GCC as it seems </w:t>
+      </w:r>
+      <w:proofErr w:type="spellStart"/>
+      <w:r>
+        <w:t>Boost.Python</w:t>
+      </w:r>
+      <w:proofErr w:type="spellEnd"/>
+      <w:r>
+        <w:t xml:space="preserve"> has aliasing violations which cause spurious </w:t>
+      </w:r>
+      <w:proofErr w:type="spellStart"/>
+      <w:r>
+        <w:t>segfaults</w:t>
+      </w:r>
+      <w:proofErr w:type="spellEnd"/>
+      <w:r>
+        <w:t xml:space="preserve"> and other issues.</w:t>
       </w:r>
     </w:p>
     <w:p>
@@ -544,7 +649,15 @@
         </w:numPr>
       </w:pPr>
       <w:r>
-        <w:t xml:space="preserve">Helper service to run HadesMem tools as ‘SYSTEM’ for when </w:t>
+        <w:t xml:space="preserve">Helper service to run </w:t>
+      </w:r>
+      <w:proofErr w:type="spellStart"/>
+      <w:r>
+        <w:t>HadesMem</w:t>
+      </w:r>
+      <w:proofErr w:type="spellEnd"/>
+      <w:r>
+        <w:t xml:space="preserve"> tools as ‘SYSTEM’ for when </w:t>
       </w:r>
       <w:r>
         <w:t>manipulating</w:t>
@@ -565,7 +678,57 @@
         <w:t>Debugging</w:t>
       </w:r>
       <w:r>
-        <w:t xml:space="preserve"> APIs (sw bp, hw bp, conditional bp, single stepping, stack trace, etc)</w:t>
+        <w:t xml:space="preserve"> APIs (</w:t>
+      </w:r>
+      <w:proofErr w:type="spellStart"/>
+      <w:r>
+        <w:t>sw</w:t>
+      </w:r>
+      <w:proofErr w:type="spellEnd"/>
+      <w:r>
+        <w:t xml:space="preserve"> </w:t>
+      </w:r>
+      <w:proofErr w:type="spellStart"/>
+      <w:r>
+        <w:t>bp</w:t>
+      </w:r>
+      <w:proofErr w:type="spellEnd"/>
+      <w:r>
+        <w:t xml:space="preserve">, </w:t>
+      </w:r>
+      <w:proofErr w:type="spellStart"/>
+      <w:proofErr w:type="gramStart"/>
+      <w:r>
+        <w:t>hw</w:t>
+      </w:r>
+      <w:proofErr w:type="spellEnd"/>
+      <w:proofErr w:type="gramEnd"/>
+      <w:r>
+        <w:t xml:space="preserve"> </w:t>
+      </w:r>
+      <w:proofErr w:type="spellStart"/>
+      <w:r>
+        <w:t>bp</w:t>
+      </w:r>
+      <w:proofErr w:type="spellEnd"/>
+      <w:r>
+        <w:t xml:space="preserve">, conditional </w:t>
+      </w:r>
+      <w:proofErr w:type="spellStart"/>
+      <w:r>
+        <w:t>bp</w:t>
+      </w:r>
+      <w:proofErr w:type="spellEnd"/>
+      <w:r>
+        <w:t xml:space="preserve">, single stepping, stack trace, </w:t>
+      </w:r>
+      <w:proofErr w:type="spellStart"/>
+      <w:r>
+        <w:t>etc</w:t>
+      </w:r>
+      <w:proofErr w:type="spellEnd"/>
+      <w:r>
+        <w:t>)</w:t>
       </w:r>
       <w:r>
         <w:t>.</w:t>
@@ -604,30 +767,72 @@
         </w:numPr>
       </w:pPr>
       <w:r>
-        <w:t>Custom GetModuleHandle, GetProcAddress, etc.</w:t>
+        <w:t xml:space="preserve">Custom </w:t>
+      </w:r>
+      <w:proofErr w:type="spellStart"/>
+      <w:r>
+        <w:t>GetModuleHandle</w:t>
+      </w:r>
+      <w:proofErr w:type="spellEnd"/>
+      <w:r>
+        <w:t xml:space="preserve">, </w:t>
+      </w:r>
+      <w:proofErr w:type="spellStart"/>
+      <w:r>
+        <w:t>GetProcAddress</w:t>
+      </w:r>
+      <w:proofErr w:type="spellEnd"/>
+      <w:r>
+        <w:t>, etc.</w:t>
       </w:r>
     </w:p>
     <w:p>
       <w:pPr>
         <w:ind w:left="2160" w:hanging="2160"/>
       </w:pPr>
+      <w:proofErr w:type="spellStart"/>
       <w:r>
         <w:rPr>
           <w:b/>
         </w:rPr>
         <w:t>MemoryMgr</w:t>
       </w:r>
-    </w:p>
-    <w:p>
-      <w:pPr>
-        <w:pStyle w:val="ListParagraph"/>
-        <w:numPr>
-          <w:ilvl w:val="0"/>
-          <w:numId w:val="1"/>
-        </w:numPr>
-      </w:pPr>
-      <w:r>
-        <w:t>Use Boost.FunctionTypes in remote function caller to detect calling convention. (Also use TMP to detect number of args and their types etc).</w:t>
+      <w:proofErr w:type="spellEnd"/>
+    </w:p>
+    <w:p>
+      <w:pPr>
+        <w:pStyle w:val="ListParagraph"/>
+        <w:numPr>
+          <w:ilvl w:val="0"/>
+          <w:numId w:val="1"/>
+        </w:numPr>
+      </w:pPr>
+      <w:r>
+        <w:t xml:space="preserve">Use </w:t>
+      </w:r>
+      <w:proofErr w:type="spellStart"/>
+      <w:r>
+        <w:t>Boost.FunctionTypes</w:t>
+      </w:r>
+      <w:proofErr w:type="spellEnd"/>
+      <w:r>
+        <w:t xml:space="preserve"> in remote function caller to detect calling convention. (Also use TMP to detect number of </w:t>
+      </w:r>
+      <w:proofErr w:type="spellStart"/>
+      <w:r>
+        <w:t>args</w:t>
+      </w:r>
+      <w:proofErr w:type="spellEnd"/>
+      <w:r>
+        <w:t xml:space="preserve"> and their types </w:t>
+      </w:r>
+      <w:proofErr w:type="spellStart"/>
+      <w:r>
+        <w:t>etc</w:t>
+      </w:r>
+      <w:proofErr w:type="spellEnd"/>
+      <w:r>
+        <w:t>).</w:t>
       </w:r>
     </w:p>
     <w:p>
@@ -651,7 +856,15 @@
         </w:numPr>
       </w:pPr>
       <w:r>
-        <w:t>Improve genericity of parameter passing in remote function caller.</w:t>
+        <w:t xml:space="preserve">Improve </w:t>
+      </w:r>
+      <w:proofErr w:type="spellStart"/>
+      <w:r>
+        <w:t>genericity</w:t>
+      </w:r>
+      <w:proofErr w:type="spellEnd"/>
+      <w:r>
+        <w:t xml:space="preserve"> of parameter passing in remote function caller.</w:t>
       </w:r>
     </w:p>
     <w:p>
@@ -718,23 +931,33 @@
       </w:r>
     </w:p>
     <w:p>
+      <w:proofErr w:type="spellStart"/>
       <w:r>
         <w:rPr>
           <w:b/>
         </w:rPr>
         <w:t>ManualMap</w:t>
       </w:r>
-    </w:p>
-    <w:p>
-      <w:pPr>
-        <w:pStyle w:val="ListParagraph"/>
-        <w:numPr>
-          <w:ilvl w:val="0"/>
-          <w:numId w:val="1"/>
-        </w:numPr>
-      </w:pPr>
-      <w:r>
-        <w:t>Exception handling support under x86 SafeSEH and x64.</w:t>
+      <w:proofErr w:type="spellEnd"/>
+    </w:p>
+    <w:p>
+      <w:pPr>
+        <w:pStyle w:val="ListParagraph"/>
+        <w:numPr>
+          <w:ilvl w:val="0"/>
+          <w:numId w:val="1"/>
+        </w:numPr>
+      </w:pPr>
+      <w:r>
+        <w:t xml:space="preserve">Exception handling support under x86 </w:t>
+      </w:r>
+      <w:proofErr w:type="spellStart"/>
+      <w:r>
+        <w:t>SafeSEH</w:t>
+      </w:r>
+      <w:proofErr w:type="spellEnd"/>
+      <w:r>
+        <w:t xml:space="preserve"> and x64.</w:t>
       </w:r>
     </w:p>
     <w:p>
@@ -826,7 +1049,23 @@
         </w:numPr>
       </w:pPr>
       <w:r>
-        <w:t xml:space="preserve">Get address of Kernel32!LoadLibrary ‘manually’ rather than using a local GetProcAddress and </w:t>
+        <w:t>Get address of Kernel32</w:t>
+      </w:r>
+      <w:proofErr w:type="gramStart"/>
+      <w:r>
+        <w:t>!LoadLibrary</w:t>
+      </w:r>
+      <w:proofErr w:type="gramEnd"/>
+      <w:r>
+        <w:t xml:space="preserve"> ‘manually’ rather than using a local </w:t>
+      </w:r>
+      <w:proofErr w:type="spellStart"/>
+      <w:r>
+        <w:t>GetProcAddress</w:t>
+      </w:r>
+      <w:proofErr w:type="spellEnd"/>
+      <w:r>
+        <w:t xml:space="preserve"> and </w:t>
       </w:r>
       <w:r>
         <w:t>pointer arithmetic.</w:t>
@@ -841,7 +1080,15 @@
         </w:numPr>
       </w:pPr>
       <w:r>
-        <w:t>Whilst this works in all normal cases, it doesn’t work when the target has shims enabled which hook LoadLibrary.</w:t>
+        <w:t xml:space="preserve">Whilst this works in all normal cases, it doesn’t work when the target has shims enabled which hook </w:t>
+      </w:r>
+      <w:proofErr w:type="spellStart"/>
+      <w:r>
+        <w:t>LoadLibrary</w:t>
+      </w:r>
+      <w:proofErr w:type="spellEnd"/>
+      <w:r>
+        <w:t>.</w:t>
       </w:r>
     </w:p>
     <w:p>
@@ -888,7 +1135,15 @@
         <w:t>Improved relative instruction rebuilding (including conditionals).</w:t>
       </w:r>
       <w:r>
-        <w:t xml:space="preserve"> x64 has far more IP relative instructions than x86.</w:t>
+        <w:t xml:space="preserve"> </w:t>
+      </w:r>
+      <w:proofErr w:type="gramStart"/>
+      <w:r>
+        <w:t>x64</w:t>
+      </w:r>
+      <w:proofErr w:type="gramEnd"/>
+      <w:r>
+        <w:t xml:space="preserve"> has far more IP relative instructions than x86.</w:t>
       </w:r>
     </w:p>
     <w:p>
@@ -930,8 +1185,13 @@
           <w:numId w:val="1"/>
         </w:numPr>
       </w:pPr>
-      <w:r>
-        <w:t>Uncopyable, so make moveable.</w:t>
+      <w:proofErr w:type="spellStart"/>
+      <w:r>
+        <w:t>Uncopyable</w:t>
+      </w:r>
+      <w:proofErr w:type="spellEnd"/>
+      <w:r>
+        <w:t>, so make moveable.</w:t>
       </w:r>
     </w:p>
     <w:p>
@@ -991,16 +1251,34 @@
         </w:numPr>
       </w:pPr>
       <w:r>
-        <w:t>Detect cases where hooking may overflow past the end of a function, and fail. (Provide policy or flag to allow overriding this behaviour.) Examples may be instructions such as ‘int 3’, ‘ret’, ‘jmp’, etc.</w:t>
-      </w:r>
-    </w:p>
-    <w:p>
+        <w:t>Detect cases where hooking may overflow past the end of a function, and fail. (Provide policy or flag to allow overriding this behaviour.) Examples may be instructions such as ‘</w:t>
+      </w:r>
+      <w:proofErr w:type="spellStart"/>
+      <w:r>
+        <w:t>int</w:t>
+      </w:r>
+      <w:proofErr w:type="spellEnd"/>
+      <w:r>
+        <w:t xml:space="preserve"> 3’, ‘ret’, ‘</w:t>
+      </w:r>
+      <w:proofErr w:type="spellStart"/>
+      <w:r>
+        <w:t>jmp</w:t>
+      </w:r>
+      <w:proofErr w:type="spellEnd"/>
+      <w:r>
+        <w:t>’, etc.</w:t>
+      </w:r>
+    </w:p>
+    <w:p>
+      <w:proofErr w:type="spellStart"/>
       <w:r>
         <w:rPr>
           <w:b/>
         </w:rPr>
         <w:t>FindPattern</w:t>
       </w:r>
+      <w:proofErr w:type="spellEnd"/>
     </w:p>
     <w:p>
       <w:pPr>
@@ -1054,29 +1332,47 @@
       </w:r>
     </w:p>
     <w:p>
+      <w:proofErr w:type="spellStart"/>
       <w:r>
         <w:rPr>
           <w:b/>
         </w:rPr>
         <w:t>PeLib</w:t>
       </w:r>
-    </w:p>
-    <w:p>
-      <w:pPr>
-        <w:pStyle w:val="ListParagraph"/>
-        <w:numPr>
-          <w:ilvl w:val="0"/>
-          <w:numId w:val="1"/>
-        </w:numPr>
-      </w:pPr>
-      <w:r>
-        <w:t>Investigate use of virtual functions for file vs memory</w:t>
+      <w:proofErr w:type="spellEnd"/>
+    </w:p>
+    <w:p>
+      <w:pPr>
+        <w:pStyle w:val="ListParagraph"/>
+        <w:numPr>
+          <w:ilvl w:val="0"/>
+          <w:numId w:val="1"/>
+        </w:numPr>
+      </w:pPr>
+      <w:r>
+        <w:t xml:space="preserve">Investigate use of virtual functions for file </w:t>
+      </w:r>
+      <w:proofErr w:type="spellStart"/>
+      <w:r>
+        <w:t>vs</w:t>
+      </w:r>
+      <w:proofErr w:type="spellEnd"/>
+      <w:r>
+        <w:t xml:space="preserve"> memory</w:t>
       </w:r>
       <w:r>
         <w:t xml:space="preserve"> access</w:t>
       </w:r>
       <w:r>
-        <w:t xml:space="preserve"> (RvaToVa)</w:t>
+        <w:t xml:space="preserve"> (</w:t>
+      </w:r>
+      <w:proofErr w:type="spellStart"/>
+      <w:r>
+        <w:t>RvaToVa</w:t>
+      </w:r>
+      <w:proofErr w:type="spellEnd"/>
+      <w:r>
+        <w:t>)</w:t>
       </w:r>
       <w:r>
         <w:t xml:space="preserve">. </w:t>
@@ -1103,7 +1399,15 @@
         </w:numPr>
       </w:pPr>
       <w:r>
-        <w:t>Note: May cause problems when copying ‘PeFile’ type.</w:t>
+        <w:t>Note: May cause problems when copying ‘</w:t>
+      </w:r>
+      <w:proofErr w:type="spellStart"/>
+      <w:r>
+        <w:t>PeFile</w:t>
+      </w:r>
+      <w:proofErr w:type="spellEnd"/>
+      <w:r>
+        <w:t>’ type.</w:t>
       </w:r>
     </w:p>
     <w:p>
@@ -1130,19 +1434,43 @@
         <w:t xml:space="preserve">E.g. </w:t>
       </w:r>
       <w:r>
-        <w:t>Check NumberOfRvaAndSizes in NtHeaders before attempting to retrieve a data dir.</w:t>
-      </w:r>
-    </w:p>
-    <w:p>
-      <w:pPr>
-        <w:pStyle w:val="ListParagraph"/>
-        <w:numPr>
-          <w:ilvl w:val="0"/>
-          <w:numId w:val="1"/>
-        </w:numPr>
-      </w:pPr>
-      <w:r>
-        <w:t>Cache base pointers etc rather than retrieving it manually in every getter/setter. Slightly less ‘robust’, but due to the typically ‘read-only’ nature of the data this is the expected behaviour in all known cases anyway.</w:t>
+        <w:t xml:space="preserve">Check </w:t>
+      </w:r>
+      <w:proofErr w:type="spellStart"/>
+      <w:r>
+        <w:t>NumberOfRvaAndSizes</w:t>
+      </w:r>
+      <w:proofErr w:type="spellEnd"/>
+      <w:r>
+        <w:t xml:space="preserve"> in </w:t>
+      </w:r>
+      <w:proofErr w:type="spellStart"/>
+      <w:r>
+        <w:t>NtHeaders</w:t>
+      </w:r>
+      <w:proofErr w:type="spellEnd"/>
+      <w:r>
+        <w:t xml:space="preserve"> before attempting to retrieve a data dir.</w:t>
+      </w:r>
+    </w:p>
+    <w:p>
+      <w:pPr>
+        <w:pStyle w:val="ListParagraph"/>
+        <w:numPr>
+          <w:ilvl w:val="0"/>
+          <w:numId w:val="1"/>
+        </w:numPr>
+      </w:pPr>
+      <w:r>
+        <w:t xml:space="preserve">Cache base pointers </w:t>
+      </w:r>
+      <w:proofErr w:type="spellStart"/>
+      <w:r>
+        <w:t>etc</w:t>
+      </w:r>
+      <w:proofErr w:type="spellEnd"/>
+      <w:r>
+        <w:t xml:space="preserve"> rather than retrieving it manually in every getter/setter. Slightly less ‘robust’, but due to the typically ‘read-only’ nature of the data this is the expected behaviour in all known cases anyway.</w:t>
       </w:r>
     </w:p>
     <w:p>
@@ -1238,7 +1566,15 @@
         </w:numPr>
       </w:pPr>
       <w:r>
-        <w:t>Load config directory.</w:t>
+        <w:t xml:space="preserve">Load </w:t>
+      </w:r>
+      <w:proofErr w:type="spellStart"/>
+      <w:r>
+        <w:t>config</w:t>
+      </w:r>
+      <w:proofErr w:type="spellEnd"/>
+      <w:r>
+        <w:t xml:space="preserve"> directory.</w:t>
       </w:r>
     </w:p>
     <w:p>
@@ -1329,13 +1665,61 @@
         </w:numPr>
       </w:pPr>
       <w:r>
-        <w:t>Helper functions such as FindExport, FindImport, HasDataDir, GetArchitecture,</w:t>
-      </w:r>
-      <w:r>
-        <w:t xml:space="preserve"> IsDotNet,</w:t>
-      </w:r>
-      <w:r>
-        <w:t xml:space="preserve"> GetPDB,</w:t>
+        <w:t xml:space="preserve">Helper functions such as </w:t>
+      </w:r>
+      <w:proofErr w:type="spellStart"/>
+      <w:r>
+        <w:t>FindExport</w:t>
+      </w:r>
+      <w:proofErr w:type="spellEnd"/>
+      <w:r>
+        <w:t xml:space="preserve">, </w:t>
+      </w:r>
+      <w:proofErr w:type="spellStart"/>
+      <w:r>
+        <w:t>FindImport</w:t>
+      </w:r>
+      <w:proofErr w:type="spellEnd"/>
+      <w:r>
+        <w:t xml:space="preserve">, </w:t>
+      </w:r>
+      <w:proofErr w:type="spellStart"/>
+      <w:r>
+        <w:t>HasDataDir</w:t>
+      </w:r>
+      <w:proofErr w:type="spellEnd"/>
+      <w:r>
+        <w:t xml:space="preserve">, </w:t>
+      </w:r>
+      <w:proofErr w:type="spellStart"/>
+      <w:r>
+        <w:t>GetArchitecture</w:t>
+      </w:r>
+      <w:proofErr w:type="spellEnd"/>
+      <w:r>
+        <w:t>,</w:t>
+      </w:r>
+      <w:r>
+        <w:t xml:space="preserve"> </w:t>
+      </w:r>
+      <w:proofErr w:type="spellStart"/>
+      <w:r>
+        <w:t>IsDotNet</w:t>
+      </w:r>
+      <w:proofErr w:type="spellEnd"/>
+      <w:r>
+        <w:t>,</w:t>
+      </w:r>
+      <w:r>
+        <w:t xml:space="preserve"> </w:t>
+      </w:r>
+      <w:proofErr w:type="spellStart"/>
+      <w:r>
+        <w:t>GetPDB</w:t>
+      </w:r>
+      <w:proofErr w:type="spellEnd"/>
+      <w:r>
+        <w:t>,</w:t>
       </w:r>
       <w:r>
         <w:t xml:space="preserve"> etc.</w:t>
@@ -1350,7 +1734,15 @@
         </w:numPr>
       </w:pPr>
       <w:r>
-        <w:t>Test against pathological cases such as Corkami tests.</w:t>
+        <w:t xml:space="preserve">Test against pathological cases such as </w:t>
+      </w:r>
+      <w:proofErr w:type="spellStart"/>
+      <w:r>
+        <w:t>Corkami</w:t>
+      </w:r>
+      <w:proofErr w:type="spellEnd"/>
+      <w:r>
+        <w:t xml:space="preserve"> tests.</w:t>
       </w:r>
     </w:p>
     <w:p>
@@ -1382,19 +1774,35 @@
         </w:numPr>
       </w:pPr>
       <w:r>
-        <w:t>NOP/UnNOP support.</w:t>
-      </w:r>
-    </w:p>
-    <w:p>
-      <w:pPr>
-        <w:pStyle w:val="ListParagraph"/>
-        <w:numPr>
-          <w:ilvl w:val="0"/>
-          <w:numId w:val="1"/>
-        </w:numPr>
-      </w:pPr>
-      <w:r>
-        <w:t>ASM searching API with ‘wildcards’. (MetaASM?)</w:t>
+        <w:t>NOP/</w:t>
+      </w:r>
+      <w:proofErr w:type="spellStart"/>
+      <w:r>
+        <w:t>UnNOP</w:t>
+      </w:r>
+      <w:proofErr w:type="spellEnd"/>
+      <w:r>
+        <w:t xml:space="preserve"> support.</w:t>
+      </w:r>
+    </w:p>
+    <w:p>
+      <w:pPr>
+        <w:pStyle w:val="ListParagraph"/>
+        <w:numPr>
+          <w:ilvl w:val="0"/>
+          <w:numId w:val="1"/>
+        </w:numPr>
+      </w:pPr>
+      <w:r>
+        <w:t>ASM searching API with ‘wildcards’. (</w:t>
+      </w:r>
+      <w:proofErr w:type="spellStart"/>
+      <w:r>
+        <w:t>MetaASM</w:t>
+      </w:r>
+      <w:proofErr w:type="spellEnd"/>
+      <w:r>
+        <w:t>?)</w:t>
       </w:r>
     </w:p>
     <w:p>
@@ -1510,7 +1918,15 @@
         </w:numPr>
       </w:pPr>
       <w:r>
-        <w:t>Memory protection filters (read, write, exec).</w:t>
+        <w:t xml:space="preserve">Memory protection filters (read, write, </w:t>
+      </w:r>
+      <w:proofErr w:type="gramStart"/>
+      <w:r>
+        <w:t>exec</w:t>
+      </w:r>
+      <w:proofErr w:type="gramEnd"/>
+      <w:r>
+        <w:t>).</w:t>
       </w:r>
     </w:p>
     <w:p>
@@ -1582,7 +1998,15 @@
         </w:numPr>
       </w:pPr>
       <w:r>
-        <w:t>Unknown value scan.</w:t>
+        <w:t xml:space="preserve">Unknown </w:t>
+      </w:r>
+      <w:proofErr w:type="gramStart"/>
+      <w:r>
+        <w:t>value scan</w:t>
+      </w:r>
+      <w:proofErr w:type="gramEnd"/>
+      <w:r>
+        <w:t>.</w:t>
       </w:r>
     </w:p>
     <w:p>

</xml_diff>

<commit_message>
* Added tests that should fail to compile to test some uses of static assertions and enable_if. * Added more tests for copying/moving/etc. * Use Boost.Test functionality to disable logging of certain types so the more descriptive comparison macros can be used. * Use the aforementioned macros rather than doing checks 'manually' inside a generic check macro. * Remove completed items from todo list. * Add an item to todo list.
</commit_message>
<xml_diff>
--- a/misc/todo.docx
+++ b/misc/todo.docx
@@ -6,9 +6,11 @@
       <w:pPr>
         <w:pStyle w:val="Title"/>
       </w:pPr>
+      <w:proofErr w:type="spellStart"/>
       <w:r>
         <w:t>Todo</w:t>
       </w:r>
+      <w:proofErr w:type="spellEnd"/>
     </w:p>
     <w:p>
       <w:pPr>
@@ -52,8 +54,13 @@
           <w:numId w:val="1"/>
         </w:numPr>
       </w:pPr>
-      <w:r>
-        <w:t>Todo list</w:t>
+      <w:proofErr w:type="spellStart"/>
+      <w:r>
+        <w:t>Todo</w:t>
+      </w:r>
+      <w:proofErr w:type="spellEnd"/>
+      <w:r>
+        <w:t xml:space="preserve"> list</w:t>
       </w:r>
       <w:r>
         <w:t>.</w:t>
@@ -158,7 +165,15 @@
         </w:numPr>
       </w:pPr>
       <w:r>
-        <w:t>Document preconditions and postconditions.</w:t>
+        <w:t xml:space="preserve">Document preconditions and </w:t>
+      </w:r>
+      <w:proofErr w:type="spellStart"/>
+      <w:r>
+        <w:t>postconditions</w:t>
+      </w:r>
+      <w:proofErr w:type="spellEnd"/>
+      <w:r>
+        <w:t>.</w:t>
       </w:r>
     </w:p>
     <w:p>
@@ -176,7 +191,15 @@
         <w:t>annotations (</w:t>
       </w:r>
       <w:r>
-        <w:t xml:space="preserve">warnings, notes, etc). </w:t>
+        <w:t xml:space="preserve">warnings, notes, </w:t>
+      </w:r>
+      <w:proofErr w:type="spellStart"/>
+      <w:r>
+        <w:t>etc</w:t>
+      </w:r>
+      <w:proofErr w:type="spellEnd"/>
+      <w:r>
+        <w:t xml:space="preserve">). </w:t>
       </w:r>
     </w:p>
     <w:p>
@@ -257,7 +280,96 @@
         </w:numPr>
       </w:pPr>
       <w:r>
-        <w:t>Split tests even further. E.g. Read -&gt; ReadPod, ReadList, ReadString, etc.</w:t>
+        <w:t>Extra sanity checks to ensure not only that functions return without exception, but also that the returned data is valid. (</w:t>
+      </w:r>
+      <w:proofErr w:type="gramStart"/>
+      <w:r>
+        <w:t>e.g</w:t>
+      </w:r>
+      <w:proofErr w:type="gramEnd"/>
+      <w:r>
+        <w:t xml:space="preserve">. </w:t>
+      </w:r>
+      <w:proofErr w:type="spellStart"/>
+      <w:r>
+        <w:t>GetName</w:t>
+      </w:r>
+      <w:proofErr w:type="spellEnd"/>
+      <w:r>
+        <w:t xml:space="preserve"> in </w:t>
+      </w:r>
+      <w:proofErr w:type="spellStart"/>
+      <w:r>
+        <w:t>ImpThunk</w:t>
+      </w:r>
+      <w:proofErr w:type="spellEnd"/>
+      <w:r>
+        <w:t xml:space="preserve">.) </w:t>
+      </w:r>
+    </w:p>
+    <w:p>
+      <w:pPr>
+        <w:pStyle w:val="ListParagraph"/>
+        <w:numPr>
+          <w:ilvl w:val="0"/>
+          <w:numId w:val="1"/>
+        </w:numPr>
+      </w:pPr>
+      <w:bookmarkStart w:id="0" w:name="_GoBack"/>
+      <w:bookmarkEnd w:id="0"/>
+      <w:r>
+        <w:t>Examples</w:t>
+      </w:r>
+    </w:p>
+    <w:p>
+      <w:pPr>
+        <w:pStyle w:val="ListParagraph"/>
+        <w:numPr>
+          <w:ilvl w:val="1"/>
+          <w:numId w:val="1"/>
+        </w:numPr>
+      </w:pPr>
+      <w:r>
+        <w:t>Demonstrate exception handling.</w:t>
+      </w:r>
+    </w:p>
+    <w:p>
+      <w:pPr>
+        <w:pStyle w:val="ListParagraph"/>
+        <w:numPr>
+          <w:ilvl w:val="1"/>
+          <w:numId w:val="1"/>
+        </w:numPr>
+      </w:pPr>
+      <w:r>
+        <w:t>Demonstrate multi-threading.</w:t>
+      </w:r>
+    </w:p>
+    <w:p>
+      <w:pPr>
+        <w:pStyle w:val="ListParagraph"/>
+        <w:numPr>
+          <w:ilvl w:val="0"/>
+          <w:numId w:val="1"/>
+        </w:numPr>
+      </w:pPr>
+      <w:r>
+        <w:t>Improve quality of existing code.</w:t>
+      </w:r>
+      <w:r>
+        <w:t xml:space="preserve"> </w:t>
+      </w:r>
+    </w:p>
+    <w:p>
+      <w:pPr>
+        <w:pStyle w:val="ListParagraph"/>
+        <w:numPr>
+          <w:ilvl w:val="1"/>
+          <w:numId w:val="1"/>
+        </w:numPr>
+      </w:pPr>
+      <w:r>
+        <w:t>Improve exception handling.</w:t>
       </w:r>
     </w:p>
     <w:p>
@@ -269,130 +381,7 @@
         </w:numPr>
       </w:pPr>
       <w:r>
-        <w:t>Still in same test/file, just different test case.</w:t>
-      </w:r>
-    </w:p>
-    <w:p>
-      <w:pPr>
-        <w:pStyle w:val="ListParagraph"/>
-        <w:numPr>
-          <w:ilvl w:val="1"/>
-          <w:numId w:val="1"/>
-        </w:numPr>
-      </w:pPr>
-      <w:r>
-        <w:t xml:space="preserve">Extra sanity checks to ensure not only that functions return without exception, but also that the returned data is valid. (e.g. GetName in ImpThunk.) </w:t>
-      </w:r>
-    </w:p>
-    <w:p>
-      <w:pPr>
-        <w:pStyle w:val="ListParagraph"/>
-        <w:numPr>
-          <w:ilvl w:val="1"/>
-          <w:numId w:val="1"/>
-        </w:numPr>
-      </w:pPr>
-      <w:r>
-        <w:t xml:space="preserve">Extra tests on library usage that should fail to compile (because of static assertions, type traits, etc). Needed to ensure library misuse is not ‘possible’. </w:t>
-      </w:r>
-    </w:p>
-    <w:p>
-      <w:pPr>
-        <w:pStyle w:val="ListParagraph"/>
-        <w:numPr>
-          <w:ilvl w:val="1"/>
-          <w:numId w:val="1"/>
-        </w:numPr>
-      </w:pPr>
-      <w:r>
-        <w:t>Test copying, assignment, etc.</w:t>
-      </w:r>
-    </w:p>
-    <w:p>
-      <w:pPr>
-        <w:pStyle w:val="ListParagraph"/>
-        <w:numPr>
-          <w:ilvl w:val="1"/>
-          <w:numId w:val="1"/>
-        </w:numPr>
-      </w:pPr>
-      <w:r>
-        <w:t>Add concept checks in unit tests for constructability, moveability, destructibility, etc.</w:t>
-      </w:r>
-    </w:p>
-    <w:p>
-      <w:pPr>
-        <w:pStyle w:val="ListParagraph"/>
-        <w:numPr>
-          <w:ilvl w:val="1"/>
-          <w:numId w:val="1"/>
-        </w:numPr>
-      </w:pPr>
-      <w:r>
-        <w:t>Use BOOST_TEST_DONT_PRINT_LOG_VALUE where appropriate.</w:t>
-      </w:r>
-    </w:p>
-    <w:p>
-      <w:pPr>
-        <w:pStyle w:val="ListParagraph"/>
-        <w:numPr>
-          <w:ilvl w:val="0"/>
-          <w:numId w:val="1"/>
-        </w:numPr>
-      </w:pPr>
-      <w:r>
-        <w:t>Examples</w:t>
-      </w:r>
-    </w:p>
-    <w:p>
-      <w:pPr>
-        <w:pStyle w:val="ListParagraph"/>
-        <w:numPr>
-          <w:ilvl w:val="1"/>
-          <w:numId w:val="1"/>
-        </w:numPr>
-      </w:pPr>
-      <w:r>
-        <w:t>Demonstrate exception handling.</w:t>
-      </w:r>
-    </w:p>
-    <w:p>
-      <w:pPr>
-        <w:pStyle w:val="ListParagraph"/>
-        <w:numPr>
-          <w:ilvl w:val="1"/>
-          <w:numId w:val="1"/>
-        </w:numPr>
-      </w:pPr>
-      <w:r>
-        <w:t>Demonstrate multi-threading.</w:t>
-      </w:r>
-    </w:p>
-    <w:p>
-      <w:pPr>
-        <w:pStyle w:val="ListParagraph"/>
-        <w:numPr>
-          <w:ilvl w:val="0"/>
-          <w:numId w:val="1"/>
-        </w:numPr>
-      </w:pPr>
-      <w:r>
-        <w:t>Improve quality of existing code.</w:t>
-      </w:r>
-      <w:r>
-        <w:t xml:space="preserve"> </w:t>
-      </w:r>
-    </w:p>
-    <w:p>
-      <w:pPr>
-        <w:pStyle w:val="ListParagraph"/>
-        <w:numPr>
-          <w:ilvl w:val="1"/>
-          <w:numId w:val="1"/>
-        </w:numPr>
-      </w:pPr>
-      <w:r>
-        <w:t>Improve exception handling.</w:t>
+        <w:t>More specific exception types.</w:t>
       </w:r>
     </w:p>
     <w:p>
@@ -404,7 +393,7 @@
         </w:numPr>
       </w:pPr>
       <w:r>
-        <w:t>More specific exception types.</w:t>
+        <w:t>More information attached to the exception.</w:t>
       </w:r>
     </w:p>
     <w:p>
@@ -416,19 +405,15 @@
         </w:numPr>
       </w:pPr>
       <w:r>
-        <w:t>More information attached to the exception.</w:t>
-      </w:r>
-    </w:p>
-    <w:p>
-      <w:pPr>
-        <w:pStyle w:val="ListParagraph"/>
-        <w:numPr>
-          <w:ilvl w:val="2"/>
-          <w:numId w:val="1"/>
-        </w:numPr>
-      </w:pPr>
-      <w:r>
-        <w:t>Transactional APIs incl rollback support etc.</w:t>
+        <w:t xml:space="preserve">Transactional APIs </w:t>
+      </w:r>
+      <w:proofErr w:type="spellStart"/>
+      <w:r>
+        <w:t>incl</w:t>
+      </w:r>
+      <w:proofErr w:type="spellEnd"/>
+      <w:r>
+        <w:t xml:space="preserve"> rollback support etc.</w:t>
       </w:r>
     </w:p>
     <w:p>
@@ -453,6 +438,37 @@
       </w:pPr>
       <w:r>
         <w:t>Template concept checking and improved error messages.</w:t>
+      </w:r>
+    </w:p>
+    <w:p>
+      <w:pPr>
+        <w:pStyle w:val="ListParagraph"/>
+        <w:numPr>
+          <w:ilvl w:val="1"/>
+          <w:numId w:val="1"/>
+        </w:numPr>
+      </w:pPr>
+      <w:r>
+        <w:t xml:space="preserve">Fix name of </w:t>
+      </w:r>
+      <w:proofErr w:type="spellStart"/>
+      <w:r>
+        <w:t>WriteList</w:t>
+      </w:r>
+      <w:proofErr w:type="spellEnd"/>
+      <w:r>
+        <w:t>/</w:t>
+      </w:r>
+      <w:proofErr w:type="spellStart"/>
+      <w:r>
+        <w:t>ReadList</w:t>
+      </w:r>
+      <w:proofErr w:type="spellEnd"/>
+      <w:r>
+        <w:t>?</w:t>
+      </w:r>
+      <w:r>
+        <w:t xml:space="preserve"> (They actually only use vectors)</w:t>
       </w:r>
     </w:p>
     <w:p>
@@ -499,44 +515,76 @@
         </w:numPr>
       </w:pPr>
       <w:r>
+        <w:t>Python bindings.</w:t>
+      </w:r>
+    </w:p>
+    <w:p>
+      <w:pPr>
+        <w:pStyle w:val="ListParagraph"/>
+        <w:numPr>
+          <w:ilvl w:val="1"/>
+          <w:numId w:val="1"/>
+        </w:numPr>
+      </w:pPr>
+      <w:r>
+        <w:t>Important! Ensure -</w:t>
+      </w:r>
+      <w:proofErr w:type="spellStart"/>
+      <w:r>
+        <w:t>fno</w:t>
+      </w:r>
+      <w:proofErr w:type="spellEnd"/>
+      <w:r>
+        <w:t xml:space="preserve">-strict-aliasing is used under GCC as it seems </w:t>
+      </w:r>
+      <w:proofErr w:type="spellStart"/>
+      <w:r>
+        <w:t>Boost.Python</w:t>
+      </w:r>
+      <w:proofErr w:type="spellEnd"/>
+      <w:r>
+        <w:t xml:space="preserve"> has aliasing violations which cause spurious </w:t>
+      </w:r>
+      <w:proofErr w:type="spellStart"/>
+      <w:r>
+        <w:t>segfaults</w:t>
+      </w:r>
+      <w:proofErr w:type="spellEnd"/>
+      <w:r>
+        <w:t xml:space="preserve"> and other issues.</w:t>
+      </w:r>
+    </w:p>
+    <w:p>
+      <w:pPr>
+        <w:pStyle w:val="ListParagraph"/>
+        <w:numPr>
+          <w:ilvl w:val="0"/>
+          <w:numId w:val="1"/>
+        </w:numPr>
+      </w:pPr>
+      <w:r>
+        <w:t>Basic base hook.</w:t>
+      </w:r>
+    </w:p>
+    <w:p>
+      <w:pPr>
+        <w:pStyle w:val="ListParagraph"/>
+        <w:numPr>
+          <w:ilvl w:val="0"/>
+          <w:numId w:val="1"/>
+        </w:numPr>
+      </w:pPr>
+      <w:r>
         <w:lastRenderedPageBreak/>
-        <w:t>Python bindings.</w:t>
-      </w:r>
-    </w:p>
-    <w:p>
-      <w:pPr>
-        <w:pStyle w:val="ListParagraph"/>
-        <w:numPr>
-          <w:ilvl w:val="1"/>
-          <w:numId w:val="1"/>
-        </w:numPr>
-      </w:pPr>
-      <w:r>
-        <w:t>Important! Ensure -fno-strict-aliasing is used under GCC as it seems Boost.Python has aliasing violations which cause spurious segfaults and other issues.</w:t>
-      </w:r>
-    </w:p>
-    <w:p>
-      <w:pPr>
-        <w:pStyle w:val="ListParagraph"/>
-        <w:numPr>
-          <w:ilvl w:val="0"/>
-          <w:numId w:val="1"/>
-        </w:numPr>
-      </w:pPr>
-      <w:r>
-        <w:t>Basic base hook.</w:t>
-      </w:r>
-    </w:p>
-    <w:p>
-      <w:pPr>
-        <w:pStyle w:val="ListParagraph"/>
-        <w:numPr>
-          <w:ilvl w:val="0"/>
-          <w:numId w:val="1"/>
-        </w:numPr>
-      </w:pPr>
-      <w:r>
-        <w:t xml:space="preserve">Helper service to run HadesMem tools as ‘SYSTEM’ for when </w:t>
+        <w:t xml:space="preserve">Helper service to run </w:t>
+      </w:r>
+      <w:proofErr w:type="spellStart"/>
+      <w:r>
+        <w:t>HadesMem</w:t>
+      </w:r>
+      <w:proofErr w:type="spellEnd"/>
+      <w:r>
+        <w:t xml:space="preserve"> tools as ‘SYSTEM’ for when </w:t>
       </w:r>
       <w:r>
         <w:t>manipulating</w:t>
@@ -557,7 +605,57 @@
         <w:t>Debugging</w:t>
       </w:r>
       <w:r>
-        <w:t xml:space="preserve"> APIs (sw bp, hw bp, conditional bp, single stepping, stack trace, etc)</w:t>
+        <w:t xml:space="preserve"> APIs (</w:t>
+      </w:r>
+      <w:proofErr w:type="spellStart"/>
+      <w:r>
+        <w:t>sw</w:t>
+      </w:r>
+      <w:proofErr w:type="spellEnd"/>
+      <w:r>
+        <w:t xml:space="preserve"> </w:t>
+      </w:r>
+      <w:proofErr w:type="spellStart"/>
+      <w:r>
+        <w:t>bp</w:t>
+      </w:r>
+      <w:proofErr w:type="spellEnd"/>
+      <w:r>
+        <w:t xml:space="preserve">, </w:t>
+      </w:r>
+      <w:proofErr w:type="spellStart"/>
+      <w:proofErr w:type="gramStart"/>
+      <w:r>
+        <w:t>hw</w:t>
+      </w:r>
+      <w:proofErr w:type="spellEnd"/>
+      <w:proofErr w:type="gramEnd"/>
+      <w:r>
+        <w:t xml:space="preserve"> </w:t>
+      </w:r>
+      <w:proofErr w:type="spellStart"/>
+      <w:r>
+        <w:t>bp</w:t>
+      </w:r>
+      <w:proofErr w:type="spellEnd"/>
+      <w:r>
+        <w:t xml:space="preserve">, conditional </w:t>
+      </w:r>
+      <w:proofErr w:type="spellStart"/>
+      <w:r>
+        <w:t>bp</w:t>
+      </w:r>
+      <w:proofErr w:type="spellEnd"/>
+      <w:r>
+        <w:t xml:space="preserve">, single stepping, stack trace, </w:t>
+      </w:r>
+      <w:proofErr w:type="spellStart"/>
+      <w:r>
+        <w:t>etc</w:t>
+      </w:r>
+      <w:proofErr w:type="spellEnd"/>
+      <w:r>
+        <w:t>)</w:t>
       </w:r>
       <w:r>
         <w:t>.</w:t>
@@ -596,44 +694,108 @@
         </w:numPr>
       </w:pPr>
       <w:r>
-        <w:t>Custom GetModuleHandle, GetProcAddress, etc.</w:t>
+        <w:t xml:space="preserve">Custom </w:t>
+      </w:r>
+      <w:proofErr w:type="spellStart"/>
+      <w:r>
+        <w:t>GetModuleHandle</w:t>
+      </w:r>
+      <w:proofErr w:type="spellEnd"/>
+      <w:r>
+        <w:t xml:space="preserve">, </w:t>
+      </w:r>
+      <w:proofErr w:type="spellStart"/>
+      <w:r>
+        <w:t>GetProcAddress</w:t>
+      </w:r>
+      <w:proofErr w:type="spellEnd"/>
+      <w:r>
+        <w:t>, etc.</w:t>
       </w:r>
     </w:p>
     <w:p>
       <w:pPr>
         <w:ind w:left="2160" w:hanging="2160"/>
       </w:pPr>
+      <w:proofErr w:type="spellStart"/>
       <w:r>
         <w:rPr>
           <w:b/>
         </w:rPr>
         <w:t>MemoryMgr</w:t>
       </w:r>
-    </w:p>
-    <w:p>
-      <w:pPr>
-        <w:pStyle w:val="ListParagraph"/>
-        <w:numPr>
-          <w:ilvl w:val="0"/>
-          <w:numId w:val="1"/>
-        </w:numPr>
-      </w:pPr>
-      <w:r>
-        <w:t>‘Unchecked’ read/write etc functions designed for speed and use in ReadString etc where you only want to check page protections once, then forget about it.</w:t>
-      </w:r>
-      <w:bookmarkStart w:id="0" w:name="_GoBack"/>
-      <w:bookmarkEnd w:id="0"/>
-    </w:p>
-    <w:p>
-      <w:pPr>
-        <w:pStyle w:val="ListParagraph"/>
-        <w:numPr>
-          <w:ilvl w:val="0"/>
-          <w:numId w:val="1"/>
-        </w:numPr>
-      </w:pPr>
-      <w:r>
-        <w:t>Use Boost.FunctionTypes in remote function caller to detect calling convention. (Also use TMP to detect number of args and their types etc).</w:t>
+      <w:proofErr w:type="spellEnd"/>
+    </w:p>
+    <w:p>
+      <w:pPr>
+        <w:pStyle w:val="ListParagraph"/>
+        <w:numPr>
+          <w:ilvl w:val="0"/>
+          <w:numId w:val="1"/>
+        </w:numPr>
+      </w:pPr>
+      <w:r>
+        <w:t xml:space="preserve">‘Unchecked’ read/write </w:t>
+      </w:r>
+      <w:proofErr w:type="spellStart"/>
+      <w:r>
+        <w:t>etc</w:t>
+      </w:r>
+      <w:proofErr w:type="spellEnd"/>
+      <w:r>
+        <w:t xml:space="preserve"> functions designed for speed and use in </w:t>
+      </w:r>
+      <w:proofErr w:type="spellStart"/>
+      <w:r>
+        <w:t>ReadString</w:t>
+      </w:r>
+      <w:proofErr w:type="spellEnd"/>
+      <w:r>
+        <w:t xml:space="preserve"> </w:t>
+      </w:r>
+      <w:proofErr w:type="spellStart"/>
+      <w:r>
+        <w:t>etc</w:t>
+      </w:r>
+      <w:proofErr w:type="spellEnd"/>
+      <w:r>
+        <w:t xml:space="preserve"> where you only want to check page protections once, then forget about it.</w:t>
+      </w:r>
+    </w:p>
+    <w:p>
+      <w:pPr>
+        <w:pStyle w:val="ListParagraph"/>
+        <w:numPr>
+          <w:ilvl w:val="0"/>
+          <w:numId w:val="1"/>
+        </w:numPr>
+      </w:pPr>
+      <w:r>
+        <w:t xml:space="preserve">Use </w:t>
+      </w:r>
+      <w:proofErr w:type="spellStart"/>
+      <w:r>
+        <w:t>Boost.FunctionTypes</w:t>
+      </w:r>
+      <w:proofErr w:type="spellEnd"/>
+      <w:r>
+        <w:t xml:space="preserve"> in remote function caller to detect calling convention. (Also use TMP to detect number of </w:t>
+      </w:r>
+      <w:proofErr w:type="spellStart"/>
+      <w:r>
+        <w:t>args</w:t>
+      </w:r>
+      <w:proofErr w:type="spellEnd"/>
+      <w:r>
+        <w:t xml:space="preserve"> and their types </w:t>
+      </w:r>
+      <w:proofErr w:type="spellStart"/>
+      <w:r>
+        <w:t>etc</w:t>
+      </w:r>
+      <w:proofErr w:type="spellEnd"/>
+      <w:r>
+        <w:t>).</w:t>
       </w:r>
     </w:p>
     <w:p>
@@ -657,7 +819,15 @@
         </w:numPr>
       </w:pPr>
       <w:r>
-        <w:t>Improve genericity of parameter passing in remote function caller.</w:t>
+        <w:t xml:space="preserve">Improve </w:t>
+      </w:r>
+      <w:proofErr w:type="spellStart"/>
+      <w:r>
+        <w:t>genericity</w:t>
+      </w:r>
+      <w:proofErr w:type="spellEnd"/>
+      <w:r>
+        <w:t xml:space="preserve"> of parameter passing in remote function caller.</w:t>
       </w:r>
     </w:p>
     <w:p>
@@ -724,23 +894,33 @@
       </w:r>
     </w:p>
     <w:p>
+      <w:proofErr w:type="spellStart"/>
       <w:r>
         <w:rPr>
           <w:b/>
         </w:rPr>
         <w:t>ManualMap</w:t>
       </w:r>
-    </w:p>
-    <w:p>
-      <w:pPr>
-        <w:pStyle w:val="ListParagraph"/>
-        <w:numPr>
-          <w:ilvl w:val="0"/>
-          <w:numId w:val="1"/>
-        </w:numPr>
-      </w:pPr>
-      <w:r>
-        <w:t>Exception handling support under x86 SafeSEH and x64.</w:t>
+      <w:proofErr w:type="spellEnd"/>
+    </w:p>
+    <w:p>
+      <w:pPr>
+        <w:pStyle w:val="ListParagraph"/>
+        <w:numPr>
+          <w:ilvl w:val="0"/>
+          <w:numId w:val="1"/>
+        </w:numPr>
+      </w:pPr>
+      <w:r>
+        <w:t xml:space="preserve">Exception handling support under x86 </w:t>
+      </w:r>
+      <w:proofErr w:type="spellStart"/>
+      <w:r>
+        <w:t>SafeSEH</w:t>
+      </w:r>
+      <w:proofErr w:type="spellEnd"/>
+      <w:r>
+        <w:t xml:space="preserve"> and x64.</w:t>
       </w:r>
     </w:p>
     <w:p>
@@ -832,7 +1012,23 @@
         </w:numPr>
       </w:pPr>
       <w:r>
-        <w:t xml:space="preserve">Get address of Kernel32!LoadLibrary ‘manually’ rather than using a local GetProcAddress and </w:t>
+        <w:t>Get address of Kernel32</w:t>
+      </w:r>
+      <w:proofErr w:type="gramStart"/>
+      <w:r>
+        <w:t>!LoadLibrary</w:t>
+      </w:r>
+      <w:proofErr w:type="gramEnd"/>
+      <w:r>
+        <w:t xml:space="preserve"> ‘manually’ rather than using a local </w:t>
+      </w:r>
+      <w:proofErr w:type="spellStart"/>
+      <w:r>
+        <w:t>GetProcAddress</w:t>
+      </w:r>
+      <w:proofErr w:type="spellEnd"/>
+      <w:r>
+        <w:t xml:space="preserve"> and </w:t>
       </w:r>
       <w:r>
         <w:t>pointer arithmetic.</w:t>
@@ -847,7 +1043,15 @@
         </w:numPr>
       </w:pPr>
       <w:r>
-        <w:t>Whilst this works in all normal cases, it doesn’t work when the target has shims enabled which hook LoadLibrary.</w:t>
+        <w:t xml:space="preserve">Whilst this works in all normal cases, it doesn’t work when the target has shims enabled which hook </w:t>
+      </w:r>
+      <w:proofErr w:type="spellStart"/>
+      <w:r>
+        <w:t>LoadLibrary</w:t>
+      </w:r>
+      <w:proofErr w:type="spellEnd"/>
+      <w:r>
+        <w:t>.</w:t>
       </w:r>
     </w:p>
     <w:p>
@@ -891,40 +1095,48 @@
         </w:numPr>
       </w:pPr>
       <w:r>
+        <w:t>Improved relative instruction rebuilding (including conditionals).</w:t>
+      </w:r>
+      <w:r>
+        <w:t xml:space="preserve"> </w:t>
+      </w:r>
+      <w:proofErr w:type="gramStart"/>
+      <w:r>
+        <w:t>x64</w:t>
+      </w:r>
+      <w:proofErr w:type="gramEnd"/>
+      <w:r>
+        <w:t xml:space="preserve"> has far more IP relative instructions than x86.</w:t>
+      </w:r>
+    </w:p>
+    <w:p>
+      <w:pPr>
+        <w:pStyle w:val="ListParagraph"/>
+        <w:numPr>
+          <w:ilvl w:val="0"/>
+          <w:numId w:val="1"/>
+        </w:numPr>
+      </w:pPr>
+      <w:r>
+        <w:t>Freeze target when hooking</w:t>
+      </w:r>
+      <w:r>
+        <w:t xml:space="preserve"> (except calling thread if applicable – e.g. in injected code)</w:t>
+      </w:r>
+      <w:r>
+        <w:t>.</w:t>
+      </w:r>
+    </w:p>
+    <w:p>
+      <w:pPr>
+        <w:pStyle w:val="ListParagraph"/>
+        <w:numPr>
+          <w:ilvl w:val="0"/>
+          <w:numId w:val="1"/>
+        </w:numPr>
+      </w:pPr>
+      <w:r>
         <w:lastRenderedPageBreak/>
-        <w:t>Improved relative instruction rebuilding (including conditionals).</w:t>
-      </w:r>
-      <w:r>
-        <w:t xml:space="preserve"> x64 has far more IP relative instructions than x86.</w:t>
-      </w:r>
-    </w:p>
-    <w:p>
-      <w:pPr>
-        <w:pStyle w:val="ListParagraph"/>
-        <w:numPr>
-          <w:ilvl w:val="0"/>
-          <w:numId w:val="1"/>
-        </w:numPr>
-      </w:pPr>
-      <w:r>
-        <w:t>Freeze target when hooking</w:t>
-      </w:r>
-      <w:r>
-        <w:t xml:space="preserve"> (except calling thread if applicable – e.g. in injected code)</w:t>
-      </w:r>
-      <w:r>
-        <w:t>.</w:t>
-      </w:r>
-    </w:p>
-    <w:p>
-      <w:pPr>
-        <w:pStyle w:val="ListParagraph"/>
-        <w:numPr>
-          <w:ilvl w:val="0"/>
-          <w:numId w:val="1"/>
-        </w:numPr>
-      </w:pPr>
-      <w:r>
         <w:t>When hooking on x64 try to find a free memory block for the trampoline that is within RIP-relative range of the detour. Only if one cannot be acquired should we fall back to a system-provided address and an absolute jump.</w:t>
       </w:r>
     </w:p>
@@ -936,8 +1148,13 @@
           <w:numId w:val="1"/>
         </w:numPr>
       </w:pPr>
-      <w:r>
-        <w:t>Uncopyable, so make moveable.</w:t>
+      <w:proofErr w:type="spellStart"/>
+      <w:r>
+        <w:t>Uncopyable</w:t>
+      </w:r>
+      <w:proofErr w:type="spellEnd"/>
+      <w:r>
+        <w:t>, so make moveable.</w:t>
       </w:r>
     </w:p>
     <w:p>
@@ -997,16 +1214,34 @@
         </w:numPr>
       </w:pPr>
       <w:r>
-        <w:t>Detect cases where hooking may overflow past the end of a function, and fail. (Provide policy or flag to allow overriding this behaviour.) Examples may be instructions such as ‘int 3’, ‘ret’, ‘jmp’, etc.</w:t>
-      </w:r>
-    </w:p>
-    <w:p>
+        <w:t>Detect cases where hooking may overflow past the end of a function, and fail. (Provide policy or flag to allow overriding this behaviour.) Examples may be instructions such as ‘</w:t>
+      </w:r>
+      <w:proofErr w:type="spellStart"/>
+      <w:r>
+        <w:t>int</w:t>
+      </w:r>
+      <w:proofErr w:type="spellEnd"/>
+      <w:r>
+        <w:t xml:space="preserve"> 3’, ‘ret’, ‘</w:t>
+      </w:r>
+      <w:proofErr w:type="spellStart"/>
+      <w:r>
+        <w:t>jmp</w:t>
+      </w:r>
+      <w:proofErr w:type="spellEnd"/>
+      <w:r>
+        <w:t>’, etc.</w:t>
+      </w:r>
+    </w:p>
+    <w:p>
+      <w:proofErr w:type="spellStart"/>
       <w:r>
         <w:rPr>
           <w:b/>
         </w:rPr>
         <w:t>FindPattern</w:t>
       </w:r>
+      <w:proofErr w:type="spellEnd"/>
     </w:p>
     <w:p>
       <w:pPr>
@@ -1060,29 +1295,47 @@
       </w:r>
     </w:p>
     <w:p>
+      <w:proofErr w:type="spellStart"/>
       <w:r>
         <w:rPr>
           <w:b/>
         </w:rPr>
         <w:t>PeLib</w:t>
       </w:r>
-    </w:p>
-    <w:p>
-      <w:pPr>
-        <w:pStyle w:val="ListParagraph"/>
-        <w:numPr>
-          <w:ilvl w:val="0"/>
-          <w:numId w:val="1"/>
-        </w:numPr>
-      </w:pPr>
-      <w:r>
-        <w:t>Investigate use of virtual functions for file vs memory</w:t>
+      <w:proofErr w:type="spellEnd"/>
+    </w:p>
+    <w:p>
+      <w:pPr>
+        <w:pStyle w:val="ListParagraph"/>
+        <w:numPr>
+          <w:ilvl w:val="0"/>
+          <w:numId w:val="1"/>
+        </w:numPr>
+      </w:pPr>
+      <w:r>
+        <w:t xml:space="preserve">Investigate use of virtual functions for file </w:t>
+      </w:r>
+      <w:proofErr w:type="spellStart"/>
+      <w:r>
+        <w:t>vs</w:t>
+      </w:r>
+      <w:proofErr w:type="spellEnd"/>
+      <w:r>
+        <w:t xml:space="preserve"> memory</w:t>
       </w:r>
       <w:r>
         <w:t xml:space="preserve"> access</w:t>
       </w:r>
       <w:r>
-        <w:t xml:space="preserve"> (RvaToVa)</w:t>
+        <w:t xml:space="preserve"> (</w:t>
+      </w:r>
+      <w:proofErr w:type="spellStart"/>
+      <w:r>
+        <w:t>RvaToVa</w:t>
+      </w:r>
+      <w:proofErr w:type="spellEnd"/>
+      <w:r>
+        <w:t>)</w:t>
       </w:r>
       <w:r>
         <w:t xml:space="preserve">. </w:t>
@@ -1109,7 +1362,15 @@
         </w:numPr>
       </w:pPr>
       <w:r>
-        <w:t>Note: May cause problems when copying ‘PeFile’ type.</w:t>
+        <w:t>Note: May cause problems when copying ‘</w:t>
+      </w:r>
+      <w:proofErr w:type="spellStart"/>
+      <w:r>
+        <w:t>PeFile</w:t>
+      </w:r>
+      <w:proofErr w:type="spellEnd"/>
+      <w:r>
+        <w:t>’ type.</w:t>
       </w:r>
     </w:p>
     <w:p>
@@ -1136,19 +1397,43 @@
         <w:t xml:space="preserve">E.g. </w:t>
       </w:r>
       <w:r>
-        <w:t>Check NumberOfRvaAndSizes in NtHeaders before attempting to retrieve a data dir.</w:t>
-      </w:r>
-    </w:p>
-    <w:p>
-      <w:pPr>
-        <w:pStyle w:val="ListParagraph"/>
-        <w:numPr>
-          <w:ilvl w:val="0"/>
-          <w:numId w:val="1"/>
-        </w:numPr>
-      </w:pPr>
-      <w:r>
-        <w:t>Cache base pointers etc rather than retrieving it manually in every getter/setter. Slightly less ‘robust’, but due to the typically ‘read-only’ nature of the data this is the expected behaviour in all known cases anyway.</w:t>
+        <w:t xml:space="preserve">Check </w:t>
+      </w:r>
+      <w:proofErr w:type="spellStart"/>
+      <w:r>
+        <w:t>NumberOfRvaAndSizes</w:t>
+      </w:r>
+      <w:proofErr w:type="spellEnd"/>
+      <w:r>
+        <w:t xml:space="preserve"> in </w:t>
+      </w:r>
+      <w:proofErr w:type="spellStart"/>
+      <w:r>
+        <w:t>NtHeaders</w:t>
+      </w:r>
+      <w:proofErr w:type="spellEnd"/>
+      <w:r>
+        <w:t xml:space="preserve"> before attempting to retrieve a data dir.</w:t>
+      </w:r>
+    </w:p>
+    <w:p>
+      <w:pPr>
+        <w:pStyle w:val="ListParagraph"/>
+        <w:numPr>
+          <w:ilvl w:val="0"/>
+          <w:numId w:val="1"/>
+        </w:numPr>
+      </w:pPr>
+      <w:r>
+        <w:t xml:space="preserve">Cache base pointers </w:t>
+      </w:r>
+      <w:proofErr w:type="spellStart"/>
+      <w:r>
+        <w:t>etc</w:t>
+      </w:r>
+      <w:proofErr w:type="spellEnd"/>
+      <w:r>
+        <w:t xml:space="preserve"> rather than retrieving it manually in every getter/setter. Slightly less ‘robust’, but due to the typically ‘read-only’ nature of the data this is the expected behaviour in all known cases anyway.</w:t>
       </w:r>
     </w:p>
     <w:p>
@@ -1244,7 +1529,15 @@
         </w:numPr>
       </w:pPr>
       <w:r>
-        <w:t>Load config directory.</w:t>
+        <w:t xml:space="preserve">Load </w:t>
+      </w:r>
+      <w:proofErr w:type="spellStart"/>
+      <w:r>
+        <w:t>config</w:t>
+      </w:r>
+      <w:proofErr w:type="spellEnd"/>
+      <w:r>
+        <w:t xml:space="preserve"> directory.</w:t>
       </w:r>
     </w:p>
     <w:p>
@@ -1304,19 +1597,19 @@
         </w:numPr>
       </w:pPr>
       <w:r>
+        <w:t>Full support for writing back to PE file, including automatically performing adjustments where required to fit in new data or remove unnecessary space.</w:t>
+      </w:r>
+    </w:p>
+    <w:p>
+      <w:pPr>
+        <w:pStyle w:val="ListParagraph"/>
+        <w:numPr>
+          <w:ilvl w:val="0"/>
+          <w:numId w:val="1"/>
+        </w:numPr>
+      </w:pPr>
+      <w:r>
         <w:lastRenderedPageBreak/>
-        <w:t>Full support for writing back to PE file, including automatically performing adjustments where required to fit in new data or remove unnecessary space.</w:t>
-      </w:r>
-    </w:p>
-    <w:p>
-      <w:pPr>
-        <w:pStyle w:val="ListParagraph"/>
-        <w:numPr>
-          <w:ilvl w:val="0"/>
-          <w:numId w:val="1"/>
-        </w:numPr>
-      </w:pPr>
-      <w:r>
         <w:t>Improve export forwarding code to detect and handle forward-by-</w:t>
       </w:r>
       <w:r>
@@ -1335,13 +1628,61 @@
         </w:numPr>
       </w:pPr>
       <w:r>
-        <w:t>Helper functions such as FindExport, FindImport, HasDataDir, GetArchitecture,</w:t>
-      </w:r>
-      <w:r>
-        <w:t xml:space="preserve"> IsDotNet,</w:t>
-      </w:r>
-      <w:r>
-        <w:t xml:space="preserve"> GetPDB,</w:t>
+        <w:t xml:space="preserve">Helper functions such as </w:t>
+      </w:r>
+      <w:proofErr w:type="spellStart"/>
+      <w:r>
+        <w:t>FindExport</w:t>
+      </w:r>
+      <w:proofErr w:type="spellEnd"/>
+      <w:r>
+        <w:t xml:space="preserve">, </w:t>
+      </w:r>
+      <w:proofErr w:type="spellStart"/>
+      <w:r>
+        <w:t>FindImport</w:t>
+      </w:r>
+      <w:proofErr w:type="spellEnd"/>
+      <w:r>
+        <w:t xml:space="preserve">, </w:t>
+      </w:r>
+      <w:proofErr w:type="spellStart"/>
+      <w:r>
+        <w:t>HasDataDir</w:t>
+      </w:r>
+      <w:proofErr w:type="spellEnd"/>
+      <w:r>
+        <w:t xml:space="preserve">, </w:t>
+      </w:r>
+      <w:proofErr w:type="spellStart"/>
+      <w:r>
+        <w:t>GetArchitecture</w:t>
+      </w:r>
+      <w:proofErr w:type="spellEnd"/>
+      <w:r>
+        <w:t>,</w:t>
+      </w:r>
+      <w:r>
+        <w:t xml:space="preserve"> </w:t>
+      </w:r>
+      <w:proofErr w:type="spellStart"/>
+      <w:r>
+        <w:t>IsDotNet</w:t>
+      </w:r>
+      <w:proofErr w:type="spellEnd"/>
+      <w:r>
+        <w:t>,</w:t>
+      </w:r>
+      <w:r>
+        <w:t xml:space="preserve"> </w:t>
+      </w:r>
+      <w:proofErr w:type="spellStart"/>
+      <w:r>
+        <w:t>GetPDB</w:t>
+      </w:r>
+      <w:proofErr w:type="spellEnd"/>
+      <w:r>
+        <w:t>,</w:t>
       </w:r>
       <w:r>
         <w:t xml:space="preserve"> etc.</w:t>
@@ -1356,7 +1697,15 @@
         </w:numPr>
       </w:pPr>
       <w:r>
-        <w:t>Test against pathological cases such as Corkami tests.</w:t>
+        <w:t xml:space="preserve">Test against pathological cases such as </w:t>
+      </w:r>
+      <w:proofErr w:type="spellStart"/>
+      <w:r>
+        <w:t>Corkami</w:t>
+      </w:r>
+      <w:proofErr w:type="spellEnd"/>
+      <w:r>
+        <w:t xml:space="preserve"> tests.</w:t>
       </w:r>
     </w:p>
     <w:p>
@@ -1388,19 +1737,35 @@
         </w:numPr>
       </w:pPr>
       <w:r>
-        <w:t>NOP/UnNOP support.</w:t>
-      </w:r>
-    </w:p>
-    <w:p>
-      <w:pPr>
-        <w:pStyle w:val="ListParagraph"/>
-        <w:numPr>
-          <w:ilvl w:val="0"/>
-          <w:numId w:val="1"/>
-        </w:numPr>
-      </w:pPr>
-      <w:r>
-        <w:t>ASM searching API with ‘wildcards’. (MetaASM?)</w:t>
+        <w:t>NOP/</w:t>
+      </w:r>
+      <w:proofErr w:type="spellStart"/>
+      <w:r>
+        <w:t>UnNOP</w:t>
+      </w:r>
+      <w:proofErr w:type="spellEnd"/>
+      <w:r>
+        <w:t xml:space="preserve"> support.</w:t>
+      </w:r>
+    </w:p>
+    <w:p>
+      <w:pPr>
+        <w:pStyle w:val="ListParagraph"/>
+        <w:numPr>
+          <w:ilvl w:val="0"/>
+          <w:numId w:val="1"/>
+        </w:numPr>
+      </w:pPr>
+      <w:r>
+        <w:t>ASM searching API with ‘wildcards’. (</w:t>
+      </w:r>
+      <w:proofErr w:type="spellStart"/>
+      <w:r>
+        <w:t>MetaASM</w:t>
+      </w:r>
+      <w:proofErr w:type="spellEnd"/>
+      <w:r>
+        <w:t>?)</w:t>
       </w:r>
     </w:p>
     <w:p>
@@ -1516,7 +1881,15 @@
         </w:numPr>
       </w:pPr>
       <w:r>
-        <w:t>Memory protection filters (read, write, exec).</w:t>
+        <w:t xml:space="preserve">Memory protection filters (read, write, </w:t>
+      </w:r>
+      <w:proofErr w:type="gramStart"/>
+      <w:r>
+        <w:t>exec</w:t>
+      </w:r>
+      <w:proofErr w:type="gramEnd"/>
+      <w:r>
+        <w:t>).</w:t>
       </w:r>
     </w:p>
     <w:p>
@@ -1588,7 +1961,15 @@
         </w:numPr>
       </w:pPr>
       <w:r>
-        <w:t>Unknown value scan.</w:t>
+        <w:t xml:space="preserve">Unknown </w:t>
+      </w:r>
+      <w:proofErr w:type="gramStart"/>
+      <w:r>
+        <w:t>value scan</w:t>
+      </w:r>
+      <w:proofErr w:type="gramEnd"/>
+      <w:r>
+        <w:t>.</w:t>
       </w:r>
     </w:p>
     <w:p>

</xml_diff>

<commit_message>
* Rename ReadList/WriteList to ReadVector/WriteVector. * Fix enable_if formatting in Read/Write APIs. * Fix name of read tests.
</commit_message>
<xml_diff>
--- a/misc/todo.docx
+++ b/misc/todo.docx
@@ -315,170 +315,127 @@
           <w:numId w:val="1"/>
         </w:numPr>
       </w:pPr>
+      <w:r>
+        <w:t>Examples</w:t>
+      </w:r>
+    </w:p>
+    <w:p>
+      <w:pPr>
+        <w:pStyle w:val="ListParagraph"/>
+        <w:numPr>
+          <w:ilvl w:val="1"/>
+          <w:numId w:val="1"/>
+        </w:numPr>
+      </w:pPr>
+      <w:r>
+        <w:t>Demonstrate exception handling.</w:t>
+      </w:r>
+    </w:p>
+    <w:p>
+      <w:pPr>
+        <w:pStyle w:val="ListParagraph"/>
+        <w:numPr>
+          <w:ilvl w:val="1"/>
+          <w:numId w:val="1"/>
+        </w:numPr>
+      </w:pPr>
+      <w:r>
+        <w:t>Demonstrate multi-threading.</w:t>
+      </w:r>
+    </w:p>
+    <w:p>
+      <w:pPr>
+        <w:pStyle w:val="ListParagraph"/>
+        <w:numPr>
+          <w:ilvl w:val="0"/>
+          <w:numId w:val="1"/>
+        </w:numPr>
+      </w:pPr>
+      <w:r>
+        <w:t>Improve quality of existing code.</w:t>
+      </w:r>
+      <w:r>
+        <w:t xml:space="preserve"> </w:t>
+      </w:r>
+    </w:p>
+    <w:p>
+      <w:pPr>
+        <w:pStyle w:val="ListParagraph"/>
+        <w:numPr>
+          <w:ilvl w:val="1"/>
+          <w:numId w:val="1"/>
+        </w:numPr>
+      </w:pPr>
+      <w:r>
+        <w:t>Improve exception handling.</w:t>
+      </w:r>
+    </w:p>
+    <w:p>
+      <w:pPr>
+        <w:pStyle w:val="ListParagraph"/>
+        <w:numPr>
+          <w:ilvl w:val="2"/>
+          <w:numId w:val="1"/>
+        </w:numPr>
+      </w:pPr>
+      <w:r>
+        <w:t>More specific exception types.</w:t>
+      </w:r>
+    </w:p>
+    <w:p>
+      <w:pPr>
+        <w:pStyle w:val="ListParagraph"/>
+        <w:numPr>
+          <w:ilvl w:val="2"/>
+          <w:numId w:val="1"/>
+        </w:numPr>
+      </w:pPr>
+      <w:r>
+        <w:t>More information attached to the exception.</w:t>
+      </w:r>
+    </w:p>
+    <w:p>
+      <w:pPr>
+        <w:pStyle w:val="ListParagraph"/>
+        <w:numPr>
+          <w:ilvl w:val="2"/>
+          <w:numId w:val="1"/>
+        </w:numPr>
+      </w:pPr>
+      <w:r>
+        <w:t xml:space="preserve">Transactional APIs </w:t>
+      </w:r>
+      <w:proofErr w:type="spellStart"/>
+      <w:r>
+        <w:t>incl</w:t>
+      </w:r>
+      <w:proofErr w:type="spellEnd"/>
+      <w:r>
+        <w:t xml:space="preserve"> rollback support etc.</w:t>
+      </w:r>
+    </w:p>
+    <w:p>
+      <w:pPr>
+        <w:pStyle w:val="ListParagraph"/>
+        <w:numPr>
+          <w:ilvl w:val="1"/>
+          <w:numId w:val="1"/>
+        </w:numPr>
+      </w:pPr>
+      <w:r>
+        <w:t>Improve thread-safety guarantees and threading model.</w:t>
+      </w:r>
+    </w:p>
+    <w:p>
+      <w:pPr>
+        <w:pStyle w:val="ListParagraph"/>
+        <w:numPr>
+          <w:ilvl w:val="0"/>
+          <w:numId w:val="1"/>
+        </w:numPr>
+      </w:pPr>
       <w:bookmarkStart w:id="0" w:name="_GoBack"/>
       <w:bookmarkEnd w:id="0"/>
-      <w:r>
-        <w:t>Examples</w:t>
-      </w:r>
-    </w:p>
-    <w:p>
-      <w:pPr>
-        <w:pStyle w:val="ListParagraph"/>
-        <w:numPr>
-          <w:ilvl w:val="1"/>
-          <w:numId w:val="1"/>
-        </w:numPr>
-      </w:pPr>
-      <w:r>
-        <w:t>Demonstrate exception handling.</w:t>
-      </w:r>
-    </w:p>
-    <w:p>
-      <w:pPr>
-        <w:pStyle w:val="ListParagraph"/>
-        <w:numPr>
-          <w:ilvl w:val="1"/>
-          <w:numId w:val="1"/>
-        </w:numPr>
-      </w:pPr>
-      <w:r>
-        <w:t>Demonstrate multi-threading.</w:t>
-      </w:r>
-    </w:p>
-    <w:p>
-      <w:pPr>
-        <w:pStyle w:val="ListParagraph"/>
-        <w:numPr>
-          <w:ilvl w:val="0"/>
-          <w:numId w:val="1"/>
-        </w:numPr>
-      </w:pPr>
-      <w:r>
-        <w:t>Improve quality of existing code.</w:t>
-      </w:r>
-      <w:r>
-        <w:t xml:space="preserve"> </w:t>
-      </w:r>
-    </w:p>
-    <w:p>
-      <w:pPr>
-        <w:pStyle w:val="ListParagraph"/>
-        <w:numPr>
-          <w:ilvl w:val="1"/>
-          <w:numId w:val="1"/>
-        </w:numPr>
-      </w:pPr>
-      <w:r>
-        <w:t>Improve exception handling.</w:t>
-      </w:r>
-    </w:p>
-    <w:p>
-      <w:pPr>
-        <w:pStyle w:val="ListParagraph"/>
-        <w:numPr>
-          <w:ilvl w:val="2"/>
-          <w:numId w:val="1"/>
-        </w:numPr>
-      </w:pPr>
-      <w:r>
-        <w:t>More specific exception types.</w:t>
-      </w:r>
-    </w:p>
-    <w:p>
-      <w:pPr>
-        <w:pStyle w:val="ListParagraph"/>
-        <w:numPr>
-          <w:ilvl w:val="2"/>
-          <w:numId w:val="1"/>
-        </w:numPr>
-      </w:pPr>
-      <w:r>
-        <w:t>More information attached to the exception.</w:t>
-      </w:r>
-    </w:p>
-    <w:p>
-      <w:pPr>
-        <w:pStyle w:val="ListParagraph"/>
-        <w:numPr>
-          <w:ilvl w:val="2"/>
-          <w:numId w:val="1"/>
-        </w:numPr>
-      </w:pPr>
-      <w:r>
-        <w:t xml:space="preserve">Transactional APIs </w:t>
-      </w:r>
-      <w:proofErr w:type="spellStart"/>
-      <w:r>
-        <w:t>incl</w:t>
-      </w:r>
-      <w:proofErr w:type="spellEnd"/>
-      <w:r>
-        <w:t xml:space="preserve"> rollback support etc.</w:t>
-      </w:r>
-    </w:p>
-    <w:p>
-      <w:pPr>
-        <w:pStyle w:val="ListParagraph"/>
-        <w:numPr>
-          <w:ilvl w:val="1"/>
-          <w:numId w:val="1"/>
-        </w:numPr>
-      </w:pPr>
-      <w:r>
-        <w:t>Improve thread-safety guarantees and threading model.</w:t>
-      </w:r>
-    </w:p>
-    <w:p>
-      <w:pPr>
-        <w:pStyle w:val="ListParagraph"/>
-        <w:numPr>
-          <w:ilvl w:val="1"/>
-          <w:numId w:val="1"/>
-        </w:numPr>
-      </w:pPr>
-      <w:r>
-        <w:t>Template concept checking and improved error messages.</w:t>
-      </w:r>
-    </w:p>
-    <w:p>
-      <w:pPr>
-        <w:pStyle w:val="ListParagraph"/>
-        <w:numPr>
-          <w:ilvl w:val="1"/>
-          <w:numId w:val="1"/>
-        </w:numPr>
-      </w:pPr>
-      <w:r>
-        <w:t xml:space="preserve">Fix name of </w:t>
-      </w:r>
-      <w:proofErr w:type="spellStart"/>
-      <w:r>
-        <w:t>WriteList</w:t>
-      </w:r>
-      <w:proofErr w:type="spellEnd"/>
-      <w:r>
-        <w:t>/</w:t>
-      </w:r>
-      <w:proofErr w:type="spellStart"/>
-      <w:r>
-        <w:t>ReadList</w:t>
-      </w:r>
-      <w:proofErr w:type="spellEnd"/>
-      <w:r>
-        <w:t>?</w:t>
-      </w:r>
-      <w:r>
-        <w:t xml:space="preserve"> (They actually only use vectors)</w:t>
-      </w:r>
-    </w:p>
-    <w:p>
-      <w:pPr>
-        <w:pStyle w:val="ListParagraph"/>
-        <w:numPr>
-          <w:ilvl w:val="0"/>
-          <w:numId w:val="1"/>
-        </w:numPr>
-      </w:pPr>
       <w:r>
         <w:t>Light Windows API wrapper.</w:t>
       </w:r>
@@ -575,101 +532,101 @@
         </w:numPr>
       </w:pPr>
       <w:r>
+        <w:t xml:space="preserve">Helper service to run </w:t>
+      </w:r>
+      <w:proofErr w:type="spellStart"/>
+      <w:r>
+        <w:t>HadesMem</w:t>
+      </w:r>
+      <w:proofErr w:type="spellEnd"/>
+      <w:r>
+        <w:t xml:space="preserve"> tools as ‘SYSTEM’ for when </w:t>
+      </w:r>
+      <w:r>
+        <w:t>manipulating</w:t>
+      </w:r>
+      <w:r>
+        <w:t xml:space="preserve"> certain protected/critical processes (running in separate desktops, sessions, etc.).</w:t>
+      </w:r>
+    </w:p>
+    <w:p>
+      <w:pPr>
+        <w:pStyle w:val="ListParagraph"/>
+        <w:numPr>
+          <w:ilvl w:val="0"/>
+          <w:numId w:val="1"/>
+        </w:numPr>
+      </w:pPr>
+      <w:r>
+        <w:t>Debugging</w:t>
+      </w:r>
+      <w:r>
+        <w:t xml:space="preserve"> APIs (</w:t>
+      </w:r>
+      <w:proofErr w:type="spellStart"/>
+      <w:r>
+        <w:t>sw</w:t>
+      </w:r>
+      <w:proofErr w:type="spellEnd"/>
+      <w:r>
+        <w:t xml:space="preserve"> </w:t>
+      </w:r>
+      <w:proofErr w:type="spellStart"/>
+      <w:r>
+        <w:t>bp</w:t>
+      </w:r>
+      <w:proofErr w:type="spellEnd"/>
+      <w:r>
+        <w:t xml:space="preserve">, </w:t>
+      </w:r>
+      <w:proofErr w:type="spellStart"/>
+      <w:proofErr w:type="gramStart"/>
+      <w:r>
+        <w:t>hw</w:t>
+      </w:r>
+      <w:proofErr w:type="spellEnd"/>
+      <w:proofErr w:type="gramEnd"/>
+      <w:r>
+        <w:t xml:space="preserve"> </w:t>
+      </w:r>
+      <w:proofErr w:type="spellStart"/>
+      <w:r>
+        <w:t>bp</w:t>
+      </w:r>
+      <w:proofErr w:type="spellEnd"/>
+      <w:r>
+        <w:t xml:space="preserve">, conditional </w:t>
+      </w:r>
+      <w:proofErr w:type="spellStart"/>
+      <w:r>
+        <w:t>bp</w:t>
+      </w:r>
+      <w:proofErr w:type="spellEnd"/>
+      <w:r>
+        <w:t xml:space="preserve">, single stepping, stack trace, </w:t>
+      </w:r>
+      <w:proofErr w:type="spellStart"/>
+      <w:r>
+        <w:t>etc</w:t>
+      </w:r>
+      <w:proofErr w:type="spellEnd"/>
+      <w:r>
+        <w:t>)</w:t>
+      </w:r>
+      <w:r>
+        <w:t>.</w:t>
+      </w:r>
+    </w:p>
+    <w:p>
+      <w:pPr>
+        <w:pStyle w:val="ListParagraph"/>
+        <w:numPr>
+          <w:ilvl w:val="0"/>
+          <w:numId w:val="1"/>
+        </w:numPr>
+      </w:pPr>
+      <w:r>
         <w:lastRenderedPageBreak/>
-        <w:t xml:space="preserve">Helper service to run </w:t>
-      </w:r>
-      <w:proofErr w:type="spellStart"/>
-      <w:r>
-        <w:t>HadesMem</w:t>
-      </w:r>
-      <w:proofErr w:type="spellEnd"/>
-      <w:r>
-        <w:t xml:space="preserve"> tools as ‘SYSTEM’ for when </w:t>
-      </w:r>
-      <w:r>
-        <w:t>manipulating</w:t>
-      </w:r>
-      <w:r>
-        <w:t xml:space="preserve"> certain protected/critical processes (running in separate desktops, sessions, etc.).</w:t>
-      </w:r>
-    </w:p>
-    <w:p>
-      <w:pPr>
-        <w:pStyle w:val="ListParagraph"/>
-        <w:numPr>
-          <w:ilvl w:val="0"/>
-          <w:numId w:val="1"/>
-        </w:numPr>
-      </w:pPr>
-      <w:r>
-        <w:t>Debugging</w:t>
-      </w:r>
-      <w:r>
-        <w:t xml:space="preserve"> APIs (</w:t>
-      </w:r>
-      <w:proofErr w:type="spellStart"/>
-      <w:r>
-        <w:t>sw</w:t>
-      </w:r>
-      <w:proofErr w:type="spellEnd"/>
-      <w:r>
-        <w:t xml:space="preserve"> </w:t>
-      </w:r>
-      <w:proofErr w:type="spellStart"/>
-      <w:r>
-        <w:t>bp</w:t>
-      </w:r>
-      <w:proofErr w:type="spellEnd"/>
-      <w:r>
-        <w:t xml:space="preserve">, </w:t>
-      </w:r>
-      <w:proofErr w:type="spellStart"/>
-      <w:proofErr w:type="gramStart"/>
-      <w:r>
-        <w:t>hw</w:t>
-      </w:r>
-      <w:proofErr w:type="spellEnd"/>
-      <w:proofErr w:type="gramEnd"/>
-      <w:r>
-        <w:t xml:space="preserve"> </w:t>
-      </w:r>
-      <w:proofErr w:type="spellStart"/>
-      <w:r>
-        <w:t>bp</w:t>
-      </w:r>
-      <w:proofErr w:type="spellEnd"/>
-      <w:r>
-        <w:t xml:space="preserve">, conditional </w:t>
-      </w:r>
-      <w:proofErr w:type="spellStart"/>
-      <w:r>
-        <w:t>bp</w:t>
-      </w:r>
-      <w:proofErr w:type="spellEnd"/>
-      <w:r>
-        <w:t xml:space="preserve">, single stepping, stack trace, </w:t>
-      </w:r>
-      <w:proofErr w:type="spellStart"/>
-      <w:r>
-        <w:t>etc</w:t>
-      </w:r>
-      <w:proofErr w:type="spellEnd"/>
-      <w:r>
-        <w:t>)</w:t>
-      </w:r>
-      <w:r>
-        <w:t>.</w:t>
-      </w:r>
-    </w:p>
-    <w:p>
-      <w:pPr>
-        <w:pStyle w:val="ListParagraph"/>
-        <w:numPr>
-          <w:ilvl w:val="0"/>
-          <w:numId w:val="1"/>
-        </w:numPr>
-      </w:pPr>
-      <w:r>
         <w:t>Thread information and enumeration.</w:t>
       </w:r>
     </w:p>
@@ -1136,48 +1093,48 @@
         </w:numPr>
       </w:pPr>
       <w:r>
+        <w:t>When hooking on x64 try to find a free memory block for the trampoline that is within RIP-relative range of the detour. Only if one cannot be acquired should we fall back to a system-provided address and an absolute jump.</w:t>
+      </w:r>
+    </w:p>
+    <w:p>
+      <w:pPr>
+        <w:pStyle w:val="ListParagraph"/>
+        <w:numPr>
+          <w:ilvl w:val="0"/>
+          <w:numId w:val="1"/>
+        </w:numPr>
+      </w:pPr>
+      <w:proofErr w:type="spellStart"/>
+      <w:r>
+        <w:t>Uncopyable</w:t>
+      </w:r>
+      <w:proofErr w:type="spellEnd"/>
+      <w:r>
+        <w:t>, so make moveable.</w:t>
+      </w:r>
+    </w:p>
+    <w:p>
+      <w:pPr>
+        <w:pStyle w:val="ListParagraph"/>
+        <w:numPr>
+          <w:ilvl w:val="0"/>
+          <w:numId w:val="1"/>
+        </w:numPr>
+      </w:pPr>
+      <w:r>
+        <w:t>VMT hooking.</w:t>
+      </w:r>
+    </w:p>
+    <w:p>
+      <w:pPr>
+        <w:pStyle w:val="ListParagraph"/>
+        <w:numPr>
+          <w:ilvl w:val="0"/>
+          <w:numId w:val="1"/>
+        </w:numPr>
+      </w:pPr>
+      <w:r>
         <w:lastRenderedPageBreak/>
-        <w:t>When hooking on x64 try to find a free memory block for the trampoline that is within RIP-relative range of the detour. Only if one cannot be acquired should we fall back to a system-provided address and an absolute jump.</w:t>
-      </w:r>
-    </w:p>
-    <w:p>
-      <w:pPr>
-        <w:pStyle w:val="ListParagraph"/>
-        <w:numPr>
-          <w:ilvl w:val="0"/>
-          <w:numId w:val="1"/>
-        </w:numPr>
-      </w:pPr>
-      <w:proofErr w:type="spellStart"/>
-      <w:r>
-        <w:t>Uncopyable</w:t>
-      </w:r>
-      <w:proofErr w:type="spellEnd"/>
-      <w:r>
-        <w:t>, so make moveable.</w:t>
-      </w:r>
-    </w:p>
-    <w:p>
-      <w:pPr>
-        <w:pStyle w:val="ListParagraph"/>
-        <w:numPr>
-          <w:ilvl w:val="0"/>
-          <w:numId w:val="1"/>
-        </w:numPr>
-      </w:pPr>
-      <w:r>
-        <w:t>VMT hooking.</w:t>
-      </w:r>
-    </w:p>
-    <w:p>
-      <w:pPr>
-        <w:pStyle w:val="ListParagraph"/>
-        <w:numPr>
-          <w:ilvl w:val="0"/>
-          <w:numId w:val="1"/>
-        </w:numPr>
-      </w:pPr>
-      <w:r>
         <w:t>IAT/EAT hooking.</w:t>
       </w:r>
     </w:p>
@@ -1609,7 +1566,6 @@
         </w:numPr>
       </w:pPr>
       <w:r>
-        <w:lastRenderedPageBreak/>
         <w:t>Improve export forwarding code to detect and handle forward-by-</w:t>
       </w:r>
       <w:r>
@@ -1713,6 +1669,7 @@
         <w:rPr>
           <w:b/>
         </w:rPr>
+        <w:lastRenderedPageBreak/>
         <w:t>Disassembler</w:t>
       </w:r>
     </w:p>

</xml_diff>

<commit_message>
* Remove completed items from todo list. * Cosmetic fix.
</commit_message>
<xml_diff>
--- a/misc/todo.docx
+++ b/misc/todo.docx
@@ -351,89 +351,6 @@
           <w:numId w:val="1"/>
         </w:numPr>
       </w:pPr>
-      <w:r>
-        <w:t>Improve quality of existing code.</w:t>
-      </w:r>
-      <w:r>
-        <w:t xml:space="preserve"> </w:t>
-      </w:r>
-    </w:p>
-    <w:p>
-      <w:pPr>
-        <w:pStyle w:val="ListParagraph"/>
-        <w:numPr>
-          <w:ilvl w:val="1"/>
-          <w:numId w:val="1"/>
-        </w:numPr>
-      </w:pPr>
-      <w:r>
-        <w:t>Improve exception handling.</w:t>
-      </w:r>
-    </w:p>
-    <w:p>
-      <w:pPr>
-        <w:pStyle w:val="ListParagraph"/>
-        <w:numPr>
-          <w:ilvl w:val="2"/>
-          <w:numId w:val="1"/>
-        </w:numPr>
-      </w:pPr>
-      <w:r>
-        <w:t>More specific exception types.</w:t>
-      </w:r>
-    </w:p>
-    <w:p>
-      <w:pPr>
-        <w:pStyle w:val="ListParagraph"/>
-        <w:numPr>
-          <w:ilvl w:val="2"/>
-          <w:numId w:val="1"/>
-        </w:numPr>
-      </w:pPr>
-      <w:r>
-        <w:t>More information attached to the exception.</w:t>
-      </w:r>
-    </w:p>
-    <w:p>
-      <w:pPr>
-        <w:pStyle w:val="ListParagraph"/>
-        <w:numPr>
-          <w:ilvl w:val="2"/>
-          <w:numId w:val="1"/>
-        </w:numPr>
-      </w:pPr>
-      <w:r>
-        <w:t xml:space="preserve">Transactional APIs </w:t>
-      </w:r>
-      <w:proofErr w:type="spellStart"/>
-      <w:r>
-        <w:t>incl</w:t>
-      </w:r>
-      <w:proofErr w:type="spellEnd"/>
-      <w:r>
-        <w:t xml:space="preserve"> rollback support etc.</w:t>
-      </w:r>
-    </w:p>
-    <w:p>
-      <w:pPr>
-        <w:pStyle w:val="ListParagraph"/>
-        <w:numPr>
-          <w:ilvl w:val="1"/>
-          <w:numId w:val="1"/>
-        </w:numPr>
-      </w:pPr>
-      <w:r>
-        <w:t>Improve thread-safety guarantees and threading model.</w:t>
-      </w:r>
-    </w:p>
-    <w:p>
-      <w:pPr>
-        <w:pStyle w:val="ListParagraph"/>
-        <w:numPr>
-          <w:ilvl w:val="0"/>
-          <w:numId w:val="1"/>
-        </w:numPr>
-      </w:pPr>
       <w:bookmarkStart w:id="0" w:name="_GoBack"/>
       <w:bookmarkEnd w:id="0"/>
       <w:r>
@@ -626,7 +543,6 @@
         </w:numPr>
       </w:pPr>
       <w:r>
-        <w:lastRenderedPageBreak/>
         <w:t>Thread information and enumeration.</w:t>
       </w:r>
     </w:p>
@@ -692,6 +608,7 @@
         </w:numPr>
       </w:pPr>
       <w:r>
+        <w:lastRenderedPageBreak/>
         <w:t xml:space="preserve">‘Unchecked’ read/write </w:t>
       </w:r>
       <w:proofErr w:type="spellStart"/>
@@ -1134,43 +1051,43 @@
         </w:numPr>
       </w:pPr>
       <w:r>
+        <w:t>IAT/EAT hooking.</w:t>
+      </w:r>
+    </w:p>
+    <w:p>
+      <w:pPr>
+        <w:pStyle w:val="ListParagraph"/>
+        <w:numPr>
+          <w:ilvl w:val="0"/>
+          <w:numId w:val="1"/>
+        </w:numPr>
+      </w:pPr>
+      <w:r>
+        <w:t>Explicitly support hook chains (and write test).</w:t>
+      </w:r>
+    </w:p>
+    <w:p>
+      <w:pPr>
+        <w:pStyle w:val="ListParagraph"/>
+        <w:numPr>
+          <w:ilvl w:val="0"/>
+          <w:numId w:val="1"/>
+        </w:numPr>
+      </w:pPr>
+      <w:r>
+        <w:t>Use relative jumps where possible (detect delta at runtime).</w:t>
+      </w:r>
+    </w:p>
+    <w:p>
+      <w:pPr>
+        <w:pStyle w:val="ListParagraph"/>
+        <w:numPr>
+          <w:ilvl w:val="0"/>
+          <w:numId w:val="1"/>
+        </w:numPr>
+      </w:pPr>
+      <w:r>
         <w:lastRenderedPageBreak/>
-        <w:t>IAT/EAT hooking.</w:t>
-      </w:r>
-    </w:p>
-    <w:p>
-      <w:pPr>
-        <w:pStyle w:val="ListParagraph"/>
-        <w:numPr>
-          <w:ilvl w:val="0"/>
-          <w:numId w:val="1"/>
-        </w:numPr>
-      </w:pPr>
-      <w:r>
-        <w:t>Explicitly support hook chains (and write test).</w:t>
-      </w:r>
-    </w:p>
-    <w:p>
-      <w:pPr>
-        <w:pStyle w:val="ListParagraph"/>
-        <w:numPr>
-          <w:ilvl w:val="0"/>
-          <w:numId w:val="1"/>
-        </w:numPr>
-      </w:pPr>
-      <w:r>
-        <w:t>Use relative jumps where possible (detect delta at runtime).</w:t>
-      </w:r>
-    </w:p>
-    <w:p>
-      <w:pPr>
-        <w:pStyle w:val="ListParagraph"/>
-        <w:numPr>
-          <w:ilvl w:val="0"/>
-          <w:numId w:val="1"/>
-        </w:numPr>
-      </w:pPr>
-      <w:r>
         <w:t>Detect cases where hooking may overflow past the end of a function, and fail. (Provide policy or flag to allow overriding this behaviour.) Examples may be instructions such as ‘</w:t>
       </w:r>
       <w:proofErr w:type="spellStart"/>
@@ -1669,31 +1586,31 @@
         <w:rPr>
           <w:b/>
         </w:rPr>
+        <w:t>Disassembler</w:t>
+      </w:r>
+    </w:p>
+    <w:p>
+      <w:pPr>
+        <w:pStyle w:val="ListParagraph"/>
+        <w:numPr>
+          <w:ilvl w:val="0"/>
+          <w:numId w:val="1"/>
+        </w:numPr>
+      </w:pPr>
+      <w:r>
+        <w:t>Decode calls/jumps to function names if possible.</w:t>
+      </w:r>
+    </w:p>
+    <w:p>
+      <w:pPr>
+        <w:pStyle w:val="ListParagraph"/>
+        <w:numPr>
+          <w:ilvl w:val="0"/>
+          <w:numId w:val="1"/>
+        </w:numPr>
+      </w:pPr>
+      <w:r>
         <w:lastRenderedPageBreak/>
-        <w:t>Disassembler</w:t>
-      </w:r>
-    </w:p>
-    <w:p>
-      <w:pPr>
-        <w:pStyle w:val="ListParagraph"/>
-        <w:numPr>
-          <w:ilvl w:val="0"/>
-          <w:numId w:val="1"/>
-        </w:numPr>
-      </w:pPr>
-      <w:r>
-        <w:t>Decode calls/jumps to function names if possible.</w:t>
-      </w:r>
-    </w:p>
-    <w:p>
-      <w:pPr>
-        <w:pStyle w:val="ListParagraph"/>
-        <w:numPr>
-          <w:ilvl w:val="0"/>
-          <w:numId w:val="1"/>
-        </w:numPr>
-      </w:pPr>
-      <w:r>
         <w:t>NOP/</w:t>
       </w:r>
       <w:proofErr w:type="spellStart"/>

</xml_diff>

<commit_message>
* Initial buggy implementation of hadesmem::Call based off AsmJit::Compiler as opposed to AsmJit::Assembler. * Add item to todo list based off request from Kynox.
</commit_message>
<xml_diff>
--- a/misc/todo.docx
+++ b/misc/todo.docx
@@ -6,11 +6,9 @@
       <w:pPr>
         <w:pStyle w:val="Title"/>
       </w:pPr>
-      <w:proofErr w:type="spellStart"/>
       <w:r>
         <w:t>Todo</w:t>
       </w:r>
-      <w:proofErr w:type="spellEnd"/>
     </w:p>
     <w:p>
       <w:pPr>
@@ -54,13 +52,8 @@
           <w:numId w:val="1"/>
         </w:numPr>
       </w:pPr>
-      <w:proofErr w:type="spellStart"/>
-      <w:r>
-        <w:t>Todo</w:t>
-      </w:r>
-      <w:proofErr w:type="spellEnd"/>
-      <w:r>
-        <w:t xml:space="preserve"> list</w:t>
+      <w:r>
+        <w:t>Todo list</w:t>
       </w:r>
       <w:r>
         <w:t>.</w:t>
@@ -165,15 +158,7 @@
         </w:numPr>
       </w:pPr>
       <w:r>
-        <w:t xml:space="preserve">Document preconditions and </w:t>
-      </w:r>
-      <w:proofErr w:type="spellStart"/>
-      <w:r>
-        <w:t>postconditions</w:t>
-      </w:r>
-      <w:proofErr w:type="spellEnd"/>
-      <w:r>
-        <w:t>.</w:t>
+        <w:t>Document preconditions and postconditions.</w:t>
       </w:r>
     </w:p>
     <w:p>
@@ -191,15 +176,7 @@
         <w:t>annotations (</w:t>
       </w:r>
       <w:r>
-        <w:t xml:space="preserve">warnings, notes, </w:t>
-      </w:r>
-      <w:proofErr w:type="spellStart"/>
-      <w:r>
-        <w:t>etc</w:t>
-      </w:r>
-      <w:proofErr w:type="spellEnd"/>
-      <w:r>
-        <w:t xml:space="preserve">). </w:t>
+        <w:t xml:space="preserve">warnings, notes, etc). </w:t>
       </w:r>
     </w:p>
     <w:p>
@@ -280,31 +257,7 @@
         </w:numPr>
       </w:pPr>
       <w:r>
-        <w:t>Extra sanity checks to ensure not only that functions return without exception, but also that the returned data is valid. (</w:t>
-      </w:r>
-      <w:proofErr w:type="gramStart"/>
-      <w:r>
-        <w:t>e.g</w:t>
-      </w:r>
-      <w:proofErr w:type="gramEnd"/>
-      <w:r>
-        <w:t xml:space="preserve">. </w:t>
-      </w:r>
-      <w:proofErr w:type="spellStart"/>
-      <w:r>
-        <w:t>GetName</w:t>
-      </w:r>
-      <w:proofErr w:type="spellEnd"/>
-      <w:r>
-        <w:t xml:space="preserve"> in </w:t>
-      </w:r>
-      <w:proofErr w:type="spellStart"/>
-      <w:r>
-        <w:t>ImpThunk</w:t>
-      </w:r>
-      <w:proofErr w:type="spellEnd"/>
-      <w:r>
-        <w:t xml:space="preserve">.) </w:t>
+        <w:t xml:space="preserve">Extra sanity checks to ensure not only that functions return without exception, but also that the returned data is valid. (e.g. GetName in ImpThunk.) </w:t>
       </w:r>
     </w:p>
     <w:p>
@@ -351,8 +304,6 @@
           <w:numId w:val="1"/>
         </w:numPr>
       </w:pPr>
-      <w:bookmarkStart w:id="0" w:name="_GoBack"/>
-      <w:bookmarkEnd w:id="0"/>
       <w:r>
         <w:t>Re</w:t>
       </w:r>
@@ -389,31 +340,7 @@
         </w:numPr>
       </w:pPr>
       <w:r>
-        <w:t>Important! Ensure -</w:t>
-      </w:r>
-      <w:proofErr w:type="spellStart"/>
-      <w:r>
-        <w:t>fno</w:t>
-      </w:r>
-      <w:proofErr w:type="spellEnd"/>
-      <w:r>
-        <w:t xml:space="preserve">-strict-aliasing is used under GCC as it seems </w:t>
-      </w:r>
-      <w:proofErr w:type="spellStart"/>
-      <w:r>
-        <w:t>Boost.Python</w:t>
-      </w:r>
-      <w:proofErr w:type="spellEnd"/>
-      <w:r>
-        <w:t xml:space="preserve"> has aliasing violations which cause spurious </w:t>
-      </w:r>
-      <w:proofErr w:type="spellStart"/>
-      <w:r>
-        <w:t>segfaults</w:t>
-      </w:r>
-      <w:proofErr w:type="spellEnd"/>
-      <w:r>
-        <w:t xml:space="preserve"> and other issues.</w:t>
+        <w:t>Important! Ensure -fno-strict-aliasing is used under GCC as it seems Boost.Python has aliasing violations which cause spurious segfaults and other issues.</w:t>
       </w:r>
     </w:p>
     <w:p>
@@ -437,15 +364,7 @@
         </w:numPr>
       </w:pPr>
       <w:r>
-        <w:t xml:space="preserve">Helper service to run </w:t>
-      </w:r>
-      <w:proofErr w:type="spellStart"/>
-      <w:r>
-        <w:t>HadesMem</w:t>
-      </w:r>
-      <w:proofErr w:type="spellEnd"/>
-      <w:r>
-        <w:t xml:space="preserve"> tools as ‘SYSTEM’ for when </w:t>
+        <w:t xml:space="preserve">Helper service to run HadesMem tools as ‘SYSTEM’ for when </w:t>
       </w:r>
       <w:r>
         <w:t>manipulating</w:t>
@@ -466,57 +385,7 @@
         <w:t>Debugging</w:t>
       </w:r>
       <w:r>
-        <w:t xml:space="preserve"> APIs (</w:t>
-      </w:r>
-      <w:proofErr w:type="spellStart"/>
-      <w:r>
-        <w:t>sw</w:t>
-      </w:r>
-      <w:proofErr w:type="spellEnd"/>
-      <w:r>
-        <w:t xml:space="preserve"> </w:t>
-      </w:r>
-      <w:proofErr w:type="spellStart"/>
-      <w:r>
-        <w:t>bp</w:t>
-      </w:r>
-      <w:proofErr w:type="spellEnd"/>
-      <w:r>
-        <w:t xml:space="preserve">, </w:t>
-      </w:r>
-      <w:proofErr w:type="spellStart"/>
-      <w:proofErr w:type="gramStart"/>
-      <w:r>
-        <w:t>hw</w:t>
-      </w:r>
-      <w:proofErr w:type="spellEnd"/>
-      <w:proofErr w:type="gramEnd"/>
-      <w:r>
-        <w:t xml:space="preserve"> </w:t>
-      </w:r>
-      <w:proofErr w:type="spellStart"/>
-      <w:r>
-        <w:t>bp</w:t>
-      </w:r>
-      <w:proofErr w:type="spellEnd"/>
-      <w:r>
-        <w:t xml:space="preserve">, conditional </w:t>
-      </w:r>
-      <w:proofErr w:type="spellStart"/>
-      <w:r>
-        <w:t>bp</w:t>
-      </w:r>
-      <w:proofErr w:type="spellEnd"/>
-      <w:r>
-        <w:t xml:space="preserve">, single stepping, stack trace, </w:t>
-      </w:r>
-      <w:proofErr w:type="spellStart"/>
-      <w:r>
-        <w:t>etc</w:t>
-      </w:r>
-      <w:proofErr w:type="spellEnd"/>
-      <w:r>
-        <w:t>)</w:t>
+        <w:t xml:space="preserve"> APIs (sw bp, hw bp, conditional bp, single stepping, stack trace, etc)</w:t>
       </w:r>
       <w:r>
         <w:t>.</w:t>
@@ -555,157 +424,83 @@
         </w:numPr>
       </w:pPr>
       <w:r>
-        <w:t xml:space="preserve">Custom </w:t>
-      </w:r>
-      <w:proofErr w:type="spellStart"/>
-      <w:r>
-        <w:t>GetModuleHandle</w:t>
-      </w:r>
-      <w:proofErr w:type="spellEnd"/>
-      <w:r>
-        <w:t xml:space="preserve">, </w:t>
-      </w:r>
-      <w:proofErr w:type="spellStart"/>
-      <w:r>
-        <w:t>GetProcAddress</w:t>
-      </w:r>
-      <w:proofErr w:type="spellEnd"/>
-      <w:r>
-        <w:t>, etc.</w:t>
+        <w:t>Custom GetModuleHandle, GetProcAddress, etc.</w:t>
       </w:r>
     </w:p>
     <w:p>
       <w:pPr>
         <w:ind w:left="2160" w:hanging="2160"/>
       </w:pPr>
-      <w:proofErr w:type="spellStart"/>
       <w:r>
         <w:rPr>
           <w:b/>
         </w:rPr>
         <w:t>MemoryMgr</w:t>
       </w:r>
-      <w:proofErr w:type="spellEnd"/>
-    </w:p>
-    <w:p>
-      <w:pPr>
-        <w:pStyle w:val="ListParagraph"/>
-        <w:numPr>
-          <w:ilvl w:val="0"/>
-          <w:numId w:val="1"/>
-        </w:numPr>
-      </w:pPr>
-      <w:r>
-        <w:t xml:space="preserve">‘Unchecked’ read/write </w:t>
-      </w:r>
-      <w:proofErr w:type="spellStart"/>
-      <w:r>
-        <w:t>etc</w:t>
-      </w:r>
-      <w:proofErr w:type="spellEnd"/>
-      <w:r>
-        <w:t xml:space="preserve"> functions designed for speed and use in </w:t>
-      </w:r>
-      <w:proofErr w:type="spellStart"/>
-      <w:r>
-        <w:t>ReadString</w:t>
-      </w:r>
-      <w:proofErr w:type="spellEnd"/>
+    </w:p>
+    <w:p>
+      <w:pPr>
+        <w:pStyle w:val="ListParagraph"/>
+        <w:numPr>
+          <w:ilvl w:val="0"/>
+          <w:numId w:val="1"/>
+        </w:numPr>
+      </w:pPr>
+      <w:r>
+        <w:t>‘Unchecked’ read/write etc functions designed for speed and use in ReadString etc where you only want to check page protections once, then forget about it.</w:t>
+      </w:r>
+    </w:p>
+    <w:p>
+      <w:pPr>
+        <w:pStyle w:val="ListParagraph"/>
+        <w:numPr>
+          <w:ilvl w:val="0"/>
+          <w:numId w:val="1"/>
+        </w:numPr>
+      </w:pPr>
+      <w:r>
+        <w:lastRenderedPageBreak/>
+        <w:t>Use Boost.FunctionTypes in remote function caller to detect calling convention. (Also use TMP to detect number of args and their types etc).</w:t>
+      </w:r>
+    </w:p>
+    <w:p>
+      <w:pPr>
+        <w:pStyle w:val="ListParagraph"/>
+        <w:numPr>
+          <w:ilvl w:val="0"/>
+          <w:numId w:val="1"/>
+        </w:numPr>
+      </w:pPr>
+      <w:r>
+        <w:t>Improve ‘safety’ of remote function caller via EH to minimize risk of crashing the target.</w:t>
+      </w:r>
+    </w:p>
+    <w:p>
+      <w:pPr>
+        <w:pStyle w:val="ListParagraph"/>
+        <w:numPr>
+          <w:ilvl w:val="0"/>
+          <w:numId w:val="1"/>
+        </w:numPr>
+      </w:pPr>
+      <w:r>
+        <w:t>Improve genericity of parameter passing in remote function caller.</w:t>
+      </w:r>
+    </w:p>
+    <w:p>
+      <w:pPr>
+        <w:pStyle w:val="ListParagraph"/>
+        <w:numPr>
+          <w:ilvl w:val="0"/>
+          <w:numId w:val="1"/>
+        </w:numPr>
+      </w:pPr>
+      <w:r>
+        <w:t>Memory reading via expression templates.</w:t>
+      </w:r>
       <w:r>
         <w:t xml:space="preserve"> </w:t>
       </w:r>
-      <w:proofErr w:type="spellStart"/>
-      <w:r>
-        <w:t>etc</w:t>
-      </w:r>
-      <w:proofErr w:type="spellEnd"/>
-      <w:r>
-        <w:t xml:space="preserve"> where you only want to check page protections once, then forget about it.</w:t>
-      </w:r>
-    </w:p>
-    <w:p>
-      <w:pPr>
-        <w:pStyle w:val="ListParagraph"/>
-        <w:numPr>
-          <w:ilvl w:val="0"/>
-          <w:numId w:val="1"/>
-        </w:numPr>
-      </w:pPr>
-      <w:r>
-        <w:lastRenderedPageBreak/>
-        <w:t xml:space="preserve">Use </w:t>
-      </w:r>
-      <w:proofErr w:type="spellStart"/>
-      <w:r>
-        <w:t>Boost.FunctionTypes</w:t>
-      </w:r>
-      <w:proofErr w:type="spellEnd"/>
-      <w:r>
-        <w:t xml:space="preserve"> in remote function caller to detect calling convention. (Also use TMP to detect number of </w:t>
-      </w:r>
-      <w:proofErr w:type="spellStart"/>
-      <w:r>
-        <w:t>args</w:t>
-      </w:r>
-      <w:proofErr w:type="spellEnd"/>
-      <w:r>
-        <w:t xml:space="preserve"> and their types </w:t>
-      </w:r>
-      <w:proofErr w:type="spellStart"/>
-      <w:r>
-        <w:t>etc</w:t>
-      </w:r>
-      <w:proofErr w:type="spellEnd"/>
-      <w:r>
-        <w:t>).</w:t>
-      </w:r>
-    </w:p>
-    <w:p>
-      <w:pPr>
-        <w:pStyle w:val="ListParagraph"/>
-        <w:numPr>
-          <w:ilvl w:val="0"/>
-          <w:numId w:val="1"/>
-        </w:numPr>
-      </w:pPr>
-      <w:r>
-        <w:t>Improve ‘safety’ of remote function caller via EH to minimize risk of crashing the target.</w:t>
-      </w:r>
-    </w:p>
-    <w:p>
-      <w:pPr>
-        <w:pStyle w:val="ListParagraph"/>
-        <w:numPr>
-          <w:ilvl w:val="0"/>
-          <w:numId w:val="1"/>
-        </w:numPr>
-      </w:pPr>
-      <w:r>
-        <w:t xml:space="preserve">Improve </w:t>
-      </w:r>
-      <w:proofErr w:type="spellStart"/>
-      <w:r>
-        <w:t>genericity</w:t>
-      </w:r>
-      <w:proofErr w:type="spellEnd"/>
-      <w:r>
-        <w:t xml:space="preserve"> of parameter passing in remote function caller.</w:t>
-      </w:r>
-    </w:p>
-    <w:p>
-      <w:pPr>
-        <w:pStyle w:val="ListParagraph"/>
-        <w:numPr>
-          <w:ilvl w:val="0"/>
-          <w:numId w:val="1"/>
-        </w:numPr>
-      </w:pPr>
-      <w:r>
-        <w:t>Memory reading via expression templates.</w:t>
-      </w:r>
-      <w:r>
-        <w:t xml:space="preserve"> </w:t>
-      </w:r>
     </w:p>
     <w:p>
       <w:pPr>
@@ -756,33 +551,23 @@
       </w:r>
     </w:p>
     <w:p>
-      <w:proofErr w:type="spellStart"/>
       <w:r>
         <w:rPr>
           <w:b/>
         </w:rPr>
         <w:t>ManualMap</w:t>
       </w:r>
-      <w:proofErr w:type="spellEnd"/>
-    </w:p>
-    <w:p>
-      <w:pPr>
-        <w:pStyle w:val="ListParagraph"/>
-        <w:numPr>
-          <w:ilvl w:val="0"/>
-          <w:numId w:val="1"/>
-        </w:numPr>
-      </w:pPr>
-      <w:r>
-        <w:t xml:space="preserve">Exception handling support under x86 </w:t>
-      </w:r>
-      <w:proofErr w:type="spellStart"/>
-      <w:r>
-        <w:t>SafeSEH</w:t>
-      </w:r>
-      <w:proofErr w:type="spellEnd"/>
-      <w:r>
-        <w:t xml:space="preserve"> and x64.</w:t>
+    </w:p>
+    <w:p>
+      <w:pPr>
+        <w:pStyle w:val="ListParagraph"/>
+        <w:numPr>
+          <w:ilvl w:val="0"/>
+          <w:numId w:val="1"/>
+        </w:numPr>
+      </w:pPr>
+      <w:r>
+        <w:t>Exception handling support under x86 SafeSEH and x64.</w:t>
       </w:r>
     </w:p>
     <w:p>
@@ -874,23 +659,7 @@
         </w:numPr>
       </w:pPr>
       <w:r>
-        <w:t>Get address of Kernel32</w:t>
-      </w:r>
-      <w:proofErr w:type="gramStart"/>
-      <w:r>
-        <w:t>!LoadLibrary</w:t>
-      </w:r>
-      <w:proofErr w:type="gramEnd"/>
-      <w:r>
-        <w:t xml:space="preserve"> ‘manually’ rather than using a local </w:t>
-      </w:r>
-      <w:proofErr w:type="spellStart"/>
-      <w:r>
-        <w:t>GetProcAddress</w:t>
-      </w:r>
-      <w:proofErr w:type="spellEnd"/>
-      <w:r>
-        <w:t xml:space="preserve"> and </w:t>
+        <w:t xml:space="preserve">Get address of Kernel32!LoadLibrary ‘manually’ rather than using a local GetProcAddress and </w:t>
       </w:r>
       <w:r>
         <w:t>pointer arithmetic.</w:t>
@@ -905,15 +674,7 @@
         </w:numPr>
       </w:pPr>
       <w:r>
-        <w:t xml:space="preserve">Whilst this works in all normal cases, it doesn’t work when the target has shims enabled which hook </w:t>
-      </w:r>
-      <w:proofErr w:type="spellStart"/>
-      <w:r>
-        <w:t>LoadLibrary</w:t>
-      </w:r>
-      <w:proofErr w:type="spellEnd"/>
-      <w:r>
-        <w:t>.</w:t>
+        <w:t>Whilst this works in all normal cases, it doesn’t work when the target has shims enabled which hook LoadLibrary.</w:t>
       </w:r>
     </w:p>
     <w:p>
@@ -933,6 +694,20 @@
         </w:numPr>
       </w:pPr>
       <w:r>
+        <w:t>Class function hooking (ecx preservation).</w:t>
+      </w:r>
+      <w:bookmarkStart w:id="0" w:name="_GoBack"/>
+      <w:bookmarkEnd w:id="0"/>
+    </w:p>
+    <w:p>
+      <w:pPr>
+        <w:pStyle w:val="ListParagraph"/>
+        <w:numPr>
+          <w:ilvl w:val="0"/>
+          <w:numId w:val="1"/>
+        </w:numPr>
+      </w:pPr>
+      <w:r>
         <w:t>VEH hooking (both INT3 and DR).</w:t>
       </w:r>
     </w:p>
@@ -960,15 +735,7 @@
         <w:t>Improved relative instruction rebuilding (including conditionals).</w:t>
       </w:r>
       <w:r>
-        <w:t xml:space="preserve"> </w:t>
-      </w:r>
-      <w:proofErr w:type="gramStart"/>
-      <w:r>
-        <w:t>x64</w:t>
-      </w:r>
-      <w:proofErr w:type="gramEnd"/>
-      <w:r>
-        <w:t xml:space="preserve"> has far more IP relative instructions than x86.</w:t>
+        <w:t xml:space="preserve"> x64 has far more IP relative instructions than x86.</w:t>
       </w:r>
     </w:p>
     <w:p>
@@ -1009,13 +776,8 @@
           <w:numId w:val="1"/>
         </w:numPr>
       </w:pPr>
-      <w:proofErr w:type="spellStart"/>
-      <w:r>
-        <w:t>Uncopyable</w:t>
-      </w:r>
-      <w:proofErr w:type="spellEnd"/>
-      <w:r>
-        <w:t>, so make moveable.</w:t>
+      <w:r>
+        <w:t>Uncopyable, so make moveable.</w:t>
       </w:r>
     </w:p>
     <w:p>
@@ -1075,27 +837,10 @@
         </w:numPr>
       </w:pPr>
       <w:r>
-        <w:t>Detect cases where hooking may overflow past the end of a function, and fail. (Provide policy or flag to allow overriding this behaviour.) Examples may be instructions such as ‘</w:t>
-      </w:r>
-      <w:proofErr w:type="spellStart"/>
-      <w:r>
-        <w:t>int</w:t>
-      </w:r>
-      <w:proofErr w:type="spellEnd"/>
-      <w:r>
-        <w:t xml:space="preserve"> 3’, ‘ret’, ‘</w:t>
-      </w:r>
-      <w:proofErr w:type="spellStart"/>
-      <w:r>
-        <w:t>jmp</w:t>
-      </w:r>
-      <w:proofErr w:type="spellEnd"/>
-      <w:r>
-        <w:t>’, etc.</w:t>
-      </w:r>
-    </w:p>
-    <w:p>
-      <w:proofErr w:type="spellStart"/>
+        <w:t>Detect cases where hooking may overflow past the end of a function, and fail. (Provide policy or flag to allow overriding this behaviour.) Examples may be instructions such as ‘int 3’, ‘ret’, ‘jmp’, etc.</w:t>
+      </w:r>
+    </w:p>
+    <w:p>
       <w:r>
         <w:rPr>
           <w:b/>
@@ -1103,7 +848,6 @@
         <w:lastRenderedPageBreak/>
         <w:t>FindPattern</w:t>
       </w:r>
-      <w:proofErr w:type="spellEnd"/>
     </w:p>
     <w:p>
       <w:pPr>
@@ -1157,47 +901,29 @@
       </w:r>
     </w:p>
     <w:p>
-      <w:proofErr w:type="spellStart"/>
       <w:r>
         <w:rPr>
           <w:b/>
         </w:rPr>
         <w:t>PeLib</w:t>
       </w:r>
-      <w:proofErr w:type="spellEnd"/>
-    </w:p>
-    <w:p>
-      <w:pPr>
-        <w:pStyle w:val="ListParagraph"/>
-        <w:numPr>
-          <w:ilvl w:val="0"/>
-          <w:numId w:val="1"/>
-        </w:numPr>
-      </w:pPr>
-      <w:r>
-        <w:t xml:space="preserve">Investigate use of virtual functions for file </w:t>
-      </w:r>
-      <w:proofErr w:type="spellStart"/>
-      <w:r>
-        <w:t>vs</w:t>
-      </w:r>
-      <w:proofErr w:type="spellEnd"/>
-      <w:r>
-        <w:t xml:space="preserve"> memory</w:t>
+    </w:p>
+    <w:p>
+      <w:pPr>
+        <w:pStyle w:val="ListParagraph"/>
+        <w:numPr>
+          <w:ilvl w:val="0"/>
+          <w:numId w:val="1"/>
+        </w:numPr>
+      </w:pPr>
+      <w:r>
+        <w:t>Investigate use of virtual functions for file vs memory</w:t>
       </w:r>
       <w:r>
         <w:t xml:space="preserve"> access</w:t>
       </w:r>
       <w:r>
-        <w:t xml:space="preserve"> (</w:t>
-      </w:r>
-      <w:proofErr w:type="spellStart"/>
-      <w:r>
-        <w:t>RvaToVa</w:t>
-      </w:r>
-      <w:proofErr w:type="spellEnd"/>
-      <w:r>
-        <w:t>)</w:t>
+        <w:t xml:space="preserve"> (RvaToVa)</w:t>
       </w:r>
       <w:r>
         <w:t xml:space="preserve">. </w:t>
@@ -1224,15 +950,7 @@
         </w:numPr>
       </w:pPr>
       <w:r>
-        <w:t>Note: May cause problems when copying ‘</w:t>
-      </w:r>
-      <w:proofErr w:type="spellStart"/>
-      <w:r>
-        <w:t>PeFile</w:t>
-      </w:r>
-      <w:proofErr w:type="spellEnd"/>
-      <w:r>
-        <w:t>’ type.</w:t>
+        <w:t>Note: May cause problems when copying ‘PeFile’ type.</w:t>
       </w:r>
     </w:p>
     <w:p>
@@ -1259,43 +977,19 @@
         <w:t xml:space="preserve">E.g. </w:t>
       </w:r>
       <w:r>
-        <w:t xml:space="preserve">Check </w:t>
-      </w:r>
-      <w:proofErr w:type="spellStart"/>
-      <w:r>
-        <w:t>NumberOfRvaAndSizes</w:t>
-      </w:r>
-      <w:proofErr w:type="spellEnd"/>
-      <w:r>
-        <w:t xml:space="preserve"> in </w:t>
-      </w:r>
-      <w:proofErr w:type="spellStart"/>
-      <w:r>
-        <w:t>NtHeaders</w:t>
-      </w:r>
-      <w:proofErr w:type="spellEnd"/>
-      <w:r>
-        <w:t xml:space="preserve"> before attempting to retrieve a data dir.</w:t>
-      </w:r>
-    </w:p>
-    <w:p>
-      <w:pPr>
-        <w:pStyle w:val="ListParagraph"/>
-        <w:numPr>
-          <w:ilvl w:val="0"/>
-          <w:numId w:val="1"/>
-        </w:numPr>
-      </w:pPr>
-      <w:r>
-        <w:t xml:space="preserve">Cache base pointers </w:t>
-      </w:r>
-      <w:proofErr w:type="spellStart"/>
-      <w:r>
-        <w:t>etc</w:t>
-      </w:r>
-      <w:proofErr w:type="spellEnd"/>
-      <w:r>
-        <w:t xml:space="preserve"> rather than retrieving it manually in every getter/setter. Slightly less ‘robust’, but due to the typically ‘read-only’ nature of the data this is the expected behaviour in all known cases anyway.</w:t>
+        <w:t>Check NumberOfRvaAndSizes in NtHeaders before attempting to retrieve a data dir.</w:t>
+      </w:r>
+    </w:p>
+    <w:p>
+      <w:pPr>
+        <w:pStyle w:val="ListParagraph"/>
+        <w:numPr>
+          <w:ilvl w:val="0"/>
+          <w:numId w:val="1"/>
+        </w:numPr>
+      </w:pPr>
+      <w:r>
+        <w:t>Cache base pointers etc rather than retrieving it manually in every getter/setter. Slightly less ‘robust’, but due to the typically ‘read-only’ nature of the data this is the expected behaviour in all known cases anyway.</w:t>
       </w:r>
     </w:p>
     <w:p>
@@ -1391,15 +1085,7 @@
         </w:numPr>
       </w:pPr>
       <w:r>
-        <w:t xml:space="preserve">Load </w:t>
-      </w:r>
-      <w:proofErr w:type="spellStart"/>
-      <w:r>
-        <w:t>config</w:t>
-      </w:r>
-      <w:proofErr w:type="spellEnd"/>
-      <w:r>
-        <w:t xml:space="preserve"> directory.</w:t>
+        <w:t>Load config directory.</w:t>
       </w:r>
     </w:p>
     <w:p>
@@ -1489,61 +1175,13 @@
         </w:numPr>
       </w:pPr>
       <w:r>
-        <w:t xml:space="preserve">Helper functions such as </w:t>
-      </w:r>
-      <w:proofErr w:type="spellStart"/>
-      <w:r>
-        <w:t>FindExport</w:t>
-      </w:r>
-      <w:proofErr w:type="spellEnd"/>
-      <w:r>
-        <w:t xml:space="preserve">, </w:t>
-      </w:r>
-      <w:proofErr w:type="spellStart"/>
-      <w:r>
-        <w:t>FindImport</w:t>
-      </w:r>
-      <w:proofErr w:type="spellEnd"/>
-      <w:r>
-        <w:t xml:space="preserve">, </w:t>
-      </w:r>
-      <w:proofErr w:type="spellStart"/>
-      <w:r>
-        <w:t>HasDataDir</w:t>
-      </w:r>
-      <w:proofErr w:type="spellEnd"/>
-      <w:r>
-        <w:t xml:space="preserve">, </w:t>
-      </w:r>
-      <w:proofErr w:type="spellStart"/>
-      <w:r>
-        <w:t>GetArchitecture</w:t>
-      </w:r>
-      <w:proofErr w:type="spellEnd"/>
-      <w:r>
-        <w:t>,</w:t>
-      </w:r>
-      <w:r>
-        <w:t xml:space="preserve"> </w:t>
-      </w:r>
-      <w:proofErr w:type="spellStart"/>
-      <w:r>
-        <w:t>IsDotNet</w:t>
-      </w:r>
-      <w:proofErr w:type="spellEnd"/>
-      <w:r>
-        <w:t>,</w:t>
-      </w:r>
-      <w:r>
-        <w:t xml:space="preserve"> </w:t>
-      </w:r>
-      <w:proofErr w:type="spellStart"/>
-      <w:r>
-        <w:t>GetPDB</w:t>
-      </w:r>
-      <w:proofErr w:type="spellEnd"/>
-      <w:r>
-        <w:t>,</w:t>
+        <w:t>Helper functions such as FindExport, FindImport, HasDataDir, GetArchitecture,</w:t>
+      </w:r>
+      <w:r>
+        <w:t xml:space="preserve"> IsDotNet,</w:t>
+      </w:r>
+      <w:r>
+        <w:t xml:space="preserve"> GetPDB,</w:t>
       </w:r>
       <w:r>
         <w:t xml:space="preserve"> etc.</w:t>
@@ -1558,15 +1196,7 @@
         </w:numPr>
       </w:pPr>
       <w:r>
-        <w:t xml:space="preserve">Test against pathological cases such as </w:t>
-      </w:r>
-      <w:proofErr w:type="spellStart"/>
-      <w:r>
-        <w:t>Corkami</w:t>
-      </w:r>
-      <w:proofErr w:type="spellEnd"/>
-      <w:r>
-        <w:t xml:space="preserve"> tests.</w:t>
+        <w:t>Test against pathological cases such as Corkami tests.</w:t>
       </w:r>
     </w:p>
     <w:p>
@@ -1598,35 +1228,19 @@
         </w:numPr>
       </w:pPr>
       <w:r>
-        <w:t>NOP/</w:t>
-      </w:r>
-      <w:proofErr w:type="spellStart"/>
-      <w:r>
-        <w:t>UnNOP</w:t>
-      </w:r>
-      <w:proofErr w:type="spellEnd"/>
-      <w:r>
-        <w:t xml:space="preserve"> support.</w:t>
-      </w:r>
-    </w:p>
-    <w:p>
-      <w:pPr>
-        <w:pStyle w:val="ListParagraph"/>
-        <w:numPr>
-          <w:ilvl w:val="0"/>
-          <w:numId w:val="1"/>
-        </w:numPr>
-      </w:pPr>
-      <w:r>
-        <w:t>ASM searching API with ‘wildcards’. (</w:t>
-      </w:r>
-      <w:proofErr w:type="spellStart"/>
-      <w:r>
-        <w:t>MetaASM</w:t>
-      </w:r>
-      <w:proofErr w:type="spellEnd"/>
-      <w:r>
-        <w:t>?)</w:t>
+        <w:t>NOP/UnNOP support.</w:t>
+      </w:r>
+    </w:p>
+    <w:p>
+      <w:pPr>
+        <w:pStyle w:val="ListParagraph"/>
+        <w:numPr>
+          <w:ilvl w:val="0"/>
+          <w:numId w:val="1"/>
+        </w:numPr>
+      </w:pPr>
+      <w:r>
+        <w:t>ASM searching API with ‘wildcards’. (MetaASM?)</w:t>
       </w:r>
     </w:p>
     <w:p>
@@ -1743,15 +1357,7 @@
         </w:numPr>
       </w:pPr>
       <w:r>
-        <w:t xml:space="preserve">Memory protection filters (read, write, </w:t>
-      </w:r>
-      <w:proofErr w:type="gramStart"/>
-      <w:r>
-        <w:t>exec</w:t>
-      </w:r>
-      <w:proofErr w:type="gramEnd"/>
-      <w:r>
-        <w:t>).</w:t>
+        <w:t>Memory protection filters (read, write, exec).</w:t>
       </w:r>
     </w:p>
     <w:p>
@@ -1823,15 +1429,7 @@
         </w:numPr>
       </w:pPr>
       <w:r>
-        <w:t xml:space="preserve">Unknown </w:t>
-      </w:r>
-      <w:proofErr w:type="gramStart"/>
-      <w:r>
-        <w:t>value scan</w:t>
-      </w:r>
-      <w:proofErr w:type="gramEnd"/>
-      <w:r>
-        <w:t>.</w:t>
+        <w:t>Unknown value scan.</w:t>
       </w:r>
     </w:p>
     <w:p>

</xml_diff>

<commit_message>
* Remove 'completed' items.
</commit_message>
<xml_diff>
--- a/misc/todo.docx
+++ b/misc/todo.docx
@@ -6,9 +6,11 @@
       <w:pPr>
         <w:pStyle w:val="Title"/>
       </w:pPr>
+      <w:proofErr w:type="spellStart"/>
       <w:r>
         <w:t>Todo</w:t>
       </w:r>
+      <w:proofErr w:type="spellEnd"/>
     </w:p>
     <w:p>
       <w:pPr>
@@ -52,8 +54,13 @@
           <w:numId w:val="1"/>
         </w:numPr>
       </w:pPr>
-      <w:r>
-        <w:t>Todo list</w:t>
+      <w:proofErr w:type="spellStart"/>
+      <w:r>
+        <w:t>Todo</w:t>
+      </w:r>
+      <w:proofErr w:type="spellEnd"/>
+      <w:r>
+        <w:t xml:space="preserve"> list</w:t>
       </w:r>
       <w:r>
         <w:t>.</w:t>
@@ -158,7 +165,15 @@
         </w:numPr>
       </w:pPr>
       <w:r>
-        <w:t>Document preconditions and postconditions.</w:t>
+        <w:t xml:space="preserve">Document preconditions and </w:t>
+      </w:r>
+      <w:proofErr w:type="spellStart"/>
+      <w:r>
+        <w:t>postconditions</w:t>
+      </w:r>
+      <w:proofErr w:type="spellEnd"/>
+      <w:r>
+        <w:t>.</w:t>
       </w:r>
     </w:p>
     <w:p>
@@ -176,7 +191,15 @@
         <w:t>annotations (</w:t>
       </w:r>
       <w:r>
-        <w:t xml:space="preserve">warnings, notes, etc). </w:t>
+        <w:t xml:space="preserve">warnings, notes, </w:t>
+      </w:r>
+      <w:proofErr w:type="spellStart"/>
+      <w:r>
+        <w:t>etc</w:t>
+      </w:r>
+      <w:proofErr w:type="spellEnd"/>
+      <w:r>
+        <w:t xml:space="preserve">). </w:t>
       </w:r>
     </w:p>
     <w:p>
@@ -257,7 +280,31 @@
         </w:numPr>
       </w:pPr>
       <w:r>
-        <w:t xml:space="preserve">Extra sanity checks to ensure not only that functions return without exception, but also that the returned data is valid. (e.g. GetName in ImpThunk.) </w:t>
+        <w:t>Extra sanity checks to ensure not only that functions return without exception, but also that the returned data is valid. (</w:t>
+      </w:r>
+      <w:proofErr w:type="gramStart"/>
+      <w:r>
+        <w:t>e.g</w:t>
+      </w:r>
+      <w:proofErr w:type="gramEnd"/>
+      <w:r>
+        <w:t xml:space="preserve">. </w:t>
+      </w:r>
+      <w:proofErr w:type="spellStart"/>
+      <w:r>
+        <w:t>GetName</w:t>
+      </w:r>
+      <w:proofErr w:type="spellEnd"/>
+      <w:r>
+        <w:t xml:space="preserve"> in </w:t>
+      </w:r>
+      <w:proofErr w:type="spellStart"/>
+      <w:r>
+        <w:t>ImpThunk</w:t>
+      </w:r>
+      <w:proofErr w:type="spellEnd"/>
+      <w:r>
+        <w:t xml:space="preserve">.) </w:t>
       </w:r>
     </w:p>
     <w:p>
@@ -340,7 +387,31 @@
         </w:numPr>
       </w:pPr>
       <w:r>
-        <w:t>Important! Ensure -fno-strict-aliasing is used under GCC as it seems Boost.Python has aliasing violations which cause spurious segfaults and other issues.</w:t>
+        <w:t>Important! Ensure -</w:t>
+      </w:r>
+      <w:proofErr w:type="spellStart"/>
+      <w:r>
+        <w:t>fno</w:t>
+      </w:r>
+      <w:proofErr w:type="spellEnd"/>
+      <w:r>
+        <w:t xml:space="preserve">-strict-aliasing is used under GCC as it seems </w:t>
+      </w:r>
+      <w:proofErr w:type="spellStart"/>
+      <w:r>
+        <w:t>Boost.Python</w:t>
+      </w:r>
+      <w:proofErr w:type="spellEnd"/>
+      <w:r>
+        <w:t xml:space="preserve"> has aliasing violations which cause spurious </w:t>
+      </w:r>
+      <w:proofErr w:type="spellStart"/>
+      <w:r>
+        <w:t>segfaults</w:t>
+      </w:r>
+      <w:proofErr w:type="spellEnd"/>
+      <w:r>
+        <w:t xml:space="preserve"> and other issues.</w:t>
       </w:r>
     </w:p>
     <w:p>
@@ -364,7 +435,15 @@
         </w:numPr>
       </w:pPr>
       <w:r>
-        <w:t xml:space="preserve">Helper service to run HadesMem tools as ‘SYSTEM’ for when </w:t>
+        <w:t xml:space="preserve">Helper service to run </w:t>
+      </w:r>
+      <w:proofErr w:type="spellStart"/>
+      <w:r>
+        <w:t>HadesMem</w:t>
+      </w:r>
+      <w:proofErr w:type="spellEnd"/>
+      <w:r>
+        <w:t xml:space="preserve"> tools as ‘SYSTEM’ for when </w:t>
       </w:r>
       <w:r>
         <w:t>manipulating</w:t>
@@ -385,7 +464,57 @@
         <w:t>Debugging</w:t>
       </w:r>
       <w:r>
-        <w:t xml:space="preserve"> APIs (sw bp, hw bp, conditional bp, single stepping, stack trace, etc)</w:t>
+        <w:t xml:space="preserve"> APIs (</w:t>
+      </w:r>
+      <w:proofErr w:type="spellStart"/>
+      <w:r>
+        <w:t>sw</w:t>
+      </w:r>
+      <w:proofErr w:type="spellEnd"/>
+      <w:r>
+        <w:t xml:space="preserve"> </w:t>
+      </w:r>
+      <w:proofErr w:type="spellStart"/>
+      <w:r>
+        <w:t>bp</w:t>
+      </w:r>
+      <w:proofErr w:type="spellEnd"/>
+      <w:r>
+        <w:t xml:space="preserve">, </w:t>
+      </w:r>
+      <w:proofErr w:type="spellStart"/>
+      <w:proofErr w:type="gramStart"/>
+      <w:r>
+        <w:t>hw</w:t>
+      </w:r>
+      <w:proofErr w:type="spellEnd"/>
+      <w:proofErr w:type="gramEnd"/>
+      <w:r>
+        <w:t xml:space="preserve"> </w:t>
+      </w:r>
+      <w:proofErr w:type="spellStart"/>
+      <w:r>
+        <w:t>bp</w:t>
+      </w:r>
+      <w:proofErr w:type="spellEnd"/>
+      <w:r>
+        <w:t xml:space="preserve">, conditional </w:t>
+      </w:r>
+      <w:proofErr w:type="spellStart"/>
+      <w:r>
+        <w:t>bp</w:t>
+      </w:r>
+      <w:proofErr w:type="spellEnd"/>
+      <w:r>
+        <w:t xml:space="preserve">, single stepping, stack trace, </w:t>
+      </w:r>
+      <w:proofErr w:type="spellStart"/>
+      <w:r>
+        <w:t>etc</w:t>
+      </w:r>
+      <w:proofErr w:type="spellEnd"/>
+      <w:r>
+        <w:t>)</w:t>
       </w:r>
       <w:r>
         <w:t>.</w:t>
@@ -424,54 +553,86 @@
         </w:numPr>
       </w:pPr>
       <w:r>
-        <w:t>Custom GetModuleHandle, GetProcAddress, etc.</w:t>
+        <w:t xml:space="preserve">Custom </w:t>
+      </w:r>
+      <w:proofErr w:type="spellStart"/>
+      <w:r>
+        <w:t>GetModuleHandle</w:t>
+      </w:r>
+      <w:proofErr w:type="spellEnd"/>
+      <w:r>
+        <w:t xml:space="preserve">, </w:t>
+      </w:r>
+      <w:proofErr w:type="spellStart"/>
+      <w:r>
+        <w:t>GetProcAddress</w:t>
+      </w:r>
+      <w:proofErr w:type="spellEnd"/>
+      <w:r>
+        <w:t>, etc.</w:t>
       </w:r>
     </w:p>
     <w:p>
       <w:pPr>
         <w:ind w:left="2160" w:hanging="2160"/>
       </w:pPr>
+      <w:proofErr w:type="spellStart"/>
       <w:r>
         <w:rPr>
           <w:b/>
         </w:rPr>
         <w:t>MemoryMgr</w:t>
       </w:r>
-    </w:p>
-    <w:p>
-      <w:pPr>
-        <w:pStyle w:val="ListParagraph"/>
-        <w:numPr>
-          <w:ilvl w:val="0"/>
-          <w:numId w:val="1"/>
-        </w:numPr>
-      </w:pPr>
-      <w:r>
-        <w:t>‘Unchecked’ read/write etc functions designed for speed and use in ReadString etc where you only want to check page protections once, then forget about it.</w:t>
-      </w:r>
-    </w:p>
-    <w:p>
-      <w:pPr>
-        <w:pStyle w:val="ListParagraph"/>
-        <w:numPr>
-          <w:ilvl w:val="0"/>
-          <w:numId w:val="1"/>
-        </w:numPr>
-      </w:pPr>
+      <w:proofErr w:type="spellEnd"/>
+    </w:p>
+    <w:p>
+      <w:pPr>
+        <w:pStyle w:val="ListParagraph"/>
+        <w:numPr>
+          <w:ilvl w:val="0"/>
+          <w:numId w:val="1"/>
+        </w:numPr>
+      </w:pPr>
+      <w:r>
+        <w:t xml:space="preserve">‘Unchecked’ read/write </w:t>
+      </w:r>
+      <w:proofErr w:type="spellStart"/>
+      <w:r>
+        <w:t>etc</w:t>
+      </w:r>
+      <w:proofErr w:type="spellEnd"/>
+      <w:r>
+        <w:t xml:space="preserve"> functions designed for speed and use in </w:t>
+      </w:r>
+      <w:proofErr w:type="spellStart"/>
+      <w:r>
+        <w:t>ReadString</w:t>
+      </w:r>
+      <w:proofErr w:type="spellEnd"/>
+      <w:r>
+        <w:t xml:space="preserve"> </w:t>
+      </w:r>
+      <w:proofErr w:type="spellStart"/>
+      <w:r>
+        <w:t>etc</w:t>
+      </w:r>
+      <w:proofErr w:type="spellEnd"/>
+      <w:r>
+        <w:t xml:space="preserve"> where you only want to check page protections once, then forget about it.</w:t>
+      </w:r>
+    </w:p>
+    <w:p>
+      <w:pPr>
+        <w:pStyle w:val="ListParagraph"/>
+        <w:numPr>
+          <w:ilvl w:val="0"/>
+          <w:numId w:val="1"/>
+        </w:numPr>
+      </w:pPr>
+      <w:bookmarkStart w:id="0" w:name="_GoBack"/>
+      <w:bookmarkEnd w:id="0"/>
       <w:r>
         <w:lastRenderedPageBreak/>
-        <w:t>Use Boost.FunctionTypes in remote function caller to detect calling convention. (Also use TMP to detect number of args and their types etc).</w:t>
-      </w:r>
-    </w:p>
-    <w:p>
-      <w:pPr>
-        <w:pStyle w:val="ListParagraph"/>
-        <w:numPr>
-          <w:ilvl w:val="0"/>
-          <w:numId w:val="1"/>
-        </w:numPr>
-      </w:pPr>
-      <w:r>
         <w:t>Improve ‘safety’ of remote function caller via EH to minimize risk of crashing the target.</w:t>
       </w:r>
     </w:p>
@@ -484,18 +645,6 @@
         </w:numPr>
       </w:pPr>
       <w:r>
-        <w:t>Improve genericity of parameter passing in remote function caller.</w:t>
-      </w:r>
-    </w:p>
-    <w:p>
-      <w:pPr>
-        <w:pStyle w:val="ListParagraph"/>
-        <w:numPr>
-          <w:ilvl w:val="0"/>
-          <w:numId w:val="1"/>
-        </w:numPr>
-      </w:pPr>
-      <w:r>
         <w:t>Memory reading via expression templates.</w:t>
       </w:r>
       <w:r>
@@ -551,23 +700,33 @@
       </w:r>
     </w:p>
     <w:p>
+      <w:proofErr w:type="spellStart"/>
       <w:r>
         <w:rPr>
           <w:b/>
         </w:rPr>
         <w:t>ManualMap</w:t>
       </w:r>
-    </w:p>
-    <w:p>
-      <w:pPr>
-        <w:pStyle w:val="ListParagraph"/>
-        <w:numPr>
-          <w:ilvl w:val="0"/>
-          <w:numId w:val="1"/>
-        </w:numPr>
-      </w:pPr>
-      <w:r>
-        <w:t>Exception handling support under x86 SafeSEH and x64.</w:t>
+      <w:proofErr w:type="spellEnd"/>
+    </w:p>
+    <w:p>
+      <w:pPr>
+        <w:pStyle w:val="ListParagraph"/>
+        <w:numPr>
+          <w:ilvl w:val="0"/>
+          <w:numId w:val="1"/>
+        </w:numPr>
+      </w:pPr>
+      <w:r>
+        <w:t xml:space="preserve">Exception handling support under x86 </w:t>
+      </w:r>
+      <w:proofErr w:type="spellStart"/>
+      <w:r>
+        <w:t>SafeSEH</w:t>
+      </w:r>
+      <w:proofErr w:type="spellEnd"/>
+      <w:r>
+        <w:t xml:space="preserve"> and x64.</w:t>
       </w:r>
     </w:p>
     <w:p>
@@ -659,7 +818,23 @@
         </w:numPr>
       </w:pPr>
       <w:r>
-        <w:t xml:space="preserve">Get address of Kernel32!LoadLibrary ‘manually’ rather than using a local GetProcAddress and </w:t>
+        <w:t>Get address of Kernel32</w:t>
+      </w:r>
+      <w:proofErr w:type="gramStart"/>
+      <w:r>
+        <w:t>!LoadLibrary</w:t>
+      </w:r>
+      <w:proofErr w:type="gramEnd"/>
+      <w:r>
+        <w:t xml:space="preserve"> ‘manually’ rather than using a local </w:t>
+      </w:r>
+      <w:proofErr w:type="spellStart"/>
+      <w:r>
+        <w:t>GetProcAddress</w:t>
+      </w:r>
+      <w:proofErr w:type="spellEnd"/>
+      <w:r>
+        <w:t xml:space="preserve"> and </w:t>
       </w:r>
       <w:r>
         <w:t>pointer arithmetic.</w:t>
@@ -674,7 +849,15 @@
         </w:numPr>
       </w:pPr>
       <w:r>
-        <w:t>Whilst this works in all normal cases, it doesn’t work when the target has shims enabled which hook LoadLibrary.</w:t>
+        <w:t xml:space="preserve">Whilst this works in all normal cases, it doesn’t work when the target has shims enabled which hook </w:t>
+      </w:r>
+      <w:proofErr w:type="spellStart"/>
+      <w:r>
+        <w:t>LoadLibrary</w:t>
+      </w:r>
+      <w:proofErr w:type="spellEnd"/>
+      <w:r>
+        <w:t>.</w:t>
       </w:r>
     </w:p>
     <w:p>
@@ -694,10 +877,16 @@
         </w:numPr>
       </w:pPr>
       <w:r>
-        <w:t>Class function hooking (ecx preservation).</w:t>
-      </w:r>
-      <w:bookmarkStart w:id="0" w:name="_GoBack"/>
-      <w:bookmarkEnd w:id="0"/>
+        <w:t>Class function hooking (</w:t>
+      </w:r>
+      <w:proofErr w:type="spellStart"/>
+      <w:r>
+        <w:t>ecx</w:t>
+      </w:r>
+      <w:proofErr w:type="spellEnd"/>
+      <w:r>
+        <w:t xml:space="preserve"> preservation).</w:t>
+      </w:r>
     </w:p>
     <w:p>
       <w:pPr>
@@ -735,7 +924,15 @@
         <w:t>Improved relative instruction rebuilding (including conditionals).</w:t>
       </w:r>
       <w:r>
-        <w:t xml:space="preserve"> x64 has far more IP relative instructions than x86.</w:t>
+        <w:t xml:space="preserve"> </w:t>
+      </w:r>
+      <w:proofErr w:type="gramStart"/>
+      <w:r>
+        <w:t>x64</w:t>
+      </w:r>
+      <w:proofErr w:type="gramEnd"/>
+      <w:r>
+        <w:t xml:space="preserve"> has far more IP relative instructions than x86.</w:t>
       </w:r>
     </w:p>
     <w:p>
@@ -776,8 +973,13 @@
           <w:numId w:val="1"/>
         </w:numPr>
       </w:pPr>
-      <w:r>
-        <w:t>Uncopyable, so make moveable.</w:t>
+      <w:proofErr w:type="spellStart"/>
+      <w:r>
+        <w:t>Uncopyable</w:t>
+      </w:r>
+      <w:proofErr w:type="spellEnd"/>
+      <w:r>
+        <w:t>, so make moveable.</w:t>
       </w:r>
     </w:p>
     <w:p>
@@ -837,39 +1039,57 @@
         </w:numPr>
       </w:pPr>
       <w:r>
-        <w:t>Detect cases where hooking may overflow past the end of a function, and fail. (Provide policy or flag to allow overriding this behaviour.) Examples may be instructions such as ‘int 3’, ‘ret’, ‘jmp’, etc.</w:t>
-      </w:r>
-    </w:p>
-    <w:p>
+        <w:t>Detect cases where hooking may overflow past the end of a function, and fail. (Provide policy or flag to allow overriding this behaviour.) Examples may be instructions such as ‘</w:t>
+      </w:r>
+      <w:proofErr w:type="spellStart"/>
+      <w:r>
+        <w:t>int</w:t>
+      </w:r>
+      <w:proofErr w:type="spellEnd"/>
+      <w:r>
+        <w:t xml:space="preserve"> 3’, ‘ret’, ‘</w:t>
+      </w:r>
+      <w:proofErr w:type="spellStart"/>
+      <w:r>
+        <w:t>jmp</w:t>
+      </w:r>
+      <w:proofErr w:type="spellEnd"/>
+      <w:r>
+        <w:t>’, etc.</w:t>
+      </w:r>
+    </w:p>
+    <w:p>
+      <w:proofErr w:type="spellStart"/>
       <w:r>
         <w:rPr>
           <w:b/>
         </w:rPr>
+        <w:t>FindPattern</w:t>
+      </w:r>
+      <w:proofErr w:type="spellEnd"/>
+    </w:p>
+    <w:p>
+      <w:pPr>
+        <w:pStyle w:val="ListParagraph"/>
+        <w:numPr>
+          <w:ilvl w:val="0"/>
+          <w:numId w:val="1"/>
+        </w:numPr>
+      </w:pPr>
+      <w:r>
+        <w:t>Pattern generator.</w:t>
+      </w:r>
+    </w:p>
+    <w:p>
+      <w:pPr>
+        <w:pStyle w:val="ListParagraph"/>
+        <w:numPr>
+          <w:ilvl w:val="0"/>
+          <w:numId w:val="1"/>
+        </w:numPr>
+      </w:pPr>
+      <w:r>
         <w:lastRenderedPageBreak/>
-        <w:t>FindPattern</w:t>
-      </w:r>
-    </w:p>
-    <w:p>
-      <w:pPr>
-        <w:pStyle w:val="ListParagraph"/>
-        <w:numPr>
-          <w:ilvl w:val="0"/>
-          <w:numId w:val="1"/>
-        </w:numPr>
-      </w:pPr>
-      <w:r>
-        <w:t>Pattern generator.</w:t>
-      </w:r>
-    </w:p>
-    <w:p>
-      <w:pPr>
-        <w:pStyle w:val="ListParagraph"/>
-        <w:numPr>
-          <w:ilvl w:val="0"/>
-          <w:numId w:val="1"/>
-        </w:numPr>
-      </w:pPr>
-      <w:r>
         <w:t>‘</w:t>
       </w:r>
       <w:r>
@@ -901,29 +1121,47 @@
       </w:r>
     </w:p>
     <w:p>
+      <w:proofErr w:type="spellStart"/>
       <w:r>
         <w:rPr>
           <w:b/>
         </w:rPr>
         <w:t>PeLib</w:t>
       </w:r>
-    </w:p>
-    <w:p>
-      <w:pPr>
-        <w:pStyle w:val="ListParagraph"/>
-        <w:numPr>
-          <w:ilvl w:val="0"/>
-          <w:numId w:val="1"/>
-        </w:numPr>
-      </w:pPr>
-      <w:r>
-        <w:t>Investigate use of virtual functions for file vs memory</w:t>
+      <w:proofErr w:type="spellEnd"/>
+    </w:p>
+    <w:p>
+      <w:pPr>
+        <w:pStyle w:val="ListParagraph"/>
+        <w:numPr>
+          <w:ilvl w:val="0"/>
+          <w:numId w:val="1"/>
+        </w:numPr>
+      </w:pPr>
+      <w:r>
+        <w:t xml:space="preserve">Investigate use of virtual functions for file </w:t>
+      </w:r>
+      <w:proofErr w:type="spellStart"/>
+      <w:r>
+        <w:t>vs</w:t>
+      </w:r>
+      <w:proofErr w:type="spellEnd"/>
+      <w:r>
+        <w:t xml:space="preserve"> memory</w:t>
       </w:r>
       <w:r>
         <w:t xml:space="preserve"> access</w:t>
       </w:r>
       <w:r>
-        <w:t xml:space="preserve"> (RvaToVa)</w:t>
+        <w:t xml:space="preserve"> (</w:t>
+      </w:r>
+      <w:proofErr w:type="spellStart"/>
+      <w:r>
+        <w:t>RvaToVa</w:t>
+      </w:r>
+      <w:proofErr w:type="spellEnd"/>
+      <w:r>
+        <w:t>)</w:t>
       </w:r>
       <w:r>
         <w:t xml:space="preserve">. </w:t>
@@ -950,7 +1188,15 @@
         </w:numPr>
       </w:pPr>
       <w:r>
-        <w:t>Note: May cause problems when copying ‘PeFile’ type.</w:t>
+        <w:t>Note: May cause problems when copying ‘</w:t>
+      </w:r>
+      <w:proofErr w:type="spellStart"/>
+      <w:r>
+        <w:t>PeFile</w:t>
+      </w:r>
+      <w:proofErr w:type="spellEnd"/>
+      <w:r>
+        <w:t>’ type.</w:t>
       </w:r>
     </w:p>
     <w:p>
@@ -977,19 +1223,43 @@
         <w:t xml:space="preserve">E.g. </w:t>
       </w:r>
       <w:r>
-        <w:t>Check NumberOfRvaAndSizes in NtHeaders before attempting to retrieve a data dir.</w:t>
-      </w:r>
-    </w:p>
-    <w:p>
-      <w:pPr>
-        <w:pStyle w:val="ListParagraph"/>
-        <w:numPr>
-          <w:ilvl w:val="0"/>
-          <w:numId w:val="1"/>
-        </w:numPr>
-      </w:pPr>
-      <w:r>
-        <w:t>Cache base pointers etc rather than retrieving it manually in every getter/setter. Slightly less ‘robust’, but due to the typically ‘read-only’ nature of the data this is the expected behaviour in all known cases anyway.</w:t>
+        <w:t xml:space="preserve">Check </w:t>
+      </w:r>
+      <w:proofErr w:type="spellStart"/>
+      <w:r>
+        <w:t>NumberOfRvaAndSizes</w:t>
+      </w:r>
+      <w:proofErr w:type="spellEnd"/>
+      <w:r>
+        <w:t xml:space="preserve"> in </w:t>
+      </w:r>
+      <w:proofErr w:type="spellStart"/>
+      <w:r>
+        <w:t>NtHeaders</w:t>
+      </w:r>
+      <w:proofErr w:type="spellEnd"/>
+      <w:r>
+        <w:t xml:space="preserve"> before attempting to retrieve a data dir.</w:t>
+      </w:r>
+    </w:p>
+    <w:p>
+      <w:pPr>
+        <w:pStyle w:val="ListParagraph"/>
+        <w:numPr>
+          <w:ilvl w:val="0"/>
+          <w:numId w:val="1"/>
+        </w:numPr>
+      </w:pPr>
+      <w:r>
+        <w:t xml:space="preserve">Cache base pointers </w:t>
+      </w:r>
+      <w:proofErr w:type="spellStart"/>
+      <w:r>
+        <w:t>etc</w:t>
+      </w:r>
+      <w:proofErr w:type="spellEnd"/>
+      <w:r>
+        <w:t xml:space="preserve"> rather than retrieving it manually in every getter/setter. Slightly less ‘robust’, but due to the typically ‘read-only’ nature of the data this is the expected behaviour in all known cases anyway.</w:t>
       </w:r>
     </w:p>
     <w:p>
@@ -1085,7 +1355,15 @@
         </w:numPr>
       </w:pPr>
       <w:r>
-        <w:t>Load config directory.</w:t>
+        <w:t xml:space="preserve">Load </w:t>
+      </w:r>
+      <w:proofErr w:type="spellStart"/>
+      <w:r>
+        <w:t>config</w:t>
+      </w:r>
+      <w:proofErr w:type="spellEnd"/>
+      <w:r>
+        <w:t xml:space="preserve"> directory.</w:t>
       </w:r>
     </w:p>
     <w:p>
@@ -1175,13 +1453,61 @@
         </w:numPr>
       </w:pPr>
       <w:r>
-        <w:t>Helper functions such as FindExport, FindImport, HasDataDir, GetArchitecture,</w:t>
-      </w:r>
-      <w:r>
-        <w:t xml:space="preserve"> IsDotNet,</w:t>
-      </w:r>
-      <w:r>
-        <w:t xml:space="preserve"> GetPDB,</w:t>
+        <w:t xml:space="preserve">Helper functions such as </w:t>
+      </w:r>
+      <w:proofErr w:type="spellStart"/>
+      <w:r>
+        <w:t>FindExport</w:t>
+      </w:r>
+      <w:proofErr w:type="spellEnd"/>
+      <w:r>
+        <w:t xml:space="preserve">, </w:t>
+      </w:r>
+      <w:proofErr w:type="spellStart"/>
+      <w:r>
+        <w:t>FindImport</w:t>
+      </w:r>
+      <w:proofErr w:type="spellEnd"/>
+      <w:r>
+        <w:t xml:space="preserve">, </w:t>
+      </w:r>
+      <w:proofErr w:type="spellStart"/>
+      <w:r>
+        <w:t>HasDataDir</w:t>
+      </w:r>
+      <w:proofErr w:type="spellEnd"/>
+      <w:r>
+        <w:t xml:space="preserve">, </w:t>
+      </w:r>
+      <w:proofErr w:type="spellStart"/>
+      <w:r>
+        <w:t>GetArchitecture</w:t>
+      </w:r>
+      <w:proofErr w:type="spellEnd"/>
+      <w:r>
+        <w:t>,</w:t>
+      </w:r>
+      <w:r>
+        <w:t xml:space="preserve"> </w:t>
+      </w:r>
+      <w:proofErr w:type="spellStart"/>
+      <w:r>
+        <w:t>IsDotNet</w:t>
+      </w:r>
+      <w:proofErr w:type="spellEnd"/>
+      <w:r>
+        <w:t>,</w:t>
+      </w:r>
+      <w:r>
+        <w:t xml:space="preserve"> </w:t>
+      </w:r>
+      <w:proofErr w:type="spellStart"/>
+      <w:r>
+        <w:t>GetPDB</w:t>
+      </w:r>
+      <w:proofErr w:type="spellEnd"/>
+      <w:r>
+        <w:t>,</w:t>
       </w:r>
       <w:r>
         <w:t xml:space="preserve"> etc.</w:t>
@@ -1196,7 +1522,15 @@
         </w:numPr>
       </w:pPr>
       <w:r>
-        <w:t>Test against pathological cases such as Corkami tests.</w:t>
+        <w:t xml:space="preserve">Test against pathological cases such as </w:t>
+      </w:r>
+      <w:proofErr w:type="spellStart"/>
+      <w:r>
+        <w:t>Corkami</w:t>
+      </w:r>
+      <w:proofErr w:type="spellEnd"/>
+      <w:r>
+        <w:t xml:space="preserve"> tests.</w:t>
       </w:r>
     </w:p>
     <w:p>
@@ -1228,19 +1562,35 @@
         </w:numPr>
       </w:pPr>
       <w:r>
-        <w:t>NOP/UnNOP support.</w:t>
-      </w:r>
-    </w:p>
-    <w:p>
-      <w:pPr>
-        <w:pStyle w:val="ListParagraph"/>
-        <w:numPr>
-          <w:ilvl w:val="0"/>
-          <w:numId w:val="1"/>
-        </w:numPr>
-      </w:pPr>
-      <w:r>
-        <w:t>ASM searching API with ‘wildcards’. (MetaASM?)</w:t>
+        <w:t>NOP/</w:t>
+      </w:r>
+      <w:proofErr w:type="spellStart"/>
+      <w:r>
+        <w:t>UnNOP</w:t>
+      </w:r>
+      <w:proofErr w:type="spellEnd"/>
+      <w:r>
+        <w:t xml:space="preserve"> support.</w:t>
+      </w:r>
+    </w:p>
+    <w:p>
+      <w:pPr>
+        <w:pStyle w:val="ListParagraph"/>
+        <w:numPr>
+          <w:ilvl w:val="0"/>
+          <w:numId w:val="1"/>
+        </w:numPr>
+      </w:pPr>
+      <w:r>
+        <w:t>ASM searching API with ‘wildcards’. (</w:t>
+      </w:r>
+      <w:proofErr w:type="spellStart"/>
+      <w:r>
+        <w:t>MetaASM</w:t>
+      </w:r>
+      <w:proofErr w:type="spellEnd"/>
+      <w:r>
+        <w:t>?)</w:t>
       </w:r>
     </w:p>
     <w:p>
@@ -1272,19 +1622,19 @@
         <w:rPr>
           <w:b/>
         </w:rPr>
+        <w:t>Scanner</w:t>
+      </w:r>
+    </w:p>
+    <w:p>
+      <w:pPr>
+        <w:pStyle w:val="ListParagraph"/>
+        <w:numPr>
+          <w:ilvl w:val="0"/>
+          <w:numId w:val="1"/>
+        </w:numPr>
+      </w:pPr>
+      <w:r>
         <w:lastRenderedPageBreak/>
-        <w:t>Scanner</w:t>
-      </w:r>
-    </w:p>
-    <w:p>
-      <w:pPr>
-        <w:pStyle w:val="ListParagraph"/>
-        <w:numPr>
-          <w:ilvl w:val="0"/>
-          <w:numId w:val="1"/>
-        </w:numPr>
-      </w:pPr>
-      <w:r>
         <w:t>Rewrite to be more reliable and robust.</w:t>
       </w:r>
     </w:p>
@@ -1357,7 +1707,15 @@
         </w:numPr>
       </w:pPr>
       <w:r>
-        <w:t>Memory protection filters (read, write, exec).</w:t>
+        <w:t xml:space="preserve">Memory protection filters (read, write, </w:t>
+      </w:r>
+      <w:proofErr w:type="gramStart"/>
+      <w:r>
+        <w:t>exec</w:t>
+      </w:r>
+      <w:proofErr w:type="gramEnd"/>
+      <w:r>
+        <w:t>).</w:t>
       </w:r>
     </w:p>
     <w:p>
@@ -1429,7 +1787,15 @@
         </w:numPr>
       </w:pPr>
       <w:r>
-        <w:t>Unknown value scan.</w:t>
+        <w:t xml:space="preserve">Unknown </w:t>
+      </w:r>
+      <w:proofErr w:type="gramStart"/>
+      <w:r>
+        <w:t>value scan</w:t>
+      </w:r>
+      <w:proofErr w:type="gramEnd"/>
+      <w:r>
+        <w:t>.</w:t>
       </w:r>
     </w:p>
     <w:p>

</xml_diff>

<commit_message>
* Add example placeholder.
</commit_message>
<xml_diff>
--- a/misc/todo.docx
+++ b/misc/todo.docx
@@ -6,11 +6,9 @@
       <w:pPr>
         <w:pStyle w:val="Title"/>
       </w:pPr>
-      <w:proofErr w:type="spellStart"/>
       <w:r>
         <w:t>Todo</w:t>
       </w:r>
-      <w:proofErr w:type="spellEnd"/>
     </w:p>
     <w:p>
       <w:pPr>
@@ -54,13 +52,8 @@
           <w:numId w:val="1"/>
         </w:numPr>
       </w:pPr>
-      <w:proofErr w:type="spellStart"/>
-      <w:r>
-        <w:t>Todo</w:t>
-      </w:r>
-      <w:proofErr w:type="spellEnd"/>
-      <w:r>
-        <w:t xml:space="preserve"> list</w:t>
+      <w:r>
+        <w:t>Todo list</w:t>
       </w:r>
       <w:r>
         <w:t>.</w:t>
@@ -165,15 +158,7 @@
         </w:numPr>
       </w:pPr>
       <w:r>
-        <w:t xml:space="preserve">Document preconditions and </w:t>
-      </w:r>
-      <w:proofErr w:type="spellStart"/>
-      <w:r>
-        <w:t>postconditions</w:t>
-      </w:r>
-      <w:proofErr w:type="spellEnd"/>
-      <w:r>
-        <w:t>.</w:t>
+        <w:t>Document preconditions and postconditions.</w:t>
       </w:r>
     </w:p>
     <w:p>
@@ -191,15 +176,7 @@
         <w:t>annotations (</w:t>
       </w:r>
       <w:r>
-        <w:t xml:space="preserve">warnings, notes, </w:t>
-      </w:r>
-      <w:proofErr w:type="spellStart"/>
-      <w:r>
-        <w:t>etc</w:t>
-      </w:r>
-      <w:proofErr w:type="spellEnd"/>
-      <w:r>
-        <w:t xml:space="preserve">). </w:t>
+        <w:t xml:space="preserve">warnings, notes, etc). </w:t>
       </w:r>
     </w:p>
     <w:p>
@@ -280,31 +257,7 @@
         </w:numPr>
       </w:pPr>
       <w:r>
-        <w:t>Extra sanity checks to ensure not only that functions return without exception, but also that the returned data is valid. (</w:t>
-      </w:r>
-      <w:proofErr w:type="gramStart"/>
-      <w:r>
-        <w:t>e.g</w:t>
-      </w:r>
-      <w:proofErr w:type="gramEnd"/>
-      <w:r>
-        <w:t xml:space="preserve">. </w:t>
-      </w:r>
-      <w:proofErr w:type="spellStart"/>
-      <w:r>
-        <w:t>GetName</w:t>
-      </w:r>
-      <w:proofErr w:type="spellEnd"/>
-      <w:r>
-        <w:t xml:space="preserve"> in </w:t>
-      </w:r>
-      <w:proofErr w:type="spellStart"/>
-      <w:r>
-        <w:t>ImpThunk</w:t>
-      </w:r>
-      <w:proofErr w:type="spellEnd"/>
-      <w:r>
-        <w:t xml:space="preserve">.) </w:t>
+        <w:t xml:space="preserve">Extra sanity checks to ensure not only that functions return without exception, but also that the returned data is valid. (e.g. GetName in ImpThunk.) </w:t>
       </w:r>
     </w:p>
     <w:p>
@@ -347,6 +300,20 @@
       <w:pPr>
         <w:pStyle w:val="ListParagraph"/>
         <w:numPr>
+          <w:ilvl w:val="1"/>
+          <w:numId w:val="1"/>
+        </w:numPr>
+      </w:pPr>
+      <w:r>
+        <w:t>Basic memory hacking app.</w:t>
+      </w:r>
+      <w:bookmarkStart w:id="0" w:name="_GoBack"/>
+      <w:bookmarkEnd w:id="0"/>
+    </w:p>
+    <w:p>
+      <w:pPr>
+        <w:pStyle w:val="ListParagraph"/>
+        <w:numPr>
           <w:ilvl w:val="0"/>
           <w:numId w:val="1"/>
         </w:numPr>
@@ -356,6 +323,18 @@
       </w:r>
       <w:r>
         <w:t>-add all components from v1.0.0.</w:t>
+      </w:r>
+    </w:p>
+    <w:p>
+      <w:pPr>
+        <w:pStyle w:val="ListParagraph"/>
+        <w:numPr>
+          <w:ilvl w:val="0"/>
+          <w:numId w:val="1"/>
+        </w:numPr>
+      </w:pPr>
+      <w:r>
+        <w:t>Merge headers where appropriate (e.g. module_list and module_iterator).</w:t>
       </w:r>
     </w:p>
     <w:p>
@@ -387,31 +366,7 @@
         </w:numPr>
       </w:pPr>
       <w:r>
-        <w:t>Important! Ensure -</w:t>
-      </w:r>
-      <w:proofErr w:type="spellStart"/>
-      <w:r>
-        <w:t>fno</w:t>
-      </w:r>
-      <w:proofErr w:type="spellEnd"/>
-      <w:r>
-        <w:t xml:space="preserve">-strict-aliasing is used under GCC as it seems </w:t>
-      </w:r>
-      <w:proofErr w:type="spellStart"/>
-      <w:r>
-        <w:t>Boost.Python</w:t>
-      </w:r>
-      <w:proofErr w:type="spellEnd"/>
-      <w:r>
-        <w:t xml:space="preserve"> has aliasing violations which cause spurious </w:t>
-      </w:r>
-      <w:proofErr w:type="spellStart"/>
-      <w:r>
-        <w:t>segfaults</w:t>
-      </w:r>
-      <w:proofErr w:type="spellEnd"/>
-      <w:r>
-        <w:t xml:space="preserve"> and other issues.</w:t>
+        <w:t>Important! Ensure -fno-strict-aliasing is used under GCC as it seems Boost.Python has aliasing violations which cause spurious segfaults and other issues.</w:t>
       </w:r>
     </w:p>
     <w:p>
@@ -435,15 +390,7 @@
         </w:numPr>
       </w:pPr>
       <w:r>
-        <w:t xml:space="preserve">Helper service to run </w:t>
-      </w:r>
-      <w:proofErr w:type="spellStart"/>
-      <w:r>
-        <w:t>HadesMem</w:t>
-      </w:r>
-      <w:proofErr w:type="spellEnd"/>
-      <w:r>
-        <w:t xml:space="preserve"> tools as ‘SYSTEM’ for when </w:t>
+        <w:t xml:space="preserve">Helper service to run HadesMem tools as ‘SYSTEM’ for when </w:t>
       </w:r>
       <w:r>
         <w:t>manipulating</w:t>
@@ -464,57 +411,7 @@
         <w:t>Debugging</w:t>
       </w:r>
       <w:r>
-        <w:t xml:space="preserve"> APIs (</w:t>
-      </w:r>
-      <w:proofErr w:type="spellStart"/>
-      <w:r>
-        <w:t>sw</w:t>
-      </w:r>
-      <w:proofErr w:type="spellEnd"/>
-      <w:r>
-        <w:t xml:space="preserve"> </w:t>
-      </w:r>
-      <w:proofErr w:type="spellStart"/>
-      <w:r>
-        <w:t>bp</w:t>
-      </w:r>
-      <w:proofErr w:type="spellEnd"/>
-      <w:r>
-        <w:t xml:space="preserve">, </w:t>
-      </w:r>
-      <w:proofErr w:type="spellStart"/>
-      <w:proofErr w:type="gramStart"/>
-      <w:r>
-        <w:t>hw</w:t>
-      </w:r>
-      <w:proofErr w:type="spellEnd"/>
-      <w:proofErr w:type="gramEnd"/>
-      <w:r>
-        <w:t xml:space="preserve"> </w:t>
-      </w:r>
-      <w:proofErr w:type="spellStart"/>
-      <w:r>
-        <w:t>bp</w:t>
-      </w:r>
-      <w:proofErr w:type="spellEnd"/>
-      <w:r>
-        <w:t xml:space="preserve">, conditional </w:t>
-      </w:r>
-      <w:proofErr w:type="spellStart"/>
-      <w:r>
-        <w:t>bp</w:t>
-      </w:r>
-      <w:proofErr w:type="spellEnd"/>
-      <w:r>
-        <w:t xml:space="preserve">, single stepping, stack trace, </w:t>
-      </w:r>
-      <w:proofErr w:type="spellStart"/>
-      <w:r>
-        <w:t>etc</w:t>
-      </w:r>
-      <w:proofErr w:type="spellEnd"/>
-      <w:r>
-        <w:t>)</w:t>
+        <w:t xml:space="preserve"> APIs (sw bp, hw bp, conditional bp, single stepping, stack trace, etc)</w:t>
       </w:r>
       <w:r>
         <w:t>.</w:t>
@@ -553,103 +450,59 @@
         </w:numPr>
       </w:pPr>
       <w:r>
-        <w:t xml:space="preserve">Custom </w:t>
-      </w:r>
-      <w:proofErr w:type="spellStart"/>
-      <w:r>
-        <w:t>GetModuleHandle</w:t>
-      </w:r>
-      <w:proofErr w:type="spellEnd"/>
-      <w:r>
-        <w:t xml:space="preserve">, </w:t>
-      </w:r>
-      <w:proofErr w:type="spellStart"/>
-      <w:r>
-        <w:t>GetProcAddress</w:t>
-      </w:r>
-      <w:proofErr w:type="spellEnd"/>
-      <w:r>
-        <w:t>, etc.</w:t>
+        <w:t>Custom GetModuleHandle, GetProcAddress, etc.</w:t>
       </w:r>
     </w:p>
     <w:p>
       <w:pPr>
         <w:ind w:left="2160" w:hanging="2160"/>
       </w:pPr>
-      <w:proofErr w:type="spellStart"/>
       <w:r>
         <w:rPr>
           <w:b/>
         </w:rPr>
         <w:t>MemoryMgr</w:t>
       </w:r>
-      <w:proofErr w:type="spellEnd"/>
-    </w:p>
-    <w:p>
-      <w:pPr>
-        <w:pStyle w:val="ListParagraph"/>
-        <w:numPr>
-          <w:ilvl w:val="0"/>
-          <w:numId w:val="1"/>
-        </w:numPr>
-      </w:pPr>
-      <w:r>
-        <w:t xml:space="preserve">‘Unchecked’ read/write </w:t>
-      </w:r>
-      <w:proofErr w:type="spellStart"/>
-      <w:r>
-        <w:t>etc</w:t>
-      </w:r>
-      <w:proofErr w:type="spellEnd"/>
-      <w:r>
-        <w:t xml:space="preserve"> functions designed for speed and use in </w:t>
-      </w:r>
-      <w:proofErr w:type="spellStart"/>
-      <w:r>
-        <w:t>ReadString</w:t>
-      </w:r>
-      <w:proofErr w:type="spellEnd"/>
+    </w:p>
+    <w:p>
+      <w:pPr>
+        <w:pStyle w:val="ListParagraph"/>
+        <w:numPr>
+          <w:ilvl w:val="0"/>
+          <w:numId w:val="1"/>
+        </w:numPr>
+      </w:pPr>
+      <w:r>
+        <w:lastRenderedPageBreak/>
+        <w:t>‘Unchecked’ read/write etc functions designed for speed and use in ReadString etc where you only want to check page protections once, then forget about it.</w:t>
+      </w:r>
+    </w:p>
+    <w:p>
+      <w:pPr>
+        <w:pStyle w:val="ListParagraph"/>
+        <w:numPr>
+          <w:ilvl w:val="0"/>
+          <w:numId w:val="1"/>
+        </w:numPr>
+      </w:pPr>
+      <w:r>
+        <w:t>Improve ‘safety’ of remote function caller via EH to minimize risk of crashing the target.</w:t>
+      </w:r>
+    </w:p>
+    <w:p>
+      <w:pPr>
+        <w:pStyle w:val="ListParagraph"/>
+        <w:numPr>
+          <w:ilvl w:val="0"/>
+          <w:numId w:val="1"/>
+        </w:numPr>
+      </w:pPr>
+      <w:r>
+        <w:t>Memory reading via expression templates.</w:t>
+      </w:r>
       <w:r>
         <w:t xml:space="preserve"> </w:t>
       </w:r>
-      <w:proofErr w:type="spellStart"/>
-      <w:r>
-        <w:t>etc</w:t>
-      </w:r>
-      <w:proofErr w:type="spellEnd"/>
-      <w:r>
-        <w:t xml:space="preserve"> where you only want to check page protections once, then forget about it.</w:t>
-      </w:r>
-    </w:p>
-    <w:p>
-      <w:pPr>
-        <w:pStyle w:val="ListParagraph"/>
-        <w:numPr>
-          <w:ilvl w:val="0"/>
-          <w:numId w:val="1"/>
-        </w:numPr>
-      </w:pPr>
-      <w:bookmarkStart w:id="0" w:name="_GoBack"/>
-      <w:bookmarkEnd w:id="0"/>
-      <w:r>
-        <w:lastRenderedPageBreak/>
-        <w:t>Improve ‘safety’ of remote function caller via EH to minimize risk of crashing the target.</w:t>
-      </w:r>
-    </w:p>
-    <w:p>
-      <w:pPr>
-        <w:pStyle w:val="ListParagraph"/>
-        <w:numPr>
-          <w:ilvl w:val="0"/>
-          <w:numId w:val="1"/>
-        </w:numPr>
-      </w:pPr>
-      <w:r>
-        <w:t>Memory reading via expression templates.</w:t>
-      </w:r>
-      <w:r>
-        <w:t xml:space="preserve"> </w:t>
-      </w:r>
     </w:p>
     <w:p>
       <w:pPr>
@@ -700,33 +553,23 @@
       </w:r>
     </w:p>
     <w:p>
-      <w:proofErr w:type="spellStart"/>
       <w:r>
         <w:rPr>
           <w:b/>
         </w:rPr>
         <w:t>ManualMap</w:t>
       </w:r>
-      <w:proofErr w:type="spellEnd"/>
-    </w:p>
-    <w:p>
-      <w:pPr>
-        <w:pStyle w:val="ListParagraph"/>
-        <w:numPr>
-          <w:ilvl w:val="0"/>
-          <w:numId w:val="1"/>
-        </w:numPr>
-      </w:pPr>
-      <w:r>
-        <w:t xml:space="preserve">Exception handling support under x86 </w:t>
-      </w:r>
-      <w:proofErr w:type="spellStart"/>
-      <w:r>
-        <w:t>SafeSEH</w:t>
-      </w:r>
-      <w:proofErr w:type="spellEnd"/>
-      <w:r>
-        <w:t xml:space="preserve"> and x64.</w:t>
+    </w:p>
+    <w:p>
+      <w:pPr>
+        <w:pStyle w:val="ListParagraph"/>
+        <w:numPr>
+          <w:ilvl w:val="0"/>
+          <w:numId w:val="1"/>
+        </w:numPr>
+      </w:pPr>
+      <w:r>
+        <w:t>Exception handling support under x86 SafeSEH and x64.</w:t>
       </w:r>
     </w:p>
     <w:p>
@@ -818,23 +661,7 @@
         </w:numPr>
       </w:pPr>
       <w:r>
-        <w:t>Get address of Kernel32</w:t>
-      </w:r>
-      <w:proofErr w:type="gramStart"/>
-      <w:r>
-        <w:t>!LoadLibrary</w:t>
-      </w:r>
-      <w:proofErr w:type="gramEnd"/>
-      <w:r>
-        <w:t xml:space="preserve"> ‘manually’ rather than using a local </w:t>
-      </w:r>
-      <w:proofErr w:type="spellStart"/>
-      <w:r>
-        <w:t>GetProcAddress</w:t>
-      </w:r>
-      <w:proofErr w:type="spellEnd"/>
-      <w:r>
-        <w:t xml:space="preserve"> and </w:t>
+        <w:t xml:space="preserve">Get address of Kernel32!LoadLibrary ‘manually’ rather than using a local GetProcAddress and </w:t>
       </w:r>
       <w:r>
         <w:t>pointer arithmetic.</w:t>
@@ -849,15 +676,7 @@
         </w:numPr>
       </w:pPr>
       <w:r>
-        <w:t xml:space="preserve">Whilst this works in all normal cases, it doesn’t work when the target has shims enabled which hook </w:t>
-      </w:r>
-      <w:proofErr w:type="spellStart"/>
-      <w:r>
-        <w:t>LoadLibrary</w:t>
-      </w:r>
-      <w:proofErr w:type="spellEnd"/>
-      <w:r>
-        <w:t>.</w:t>
+        <w:t>Whilst this works in all normal cases, it doesn’t work when the target has shims enabled which hook LoadLibrary.</w:t>
       </w:r>
     </w:p>
     <w:p>
@@ -877,15 +696,7 @@
         </w:numPr>
       </w:pPr>
       <w:r>
-        <w:t>Class function hooking (</w:t>
-      </w:r>
-      <w:proofErr w:type="spellStart"/>
-      <w:r>
-        <w:t>ecx</w:t>
-      </w:r>
-      <w:proofErr w:type="spellEnd"/>
-      <w:r>
-        <w:t xml:space="preserve"> preservation).</w:t>
+        <w:t>Class function hooking (ecx preservation).</w:t>
       </w:r>
     </w:p>
     <w:p>
@@ -924,15 +735,7 @@
         <w:t>Improved relative instruction rebuilding (including conditionals).</w:t>
       </w:r>
       <w:r>
-        <w:t xml:space="preserve"> </w:t>
-      </w:r>
-      <w:proofErr w:type="gramStart"/>
-      <w:r>
-        <w:t>x64</w:t>
-      </w:r>
-      <w:proofErr w:type="gramEnd"/>
-      <w:r>
-        <w:t xml:space="preserve"> has far more IP relative instructions than x86.</w:t>
+        <w:t xml:space="preserve"> x64 has far more IP relative instructions than x86.</w:t>
       </w:r>
     </w:p>
     <w:p>
@@ -973,13 +776,8 @@
           <w:numId w:val="1"/>
         </w:numPr>
       </w:pPr>
-      <w:proofErr w:type="spellStart"/>
-      <w:r>
-        <w:t>Uncopyable</w:t>
-      </w:r>
-      <w:proofErr w:type="spellEnd"/>
-      <w:r>
-        <w:t>, so make moveable.</w:t>
+      <w:r>
+        <w:t>Uncopyable, so make moveable.</w:t>
       </w:r>
     </w:p>
     <w:p>
@@ -1039,34 +837,17 @@
         </w:numPr>
       </w:pPr>
       <w:r>
-        <w:t>Detect cases where hooking may overflow past the end of a function, and fail. (Provide policy or flag to allow overriding this behaviour.) Examples may be instructions such as ‘</w:t>
-      </w:r>
-      <w:proofErr w:type="spellStart"/>
-      <w:r>
-        <w:t>int</w:t>
-      </w:r>
-      <w:proofErr w:type="spellEnd"/>
-      <w:r>
-        <w:t xml:space="preserve"> 3’, ‘ret’, ‘</w:t>
-      </w:r>
-      <w:proofErr w:type="spellStart"/>
-      <w:r>
-        <w:t>jmp</w:t>
-      </w:r>
-      <w:proofErr w:type="spellEnd"/>
-      <w:r>
-        <w:t>’, etc.</w:t>
-      </w:r>
-    </w:p>
-    <w:p>
-      <w:proofErr w:type="spellStart"/>
+        <w:t>Detect cases where hooking may overflow past the end of a function, and fail. (Provide policy or flag to allow overriding this behaviour.) Examples may be instructions such as ‘int 3’, ‘ret’, ‘jmp’, etc.</w:t>
+      </w:r>
+    </w:p>
+    <w:p>
       <w:r>
         <w:rPr>
           <w:b/>
         </w:rPr>
+        <w:lastRenderedPageBreak/>
         <w:t>FindPattern</w:t>
       </w:r>
-      <w:proofErr w:type="spellEnd"/>
     </w:p>
     <w:p>
       <w:pPr>
@@ -1089,7 +870,6 @@
         </w:numPr>
       </w:pPr>
       <w:r>
-        <w:lastRenderedPageBreak/>
         <w:t>‘</w:t>
       </w:r>
       <w:r>
@@ -1121,47 +901,29 @@
       </w:r>
     </w:p>
     <w:p>
-      <w:proofErr w:type="spellStart"/>
       <w:r>
         <w:rPr>
           <w:b/>
         </w:rPr>
         <w:t>PeLib</w:t>
       </w:r>
-      <w:proofErr w:type="spellEnd"/>
-    </w:p>
-    <w:p>
-      <w:pPr>
-        <w:pStyle w:val="ListParagraph"/>
-        <w:numPr>
-          <w:ilvl w:val="0"/>
-          <w:numId w:val="1"/>
-        </w:numPr>
-      </w:pPr>
-      <w:r>
-        <w:t xml:space="preserve">Investigate use of virtual functions for file </w:t>
-      </w:r>
-      <w:proofErr w:type="spellStart"/>
-      <w:r>
-        <w:t>vs</w:t>
-      </w:r>
-      <w:proofErr w:type="spellEnd"/>
-      <w:r>
-        <w:t xml:space="preserve"> memory</w:t>
+    </w:p>
+    <w:p>
+      <w:pPr>
+        <w:pStyle w:val="ListParagraph"/>
+        <w:numPr>
+          <w:ilvl w:val="0"/>
+          <w:numId w:val="1"/>
+        </w:numPr>
+      </w:pPr>
+      <w:r>
+        <w:t>Investigate use of virtual functions for file vs memory</w:t>
       </w:r>
       <w:r>
         <w:t xml:space="preserve"> access</w:t>
       </w:r>
       <w:r>
-        <w:t xml:space="preserve"> (</w:t>
-      </w:r>
-      <w:proofErr w:type="spellStart"/>
-      <w:r>
-        <w:t>RvaToVa</w:t>
-      </w:r>
-      <w:proofErr w:type="spellEnd"/>
-      <w:r>
-        <w:t>)</w:t>
+        <w:t xml:space="preserve"> (RvaToVa)</w:t>
       </w:r>
       <w:r>
         <w:t xml:space="preserve">. </w:t>
@@ -1188,15 +950,7 @@
         </w:numPr>
       </w:pPr>
       <w:r>
-        <w:t>Note: May cause problems when copying ‘</w:t>
-      </w:r>
-      <w:proofErr w:type="spellStart"/>
-      <w:r>
-        <w:t>PeFile</w:t>
-      </w:r>
-      <w:proofErr w:type="spellEnd"/>
-      <w:r>
-        <w:t>’ type.</w:t>
+        <w:t>Note: May cause problems when copying ‘PeFile’ type.</w:t>
       </w:r>
     </w:p>
     <w:p>
@@ -1223,43 +977,19 @@
         <w:t xml:space="preserve">E.g. </w:t>
       </w:r>
       <w:r>
-        <w:t xml:space="preserve">Check </w:t>
-      </w:r>
-      <w:proofErr w:type="spellStart"/>
-      <w:r>
-        <w:t>NumberOfRvaAndSizes</w:t>
-      </w:r>
-      <w:proofErr w:type="spellEnd"/>
-      <w:r>
-        <w:t xml:space="preserve"> in </w:t>
-      </w:r>
-      <w:proofErr w:type="spellStart"/>
-      <w:r>
-        <w:t>NtHeaders</w:t>
-      </w:r>
-      <w:proofErr w:type="spellEnd"/>
-      <w:r>
-        <w:t xml:space="preserve"> before attempting to retrieve a data dir.</w:t>
-      </w:r>
-    </w:p>
-    <w:p>
-      <w:pPr>
-        <w:pStyle w:val="ListParagraph"/>
-        <w:numPr>
-          <w:ilvl w:val="0"/>
-          <w:numId w:val="1"/>
-        </w:numPr>
-      </w:pPr>
-      <w:r>
-        <w:t xml:space="preserve">Cache base pointers </w:t>
-      </w:r>
-      <w:proofErr w:type="spellStart"/>
-      <w:r>
-        <w:t>etc</w:t>
-      </w:r>
-      <w:proofErr w:type="spellEnd"/>
-      <w:r>
-        <w:t xml:space="preserve"> rather than retrieving it manually in every getter/setter. Slightly less ‘robust’, but due to the typically ‘read-only’ nature of the data this is the expected behaviour in all known cases anyway.</w:t>
+        <w:t>Check NumberOfRvaAndSizes in NtHeaders before attempting to retrieve a data dir.</w:t>
+      </w:r>
+    </w:p>
+    <w:p>
+      <w:pPr>
+        <w:pStyle w:val="ListParagraph"/>
+        <w:numPr>
+          <w:ilvl w:val="0"/>
+          <w:numId w:val="1"/>
+        </w:numPr>
+      </w:pPr>
+      <w:r>
+        <w:t>Cache base pointers etc rather than retrieving it manually in every getter/setter. Slightly less ‘robust’, but due to the typically ‘read-only’ nature of the data this is the expected behaviour in all known cases anyway.</w:t>
       </w:r>
     </w:p>
     <w:p>
@@ -1355,15 +1085,7 @@
         </w:numPr>
       </w:pPr>
       <w:r>
-        <w:t xml:space="preserve">Load </w:t>
-      </w:r>
-      <w:proofErr w:type="spellStart"/>
-      <w:r>
-        <w:t>config</w:t>
-      </w:r>
-      <w:proofErr w:type="spellEnd"/>
-      <w:r>
-        <w:t xml:space="preserve"> directory.</w:t>
+        <w:t>Load config directory.</w:t>
       </w:r>
     </w:p>
     <w:p>
@@ -1453,61 +1175,13 @@
         </w:numPr>
       </w:pPr>
       <w:r>
-        <w:t xml:space="preserve">Helper functions such as </w:t>
-      </w:r>
-      <w:proofErr w:type="spellStart"/>
-      <w:r>
-        <w:t>FindExport</w:t>
-      </w:r>
-      <w:proofErr w:type="spellEnd"/>
-      <w:r>
-        <w:t xml:space="preserve">, </w:t>
-      </w:r>
-      <w:proofErr w:type="spellStart"/>
-      <w:r>
-        <w:t>FindImport</w:t>
-      </w:r>
-      <w:proofErr w:type="spellEnd"/>
-      <w:r>
-        <w:t xml:space="preserve">, </w:t>
-      </w:r>
-      <w:proofErr w:type="spellStart"/>
-      <w:r>
-        <w:t>HasDataDir</w:t>
-      </w:r>
-      <w:proofErr w:type="spellEnd"/>
-      <w:r>
-        <w:t xml:space="preserve">, </w:t>
-      </w:r>
-      <w:proofErr w:type="spellStart"/>
-      <w:r>
-        <w:t>GetArchitecture</w:t>
-      </w:r>
-      <w:proofErr w:type="spellEnd"/>
-      <w:r>
-        <w:t>,</w:t>
-      </w:r>
-      <w:r>
-        <w:t xml:space="preserve"> </w:t>
-      </w:r>
-      <w:proofErr w:type="spellStart"/>
-      <w:r>
-        <w:t>IsDotNet</w:t>
-      </w:r>
-      <w:proofErr w:type="spellEnd"/>
-      <w:r>
-        <w:t>,</w:t>
-      </w:r>
-      <w:r>
-        <w:t xml:space="preserve"> </w:t>
-      </w:r>
-      <w:proofErr w:type="spellStart"/>
-      <w:r>
-        <w:t>GetPDB</w:t>
-      </w:r>
-      <w:proofErr w:type="spellEnd"/>
-      <w:r>
-        <w:t>,</w:t>
+        <w:t>Helper functions such as FindExport, FindImport, HasDataDir, GetArchitecture,</w:t>
+      </w:r>
+      <w:r>
+        <w:t xml:space="preserve"> IsDotNet,</w:t>
+      </w:r>
+      <w:r>
+        <w:t xml:space="preserve"> GetPDB,</w:t>
       </w:r>
       <w:r>
         <w:t xml:space="preserve"> etc.</w:t>
@@ -1522,15 +1196,7 @@
         </w:numPr>
       </w:pPr>
       <w:r>
-        <w:t xml:space="preserve">Test against pathological cases such as </w:t>
-      </w:r>
-      <w:proofErr w:type="spellStart"/>
-      <w:r>
-        <w:t>Corkami</w:t>
-      </w:r>
-      <w:proofErr w:type="spellEnd"/>
-      <w:r>
-        <w:t xml:space="preserve"> tests.</w:t>
+        <w:t>Test against pathological cases such as Corkami tests.</w:t>
       </w:r>
     </w:p>
     <w:p>
@@ -1562,35 +1228,19 @@
         </w:numPr>
       </w:pPr>
       <w:r>
-        <w:t>NOP/</w:t>
-      </w:r>
-      <w:proofErr w:type="spellStart"/>
-      <w:r>
-        <w:t>UnNOP</w:t>
-      </w:r>
-      <w:proofErr w:type="spellEnd"/>
-      <w:r>
-        <w:t xml:space="preserve"> support.</w:t>
-      </w:r>
-    </w:p>
-    <w:p>
-      <w:pPr>
-        <w:pStyle w:val="ListParagraph"/>
-        <w:numPr>
-          <w:ilvl w:val="0"/>
-          <w:numId w:val="1"/>
-        </w:numPr>
-      </w:pPr>
-      <w:r>
-        <w:t>ASM searching API with ‘wildcards’. (</w:t>
-      </w:r>
-      <w:proofErr w:type="spellStart"/>
-      <w:r>
-        <w:t>MetaASM</w:t>
-      </w:r>
-      <w:proofErr w:type="spellEnd"/>
-      <w:r>
-        <w:t>?)</w:t>
+        <w:t>NOP/UnNOP support.</w:t>
+      </w:r>
+    </w:p>
+    <w:p>
+      <w:pPr>
+        <w:pStyle w:val="ListParagraph"/>
+        <w:numPr>
+          <w:ilvl w:val="0"/>
+          <w:numId w:val="1"/>
+        </w:numPr>
+      </w:pPr>
+      <w:r>
+        <w:t>ASM searching API with ‘wildcards’. (MetaASM?)</w:t>
       </w:r>
     </w:p>
     <w:p>
@@ -1622,6 +1272,7 @@
         <w:rPr>
           <w:b/>
         </w:rPr>
+        <w:lastRenderedPageBreak/>
         <w:t>Scanner</w:t>
       </w:r>
     </w:p>
@@ -1634,7 +1285,6 @@
         </w:numPr>
       </w:pPr>
       <w:r>
-        <w:lastRenderedPageBreak/>
         <w:t>Rewrite to be more reliable and robust.</w:t>
       </w:r>
     </w:p>
@@ -1707,15 +1357,7 @@
         </w:numPr>
       </w:pPr>
       <w:r>
-        <w:t xml:space="preserve">Memory protection filters (read, write, </w:t>
-      </w:r>
-      <w:proofErr w:type="gramStart"/>
-      <w:r>
-        <w:t>exec</w:t>
-      </w:r>
-      <w:proofErr w:type="gramEnd"/>
-      <w:r>
-        <w:t>).</w:t>
+        <w:t>Memory protection filters (read, write, exec).</w:t>
       </w:r>
     </w:p>
     <w:p>
@@ -1787,15 +1429,7 @@
         </w:numPr>
       </w:pPr>
       <w:r>
-        <w:t xml:space="preserve">Unknown </w:t>
-      </w:r>
-      <w:proofErr w:type="gramStart"/>
-      <w:r>
-        <w:t>value scan</w:t>
-      </w:r>
-      <w:proofErr w:type="gramEnd"/>
-      <w:r>
-        <w:t>.</w:t>
+        <w:t>Unknown value scan.</w:t>
       </w:r>
     </w:p>
     <w:p>

</xml_diff>

<commit_message>
* Fix a GCC warning. * Note to self.
</commit_message>
<xml_diff>
--- a/misc/todo.docx
+++ b/misc/todo.docx
@@ -6,9 +6,11 @@
       <w:pPr>
         <w:pStyle w:val="Title"/>
       </w:pPr>
+      <w:proofErr w:type="spellStart"/>
       <w:r>
         <w:t>Todo</w:t>
       </w:r>
+      <w:proofErr w:type="spellEnd"/>
     </w:p>
     <w:p>
       <w:pPr>
@@ -52,8 +54,13 @@
           <w:numId w:val="1"/>
         </w:numPr>
       </w:pPr>
-      <w:r>
-        <w:t>Todo list</w:t>
+      <w:proofErr w:type="spellStart"/>
+      <w:r>
+        <w:t>Todo</w:t>
+      </w:r>
+      <w:proofErr w:type="spellEnd"/>
+      <w:r>
+        <w:t xml:space="preserve"> list</w:t>
       </w:r>
       <w:r>
         <w:t>.</w:t>
@@ -158,7 +165,15 @@
         </w:numPr>
       </w:pPr>
       <w:r>
-        <w:t>Document preconditions and postconditions.</w:t>
+        <w:t xml:space="preserve">Document preconditions and </w:t>
+      </w:r>
+      <w:proofErr w:type="spellStart"/>
+      <w:r>
+        <w:t>postconditions</w:t>
+      </w:r>
+      <w:proofErr w:type="spellEnd"/>
+      <w:r>
+        <w:t>.</w:t>
       </w:r>
     </w:p>
     <w:p>
@@ -176,7 +191,15 @@
         <w:t>annotations (</w:t>
       </w:r>
       <w:r>
-        <w:t xml:space="preserve">warnings, notes, etc). </w:t>
+        <w:t xml:space="preserve">warnings, notes, </w:t>
+      </w:r>
+      <w:proofErr w:type="spellStart"/>
+      <w:r>
+        <w:t>etc</w:t>
+      </w:r>
+      <w:proofErr w:type="spellEnd"/>
+      <w:r>
+        <w:t xml:space="preserve">). </w:t>
       </w:r>
     </w:p>
     <w:p>
@@ -257,7 +280,31 @@
         </w:numPr>
       </w:pPr>
       <w:r>
-        <w:t xml:space="preserve">Extra sanity checks to ensure not only that functions return without exception, but also that the returned data is valid. (e.g. GetName in ImpThunk.) </w:t>
+        <w:t>Extra sanity checks to ensure not only that functions return without exception, but also that the returned data is valid. (</w:t>
+      </w:r>
+      <w:proofErr w:type="gramStart"/>
+      <w:r>
+        <w:t>e.g</w:t>
+      </w:r>
+      <w:proofErr w:type="gramEnd"/>
+      <w:r>
+        <w:t xml:space="preserve">. </w:t>
+      </w:r>
+      <w:proofErr w:type="spellStart"/>
+      <w:r>
+        <w:t>GetName</w:t>
+      </w:r>
+      <w:proofErr w:type="spellEnd"/>
+      <w:r>
+        <w:t xml:space="preserve"> in </w:t>
+      </w:r>
+      <w:proofErr w:type="spellStart"/>
+      <w:r>
+        <w:t>ImpThunk</w:t>
+      </w:r>
+      <w:proofErr w:type="spellEnd"/>
+      <w:r>
+        <w:t xml:space="preserve">.) </w:t>
       </w:r>
     </w:p>
     <w:p>
@@ -332,7 +379,23 @@
         </w:numPr>
       </w:pPr>
       <w:r>
-        <w:t>Merge headers where appropriate (e.g. module_list and module_iterator).</w:t>
+        <w:t xml:space="preserve">Merge headers where appropriate (e.g. </w:t>
+      </w:r>
+      <w:proofErr w:type="spellStart"/>
+      <w:r>
+        <w:t>module_list</w:t>
+      </w:r>
+      <w:proofErr w:type="spellEnd"/>
+      <w:r>
+        <w:t xml:space="preserve"> and </w:t>
+      </w:r>
+      <w:proofErr w:type="spellStart"/>
+      <w:r>
+        <w:t>module_iterator</w:t>
+      </w:r>
+      <w:proofErr w:type="spellEnd"/>
+      <w:r>
+        <w:t>).</w:t>
       </w:r>
     </w:p>
     <w:p>
@@ -346,14 +409,76 @@
       <w:r>
         <w:t xml:space="preserve">Check whether Read/Write APIs and other templates should be using </w:t>
       </w:r>
-      <w:r>
-        <w:t>std::</w:t>
+      <w:proofErr w:type="spellStart"/>
+      <w:r>
+        <w:t>std</w:t>
+      </w:r>
+      <w:proofErr w:type="spellEnd"/>
+      <w:r>
+        <w:t>::</w:t>
+      </w:r>
+      <w:proofErr w:type="spellStart"/>
+      <w:r>
+        <w:t>remove_cv</w:t>
+      </w:r>
+      <w:proofErr w:type="spellEnd"/>
+      <w:r>
+        <w:t xml:space="preserve"> anywhere in the type detection/transformation.</w:t>
+      </w:r>
+    </w:p>
+    <w:p>
+      <w:pPr>
+        <w:pStyle w:val="ListParagraph"/>
+        <w:numPr>
+          <w:ilvl w:val="0"/>
+          <w:numId w:val="1"/>
+        </w:numPr>
+      </w:pPr>
+      <w:r>
+        <w:t xml:space="preserve">Rewrite </w:t>
+      </w:r>
+      <w:proofErr w:type="spellStart"/>
+      <w:r>
+        <w:t>ReadVector</w:t>
+      </w:r>
+      <w:proofErr w:type="spellEnd"/>
+      <w:r>
+        <w:t>/</w:t>
+      </w:r>
+      <w:proofErr w:type="spellStart"/>
+      <w:r>
+        <w:t>WriteVector</w:t>
+      </w:r>
+      <w:proofErr w:type="spellEnd"/>
+      <w:r>
+        <w:t>/</w:t>
+      </w:r>
+      <w:proofErr w:type="spellStart"/>
+      <w:r>
+        <w:t>etc</w:t>
+      </w:r>
+      <w:proofErr w:type="spellEnd"/>
+      <w:r>
+        <w:t xml:space="preserve"> to use </w:t>
+      </w:r>
+      <w:proofErr w:type="spellStart"/>
+      <w:r>
+        <w:t>true_type</w:t>
+      </w:r>
+      <w:proofErr w:type="spellEnd"/>
+      <w:r>
+        <w:t>/</w:t>
+      </w:r>
+      <w:proofErr w:type="spellStart"/>
+      <w:r>
+        <w:t>false_type</w:t>
+      </w:r>
+      <w:proofErr w:type="spellEnd"/>
+      <w:r>
+        <w:t xml:space="preserve"> overloading rather than enable_if.</w:t>
       </w:r>
       <w:bookmarkStart w:id="0" w:name="_GoBack"/>
       <w:bookmarkEnd w:id="0"/>
-      <w:r>
-        <w:t>remove_cv anywhere in the type detection/transformation.</w:t>
-      </w:r>
     </w:p>
     <w:p>
       <w:r>
@@ -384,7 +509,31 @@
         </w:numPr>
       </w:pPr>
       <w:r>
-        <w:t>Important! Ensure -fno-strict-aliasing is used under GCC as it seems Boost.Python has aliasing violations which cause spurious segfaults and other issues.</w:t>
+        <w:t>Important! Ensure -</w:t>
+      </w:r>
+      <w:proofErr w:type="spellStart"/>
+      <w:r>
+        <w:t>fno</w:t>
+      </w:r>
+      <w:proofErr w:type="spellEnd"/>
+      <w:r>
+        <w:t xml:space="preserve">-strict-aliasing is used under GCC as it seems </w:t>
+      </w:r>
+      <w:proofErr w:type="spellStart"/>
+      <w:r>
+        <w:t>Boost.Python</w:t>
+      </w:r>
+      <w:proofErr w:type="spellEnd"/>
+      <w:r>
+        <w:t xml:space="preserve"> has aliasing violations which cause spurious </w:t>
+      </w:r>
+      <w:proofErr w:type="spellStart"/>
+      <w:r>
+        <w:t>segfaults</w:t>
+      </w:r>
+      <w:proofErr w:type="spellEnd"/>
+      <w:r>
+        <w:t xml:space="preserve"> and other issues.</w:t>
       </w:r>
     </w:p>
     <w:p>
@@ -408,7 +557,15 @@
         </w:numPr>
       </w:pPr>
       <w:r>
-        <w:t xml:space="preserve">Helper service to run HadesMem tools as ‘SYSTEM’ for when </w:t>
+        <w:t xml:space="preserve">Helper service to run </w:t>
+      </w:r>
+      <w:proofErr w:type="spellStart"/>
+      <w:r>
+        <w:t>HadesMem</w:t>
+      </w:r>
+      <w:proofErr w:type="spellEnd"/>
+      <w:r>
+        <w:t xml:space="preserve"> tools as ‘SYSTEM’ for when </w:t>
       </w:r>
       <w:r>
         <w:t>manipulating</w:t>
@@ -429,7 +586,57 @@
         <w:t>Debugging</w:t>
       </w:r>
       <w:r>
-        <w:t xml:space="preserve"> APIs (sw bp, hw bp, conditional bp, single stepping, stack trace, etc)</w:t>
+        <w:t xml:space="preserve"> APIs (</w:t>
+      </w:r>
+      <w:proofErr w:type="spellStart"/>
+      <w:r>
+        <w:t>sw</w:t>
+      </w:r>
+      <w:proofErr w:type="spellEnd"/>
+      <w:r>
+        <w:t xml:space="preserve"> </w:t>
+      </w:r>
+      <w:proofErr w:type="spellStart"/>
+      <w:r>
+        <w:t>bp</w:t>
+      </w:r>
+      <w:proofErr w:type="spellEnd"/>
+      <w:r>
+        <w:t xml:space="preserve">, </w:t>
+      </w:r>
+      <w:proofErr w:type="spellStart"/>
+      <w:proofErr w:type="gramStart"/>
+      <w:r>
+        <w:t>hw</w:t>
+      </w:r>
+      <w:proofErr w:type="spellEnd"/>
+      <w:proofErr w:type="gramEnd"/>
+      <w:r>
+        <w:t xml:space="preserve"> </w:t>
+      </w:r>
+      <w:proofErr w:type="spellStart"/>
+      <w:r>
+        <w:t>bp</w:t>
+      </w:r>
+      <w:proofErr w:type="spellEnd"/>
+      <w:r>
+        <w:t xml:space="preserve">, conditional </w:t>
+      </w:r>
+      <w:proofErr w:type="spellStart"/>
+      <w:r>
+        <w:t>bp</w:t>
+      </w:r>
+      <w:proofErr w:type="spellEnd"/>
+      <w:r>
+        <w:t xml:space="preserve">, single stepping, stack trace, </w:t>
+      </w:r>
+      <w:proofErr w:type="spellStart"/>
+      <w:r>
+        <w:t>etc</w:t>
+      </w:r>
+      <w:proofErr w:type="spellEnd"/>
+      <w:r>
+        <w:t>)</w:t>
       </w:r>
       <w:r>
         <w:t>.</w:t>
@@ -456,6 +663,7 @@
         </w:numPr>
       </w:pPr>
       <w:r>
+        <w:lastRenderedPageBreak/>
         <w:t>Remote code ‘emulator’.</w:t>
       </w:r>
     </w:p>
@@ -468,31 +676,72 @@
         </w:numPr>
       </w:pPr>
       <w:r>
-        <w:t>Custom GetModuleHandle, GetProcAddress, etc.</w:t>
+        <w:t xml:space="preserve">Custom </w:t>
+      </w:r>
+      <w:proofErr w:type="spellStart"/>
+      <w:r>
+        <w:t>GetModuleHandle</w:t>
+      </w:r>
+      <w:proofErr w:type="spellEnd"/>
+      <w:r>
+        <w:t xml:space="preserve">, </w:t>
+      </w:r>
+      <w:proofErr w:type="spellStart"/>
+      <w:r>
+        <w:t>GetProcAddress</w:t>
+      </w:r>
+      <w:proofErr w:type="spellEnd"/>
+      <w:r>
+        <w:t>, etc.</w:t>
       </w:r>
     </w:p>
     <w:p>
       <w:pPr>
         <w:ind w:left="2160" w:hanging="2160"/>
       </w:pPr>
+      <w:proofErr w:type="spellStart"/>
       <w:r>
         <w:rPr>
           <w:b/>
         </w:rPr>
-        <w:lastRenderedPageBreak/>
         <w:t>MemoryMgr</w:t>
       </w:r>
-    </w:p>
-    <w:p>
-      <w:pPr>
-        <w:pStyle w:val="ListParagraph"/>
-        <w:numPr>
-          <w:ilvl w:val="0"/>
-          <w:numId w:val="1"/>
-        </w:numPr>
-      </w:pPr>
-      <w:r>
-        <w:t>‘Unchecked’ read/write etc functions designed for speed and use in ReadString etc where you only want to check page protections once, then forget about it.</w:t>
+      <w:proofErr w:type="spellEnd"/>
+    </w:p>
+    <w:p>
+      <w:pPr>
+        <w:pStyle w:val="ListParagraph"/>
+        <w:numPr>
+          <w:ilvl w:val="0"/>
+          <w:numId w:val="1"/>
+        </w:numPr>
+      </w:pPr>
+      <w:r>
+        <w:t xml:space="preserve">‘Unchecked’ read/write </w:t>
+      </w:r>
+      <w:proofErr w:type="spellStart"/>
+      <w:r>
+        <w:t>etc</w:t>
+      </w:r>
+      <w:proofErr w:type="spellEnd"/>
+      <w:r>
+        <w:t xml:space="preserve"> functions designed for speed and use in </w:t>
+      </w:r>
+      <w:proofErr w:type="spellStart"/>
+      <w:r>
+        <w:t>ReadString</w:t>
+      </w:r>
+      <w:proofErr w:type="spellEnd"/>
+      <w:r>
+        <w:t xml:space="preserve"> </w:t>
+      </w:r>
+      <w:proofErr w:type="spellStart"/>
+      <w:r>
+        <w:t>etc</w:t>
+      </w:r>
+      <w:proofErr w:type="spellEnd"/>
+      <w:r>
+        <w:t xml:space="preserve"> where you only want to check page protections once, then forget about it.</w:t>
       </w:r>
     </w:p>
     <w:p>
@@ -571,23 +820,33 @@
       </w:r>
     </w:p>
     <w:p>
+      <w:proofErr w:type="spellStart"/>
       <w:r>
         <w:rPr>
           <w:b/>
         </w:rPr>
         <w:t>ManualMap</w:t>
       </w:r>
-    </w:p>
-    <w:p>
-      <w:pPr>
-        <w:pStyle w:val="ListParagraph"/>
-        <w:numPr>
-          <w:ilvl w:val="0"/>
-          <w:numId w:val="1"/>
-        </w:numPr>
-      </w:pPr>
-      <w:r>
-        <w:t>Exception handling support under x86 SafeSEH and x64.</w:t>
+      <w:proofErr w:type="spellEnd"/>
+    </w:p>
+    <w:p>
+      <w:pPr>
+        <w:pStyle w:val="ListParagraph"/>
+        <w:numPr>
+          <w:ilvl w:val="0"/>
+          <w:numId w:val="1"/>
+        </w:numPr>
+      </w:pPr>
+      <w:r>
+        <w:t xml:space="preserve">Exception handling support under x86 </w:t>
+      </w:r>
+      <w:proofErr w:type="spellStart"/>
+      <w:r>
+        <w:t>SafeSEH</w:t>
+      </w:r>
+      <w:proofErr w:type="spellEnd"/>
+      <w:r>
+        <w:t xml:space="preserve"> and x64.</w:t>
       </w:r>
     </w:p>
     <w:p>
@@ -679,7 +938,23 @@
         </w:numPr>
       </w:pPr>
       <w:r>
-        <w:t xml:space="preserve">Get address of Kernel32!LoadLibrary ‘manually’ rather than using a local GetProcAddress and </w:t>
+        <w:t>Get address of Kernel32</w:t>
+      </w:r>
+      <w:proofErr w:type="gramStart"/>
+      <w:r>
+        <w:t>!LoadLibrary</w:t>
+      </w:r>
+      <w:proofErr w:type="gramEnd"/>
+      <w:r>
+        <w:t xml:space="preserve"> ‘manually’ rather than using a local </w:t>
+      </w:r>
+      <w:proofErr w:type="spellStart"/>
+      <w:r>
+        <w:t>GetProcAddress</w:t>
+      </w:r>
+      <w:proofErr w:type="spellEnd"/>
+      <w:r>
+        <w:t xml:space="preserve"> and </w:t>
       </w:r>
       <w:r>
         <w:t>pointer arithmetic.</w:t>
@@ -694,7 +969,15 @@
         </w:numPr>
       </w:pPr>
       <w:r>
-        <w:t>Whilst this works in all normal cases, it doesn’t work when the target has shims enabled which hook LoadLibrary.</w:t>
+        <w:t xml:space="preserve">Whilst this works in all normal cases, it doesn’t work when the target has shims enabled which hook </w:t>
+      </w:r>
+      <w:proofErr w:type="spellStart"/>
+      <w:r>
+        <w:t>LoadLibrary</w:t>
+      </w:r>
+      <w:proofErr w:type="spellEnd"/>
+      <w:r>
+        <w:t>.</w:t>
       </w:r>
     </w:p>
     <w:p>
@@ -714,7 +997,15 @@
         </w:numPr>
       </w:pPr>
       <w:r>
-        <w:t>Class function hooking (ecx preservation).</w:t>
+        <w:t>Class function hooking (</w:t>
+      </w:r>
+      <w:proofErr w:type="spellStart"/>
+      <w:r>
+        <w:t>ecx</w:t>
+      </w:r>
+      <w:proofErr w:type="spellEnd"/>
+      <w:r>
+        <w:t xml:space="preserve"> preservation).</w:t>
       </w:r>
     </w:p>
     <w:p>
@@ -753,7 +1044,15 @@
         <w:t>Improved relative instruction rebuilding (including conditionals).</w:t>
       </w:r>
       <w:r>
-        <w:t xml:space="preserve"> x64 has far more IP relative instructions than x86.</w:t>
+        <w:t xml:space="preserve"> </w:t>
+      </w:r>
+      <w:proofErr w:type="gramStart"/>
+      <w:r>
+        <w:t>x64</w:t>
+      </w:r>
+      <w:proofErr w:type="gramEnd"/>
+      <w:r>
+        <w:t xml:space="preserve"> has far more IP relative instructions than x86.</w:t>
       </w:r>
     </w:p>
     <w:p>
@@ -794,8 +1093,13 @@
           <w:numId w:val="1"/>
         </w:numPr>
       </w:pPr>
-      <w:r>
-        <w:t>Uncopyable, so make moveable.</w:t>
+      <w:proofErr w:type="spellStart"/>
+      <w:r>
+        <w:t>Uncopyable</w:t>
+      </w:r>
+      <w:proofErr w:type="spellEnd"/>
+      <w:r>
+        <w:t>, so make moveable.</w:t>
       </w:r>
     </w:p>
     <w:p>
@@ -856,16 +1160,34 @@
       </w:pPr>
       <w:r>
         <w:lastRenderedPageBreak/>
-        <w:t>Detect cases where hooking may overflow past the end of a function, and fail. (Provide policy or flag to allow overriding this behaviour.) Examples may be instructions such as ‘int 3’, ‘ret’, ‘jmp’, etc.</w:t>
-      </w:r>
-    </w:p>
-    <w:p>
+        <w:t>Detect cases where hooking may overflow past the end of a function, and fail. (Provide policy or flag to allow overriding this behaviour.) Examples may be instructions such as ‘</w:t>
+      </w:r>
+      <w:proofErr w:type="spellStart"/>
+      <w:r>
+        <w:t>int</w:t>
+      </w:r>
+      <w:proofErr w:type="spellEnd"/>
+      <w:r>
+        <w:t xml:space="preserve"> 3’, ‘ret’, ‘</w:t>
+      </w:r>
+      <w:proofErr w:type="spellStart"/>
+      <w:r>
+        <w:t>jmp</w:t>
+      </w:r>
+      <w:proofErr w:type="spellEnd"/>
+      <w:r>
+        <w:t>’, etc.</w:t>
+      </w:r>
+    </w:p>
+    <w:p>
+      <w:proofErr w:type="spellStart"/>
       <w:r>
         <w:rPr>
           <w:b/>
         </w:rPr>
         <w:t>FindPattern</w:t>
       </w:r>
+      <w:proofErr w:type="spellEnd"/>
     </w:p>
     <w:p>
       <w:pPr>
@@ -919,29 +1241,47 @@
       </w:r>
     </w:p>
     <w:p>
+      <w:proofErr w:type="spellStart"/>
       <w:r>
         <w:rPr>
           <w:b/>
         </w:rPr>
         <w:t>PeLib</w:t>
       </w:r>
-    </w:p>
-    <w:p>
-      <w:pPr>
-        <w:pStyle w:val="ListParagraph"/>
-        <w:numPr>
-          <w:ilvl w:val="0"/>
-          <w:numId w:val="1"/>
-        </w:numPr>
-      </w:pPr>
-      <w:r>
-        <w:t>Investigate use of virtual functions for file vs memory</w:t>
+      <w:proofErr w:type="spellEnd"/>
+    </w:p>
+    <w:p>
+      <w:pPr>
+        <w:pStyle w:val="ListParagraph"/>
+        <w:numPr>
+          <w:ilvl w:val="0"/>
+          <w:numId w:val="1"/>
+        </w:numPr>
+      </w:pPr>
+      <w:r>
+        <w:t xml:space="preserve">Investigate use of virtual functions for file </w:t>
+      </w:r>
+      <w:proofErr w:type="spellStart"/>
+      <w:r>
+        <w:t>vs</w:t>
+      </w:r>
+      <w:proofErr w:type="spellEnd"/>
+      <w:r>
+        <w:t xml:space="preserve"> memory</w:t>
       </w:r>
       <w:r>
         <w:t xml:space="preserve"> access</w:t>
       </w:r>
       <w:r>
-        <w:t xml:space="preserve"> (RvaToVa)</w:t>
+        <w:t xml:space="preserve"> (</w:t>
+      </w:r>
+      <w:proofErr w:type="spellStart"/>
+      <w:r>
+        <w:t>RvaToVa</w:t>
+      </w:r>
+      <w:proofErr w:type="spellEnd"/>
+      <w:r>
+        <w:t>)</w:t>
       </w:r>
       <w:r>
         <w:t xml:space="preserve">. </w:t>
@@ -968,7 +1308,15 @@
         </w:numPr>
       </w:pPr>
       <w:r>
-        <w:t>Note: May cause problems when copying ‘PeFile’ type.</w:t>
+        <w:t>Note: May cause problems when copying ‘</w:t>
+      </w:r>
+      <w:proofErr w:type="spellStart"/>
+      <w:r>
+        <w:t>PeFile</w:t>
+      </w:r>
+      <w:proofErr w:type="spellEnd"/>
+      <w:r>
+        <w:t>’ type.</w:t>
       </w:r>
     </w:p>
     <w:p>
@@ -995,19 +1343,43 @@
         <w:t xml:space="preserve">E.g. </w:t>
       </w:r>
       <w:r>
-        <w:t>Check NumberOfRvaAndSizes in NtHeaders before attempting to retrieve a data dir.</w:t>
-      </w:r>
-    </w:p>
-    <w:p>
-      <w:pPr>
-        <w:pStyle w:val="ListParagraph"/>
-        <w:numPr>
-          <w:ilvl w:val="0"/>
-          <w:numId w:val="1"/>
-        </w:numPr>
-      </w:pPr>
-      <w:r>
-        <w:t>Cache base pointers etc rather than retrieving it manually in every getter/setter. Slightly less ‘robust’, but due to the typically ‘read-only’ nature of the data this is the expected behaviour in all known cases anyway.</w:t>
+        <w:t xml:space="preserve">Check </w:t>
+      </w:r>
+      <w:proofErr w:type="spellStart"/>
+      <w:r>
+        <w:t>NumberOfRvaAndSizes</w:t>
+      </w:r>
+      <w:proofErr w:type="spellEnd"/>
+      <w:r>
+        <w:t xml:space="preserve"> in </w:t>
+      </w:r>
+      <w:proofErr w:type="spellStart"/>
+      <w:r>
+        <w:t>NtHeaders</w:t>
+      </w:r>
+      <w:proofErr w:type="spellEnd"/>
+      <w:r>
+        <w:t xml:space="preserve"> before attempting to retrieve a data dir.</w:t>
+      </w:r>
+    </w:p>
+    <w:p>
+      <w:pPr>
+        <w:pStyle w:val="ListParagraph"/>
+        <w:numPr>
+          <w:ilvl w:val="0"/>
+          <w:numId w:val="1"/>
+        </w:numPr>
+      </w:pPr>
+      <w:r>
+        <w:t xml:space="preserve">Cache base pointers </w:t>
+      </w:r>
+      <w:proofErr w:type="spellStart"/>
+      <w:r>
+        <w:t>etc</w:t>
+      </w:r>
+      <w:proofErr w:type="spellEnd"/>
+      <w:r>
+        <w:t xml:space="preserve"> rather than retrieving it manually in every getter/setter. Slightly less ‘robust’, but due to the typically ‘read-only’ nature of the data this is the expected behaviour in all known cases anyway.</w:t>
       </w:r>
     </w:p>
     <w:p>
@@ -1103,7 +1475,15 @@
         </w:numPr>
       </w:pPr>
       <w:r>
-        <w:t>Load config directory.</w:t>
+        <w:t xml:space="preserve">Load </w:t>
+      </w:r>
+      <w:proofErr w:type="spellStart"/>
+      <w:r>
+        <w:t>config</w:t>
+      </w:r>
+      <w:proofErr w:type="spellEnd"/>
+      <w:r>
+        <w:t xml:space="preserve"> directory.</w:t>
       </w:r>
     </w:p>
     <w:p>
@@ -1193,13 +1573,61 @@
         </w:numPr>
       </w:pPr>
       <w:r>
-        <w:t>Helper functions such as FindExport, FindImport, HasDataDir, GetArchitecture,</w:t>
-      </w:r>
-      <w:r>
-        <w:t xml:space="preserve"> IsDotNet,</w:t>
-      </w:r>
-      <w:r>
-        <w:t xml:space="preserve"> GetPDB,</w:t>
+        <w:t xml:space="preserve">Helper functions such as </w:t>
+      </w:r>
+      <w:proofErr w:type="spellStart"/>
+      <w:r>
+        <w:t>FindExport</w:t>
+      </w:r>
+      <w:proofErr w:type="spellEnd"/>
+      <w:r>
+        <w:t xml:space="preserve">, </w:t>
+      </w:r>
+      <w:proofErr w:type="spellStart"/>
+      <w:r>
+        <w:t>FindImport</w:t>
+      </w:r>
+      <w:proofErr w:type="spellEnd"/>
+      <w:r>
+        <w:t xml:space="preserve">, </w:t>
+      </w:r>
+      <w:proofErr w:type="spellStart"/>
+      <w:r>
+        <w:t>HasDataDir</w:t>
+      </w:r>
+      <w:proofErr w:type="spellEnd"/>
+      <w:r>
+        <w:t xml:space="preserve">, </w:t>
+      </w:r>
+      <w:proofErr w:type="spellStart"/>
+      <w:r>
+        <w:t>GetArchitecture</w:t>
+      </w:r>
+      <w:proofErr w:type="spellEnd"/>
+      <w:r>
+        <w:t>,</w:t>
+      </w:r>
+      <w:r>
+        <w:t xml:space="preserve"> </w:t>
+      </w:r>
+      <w:proofErr w:type="spellStart"/>
+      <w:r>
+        <w:t>IsDotNet</w:t>
+      </w:r>
+      <w:proofErr w:type="spellEnd"/>
+      <w:r>
+        <w:t>,</w:t>
+      </w:r>
+      <w:r>
+        <w:t xml:space="preserve"> </w:t>
+      </w:r>
+      <w:proofErr w:type="spellStart"/>
+      <w:r>
+        <w:t>GetPDB</w:t>
+      </w:r>
+      <w:proofErr w:type="spellEnd"/>
+      <w:r>
+        <w:t>,</w:t>
       </w:r>
       <w:r>
         <w:t xml:space="preserve"> etc.</w:t>
@@ -1214,7 +1642,15 @@
         </w:numPr>
       </w:pPr>
       <w:r>
-        <w:t>Test against pathological cases such as Corkami tests.</w:t>
+        <w:t xml:space="preserve">Test against pathological cases such as </w:t>
+      </w:r>
+      <w:proofErr w:type="spellStart"/>
+      <w:r>
+        <w:t>Corkami</w:t>
+      </w:r>
+      <w:proofErr w:type="spellEnd"/>
+      <w:r>
+        <w:t xml:space="preserve"> tests.</w:t>
       </w:r>
     </w:p>
     <w:p>
@@ -1247,19 +1683,35 @@
       </w:pPr>
       <w:r>
         <w:lastRenderedPageBreak/>
-        <w:t>NOP/UnNOP support.</w:t>
-      </w:r>
-    </w:p>
-    <w:p>
-      <w:pPr>
-        <w:pStyle w:val="ListParagraph"/>
-        <w:numPr>
-          <w:ilvl w:val="0"/>
-          <w:numId w:val="1"/>
-        </w:numPr>
-      </w:pPr>
-      <w:r>
-        <w:t>ASM searching API with ‘wildcards’. (MetaASM?)</w:t>
+        <w:t>NOP/</w:t>
+      </w:r>
+      <w:proofErr w:type="spellStart"/>
+      <w:r>
+        <w:t>UnNOP</w:t>
+      </w:r>
+      <w:proofErr w:type="spellEnd"/>
+      <w:r>
+        <w:t xml:space="preserve"> support.</w:t>
+      </w:r>
+    </w:p>
+    <w:p>
+      <w:pPr>
+        <w:pStyle w:val="ListParagraph"/>
+        <w:numPr>
+          <w:ilvl w:val="0"/>
+          <w:numId w:val="1"/>
+        </w:numPr>
+      </w:pPr>
+      <w:r>
+        <w:t>ASM searching API with ‘wildcards’. (</w:t>
+      </w:r>
+      <w:proofErr w:type="spellStart"/>
+      <w:r>
+        <w:t>MetaASM</w:t>
+      </w:r>
+      <w:proofErr w:type="spellEnd"/>
+      <w:r>
+        <w:t>?)</w:t>
       </w:r>
     </w:p>
     <w:p>
@@ -1375,7 +1827,15 @@
         </w:numPr>
       </w:pPr>
       <w:r>
-        <w:t>Memory protection filters (read, write, exec).</w:t>
+        <w:t xml:space="preserve">Memory protection filters (read, write, </w:t>
+      </w:r>
+      <w:proofErr w:type="gramStart"/>
+      <w:r>
+        <w:t>exec</w:t>
+      </w:r>
+      <w:proofErr w:type="gramEnd"/>
+      <w:r>
+        <w:t>).</w:t>
       </w:r>
     </w:p>
     <w:p>
@@ -1447,7 +1907,15 @@
         </w:numPr>
       </w:pPr>
       <w:r>
-        <w:t>Unknown value scan.</w:t>
+        <w:t xml:space="preserve">Unknown </w:t>
+      </w:r>
+      <w:proofErr w:type="gramStart"/>
+      <w:r>
+        <w:t>value scan</w:t>
+      </w:r>
+      <w:proofErr w:type="gramEnd"/>
+      <w:r>
+        <w:t>.</w:t>
       </w:r>
     </w:p>
     <w:p>

</xml_diff>

<commit_message>
* Remove completed item.
</commit_message>
<xml_diff>
--- a/misc/todo.docx
+++ b/misc/todo.docx
@@ -475,10 +475,16 @@
       </w:r>
       <w:proofErr w:type="spellEnd"/>
       <w:r>
-        <w:t xml:space="preserve"> overloading rather than enable_if.</w:t>
-      </w:r>
-      <w:bookmarkStart w:id="0" w:name="_GoBack"/>
-      <w:bookmarkEnd w:id="0"/>
+        <w:t xml:space="preserve"> overloading rather than </w:t>
+      </w:r>
+      <w:proofErr w:type="spellStart"/>
+      <w:r>
+        <w:t>enable_if</w:t>
+      </w:r>
+      <w:proofErr w:type="spellEnd"/>
+      <w:r>
+        <w:t>.</w:t>
+      </w:r>
     </w:p>
     <w:p>
       <w:r>
@@ -780,24 +786,6 @@
         </w:numPr>
       </w:pPr>
       <w:r>
-        <w:t xml:space="preserve">Support floating point parameters </w:t>
-      </w:r>
-      <w:r>
-        <w:t xml:space="preserve">and return values </w:t>
-      </w:r>
-      <w:r>
-        <w:t>in remote function caller.</w:t>
-      </w:r>
-    </w:p>
-    <w:p>
-      <w:pPr>
-        <w:pStyle w:val="ListParagraph"/>
-        <w:numPr>
-          <w:ilvl w:val="0"/>
-          <w:numId w:val="1"/>
-        </w:numPr>
-      </w:pPr>
-      <w:r>
         <w:t>Support 64-bit parameters under x86 in remote function caller.</w:t>
       </w:r>
     </w:p>
@@ -810,7 +798,12 @@
         </w:numPr>
       </w:pPr>
       <w:r>
-        <w:t>Support non-MSVC compilers in remote function caller</w:t>
+        <w:t>S</w:t>
+      </w:r>
+      <w:bookmarkStart w:id="0" w:name="_GoBack"/>
+      <w:bookmarkEnd w:id="0"/>
+      <w:r>
+        <w:t>upport non-MSVC compilers in remote function caller</w:t>
       </w:r>
       <w:r>
         <w:t xml:space="preserve"> (e.g. in calling convention specification)</w:t>

</xml_diff>

<commit_message>
* Fix Allocator API to bring it into line with other APIs taking a Process object and holding a pointer. * Notes to self.
</commit_message>
<xml_diff>
--- a/misc/todo.docx
+++ b/misc/todo.docx
@@ -6,11 +6,9 @@
       <w:pPr>
         <w:pStyle w:val="Title"/>
       </w:pPr>
-      <w:proofErr w:type="spellStart"/>
       <w:r>
         <w:t>Todo</w:t>
       </w:r>
-      <w:proofErr w:type="spellEnd"/>
     </w:p>
     <w:p>
       <w:pPr>
@@ -54,13 +52,8 @@
           <w:numId w:val="1"/>
         </w:numPr>
       </w:pPr>
-      <w:proofErr w:type="spellStart"/>
-      <w:r>
-        <w:t>Todo</w:t>
-      </w:r>
-      <w:proofErr w:type="spellEnd"/>
-      <w:r>
-        <w:t xml:space="preserve"> list</w:t>
+      <w:r>
+        <w:t>Todo list</w:t>
       </w:r>
       <w:r>
         <w:t>.</w:t>
@@ -165,15 +158,7 @@
         </w:numPr>
       </w:pPr>
       <w:r>
-        <w:t xml:space="preserve">Document preconditions and </w:t>
-      </w:r>
-      <w:proofErr w:type="spellStart"/>
-      <w:r>
-        <w:t>postconditions</w:t>
-      </w:r>
-      <w:proofErr w:type="spellEnd"/>
-      <w:r>
-        <w:t>.</w:t>
+        <w:t>Document preconditions and postconditions.</w:t>
       </w:r>
     </w:p>
     <w:p>
@@ -191,15 +176,7 @@
         <w:t>annotations (</w:t>
       </w:r>
       <w:r>
-        <w:t xml:space="preserve">warnings, notes, </w:t>
-      </w:r>
-      <w:proofErr w:type="spellStart"/>
-      <w:r>
-        <w:t>etc</w:t>
-      </w:r>
-      <w:proofErr w:type="spellEnd"/>
-      <w:r>
-        <w:t xml:space="preserve">). </w:t>
+        <w:t xml:space="preserve">warnings, notes, etc). </w:t>
       </w:r>
     </w:p>
     <w:p>
@@ -280,31 +257,7 @@
         </w:numPr>
       </w:pPr>
       <w:r>
-        <w:t>Extra sanity checks to ensure not only that functions return without exception, but also that the returned data is valid. (</w:t>
-      </w:r>
-      <w:proofErr w:type="gramStart"/>
-      <w:r>
-        <w:t>e.g</w:t>
-      </w:r>
-      <w:proofErr w:type="gramEnd"/>
-      <w:r>
-        <w:t xml:space="preserve">. </w:t>
-      </w:r>
-      <w:proofErr w:type="spellStart"/>
-      <w:r>
-        <w:t>GetName</w:t>
-      </w:r>
-      <w:proofErr w:type="spellEnd"/>
-      <w:r>
-        <w:t xml:space="preserve"> in </w:t>
-      </w:r>
-      <w:proofErr w:type="spellStart"/>
-      <w:r>
-        <w:t>ImpThunk</w:t>
-      </w:r>
-      <w:proofErr w:type="spellEnd"/>
-      <w:r>
-        <w:t xml:space="preserve">.) </w:t>
+        <w:t xml:space="preserve">Extra sanity checks to ensure not only that functions return without exception, but also that the returned data is valid. (e.g. GetName in ImpThunk.) </w:t>
       </w:r>
     </w:p>
     <w:p>
@@ -378,86 +331,26 @@
           <w:numId w:val="1"/>
         </w:numPr>
       </w:pPr>
-      <w:bookmarkStart w:id="0" w:name="_GoBack"/>
-      <w:bookmarkEnd w:id="0"/>
       <w:r>
         <w:t xml:space="preserve">Check whether Read/Write APIs and other templates should be using </w:t>
       </w:r>
-      <w:proofErr w:type="spellStart"/>
-      <w:r>
-        <w:t>std</w:t>
-      </w:r>
-      <w:proofErr w:type="spellEnd"/>
-      <w:r>
-        <w:t>::</w:t>
-      </w:r>
-      <w:proofErr w:type="spellStart"/>
-      <w:r>
-        <w:t>remove_cv</w:t>
-      </w:r>
-      <w:proofErr w:type="spellEnd"/>
-      <w:r>
-        <w:t xml:space="preserve"> anywhere in the type detection/transformation.</w:t>
-      </w:r>
-    </w:p>
-    <w:p>
-      <w:pPr>
-        <w:pStyle w:val="ListParagraph"/>
-        <w:numPr>
-          <w:ilvl w:val="0"/>
-          <w:numId w:val="1"/>
-        </w:numPr>
-      </w:pPr>
-      <w:r>
-        <w:t xml:space="preserve">Rewrite </w:t>
-      </w:r>
-      <w:proofErr w:type="spellStart"/>
-      <w:r>
-        <w:t>ReadVector</w:t>
-      </w:r>
-      <w:proofErr w:type="spellEnd"/>
-      <w:r>
-        <w:t>/</w:t>
-      </w:r>
-      <w:proofErr w:type="spellStart"/>
-      <w:r>
-        <w:t>WriteVector</w:t>
-      </w:r>
-      <w:proofErr w:type="spellEnd"/>
-      <w:r>
-        <w:t>/</w:t>
-      </w:r>
-      <w:proofErr w:type="spellStart"/>
-      <w:r>
-        <w:t>etc</w:t>
-      </w:r>
-      <w:proofErr w:type="spellEnd"/>
-      <w:r>
-        <w:t xml:space="preserve"> to use </w:t>
-      </w:r>
-      <w:proofErr w:type="spellStart"/>
-      <w:r>
-        <w:t>true_type</w:t>
-      </w:r>
-      <w:proofErr w:type="spellEnd"/>
-      <w:r>
-        <w:t>/</w:t>
-      </w:r>
-      <w:proofErr w:type="spellStart"/>
-      <w:r>
-        <w:t>false_type</w:t>
-      </w:r>
-      <w:proofErr w:type="spellEnd"/>
-      <w:r>
-        <w:t xml:space="preserve"> overloading rather than </w:t>
-      </w:r>
-      <w:proofErr w:type="spellStart"/>
-      <w:r>
-        <w:t>enable_if</w:t>
-      </w:r>
-      <w:proofErr w:type="spellEnd"/>
-      <w:r>
-        <w:t>.</w:t>
+      <w:r>
+        <w:t>std::</w:t>
+      </w:r>
+      <w:r>
+        <w:t>remove_cv anywhere in the type detection/transformation.</w:t>
+      </w:r>
+    </w:p>
+    <w:p>
+      <w:pPr>
+        <w:pStyle w:val="ListParagraph"/>
+        <w:numPr>
+          <w:ilvl w:val="0"/>
+          <w:numId w:val="1"/>
+        </w:numPr>
+      </w:pPr>
+      <w:r>
+        <w:t>Rewrite ReadVector/WriteVector/etc to use true_type/false_type overloading rather than enable_if.</w:t>
       </w:r>
     </w:p>
     <w:p>
@@ -477,6 +370,20 @@
         </w:numPr>
       </w:pPr>
       <w:r>
+        <w:t>Remote memory ‘pool’ to avoid allocating entire pages for only a few bytes of data.</w:t>
+      </w:r>
+      <w:bookmarkStart w:id="0" w:name="_GoBack"/>
+      <w:bookmarkEnd w:id="0"/>
+    </w:p>
+    <w:p>
+      <w:pPr>
+        <w:pStyle w:val="ListParagraph"/>
+        <w:numPr>
+          <w:ilvl w:val="0"/>
+          <w:numId w:val="1"/>
+        </w:numPr>
+      </w:pPr>
+      <w:r>
         <w:t>Python bindings.</w:t>
       </w:r>
     </w:p>
@@ -489,31 +396,7 @@
         </w:numPr>
       </w:pPr>
       <w:r>
-        <w:t>Important! Ensure -</w:t>
-      </w:r>
-      <w:proofErr w:type="spellStart"/>
-      <w:r>
-        <w:t>fno</w:t>
-      </w:r>
-      <w:proofErr w:type="spellEnd"/>
-      <w:r>
-        <w:t xml:space="preserve">-strict-aliasing is used under GCC as it seems </w:t>
-      </w:r>
-      <w:proofErr w:type="spellStart"/>
-      <w:r>
-        <w:t>Boost.Python</w:t>
-      </w:r>
-      <w:proofErr w:type="spellEnd"/>
-      <w:r>
-        <w:t xml:space="preserve"> has aliasing violations which cause spurious </w:t>
-      </w:r>
-      <w:proofErr w:type="spellStart"/>
-      <w:r>
-        <w:t>segfaults</w:t>
-      </w:r>
-      <w:proofErr w:type="spellEnd"/>
-      <w:r>
-        <w:t xml:space="preserve"> and other issues.</w:t>
+        <w:t>Important! Ensure -fno-strict-aliasing is used under GCC as it seems Boost.Python has aliasing violations which cause spurious segfaults and other issues.</w:t>
       </w:r>
     </w:p>
     <w:p>
@@ -537,15 +420,7 @@
         </w:numPr>
       </w:pPr>
       <w:r>
-        <w:t xml:space="preserve">Helper service to run </w:t>
-      </w:r>
-      <w:proofErr w:type="spellStart"/>
-      <w:r>
-        <w:t>HadesMem</w:t>
-      </w:r>
-      <w:proofErr w:type="spellEnd"/>
-      <w:r>
-        <w:t xml:space="preserve"> tools as ‘SYSTEM’ for when </w:t>
+        <w:t xml:space="preserve">Helper service to run HadesMem tools as ‘SYSTEM’ for when </w:t>
       </w:r>
       <w:r>
         <w:t>manipulating</w:t>
@@ -566,57 +441,7 @@
         <w:t>Debugging</w:t>
       </w:r>
       <w:r>
-        <w:t xml:space="preserve"> APIs (</w:t>
-      </w:r>
-      <w:proofErr w:type="spellStart"/>
-      <w:r>
-        <w:t>sw</w:t>
-      </w:r>
-      <w:proofErr w:type="spellEnd"/>
-      <w:r>
-        <w:t xml:space="preserve"> </w:t>
-      </w:r>
-      <w:proofErr w:type="spellStart"/>
-      <w:r>
-        <w:t>bp</w:t>
-      </w:r>
-      <w:proofErr w:type="spellEnd"/>
-      <w:r>
-        <w:t xml:space="preserve">, </w:t>
-      </w:r>
-      <w:proofErr w:type="spellStart"/>
-      <w:proofErr w:type="gramStart"/>
-      <w:r>
-        <w:t>hw</w:t>
-      </w:r>
-      <w:proofErr w:type="spellEnd"/>
-      <w:proofErr w:type="gramEnd"/>
-      <w:r>
-        <w:t xml:space="preserve"> </w:t>
-      </w:r>
-      <w:proofErr w:type="spellStart"/>
-      <w:r>
-        <w:t>bp</w:t>
-      </w:r>
-      <w:proofErr w:type="spellEnd"/>
-      <w:r>
-        <w:t xml:space="preserve">, conditional </w:t>
-      </w:r>
-      <w:proofErr w:type="spellStart"/>
-      <w:r>
-        <w:t>bp</w:t>
-      </w:r>
-      <w:proofErr w:type="spellEnd"/>
-      <w:r>
-        <w:t xml:space="preserve">, single stepping, stack trace, </w:t>
-      </w:r>
-      <w:proofErr w:type="spellStart"/>
-      <w:r>
-        <w:t>etc</w:t>
-      </w:r>
-      <w:proofErr w:type="spellEnd"/>
-      <w:r>
-        <w:t>)</w:t>
+        <w:t xml:space="preserve"> APIs (sw bp, hw bp, conditional bp, single stepping, stack trace, etc)</w:t>
       </w:r>
       <w:r>
         <w:t>.</w:t>
@@ -643,6 +468,7 @@
         </w:numPr>
       </w:pPr>
       <w:r>
+        <w:lastRenderedPageBreak/>
         <w:t>Remote code ‘emulator’.</w:t>
       </w:r>
     </w:p>
@@ -655,101 +481,58 @@
         </w:numPr>
       </w:pPr>
       <w:r>
-        <w:lastRenderedPageBreak/>
-        <w:t xml:space="preserve">Custom </w:t>
-      </w:r>
-      <w:proofErr w:type="spellStart"/>
-      <w:r>
-        <w:t>GetModuleHandle</w:t>
-      </w:r>
-      <w:proofErr w:type="spellEnd"/>
-      <w:r>
-        <w:t xml:space="preserve">, </w:t>
-      </w:r>
-      <w:proofErr w:type="spellStart"/>
-      <w:r>
-        <w:t>GetProcAddress</w:t>
-      </w:r>
-      <w:proofErr w:type="spellEnd"/>
-      <w:r>
-        <w:t>, etc.</w:t>
+        <w:t>Custom GetModuleHandle, GetProcAddress, etc.</w:t>
       </w:r>
     </w:p>
     <w:p>
       <w:pPr>
         <w:ind w:left="2160" w:hanging="2160"/>
       </w:pPr>
-      <w:proofErr w:type="spellStart"/>
       <w:r>
         <w:rPr>
           <w:b/>
         </w:rPr>
         <w:t>MemoryMgr</w:t>
       </w:r>
-      <w:proofErr w:type="spellEnd"/>
-    </w:p>
-    <w:p>
-      <w:pPr>
-        <w:pStyle w:val="ListParagraph"/>
-        <w:numPr>
-          <w:ilvl w:val="0"/>
-          <w:numId w:val="1"/>
-        </w:numPr>
-      </w:pPr>
-      <w:r>
-        <w:t xml:space="preserve">‘Unchecked’ read/write </w:t>
-      </w:r>
-      <w:proofErr w:type="spellStart"/>
-      <w:r>
-        <w:t>etc</w:t>
-      </w:r>
-      <w:proofErr w:type="spellEnd"/>
-      <w:r>
-        <w:t xml:space="preserve"> functions designed for speed and use in </w:t>
-      </w:r>
-      <w:proofErr w:type="spellStart"/>
-      <w:r>
-        <w:t>ReadString</w:t>
-      </w:r>
-      <w:proofErr w:type="spellEnd"/>
+    </w:p>
+    <w:p>
+      <w:pPr>
+        <w:pStyle w:val="ListParagraph"/>
+        <w:numPr>
+          <w:ilvl w:val="0"/>
+          <w:numId w:val="1"/>
+        </w:numPr>
+      </w:pPr>
+      <w:r>
+        <w:t>‘Unchecked’ read/write etc functions designed for speed and use in ReadString etc where you only want to check page protections once, then forget about it.</w:t>
+      </w:r>
+    </w:p>
+    <w:p>
+      <w:pPr>
+        <w:pStyle w:val="ListParagraph"/>
+        <w:numPr>
+          <w:ilvl w:val="0"/>
+          <w:numId w:val="1"/>
+        </w:numPr>
+      </w:pPr>
+      <w:r>
+        <w:t>Improve ‘safety’ of remote function caller via EH to minimize risk of crashing the target.</w:t>
+      </w:r>
+    </w:p>
+    <w:p>
+      <w:pPr>
+        <w:pStyle w:val="ListParagraph"/>
+        <w:numPr>
+          <w:ilvl w:val="0"/>
+          <w:numId w:val="1"/>
+        </w:numPr>
+      </w:pPr>
+      <w:r>
+        <w:t>Memory reading via expression templates.</w:t>
+      </w:r>
       <w:r>
         <w:t xml:space="preserve"> </w:t>
       </w:r>
-      <w:proofErr w:type="spellStart"/>
-      <w:r>
-        <w:t>etc</w:t>
-      </w:r>
-      <w:proofErr w:type="spellEnd"/>
-      <w:r>
-        <w:t xml:space="preserve"> where you only want to check page protections once, then forget about it.</w:t>
-      </w:r>
-    </w:p>
-    <w:p>
-      <w:pPr>
-        <w:pStyle w:val="ListParagraph"/>
-        <w:numPr>
-          <w:ilvl w:val="0"/>
-          <w:numId w:val="1"/>
-        </w:numPr>
-      </w:pPr>
-      <w:r>
-        <w:t>Improve ‘safety’ of remote function caller via EH to minimize risk of crashing the target.</w:t>
-      </w:r>
-    </w:p>
-    <w:p>
-      <w:pPr>
-        <w:pStyle w:val="ListParagraph"/>
-        <w:numPr>
-          <w:ilvl w:val="0"/>
-          <w:numId w:val="1"/>
-        </w:numPr>
-      </w:pPr>
-      <w:r>
-        <w:t>Memory reading via expression templates.</w:t>
-      </w:r>
-      <w:r>
-        <w:t xml:space="preserve"> </w:t>
-      </w:r>
     </w:p>
     <w:p>
       <w:pPr>
@@ -764,33 +547,23 @@
       </w:r>
     </w:p>
     <w:p>
-      <w:proofErr w:type="spellStart"/>
       <w:r>
         <w:rPr>
           <w:b/>
         </w:rPr>
         <w:t>ManualMap</w:t>
       </w:r>
-      <w:proofErr w:type="spellEnd"/>
-    </w:p>
-    <w:p>
-      <w:pPr>
-        <w:pStyle w:val="ListParagraph"/>
-        <w:numPr>
-          <w:ilvl w:val="0"/>
-          <w:numId w:val="1"/>
-        </w:numPr>
-      </w:pPr>
-      <w:r>
-        <w:t xml:space="preserve">Exception handling support under x86 </w:t>
-      </w:r>
-      <w:proofErr w:type="spellStart"/>
-      <w:r>
-        <w:t>SafeSEH</w:t>
-      </w:r>
-      <w:proofErr w:type="spellEnd"/>
-      <w:r>
-        <w:t xml:space="preserve"> and x64.</w:t>
+    </w:p>
+    <w:p>
+      <w:pPr>
+        <w:pStyle w:val="ListParagraph"/>
+        <w:numPr>
+          <w:ilvl w:val="0"/>
+          <w:numId w:val="1"/>
+        </w:numPr>
+      </w:pPr>
+      <w:r>
+        <w:t>Exception handling support under x86 SafeSEH and x64.</w:t>
       </w:r>
     </w:p>
     <w:p>
@@ -882,23 +655,7 @@
         </w:numPr>
       </w:pPr>
       <w:r>
-        <w:t>Get address of Kernel32</w:t>
-      </w:r>
-      <w:proofErr w:type="gramStart"/>
-      <w:r>
-        <w:t>!LoadLibrary</w:t>
-      </w:r>
-      <w:proofErr w:type="gramEnd"/>
-      <w:r>
-        <w:t xml:space="preserve"> ‘manually’ rather than using a local </w:t>
-      </w:r>
-      <w:proofErr w:type="spellStart"/>
-      <w:r>
-        <w:t>GetProcAddress</w:t>
-      </w:r>
-      <w:proofErr w:type="spellEnd"/>
-      <w:r>
-        <w:t xml:space="preserve"> and </w:t>
+        <w:t xml:space="preserve">Get address of Kernel32!LoadLibrary ‘manually’ rather than using a local GetProcAddress and </w:t>
       </w:r>
       <w:r>
         <w:t>pointer arithmetic.</w:t>
@@ -913,15 +670,7 @@
         </w:numPr>
       </w:pPr>
       <w:r>
-        <w:t xml:space="preserve">Whilst this works in all normal cases, it doesn’t work when the target has shims enabled which hook </w:t>
-      </w:r>
-      <w:proofErr w:type="spellStart"/>
-      <w:r>
-        <w:t>LoadLibrary</w:t>
-      </w:r>
-      <w:proofErr w:type="spellEnd"/>
-      <w:r>
-        <w:t>.</w:t>
+        <w:t>Whilst this works in all normal cases, it doesn’t work when the target has shims enabled which hook LoadLibrary.</w:t>
       </w:r>
     </w:p>
     <w:p>
@@ -941,15 +690,7 @@
         </w:numPr>
       </w:pPr>
       <w:r>
-        <w:t>Class function hooking (</w:t>
-      </w:r>
-      <w:proofErr w:type="spellStart"/>
-      <w:r>
-        <w:t>ecx</w:t>
-      </w:r>
-      <w:proofErr w:type="spellEnd"/>
-      <w:r>
-        <w:t xml:space="preserve"> preservation).</w:t>
+        <w:t>Class function hooking (ecx preservation).</w:t>
       </w:r>
     </w:p>
     <w:p>
@@ -988,15 +729,7 @@
         <w:t>Improved relative instruction rebuilding (including conditionals).</w:t>
       </w:r>
       <w:r>
-        <w:t xml:space="preserve"> </w:t>
-      </w:r>
-      <w:proofErr w:type="gramStart"/>
-      <w:r>
-        <w:t>x64</w:t>
-      </w:r>
-      <w:proofErr w:type="gramEnd"/>
-      <w:r>
-        <w:t xml:space="preserve"> has far more IP relative instructions than x86.</w:t>
+        <w:t xml:space="preserve"> x64 has far more IP relative instructions than x86.</w:t>
       </w:r>
     </w:p>
     <w:p>
@@ -1037,13 +770,8 @@
           <w:numId w:val="1"/>
         </w:numPr>
       </w:pPr>
-      <w:proofErr w:type="spellStart"/>
-      <w:r>
-        <w:t>Uncopyable</w:t>
-      </w:r>
-      <w:proofErr w:type="spellEnd"/>
-      <w:r>
-        <w:t>, so make moveable.</w:t>
+      <w:r>
+        <w:t>Uncopyable, so make moveable.</w:t>
       </w:r>
     </w:p>
     <w:p>
@@ -1103,27 +831,10 @@
         </w:numPr>
       </w:pPr>
       <w:r>
-        <w:t>Detect cases where hooking may overflow past the end of a function, and fail. (Provide policy or flag to allow overriding this behaviour.) Examples may be instructions such as ‘</w:t>
-      </w:r>
-      <w:proofErr w:type="spellStart"/>
-      <w:r>
-        <w:t>int</w:t>
-      </w:r>
-      <w:proofErr w:type="spellEnd"/>
-      <w:r>
-        <w:t xml:space="preserve"> 3’, ‘ret’, ‘</w:t>
-      </w:r>
-      <w:proofErr w:type="spellStart"/>
-      <w:r>
-        <w:t>jmp</w:t>
-      </w:r>
-      <w:proofErr w:type="spellEnd"/>
-      <w:r>
-        <w:t>’, etc.</w:t>
-      </w:r>
-    </w:p>
-    <w:p>
-      <w:proofErr w:type="spellStart"/>
+        <w:t>Detect cases where hooking may overflow past the end of a function, and fail. (Provide policy or flag to allow overriding this behaviour.) Examples may be instructions such as ‘int 3’, ‘ret’, ‘jmp’, etc.</w:t>
+      </w:r>
+    </w:p>
+    <w:p>
       <w:r>
         <w:rPr>
           <w:b/>
@@ -1131,7 +842,6 @@
         <w:lastRenderedPageBreak/>
         <w:t>FindPattern</w:t>
       </w:r>
-      <w:proofErr w:type="spellEnd"/>
     </w:p>
     <w:p>
       <w:pPr>
@@ -1185,47 +895,29 @@
       </w:r>
     </w:p>
     <w:p>
-      <w:proofErr w:type="spellStart"/>
       <w:r>
         <w:rPr>
           <w:b/>
         </w:rPr>
         <w:t>PeLib</w:t>
       </w:r>
-      <w:proofErr w:type="spellEnd"/>
-    </w:p>
-    <w:p>
-      <w:pPr>
-        <w:pStyle w:val="ListParagraph"/>
-        <w:numPr>
-          <w:ilvl w:val="0"/>
-          <w:numId w:val="1"/>
-        </w:numPr>
-      </w:pPr>
-      <w:r>
-        <w:t xml:space="preserve">Investigate use of virtual functions for file </w:t>
-      </w:r>
-      <w:proofErr w:type="spellStart"/>
-      <w:r>
-        <w:t>vs</w:t>
-      </w:r>
-      <w:proofErr w:type="spellEnd"/>
-      <w:r>
-        <w:t xml:space="preserve"> memory</w:t>
+    </w:p>
+    <w:p>
+      <w:pPr>
+        <w:pStyle w:val="ListParagraph"/>
+        <w:numPr>
+          <w:ilvl w:val="0"/>
+          <w:numId w:val="1"/>
+        </w:numPr>
+      </w:pPr>
+      <w:r>
+        <w:t>Investigate use of virtual functions for file vs memory</w:t>
       </w:r>
       <w:r>
         <w:t xml:space="preserve"> access</w:t>
       </w:r>
       <w:r>
-        <w:t xml:space="preserve"> (</w:t>
-      </w:r>
-      <w:proofErr w:type="spellStart"/>
-      <w:r>
-        <w:t>RvaToVa</w:t>
-      </w:r>
-      <w:proofErr w:type="spellEnd"/>
-      <w:r>
-        <w:t>)</w:t>
+        <w:t xml:space="preserve"> (RvaToVa)</w:t>
       </w:r>
       <w:r>
         <w:t xml:space="preserve">. </w:t>
@@ -1252,15 +944,7 @@
         </w:numPr>
       </w:pPr>
       <w:r>
-        <w:t>Note: May cause problems when copying ‘</w:t>
-      </w:r>
-      <w:proofErr w:type="spellStart"/>
-      <w:r>
-        <w:t>PeFile</w:t>
-      </w:r>
-      <w:proofErr w:type="spellEnd"/>
-      <w:r>
-        <w:t>’ type.</w:t>
+        <w:t>Note: May cause problems when copying ‘PeFile’ type.</w:t>
       </w:r>
     </w:p>
     <w:p>
@@ -1287,43 +971,19 @@
         <w:t xml:space="preserve">E.g. </w:t>
       </w:r>
       <w:r>
-        <w:t xml:space="preserve">Check </w:t>
-      </w:r>
-      <w:proofErr w:type="spellStart"/>
-      <w:r>
-        <w:t>NumberOfRvaAndSizes</w:t>
-      </w:r>
-      <w:proofErr w:type="spellEnd"/>
-      <w:r>
-        <w:t xml:space="preserve"> in </w:t>
-      </w:r>
-      <w:proofErr w:type="spellStart"/>
-      <w:r>
-        <w:t>NtHeaders</w:t>
-      </w:r>
-      <w:proofErr w:type="spellEnd"/>
-      <w:r>
-        <w:t xml:space="preserve"> before attempting to retrieve a data dir.</w:t>
-      </w:r>
-    </w:p>
-    <w:p>
-      <w:pPr>
-        <w:pStyle w:val="ListParagraph"/>
-        <w:numPr>
-          <w:ilvl w:val="0"/>
-          <w:numId w:val="1"/>
-        </w:numPr>
-      </w:pPr>
-      <w:r>
-        <w:t xml:space="preserve">Cache base pointers </w:t>
-      </w:r>
-      <w:proofErr w:type="spellStart"/>
-      <w:r>
-        <w:t>etc</w:t>
-      </w:r>
-      <w:proofErr w:type="spellEnd"/>
-      <w:r>
-        <w:t xml:space="preserve"> rather than retrieving it manually in every getter/setter. Slightly less ‘robust’, but due to the typically ‘read-only’ nature of the data this is the expected behaviour in all known cases anyway.</w:t>
+        <w:t>Check NumberOfRvaAndSizes in NtHeaders before attempting to retrieve a data dir.</w:t>
+      </w:r>
+    </w:p>
+    <w:p>
+      <w:pPr>
+        <w:pStyle w:val="ListParagraph"/>
+        <w:numPr>
+          <w:ilvl w:val="0"/>
+          <w:numId w:val="1"/>
+        </w:numPr>
+      </w:pPr>
+      <w:r>
+        <w:t>Cache base pointers etc rather than retrieving it manually in every getter/setter. Slightly less ‘robust’, but due to the typically ‘read-only’ nature of the data this is the expected behaviour in all known cases anyway.</w:t>
       </w:r>
     </w:p>
     <w:p>
@@ -1419,15 +1079,7 @@
         </w:numPr>
       </w:pPr>
       <w:r>
-        <w:t xml:space="preserve">Load </w:t>
-      </w:r>
-      <w:proofErr w:type="spellStart"/>
-      <w:r>
-        <w:t>config</w:t>
-      </w:r>
-      <w:proofErr w:type="spellEnd"/>
-      <w:r>
-        <w:t xml:space="preserve"> directory.</w:t>
+        <w:t>Load config directory.</w:t>
       </w:r>
     </w:p>
     <w:p>
@@ -1517,61 +1169,13 @@
         </w:numPr>
       </w:pPr>
       <w:r>
-        <w:t xml:space="preserve">Helper functions such as </w:t>
-      </w:r>
-      <w:proofErr w:type="spellStart"/>
-      <w:r>
-        <w:t>FindExport</w:t>
-      </w:r>
-      <w:proofErr w:type="spellEnd"/>
-      <w:r>
-        <w:t xml:space="preserve">, </w:t>
-      </w:r>
-      <w:proofErr w:type="spellStart"/>
-      <w:r>
-        <w:t>FindImport</w:t>
-      </w:r>
-      <w:proofErr w:type="spellEnd"/>
-      <w:r>
-        <w:t xml:space="preserve">, </w:t>
-      </w:r>
-      <w:proofErr w:type="spellStart"/>
-      <w:r>
-        <w:t>HasDataDir</w:t>
-      </w:r>
-      <w:proofErr w:type="spellEnd"/>
-      <w:r>
-        <w:t xml:space="preserve">, </w:t>
-      </w:r>
-      <w:proofErr w:type="spellStart"/>
-      <w:r>
-        <w:t>GetArchitecture</w:t>
-      </w:r>
-      <w:proofErr w:type="spellEnd"/>
-      <w:r>
-        <w:t>,</w:t>
-      </w:r>
-      <w:r>
-        <w:t xml:space="preserve"> </w:t>
-      </w:r>
-      <w:proofErr w:type="spellStart"/>
-      <w:r>
-        <w:t>IsDotNet</w:t>
-      </w:r>
-      <w:proofErr w:type="spellEnd"/>
-      <w:r>
-        <w:t>,</w:t>
-      </w:r>
-      <w:r>
-        <w:t xml:space="preserve"> </w:t>
-      </w:r>
-      <w:proofErr w:type="spellStart"/>
-      <w:r>
-        <w:t>GetPDB</w:t>
-      </w:r>
-      <w:proofErr w:type="spellEnd"/>
-      <w:r>
-        <w:t>,</w:t>
+        <w:t>Helper functions such as FindExport, FindImport, HasDataDir, GetArchitecture,</w:t>
+      </w:r>
+      <w:r>
+        <w:t xml:space="preserve"> IsDotNet,</w:t>
+      </w:r>
+      <w:r>
+        <w:t xml:space="preserve"> GetPDB,</w:t>
       </w:r>
       <w:r>
         <w:t xml:space="preserve"> etc.</w:t>
@@ -1586,15 +1190,7 @@
         </w:numPr>
       </w:pPr>
       <w:r>
-        <w:t xml:space="preserve">Test against pathological cases such as </w:t>
-      </w:r>
-      <w:proofErr w:type="spellStart"/>
-      <w:r>
-        <w:t>Corkami</w:t>
-      </w:r>
-      <w:proofErr w:type="spellEnd"/>
-      <w:r>
-        <w:t xml:space="preserve"> tests.</w:t>
+        <w:t>Test against pathological cases such as Corkami tests.</w:t>
       </w:r>
     </w:p>
     <w:p>
@@ -1626,35 +1222,19 @@
         </w:numPr>
       </w:pPr>
       <w:r>
-        <w:t>NOP/</w:t>
-      </w:r>
-      <w:proofErr w:type="spellStart"/>
-      <w:r>
-        <w:t>UnNOP</w:t>
-      </w:r>
-      <w:proofErr w:type="spellEnd"/>
-      <w:r>
-        <w:t xml:space="preserve"> support.</w:t>
-      </w:r>
-    </w:p>
-    <w:p>
-      <w:pPr>
-        <w:pStyle w:val="ListParagraph"/>
-        <w:numPr>
-          <w:ilvl w:val="0"/>
-          <w:numId w:val="1"/>
-        </w:numPr>
-      </w:pPr>
-      <w:r>
-        <w:t>ASM searching API with ‘wildcards’. (</w:t>
-      </w:r>
-      <w:proofErr w:type="spellStart"/>
-      <w:r>
-        <w:t>MetaASM</w:t>
-      </w:r>
-      <w:proofErr w:type="spellEnd"/>
-      <w:r>
-        <w:t>?)</w:t>
+        <w:t>NOP/UnNOP support.</w:t>
+      </w:r>
+    </w:p>
+    <w:p>
+      <w:pPr>
+        <w:pStyle w:val="ListParagraph"/>
+        <w:numPr>
+          <w:ilvl w:val="0"/>
+          <w:numId w:val="1"/>
+        </w:numPr>
+      </w:pPr>
+      <w:r>
+        <w:t>ASM searching API with ‘wildcards’. (MetaASM?)</w:t>
       </w:r>
     </w:p>
     <w:p>
@@ -1771,15 +1351,7 @@
         </w:numPr>
       </w:pPr>
       <w:r>
-        <w:t xml:space="preserve">Memory protection filters (read, write, </w:t>
-      </w:r>
-      <w:proofErr w:type="gramStart"/>
-      <w:r>
-        <w:t>exec</w:t>
-      </w:r>
-      <w:proofErr w:type="gramEnd"/>
-      <w:r>
-        <w:t>).</w:t>
+        <w:t>Memory protection filters (read, write, exec).</w:t>
       </w:r>
     </w:p>
     <w:p>
@@ -1851,15 +1423,7 @@
         </w:numPr>
       </w:pPr>
       <w:r>
-        <w:t xml:space="preserve">Unknown </w:t>
-      </w:r>
-      <w:proofErr w:type="gramStart"/>
-      <w:r>
-        <w:t>value scan</w:t>
-      </w:r>
-      <w:proofErr w:type="gramEnd"/>
-      <w:r>
-        <w:t>.</w:t>
+        <w:t>Unknown value scan.</w:t>
       </w:r>
     </w:p>
     <w:p>

</xml_diff>

<commit_message>
* Note to self. * Add some common init code to memhack that I forgot to check in before. No functionality, but I don't want to have to rewrite it.
</commit_message>
<xml_diff>
--- a/misc/todo.docx
+++ b/misc/todo.docx
@@ -394,6 +394,18 @@
       <w:r>
         <w:t>Code cleanup. Global namespace operator etc where appropriate.</w:t>
       </w:r>
+    </w:p>
+    <w:p>
+      <w:pPr>
+        <w:pStyle w:val="ListParagraph"/>
+        <w:numPr>
+          <w:ilvl w:val="0"/>
+          <w:numId w:val="1"/>
+        </w:numPr>
+      </w:pPr>
+      <w:r>
+        <w:t>Convert use of boost/fs in jamfile to boost/headers if possible.</w:t>
+      </w:r>
       <w:bookmarkStart w:id="0" w:name="_GoBack"/>
       <w:bookmarkEnd w:id="0"/>
     </w:p>
@@ -450,6 +462,7 @@
         </w:numPr>
       </w:pPr>
       <w:r>
+        <w:lastRenderedPageBreak/>
         <w:t>Basic base hook.</w:t>
       </w:r>
     </w:p>
@@ -462,7 +475,6 @@
         </w:numPr>
       </w:pPr>
       <w:r>
-        <w:lastRenderedPageBreak/>
         <w:t xml:space="preserve">Helper service to run HadesMem tools as ‘SYSTEM’ for when </w:t>
       </w:r>
       <w:r>

</xml_diff>

<commit_message>
* Optimize Call a bit by consolidating allocations and reads for return values. * Pull the __thiscall check for now because it won't work in certain situations. * Fix GCC warning. * Add item to todo list.
</commit_message>
<xml_diff>
--- a/misc/todo.docx
+++ b/misc/todo.docx
@@ -406,6 +406,18 @@
       <w:r>
         <w:t>Convert use of boost/fs in jamfile to boost/headers if possible.</w:t>
       </w:r>
+    </w:p>
+    <w:p>
+      <w:pPr>
+        <w:pStyle w:val="ListParagraph"/>
+        <w:numPr>
+          <w:ilvl w:val="0"/>
+          <w:numId w:val="1"/>
+        </w:numPr>
+      </w:pPr>
+      <w:r>
+        <w:t>Consider changing ReadString/ReadVector to take their value type as the template arg rather than the full type.</w:t>
+      </w:r>
       <w:bookmarkStart w:id="0" w:name="_GoBack"/>
       <w:bookmarkEnd w:id="0"/>
     </w:p>
@@ -450,6 +462,7 @@
         </w:numPr>
       </w:pPr>
       <w:r>
+        <w:lastRenderedPageBreak/>
         <w:t>Important! Ensure -fno-strict-aliasing is used under GCC as it seems Boost.Python has aliasing violations which cause spurious segfaults and other issues.</w:t>
       </w:r>
     </w:p>
@@ -462,7 +475,6 @@
         </w:numPr>
       </w:pPr>
       <w:r>
-        <w:lastRenderedPageBreak/>
         <w:t>Basic base hook.</w:t>
       </w:r>
     </w:p>
@@ -867,6 +879,7 @@
         </w:numPr>
       </w:pPr>
       <w:r>
+        <w:lastRenderedPageBreak/>
         <w:t>Detect cases where hooking may overflow past the end of a function, and fail. (Provide policy or flag to allow overriding this behaviour.) Examples may be instructions such as ‘int 3’, ‘ret’, ‘jmp’, etc.</w:t>
       </w:r>
     </w:p>
@@ -875,7 +888,6 @@
         <w:rPr>
           <w:b/>
         </w:rPr>
-        <w:lastRenderedPageBreak/>
         <w:t>FindPattern</w:t>
       </w:r>
     </w:p>
@@ -1258,6 +1270,7 @@
         </w:numPr>
       </w:pPr>
       <w:r>
+        <w:lastRenderedPageBreak/>
         <w:t>NOP/UnNOP support.</w:t>
       </w:r>
     </w:p>
@@ -1302,7 +1315,6 @@
         <w:rPr>
           <w:b/>
         </w:rPr>
-        <w:lastRenderedPageBreak/>
         <w:t>Scanner</w:t>
       </w:r>
     </w:p>

</xml_diff>

<commit_message>
* Note to self. * Add boost//headers to jamfile.
</commit_message>
<xml_diff>
--- a/misc/todo.docx
+++ b/misc/todo.docx
@@ -220,217 +220,205 @@
       <w:r>
         <w:t>Improved commenting of components.</w:t>
       </w:r>
+    </w:p>
+    <w:p>
+      <w:pPr>
+        <w:pStyle w:val="ListParagraph"/>
+        <w:numPr>
+          <w:ilvl w:val="0"/>
+          <w:numId w:val="1"/>
+        </w:numPr>
+      </w:pPr>
+      <w:r>
+        <w:t xml:space="preserve">Unit tests. </w:t>
+      </w:r>
+    </w:p>
+    <w:p>
+      <w:pPr>
+        <w:pStyle w:val="ListParagraph"/>
+        <w:numPr>
+          <w:ilvl w:val="1"/>
+          <w:numId w:val="1"/>
+        </w:numPr>
+      </w:pPr>
+      <w:r>
+        <w:t>Write a specially crafted process to use as a sample ‘target’ for unit tests and examples.</w:t>
+      </w:r>
+      <w:r>
+        <w:t xml:space="preserve"> This way known values can be checked for cases where they are typically unknown, even for our own process.</w:t>
+      </w:r>
+    </w:p>
+    <w:p>
+      <w:pPr>
+        <w:pStyle w:val="ListParagraph"/>
+        <w:numPr>
+          <w:ilvl w:val="1"/>
+          <w:numId w:val="1"/>
+        </w:numPr>
+      </w:pPr>
+      <w:r>
+        <w:t>Clean up tests.</w:t>
+      </w:r>
+    </w:p>
+    <w:p>
+      <w:pPr>
+        <w:pStyle w:val="ListParagraph"/>
+        <w:numPr>
+          <w:ilvl w:val="1"/>
+          <w:numId w:val="1"/>
+        </w:numPr>
+      </w:pPr>
+      <w:r>
+        <w:t xml:space="preserve">Extra sanity checks to ensure not only that functions return without exception, but also that the returned data is valid. (e.g. GetName in ImpThunk.) </w:t>
+      </w:r>
+    </w:p>
+    <w:p>
+      <w:pPr>
+        <w:pStyle w:val="ListParagraph"/>
+        <w:numPr>
+          <w:ilvl w:val="0"/>
+          <w:numId w:val="1"/>
+        </w:numPr>
+      </w:pPr>
+      <w:r>
+        <w:t>Examples</w:t>
+      </w:r>
+    </w:p>
+    <w:p>
+      <w:pPr>
+        <w:pStyle w:val="ListParagraph"/>
+        <w:numPr>
+          <w:ilvl w:val="1"/>
+          <w:numId w:val="1"/>
+        </w:numPr>
+      </w:pPr>
+      <w:r>
+        <w:t>Demonstrate exception handling.</w:t>
+      </w:r>
+    </w:p>
+    <w:p>
+      <w:pPr>
+        <w:pStyle w:val="ListParagraph"/>
+        <w:numPr>
+          <w:ilvl w:val="1"/>
+          <w:numId w:val="1"/>
+        </w:numPr>
+      </w:pPr>
+      <w:r>
+        <w:t>Demonstrate multi-threading.</w:t>
+      </w:r>
+    </w:p>
+    <w:p>
+      <w:pPr>
+        <w:pStyle w:val="ListParagraph"/>
+        <w:numPr>
+          <w:ilvl w:val="1"/>
+          <w:numId w:val="1"/>
+        </w:numPr>
+      </w:pPr>
+      <w:r>
+        <w:t>Basic memory hacking app.</w:t>
+      </w:r>
+    </w:p>
+    <w:p>
+      <w:pPr>
+        <w:pStyle w:val="ListParagraph"/>
+        <w:numPr>
+          <w:ilvl w:val="0"/>
+          <w:numId w:val="1"/>
+        </w:numPr>
+      </w:pPr>
+      <w:r>
+        <w:t>Re</w:t>
+      </w:r>
+      <w:r>
+        <w:t>-add all components from v1.0.0.</w:t>
+      </w:r>
+    </w:p>
+    <w:p>
+      <w:pPr>
+        <w:pStyle w:val="ListParagraph"/>
+        <w:numPr>
+          <w:ilvl w:val="0"/>
+          <w:numId w:val="1"/>
+        </w:numPr>
+      </w:pPr>
+      <w:r>
+        <w:t>Investigate whether the std::is_pod check in Read should be replaced with is_trivially_copyable as we need not use offsetof, we only need to use memcpy.</w:t>
+      </w:r>
+    </w:p>
+    <w:p>
+      <w:pPr>
+        <w:pStyle w:val="ListParagraph"/>
+        <w:numPr>
+          <w:ilvl w:val="0"/>
+          <w:numId w:val="1"/>
+        </w:numPr>
+      </w:pPr>
+      <w:r>
+        <w:t>Add tests to Read for arrays.</w:t>
+      </w:r>
+    </w:p>
+    <w:p>
+      <w:pPr>
+        <w:pStyle w:val="ListParagraph"/>
+        <w:numPr>
+          <w:ilvl w:val="0"/>
+          <w:numId w:val="1"/>
+        </w:numPr>
+      </w:pPr>
+      <w:r>
+        <w:t>Convert exceptions to assertions where appropriate.</w:t>
+      </w:r>
+    </w:p>
+    <w:p>
+      <w:pPr>
+        <w:pStyle w:val="ListParagraph"/>
+        <w:numPr>
+          <w:ilvl w:val="0"/>
+          <w:numId w:val="1"/>
+        </w:numPr>
+      </w:pPr>
+      <w:r>
+        <w:t>Convert exceptions to return values where appropriate.</w:t>
+      </w:r>
+    </w:p>
+    <w:p>
+      <w:pPr>
+        <w:pStyle w:val="ListParagraph"/>
+        <w:numPr>
+          <w:ilvl w:val="0"/>
+          <w:numId w:val="1"/>
+        </w:numPr>
+      </w:pPr>
+      <w:r>
+        <w:t>Code cleanup. Global namespace operator etc where appropriate.</w:t>
+      </w:r>
+    </w:p>
+    <w:p>
+      <w:pPr>
+        <w:pStyle w:val="ListParagraph"/>
+        <w:numPr>
+          <w:ilvl w:val="0"/>
+          <w:numId w:val="1"/>
+        </w:numPr>
+      </w:pPr>
       <w:bookmarkStart w:id="0" w:name="_GoBack"/>
       <w:bookmarkEnd w:id="0"/>
-    </w:p>
-    <w:p>
-      <w:pPr>
-        <w:pStyle w:val="ListParagraph"/>
-        <w:numPr>
-          <w:ilvl w:val="0"/>
-          <w:numId w:val="1"/>
-        </w:numPr>
-      </w:pPr>
-      <w:r>
-        <w:t xml:space="preserve">Unit tests. </w:t>
-      </w:r>
-    </w:p>
-    <w:p>
-      <w:pPr>
-        <w:pStyle w:val="ListParagraph"/>
-        <w:numPr>
-          <w:ilvl w:val="1"/>
-          <w:numId w:val="1"/>
-        </w:numPr>
-      </w:pPr>
-      <w:r>
-        <w:t>Write a specially crafted process to use as a sample ‘target’ for unit tests and examples.</w:t>
-      </w:r>
-      <w:r>
-        <w:t xml:space="preserve"> This way known values can be checked for cases where they are typically unknown, even for our own process.</w:t>
-      </w:r>
-    </w:p>
-    <w:p>
-      <w:pPr>
-        <w:pStyle w:val="ListParagraph"/>
-        <w:numPr>
-          <w:ilvl w:val="1"/>
-          <w:numId w:val="1"/>
-        </w:numPr>
-      </w:pPr>
-      <w:r>
-        <w:t>Clean up tests.</w:t>
-      </w:r>
-    </w:p>
-    <w:p>
-      <w:pPr>
-        <w:pStyle w:val="ListParagraph"/>
-        <w:numPr>
-          <w:ilvl w:val="1"/>
-          <w:numId w:val="1"/>
-        </w:numPr>
-      </w:pPr>
-      <w:r>
-        <w:t xml:space="preserve">Extra sanity checks to ensure not only that functions return without exception, but also that the returned data is valid. (e.g. GetName in ImpThunk.) </w:t>
-      </w:r>
-    </w:p>
-    <w:p>
-      <w:pPr>
-        <w:pStyle w:val="ListParagraph"/>
-        <w:numPr>
-          <w:ilvl w:val="0"/>
-          <w:numId w:val="1"/>
-        </w:numPr>
-      </w:pPr>
-      <w:r>
-        <w:t>Examples</w:t>
-      </w:r>
-    </w:p>
-    <w:p>
-      <w:pPr>
-        <w:pStyle w:val="ListParagraph"/>
-        <w:numPr>
-          <w:ilvl w:val="1"/>
-          <w:numId w:val="1"/>
-        </w:numPr>
-      </w:pPr>
-      <w:r>
-        <w:t>Demonstrate exception handling.</w:t>
-      </w:r>
-    </w:p>
-    <w:p>
-      <w:pPr>
-        <w:pStyle w:val="ListParagraph"/>
-        <w:numPr>
-          <w:ilvl w:val="1"/>
-          <w:numId w:val="1"/>
-        </w:numPr>
-      </w:pPr>
-      <w:r>
-        <w:t>Demonstrate multi-threading.</w:t>
-      </w:r>
-    </w:p>
-    <w:p>
-      <w:pPr>
-        <w:pStyle w:val="ListParagraph"/>
-        <w:numPr>
-          <w:ilvl w:val="1"/>
-          <w:numId w:val="1"/>
-        </w:numPr>
-      </w:pPr>
-      <w:r>
-        <w:t>Basic memory hacking app.</w:t>
-      </w:r>
-    </w:p>
-    <w:p>
-      <w:pPr>
-        <w:pStyle w:val="ListParagraph"/>
-        <w:numPr>
-          <w:ilvl w:val="0"/>
-          <w:numId w:val="1"/>
-        </w:numPr>
-      </w:pPr>
-      <w:r>
-        <w:t>Re</w:t>
-      </w:r>
-      <w:r>
-        <w:t>-add all components from v1.0.0.</w:t>
-      </w:r>
-    </w:p>
-    <w:p>
-      <w:pPr>
-        <w:pStyle w:val="ListParagraph"/>
-        <w:numPr>
-          <w:ilvl w:val="0"/>
-          <w:numId w:val="1"/>
-        </w:numPr>
-      </w:pPr>
-      <w:r>
-        <w:t>Add common init code to mem-hack (bottom up rand, crt flags, termination on heap corruption, etc).</w:t>
-      </w:r>
-    </w:p>
-    <w:p>
-      <w:pPr>
-        <w:pStyle w:val="ListParagraph"/>
-        <w:numPr>
-          <w:ilvl w:val="0"/>
-          <w:numId w:val="1"/>
-        </w:numPr>
-      </w:pPr>
-      <w:r>
-        <w:t>Investigate whether the std::is_pod check in Read should be replaced with is_trivially_copyable as we need not use offsetof, we only need to use memcpy.</w:t>
-      </w:r>
-    </w:p>
-    <w:p>
-      <w:pPr>
-        <w:pStyle w:val="ListParagraph"/>
-        <w:numPr>
-          <w:ilvl w:val="0"/>
-          <w:numId w:val="1"/>
-        </w:numPr>
-      </w:pPr>
-      <w:r>
-        <w:t>Add tests to Read for arrays.</w:t>
-      </w:r>
-    </w:p>
-    <w:p>
-      <w:pPr>
-        <w:pStyle w:val="ListParagraph"/>
-        <w:numPr>
-          <w:ilvl w:val="0"/>
-          <w:numId w:val="1"/>
-        </w:numPr>
-      </w:pPr>
-      <w:r>
-        <w:t>Convert exceptions to assertions where appropriate.</w:t>
-      </w:r>
-    </w:p>
-    <w:p>
-      <w:pPr>
-        <w:pStyle w:val="ListParagraph"/>
-        <w:numPr>
-          <w:ilvl w:val="0"/>
-          <w:numId w:val="1"/>
-        </w:numPr>
-      </w:pPr>
-      <w:r>
-        <w:t>Convert exceptions to return values where appropriate.</w:t>
-      </w:r>
-    </w:p>
-    <w:p>
-      <w:pPr>
-        <w:pStyle w:val="ListParagraph"/>
-        <w:numPr>
-          <w:ilvl w:val="0"/>
-          <w:numId w:val="1"/>
-        </w:numPr>
-      </w:pPr>
-      <w:r>
-        <w:t>Code cleanup. Global namespace operator etc where appropriate.</w:t>
-      </w:r>
-    </w:p>
-    <w:p>
-      <w:pPr>
-        <w:pStyle w:val="ListParagraph"/>
-        <w:numPr>
-          <w:ilvl w:val="0"/>
-          <w:numId w:val="1"/>
-        </w:numPr>
-      </w:pPr>
-      <w:r>
-        <w:t>Convert use of boost/fs in jamfile to boost/headers if possible.</w:t>
-      </w:r>
-    </w:p>
-    <w:p>
-      <w:pPr>
-        <w:pStyle w:val="ListParagraph"/>
-        <w:numPr>
-          <w:ilvl w:val="0"/>
-          <w:numId w:val="1"/>
-        </w:numPr>
-      </w:pPr>
       <w:r>
         <w:t>Consider changing ReadString/ReadVector to take their value type as the template arg rather than the full type.</w:t>
+      </w:r>
+    </w:p>
+    <w:p>
+      <w:pPr>
+        <w:pStyle w:val="ListParagraph"/>
+        <w:numPr>
+          <w:ilvl w:val="0"/>
+          <w:numId w:val="1"/>
+        </w:numPr>
+      </w:pPr>
+      <w:r>
+        <w:t>Commenting cleanup.</w:t>
       </w:r>
     </w:p>
     <w:p>
@@ -462,19 +450,19 @@
         </w:numPr>
       </w:pPr>
       <w:r>
+        <w:t>Python bindings.</w:t>
+      </w:r>
+    </w:p>
+    <w:p>
+      <w:pPr>
+        <w:pStyle w:val="ListParagraph"/>
+        <w:numPr>
+          <w:ilvl w:val="1"/>
+          <w:numId w:val="1"/>
+        </w:numPr>
+      </w:pPr>
+      <w:r>
         <w:lastRenderedPageBreak/>
-        <w:t>Python bindings.</w:t>
-      </w:r>
-    </w:p>
-    <w:p>
-      <w:pPr>
-        <w:pStyle w:val="ListParagraph"/>
-        <w:numPr>
-          <w:ilvl w:val="1"/>
-          <w:numId w:val="1"/>
-        </w:numPr>
-      </w:pPr>
-      <w:r>
         <w:t>Important! Ensure -fno-strict-aliasing is used under GCC as it seems Boost.Python has aliasing violations which cause spurious segfaults and other issues.</w:t>
       </w:r>
     </w:p>

</xml_diff>

<commit_message>
* Null terminator in WriteString should be sizeof(T) bytes long, not 1 byte long. * Notes to self.
</commit_message>
<xml_diff>
--- a/misc/todo.docx
+++ b/misc/todo.docx
@@ -394,8 +394,6 @@
       <w:r>
         <w:t>Only use ADL where ‘necessary’.</w:t>
       </w:r>
-      <w:bookmarkStart w:id="0" w:name="_GoBack"/>
-      <w:bookmarkEnd w:id="0"/>
     </w:p>
     <w:p>
       <w:r>
@@ -585,7 +583,18 @@
         </w:numPr>
       </w:pPr>
       <w:r>
-        <w:t>Investigate whether the std::is_pod check in Read should be replaced with is_trivially_copyable as we need not use offsetof, we only need to use memcpy.</w:t>
+        <w:t>Investigate whether the std::is_pod check in Read</w:t>
+      </w:r>
+      <w:r>
+        <w:t>*</w:t>
+      </w:r>
+      <w:bookmarkStart w:id="0" w:name="_GoBack"/>
+      <w:bookmarkEnd w:id="0"/>
+      <w:r>
+        <w:t>/Write*</w:t>
+      </w:r>
+      <w:r>
+        <w:t xml:space="preserve"> should be replaced with is_trivially_copyable as we need not use offsetof, we only need to use memcpy.</w:t>
       </w:r>
     </w:p>
     <w:p>

</xml_diff>

<commit_message>
* Improve array support in Read. * Add notes about desired future improvements to ReadString/ReadVector. * Add support for string literals in WriteString. * Simplify WriteString API to remove need for enable_if. * Add support for a string 'range' without null termination to WriteString. * Improved array support in write. * Simplify WriteVector API to remove need for enable_if. * Add notes about desired future improvements to WriteString/WriteVector. * Test arrays in Read/Write. * Test string literals in Read/Write. * Test string range in WriteString. * Notes to self.
</commit_message>
<xml_diff>
--- a/misc/todo.docx
+++ b/misc/todo.docx
@@ -396,6 +396,71 @@
       </w:r>
     </w:p>
     <w:p>
+      <w:pPr>
+        <w:pStyle w:val="ListParagraph"/>
+        <w:numPr>
+          <w:ilvl w:val="0"/>
+          <w:numId w:val="1"/>
+        </w:numPr>
+      </w:pPr>
+      <w:r>
+        <w:t>Optimize all components, both in terms of interface and implementation.</w:t>
+      </w:r>
+    </w:p>
+    <w:p>
+      <w:pPr>
+        <w:pStyle w:val="ListParagraph"/>
+        <w:numPr>
+          <w:ilvl w:val="1"/>
+          <w:numId w:val="1"/>
+        </w:numPr>
+      </w:pPr>
+      <w:r>
+        <w:t>Put locks on their own cache line?</w:t>
+      </w:r>
+    </w:p>
+    <w:p>
+      <w:pPr>
+        <w:pStyle w:val="ListParagraph"/>
+        <w:numPr>
+          <w:ilvl w:val="0"/>
+          <w:numId w:val="1"/>
+        </w:numPr>
+      </w:pPr>
+      <w:r>
+        <w:t>Set up Jenkins build bot.</w:t>
+      </w:r>
+      <w:r>
+        <w:t xml:space="preserve"> </w:t>
+      </w:r>
+    </w:p>
+    <w:p>
+      <w:pPr>
+        <w:pStyle w:val="ListParagraph"/>
+        <w:numPr>
+          <w:ilvl w:val="0"/>
+          <w:numId w:val="1"/>
+        </w:numPr>
+      </w:pPr>
+      <w:r>
+        <w:t>Rewrite tests to not Read/Write data on the stack.</w:t>
+      </w:r>
+    </w:p>
+    <w:p>
+      <w:pPr>
+        <w:pStyle w:val="ListParagraph"/>
+        <w:numPr>
+          <w:ilvl w:val="0"/>
+          <w:numId w:val="1"/>
+        </w:numPr>
+      </w:pPr>
+      <w:r>
+        <w:t>Rewrite tests to be less ‘hackish’ and ‘ugly’.</w:t>
+      </w:r>
+      <w:bookmarkStart w:id="0" w:name="_GoBack"/>
+      <w:bookmarkEnd w:id="0"/>
+    </w:p>
+    <w:p>
       <w:r>
         <w:rPr>
           <w:b/>
@@ -436,6 +501,7 @@
         </w:numPr>
       </w:pPr>
       <w:r>
+        <w:lastRenderedPageBreak/>
         <w:t>Important! Ensure -fno-strict-aliasing is used under GCC as it seems Boost.Python has aliasing violations which cause spurious segfaults and other issues.</w:t>
       </w:r>
     </w:p>
@@ -478,7 +544,6 @@
         </w:numPr>
       </w:pPr>
       <w:r>
-        <w:lastRenderedPageBreak/>
         <w:t>Debugging</w:t>
       </w:r>
       <w:r>
@@ -560,69 +625,6 @@
       </w:pPr>
       <w:r>
         <w:t>Only JIT code for Call once, then cache. Rewrite to pull data externally instead of being regenerated for every call.</w:t>
-      </w:r>
-    </w:p>
-    <w:p>
-      <w:pPr>
-        <w:pStyle w:val="ListParagraph"/>
-        <w:numPr>
-          <w:ilvl w:val="0"/>
-          <w:numId w:val="1"/>
-        </w:numPr>
-      </w:pPr>
-      <w:r>
-        <w:t>Consider changing ReadString/ReadVector to take their value type as the template arg rather than the full type.</w:t>
-      </w:r>
-    </w:p>
-    <w:p>
-      <w:pPr>
-        <w:pStyle w:val="ListParagraph"/>
-        <w:numPr>
-          <w:ilvl w:val="0"/>
-          <w:numId w:val="1"/>
-        </w:numPr>
-      </w:pPr>
-      <w:r>
-        <w:t>Investigate whether the std::is_pod check in Read</w:t>
-      </w:r>
-      <w:r>
-        <w:t>*/Write*</w:t>
-      </w:r>
-      <w:r>
-        <w:t xml:space="preserve"> should be replaced with is_trivially_copyable as we need not use offsetof, we only need to use memcpy.</w:t>
-      </w:r>
-    </w:p>
-    <w:p>
-      <w:pPr>
-        <w:pStyle w:val="ListParagraph"/>
-        <w:numPr>
-          <w:ilvl w:val="0"/>
-          <w:numId w:val="1"/>
-        </w:numPr>
-      </w:pPr>
-      <w:r>
-        <w:t>Add tests to Read for arrays.</w:t>
-      </w:r>
-    </w:p>
-    <w:p>
-      <w:pPr>
-        <w:pStyle w:val="ListParagraph"/>
-        <w:numPr>
-          <w:ilvl w:val="0"/>
-          <w:numId w:val="1"/>
-        </w:numPr>
-      </w:pPr>
-      <w:r>
-        <w:t>Fix WriteString for string literals.</w:t>
-      </w:r>
-      <w:r>
-        <w:t xml:space="preserve"> (Also i</w:t>
-      </w:r>
-      <w:r>
-        <w:t>mprove efficiency of WriteStrin</w:t>
-      </w:r>
-      <w:r>
-        <w:t>g etc where length is available, rather than implementing the obvious but slower solution.)</w:t>
       </w:r>
     </w:p>
     <w:p>
@@ -644,8 +646,36 @@
           <w:t>http://goo.gl/uxnKF</w:t>
         </w:r>
       </w:hyperlink>
-      <w:bookmarkStart w:id="0" w:name="_GoBack"/>
-      <w:bookmarkEnd w:id="0"/>
+      <w:r>
+        <w:t>.</w:t>
+      </w:r>
+    </w:p>
+    <w:p>
+      <w:pPr>
+        <w:pStyle w:val="ListParagraph"/>
+        <w:numPr>
+          <w:ilvl w:val="0"/>
+          <w:numId w:val="1"/>
+        </w:numPr>
+      </w:pPr>
+      <w:r>
+        <w:t>Ensure upcasting in Call is done using unsigned types (zero extension rather than sign extension).</w:t>
+      </w:r>
+    </w:p>
+    <w:p>
+      <w:pPr>
+        <w:pStyle w:val="ListParagraph"/>
+        <w:numPr>
+          <w:ilvl w:val="0"/>
+          <w:numId w:val="1"/>
+        </w:numPr>
+      </w:pPr>
+      <w:r>
+        <w:t>Improve Read/Write tests by doing checks both before and after writes</w:t>
+      </w:r>
+      <w:r>
+        <w:t xml:space="preserve"> etc</w:t>
+      </w:r>
       <w:r>
         <w:t>.</w:t>
       </w:r>
@@ -878,6 +908,7 @@
         </w:numPr>
       </w:pPr>
       <w:r>
+        <w:lastRenderedPageBreak/>
         <w:t>Uncopyable, so make moveable.</w:t>
       </w:r>
     </w:p>
@@ -890,7 +921,6 @@
         </w:numPr>
       </w:pPr>
       <w:r>
-        <w:lastRenderedPageBreak/>
         <w:t>VMT hooking.</w:t>
       </w:r>
     </w:p>
@@ -1291,6 +1321,7 @@
         </w:numPr>
       </w:pPr>
       <w:r>
+        <w:lastRenderedPageBreak/>
         <w:t>Helper functions such as FindExport, FindImport, HasDataDir, GetArchitecture,</w:t>
       </w:r>
       <w:r>
@@ -1312,7 +1343,6 @@
         </w:numPr>
       </w:pPr>
       <w:r>
-        <w:lastRenderedPageBreak/>
         <w:t>Test against pathological cases such as Corkami tests.</w:t>
       </w:r>
     </w:p>
@@ -2486,6 +2516,18 @@
       <w:szCs w:val="16"/>
     </w:rPr>
   </w:style>
+  <w:style w:type="character" w:styleId="FollowedHyperlink">
+    <w:name w:val="FollowedHyperlink"/>
+    <w:basedOn w:val="DefaultParagraphFont"/>
+    <w:uiPriority w:val="99"/>
+    <w:semiHidden/>
+    <w:unhideWhenUsed/>
+    <w:rsid w:val="00606F94"/>
+    <w:rPr>
+      <w:color w:val="800080" w:themeColor="followedHyperlink"/>
+      <w:u w:val="single"/>
+    </w:rPr>
+  </w:style>
 </w:styles>
 </file>
 

</xml_diff>

<commit_message>
* Remove unnecessary use of ADL.
</commit_message>
<xml_diff>
--- a/misc/todo.docx
+++ b/misc/todo.docx
@@ -391,88 +391,73 @@
           <w:numId w:val="1"/>
         </w:numPr>
       </w:pPr>
-      <w:r>
-        <w:t>Only use ADL where ‘necessary’.</w:t>
-      </w:r>
-    </w:p>
-    <w:p>
-      <w:pPr>
-        <w:pStyle w:val="ListParagraph"/>
-        <w:numPr>
-          <w:ilvl w:val="0"/>
-          <w:numId w:val="1"/>
-        </w:numPr>
-      </w:pPr>
-      <w:r>
-        <w:t>Optimize all components, both in terms of interface and implementation.</w:t>
-      </w:r>
-    </w:p>
-    <w:p>
-      <w:pPr>
-        <w:pStyle w:val="ListParagraph"/>
-        <w:numPr>
-          <w:ilvl w:val="1"/>
-          <w:numId w:val="1"/>
-        </w:numPr>
-      </w:pPr>
-      <w:r>
-        <w:t>Put locks on their own cache line?</w:t>
-      </w:r>
-    </w:p>
-    <w:p>
-      <w:pPr>
-        <w:pStyle w:val="ListParagraph"/>
-        <w:numPr>
-          <w:ilvl w:val="0"/>
-          <w:numId w:val="1"/>
-        </w:numPr>
-      </w:pPr>
-      <w:r>
-        <w:t>Set up Jenkins build bot.</w:t>
-      </w:r>
-      <w:r>
-        <w:t xml:space="preserve"> </w:t>
-      </w:r>
-    </w:p>
-    <w:p>
-      <w:pPr>
-        <w:pStyle w:val="ListParagraph"/>
-        <w:numPr>
-          <w:ilvl w:val="0"/>
-          <w:numId w:val="1"/>
-        </w:numPr>
-      </w:pPr>
-      <w:r>
-        <w:t>Rewrite tests to not Read/Write data on the stack.</w:t>
-      </w:r>
-    </w:p>
-    <w:p>
-      <w:pPr>
-        <w:pStyle w:val="ListParagraph"/>
-        <w:numPr>
-          <w:ilvl w:val="0"/>
-          <w:numId w:val="1"/>
-        </w:numPr>
-      </w:pPr>
-      <w:r>
-        <w:t>Rewrite tests to be less ‘hackish’ and ‘ugly’.</w:t>
-      </w:r>
-    </w:p>
-    <w:p>
-      <w:pPr>
-        <w:pStyle w:val="ListParagraph"/>
-        <w:numPr>
-          <w:ilvl w:val="0"/>
-          <w:numId w:val="1"/>
-        </w:numPr>
-      </w:pPr>
-      <w:r>
-        <w:t>Investigate whether it’s feasible and worthwhile to detect when HadesMem is being used ‘in-process’ and drop to lower level implementations of certain functions such as Read/Write (using SEH instead of RPM/WPM for example), and also using different APIs (such as using local threads rather than remote threads, etc).</w:t>
-      </w:r>
       <w:bookmarkStart w:id="0" w:name="_GoBack"/>
       <w:bookmarkEnd w:id="0"/>
       <w:r>
+        <w:t>Optimize all components, both in terms of interface and implementation.</w:t>
+      </w:r>
+    </w:p>
+    <w:p>
+      <w:pPr>
+        <w:pStyle w:val="ListParagraph"/>
+        <w:numPr>
+          <w:ilvl w:val="1"/>
+          <w:numId w:val="1"/>
+        </w:numPr>
+      </w:pPr>
+      <w:r>
+        <w:t>Put locks on their own cache line?</w:t>
+      </w:r>
+    </w:p>
+    <w:p>
+      <w:pPr>
+        <w:pStyle w:val="ListParagraph"/>
+        <w:numPr>
+          <w:ilvl w:val="0"/>
+          <w:numId w:val="1"/>
+        </w:numPr>
+      </w:pPr>
+      <w:r>
+        <w:t>Set up Jenkins build bot.</w:t>
+      </w:r>
+      <w:r>
         <w:t xml:space="preserve"> </w:t>
+      </w:r>
+    </w:p>
+    <w:p>
+      <w:pPr>
+        <w:pStyle w:val="ListParagraph"/>
+        <w:numPr>
+          <w:ilvl w:val="0"/>
+          <w:numId w:val="1"/>
+        </w:numPr>
+      </w:pPr>
+      <w:r>
+        <w:t>Rewrite tests to not Read/Write data on the stack.</w:t>
+      </w:r>
+    </w:p>
+    <w:p>
+      <w:pPr>
+        <w:pStyle w:val="ListParagraph"/>
+        <w:numPr>
+          <w:ilvl w:val="0"/>
+          <w:numId w:val="1"/>
+        </w:numPr>
+      </w:pPr>
+      <w:r>
+        <w:t>Rewrite tests to be less ‘hackish’ and ‘ugly’.</w:t>
+      </w:r>
+    </w:p>
+    <w:p>
+      <w:pPr>
+        <w:pStyle w:val="ListParagraph"/>
+        <w:numPr>
+          <w:ilvl w:val="0"/>
+          <w:numId w:val="1"/>
+        </w:numPr>
+      </w:pPr>
+      <w:r>
+        <w:t xml:space="preserve">Investigate whether it’s feasible and worthwhile to detect when HadesMem is being used ‘in-process’ and drop to lower level implementations of certain functions such as Read/Write (using SEH instead of RPM/WPM for example), and also using different APIs (such as using local threads rather than remote threads, etc). </w:t>
       </w:r>
     </w:p>
     <w:p>
@@ -480,19 +465,19 @@
         <w:rPr>
           <w:b/>
         </w:rPr>
+        <w:t>New Modules</w:t>
+      </w:r>
+    </w:p>
+    <w:p>
+      <w:pPr>
+        <w:pStyle w:val="ListParagraph"/>
+        <w:numPr>
+          <w:ilvl w:val="0"/>
+          <w:numId w:val="1"/>
+        </w:numPr>
+      </w:pPr>
+      <w:r>
         <w:lastRenderedPageBreak/>
-        <w:t>New Modules</w:t>
-      </w:r>
-    </w:p>
-    <w:p>
-      <w:pPr>
-        <w:pStyle w:val="ListParagraph"/>
-        <w:numPr>
-          <w:ilvl w:val="0"/>
-          <w:numId w:val="1"/>
-        </w:numPr>
-      </w:pPr>
-      <w:r>
         <w:t>Remote memory ‘pool’ to avoid allocating entire pages for only a few bytes of data.</w:t>
       </w:r>
     </w:p>
@@ -878,19 +863,19 @@
         </w:numPr>
       </w:pPr>
       <w:r>
+        <w:t>Transactional hooking.</w:t>
+      </w:r>
+    </w:p>
+    <w:p>
+      <w:pPr>
+        <w:pStyle w:val="ListParagraph"/>
+        <w:numPr>
+          <w:ilvl w:val="0"/>
+          <w:numId w:val="1"/>
+        </w:numPr>
+      </w:pPr>
+      <w:r>
         <w:lastRenderedPageBreak/>
-        <w:t>Transactional hooking.</w:t>
-      </w:r>
-    </w:p>
-    <w:p>
-      <w:pPr>
-        <w:pStyle w:val="ListParagraph"/>
-        <w:numPr>
-          <w:ilvl w:val="0"/>
-          <w:numId w:val="1"/>
-        </w:numPr>
-      </w:pPr>
-      <w:r>
         <w:t>Improved relative instruction rebuilding (including conditionals).</w:t>
       </w:r>
       <w:r>
@@ -1306,19 +1291,19 @@
         </w:numPr>
       </w:pPr>
       <w:r>
+        <w:t>Full support for writing back to PE file, including automatically performing adjustments where required to fit in new data or remove unnecessary space.</w:t>
+      </w:r>
+    </w:p>
+    <w:p>
+      <w:pPr>
+        <w:pStyle w:val="ListParagraph"/>
+        <w:numPr>
+          <w:ilvl w:val="0"/>
+          <w:numId w:val="1"/>
+        </w:numPr>
+      </w:pPr>
+      <w:r>
         <w:lastRenderedPageBreak/>
-        <w:t>Full support for writing back to PE file, including automatically performing adjustments where required to fit in new data or remove unnecessary space.</w:t>
-      </w:r>
-    </w:p>
-    <w:p>
-      <w:pPr>
-        <w:pStyle w:val="ListParagraph"/>
-        <w:numPr>
-          <w:ilvl w:val="0"/>
-          <w:numId w:val="1"/>
-        </w:numPr>
-      </w:pPr>
-      <w:r>
         <w:t>Improve export forwarding code to detect and handle forward-by-</w:t>
       </w:r>
       <w:r>

</xml_diff>

<commit_message>
* Minor cleanup. * Added Allocator operator overloads. * Notes to self.
</commit_message>
<xml_diff>
--- a/misc/todo.docx
+++ b/misc/todo.docx
@@ -391,8 +391,6 @@
           <w:numId w:val="1"/>
         </w:numPr>
       </w:pPr>
-      <w:bookmarkStart w:id="0" w:name="_GoBack"/>
-      <w:bookmarkEnd w:id="0"/>
       <w:r>
         <w:t>Optimize all components, both in terms of interface and implementation.</w:t>
       </w:r>
@@ -461,14 +459,6 @@
       </w:r>
     </w:p>
     <w:p>
-      <w:r>
-        <w:rPr>
-          <w:b/>
-        </w:rPr>
-        <w:t>New Modules</w:t>
-      </w:r>
-    </w:p>
-    <w:p>
       <w:pPr>
         <w:pStyle w:val="ListParagraph"/>
         <w:numPr>
@@ -478,164 +468,6 @@
       </w:pPr>
       <w:r>
         <w:lastRenderedPageBreak/>
-        <w:t>Remote memory ‘pool’ to avoid allocating entire pages for only a few bytes of data.</w:t>
-      </w:r>
-    </w:p>
-    <w:p>
-      <w:pPr>
-        <w:pStyle w:val="ListParagraph"/>
-        <w:numPr>
-          <w:ilvl w:val="0"/>
-          <w:numId w:val="1"/>
-        </w:numPr>
-      </w:pPr>
-      <w:r>
-        <w:t>Python bindings.</w:t>
-      </w:r>
-    </w:p>
-    <w:p>
-      <w:pPr>
-        <w:pStyle w:val="ListParagraph"/>
-        <w:numPr>
-          <w:ilvl w:val="1"/>
-          <w:numId w:val="1"/>
-        </w:numPr>
-      </w:pPr>
-      <w:r>
-        <w:t>Important! Ensure -fno-strict-aliasing is used under GCC as it seems Boost.Python has aliasing violations which cause spurious segfaults and other issues.</w:t>
-      </w:r>
-    </w:p>
-    <w:p>
-      <w:pPr>
-        <w:pStyle w:val="ListParagraph"/>
-        <w:numPr>
-          <w:ilvl w:val="0"/>
-          <w:numId w:val="1"/>
-        </w:numPr>
-      </w:pPr>
-      <w:r>
-        <w:t>Basic base hook.</w:t>
-      </w:r>
-    </w:p>
-    <w:p>
-      <w:pPr>
-        <w:pStyle w:val="ListParagraph"/>
-        <w:numPr>
-          <w:ilvl w:val="0"/>
-          <w:numId w:val="1"/>
-        </w:numPr>
-      </w:pPr>
-      <w:r>
-        <w:t xml:space="preserve">Helper service to run HadesMem tools as ‘SYSTEM’ for when </w:t>
-      </w:r>
-      <w:r>
-        <w:t>manipulating</w:t>
-      </w:r>
-      <w:r>
-        <w:t xml:space="preserve"> certain protected/critical processes (running in separate desktops, sessions, etc.).</w:t>
-      </w:r>
-    </w:p>
-    <w:p>
-      <w:pPr>
-        <w:pStyle w:val="ListParagraph"/>
-        <w:numPr>
-          <w:ilvl w:val="0"/>
-          <w:numId w:val="1"/>
-        </w:numPr>
-      </w:pPr>
-      <w:r>
-        <w:t>Debugging</w:t>
-      </w:r>
-      <w:r>
-        <w:t xml:space="preserve"> APIs (sw bp, hw bp, conditional bp, single stepping, stack trace, etc)</w:t>
-      </w:r>
-      <w:r>
-        <w:t>.</w:t>
-      </w:r>
-    </w:p>
-    <w:p>
-      <w:pPr>
-        <w:pStyle w:val="ListParagraph"/>
-        <w:numPr>
-          <w:ilvl w:val="0"/>
-          <w:numId w:val="1"/>
-        </w:numPr>
-      </w:pPr>
-      <w:r>
-        <w:t>Thread information and enumeration.</w:t>
-      </w:r>
-    </w:p>
-    <w:p>
-      <w:pPr>
-        <w:pStyle w:val="ListParagraph"/>
-        <w:numPr>
-          <w:ilvl w:val="0"/>
-          <w:numId w:val="1"/>
-        </w:numPr>
-      </w:pPr>
-      <w:r>
-        <w:t>Remote code ‘emulator’.</w:t>
-      </w:r>
-    </w:p>
-    <w:p>
-      <w:pPr>
-        <w:pStyle w:val="ListParagraph"/>
-        <w:numPr>
-          <w:ilvl w:val="0"/>
-          <w:numId w:val="1"/>
-        </w:numPr>
-      </w:pPr>
-      <w:r>
-        <w:t>Custom GetModuleHandle, GetProcAddress, etc.</w:t>
-      </w:r>
-    </w:p>
-    <w:p>
-      <w:pPr>
-        <w:ind w:left="2160" w:hanging="2160"/>
-      </w:pPr>
-      <w:r>
-        <w:rPr>
-          <w:b/>
-        </w:rPr>
-        <w:t>MemoryMgr</w:t>
-      </w:r>
-    </w:p>
-    <w:p>
-      <w:pPr>
-        <w:pStyle w:val="ListParagraph"/>
-        <w:numPr>
-          <w:ilvl w:val="0"/>
-          <w:numId w:val="1"/>
-        </w:numPr>
-      </w:pPr>
-      <w:r>
-        <w:t>Memory reading via expression templates.</w:t>
-      </w:r>
-      <w:r>
-        <w:t xml:space="preserve"> </w:t>
-      </w:r>
-    </w:p>
-    <w:p>
-      <w:pPr>
-        <w:pStyle w:val="ListParagraph"/>
-        <w:numPr>
-          <w:ilvl w:val="0"/>
-          <w:numId w:val="1"/>
-        </w:numPr>
-      </w:pPr>
-      <w:r>
-        <w:t>Only JIT code for Call once, then cache. Rewrite to pull data externally instead of being regenerated for every call.</w:t>
-      </w:r>
-    </w:p>
-    <w:p>
-      <w:pPr>
-        <w:pStyle w:val="ListParagraph"/>
-        <w:numPr>
-          <w:ilvl w:val="0"/>
-          <w:numId w:val="1"/>
-        </w:numPr>
-      </w:pPr>
-      <w:r>
         <w:t xml:space="preserve">Replace enable_if with less ‘brute-force’ techniques if possible, for example </w:t>
       </w:r>
       <w:hyperlink r:id="rId7" w:history="1">
@@ -649,17 +481,146 @@
       <w:r>
         <w:t>.</w:t>
       </w:r>
-    </w:p>
-    <w:p>
-      <w:pPr>
-        <w:pStyle w:val="ListParagraph"/>
-        <w:numPr>
-          <w:ilvl w:val="0"/>
-          <w:numId w:val="1"/>
-        </w:numPr>
-      </w:pPr>
-      <w:r>
-        <w:t>Ensure upcasting in Call is done using unsigned types (zero extension rather than sign extension).</w:t>
+      <w:bookmarkStart w:id="0" w:name="_GoBack"/>
+      <w:bookmarkEnd w:id="0"/>
+    </w:p>
+    <w:p>
+      <w:r>
+        <w:rPr>
+          <w:b/>
+        </w:rPr>
+        <w:t>New Modules</w:t>
+      </w:r>
+    </w:p>
+    <w:p>
+      <w:pPr>
+        <w:pStyle w:val="ListParagraph"/>
+        <w:numPr>
+          <w:ilvl w:val="0"/>
+          <w:numId w:val="1"/>
+        </w:numPr>
+      </w:pPr>
+      <w:r>
+        <w:t>Remote memory ‘pool’ to avoid allocating entire pages for only a few bytes of data.</w:t>
+      </w:r>
+    </w:p>
+    <w:p>
+      <w:pPr>
+        <w:pStyle w:val="ListParagraph"/>
+        <w:numPr>
+          <w:ilvl w:val="0"/>
+          <w:numId w:val="1"/>
+        </w:numPr>
+      </w:pPr>
+      <w:r>
+        <w:t>Python bindings.</w:t>
+      </w:r>
+    </w:p>
+    <w:p>
+      <w:pPr>
+        <w:pStyle w:val="ListParagraph"/>
+        <w:numPr>
+          <w:ilvl w:val="1"/>
+          <w:numId w:val="1"/>
+        </w:numPr>
+      </w:pPr>
+      <w:r>
+        <w:t>Important! Ensure -fno-strict-aliasing is used under GCC as it seems Boost.Python has aliasing violations which cause spurious segfaults and other issues.</w:t>
+      </w:r>
+    </w:p>
+    <w:p>
+      <w:pPr>
+        <w:pStyle w:val="ListParagraph"/>
+        <w:numPr>
+          <w:ilvl w:val="0"/>
+          <w:numId w:val="1"/>
+        </w:numPr>
+      </w:pPr>
+      <w:r>
+        <w:t>Basic base hook.</w:t>
+      </w:r>
+    </w:p>
+    <w:p>
+      <w:pPr>
+        <w:pStyle w:val="ListParagraph"/>
+        <w:numPr>
+          <w:ilvl w:val="0"/>
+          <w:numId w:val="1"/>
+        </w:numPr>
+      </w:pPr>
+      <w:r>
+        <w:t xml:space="preserve">Helper service to run HadesMem tools as ‘SYSTEM’ for when </w:t>
+      </w:r>
+      <w:r>
+        <w:t>manipulating</w:t>
+      </w:r>
+      <w:r>
+        <w:t xml:space="preserve"> certain protected/critical processes (running in separate desktops, sessions, etc.).</w:t>
+      </w:r>
+    </w:p>
+    <w:p>
+      <w:pPr>
+        <w:pStyle w:val="ListParagraph"/>
+        <w:numPr>
+          <w:ilvl w:val="0"/>
+          <w:numId w:val="1"/>
+        </w:numPr>
+      </w:pPr>
+      <w:r>
+        <w:t>Debugging</w:t>
+      </w:r>
+      <w:r>
+        <w:t xml:space="preserve"> APIs (sw bp, hw bp, conditional bp, single stepping, stack trace, etc)</w:t>
+      </w:r>
+      <w:r>
+        <w:t>.</w:t>
+      </w:r>
+    </w:p>
+    <w:p>
+      <w:pPr>
+        <w:pStyle w:val="ListParagraph"/>
+        <w:numPr>
+          <w:ilvl w:val="0"/>
+          <w:numId w:val="1"/>
+        </w:numPr>
+      </w:pPr>
+      <w:r>
+        <w:t>Thread information and enumeration.</w:t>
+      </w:r>
+    </w:p>
+    <w:p>
+      <w:pPr>
+        <w:pStyle w:val="ListParagraph"/>
+        <w:numPr>
+          <w:ilvl w:val="0"/>
+          <w:numId w:val="1"/>
+        </w:numPr>
+      </w:pPr>
+      <w:r>
+        <w:t>Remote code ‘emulator’.</w:t>
+      </w:r>
+    </w:p>
+    <w:p>
+      <w:pPr>
+        <w:pStyle w:val="ListParagraph"/>
+        <w:numPr>
+          <w:ilvl w:val="0"/>
+          <w:numId w:val="1"/>
+        </w:numPr>
+      </w:pPr>
+      <w:r>
+        <w:t>Custom GetModuleHandle, GetProcAddress, etc.</w:t>
+      </w:r>
+    </w:p>
+    <w:p>
+      <w:pPr>
+        <w:ind w:left="2160" w:hanging="2160"/>
+      </w:pPr>
+      <w:r>
+        <w:rPr>
+          <w:b/>
+        </w:rPr>
+        <w:t>MemoryMgr</w:t>
       </w:r>
     </w:p>
     <w:p>
@@ -875,40 +836,40 @@
         </w:numPr>
       </w:pPr>
       <w:r>
+        <w:t>Improved relative instruction rebuilding (including conditionals).</w:t>
+      </w:r>
+      <w:r>
+        <w:t xml:space="preserve"> x64 has far more IP relative instructions than x86.</w:t>
+      </w:r>
+    </w:p>
+    <w:p>
+      <w:pPr>
+        <w:pStyle w:val="ListParagraph"/>
+        <w:numPr>
+          <w:ilvl w:val="0"/>
+          <w:numId w:val="1"/>
+        </w:numPr>
+      </w:pPr>
+      <w:r>
+        <w:t>Freeze target when hooking</w:t>
+      </w:r>
+      <w:r>
+        <w:t xml:space="preserve"> (except calling thread if applicable – e.g. in injected code)</w:t>
+      </w:r>
+      <w:r>
+        <w:t>.</w:t>
+      </w:r>
+    </w:p>
+    <w:p>
+      <w:pPr>
+        <w:pStyle w:val="ListParagraph"/>
+        <w:numPr>
+          <w:ilvl w:val="0"/>
+          <w:numId w:val="1"/>
+        </w:numPr>
+      </w:pPr>
+      <w:r>
         <w:lastRenderedPageBreak/>
-        <w:t>Improved relative instruction rebuilding (including conditionals).</w:t>
-      </w:r>
-      <w:r>
-        <w:t xml:space="preserve"> x64 has far more IP relative instructions than x86.</w:t>
-      </w:r>
-    </w:p>
-    <w:p>
-      <w:pPr>
-        <w:pStyle w:val="ListParagraph"/>
-        <w:numPr>
-          <w:ilvl w:val="0"/>
-          <w:numId w:val="1"/>
-        </w:numPr>
-      </w:pPr>
-      <w:r>
-        <w:t>Freeze target when hooking</w:t>
-      </w:r>
-      <w:r>
-        <w:t xml:space="preserve"> (except calling thread if applicable – e.g. in injected code)</w:t>
-      </w:r>
-      <w:r>
-        <w:t>.</w:t>
-      </w:r>
-    </w:p>
-    <w:p>
-      <w:pPr>
-        <w:pStyle w:val="ListParagraph"/>
-        <w:numPr>
-          <w:ilvl w:val="0"/>
-          <w:numId w:val="1"/>
-        </w:numPr>
-      </w:pPr>
-      <w:r>
         <w:t>Uncopyable, so make moveable.</w:t>
       </w:r>
     </w:p>
@@ -1303,25 +1264,25 @@
         </w:numPr>
       </w:pPr>
       <w:r>
+        <w:t>Improve export forwarding code to detect and handle forward-by-</w:t>
+      </w:r>
+      <w:r>
+        <w:t>ordinal</w:t>
+      </w:r>
+      <w:r>
+        <w:t xml:space="preserve"> explicitly rather than forcing the user to detect it and do string manipulation and conversion. </w:t>
+      </w:r>
+    </w:p>
+    <w:p>
+      <w:pPr>
+        <w:pStyle w:val="ListParagraph"/>
+        <w:numPr>
+          <w:ilvl w:val="0"/>
+          <w:numId w:val="1"/>
+        </w:numPr>
+      </w:pPr>
+      <w:r>
         <w:lastRenderedPageBreak/>
-        <w:t>Improve export forwarding code to detect and handle forward-by-</w:t>
-      </w:r>
-      <w:r>
-        <w:t>ordinal</w:t>
-      </w:r>
-      <w:r>
-        <w:t xml:space="preserve"> explicitly rather than forcing the user to detect it and do string manipulation and conversion. </w:t>
-      </w:r>
-    </w:p>
-    <w:p>
-      <w:pPr>
-        <w:pStyle w:val="ListParagraph"/>
-        <w:numPr>
-          <w:ilvl w:val="0"/>
-          <w:numId w:val="1"/>
-        </w:numPr>
-      </w:pPr>
-      <w:r>
         <w:t>Helper functions such as FindExport, FindImport, HasDataDir, GetArchitecture,</w:t>
       </w:r>
       <w:r>

</xml_diff>

<commit_message>
* Use a static_asert macro. * Notes to self. * Change triviality check to POD check.
</commit_message>
<xml_diff>
--- a/misc/todo.docx
+++ b/misc/todo.docx
@@ -164,12 +164,7 @@
         <w:t xml:space="preserve"> postconditions</w:t>
       </w:r>
       <w:r>
-        <w:t xml:space="preserve">, and </w:t>
-      </w:r>
-      <w:bookmarkStart w:id="0" w:name="_GoBack"/>
-      <w:bookmarkEnd w:id="0"/>
-      <w:r>
-        <w:t>invariants</w:t>
+        <w:t>, and invariants</w:t>
       </w:r>
       <w:r>
         <w:t>.</w:t>
@@ -569,6 +564,29 @@
       <w:pPr>
         <w:pStyle w:val="ListParagraph"/>
         <w:numPr>
+          <w:ilvl w:val="1"/>
+          <w:numId w:val="1"/>
+        </w:numPr>
+      </w:pPr>
+      <w:r>
+        <w:t>Investigate the debugger engine API (</w:t>
+      </w:r>
+      <w:hyperlink r:id="rId7" w:history="1">
+        <w:r>
+          <w:rPr>
+            <w:rStyle w:val="Hyperlink"/>
+          </w:rPr>
+          <w:t>http://goo.gl/ZV6K7</w:t>
+        </w:r>
+      </w:hyperlink>
+      <w:r>
+        <w:t>).</w:t>
+      </w:r>
+    </w:p>
+    <w:p>
+      <w:pPr>
+        <w:pStyle w:val="ListParagraph"/>
+        <w:numPr>
           <w:ilvl w:val="0"/>
           <w:numId w:val="1"/>
         </w:numPr>
@@ -631,6 +649,8 @@
       </w:r>
     </w:p>
     <w:p>
+      <w:bookmarkStart w:id="0" w:name="_GoBack"/>
+      <w:bookmarkEnd w:id="0"/>
       <w:r>
         <w:rPr>
           <w:b/>
@@ -909,6 +929,7 @@
         </w:numPr>
       </w:pPr>
       <w:r>
+        <w:lastRenderedPageBreak/>
         <w:t>Explicitly support hook chains (and write test).</w:t>
       </w:r>
     </w:p>
@@ -921,7 +942,6 @@
         </w:numPr>
       </w:pPr>
       <w:r>
-        <w:lastRenderedPageBreak/>
         <w:t>Use relative jumps where possible (detect delta at runtime).</w:t>
       </w:r>
     </w:p>

</xml_diff>

<commit_message>
* More Call cleanup. * Notes to self.
</commit_message>
<xml_diff>
--- a/misc/todo.docx
+++ b/misc/todo.docx
@@ -493,6 +493,18 @@
       </w:pPr>
       <w:r>
         <w:t>Clean up this list (again).</w:t>
+      </w:r>
+    </w:p>
+    <w:p>
+      <w:pPr>
+        <w:pStyle w:val="ListParagraph"/>
+        <w:numPr>
+          <w:ilvl w:val="0"/>
+          <w:numId w:val="1"/>
+        </w:numPr>
+      </w:pPr>
+      <w:r>
+        <w:t>Forward declaration header.</w:t>
       </w:r>
       <w:bookmarkStart w:id="0" w:name="_GoBack"/>
       <w:bookmarkEnd w:id="0"/>

</xml_diff>

<commit_message>
* Missing asserts. * Note to self.
</commit_message>
<xml_diff>
--- a/misc/todo.docx
+++ b/misc/todo.docx
@@ -504,22 +504,13 @@
         </w:numPr>
       </w:pPr>
       <w:r>
-        <w:t>Forward declaration header.</w:t>
-      </w:r>
-    </w:p>
-    <w:p>
-      <w:pPr>
-        <w:pStyle w:val="ListParagraph"/>
-        <w:numPr>
-          <w:ilvl w:val="0"/>
-          <w:numId w:val="1"/>
-        </w:numPr>
-      </w:pPr>
-      <w:r>
-        <w:t>Update Call to use builtin AsmJit functionality for remote code gen.</w:t>
+        <w:t>Forward dec</w:t>
       </w:r>
       <w:bookmarkStart w:id="0" w:name="_GoBack"/>
       <w:bookmarkEnd w:id="0"/>
+      <w:r>
+        <w:t>laration header.</w:t>
+      </w:r>
     </w:p>
     <w:p>
       <w:r>
@@ -884,19 +875,19 @@
         </w:numPr>
       </w:pPr>
       <w:r>
+        <w:t>Transactional hooking.</w:t>
+      </w:r>
+    </w:p>
+    <w:p>
+      <w:pPr>
+        <w:pStyle w:val="ListParagraph"/>
+        <w:numPr>
+          <w:ilvl w:val="0"/>
+          <w:numId w:val="1"/>
+        </w:numPr>
+      </w:pPr>
+      <w:r>
         <w:lastRenderedPageBreak/>
-        <w:t>Transactional hooking.</w:t>
-      </w:r>
-    </w:p>
-    <w:p>
-      <w:pPr>
-        <w:pStyle w:val="ListParagraph"/>
-        <w:numPr>
-          <w:ilvl w:val="0"/>
-          <w:numId w:val="1"/>
-        </w:numPr>
-      </w:pPr>
-      <w:r>
         <w:t>Improved relative instruction rebuilding (including conditionals).</w:t>
       </w:r>
       <w:r>
@@ -1312,19 +1303,19 @@
         </w:numPr>
       </w:pPr>
       <w:r>
+        <w:t>Full support for writing back to PE file, including automatically performing adjustments where required to fit in new data or remove unnecessary space.</w:t>
+      </w:r>
+    </w:p>
+    <w:p>
+      <w:pPr>
+        <w:pStyle w:val="ListParagraph"/>
+        <w:numPr>
+          <w:ilvl w:val="0"/>
+          <w:numId w:val="1"/>
+        </w:numPr>
+      </w:pPr>
+      <w:r>
         <w:lastRenderedPageBreak/>
-        <w:t>Full support for writing back to PE file, including automatically performing adjustments where required to fit in new data or remove unnecessary space.</w:t>
-      </w:r>
-    </w:p>
-    <w:p>
-      <w:pPr>
-        <w:pStyle w:val="ListParagraph"/>
-        <w:numPr>
-          <w:ilvl w:val="0"/>
-          <w:numId w:val="1"/>
-        </w:numPr>
-      </w:pPr>
-      <w:r>
         <w:t>Improve export forwarding code to detect and handle forward-by-</w:t>
       </w:r>
       <w:r>

</xml_diff>

<commit_message>
* CreateAndInject added. * Minor cleanup. * Note to self.
</commit_message>
<xml_diff>
--- a/misc/todo.docx
+++ b/misc/todo.docx
@@ -285,6 +285,18 @@
       <w:pPr>
         <w:pStyle w:val="ListParagraph"/>
         <w:numPr>
+          <w:ilvl w:val="1"/>
+          <w:numId w:val="1"/>
+        </w:numPr>
+      </w:pPr>
+      <w:r>
+        <w:t>More tests for cases that should throw (BOOST_CHECK_THROW).</w:t>
+      </w:r>
+    </w:p>
+    <w:p>
+      <w:pPr>
+        <w:pStyle w:val="ListParagraph"/>
+        <w:numPr>
           <w:ilvl w:val="0"/>
           <w:numId w:val="1"/>
         </w:numPr>
@@ -504,13 +516,22 @@
         </w:numPr>
       </w:pPr>
       <w:r>
-        <w:t>Forward dec</w:t>
+        <w:t>Forward declaration header.</w:t>
+      </w:r>
+    </w:p>
+    <w:p>
+      <w:pPr>
+        <w:pStyle w:val="ListParagraph"/>
+        <w:numPr>
+          <w:ilvl w:val="0"/>
+          <w:numId w:val="1"/>
+        </w:numPr>
+      </w:pPr>
+      <w:r>
+        <w:t>Make better use of auto.</w:t>
       </w:r>
       <w:bookmarkStart w:id="0" w:name="_GoBack"/>
       <w:bookmarkEnd w:id="0"/>
-      <w:r>
-        <w:t>laration header.</w:t>
-      </w:r>
     </w:p>
     <w:p>
       <w:r>
@@ -875,6 +896,7 @@
         </w:numPr>
       </w:pPr>
       <w:r>
+        <w:lastRenderedPageBreak/>
         <w:t>Transactional hooking.</w:t>
       </w:r>
     </w:p>
@@ -887,7 +909,6 @@
         </w:numPr>
       </w:pPr>
       <w:r>
-        <w:lastRenderedPageBreak/>
         <w:t>Improved relative instruction rebuilding (including conditionals).</w:t>
       </w:r>
       <w:r>
@@ -1303,6 +1324,7 @@
         </w:numPr>
       </w:pPr>
       <w:r>
+        <w:lastRenderedPageBreak/>
         <w:t>Full support for writing back to PE file, including automatically performing adjustments where required to fit in new data or remove unnecessary space.</w:t>
       </w:r>
     </w:p>
@@ -1315,7 +1337,6 @@
         </w:numPr>
       </w:pPr>
       <w:r>
-        <w:lastRenderedPageBreak/>
         <w:t>Improve export forwarding code to detect and handle forward-by-</w:t>
       </w:r>
       <w:r>

</xml_diff>

<commit_message>
* Basic memhack examples.
</commit_message>
<xml_diff>
--- a/misc/todo.docx
+++ b/misc/todo.docx
@@ -572,8 +572,38 @@
       <w:r>
         <w:t>Raise Intel warning level.</w:t>
       </w:r>
+    </w:p>
+    <w:p>
+      <w:pPr>
+        <w:pStyle w:val="ListParagraph"/>
+        <w:numPr>
+          <w:ilvl w:val="0"/>
+          <w:numId w:val="1"/>
+        </w:numPr>
+      </w:pPr>
+      <w:r>
+        <w:t>Stack trace on error.</w:t>
+      </w:r>
+    </w:p>
+    <w:p>
+      <w:pPr>
+        <w:pStyle w:val="ListParagraph"/>
+        <w:numPr>
+          <w:ilvl w:val="0"/>
+          <w:numId w:val="1"/>
+        </w:numPr>
+      </w:pPr>
+      <w:r>
+        <w:t>Improve process enumeration (improve ProcessEntry type</w:t>
+      </w:r>
+      <w:r>
+        <w:t xml:space="preserve"> and merge with ProcessList header</w:t>
+      </w:r>
       <w:bookmarkStart w:id="0" w:name="_GoBack"/>
       <w:bookmarkEnd w:id="0"/>
+      <w:r>
+        <w:t>).</w:t>
+      </w:r>
     </w:p>
     <w:p>
       <w:r>
@@ -887,6 +917,7 @@
         <w:rPr>
           <w:b/>
         </w:rPr>
+        <w:lastRenderedPageBreak/>
         <w:t>Patcher</w:t>
       </w:r>
     </w:p>
@@ -899,7 +930,6 @@
         </w:numPr>
       </w:pPr>
       <w:r>
-        <w:lastRenderedPageBreak/>
         <w:t>Class function hooking (ecx preservation).</w:t>
       </w:r>
       <w:r>
@@ -1318,6 +1348,7 @@
         </w:numPr>
       </w:pPr>
       <w:r>
+        <w:lastRenderedPageBreak/>
         <w:t>Delay import directory.</w:t>
       </w:r>
     </w:p>
@@ -1330,7 +1361,6 @@
         </w:numPr>
       </w:pPr>
       <w:r>
-        <w:lastRenderedPageBreak/>
         <w:t>Bound import directory.</w:t>
       </w:r>
     </w:p>

</xml_diff>

<commit_message>
* Start cleaning/merging todo list.
</commit_message>
<xml_diff>
--- a/misc/todo.docx
+++ b/misc/todo.docx
@@ -377,18 +377,6 @@
         </w:numPr>
       </w:pPr>
       <w:r>
-        <w:t>Patcher</w:t>
-      </w:r>
-    </w:p>
-    <w:p>
-      <w:pPr>
-        <w:pStyle w:val="ListParagraph"/>
-        <w:numPr>
-          <w:ilvl w:val="1"/>
-          <w:numId w:val="1"/>
-        </w:numPr>
-      </w:pPr>
-      <w:r>
         <w:t>PeLib</w:t>
       </w:r>
     </w:p>
@@ -406,198 +394,171 @@
       <w:r>
         <w:t xml:space="preserve"> (?)</w:t>
       </w:r>
+    </w:p>
+    <w:p>
+      <w:pPr>
+        <w:pStyle w:val="ListParagraph"/>
+        <w:numPr>
+          <w:ilvl w:val="0"/>
+          <w:numId w:val="1"/>
+        </w:numPr>
+      </w:pPr>
+      <w:r>
+        <w:t>Code cleanup</w:t>
+      </w:r>
+      <w:r>
+        <w:t xml:space="preserve"> for missed sections</w:t>
+      </w:r>
+    </w:p>
+    <w:p>
+      <w:pPr>
+        <w:pStyle w:val="ListParagraph"/>
+        <w:numPr>
+          <w:ilvl w:val="1"/>
+          <w:numId w:val="1"/>
+        </w:numPr>
+      </w:pPr>
+      <w:r>
+        <w:t>Global namespace operator on Windows API etc.</w:t>
+      </w:r>
+    </w:p>
+    <w:p>
+      <w:pPr>
+        <w:pStyle w:val="ListParagraph"/>
+        <w:numPr>
+          <w:ilvl w:val="1"/>
+          <w:numId w:val="1"/>
+        </w:numPr>
+      </w:pPr>
+      <w:r>
+        <w:t xml:space="preserve">Review current code for compliance to relevant coding standards/guidelines (Google, Boost, etc). </w:t>
+      </w:r>
+    </w:p>
+    <w:p>
+      <w:pPr>
+        <w:pStyle w:val="ListParagraph"/>
+        <w:numPr>
+          <w:ilvl w:val="0"/>
+          <w:numId w:val="1"/>
+        </w:numPr>
+      </w:pPr>
+      <w:r>
+        <w:t>Convert exceptions to assertions where appropriate.</w:t>
+      </w:r>
+    </w:p>
+    <w:p>
+      <w:pPr>
+        <w:pStyle w:val="ListParagraph"/>
+        <w:numPr>
+          <w:ilvl w:val="0"/>
+          <w:numId w:val="1"/>
+        </w:numPr>
+      </w:pPr>
+      <w:r>
+        <w:t>Convert exceptions to return values where appropriate.</w:t>
+      </w:r>
+    </w:p>
+    <w:p>
+      <w:pPr>
+        <w:pStyle w:val="ListParagraph"/>
+        <w:numPr>
+          <w:ilvl w:val="0"/>
+          <w:numId w:val="1"/>
+        </w:numPr>
+      </w:pPr>
+      <w:r>
+        <w:t>Optimize all components, both in terms of interface and implementation.</w:t>
+      </w:r>
+    </w:p>
+    <w:p>
+      <w:pPr>
+        <w:pStyle w:val="ListParagraph"/>
+        <w:numPr>
+          <w:ilvl w:val="0"/>
+          <w:numId w:val="1"/>
+        </w:numPr>
+      </w:pPr>
+      <w:r>
+        <w:t>Set up Jenkins build bot.</w:t>
+      </w:r>
+      <w:r>
+        <w:t xml:space="preserve"> </w:t>
+      </w:r>
+    </w:p>
+    <w:p>
+      <w:pPr>
+        <w:pStyle w:val="ListParagraph"/>
+        <w:numPr>
+          <w:ilvl w:val="0"/>
+          <w:numId w:val="1"/>
+        </w:numPr>
+      </w:pPr>
+      <w:r>
+        <w:t>Rewrite tests to be less ‘hackish’ and ‘ugly’.</w:t>
+      </w:r>
+    </w:p>
+    <w:p>
+      <w:pPr>
+        <w:pStyle w:val="ListParagraph"/>
+        <w:numPr>
+          <w:ilvl w:val="0"/>
+          <w:numId w:val="1"/>
+        </w:numPr>
+      </w:pPr>
+      <w:r>
+        <w:lastRenderedPageBreak/>
+        <w:t>Investigate whether it’s feasible and worthwhile to detect when HadesMem is being used ‘in-process’ and drop to lower level implementations of certain functions such as Read/Write (using SEH instead of RPM/WPM for example), and also using different APIs (such as using local threads ra</w:t>
+      </w:r>
+      <w:r>
+        <w:t>ther than remote threads, etc).</w:t>
+      </w:r>
+    </w:p>
+    <w:p>
+      <w:pPr>
+        <w:pStyle w:val="ListParagraph"/>
+        <w:numPr>
+          <w:ilvl w:val="0"/>
+          <w:numId w:val="1"/>
+        </w:numPr>
+      </w:pPr>
+      <w:r>
+        <w:t>Clean up this list (again).</w:t>
+      </w:r>
+    </w:p>
+    <w:p>
+      <w:pPr>
+        <w:pStyle w:val="ListParagraph"/>
+        <w:numPr>
+          <w:ilvl w:val="0"/>
+          <w:numId w:val="1"/>
+        </w:numPr>
+      </w:pPr>
+      <w:r>
+        <w:t>Forward declaration header.</w:t>
+      </w:r>
+    </w:p>
+    <w:p>
+      <w:pPr>
+        <w:pStyle w:val="ListParagraph"/>
+        <w:numPr>
+          <w:ilvl w:val="0"/>
+          <w:numId w:val="1"/>
+        </w:numPr>
+      </w:pPr>
+      <w:r>
+        <w:t>Make better use of auto.</w:t>
+      </w:r>
+    </w:p>
+    <w:p>
+      <w:pPr>
+        <w:pStyle w:val="ListParagraph"/>
+        <w:numPr>
+          <w:ilvl w:val="0"/>
+          <w:numId w:val="1"/>
+        </w:numPr>
+      </w:pPr>
       <w:bookmarkStart w:id="0" w:name="_GoBack"/>
       <w:bookmarkEnd w:id="0"/>
-    </w:p>
-    <w:p>
-      <w:pPr>
-        <w:pStyle w:val="ListParagraph"/>
-        <w:numPr>
-          <w:ilvl w:val="0"/>
-          <w:numId w:val="1"/>
-        </w:numPr>
-      </w:pPr>
-      <w:r>
-        <w:t>Code cleanup</w:t>
-      </w:r>
-      <w:r>
-        <w:t xml:space="preserve"> for missed sections</w:t>
-      </w:r>
-    </w:p>
-    <w:p>
-      <w:pPr>
-        <w:pStyle w:val="ListParagraph"/>
-        <w:numPr>
-          <w:ilvl w:val="1"/>
-          <w:numId w:val="1"/>
-        </w:numPr>
-      </w:pPr>
-      <w:r>
-        <w:t>Global namespace operator on Windows API etc.</w:t>
-      </w:r>
-    </w:p>
-    <w:p>
-      <w:pPr>
-        <w:pStyle w:val="ListParagraph"/>
-        <w:numPr>
-          <w:ilvl w:val="1"/>
-          <w:numId w:val="1"/>
-        </w:numPr>
-      </w:pPr>
-      <w:r>
-        <w:t>Review current code for compliance to relevant coding standards/guidelines (Google, Boost, etc).</w:t>
-      </w:r>
-      <w:r>
-        <w:t xml:space="preserve"> </w:t>
-      </w:r>
-    </w:p>
-    <w:p>
-      <w:pPr>
-        <w:pStyle w:val="ListParagraph"/>
-        <w:numPr>
-          <w:ilvl w:val="0"/>
-          <w:numId w:val="1"/>
-        </w:numPr>
-      </w:pPr>
-      <w:r>
-        <w:t>Convert exceptions to assertions where appropriate.</w:t>
-      </w:r>
-    </w:p>
-    <w:p>
-      <w:pPr>
-        <w:pStyle w:val="ListParagraph"/>
-        <w:numPr>
-          <w:ilvl w:val="0"/>
-          <w:numId w:val="1"/>
-        </w:numPr>
-      </w:pPr>
-      <w:r>
-        <w:t>Convert exceptions to return values where appropriate.</w:t>
-      </w:r>
-    </w:p>
-    <w:p>
-      <w:pPr>
-        <w:pStyle w:val="ListParagraph"/>
-        <w:numPr>
-          <w:ilvl w:val="0"/>
-          <w:numId w:val="1"/>
-        </w:numPr>
-      </w:pPr>
-      <w:r>
-        <w:t>Optimize all components, both in terms of interface and implementation.</w:t>
-      </w:r>
-    </w:p>
-    <w:p>
-      <w:pPr>
-        <w:pStyle w:val="ListParagraph"/>
-        <w:numPr>
-          <w:ilvl w:val="0"/>
-          <w:numId w:val="1"/>
-        </w:numPr>
-      </w:pPr>
-      <w:r>
-        <w:t>Set up Jenkins build bot.</w:t>
-      </w:r>
-      <w:r>
-        <w:t xml:space="preserve"> </w:t>
-      </w:r>
-    </w:p>
-    <w:p>
-      <w:pPr>
-        <w:pStyle w:val="ListParagraph"/>
-        <w:numPr>
-          <w:ilvl w:val="0"/>
-          <w:numId w:val="1"/>
-        </w:numPr>
-      </w:pPr>
-      <w:r>
-        <w:t>Rewrite tests to not Read/Write data on the stack.</w:t>
-      </w:r>
-    </w:p>
-    <w:p>
-      <w:pPr>
-        <w:pStyle w:val="ListParagraph"/>
-        <w:numPr>
-          <w:ilvl w:val="0"/>
-          <w:numId w:val="1"/>
-        </w:numPr>
-      </w:pPr>
-      <w:r>
-        <w:lastRenderedPageBreak/>
-        <w:t>Rewrite tests to be less ‘hackish’ and ‘ugly’.</w:t>
-      </w:r>
-    </w:p>
-    <w:p>
-      <w:pPr>
-        <w:pStyle w:val="ListParagraph"/>
-        <w:numPr>
-          <w:ilvl w:val="0"/>
-          <w:numId w:val="1"/>
-        </w:numPr>
-      </w:pPr>
-      <w:r>
-        <w:t>Investigate whether it’s feasible and worthwhile to detect when HadesMem is being used ‘in-process’ and drop to lower level implementations of certain functions such as Read/Write (using SEH instead of RPM/WPM for example), and also using different APIs (such as using local threads ra</w:t>
-      </w:r>
-      <w:r>
-        <w:t>ther than remote threads, etc).</w:t>
-      </w:r>
-    </w:p>
-    <w:p>
-      <w:pPr>
-        <w:pStyle w:val="ListParagraph"/>
-        <w:numPr>
-          <w:ilvl w:val="0"/>
-          <w:numId w:val="1"/>
-        </w:numPr>
-      </w:pPr>
-      <w:r>
-        <w:t>Clean up this list (again).</w:t>
-      </w:r>
-    </w:p>
-    <w:p>
-      <w:pPr>
-        <w:pStyle w:val="ListParagraph"/>
-        <w:numPr>
-          <w:ilvl w:val="0"/>
-          <w:numId w:val="1"/>
-        </w:numPr>
-      </w:pPr>
-      <w:r>
-        <w:t>Forward declaration header.</w:t>
-      </w:r>
-    </w:p>
-    <w:p>
-      <w:pPr>
-        <w:pStyle w:val="ListParagraph"/>
-        <w:numPr>
-          <w:ilvl w:val="0"/>
-          <w:numId w:val="1"/>
-        </w:numPr>
-      </w:pPr>
-      <w:r>
-        <w:t>Make better use of auto.</w:t>
-      </w:r>
-    </w:p>
-    <w:p>
-      <w:pPr>
-        <w:pStyle w:val="ListParagraph"/>
-        <w:numPr>
-          <w:ilvl w:val="0"/>
-          <w:numId w:val="1"/>
-        </w:numPr>
-      </w:pPr>
-      <w:r>
-        <w:t>Compile-fail tests for a Call.</w:t>
-      </w:r>
-    </w:p>
-    <w:p>
-      <w:pPr>
-        <w:pStyle w:val="ListParagraph"/>
-        <w:numPr>
-          <w:ilvl w:val="0"/>
-          <w:numId w:val="1"/>
-        </w:numPr>
-      </w:pPr>
       <w:r>
         <w:t>Update doc gen tools</w:t>
       </w:r>
@@ -826,35 +787,6 @@
       </w:r>
     </w:p>
     <w:p>
-      <w:pPr>
-        <w:ind w:left="2160" w:hanging="2160"/>
-      </w:pPr>
-      <w:r>
-        <w:rPr>
-          <w:b/>
-        </w:rPr>
-        <w:t>MemoryMgr</w:t>
-      </w:r>
-    </w:p>
-    <w:p>
-      <w:pPr>
-        <w:pStyle w:val="ListParagraph"/>
-        <w:numPr>
-          <w:ilvl w:val="0"/>
-          <w:numId w:val="1"/>
-        </w:numPr>
-      </w:pPr>
-      <w:r>
-        <w:t>Improve Read/Write tests by doing checks both before and after writes</w:t>
-      </w:r>
-      <w:r>
-        <w:t xml:space="preserve"> etc</w:t>
-      </w:r>
-      <w:r>
-        <w:t>.</w:t>
-      </w:r>
-    </w:p>
-    <w:p>
       <w:r>
         <w:rPr>
           <w:b/>
@@ -903,83 +835,58 @@
         <w:rPr>
           <w:b/>
         </w:rPr>
-        <w:t>Injector</w:t>
-      </w:r>
-    </w:p>
-    <w:p>
-      <w:pPr>
-        <w:pStyle w:val="ListParagraph"/>
-        <w:numPr>
-          <w:ilvl w:val="0"/>
-          <w:numId w:val="1"/>
-        </w:numPr>
-      </w:pPr>
-      <w:r>
-        <w:lastRenderedPageBreak/>
-        <w:t>.NET injection.</w:t>
-      </w:r>
-    </w:p>
-    <w:p>
-      <w:pPr>
-        <w:pStyle w:val="ListParagraph"/>
-        <w:numPr>
-          <w:ilvl w:val="1"/>
-          <w:numId w:val="1"/>
-        </w:numPr>
-      </w:pPr>
-      <w:r>
-        <w:t>Without DLL dependency if possible.</w:t>
-      </w:r>
-    </w:p>
-    <w:p>
-      <w:pPr>
-        <w:pStyle w:val="ListParagraph"/>
-        <w:numPr>
-          <w:ilvl w:val="0"/>
-          <w:numId w:val="1"/>
-        </w:numPr>
-      </w:pPr>
-      <w:r>
-        <w:t>Cross-section injection.</w:t>
-      </w:r>
-    </w:p>
-    <w:p>
-      <w:pPr>
-        <w:pStyle w:val="ListParagraph"/>
-        <w:numPr>
-          <w:ilvl w:val="0"/>
-          <w:numId w:val="1"/>
-        </w:numPr>
-      </w:pPr>
-      <w:r>
-        <w:t>IAT injection.</w:t>
-      </w:r>
-    </w:p>
-    <w:p>
-      <w:pPr>
-        <w:pStyle w:val="ListParagraph"/>
-        <w:numPr>
-          <w:ilvl w:val="0"/>
-          <w:numId w:val="1"/>
-        </w:numPr>
-      </w:pPr>
-      <w:r>
-        <w:t xml:space="preserve">Get address of Kernel32!LoadLibrary ‘manually’ rather than using a local GetProcAddress and </w:t>
-      </w:r>
-      <w:r>
-        <w:t>pointer arithmetic.</w:t>
-      </w:r>
-    </w:p>
-    <w:p>
-      <w:pPr>
-        <w:pStyle w:val="ListParagraph"/>
-        <w:numPr>
-          <w:ilvl w:val="1"/>
-          <w:numId w:val="1"/>
-        </w:numPr>
-      </w:pPr>
-      <w:r>
-        <w:t>Whilst this works in all normal cases, it doesn’t work when the target has shims enabled which hook LoadLibrary.</w:t>
+        <w:t>FindPattern</w:t>
+      </w:r>
+    </w:p>
+    <w:p>
+      <w:pPr>
+        <w:pStyle w:val="ListParagraph"/>
+        <w:numPr>
+          <w:ilvl w:val="0"/>
+          <w:numId w:val="1"/>
+        </w:numPr>
+      </w:pPr>
+      <w:r>
+        <w:t>Pattern generator.</w:t>
+      </w:r>
+    </w:p>
+    <w:p>
+      <w:pPr>
+        <w:pStyle w:val="ListParagraph"/>
+        <w:numPr>
+          <w:ilvl w:val="0"/>
+          <w:numId w:val="1"/>
+        </w:numPr>
+      </w:pPr>
+      <w:r>
+        <w:t>‘</w:t>
+      </w:r>
+      <w:r>
+        <w:t>Multi-pass</w:t>
+      </w:r>
+      <w:r>
+        <w:t>’</w:t>
+      </w:r>
+      <w:r>
+        <w:t xml:space="preserve"> support</w:t>
+      </w:r>
+      <w:r>
+        <w:t xml:space="preserve"> (e.g. search for pattern, apply for manipulators, use as starting point for second search)</w:t>
+      </w:r>
+      <w:r>
+        <w:t>.</w:t>
+      </w:r>
+    </w:p>
+    <w:p>
+      <w:pPr>
+        <w:pStyle w:val="ListParagraph"/>
+        <w:numPr>
+          <w:ilvl w:val="0"/>
+          <w:numId w:val="1"/>
+        </w:numPr>
+      </w:pPr>
+      <w:r>
+        <w:t>Arbitrary region support.</w:t>
       </w:r>
     </w:p>
     <w:p>
@@ -987,244 +894,7 @@
         <w:rPr>
           <w:b/>
         </w:rPr>
-        <w:t>Patcher</w:t>
-      </w:r>
-    </w:p>
-    <w:p>
-      <w:pPr>
-        <w:pStyle w:val="ListParagraph"/>
-        <w:numPr>
-          <w:ilvl w:val="0"/>
-          <w:numId w:val="1"/>
-        </w:numPr>
-      </w:pPr>
-      <w:r>
-        <w:t>Class function hooking (ecx preservation).</w:t>
-      </w:r>
-      <w:r>
-        <w:t xml:space="preserve"> (xchg ecx, [esp]; push ecx)</w:t>
-      </w:r>
-    </w:p>
-    <w:p>
-      <w:pPr>
-        <w:pStyle w:val="ListParagraph"/>
-        <w:numPr>
-          <w:ilvl w:val="0"/>
-          <w:numId w:val="1"/>
-        </w:numPr>
-      </w:pPr>
-      <w:r>
-        <w:t xml:space="preserve">Fastcall function hooking (ecx, edx preservation). </w:t>
-      </w:r>
-    </w:p>
-    <w:p>
-      <w:pPr>
-        <w:pStyle w:val="ListParagraph"/>
-        <w:numPr>
-          <w:ilvl w:val="0"/>
-          <w:numId w:val="1"/>
-        </w:numPr>
-      </w:pPr>
-      <w:r>
-        <w:t>VEH hooking (both INT3 and DR).</w:t>
-      </w:r>
-    </w:p>
-    <w:p>
-      <w:pPr>
-        <w:pStyle w:val="ListParagraph"/>
-        <w:numPr>
-          <w:ilvl w:val="0"/>
-          <w:numId w:val="1"/>
-        </w:numPr>
-      </w:pPr>
-      <w:r>
-        <w:t>Transactional hooking.</w:t>
-      </w:r>
-    </w:p>
-    <w:p>
-      <w:pPr>
-        <w:pStyle w:val="ListParagraph"/>
-        <w:numPr>
-          <w:ilvl w:val="0"/>
-          <w:numId w:val="1"/>
-        </w:numPr>
-      </w:pPr>
-      <w:r>
-        <w:t>Improved relative instruction rebuilding (including conditionals).</w:t>
-      </w:r>
-      <w:r>
-        <w:t xml:space="preserve"> x64 has far more IP relative instructions than x86.</w:t>
-      </w:r>
-    </w:p>
-    <w:p>
-      <w:pPr>
-        <w:pStyle w:val="ListParagraph"/>
-        <w:numPr>
-          <w:ilvl w:val="0"/>
-          <w:numId w:val="1"/>
-        </w:numPr>
-      </w:pPr>
-      <w:r>
-        <w:t>Freeze target when hooking</w:t>
-      </w:r>
-      <w:r>
-        <w:t xml:space="preserve"> (except calling thread if applicable – e.g. in injected code)</w:t>
-      </w:r>
-      <w:r>
-        <w:t>.</w:t>
-      </w:r>
-    </w:p>
-    <w:p>
-      <w:pPr>
-        <w:pStyle w:val="ListParagraph"/>
-        <w:numPr>
-          <w:ilvl w:val="0"/>
-          <w:numId w:val="1"/>
-        </w:numPr>
-      </w:pPr>
-      <w:r>
-        <w:t>Uncopyable, so make moveable.</w:t>
-      </w:r>
-    </w:p>
-    <w:p>
-      <w:pPr>
-        <w:pStyle w:val="ListParagraph"/>
-        <w:numPr>
-          <w:ilvl w:val="0"/>
-          <w:numId w:val="1"/>
-        </w:numPr>
-      </w:pPr>
-      <w:r>
-        <w:t>VMT hooking.</w:t>
-      </w:r>
-    </w:p>
-    <w:p>
-      <w:pPr>
-        <w:pStyle w:val="ListParagraph"/>
-        <w:numPr>
-          <w:ilvl w:val="0"/>
-          <w:numId w:val="1"/>
-        </w:numPr>
-      </w:pPr>
-      <w:r>
-        <w:t>IAT/EAT hooking.</w:t>
-      </w:r>
-    </w:p>
-    <w:p>
-      <w:pPr>
-        <w:pStyle w:val="ListParagraph"/>
-        <w:numPr>
-          <w:ilvl w:val="0"/>
-          <w:numId w:val="1"/>
-        </w:numPr>
-      </w:pPr>
-      <w:r>
-        <w:t>Hotpatching method for Windows API.</w:t>
-      </w:r>
-      <w:r>
-        <w:t xml:space="preserve"> (For thread safety.) </w:t>
-      </w:r>
-    </w:p>
-    <w:p>
-      <w:pPr>
-        <w:pStyle w:val="ListParagraph"/>
-        <w:numPr>
-          <w:ilvl w:val="0"/>
-          <w:numId w:val="1"/>
-        </w:numPr>
-      </w:pPr>
-      <w:r>
-        <w:t>Explicitly support hook chains (and write test).</w:t>
-      </w:r>
-    </w:p>
-    <w:p>
-      <w:pPr>
-        <w:pStyle w:val="ListParagraph"/>
-        <w:numPr>
-          <w:ilvl w:val="0"/>
-          <w:numId w:val="1"/>
-        </w:numPr>
-      </w:pPr>
-      <w:r>
-        <w:t>Use relative jumps where possible (detect delta at runtime).</w:t>
-      </w:r>
-    </w:p>
-    <w:p>
-      <w:pPr>
-        <w:pStyle w:val="ListParagraph"/>
-        <w:numPr>
-          <w:ilvl w:val="0"/>
-          <w:numId w:val="1"/>
-        </w:numPr>
-      </w:pPr>
-      <w:r>
-        <w:t>Detect cases where hooking may overflow past the end of a function, and fail. (Provide policy or flag to allow overriding this behaviour.) Examples may be instructions such as ‘int 3’, ‘ret’, ‘jmp’, etc.</w:t>
-      </w:r>
-    </w:p>
-    <w:p>
-      <w:r>
-        <w:rPr>
-          <w:b/>
-        </w:rPr>
-        <w:t>FindPattern</w:t>
-      </w:r>
-    </w:p>
-    <w:p>
-      <w:pPr>
-        <w:pStyle w:val="ListParagraph"/>
-        <w:numPr>
-          <w:ilvl w:val="0"/>
-          <w:numId w:val="1"/>
-        </w:numPr>
-      </w:pPr>
-      <w:r>
-        <w:t>Pattern generator.</w:t>
-      </w:r>
-    </w:p>
-    <w:p>
-      <w:pPr>
-        <w:pStyle w:val="ListParagraph"/>
-        <w:numPr>
-          <w:ilvl w:val="0"/>
-          <w:numId w:val="1"/>
-        </w:numPr>
-      </w:pPr>
-      <w:r>
-        <w:t>‘</w:t>
-      </w:r>
-      <w:r>
-        <w:t>Multi-pass</w:t>
-      </w:r>
-      <w:r>
-        <w:t>’</w:t>
-      </w:r>
-      <w:r>
-        <w:t xml:space="preserve"> support</w:t>
-      </w:r>
-      <w:r>
-        <w:t xml:space="preserve"> (e.g. search for pattern, apply for manipulators, use as starting point for second search)</w:t>
-      </w:r>
-      <w:r>
-        <w:t>.</w:t>
-      </w:r>
-    </w:p>
-    <w:p>
-      <w:pPr>
-        <w:pStyle w:val="ListParagraph"/>
-        <w:numPr>
-          <w:ilvl w:val="0"/>
-          <w:numId w:val="1"/>
-        </w:numPr>
-      </w:pPr>
-      <w:r>
-        <w:t>Arbitrary region support.</w:t>
-      </w:r>
-    </w:p>
-    <w:p>
-      <w:r>
-        <w:rPr>
-          <w:b/>
-        </w:rPr>
+        <w:lastRenderedPageBreak/>
         <w:t>PeLib</w:t>
       </w:r>
     </w:p>
@@ -1309,7 +979,6 @@
         </w:numPr>
       </w:pPr>
       <w:r>
-        <w:lastRenderedPageBreak/>
         <w:t>Cache base pointers etc rather than retrieving it manually in every getter/setter. Slightly less ‘robust’, but due to the typically ‘read-only’ nature of the data this is the expected behaviour in all known cases anyway.</w:t>
       </w:r>
     </w:p>
@@ -1653,6 +1322,7 @@
         </w:numPr>
       </w:pPr>
       <w:r>
+        <w:lastRenderedPageBreak/>
         <w:t>Wildcard support for vector/string scanning.</w:t>
       </w:r>
     </w:p>
@@ -1749,7 +1419,6 @@
         </w:numPr>
       </w:pPr>
       <w:r>
-        <w:lastRenderedPageBreak/>
         <w:t>Unknown value scan.</w:t>
       </w:r>
     </w:p>

</xml_diff>

<commit_message>
* Move PeLib functionality into a new pelib namespace. * Make PeFile::RvaToVa a non-member function. * Note to self.
</commit_message>
<xml_diff>
--- a/misc/todo.docx
+++ b/misc/todo.docx
@@ -304,347 +304,365 @@
       <w:r>
         <w:t>Improved test coverage of all APIs (including operator overloads, copy/move constructors, etc).</w:t>
       </w:r>
+    </w:p>
+    <w:p>
+      <w:pPr>
+        <w:pStyle w:val="ListParagraph"/>
+        <w:numPr>
+          <w:ilvl w:val="0"/>
+          <w:numId w:val="1"/>
+        </w:numPr>
+      </w:pPr>
+      <w:r>
+        <w:t>Examples</w:t>
+      </w:r>
+    </w:p>
+    <w:p>
+      <w:pPr>
+        <w:pStyle w:val="ListParagraph"/>
+        <w:numPr>
+          <w:ilvl w:val="1"/>
+          <w:numId w:val="1"/>
+        </w:numPr>
+      </w:pPr>
+      <w:r>
+        <w:t>Demonstrate exception handling.</w:t>
+      </w:r>
+    </w:p>
+    <w:p>
+      <w:pPr>
+        <w:pStyle w:val="ListParagraph"/>
+        <w:numPr>
+          <w:ilvl w:val="1"/>
+          <w:numId w:val="1"/>
+        </w:numPr>
+      </w:pPr>
+      <w:r>
+        <w:t>Demonstrate multi-threading.</w:t>
+      </w:r>
+    </w:p>
+    <w:p>
+      <w:pPr>
+        <w:pStyle w:val="ListParagraph"/>
+        <w:numPr>
+          <w:ilvl w:val="1"/>
+          <w:numId w:val="1"/>
+        </w:numPr>
+      </w:pPr>
+      <w:r>
+        <w:t>Basic memory hacking app.</w:t>
+      </w:r>
+    </w:p>
+    <w:p>
+      <w:pPr>
+        <w:pStyle w:val="ListParagraph"/>
+        <w:numPr>
+          <w:ilvl w:val="0"/>
+          <w:numId w:val="1"/>
+        </w:numPr>
+      </w:pPr>
+      <w:r>
+        <w:t>Re</w:t>
+      </w:r>
+      <w:r>
+        <w:t>-add all components from v1.0.0.</w:t>
+      </w:r>
+    </w:p>
+    <w:p>
+      <w:pPr>
+        <w:pStyle w:val="ListParagraph"/>
+        <w:numPr>
+          <w:ilvl w:val="1"/>
+          <w:numId w:val="1"/>
+        </w:numPr>
+      </w:pPr>
+      <w:r>
+        <w:t>FindPattern</w:t>
+      </w:r>
+    </w:p>
+    <w:p>
+      <w:pPr>
+        <w:pStyle w:val="ListParagraph"/>
+        <w:numPr>
+          <w:ilvl w:val="1"/>
+          <w:numId w:val="1"/>
+        </w:numPr>
+      </w:pPr>
+      <w:r>
+        <w:t>PeLib</w:t>
+      </w:r>
+    </w:p>
+    <w:p>
+      <w:pPr>
+        <w:pStyle w:val="ListParagraph"/>
+        <w:numPr>
+          <w:ilvl w:val="1"/>
+          <w:numId w:val="1"/>
+        </w:numPr>
+      </w:pPr>
+      <w:r>
+        <w:t>Disassembler</w:t>
+      </w:r>
+      <w:r>
+        <w:t xml:space="preserve"> (?)</w:t>
+      </w:r>
+    </w:p>
+    <w:p>
+      <w:pPr>
+        <w:pStyle w:val="ListParagraph"/>
+        <w:numPr>
+          <w:ilvl w:val="0"/>
+          <w:numId w:val="1"/>
+        </w:numPr>
+      </w:pPr>
+      <w:r>
+        <w:t>Code cleanup</w:t>
+      </w:r>
+      <w:r>
+        <w:t xml:space="preserve"> for missed sections</w:t>
+      </w:r>
+    </w:p>
+    <w:p>
+      <w:pPr>
+        <w:pStyle w:val="ListParagraph"/>
+        <w:numPr>
+          <w:ilvl w:val="1"/>
+          <w:numId w:val="1"/>
+        </w:numPr>
+      </w:pPr>
+      <w:r>
+        <w:t>Global namespace operator on Windows API etc.</w:t>
+      </w:r>
+    </w:p>
+    <w:p>
+      <w:pPr>
+        <w:pStyle w:val="ListParagraph"/>
+        <w:numPr>
+          <w:ilvl w:val="1"/>
+          <w:numId w:val="1"/>
+        </w:numPr>
+      </w:pPr>
+      <w:r>
+        <w:t xml:space="preserve">Review current code for compliance to relevant coding standards/guidelines (Google, Boost, etc). </w:t>
+      </w:r>
+    </w:p>
+    <w:p>
+      <w:pPr>
+        <w:pStyle w:val="ListParagraph"/>
+        <w:numPr>
+          <w:ilvl w:val="0"/>
+          <w:numId w:val="1"/>
+        </w:numPr>
+      </w:pPr>
+      <w:r>
+        <w:t>Convert exceptions to assertions where appropriate.</w:t>
+      </w:r>
+    </w:p>
+    <w:p>
+      <w:pPr>
+        <w:pStyle w:val="ListParagraph"/>
+        <w:numPr>
+          <w:ilvl w:val="0"/>
+          <w:numId w:val="1"/>
+        </w:numPr>
+      </w:pPr>
+      <w:r>
+        <w:t>Convert exceptions to return values where appropriate.</w:t>
+      </w:r>
+    </w:p>
+    <w:p>
+      <w:pPr>
+        <w:pStyle w:val="ListParagraph"/>
+        <w:numPr>
+          <w:ilvl w:val="0"/>
+          <w:numId w:val="1"/>
+        </w:numPr>
+      </w:pPr>
+      <w:r>
+        <w:t>Optimize all components, both in terms of interface and implementation.</w:t>
+      </w:r>
+    </w:p>
+    <w:p>
+      <w:pPr>
+        <w:pStyle w:val="ListParagraph"/>
+        <w:numPr>
+          <w:ilvl w:val="0"/>
+          <w:numId w:val="1"/>
+        </w:numPr>
+      </w:pPr>
+      <w:r>
+        <w:t>Set up Jenkins build bot.</w:t>
+      </w:r>
+      <w:r>
+        <w:t xml:space="preserve"> </w:t>
+      </w:r>
+    </w:p>
+    <w:p>
+      <w:pPr>
+        <w:pStyle w:val="ListParagraph"/>
+        <w:numPr>
+          <w:ilvl w:val="0"/>
+          <w:numId w:val="1"/>
+        </w:numPr>
+      </w:pPr>
+      <w:r>
+        <w:lastRenderedPageBreak/>
+        <w:t>Rewrite tests to be less ‘hackish’ and ‘ugly’.</w:t>
+      </w:r>
+    </w:p>
+    <w:p>
+      <w:pPr>
+        <w:pStyle w:val="ListParagraph"/>
+        <w:numPr>
+          <w:ilvl w:val="0"/>
+          <w:numId w:val="1"/>
+        </w:numPr>
+      </w:pPr>
+      <w:r>
+        <w:t>Investigate whether it’s feasible and worthwhile to detect when HadesMem is being used ‘in-process’ and drop to lower level implementations of certain functions such as Read/Write (using SEH instead of RPM/WPM for example), and also using different APIs (such as using local threads ra</w:t>
+      </w:r>
+      <w:r>
+        <w:t>ther than remote threads, etc).</w:t>
+      </w:r>
+    </w:p>
+    <w:p>
+      <w:pPr>
+        <w:pStyle w:val="ListParagraph"/>
+        <w:numPr>
+          <w:ilvl w:val="0"/>
+          <w:numId w:val="1"/>
+        </w:numPr>
+      </w:pPr>
+      <w:r>
+        <w:t>Clean up this list (again).</w:t>
+      </w:r>
+    </w:p>
+    <w:p>
+      <w:pPr>
+        <w:pStyle w:val="ListParagraph"/>
+        <w:numPr>
+          <w:ilvl w:val="0"/>
+          <w:numId w:val="1"/>
+        </w:numPr>
+      </w:pPr>
+      <w:r>
+        <w:t>Forward declaration header.</w:t>
+      </w:r>
+    </w:p>
+    <w:p>
+      <w:pPr>
+        <w:pStyle w:val="ListParagraph"/>
+        <w:numPr>
+          <w:ilvl w:val="0"/>
+          <w:numId w:val="1"/>
+        </w:numPr>
+      </w:pPr>
+      <w:r>
+        <w:t>Make better use of auto.</w:t>
+      </w:r>
+    </w:p>
+    <w:p>
+      <w:pPr>
+        <w:pStyle w:val="ListParagraph"/>
+        <w:numPr>
+          <w:ilvl w:val="0"/>
+          <w:numId w:val="1"/>
+        </w:numPr>
+      </w:pPr>
+      <w:r>
+        <w:t>Update doc gen tools</w:t>
+      </w:r>
+      <w:r>
+        <w:t xml:space="preserve"> and improve doc gen process</w:t>
+      </w:r>
+      <w:r>
+        <w:t>.</w:t>
+      </w:r>
+    </w:p>
+    <w:p>
+      <w:pPr>
+        <w:pStyle w:val="ListParagraph"/>
+        <w:numPr>
+          <w:ilvl w:val="0"/>
+          <w:numId w:val="1"/>
+        </w:numPr>
+      </w:pPr>
+      <w:r>
+        <w:t>Raise Intel warning level.</w:t>
+      </w:r>
+    </w:p>
+    <w:p>
+      <w:pPr>
+        <w:pStyle w:val="ListParagraph"/>
+        <w:numPr>
+          <w:ilvl w:val="0"/>
+          <w:numId w:val="1"/>
+        </w:numPr>
+      </w:pPr>
+      <w:r>
+        <w:t>Stack trace on error.</w:t>
+      </w:r>
+    </w:p>
+    <w:p>
+      <w:pPr>
+        <w:pStyle w:val="ListParagraph"/>
+        <w:numPr>
+          <w:ilvl w:val="0"/>
+          <w:numId w:val="1"/>
+        </w:numPr>
+      </w:pPr>
+      <w:r>
+        <w:t>Improve process enumeration (improve ProcessEntry type</w:t>
+      </w:r>
+      <w:r>
+        <w:t xml:space="preserve"> and merge with ProcessList header</w:t>
+      </w:r>
+      <w:r>
+        <w:t>).</w:t>
+      </w:r>
+    </w:p>
+    <w:p>
+      <w:pPr>
+        <w:pStyle w:val="ListParagraph"/>
+        <w:numPr>
+          <w:ilvl w:val="0"/>
+          <w:numId w:val="1"/>
+        </w:numPr>
+      </w:pPr>
+      <w:r>
+        <w:t>Support default construction for more types where it makes sense (e.g. Process).</w:t>
+      </w:r>
+    </w:p>
+    <w:p>
+      <w:pPr>
+        <w:pStyle w:val="ListParagraph"/>
+        <w:numPr>
+          <w:ilvl w:val="0"/>
+          <w:numId w:val="1"/>
+        </w:numPr>
+      </w:pPr>
+      <w:r>
+        <w:t>Look into how Process handle is managed, and potential leaks (raised by Intel Inspector). Also look at how other handles are managed. Decide between BOOST_VERIFY, and an optional ‘Cleanup’ function which then swallows the error in the destructor (again with a verify?).</w:t>
+      </w:r>
+    </w:p>
+    <w:p>
+      <w:pPr>
+        <w:pStyle w:val="ListParagraph"/>
+        <w:numPr>
+          <w:ilvl w:val="0"/>
+          <w:numId w:val="1"/>
+        </w:numPr>
+      </w:pPr>
+      <w:r>
+        <w:t xml:space="preserve">Move ‘detail’ functions to anonymous namespaces </w:t>
+      </w:r>
+      <w:r>
+        <w:t xml:space="preserve">in local translation unit </w:t>
+      </w:r>
       <w:bookmarkStart w:id="0" w:name="_GoBack"/>
       <w:bookmarkEnd w:id="0"/>
-    </w:p>
-    <w:p>
-      <w:pPr>
-        <w:pStyle w:val="ListParagraph"/>
-        <w:numPr>
-          <w:ilvl w:val="0"/>
-          <w:numId w:val="1"/>
-        </w:numPr>
-      </w:pPr>
-      <w:r>
-        <w:t>Examples</w:t>
-      </w:r>
-    </w:p>
-    <w:p>
-      <w:pPr>
-        <w:pStyle w:val="ListParagraph"/>
-        <w:numPr>
-          <w:ilvl w:val="1"/>
-          <w:numId w:val="1"/>
-        </w:numPr>
-      </w:pPr>
-      <w:r>
-        <w:t>Demonstrate exception handling.</w:t>
-      </w:r>
-    </w:p>
-    <w:p>
-      <w:pPr>
-        <w:pStyle w:val="ListParagraph"/>
-        <w:numPr>
-          <w:ilvl w:val="1"/>
-          <w:numId w:val="1"/>
-        </w:numPr>
-      </w:pPr>
-      <w:r>
-        <w:t>Demonstrate multi-threading.</w:t>
-      </w:r>
-    </w:p>
-    <w:p>
-      <w:pPr>
-        <w:pStyle w:val="ListParagraph"/>
-        <w:numPr>
-          <w:ilvl w:val="1"/>
-          <w:numId w:val="1"/>
-        </w:numPr>
-      </w:pPr>
-      <w:r>
-        <w:t>Basic memory hacking app.</w:t>
-      </w:r>
-    </w:p>
-    <w:p>
-      <w:pPr>
-        <w:pStyle w:val="ListParagraph"/>
-        <w:numPr>
-          <w:ilvl w:val="0"/>
-          <w:numId w:val="1"/>
-        </w:numPr>
-      </w:pPr>
-      <w:r>
-        <w:t>Re</w:t>
-      </w:r>
-      <w:r>
-        <w:t>-add all components from v1.0.0.</w:t>
-      </w:r>
-    </w:p>
-    <w:p>
-      <w:pPr>
-        <w:pStyle w:val="ListParagraph"/>
-        <w:numPr>
-          <w:ilvl w:val="1"/>
-          <w:numId w:val="1"/>
-        </w:numPr>
-      </w:pPr>
-      <w:r>
-        <w:t>FindPattern</w:t>
-      </w:r>
-    </w:p>
-    <w:p>
-      <w:pPr>
-        <w:pStyle w:val="ListParagraph"/>
-        <w:numPr>
-          <w:ilvl w:val="1"/>
-          <w:numId w:val="1"/>
-        </w:numPr>
-      </w:pPr>
-      <w:r>
-        <w:t>PeLib</w:t>
-      </w:r>
-    </w:p>
-    <w:p>
-      <w:pPr>
-        <w:pStyle w:val="ListParagraph"/>
-        <w:numPr>
-          <w:ilvl w:val="1"/>
-          <w:numId w:val="1"/>
-        </w:numPr>
-      </w:pPr>
-      <w:r>
-        <w:t>Disassembler</w:t>
-      </w:r>
-      <w:r>
-        <w:t xml:space="preserve"> (?)</w:t>
-      </w:r>
-    </w:p>
-    <w:p>
-      <w:pPr>
-        <w:pStyle w:val="ListParagraph"/>
-        <w:numPr>
-          <w:ilvl w:val="0"/>
-          <w:numId w:val="1"/>
-        </w:numPr>
-      </w:pPr>
-      <w:r>
-        <w:t>Code cleanup</w:t>
-      </w:r>
-      <w:r>
-        <w:t xml:space="preserve"> for missed sections</w:t>
-      </w:r>
-    </w:p>
-    <w:p>
-      <w:pPr>
-        <w:pStyle w:val="ListParagraph"/>
-        <w:numPr>
-          <w:ilvl w:val="1"/>
-          <w:numId w:val="1"/>
-        </w:numPr>
-      </w:pPr>
-      <w:r>
-        <w:t>Global namespace operator on Windows API etc.</w:t>
-      </w:r>
-    </w:p>
-    <w:p>
-      <w:pPr>
-        <w:pStyle w:val="ListParagraph"/>
-        <w:numPr>
-          <w:ilvl w:val="1"/>
-          <w:numId w:val="1"/>
-        </w:numPr>
-      </w:pPr>
-      <w:r>
-        <w:t xml:space="preserve">Review current code for compliance to relevant coding standards/guidelines (Google, Boost, etc). </w:t>
-      </w:r>
-    </w:p>
-    <w:p>
-      <w:pPr>
-        <w:pStyle w:val="ListParagraph"/>
-        <w:numPr>
-          <w:ilvl w:val="0"/>
-          <w:numId w:val="1"/>
-        </w:numPr>
-      </w:pPr>
-      <w:r>
-        <w:t>Convert exceptions to assertions where appropriate.</w:t>
-      </w:r>
-    </w:p>
-    <w:p>
-      <w:pPr>
-        <w:pStyle w:val="ListParagraph"/>
-        <w:numPr>
-          <w:ilvl w:val="0"/>
-          <w:numId w:val="1"/>
-        </w:numPr>
-      </w:pPr>
-      <w:r>
-        <w:t>Convert exceptions to return values where appropriate.</w:t>
-      </w:r>
-    </w:p>
-    <w:p>
-      <w:pPr>
-        <w:pStyle w:val="ListParagraph"/>
-        <w:numPr>
-          <w:ilvl w:val="0"/>
-          <w:numId w:val="1"/>
-        </w:numPr>
-      </w:pPr>
-      <w:r>
-        <w:t>Optimize all components, both in terms of interface and implementation.</w:t>
-      </w:r>
-    </w:p>
-    <w:p>
-      <w:pPr>
-        <w:pStyle w:val="ListParagraph"/>
-        <w:numPr>
-          <w:ilvl w:val="0"/>
-          <w:numId w:val="1"/>
-        </w:numPr>
-      </w:pPr>
-      <w:r>
-        <w:t>Set up Jenkins build bot.</w:t>
-      </w:r>
-      <w:r>
-        <w:t xml:space="preserve"> </w:t>
-      </w:r>
-    </w:p>
-    <w:p>
-      <w:pPr>
-        <w:pStyle w:val="ListParagraph"/>
-        <w:numPr>
-          <w:ilvl w:val="0"/>
-          <w:numId w:val="1"/>
-        </w:numPr>
-      </w:pPr>
-      <w:r>
-        <w:lastRenderedPageBreak/>
-        <w:t>Rewrite tests to be less ‘hackish’ and ‘ugly’.</w:t>
-      </w:r>
-    </w:p>
-    <w:p>
-      <w:pPr>
-        <w:pStyle w:val="ListParagraph"/>
-        <w:numPr>
-          <w:ilvl w:val="0"/>
-          <w:numId w:val="1"/>
-        </w:numPr>
-      </w:pPr>
-      <w:r>
-        <w:t>Investigate whether it’s feasible and worthwhile to detect when HadesMem is being used ‘in-process’ and drop to lower level implementations of certain functions such as Read/Write (using SEH instead of RPM/WPM for example), and also using different APIs (such as using local threads ra</w:t>
-      </w:r>
-      <w:r>
-        <w:t>ther than remote threads, etc).</w:t>
-      </w:r>
-    </w:p>
-    <w:p>
-      <w:pPr>
-        <w:pStyle w:val="ListParagraph"/>
-        <w:numPr>
-          <w:ilvl w:val="0"/>
-          <w:numId w:val="1"/>
-        </w:numPr>
-      </w:pPr>
-      <w:r>
-        <w:t>Clean up this list (again).</w:t>
-      </w:r>
-    </w:p>
-    <w:p>
-      <w:pPr>
-        <w:pStyle w:val="ListParagraph"/>
-        <w:numPr>
-          <w:ilvl w:val="0"/>
-          <w:numId w:val="1"/>
-        </w:numPr>
-      </w:pPr>
-      <w:r>
-        <w:t>Forward declaration header.</w:t>
-      </w:r>
-    </w:p>
-    <w:p>
-      <w:pPr>
-        <w:pStyle w:val="ListParagraph"/>
-        <w:numPr>
-          <w:ilvl w:val="0"/>
-          <w:numId w:val="1"/>
-        </w:numPr>
-      </w:pPr>
-      <w:r>
-        <w:t>Make better use of auto.</w:t>
-      </w:r>
-    </w:p>
-    <w:p>
-      <w:pPr>
-        <w:pStyle w:val="ListParagraph"/>
-        <w:numPr>
-          <w:ilvl w:val="0"/>
-          <w:numId w:val="1"/>
-        </w:numPr>
-      </w:pPr>
-      <w:r>
-        <w:t>Update doc gen tools</w:t>
-      </w:r>
-      <w:r>
-        <w:t xml:space="preserve"> and improve doc gen process</w:t>
-      </w:r>
-      <w:r>
-        <w:t>.</w:t>
-      </w:r>
-    </w:p>
-    <w:p>
-      <w:pPr>
-        <w:pStyle w:val="ListParagraph"/>
-        <w:numPr>
-          <w:ilvl w:val="0"/>
-          <w:numId w:val="1"/>
-        </w:numPr>
-      </w:pPr>
-      <w:r>
-        <w:t>Raise Intel warning level.</w:t>
-      </w:r>
-    </w:p>
-    <w:p>
-      <w:pPr>
-        <w:pStyle w:val="ListParagraph"/>
-        <w:numPr>
-          <w:ilvl w:val="0"/>
-          <w:numId w:val="1"/>
-        </w:numPr>
-      </w:pPr>
-      <w:r>
-        <w:t>Stack trace on error.</w:t>
-      </w:r>
-    </w:p>
-    <w:p>
-      <w:pPr>
-        <w:pStyle w:val="ListParagraph"/>
-        <w:numPr>
-          <w:ilvl w:val="0"/>
-          <w:numId w:val="1"/>
-        </w:numPr>
-      </w:pPr>
-      <w:r>
-        <w:t>Improve process enumeration (improve ProcessEntry type</w:t>
-      </w:r>
-      <w:r>
-        <w:t xml:space="preserve"> and merge with ProcessList header</w:t>
-      </w:r>
-      <w:r>
-        <w:t>).</w:t>
-      </w:r>
-    </w:p>
-    <w:p>
-      <w:pPr>
-        <w:pStyle w:val="ListParagraph"/>
-        <w:numPr>
-          <w:ilvl w:val="0"/>
-          <w:numId w:val="1"/>
-        </w:numPr>
-      </w:pPr>
-      <w:r>
-        <w:t>Support default construction for more types where it makes sense (e.g. Process).</w:t>
-      </w:r>
-    </w:p>
-    <w:p>
-      <w:pPr>
-        <w:pStyle w:val="ListParagraph"/>
-        <w:numPr>
-          <w:ilvl w:val="0"/>
-          <w:numId w:val="1"/>
-        </w:numPr>
-      </w:pPr>
-      <w:r>
-        <w:t>Look into how Process handle is managed, and potential leaks (raised by Intel Inspector). Also look at how other handles are managed. Decide between BOOST_VERIFY, and an optional ‘Cleanup’ function which then swallows the error in the destructor (again with a verify?).</w:t>
+      <w:r>
+        <w:t>where appropriate.</w:t>
       </w:r>
     </w:p>
     <w:p>
@@ -871,6 +889,7 @@
         </w:numPr>
       </w:pPr>
       <w:r>
+        <w:lastRenderedPageBreak/>
         <w:t>‘</w:t>
       </w:r>
       <w:r>
@@ -906,7 +925,6 @@
         <w:rPr>
           <w:b/>
         </w:rPr>
-        <w:lastRenderedPageBreak/>
         <w:t>PeLib</w:t>
       </w:r>
     </w:p>
@@ -1286,6 +1304,7 @@
         </w:numPr>
       </w:pPr>
       <w:r>
+        <w:lastRenderedPageBreak/>
         <w:t>Rewrite to be more reliable and robust.</w:t>
       </w:r>
     </w:p>
@@ -1334,7 +1353,6 @@
         </w:numPr>
       </w:pPr>
       <w:r>
-        <w:lastRenderedPageBreak/>
         <w:t>Wildcard support for vector/string scanning.</w:t>
       </w:r>
     </w:p>

</xml_diff>

<commit_message>
* Remove declaration of removed functions.
</commit_message>
<xml_diff>
--- a/misc/todo.docx
+++ b/misc/todo.docx
@@ -401,6 +401,18 @@
         </w:numPr>
       </w:pPr>
       <w:r>
+        <w:t>ManualMap</w:t>
+      </w:r>
+    </w:p>
+    <w:p>
+      <w:pPr>
+        <w:pStyle w:val="ListParagraph"/>
+        <w:numPr>
+          <w:ilvl w:val="1"/>
+          <w:numId w:val="1"/>
+        </w:numPr>
+      </w:pPr>
+      <w:r>
         <w:t>Disassembler</w:t>
       </w:r>
       <w:r>
@@ -491,6 +503,7 @@
         </w:numPr>
       </w:pPr>
       <w:r>
+        <w:lastRenderedPageBreak/>
         <w:t>Set up Jenkins build bot.</w:t>
       </w:r>
       <w:r>
@@ -506,7 +519,6 @@
         </w:numPr>
       </w:pPr>
       <w:r>
-        <w:lastRenderedPageBreak/>
         <w:t>Rewrite tests to be less ‘hackish’ and ‘ugly’.</w:t>
       </w:r>
     </w:p>
@@ -588,18 +600,6 @@
         </w:numPr>
       </w:pPr>
       <w:r>
-        <w:t>Raise Intel warning level.</w:t>
-      </w:r>
-    </w:p>
-    <w:p>
-      <w:pPr>
-        <w:pStyle w:val="ListParagraph"/>
-        <w:numPr>
-          <w:ilvl w:val="0"/>
-          <w:numId w:val="1"/>
-        </w:numPr>
-      </w:pPr>
-      <w:r>
         <w:t>Stack trace on error.</w:t>
       </w:r>
     </w:p>
@@ -646,26 +646,8 @@
       </w:r>
     </w:p>
     <w:p>
-      <w:pPr>
-        <w:pStyle w:val="ListParagraph"/>
-        <w:numPr>
-          <w:ilvl w:val="0"/>
-          <w:numId w:val="1"/>
-        </w:numPr>
-      </w:pPr>
-      <w:r>
-        <w:t xml:space="preserve">Move ‘detail’ functions to anonymous namespaces </w:t>
-      </w:r>
-      <w:r>
-        <w:t xml:space="preserve">in local translation unit </w:t>
-      </w:r>
       <w:bookmarkStart w:id="0" w:name="_GoBack"/>
       <w:bookmarkEnd w:id="0"/>
-      <w:r>
-        <w:t>where appropriate.</w:t>
-      </w:r>
-    </w:p>
-    <w:p>
       <w:r>
         <w:rPr>
           <w:b/>
@@ -889,7 +871,6 @@
         </w:numPr>
       </w:pPr>
       <w:r>
-        <w:lastRenderedPageBreak/>
         <w:t>‘</w:t>
       </w:r>
       <w:r>
@@ -925,6 +906,7 @@
         <w:rPr>
           <w:b/>
         </w:rPr>
+        <w:lastRenderedPageBreak/>
         <w:t>PeLib</w:t>
       </w:r>
     </w:p>
@@ -1304,55 +1286,55 @@
         </w:numPr>
       </w:pPr>
       <w:r>
+        <w:t>Rewrite to be more reliable and robust.</w:t>
+      </w:r>
+    </w:p>
+    <w:p>
+      <w:pPr>
+        <w:pStyle w:val="ListParagraph"/>
+        <w:numPr>
+          <w:ilvl w:val="0"/>
+          <w:numId w:val="1"/>
+        </w:numPr>
+      </w:pPr>
+      <w:r>
+        <w:t>Refactor to reduce code duplication.</w:t>
+      </w:r>
+    </w:p>
+    <w:p>
+      <w:pPr>
+        <w:pStyle w:val="ListParagraph"/>
+        <w:numPr>
+          <w:ilvl w:val="0"/>
+          <w:numId w:val="1"/>
+        </w:numPr>
+      </w:pPr>
+      <w:r>
+        <w:t>Use a file view with a small memory cache rather than consuming large amounts of RAM.</w:t>
+      </w:r>
+    </w:p>
+    <w:p>
+      <w:pPr>
+        <w:pStyle w:val="ListParagraph"/>
+        <w:numPr>
+          <w:ilvl w:val="0"/>
+          <w:numId w:val="1"/>
+        </w:numPr>
+      </w:pPr>
+      <w:r>
+        <w:t>Multi-threaded scanning options.</w:t>
+      </w:r>
+    </w:p>
+    <w:p>
+      <w:pPr>
+        <w:pStyle w:val="ListParagraph"/>
+        <w:numPr>
+          <w:ilvl w:val="0"/>
+          <w:numId w:val="1"/>
+        </w:numPr>
+      </w:pPr>
+      <w:r>
         <w:lastRenderedPageBreak/>
-        <w:t>Rewrite to be more reliable and robust.</w:t>
-      </w:r>
-    </w:p>
-    <w:p>
-      <w:pPr>
-        <w:pStyle w:val="ListParagraph"/>
-        <w:numPr>
-          <w:ilvl w:val="0"/>
-          <w:numId w:val="1"/>
-        </w:numPr>
-      </w:pPr>
-      <w:r>
-        <w:t>Refactor to reduce code duplication.</w:t>
-      </w:r>
-    </w:p>
-    <w:p>
-      <w:pPr>
-        <w:pStyle w:val="ListParagraph"/>
-        <w:numPr>
-          <w:ilvl w:val="0"/>
-          <w:numId w:val="1"/>
-        </w:numPr>
-      </w:pPr>
-      <w:r>
-        <w:t>Use a file view with a small memory cache rather than consuming large amounts of RAM.</w:t>
-      </w:r>
-    </w:p>
-    <w:p>
-      <w:pPr>
-        <w:pStyle w:val="ListParagraph"/>
-        <w:numPr>
-          <w:ilvl w:val="0"/>
-          <w:numId w:val="1"/>
-        </w:numPr>
-      </w:pPr>
-      <w:r>
-        <w:t>Multi-threaded scanning options.</w:t>
-      </w:r>
-    </w:p>
-    <w:p>
-      <w:pPr>
-        <w:pStyle w:val="ListParagraph"/>
-        <w:numPr>
-          <w:ilvl w:val="0"/>
-          <w:numId w:val="1"/>
-        </w:numPr>
-      </w:pPr>
-      <w:r>
         <w:t>Wildcard support for vector/string scanning.</w:t>
       </w:r>
     </w:p>

</xml_diff>

<commit_message>
* Start some of the cleanup process. * Fix various todo items.
</commit_message>
<xml_diff>
--- a/misc/todo.docx
+++ b/misc/todo.docx
@@ -451,174 +451,198 @@
       <w:r>
         <w:t>Scanner</w:t>
       </w:r>
+    </w:p>
+    <w:p>
+      <w:pPr>
+        <w:pStyle w:val="ListParagraph"/>
+        <w:numPr>
+          <w:ilvl w:val="1"/>
+          <w:numId w:val="1"/>
+        </w:numPr>
+      </w:pPr>
+      <w:r>
+        <w:t>Disassembler</w:t>
+      </w:r>
+      <w:r>
+        <w:t xml:space="preserve"> (?)</w:t>
+      </w:r>
+    </w:p>
+    <w:p>
+      <w:pPr>
+        <w:pStyle w:val="ListParagraph"/>
+        <w:numPr>
+          <w:ilvl w:val="0"/>
+          <w:numId w:val="1"/>
+        </w:numPr>
+      </w:pPr>
+      <w:r>
+        <w:t>Code cleanup</w:t>
+      </w:r>
+    </w:p>
+    <w:p>
+      <w:pPr>
+        <w:pStyle w:val="ListParagraph"/>
+        <w:numPr>
+          <w:ilvl w:val="1"/>
+          <w:numId w:val="1"/>
+        </w:numPr>
+      </w:pPr>
+      <w:r>
+        <w:t>Global namespace operator on Windows API etc.</w:t>
+      </w:r>
+    </w:p>
+    <w:p>
+      <w:pPr>
+        <w:pStyle w:val="ListParagraph"/>
+        <w:numPr>
+          <w:ilvl w:val="1"/>
+          <w:numId w:val="1"/>
+        </w:numPr>
+      </w:pPr>
+      <w:r>
+        <w:t xml:space="preserve">Review current code for compliance to relevant coding standards/guidelines (Google, Boost, etc). </w:t>
+      </w:r>
+    </w:p>
+    <w:p>
+      <w:pPr>
+        <w:pStyle w:val="ListParagraph"/>
+        <w:numPr>
+          <w:ilvl w:val="1"/>
+          <w:numId w:val="1"/>
+        </w:numPr>
+      </w:pPr>
+      <w:r>
+        <w:lastRenderedPageBreak/>
+        <w:t>Convert exceptions to assertions where appropriate.</w:t>
+      </w:r>
+    </w:p>
+    <w:p>
+      <w:pPr>
+        <w:pStyle w:val="ListParagraph"/>
+        <w:numPr>
+          <w:ilvl w:val="1"/>
+          <w:numId w:val="1"/>
+        </w:numPr>
+      </w:pPr>
+      <w:r>
+        <w:t>Convert exceptions to return values where appropriate.</w:t>
+      </w:r>
+    </w:p>
+    <w:p>
+      <w:pPr>
+        <w:pStyle w:val="ListParagraph"/>
+        <w:numPr>
+          <w:ilvl w:val="1"/>
+          <w:numId w:val="1"/>
+        </w:numPr>
+      </w:pPr>
+      <w:r>
+        <w:t>Make better use of auto.</w:t>
+      </w:r>
+    </w:p>
+    <w:p>
+      <w:pPr>
+        <w:pStyle w:val="ListParagraph"/>
+        <w:numPr>
+          <w:ilvl w:val="0"/>
+          <w:numId w:val="1"/>
+        </w:numPr>
+      </w:pPr>
+      <w:r>
+        <w:t>Optimize all components, both in terms of interface and implementation.</w:t>
+      </w:r>
+    </w:p>
+    <w:p>
+      <w:pPr>
+        <w:pStyle w:val="ListParagraph"/>
+        <w:numPr>
+          <w:ilvl w:val="0"/>
+          <w:numId w:val="1"/>
+        </w:numPr>
+      </w:pPr>
+      <w:r>
+        <w:t>Set up Jenkins build bot.</w:t>
+      </w:r>
+      <w:r>
+        <w:t xml:space="preserve"> </w:t>
+      </w:r>
+    </w:p>
+    <w:p>
+      <w:pPr>
+        <w:pStyle w:val="ListParagraph"/>
+        <w:numPr>
+          <w:ilvl w:val="0"/>
+          <w:numId w:val="1"/>
+        </w:numPr>
+      </w:pPr>
+      <w:r>
+        <w:t>Investigate whether it’s feasible and worthwhile to detect when HadesMem is being used ‘in-process’ and drop to lower level implementations of certain functions such as Read/Write (using SEH instead of RPM/WPM for example), and also using different APIs (such as using local threads ra</w:t>
+      </w:r>
+      <w:r>
+        <w:t>ther than remote threads, etc).</w:t>
+      </w:r>
+    </w:p>
+    <w:p>
+      <w:pPr>
+        <w:pStyle w:val="ListParagraph"/>
+        <w:numPr>
+          <w:ilvl w:val="0"/>
+          <w:numId w:val="1"/>
+        </w:numPr>
+      </w:pPr>
+      <w:r>
+        <w:t>Forward declaration header.</w:t>
+      </w:r>
+    </w:p>
+    <w:p>
+      <w:pPr>
+        <w:pStyle w:val="ListParagraph"/>
+        <w:numPr>
+          <w:ilvl w:val="0"/>
+          <w:numId w:val="1"/>
+        </w:numPr>
+      </w:pPr>
+      <w:r>
+        <w:t>Stack trace on error.</w:t>
+      </w:r>
+    </w:p>
+    <w:p>
+      <w:pPr>
+        <w:pStyle w:val="ListParagraph"/>
+        <w:numPr>
+          <w:ilvl w:val="0"/>
+          <w:numId w:val="1"/>
+        </w:numPr>
+      </w:pPr>
+      <w:r>
+        <w:t>Look into how Process handle is managed, and potential leaks (raised by Intel Inspector). Also look at how other handles are managed. Decide between BOOST_VERIFY, and an optional ‘Cleanup’ function which then swallows the error in the destructor (again with a verify?).</w:t>
+      </w:r>
+    </w:p>
+    <w:p>
+      <w:pPr>
+        <w:pStyle w:val="ListParagraph"/>
+        <w:numPr>
+          <w:ilvl w:val="0"/>
+          <w:numId w:val="1"/>
+        </w:numPr>
+      </w:pPr>
+      <w:r>
+        <w:t>Support compiling HadesMem as a DLL.</w:t>
+      </w:r>
+    </w:p>
+    <w:p>
+      <w:pPr>
+        <w:pStyle w:val="ListParagraph"/>
+        <w:numPr>
+          <w:ilvl w:val="0"/>
+          <w:numId w:val="1"/>
+        </w:numPr>
+      </w:pPr>
+      <w:r>
+        <w:t>Change to use shared CRT linking.</w:t>
+      </w:r>
       <w:bookmarkStart w:id="0" w:name="_GoBack"/>
       <w:bookmarkEnd w:id="0"/>
-    </w:p>
-    <w:p>
-      <w:pPr>
-        <w:pStyle w:val="ListParagraph"/>
-        <w:numPr>
-          <w:ilvl w:val="1"/>
-          <w:numId w:val="1"/>
-        </w:numPr>
-      </w:pPr>
-      <w:r>
-        <w:t>Disassembler</w:t>
-      </w:r>
-      <w:r>
-        <w:t xml:space="preserve"> (?)</w:t>
-      </w:r>
-    </w:p>
-    <w:p>
-      <w:pPr>
-        <w:pStyle w:val="ListParagraph"/>
-        <w:numPr>
-          <w:ilvl w:val="0"/>
-          <w:numId w:val="1"/>
-        </w:numPr>
-      </w:pPr>
-      <w:r>
-        <w:t>Code cleanup</w:t>
-      </w:r>
-    </w:p>
-    <w:p>
-      <w:pPr>
-        <w:pStyle w:val="ListParagraph"/>
-        <w:numPr>
-          <w:ilvl w:val="1"/>
-          <w:numId w:val="1"/>
-        </w:numPr>
-      </w:pPr>
-      <w:r>
-        <w:t>Global namespace operator on Windows API etc.</w:t>
-      </w:r>
-    </w:p>
-    <w:p>
-      <w:pPr>
-        <w:pStyle w:val="ListParagraph"/>
-        <w:numPr>
-          <w:ilvl w:val="1"/>
-          <w:numId w:val="1"/>
-        </w:numPr>
-      </w:pPr>
-      <w:r>
-        <w:t xml:space="preserve">Review current code for compliance to relevant coding standards/guidelines (Google, Boost, etc). </w:t>
-      </w:r>
-    </w:p>
-    <w:p>
-      <w:pPr>
-        <w:pStyle w:val="ListParagraph"/>
-        <w:numPr>
-          <w:ilvl w:val="1"/>
-          <w:numId w:val="1"/>
-        </w:numPr>
-      </w:pPr>
-      <w:r>
-        <w:lastRenderedPageBreak/>
-        <w:t>Convert exceptions to assertions where appropriate.</w:t>
-      </w:r>
-    </w:p>
-    <w:p>
-      <w:pPr>
-        <w:pStyle w:val="ListParagraph"/>
-        <w:numPr>
-          <w:ilvl w:val="1"/>
-          <w:numId w:val="1"/>
-        </w:numPr>
-      </w:pPr>
-      <w:r>
-        <w:t>Convert exceptions to return values where appropriate.</w:t>
-      </w:r>
-    </w:p>
-    <w:p>
-      <w:pPr>
-        <w:pStyle w:val="ListParagraph"/>
-        <w:numPr>
-          <w:ilvl w:val="1"/>
-          <w:numId w:val="1"/>
-        </w:numPr>
-      </w:pPr>
-      <w:r>
-        <w:t>Make better use of auto.</w:t>
-      </w:r>
-    </w:p>
-    <w:p>
-      <w:pPr>
-        <w:pStyle w:val="ListParagraph"/>
-        <w:numPr>
-          <w:ilvl w:val="0"/>
-          <w:numId w:val="1"/>
-        </w:numPr>
-      </w:pPr>
-      <w:r>
-        <w:t>Optimize all components, both in terms of interface and implementation.</w:t>
-      </w:r>
-    </w:p>
-    <w:p>
-      <w:pPr>
-        <w:pStyle w:val="ListParagraph"/>
-        <w:numPr>
-          <w:ilvl w:val="0"/>
-          <w:numId w:val="1"/>
-        </w:numPr>
-      </w:pPr>
-      <w:r>
-        <w:t>Set up Jenkins build bot.</w:t>
-      </w:r>
-      <w:r>
-        <w:t xml:space="preserve"> </w:t>
-      </w:r>
-    </w:p>
-    <w:p>
-      <w:pPr>
-        <w:pStyle w:val="ListParagraph"/>
-        <w:numPr>
-          <w:ilvl w:val="0"/>
-          <w:numId w:val="1"/>
-        </w:numPr>
-      </w:pPr>
-      <w:r>
-        <w:t>Investigate whether it’s feasible and worthwhile to detect when HadesMem is being used ‘in-process’ and drop to lower level implementations of certain functions such as Read/Write (using SEH instead of RPM/WPM for example), and also using different APIs (such as using local threads ra</w:t>
-      </w:r>
-      <w:r>
-        <w:t>ther than remote threads, etc).</w:t>
-      </w:r>
-    </w:p>
-    <w:p>
-      <w:pPr>
-        <w:pStyle w:val="ListParagraph"/>
-        <w:numPr>
-          <w:ilvl w:val="0"/>
-          <w:numId w:val="1"/>
-        </w:numPr>
-      </w:pPr>
-      <w:r>
-        <w:t>Forward declaration header.</w:t>
-      </w:r>
-    </w:p>
-    <w:p>
-      <w:pPr>
-        <w:pStyle w:val="ListParagraph"/>
-        <w:numPr>
-          <w:ilvl w:val="0"/>
-          <w:numId w:val="1"/>
-        </w:numPr>
-      </w:pPr>
-      <w:r>
-        <w:t>Stack trace on error.</w:t>
-      </w:r>
-    </w:p>
-    <w:p>
-      <w:pPr>
-        <w:pStyle w:val="ListParagraph"/>
-        <w:numPr>
-          <w:ilvl w:val="0"/>
-          <w:numId w:val="1"/>
-        </w:numPr>
-      </w:pPr>
-      <w:r>
-        <w:t>Look into how Process handle is managed, and potential leaks (raised by Intel Inspector). Also look at how other handles are managed. Decide between BOOST_VERIFY, and an optional ‘Cleanup’ function which then swallows the error in the destructor (again with a verify?).</w:t>
-      </w:r>
     </w:p>
     <w:p>
       <w:r>
@@ -879,6 +903,7 @@
         <w:rPr>
           <w:b/>
         </w:rPr>
+        <w:lastRenderedPageBreak/>
         <w:t>PeLib</w:t>
       </w:r>
     </w:p>
@@ -912,7 +937,6 @@
         </w:numPr>
       </w:pPr>
       <w:r>
-        <w:lastRenderedPageBreak/>
         <w:t>Alternatively, investigate use of templates, which may ‘merge’ better with x86/x64 cross compatibility.</w:t>
       </w:r>
     </w:p>
@@ -1307,6 +1331,7 @@
         </w:numPr>
       </w:pPr>
       <w:r>
+        <w:lastRenderedPageBreak/>
         <w:t>Wildcard support for vector/string scanning.</w:t>
       </w:r>
     </w:p>
@@ -1343,7 +1368,6 @@
         </w:numPr>
       </w:pPr>
       <w:r>
-        <w:lastRenderedPageBreak/>
         <w:t>Memory type filters (private, mapped, image).</w:t>
       </w:r>
     </w:p>

</xml_diff>

<commit_message>
* More cleanup of Read/Write.
</commit_message>
<xml_diff>
--- a/misc/todo.docx
+++ b/misc/todo.docx
@@ -544,105 +544,117 @@
       <w:pPr>
         <w:pStyle w:val="ListParagraph"/>
         <w:numPr>
-          <w:ilvl w:val="0"/>
-          <w:numId w:val="1"/>
-        </w:numPr>
-      </w:pPr>
-      <w:r>
-        <w:t>Optimize all components, both in terms of interface and implementation.</w:t>
-      </w:r>
-    </w:p>
-    <w:p>
-      <w:pPr>
-        <w:pStyle w:val="ListParagraph"/>
-        <w:numPr>
-          <w:ilvl w:val="0"/>
-          <w:numId w:val="1"/>
-        </w:numPr>
-      </w:pPr>
-      <w:r>
-        <w:t>Set up Jenkins build bot.</w:t>
-      </w:r>
-      <w:r>
-        <w:t xml:space="preserve"> </w:t>
-      </w:r>
-    </w:p>
-    <w:p>
-      <w:pPr>
-        <w:pStyle w:val="ListParagraph"/>
-        <w:numPr>
-          <w:ilvl w:val="0"/>
-          <w:numId w:val="1"/>
-        </w:numPr>
-      </w:pPr>
-      <w:r>
-        <w:t>Investigate whether it’s feasible and worthwhile to detect when HadesMem is being used ‘in-process’ and drop to lower level implementations of certain functions such as Read/Write (using SEH instead of RPM/WPM for example), and also using different APIs (such as using local threads ra</w:t>
-      </w:r>
-      <w:r>
-        <w:t>ther than remote threads, etc).</w:t>
-      </w:r>
-    </w:p>
-    <w:p>
-      <w:pPr>
-        <w:pStyle w:val="ListParagraph"/>
-        <w:numPr>
-          <w:ilvl w:val="0"/>
-          <w:numId w:val="1"/>
-        </w:numPr>
-      </w:pPr>
-      <w:r>
-        <w:t>Forward declaration header.</w:t>
-      </w:r>
-    </w:p>
-    <w:p>
-      <w:pPr>
-        <w:pStyle w:val="ListParagraph"/>
-        <w:numPr>
-          <w:ilvl w:val="0"/>
-          <w:numId w:val="1"/>
-        </w:numPr>
-      </w:pPr>
-      <w:r>
-        <w:t>Stack trace on error.</w:t>
-      </w:r>
-    </w:p>
-    <w:p>
-      <w:pPr>
-        <w:pStyle w:val="ListParagraph"/>
-        <w:numPr>
-          <w:ilvl w:val="0"/>
-          <w:numId w:val="1"/>
-        </w:numPr>
-      </w:pPr>
-      <w:r>
-        <w:t>Look into how Process handle is managed, and potential leaks (raised by Intel Inspector). Also look at how other handles are managed. Decide between BOOST_VERIFY, and an optional ‘Cleanup’ function which then swallows the error in the destructor (again with a verify?).</w:t>
-      </w:r>
-    </w:p>
-    <w:p>
-      <w:pPr>
-        <w:pStyle w:val="ListParagraph"/>
-        <w:numPr>
-          <w:ilvl w:val="0"/>
-          <w:numId w:val="1"/>
-        </w:numPr>
-      </w:pPr>
-      <w:r>
-        <w:t>Support compiling HadesMem as a DLL.</w:t>
-      </w:r>
-    </w:p>
-    <w:p>
-      <w:pPr>
-        <w:pStyle w:val="ListParagraph"/>
-        <w:numPr>
-          <w:ilvl w:val="0"/>
-          <w:numId w:val="1"/>
-        </w:numPr>
-      </w:pPr>
-      <w:r>
-        <w:t>Change to use shared CRT linking.</w:t>
+          <w:ilvl w:val="1"/>
+          <w:numId w:val="1"/>
+        </w:numPr>
+      </w:pPr>
+      <w:r>
+        <w:t>Add missed noecept, constexpr, etc.</w:t>
       </w:r>
       <w:bookmarkStart w:id="0" w:name="_GoBack"/>
       <w:bookmarkEnd w:id="0"/>
+    </w:p>
+    <w:p>
+      <w:pPr>
+        <w:pStyle w:val="ListParagraph"/>
+        <w:numPr>
+          <w:ilvl w:val="0"/>
+          <w:numId w:val="1"/>
+        </w:numPr>
+      </w:pPr>
+      <w:r>
+        <w:t>Optimize all components, both in terms of interface and implementation.</w:t>
+      </w:r>
+    </w:p>
+    <w:p>
+      <w:pPr>
+        <w:pStyle w:val="ListParagraph"/>
+        <w:numPr>
+          <w:ilvl w:val="0"/>
+          <w:numId w:val="1"/>
+        </w:numPr>
+      </w:pPr>
+      <w:r>
+        <w:t>Set up Jenkins build bot.</w:t>
+      </w:r>
+      <w:r>
+        <w:t xml:space="preserve"> </w:t>
+      </w:r>
+    </w:p>
+    <w:p>
+      <w:pPr>
+        <w:pStyle w:val="ListParagraph"/>
+        <w:numPr>
+          <w:ilvl w:val="0"/>
+          <w:numId w:val="1"/>
+        </w:numPr>
+      </w:pPr>
+      <w:r>
+        <w:t>Investigate whether it’s feasible and worthwhile to detect when HadesMem is being used ‘in-process’ and drop to lower level implementations of certain functions such as Read/Write (using SEH instead of RPM/WPM for example), and also using different APIs (such as using local threads ra</w:t>
+      </w:r>
+      <w:r>
+        <w:t>ther than remote threads, etc).</w:t>
+      </w:r>
+    </w:p>
+    <w:p>
+      <w:pPr>
+        <w:pStyle w:val="ListParagraph"/>
+        <w:numPr>
+          <w:ilvl w:val="0"/>
+          <w:numId w:val="1"/>
+        </w:numPr>
+      </w:pPr>
+      <w:r>
+        <w:t>Forward declaration header.</w:t>
+      </w:r>
+    </w:p>
+    <w:p>
+      <w:pPr>
+        <w:pStyle w:val="ListParagraph"/>
+        <w:numPr>
+          <w:ilvl w:val="0"/>
+          <w:numId w:val="1"/>
+        </w:numPr>
+      </w:pPr>
+      <w:r>
+        <w:t>Stack trace on error.</w:t>
+      </w:r>
+    </w:p>
+    <w:p>
+      <w:pPr>
+        <w:pStyle w:val="ListParagraph"/>
+        <w:numPr>
+          <w:ilvl w:val="0"/>
+          <w:numId w:val="1"/>
+        </w:numPr>
+      </w:pPr>
+      <w:r>
+        <w:t>Look into how Process handle is managed, and potential leaks (raised by Intel Inspector). Also look at how other handles are managed. Decide between BOOST_VERIFY, and an optional ‘Cleanup’ function which then swallows the error in the destructor (again with a verify?).</w:t>
+      </w:r>
+    </w:p>
+    <w:p>
+      <w:pPr>
+        <w:pStyle w:val="ListParagraph"/>
+        <w:numPr>
+          <w:ilvl w:val="0"/>
+          <w:numId w:val="1"/>
+        </w:numPr>
+      </w:pPr>
+      <w:r>
+        <w:t>Support compiling HadesMem as a DLL.</w:t>
+      </w:r>
+    </w:p>
+    <w:p>
+      <w:pPr>
+        <w:pStyle w:val="ListParagraph"/>
+        <w:numPr>
+          <w:ilvl w:val="0"/>
+          <w:numId w:val="1"/>
+        </w:numPr>
+      </w:pPr>
+      <w:r>
+        <w:t>Change to use shared CRT linking.</w:t>
+      </w:r>
     </w:p>
     <w:p>
       <w:r>

</xml_diff>

<commit_message>
* Add new kAddPathToEnvironment to injector. If this flag is used, the module path will be added to the %PATH% so dependent DLLs can be loaded. Currently only supported in CreateAndInject.
</commit_message>
<xml_diff>
--- a/misc/todo.docx
+++ b/misc/todo.docx
@@ -551,109 +551,154 @@
       <w:r>
         <w:t>Add missed noecept, constexpr, etc.</w:t>
       </w:r>
+    </w:p>
+    <w:p>
+      <w:pPr>
+        <w:pStyle w:val="ListParagraph"/>
+        <w:numPr>
+          <w:ilvl w:val="0"/>
+          <w:numId w:val="1"/>
+        </w:numPr>
+      </w:pPr>
+      <w:r>
+        <w:t>Optimize all components, both in terms of interface and implementation.</w:t>
+      </w:r>
+    </w:p>
+    <w:p>
+      <w:pPr>
+        <w:pStyle w:val="ListParagraph"/>
+        <w:numPr>
+          <w:ilvl w:val="0"/>
+          <w:numId w:val="1"/>
+        </w:numPr>
+      </w:pPr>
+      <w:r>
+        <w:t>Set up Jenkins build bot.</w:t>
+      </w:r>
+      <w:r>
+        <w:t xml:space="preserve"> </w:t>
+      </w:r>
+    </w:p>
+    <w:p>
+      <w:pPr>
+        <w:pStyle w:val="ListParagraph"/>
+        <w:numPr>
+          <w:ilvl w:val="0"/>
+          <w:numId w:val="1"/>
+        </w:numPr>
+      </w:pPr>
+      <w:r>
+        <w:t>Investigate whether it’s feasible and worthwhile to detect when HadesMem is being used ‘in-process’ and drop to lower level implementations of certain functions such as Read/Write (using SEH instead of RPM/WPM for example), and also using different APIs (such as using local threads ra</w:t>
+      </w:r>
+      <w:r>
+        <w:t>ther than remote threads, etc).</w:t>
+      </w:r>
+    </w:p>
+    <w:p>
+      <w:pPr>
+        <w:pStyle w:val="ListParagraph"/>
+        <w:numPr>
+          <w:ilvl w:val="0"/>
+          <w:numId w:val="1"/>
+        </w:numPr>
+      </w:pPr>
+      <w:r>
+        <w:t>Forward declaration header.</w:t>
+      </w:r>
+    </w:p>
+    <w:p>
+      <w:pPr>
+        <w:pStyle w:val="ListParagraph"/>
+        <w:numPr>
+          <w:ilvl w:val="0"/>
+          <w:numId w:val="1"/>
+        </w:numPr>
+      </w:pPr>
+      <w:r>
+        <w:t>Stack trace on error.</w:t>
+      </w:r>
+    </w:p>
+    <w:p>
+      <w:pPr>
+        <w:pStyle w:val="ListParagraph"/>
+        <w:numPr>
+          <w:ilvl w:val="0"/>
+          <w:numId w:val="1"/>
+        </w:numPr>
+      </w:pPr>
+      <w:r>
+        <w:t>Look into how Process handle is managed, and potential leaks (raised by Intel Inspector). Also look at how other handles are managed. Decide between BOOST_VERIFY, and an optional ‘Cleanup’ function which then swallows the error in the destructor (again with a verify?).</w:t>
+      </w:r>
+    </w:p>
+    <w:p>
+      <w:pPr>
+        <w:pStyle w:val="ListParagraph"/>
+        <w:numPr>
+          <w:ilvl w:val="0"/>
+          <w:numId w:val="1"/>
+        </w:numPr>
+      </w:pPr>
+      <w:r>
+        <w:t>Support compiling HadesMem as a DLL.</w:t>
+      </w:r>
+    </w:p>
+    <w:p>
+      <w:pPr>
+        <w:pStyle w:val="ListParagraph"/>
+        <w:numPr>
+          <w:ilvl w:val="0"/>
+          <w:numId w:val="1"/>
+        </w:numPr>
+      </w:pPr>
+      <w:r>
+        <w:t>Change to use shared CRT linking.</w:t>
+      </w:r>
+    </w:p>
+    <w:p>
+      <w:pPr>
+        <w:pStyle w:val="ListParagraph"/>
+        <w:numPr>
+          <w:ilvl w:val="0"/>
+          <w:numId w:val="1"/>
+        </w:numPr>
+      </w:pPr>
+      <w:r>
+        <w:t>Look for places where cleanup that could potentially fail is done before throwing an exception, and consider taking the exception information from cleanup failure (if it occurs) and attaching it to the exception we’re about to throw. Currently we simply ignore the failure and only report the error that is detected first (which is bad, becaus</w:t>
+      </w:r>
+      <w:r>
+        <w:t>e it means bugs can be missed).</w:t>
+      </w:r>
+    </w:p>
+    <w:p>
+      <w:pPr>
+        <w:pStyle w:val="ListParagraph"/>
+        <w:numPr>
+          <w:ilvl w:val="1"/>
+          <w:numId w:val="1"/>
+        </w:numPr>
+      </w:pPr>
+      <w:r>
+        <w:t>Even if this is not done, it must be documented which cleanup operations can potentially fail without being reported.</w:t>
+      </w:r>
+    </w:p>
+    <w:p>
+      <w:pPr>
+        <w:pStyle w:val="ListParagraph"/>
+        <w:numPr>
+          <w:ilvl w:val="1"/>
+          <w:numId w:val="1"/>
+        </w:numPr>
+      </w:pPr>
+      <w:r>
+        <w:t>Examples: CreateAndInject environment modification, Read/Write memory protection modification, pretty much anyw</w:t>
+      </w:r>
+      <w:r>
+        <w:t>here CloseHandle is called, some uses of Boost.ScopeExit, etc.</w:t>
+      </w:r>
       <w:bookmarkStart w:id="0" w:name="_GoBack"/>
       <w:bookmarkEnd w:id="0"/>
-    </w:p>
-    <w:p>
-      <w:pPr>
-        <w:pStyle w:val="ListParagraph"/>
-        <w:numPr>
-          <w:ilvl w:val="0"/>
-          <w:numId w:val="1"/>
-        </w:numPr>
-      </w:pPr>
-      <w:r>
-        <w:t>Optimize all components, both in terms of interface and implementation.</w:t>
-      </w:r>
-    </w:p>
-    <w:p>
-      <w:pPr>
-        <w:pStyle w:val="ListParagraph"/>
-        <w:numPr>
-          <w:ilvl w:val="0"/>
-          <w:numId w:val="1"/>
-        </w:numPr>
-      </w:pPr>
-      <w:r>
-        <w:t>Set up Jenkins build bot.</w:t>
-      </w:r>
       <w:r>
         <w:t xml:space="preserve"> </w:t>
-      </w:r>
-    </w:p>
-    <w:p>
-      <w:pPr>
-        <w:pStyle w:val="ListParagraph"/>
-        <w:numPr>
-          <w:ilvl w:val="0"/>
-          <w:numId w:val="1"/>
-        </w:numPr>
-      </w:pPr>
-      <w:r>
-        <w:t>Investigate whether it’s feasible and worthwhile to detect when HadesMem is being used ‘in-process’ and drop to lower level implementations of certain functions such as Read/Write (using SEH instead of RPM/WPM for example), and also using different APIs (such as using local threads ra</w:t>
-      </w:r>
-      <w:r>
-        <w:t>ther than remote threads, etc).</w:t>
-      </w:r>
-    </w:p>
-    <w:p>
-      <w:pPr>
-        <w:pStyle w:val="ListParagraph"/>
-        <w:numPr>
-          <w:ilvl w:val="0"/>
-          <w:numId w:val="1"/>
-        </w:numPr>
-      </w:pPr>
-      <w:r>
-        <w:t>Forward declaration header.</w:t>
-      </w:r>
-    </w:p>
-    <w:p>
-      <w:pPr>
-        <w:pStyle w:val="ListParagraph"/>
-        <w:numPr>
-          <w:ilvl w:val="0"/>
-          <w:numId w:val="1"/>
-        </w:numPr>
-      </w:pPr>
-      <w:r>
-        <w:t>Stack trace on error.</w:t>
-      </w:r>
-    </w:p>
-    <w:p>
-      <w:pPr>
-        <w:pStyle w:val="ListParagraph"/>
-        <w:numPr>
-          <w:ilvl w:val="0"/>
-          <w:numId w:val="1"/>
-        </w:numPr>
-      </w:pPr>
-      <w:r>
-        <w:t>Look into how Process handle is managed, and potential leaks (raised by Intel Inspector). Also look at how other handles are managed. Decide between BOOST_VERIFY, and an optional ‘Cleanup’ function which then swallows the error in the destructor (again with a verify?).</w:t>
-      </w:r>
-    </w:p>
-    <w:p>
-      <w:pPr>
-        <w:pStyle w:val="ListParagraph"/>
-        <w:numPr>
-          <w:ilvl w:val="0"/>
-          <w:numId w:val="1"/>
-        </w:numPr>
-      </w:pPr>
-      <w:r>
-        <w:t>Support compiling HadesMem as a DLL.</w:t>
-      </w:r>
-    </w:p>
-    <w:p>
-      <w:pPr>
-        <w:pStyle w:val="ListParagraph"/>
-        <w:numPr>
-          <w:ilvl w:val="0"/>
-          <w:numId w:val="1"/>
-        </w:numPr>
-      </w:pPr>
-      <w:r>
-        <w:t>Change to use shared CRT linking.</w:t>
       </w:r>
     </w:p>
     <w:p>
@@ -824,6 +869,7 @@
         </w:numPr>
       </w:pPr>
       <w:r>
+        <w:lastRenderedPageBreak/>
         <w:t>Exception handling support under x86 SafeSEH and x64.</w:t>
       </w:r>
     </w:p>
@@ -915,7 +961,6 @@
         <w:rPr>
           <w:b/>
         </w:rPr>
-        <w:lastRenderedPageBreak/>
         <w:t>PeLib</w:t>
       </w:r>
     </w:p>
@@ -1239,6 +1284,7 @@
         </w:numPr>
       </w:pPr>
       <w:r>
+        <w:lastRenderedPageBreak/>
         <w:t>NOP/UnNOP support.</w:t>
       </w:r>
     </w:p>
@@ -1343,7 +1389,6 @@
         </w:numPr>
       </w:pPr>
       <w:r>
-        <w:lastRenderedPageBreak/>
         <w:t>Wildcard support for vector/string scanning.</w:t>
       </w:r>
     </w:p>

</xml_diff>

<commit_message>
* Make UnionCast a function template. * Add missing noexcept annotations to various components. * Misc cleanup. * Work around an MSVC bug in std::is_pod.
</commit_message>
<xml_diff>
--- a/misc/todo.docx
+++ b/misc/todo.docx
@@ -9,6 +9,11 @@
       <w:r>
         <w:t>Todo</w:t>
       </w:r>
+      <w:r>
+        <w:t>/Notes</w:t>
+      </w:r>
+      <w:bookmarkStart w:id="0" w:name="_GoBack"/>
+      <w:bookmarkEnd w:id="0"/>
     </w:p>
     <w:p>
       <w:pPr>
@@ -485,6 +490,18 @@
         </w:numPr>
       </w:pPr>
       <w:r>
+        <w:t>Patcher</w:t>
+      </w:r>
+    </w:p>
+    <w:p>
+      <w:pPr>
+        <w:pStyle w:val="ListParagraph"/>
+        <w:numPr>
+          <w:ilvl w:val="1"/>
+          <w:numId w:val="1"/>
+        </w:numPr>
+      </w:pPr>
+      <w:r>
         <w:t>Disassembler</w:t>
       </w:r>
       <w:r>
@@ -512,6 +529,7 @@
         </w:numPr>
       </w:pPr>
       <w:r>
+        <w:lastRenderedPageBreak/>
         <w:t>Global namespace operator on Windows API etc.</w:t>
       </w:r>
     </w:p>
@@ -524,7 +542,6 @@
         </w:numPr>
       </w:pPr>
       <w:r>
-        <w:lastRenderedPageBreak/>
         <w:t xml:space="preserve">Review current code for compliance to relevant coding standards/guidelines (Google, Boost, etc). </w:t>
       </w:r>
     </w:p>
@@ -568,18 +585,6 @@
       <w:pPr>
         <w:pStyle w:val="ListParagraph"/>
         <w:numPr>
-          <w:ilvl w:val="1"/>
-          <w:numId w:val="1"/>
-        </w:numPr>
-      </w:pPr>
-      <w:r>
-        <w:t>Add missed noecept, constexpr, etc.</w:t>
-      </w:r>
-    </w:p>
-    <w:p>
-      <w:pPr>
-        <w:pStyle w:val="ListParagraph"/>
-        <w:numPr>
           <w:ilvl w:val="0"/>
           <w:numId w:val="1"/>
         </w:numPr>
@@ -701,8 +706,6 @@
       <w:r>
         <w:t>Add timer to examples (use steady_clock).</w:t>
       </w:r>
-      <w:bookmarkStart w:id="0" w:name="_GoBack"/>
-      <w:bookmarkEnd w:id="0"/>
     </w:p>
     <w:p>
       <w:pPr>

</xml_diff>

<commit_message>
* Add implementation of Call using variadic templates! * Bump minimum arch in GCC flags to Pentium 4. * Minor stylistic fixes. * Remove some patches which are no longer necessary on latest ICC. * Improve Jamroot commenting. * Remove BeaEngine as it's unused currently. Also, I'm apprehensive about its license and potential issues.
</commit_message>
<xml_diff>
--- a/misc/todo.docx
+++ b/misc/todo.docx
@@ -12,8 +12,6 @@
       <w:r>
         <w:t>/Notes</w:t>
       </w:r>
-      <w:bookmarkStart w:id="0" w:name="_GoBack"/>
-      <w:bookmarkEnd w:id="0"/>
     </w:p>
     <w:p>
       <w:pPr>
@@ -247,7 +245,10 @@
         </w:numPr>
       </w:pPr>
       <w:r>
-        <w:t xml:space="preserve">Unit tests. </w:t>
+        <w:t>Tests</w:t>
+      </w:r>
+      <w:r>
+        <w:t xml:space="preserve">. </w:t>
       </w:r>
     </w:p>
     <w:p>
@@ -349,7 +350,10 @@
         </w:numPr>
       </w:pPr>
       <w:r>
-        <w:t>Unit tests for examples.</w:t>
+        <w:t>T</w:t>
+      </w:r>
+      <w:r>
+        <w:t>ests for examples.</w:t>
       </w:r>
     </w:p>
     <w:p>
@@ -363,6 +367,9 @@
       <w:r>
         <w:t>Examples</w:t>
       </w:r>
+      <w:r>
+        <w:t>.</w:t>
+      </w:r>
     </w:p>
     <w:p>
       <w:pPr>
@@ -517,68 +524,26 @@
         </w:numPr>
       </w:pPr>
       <w:r>
-        <w:t>Code cleanup</w:t>
-      </w:r>
-    </w:p>
-    <w:p>
-      <w:pPr>
-        <w:pStyle w:val="ListParagraph"/>
-        <w:numPr>
-          <w:ilvl w:val="1"/>
-          <w:numId w:val="1"/>
-        </w:numPr>
-      </w:pPr>
-      <w:r>
         <w:lastRenderedPageBreak/>
-        <w:t>Global namespace operator on Windows API etc.</w:t>
-      </w:r>
-    </w:p>
-    <w:p>
-      <w:pPr>
-        <w:pStyle w:val="ListParagraph"/>
-        <w:numPr>
-          <w:ilvl w:val="1"/>
-          <w:numId w:val="1"/>
-        </w:numPr>
-      </w:pPr>
-      <w:r>
-        <w:t xml:space="preserve">Review current code for compliance to relevant coding standards/guidelines (Google, Boost, etc). </w:t>
-      </w:r>
-    </w:p>
-    <w:p>
-      <w:pPr>
-        <w:pStyle w:val="ListParagraph"/>
-        <w:numPr>
-          <w:ilvl w:val="1"/>
-          <w:numId w:val="1"/>
-        </w:numPr>
-      </w:pPr>
-      <w:r>
-        <w:t>Convert exceptions to assertions where appropriate.</w:t>
-      </w:r>
-    </w:p>
-    <w:p>
-      <w:pPr>
-        <w:pStyle w:val="ListParagraph"/>
-        <w:numPr>
-          <w:ilvl w:val="1"/>
-          <w:numId w:val="1"/>
-        </w:numPr>
-      </w:pPr>
-      <w:r>
-        <w:t>Convert exceptions to return values where appropriate.</w:t>
-      </w:r>
-    </w:p>
-    <w:p>
-      <w:pPr>
-        <w:pStyle w:val="ListParagraph"/>
-        <w:numPr>
-          <w:ilvl w:val="1"/>
-          <w:numId w:val="1"/>
-        </w:numPr>
-      </w:pPr>
-      <w:r>
-        <w:t>Make better use of auto.</w:t>
+        <w:t xml:space="preserve">Review current code for compliance to relevant coding standards/guidelines (Google, Boost, </w:t>
+      </w:r>
+      <w:r>
+        <w:t xml:space="preserve">LLVM, </w:t>
+      </w:r>
+      <w:r>
+        <w:t xml:space="preserve">etc). </w:t>
+      </w:r>
+    </w:p>
+    <w:p>
+      <w:pPr>
+        <w:pStyle w:val="ListParagraph"/>
+        <w:numPr>
+          <w:ilvl w:val="1"/>
+          <w:numId w:val="1"/>
+        </w:numPr>
+      </w:pPr>
+      <w:r>
+        <w:t>Ensure to only conform to standards that apply. Some rules do not apply outside a particular organization (due to history, compatibility, platform, etc) or scope (particularly low level, extreme high performance, etc).</w:t>
       </w:r>
     </w:p>
     <w:p>
@@ -602,110 +567,19 @@
         </w:numPr>
       </w:pPr>
       <w:r>
-        <w:t>Set up Jenkins build bot.</w:t>
-      </w:r>
-      <w:r>
-        <w:t xml:space="preserve"> </w:t>
-      </w:r>
-    </w:p>
-    <w:p>
-      <w:pPr>
-        <w:pStyle w:val="ListParagraph"/>
-        <w:numPr>
-          <w:ilvl w:val="0"/>
-          <w:numId w:val="1"/>
-        </w:numPr>
-      </w:pPr>
-      <w:r>
-        <w:t>Investigate whether it’s feasible and worthwhile to detect when HadesMem is being used ‘in-process’ and drop to lower level implementations of certain functions such as Read/Write (using SEH instead of RPM/WPM for example), and also using different APIs (such as using local threads ra</w:t>
-      </w:r>
-      <w:r>
-        <w:t>ther than remote threads, etc).</w:t>
-      </w:r>
-    </w:p>
-    <w:p>
-      <w:pPr>
-        <w:pStyle w:val="ListParagraph"/>
-        <w:numPr>
-          <w:ilvl w:val="0"/>
-          <w:numId w:val="1"/>
-        </w:numPr>
-      </w:pPr>
-      <w:r>
-        <w:t>Forward declaration header.</w:t>
-      </w:r>
-    </w:p>
-    <w:p>
-      <w:pPr>
-        <w:pStyle w:val="ListParagraph"/>
-        <w:numPr>
-          <w:ilvl w:val="0"/>
-          <w:numId w:val="1"/>
-        </w:numPr>
-      </w:pPr>
-      <w:r>
-        <w:t>Stack trace on error.</w:t>
-      </w:r>
-    </w:p>
-    <w:p>
-      <w:pPr>
-        <w:pStyle w:val="ListParagraph"/>
-        <w:numPr>
-          <w:ilvl w:val="0"/>
-          <w:numId w:val="1"/>
-        </w:numPr>
-      </w:pPr>
-      <w:r>
-        <w:t>Look into how Process handle is managed, and potential leaks (raised by Intel Inspector). Also look at how other handles are managed. Decide between BOOST_VERIFY, and an optional ‘Cleanup’ function which then swallows the error in the destructor (again with a verify?).</w:t>
-      </w:r>
-    </w:p>
-    <w:p>
-      <w:pPr>
-        <w:pStyle w:val="ListParagraph"/>
-        <w:numPr>
-          <w:ilvl w:val="0"/>
-          <w:numId w:val="1"/>
-        </w:numPr>
-      </w:pPr>
-      <w:r>
-        <w:t>Support compiling HadesMem as a DLL.</w:t>
-      </w:r>
-    </w:p>
-    <w:p>
-      <w:pPr>
-        <w:pStyle w:val="ListParagraph"/>
-        <w:numPr>
-          <w:ilvl w:val="0"/>
-          <w:numId w:val="1"/>
-        </w:numPr>
-      </w:pPr>
-      <w:r>
-        <w:t>Change to use shared CRT linking.</w:t>
-      </w:r>
-    </w:p>
-    <w:p>
-      <w:pPr>
-        <w:pStyle w:val="ListParagraph"/>
-        <w:numPr>
-          <w:ilvl w:val="0"/>
-          <w:numId w:val="1"/>
-        </w:numPr>
-      </w:pPr>
-      <w:r>
-        <w:t>Document minimum required instruction set and bump it in compiler options (P4? Higher? What is the minimum for Vista or 7?).</w:t>
-      </w:r>
-    </w:p>
-    <w:p>
-      <w:pPr>
-        <w:pStyle w:val="ListParagraph"/>
-        <w:numPr>
-          <w:ilvl w:val="0"/>
-          <w:numId w:val="1"/>
-        </w:numPr>
-      </w:pPr>
-      <w:r>
-        <w:t>Add timer to examples (use steady_clock).</w:t>
-      </w:r>
+        <w:t>Minimize use of Boost and other 3</w:t>
+      </w:r>
+      <w:r>
+        <w:rPr>
+          <w:vertAlign w:val="superscript"/>
+        </w:rPr>
+        <w:t>rd</w:t>
+      </w:r>
+      <w:r>
+        <w:t xml:space="preserve"> party libraries where possible.</w:t>
+      </w:r>
+      <w:bookmarkStart w:id="0" w:name="_GoBack"/>
+      <w:bookmarkEnd w:id="0"/>
     </w:p>
     <w:p>
       <w:pPr>
@@ -762,6 +636,9 @@
       </w:r>
       <w:r>
         <w:t>leanup failures in destructors?</w:t>
+      </w:r>
+      <w:r>
+        <w:t xml:space="preserve"> These should at the very least be logged somewhere.</w:t>
       </w:r>
     </w:p>
     <w:p>
@@ -865,7 +742,6 @@
         </w:numPr>
       </w:pPr>
       <w:r>
-        <w:lastRenderedPageBreak/>
         <w:t>Investigate the debugger engine API (</w:t>
       </w:r>
       <w:hyperlink r:id="rId7" w:history="1">
@@ -1016,6 +892,7 @@
         </w:numPr>
       </w:pPr>
       <w:r>
+        <w:lastRenderedPageBreak/>
         <w:t>Arbitrary region support.</w:t>
       </w:r>
     </w:p>
@@ -1294,7 +1171,6 @@
         </w:numPr>
       </w:pPr>
       <w:r>
-        <w:lastRenderedPageBreak/>
         <w:t>Helper functions such as FindExport, FindImport, HasDataDir, GetArchitecture,</w:t>
       </w:r>
       <w:r>
@@ -1428,6 +1304,7 @@
         </w:numPr>
       </w:pPr>
       <w:r>
+        <w:lastRenderedPageBreak/>
         <w:t>Use a file view with a small memory cache rather than consuming large amounts of RAM.</w:t>
       </w:r>
     </w:p>

</xml_diff>

<commit_message>
* Improvements to return type of variadic Call (no longer using a 'pair' hack). * Remove files missed from previous commit.
</commit_message>
<xml_diff>
--- a/misc/todo.docx
+++ b/misc/todo.docx
@@ -567,6 +567,20 @@
         </w:numPr>
       </w:pPr>
       <w:r>
+        <w:t>Remove explicit constructors, destructors, etc where appropriate.</w:t>
+      </w:r>
+      <w:bookmarkStart w:id="0" w:name="_GoBack"/>
+      <w:bookmarkEnd w:id="0"/>
+    </w:p>
+    <w:p>
+      <w:pPr>
+        <w:pStyle w:val="ListParagraph"/>
+        <w:numPr>
+          <w:ilvl w:val="0"/>
+          <w:numId w:val="1"/>
+        </w:numPr>
+      </w:pPr>
+      <w:r>
         <w:t>Minimize use of Boost and other 3</w:t>
       </w:r>
       <w:r>
@@ -578,8 +592,6 @@
       <w:r>
         <w:t xml:space="preserve"> party libraries where possible.</w:t>
       </w:r>
-      <w:bookmarkStart w:id="0" w:name="_GoBack"/>
-      <w:bookmarkEnd w:id="0"/>
     </w:p>
     <w:p>
       <w:pPr>
@@ -865,6 +877,7 @@
         </w:numPr>
       </w:pPr>
       <w:r>
+        <w:lastRenderedPageBreak/>
         <w:t>‘</w:t>
       </w:r>
       <w:r>
@@ -892,7 +905,6 @@
         </w:numPr>
       </w:pPr>
       <w:r>
-        <w:lastRenderedPageBreak/>
         <w:t>Arbitrary region support.</w:t>
       </w:r>
     </w:p>
@@ -1280,6 +1292,7 @@
         </w:numPr>
       </w:pPr>
       <w:r>
+        <w:lastRenderedPageBreak/>
         <w:t>Rewrite to be more reliable and robust.</w:t>
       </w:r>
     </w:p>
@@ -1304,7 +1317,6 @@
         </w:numPr>
       </w:pPr>
       <w:r>
-        <w:lastRenderedPageBreak/>
         <w:t>Use a file view with a small memory cache rather than consuming large amounts of RAM.</w:t>
       </w:r>
     </w:p>

</xml_diff>

<commit_message>
* Start to remove Boost dependency where possible. Still more to go.
</commit_message>
<xml_diff>
--- a/misc/todo.docx
+++ b/misc/todo.docx
@@ -590,8 +590,6 @@
       <w:r>
         <w:t>they are no different to those which would be implicitly generated</w:t>
       </w:r>
-      <w:bookmarkStart w:id="0" w:name="_GoBack"/>
-      <w:bookmarkEnd w:id="0"/>
       <w:r>
         <w:t>.</w:t>
       </w:r>
@@ -618,6 +616,34 @@
       </w:r>
     </w:p>
     <w:p>
+      <w:pPr>
+        <w:pStyle w:val="ListParagraph"/>
+        <w:numPr>
+          <w:ilvl w:val="0"/>
+          <w:numId w:val="1"/>
+        </w:numPr>
+      </w:pPr>
+      <w:r>
+        <w:t>Support UNC paths and other more complex path types</w:t>
+      </w:r>
+      <w:r>
+        <w:t xml:space="preserve"> (</w:t>
+      </w:r>
+      <w:hyperlink r:id="rId7" w:history="1">
+        <w:r>
+          <w:rPr>
+            <w:rStyle w:val="Hyperlink"/>
+          </w:rPr>
+          <w:t>http://msdn.microsoft.com/en-us/library/windows/desktop/aa365247.aspx</w:t>
+        </w:r>
+      </w:hyperlink>
+      <w:r>
+        <w:t>).</w:t>
+      </w:r>
+      <w:bookmarkStart w:id="0" w:name="_GoBack"/>
+      <w:bookmarkEnd w:id="0"/>
+    </w:p>
+    <w:p>
       <w:r>
         <w:rPr>
           <w:b/>
@@ -720,7 +746,7 @@
       <w:r>
         <w:t>Investigate the debugger engine API (</w:t>
       </w:r>
-      <w:hyperlink r:id="rId7" w:history="1">
+      <w:hyperlink r:id="rId8" w:history="1">
         <w:r>
           <w:rPr>
             <w:rStyle w:val="Hyperlink"/>
@@ -945,6 +971,7 @@
         </w:numPr>
       </w:pPr>
       <w:r>
+        <w:lastRenderedPageBreak/>
         <w:t xml:space="preserve">E.g. </w:t>
       </w:r>
       <w:r>
@@ -960,7 +987,6 @@
         </w:numPr>
       </w:pPr>
       <w:r>
-        <w:lastRenderedPageBreak/>
         <w:t>Cache base pointers etc rather than retrieving it manually in every getter/setter. Slightly less ‘robust’, but due to the typically ‘read-only’ nature of the data this is the expected behaviour in all known cases anyway.</w:t>
       </w:r>
     </w:p>
@@ -1376,6 +1402,7 @@
         </w:numPr>
       </w:pPr>
       <w:r>
+        <w:lastRenderedPageBreak/>
         <w:t>Configurable scan buffer size.</w:t>
       </w:r>
     </w:p>
@@ -1400,7 +1427,6 @@
         </w:numPr>
       </w:pPr>
       <w:r>
-        <w:lastRenderedPageBreak/>
         <w:t>Unknown value scan.</w:t>
       </w:r>
     </w:p>

</xml_diff>

<commit_message>
* Keep removing Boost dependency. * GCC compile fixes. * Enable variadic templates under ICC. * Removed copy constructor in ProtectGuard.
</commit_message>
<xml_diff>
--- a/misc/todo.docx
+++ b/misc/todo.docx
@@ -640,8 +640,32 @@
       <w:r>
         <w:t>).</w:t>
       </w:r>
+    </w:p>
+    <w:p>
+      <w:pPr>
+        <w:pStyle w:val="ListParagraph"/>
+        <w:numPr>
+          <w:ilvl w:val="0"/>
+          <w:numId w:val="1"/>
+        </w:numPr>
+      </w:pPr>
+      <w:r>
+        <w:t xml:space="preserve">Move </w:t>
+      </w:r>
+      <w:r>
+        <w:t xml:space="preserve">implementation of </w:t>
+      </w:r>
+      <w:r>
+        <w:t xml:space="preserve">(most) header only non-template classes to </w:t>
+      </w:r>
+      <w:r>
+        <w:t xml:space="preserve">cpp </w:t>
+      </w:r>
       <w:bookmarkStart w:id="0" w:name="_GoBack"/>
       <w:bookmarkEnd w:id="0"/>
+      <w:r>
+        <w:t>files.</w:t>
+      </w:r>
     </w:p>
     <w:p>
       <w:r>
@@ -959,6 +983,7 @@
         </w:numPr>
       </w:pPr>
       <w:r>
+        <w:lastRenderedPageBreak/>
         <w:t>Extra sanity checking in all components.</w:t>
       </w:r>
     </w:p>
@@ -971,7 +996,6 @@
         </w:numPr>
       </w:pPr>
       <w:r>
-        <w:lastRenderedPageBreak/>
         <w:t xml:space="preserve">E.g. </w:t>
       </w:r>
       <w:r>
@@ -1390,6 +1414,7 @@
         </w:numPr>
       </w:pPr>
       <w:r>
+        <w:lastRenderedPageBreak/>
         <w:t>Support injected scanning.</w:t>
       </w:r>
     </w:p>
@@ -1402,7 +1427,6 @@
         </w:numPr>
       </w:pPr>
       <w:r>
-        <w:lastRenderedPageBreak/>
         <w:t>Configurable scan buffer size.</w:t>
       </w:r>
     </w:p>

</xml_diff>

<commit_message>
* Enable -ftrapv under Clang/GCC. * Notes to self.
</commit_message>
<xml_diff>
--- a/misc/todo.docx
+++ b/misc/todo.docx
@@ -505,6 +505,14 @@
       <w:r>
         <w:t>.</w:t>
       </w:r>
+      <w:r>
+        <w:t xml:space="preserve"> </w:t>
+      </w:r>
+      <w:bookmarkStart w:id="0" w:name="_GoBack"/>
+      <w:bookmarkEnd w:id="0"/>
+      <w:r>
+        <w:t xml:space="preserve">(IAT fixer, injector, etc.) </w:t>
+      </w:r>
     </w:p>
     <w:p>
       <w:pPr>
@@ -725,8 +733,6 @@
       <w:r>
         <w:t xml:space="preserve"> solution would be even better if possible as testing needs are quite basic</w:t>
       </w:r>
-      <w:bookmarkStart w:id="0" w:name="_GoBack"/>
-      <w:bookmarkEnd w:id="0"/>
       <w:r>
         <w:t>)</w:t>
       </w:r>
@@ -808,6 +814,42 @@
         </w:numPr>
       </w:pPr>
       <w:r>
+        <w:t>WriteProcessMemory calls VirtualProtectEx under the hood. Research whether Write can be simplified (and perhaps Read too?).</w:t>
+      </w:r>
+    </w:p>
+    <w:p>
+      <w:pPr>
+        <w:pStyle w:val="ListParagraph"/>
+        <w:numPr>
+          <w:ilvl w:val="0"/>
+          <w:numId w:val="1"/>
+        </w:numPr>
+      </w:pPr>
+      <w:r>
+        <w:t>Use type erasure where appropriate to hide implementation details of e.g. iterators etc.</w:t>
+      </w:r>
+    </w:p>
+    <w:p>
+      <w:pPr>
+        <w:pStyle w:val="ListParagraph"/>
+        <w:numPr>
+          <w:ilvl w:val="0"/>
+          <w:numId w:val="1"/>
+        </w:numPr>
+      </w:pPr>
+      <w:r>
+        <w:t>Document how region boundaries are handled in Read/Write.</w:t>
+      </w:r>
+    </w:p>
+    <w:p>
+      <w:pPr>
+        <w:pStyle w:val="ListParagraph"/>
+        <w:numPr>
+          <w:ilvl w:val="0"/>
+          <w:numId w:val="1"/>
+        </w:numPr>
+      </w:pPr>
+      <w:r>
         <w:t>Perform correct overflow checking.</w:t>
       </w:r>
     </w:p>
@@ -991,6 +1033,7 @@
         <w:rPr>
           <w:b/>
         </w:rPr>
+        <w:lastRenderedPageBreak/>
         <w:t>ManualMap</w:t>
       </w:r>
     </w:p>
@@ -1035,7 +1078,6 @@
         <w:rPr>
           <w:b/>
         </w:rPr>
-        <w:lastRenderedPageBreak/>
         <w:t>FindPattern</w:t>
       </w:r>
     </w:p>
@@ -1406,6 +1448,7 @@
         </w:numPr>
       </w:pPr>
       <w:r>
+        <w:lastRenderedPageBreak/>
         <w:t>Decode calls/jumps to function names if possible.</w:t>
       </w:r>
     </w:p>
@@ -1462,7 +1505,6 @@
         <w:rPr>
           <w:b/>
         </w:rPr>
-        <w:lastRenderedPageBreak/>
         <w:t>Scanner</w:t>
       </w:r>
     </w:p>

</xml_diff>

<commit_message>
* Improve safety of casts in Call. * Misc small changes. * Notes to self.
</commit_message>
<xml_diff>
--- a/misc/todo.docx
+++ b/misc/todo.docx
@@ -89,7 +89,31 @@
         </w:numPr>
       </w:pPr>
       <w:r>
-        <w:t>Change to doxygen</w:t>
+        <w:t>Improved and expanded documentation. Add notes,</w:t>
+      </w:r>
+      <w:r>
+        <w:t xml:space="preserve"> </w:t>
+      </w:r>
+      <w:r>
+        <w:t>cautions, symbols, cross-refs, etc.</w:t>
+      </w:r>
+    </w:p>
+    <w:p>
+      <w:pPr>
+        <w:pStyle w:val="ListParagraph"/>
+        <w:numPr>
+          <w:ilvl w:val="1"/>
+          <w:numId w:val="1"/>
+        </w:numPr>
+      </w:pPr>
+      <w:r>
+        <w:t>T</w:t>
+      </w:r>
+      <w:r>
+        <w:t xml:space="preserve">hreading </w:t>
+      </w:r>
+      <w:r>
+        <w:t>guarantees</w:t>
       </w:r>
       <w:r>
         <w:t>.</w:t>
@@ -104,13 +128,283 @@
         </w:numPr>
       </w:pPr>
       <w:r>
-        <w:t>Improved and expanded documentation. Add notes,</w:t>
+        <w:t>E</w:t>
+      </w:r>
+      <w:r>
+        <w:t>xception guarantee</w:t>
+      </w:r>
+      <w:r>
+        <w:t>s</w:t>
+      </w:r>
+      <w:r>
+        <w:t>.</w:t>
       </w:r>
       <w:r>
         <w:t xml:space="preserve"> </w:t>
       </w:r>
-      <w:r>
-        <w:t>cautions, symbols, cross-refs, etc.</w:t>
+    </w:p>
+    <w:p>
+      <w:pPr>
+        <w:pStyle w:val="ListParagraph"/>
+        <w:numPr>
+          <w:ilvl w:val="1"/>
+          <w:numId w:val="1"/>
+        </w:numPr>
+      </w:pPr>
+      <w:r>
+        <w:t>Document preconditions,</w:t>
+      </w:r>
+      <w:r>
+        <w:t xml:space="preserve"> postconditions</w:t>
+      </w:r>
+      <w:r>
+        <w:t>, and invariants</w:t>
+      </w:r>
+      <w:r>
+        <w:t>.</w:t>
+      </w:r>
+    </w:p>
+    <w:p>
+      <w:pPr>
+        <w:pStyle w:val="ListParagraph"/>
+        <w:numPr>
+          <w:ilvl w:val="1"/>
+          <w:numId w:val="1"/>
+        </w:numPr>
+      </w:pPr>
+      <w:r>
+        <w:t xml:space="preserve">Better </w:t>
+      </w:r>
+      <w:r>
+        <w:t>annotations (</w:t>
+      </w:r>
+      <w:r>
+        <w:t xml:space="preserve">warnings, notes, etc). </w:t>
+      </w:r>
+    </w:p>
+    <w:p>
+      <w:pPr>
+        <w:pStyle w:val="ListParagraph"/>
+        <w:numPr>
+          <w:ilvl w:val="1"/>
+          <w:numId w:val="1"/>
+        </w:numPr>
+      </w:pPr>
+      <w:r>
+        <w:t>Note where handles are inheritable.</w:t>
+      </w:r>
+    </w:p>
+    <w:p>
+      <w:pPr>
+        <w:pStyle w:val="ListParagraph"/>
+        <w:numPr>
+          <w:ilvl w:val="1"/>
+          <w:numId w:val="1"/>
+        </w:numPr>
+      </w:pPr>
+      <w:r>
+        <w:t>Not</w:t>
+      </w:r>
+      <w:r>
+        <w:t>e</w:t>
+      </w:r>
+      <w:r>
+        <w:t xml:space="preserve"> what access control handles are granted.</w:t>
+      </w:r>
+    </w:p>
+    <w:p>
+      <w:pPr>
+        <w:pStyle w:val="ListParagraph"/>
+        <w:numPr>
+          <w:ilvl w:val="1"/>
+          <w:numId w:val="1"/>
+        </w:numPr>
+      </w:pPr>
+      <w:r>
+        <w:t>Improved commenting of components.</w:t>
+      </w:r>
+    </w:p>
+    <w:p>
+      <w:pPr>
+        <w:pStyle w:val="ListParagraph"/>
+        <w:numPr>
+          <w:ilvl w:val="1"/>
+          <w:numId w:val="1"/>
+        </w:numPr>
+      </w:pPr>
+      <w:r>
+        <w:t>Update doc gen tools and improve doc gen process.</w:t>
+      </w:r>
+    </w:p>
+    <w:p>
+      <w:pPr>
+        <w:pStyle w:val="ListParagraph"/>
+        <w:numPr>
+          <w:ilvl w:val="1"/>
+          <w:numId w:val="1"/>
+        </w:numPr>
+      </w:pPr>
+      <w:r>
+        <w:t xml:space="preserve">Which cleanup operations can </w:t>
+      </w:r>
+      <w:r>
+        <w:t>silently</w:t>
+      </w:r>
+      <w:r>
+        <w:t xml:space="preserve"> ‘fail’.</w:t>
+      </w:r>
+    </w:p>
+    <w:p>
+      <w:pPr>
+        <w:pStyle w:val="ListParagraph"/>
+        <w:numPr>
+          <w:ilvl w:val="0"/>
+          <w:numId w:val="1"/>
+        </w:numPr>
+      </w:pPr>
+      <w:r>
+        <w:t>Build.</w:t>
+      </w:r>
+    </w:p>
+    <w:p>
+      <w:pPr>
+        <w:pStyle w:val="ListParagraph"/>
+        <w:numPr>
+          <w:ilvl w:val="1"/>
+          <w:numId w:val="1"/>
+        </w:numPr>
+      </w:pPr>
+      <w:r>
+        <w:t>Change to CMake.</w:t>
+      </w:r>
+    </w:p>
+    <w:p>
+      <w:pPr>
+        <w:pStyle w:val="ListParagraph"/>
+        <w:numPr>
+          <w:ilvl w:val="1"/>
+          <w:numId w:val="1"/>
+        </w:numPr>
+      </w:pPr>
+      <w:r>
+        <w:t>Improve compiler support.</w:t>
+      </w:r>
+    </w:p>
+    <w:p>
+      <w:pPr>
+        <w:pStyle w:val="ListParagraph"/>
+        <w:numPr>
+          <w:ilvl w:val="0"/>
+          <w:numId w:val="1"/>
+        </w:numPr>
+      </w:pPr>
+      <w:r>
+        <w:t>Tests</w:t>
+      </w:r>
+      <w:r>
+        <w:t xml:space="preserve">. </w:t>
+      </w:r>
+    </w:p>
+    <w:p>
+      <w:pPr>
+        <w:pStyle w:val="ListParagraph"/>
+        <w:numPr>
+          <w:ilvl w:val="1"/>
+          <w:numId w:val="1"/>
+        </w:numPr>
+      </w:pPr>
+      <w:r>
+        <w:t>Change to Google Test.</w:t>
+      </w:r>
+    </w:p>
+    <w:p>
+      <w:pPr>
+        <w:pStyle w:val="ListParagraph"/>
+        <w:numPr>
+          <w:ilvl w:val="1"/>
+          <w:numId w:val="1"/>
+        </w:numPr>
+      </w:pPr>
+      <w:r>
+        <w:t>Write a specially crafted process to use as a sample ‘target’ for unit tests and examples.</w:t>
+      </w:r>
+      <w:r>
+        <w:t xml:space="preserve"> This way known values can be checked for cases where they are typically unknown, even for our own process.</w:t>
+      </w:r>
+    </w:p>
+    <w:p>
+      <w:pPr>
+        <w:pStyle w:val="ListParagraph"/>
+        <w:numPr>
+          <w:ilvl w:val="1"/>
+          <w:numId w:val="1"/>
+        </w:numPr>
+      </w:pPr>
+      <w:r>
+        <w:t>Clean up tests.</w:t>
+      </w:r>
+    </w:p>
+    <w:p>
+      <w:pPr>
+        <w:pStyle w:val="ListParagraph"/>
+        <w:numPr>
+          <w:ilvl w:val="1"/>
+          <w:numId w:val="1"/>
+        </w:numPr>
+      </w:pPr>
+      <w:r>
+        <w:t xml:space="preserve">Extra sanity checks to ensure not only that functions return without exception, but also that the returned data is valid. (e.g. GetName in ImpThunk.) </w:t>
+      </w:r>
+    </w:p>
+    <w:p>
+      <w:pPr>
+        <w:pStyle w:val="ListParagraph"/>
+        <w:numPr>
+          <w:ilvl w:val="1"/>
+          <w:numId w:val="1"/>
+        </w:numPr>
+      </w:pPr>
+      <w:r>
+        <w:t>More tests for cases that should throw (BOOST_CHECK_THROW).</w:t>
+      </w:r>
+    </w:p>
+    <w:p>
+      <w:pPr>
+        <w:pStyle w:val="ListParagraph"/>
+        <w:numPr>
+          <w:ilvl w:val="1"/>
+          <w:numId w:val="1"/>
+        </w:numPr>
+      </w:pPr>
+      <w:r>
+        <w:t>Improved test coverage of all APIs (including operator overloads, copy/move constructors, etc).</w:t>
+      </w:r>
+    </w:p>
+    <w:p>
+      <w:pPr>
+        <w:pStyle w:val="ListParagraph"/>
+        <w:numPr>
+          <w:ilvl w:val="1"/>
+          <w:numId w:val="1"/>
+        </w:numPr>
+      </w:pPr>
+      <w:r>
+        <w:t>Split up test cases further.</w:t>
+      </w:r>
+    </w:p>
+    <w:p>
+      <w:pPr>
+        <w:pStyle w:val="ListParagraph"/>
+        <w:numPr>
+          <w:ilvl w:val="1"/>
+          <w:numId w:val="1"/>
+        </w:numPr>
+      </w:pPr>
+      <w:r>
+        <w:t>Rewrite tests to be less ‘hackish’ and ‘ugly’.</w:t>
+      </w:r>
+      <w:r>
+        <w:t xml:space="preserve"> </w:t>
       </w:r>
     </w:p>
     <w:p>
@@ -125,10 +419,19 @@
         <w:t>T</w:t>
       </w:r>
       <w:r>
-        <w:t xml:space="preserve">hreading </w:t>
-      </w:r>
-      <w:r>
-        <w:t>guarantees</w:t>
+        <w:t>ests for examples.</w:t>
+      </w:r>
+    </w:p>
+    <w:p>
+      <w:pPr>
+        <w:pStyle w:val="ListParagraph"/>
+        <w:numPr>
+          <w:ilvl w:val="0"/>
+          <w:numId w:val="1"/>
+        </w:numPr>
+      </w:pPr>
+      <w:r>
+        <w:t>Examples</w:t>
       </w:r>
       <w:r>
         <w:t>.</w:t>
@@ -143,375 +446,52 @@
         </w:numPr>
       </w:pPr>
       <w:r>
-        <w:t>E</w:t>
-      </w:r>
-      <w:r>
-        <w:t>xception guarantee</w:t>
-      </w:r>
-      <w:r>
-        <w:t>s</w:t>
+        <w:t>Clean up existing example code.</w:t>
+      </w:r>
+    </w:p>
+    <w:p>
+      <w:pPr>
+        <w:pStyle w:val="ListParagraph"/>
+        <w:numPr>
+          <w:ilvl w:val="1"/>
+          <w:numId w:val="1"/>
+        </w:numPr>
+      </w:pPr>
+      <w:r>
+        <w:t>Demonstrate exception handling.</w:t>
+      </w:r>
+    </w:p>
+    <w:p>
+      <w:pPr>
+        <w:pStyle w:val="ListParagraph"/>
+        <w:numPr>
+          <w:ilvl w:val="1"/>
+          <w:numId w:val="1"/>
+        </w:numPr>
+      </w:pPr>
+      <w:r>
+        <w:t>Demonstrate multi-threading.</w:t>
+      </w:r>
+    </w:p>
+    <w:p>
+      <w:pPr>
+        <w:pStyle w:val="ListParagraph"/>
+        <w:numPr>
+          <w:ilvl w:val="1"/>
+          <w:numId w:val="1"/>
+        </w:numPr>
+      </w:pPr>
+      <w:r>
+        <w:t>Basic memory hacking app</w:t>
+      </w:r>
+      <w:r>
+        <w:t>s for each component</w:t>
       </w:r>
       <w:r>
         <w:t>.</w:t>
       </w:r>
       <w:r>
-        <w:t xml:space="preserve"> </w:t>
-      </w:r>
-    </w:p>
-    <w:p>
-      <w:pPr>
-        <w:pStyle w:val="ListParagraph"/>
-        <w:numPr>
-          <w:ilvl w:val="1"/>
-          <w:numId w:val="1"/>
-        </w:numPr>
-      </w:pPr>
-      <w:r>
-        <w:t>Document preconditions,</w:t>
-      </w:r>
-      <w:r>
-        <w:t xml:space="preserve"> postconditions</w:t>
-      </w:r>
-      <w:r>
-        <w:t>, and invariants</w:t>
-      </w:r>
-      <w:r>
-        <w:t>.</w:t>
-      </w:r>
-    </w:p>
-    <w:p>
-      <w:pPr>
-        <w:pStyle w:val="ListParagraph"/>
-        <w:numPr>
-          <w:ilvl w:val="1"/>
-          <w:numId w:val="1"/>
-        </w:numPr>
-      </w:pPr>
-      <w:r>
-        <w:t xml:space="preserve">Better </w:t>
-      </w:r>
-      <w:r>
-        <w:t>annotations (</w:t>
-      </w:r>
-      <w:r>
-        <w:t xml:space="preserve">warnings, notes, etc). </w:t>
-      </w:r>
-    </w:p>
-    <w:p>
-      <w:pPr>
-        <w:pStyle w:val="ListParagraph"/>
-        <w:numPr>
-          <w:ilvl w:val="1"/>
-          <w:numId w:val="1"/>
-        </w:numPr>
-      </w:pPr>
-      <w:r>
-        <w:t>Note where handles are inheritable.</w:t>
-      </w:r>
-    </w:p>
-    <w:p>
-      <w:pPr>
-        <w:pStyle w:val="ListParagraph"/>
-        <w:numPr>
-          <w:ilvl w:val="1"/>
-          <w:numId w:val="1"/>
-        </w:numPr>
-      </w:pPr>
-      <w:r>
-        <w:t>Not</w:t>
-      </w:r>
-      <w:r>
-        <w:t>e</w:t>
-      </w:r>
-      <w:r>
-        <w:t xml:space="preserve"> what access control handles are granted.</w:t>
-      </w:r>
-    </w:p>
-    <w:p>
-      <w:pPr>
-        <w:pStyle w:val="ListParagraph"/>
-        <w:numPr>
-          <w:ilvl w:val="1"/>
-          <w:numId w:val="1"/>
-        </w:numPr>
-      </w:pPr>
-      <w:r>
-        <w:t>Improved commenting of components.</w:t>
-      </w:r>
-    </w:p>
-    <w:p>
-      <w:pPr>
-        <w:pStyle w:val="ListParagraph"/>
-        <w:numPr>
-          <w:ilvl w:val="1"/>
-          <w:numId w:val="1"/>
-        </w:numPr>
-      </w:pPr>
-      <w:r>
-        <w:t>Update doc gen tools and improve doc gen process.</w:t>
-      </w:r>
-    </w:p>
-    <w:p>
-      <w:pPr>
-        <w:pStyle w:val="ListParagraph"/>
-        <w:numPr>
-          <w:ilvl w:val="1"/>
-          <w:numId w:val="1"/>
-        </w:numPr>
-      </w:pPr>
-      <w:r>
-        <w:t xml:space="preserve">Which cleanup operations can </w:t>
-      </w:r>
-      <w:r>
-        <w:t>silently</w:t>
-      </w:r>
-      <w:r>
-        <w:t xml:space="preserve"> ‘fail’.</w:t>
-      </w:r>
-    </w:p>
-    <w:p>
-      <w:pPr>
-        <w:pStyle w:val="ListParagraph"/>
-        <w:numPr>
-          <w:ilvl w:val="0"/>
-          <w:numId w:val="1"/>
-        </w:numPr>
-      </w:pPr>
-      <w:r>
-        <w:t>Build.</w:t>
-      </w:r>
-    </w:p>
-    <w:p>
-      <w:pPr>
-        <w:pStyle w:val="ListParagraph"/>
-        <w:numPr>
-          <w:ilvl w:val="1"/>
-          <w:numId w:val="1"/>
-        </w:numPr>
-      </w:pPr>
-      <w:r>
-        <w:t>Change to CMake.</w:t>
-      </w:r>
-    </w:p>
-    <w:p>
-      <w:pPr>
-        <w:pStyle w:val="ListParagraph"/>
-        <w:numPr>
-          <w:ilvl w:val="1"/>
-          <w:numId w:val="1"/>
-        </w:numPr>
-      </w:pPr>
-      <w:r>
-        <w:t>Improve compiler support.</w:t>
-      </w:r>
-    </w:p>
-    <w:p>
-      <w:pPr>
-        <w:pStyle w:val="ListParagraph"/>
-        <w:numPr>
-          <w:ilvl w:val="0"/>
-          <w:numId w:val="1"/>
-        </w:numPr>
-      </w:pPr>
-      <w:r>
-        <w:t>Tests</w:t>
-      </w:r>
-      <w:r>
-        <w:t xml:space="preserve">. </w:t>
-      </w:r>
-    </w:p>
-    <w:p>
-      <w:pPr>
-        <w:pStyle w:val="ListParagraph"/>
-        <w:numPr>
-          <w:ilvl w:val="1"/>
-          <w:numId w:val="1"/>
-        </w:numPr>
-      </w:pPr>
-      <w:r>
-        <w:t>Change to Google Test.</w:t>
-      </w:r>
-    </w:p>
-    <w:p>
-      <w:pPr>
-        <w:pStyle w:val="ListParagraph"/>
-        <w:numPr>
-          <w:ilvl w:val="1"/>
-          <w:numId w:val="1"/>
-        </w:numPr>
-      </w:pPr>
-      <w:r>
-        <w:t>Write a specially crafted process to use as a sample ‘target’ for unit tests and examples.</w:t>
-      </w:r>
-      <w:r>
-        <w:t xml:space="preserve"> This way known values can be checked for cases where they are typically unknown, even for our own process.</w:t>
-      </w:r>
-    </w:p>
-    <w:p>
-      <w:pPr>
-        <w:pStyle w:val="ListParagraph"/>
-        <w:numPr>
-          <w:ilvl w:val="1"/>
-          <w:numId w:val="1"/>
-        </w:numPr>
-      </w:pPr>
-      <w:r>
-        <w:t>Clean up tests.</w:t>
-      </w:r>
-    </w:p>
-    <w:p>
-      <w:pPr>
-        <w:pStyle w:val="ListParagraph"/>
-        <w:numPr>
-          <w:ilvl w:val="1"/>
-          <w:numId w:val="1"/>
-        </w:numPr>
-      </w:pPr>
-      <w:r>
-        <w:t xml:space="preserve">Extra sanity checks to ensure not only that functions return without exception, but also that the returned data is valid. (e.g. GetName in ImpThunk.) </w:t>
-      </w:r>
-    </w:p>
-    <w:p>
-      <w:pPr>
-        <w:pStyle w:val="ListParagraph"/>
-        <w:numPr>
-          <w:ilvl w:val="1"/>
-          <w:numId w:val="1"/>
-        </w:numPr>
-      </w:pPr>
-      <w:r>
-        <w:t>More tests for cases that should throw (BOOST_CHECK_THROW).</w:t>
-      </w:r>
-    </w:p>
-    <w:p>
-      <w:pPr>
-        <w:pStyle w:val="ListParagraph"/>
-        <w:numPr>
-          <w:ilvl w:val="1"/>
-          <w:numId w:val="1"/>
-        </w:numPr>
-      </w:pPr>
-      <w:r>
-        <w:t>Improved test coverage of all APIs (including operator overloads, copy/move constructors, etc).</w:t>
-      </w:r>
-    </w:p>
-    <w:p>
-      <w:pPr>
-        <w:pStyle w:val="ListParagraph"/>
-        <w:numPr>
-          <w:ilvl w:val="1"/>
-          <w:numId w:val="1"/>
-        </w:numPr>
-      </w:pPr>
-      <w:r>
-        <w:t>Split up test cases further.</w:t>
-      </w:r>
-    </w:p>
-    <w:p>
-      <w:pPr>
-        <w:pStyle w:val="ListParagraph"/>
-        <w:numPr>
-          <w:ilvl w:val="1"/>
-          <w:numId w:val="1"/>
-        </w:numPr>
-      </w:pPr>
-      <w:r>
-        <w:t>Rewrite tests to be less ‘hackish’ and ‘ugly’.</w:t>
-      </w:r>
-      <w:r>
-        <w:t xml:space="preserve"> </w:t>
-      </w:r>
-    </w:p>
-    <w:p>
-      <w:pPr>
-        <w:pStyle w:val="ListParagraph"/>
-        <w:numPr>
-          <w:ilvl w:val="1"/>
-          <w:numId w:val="1"/>
-        </w:numPr>
-      </w:pPr>
-      <w:r>
-        <w:t>T</w:t>
-      </w:r>
-      <w:r>
-        <w:t>ests for examples.</w:t>
-      </w:r>
-    </w:p>
-    <w:p>
-      <w:pPr>
-        <w:pStyle w:val="ListParagraph"/>
-        <w:numPr>
-          <w:ilvl w:val="0"/>
-          <w:numId w:val="1"/>
-        </w:numPr>
-      </w:pPr>
-      <w:r>
-        <w:t>Examples</w:t>
-      </w:r>
-      <w:r>
-        <w:t>.</w:t>
-      </w:r>
-    </w:p>
-    <w:p>
-      <w:pPr>
-        <w:pStyle w:val="ListParagraph"/>
-        <w:numPr>
-          <w:ilvl w:val="1"/>
-          <w:numId w:val="1"/>
-        </w:numPr>
-      </w:pPr>
-      <w:r>
-        <w:t>Clean up existing example code.</w:t>
-      </w:r>
-    </w:p>
-    <w:p>
-      <w:pPr>
-        <w:pStyle w:val="ListParagraph"/>
-        <w:numPr>
-          <w:ilvl w:val="1"/>
-          <w:numId w:val="1"/>
-        </w:numPr>
-      </w:pPr>
-      <w:r>
-        <w:t>Demonstrate exception handling.</w:t>
-      </w:r>
-    </w:p>
-    <w:p>
-      <w:pPr>
-        <w:pStyle w:val="ListParagraph"/>
-        <w:numPr>
-          <w:ilvl w:val="1"/>
-          <w:numId w:val="1"/>
-        </w:numPr>
-      </w:pPr>
-      <w:r>
-        <w:t>Demonstrate multi-threading.</w:t>
-      </w:r>
-    </w:p>
-    <w:p>
-      <w:pPr>
-        <w:pStyle w:val="ListParagraph"/>
-        <w:numPr>
-          <w:ilvl w:val="1"/>
-          <w:numId w:val="1"/>
-        </w:numPr>
-      </w:pPr>
-      <w:r>
-        <w:t>Basic memory hacking app</w:t>
-      </w:r>
-      <w:r>
-        <w:t>s for each component</w:t>
-      </w:r>
-      <w:r>
-        <w:t>.</w:t>
-      </w:r>
-      <w:r>
-        <w:t xml:space="preserve"> </w:t>
-      </w:r>
-      <w:bookmarkStart w:id="0" w:name="_GoBack"/>
-      <w:bookmarkEnd w:id="0"/>
-      <w:r>
-        <w:t xml:space="preserve">(IAT fixer, injector, etc.) </w:t>
+        <w:t xml:space="preserve"> (IAT fixer, injector, etc.) </w:t>
       </w:r>
     </w:p>
     <w:p>
@@ -550,19 +530,19 @@
         </w:numPr>
       </w:pPr>
       <w:r>
+        <w:t>PeLib</w:t>
+      </w:r>
+    </w:p>
+    <w:p>
+      <w:pPr>
+        <w:pStyle w:val="ListParagraph"/>
+        <w:numPr>
+          <w:ilvl w:val="1"/>
+          <w:numId w:val="1"/>
+        </w:numPr>
+      </w:pPr>
+      <w:r>
         <w:lastRenderedPageBreak/>
-        <w:t>PeLib</w:t>
-      </w:r>
-    </w:p>
-    <w:p>
-      <w:pPr>
-        <w:pStyle w:val="ListParagraph"/>
-        <w:numPr>
-          <w:ilvl w:val="1"/>
-          <w:numId w:val="1"/>
-        </w:numPr>
-      </w:pPr>
-      <w:r>
         <w:t>ManualMap</w:t>
       </w:r>
     </w:p>
@@ -696,48 +676,6 @@
       </w:pPr>
       <w:r>
         <w:t>Remove AsmJit dependency if possible.</w:t>
-      </w:r>
-    </w:p>
-    <w:p>
-      <w:pPr>
-        <w:pStyle w:val="ListParagraph"/>
-        <w:numPr>
-          <w:ilvl w:val="1"/>
-          <w:numId w:val="1"/>
-        </w:numPr>
-      </w:pPr>
-      <w:r>
-        <w:t>Remove Boost dependency from main library.</w:t>
-      </w:r>
-    </w:p>
-    <w:p>
-      <w:pPr>
-        <w:pStyle w:val="ListParagraph"/>
-        <w:numPr>
-          <w:ilvl w:val="1"/>
-          <w:numId w:val="1"/>
-        </w:numPr>
-      </w:pPr>
-      <w:r>
-        <w:t>Replace Boost.Test with Google Test</w:t>
-      </w:r>
-      <w:r>
-        <w:t xml:space="preserve"> (or </w:t>
-      </w:r>
-      <w:r>
-        <w:t xml:space="preserve">a </w:t>
-      </w:r>
-      <w:r>
-        <w:t>‘homebrew’</w:t>
-      </w:r>
-      <w:r>
-        <w:t xml:space="preserve"> solution would be even better if possible as testing needs are quite basic</w:t>
-      </w:r>
-      <w:r>
-        <w:t>)</w:t>
-      </w:r>
-      <w:r>
-        <w:t>.</w:t>
       </w:r>
     </w:p>
     <w:p>
@@ -814,6 +752,20 @@
         </w:numPr>
       </w:pPr>
       <w:r>
+        <w:t>Add calling convention detection to Call.</w:t>
+      </w:r>
+      <w:bookmarkStart w:id="0" w:name="_GoBack"/>
+      <w:bookmarkEnd w:id="0"/>
+    </w:p>
+    <w:p>
+      <w:pPr>
+        <w:pStyle w:val="ListParagraph"/>
+        <w:numPr>
+          <w:ilvl w:val="0"/>
+          <w:numId w:val="1"/>
+        </w:numPr>
+      </w:pPr>
+      <w:r>
         <w:t>WriteProcessMemory calls VirtualProtectEx under the hood. Research whether Write can be simplified (and perhaps Read too?).</w:t>
       </w:r>
     </w:p>
@@ -839,6 +791,42 @@
       </w:pPr>
       <w:r>
         <w:t>Document how region boundaries are handled in Read/Write.</w:t>
+      </w:r>
+    </w:p>
+    <w:p>
+      <w:pPr>
+        <w:pStyle w:val="ListParagraph"/>
+        <w:numPr>
+          <w:ilvl w:val="0"/>
+          <w:numId w:val="1"/>
+        </w:numPr>
+      </w:pPr>
+      <w:r>
+        <w:t>Clean up hacky error reporting (caused by makeshift Boost.Exception replacement).</w:t>
+      </w:r>
+    </w:p>
+    <w:p>
+      <w:pPr>
+        <w:pStyle w:val="ListParagraph"/>
+        <w:numPr>
+          <w:ilvl w:val="0"/>
+          <w:numId w:val="1"/>
+        </w:numPr>
+      </w:pPr>
+      <w:r>
+        <w:t>Investigate cases where unions are being used and whether they violate strict aliasing rules (does using a store of one type and then a load of another type technically violate the standard?).</w:t>
+      </w:r>
+    </w:p>
+    <w:p>
+      <w:pPr>
+        <w:pStyle w:val="ListParagraph"/>
+        <w:numPr>
+          <w:ilvl w:val="0"/>
+          <w:numId w:val="1"/>
+        </w:numPr>
+      </w:pPr>
+      <w:r>
+        <w:t>Investigate cases where reinterpret_cast is being used and whether it violates strict aliasing rules (or other type conversion rules).</w:t>
       </w:r>
     </w:p>
     <w:p>
@@ -1013,6 +1001,7 @@
         </w:numPr>
       </w:pPr>
       <w:r>
+        <w:lastRenderedPageBreak/>
         <w:t>Remote code ‘emulator’.</w:t>
       </w:r>
     </w:p>
@@ -1033,7 +1022,6 @@
         <w:rPr>
           <w:b/>
         </w:rPr>
-        <w:lastRenderedPageBreak/>
         <w:t>ManualMap</w:t>
       </w:r>
     </w:p>
@@ -1428,6 +1416,7 @@
         </w:numPr>
       </w:pPr>
       <w:r>
+        <w:lastRenderedPageBreak/>
         <w:t>Test against pathological cases such as Corkami tests.</w:t>
       </w:r>
     </w:p>
@@ -1448,7 +1437,6 @@
         </w:numPr>
       </w:pPr>
       <w:r>
-        <w:lastRenderedPageBreak/>
         <w:t>Decode calls/jumps to function names if possible.</w:t>
       </w:r>
     </w:p>

</xml_diff>

<commit_message>
* Notes about the Rule of Zero.
</commit_message>
<xml_diff>
--- a/misc/todo.docx
+++ b/misc/todo.docx
@@ -292,9 +292,409 @@
       <w:r>
         <w:t>makefiles</w:t>
       </w:r>
+      <w:r>
+        <w:t>.</w:t>
+      </w:r>
+    </w:p>
+    <w:p>
+      <w:pPr>
+        <w:pStyle w:val="ListParagraph"/>
+        <w:numPr>
+          <w:ilvl w:val="1"/>
+          <w:numId w:val="1"/>
+        </w:numPr>
+      </w:pPr>
+      <w:r>
+        <w:t>Improve compiler support.</w:t>
+      </w:r>
+    </w:p>
+    <w:p>
+      <w:pPr>
+        <w:pStyle w:val="ListParagraph"/>
+        <w:numPr>
+          <w:ilvl w:val="0"/>
+          <w:numId w:val="1"/>
+        </w:numPr>
+      </w:pPr>
+      <w:r>
+        <w:t>Tests</w:t>
+      </w:r>
+      <w:r>
+        <w:t xml:space="preserve">. </w:t>
+      </w:r>
+    </w:p>
+    <w:p>
+      <w:pPr>
+        <w:pStyle w:val="ListParagraph"/>
+        <w:numPr>
+          <w:ilvl w:val="1"/>
+          <w:numId w:val="1"/>
+        </w:numPr>
+      </w:pPr>
+      <w:r>
+        <w:t>Change to Google Test.</w:t>
+      </w:r>
+    </w:p>
+    <w:p>
+      <w:pPr>
+        <w:pStyle w:val="ListParagraph"/>
+        <w:numPr>
+          <w:ilvl w:val="1"/>
+          <w:numId w:val="1"/>
+        </w:numPr>
+      </w:pPr>
+      <w:r>
+        <w:t>Write a specially crafted process to use as a sample ‘target’ for unit tests and examples.</w:t>
+      </w:r>
+      <w:r>
+        <w:t xml:space="preserve"> This way known values can be checked for cases where they are typically unknown, even for our own process.</w:t>
+      </w:r>
+    </w:p>
+    <w:p>
+      <w:pPr>
+        <w:pStyle w:val="ListParagraph"/>
+        <w:numPr>
+          <w:ilvl w:val="1"/>
+          <w:numId w:val="1"/>
+        </w:numPr>
+      </w:pPr>
+      <w:r>
+        <w:t>Clean up tests.</w:t>
+      </w:r>
+    </w:p>
+    <w:p>
+      <w:pPr>
+        <w:pStyle w:val="ListParagraph"/>
+        <w:numPr>
+          <w:ilvl w:val="1"/>
+          <w:numId w:val="1"/>
+        </w:numPr>
+      </w:pPr>
+      <w:r>
+        <w:t xml:space="preserve">Extra sanity checks to ensure not only that functions return without exception, but also that the returned data is valid. (e.g. GetName in ImpThunk.) </w:t>
+      </w:r>
+    </w:p>
+    <w:p>
+      <w:pPr>
+        <w:pStyle w:val="ListParagraph"/>
+        <w:numPr>
+          <w:ilvl w:val="1"/>
+          <w:numId w:val="1"/>
+        </w:numPr>
+      </w:pPr>
+      <w:r>
+        <w:t>More tests for cases that should throw (BOOST_CHECK_THROW).</w:t>
+      </w:r>
+    </w:p>
+    <w:p>
+      <w:pPr>
+        <w:pStyle w:val="ListParagraph"/>
+        <w:numPr>
+          <w:ilvl w:val="1"/>
+          <w:numId w:val="1"/>
+        </w:numPr>
+      </w:pPr>
+      <w:r>
+        <w:t>Improved test coverage of all APIs (including operator overloads, copy/move constructors, etc).</w:t>
+      </w:r>
+    </w:p>
+    <w:p>
+      <w:pPr>
+        <w:pStyle w:val="ListParagraph"/>
+        <w:numPr>
+          <w:ilvl w:val="1"/>
+          <w:numId w:val="1"/>
+        </w:numPr>
+      </w:pPr>
+      <w:r>
+        <w:t>Split up test cases further.</w:t>
+      </w:r>
+    </w:p>
+    <w:p>
+      <w:pPr>
+        <w:pStyle w:val="ListParagraph"/>
+        <w:numPr>
+          <w:ilvl w:val="1"/>
+          <w:numId w:val="1"/>
+        </w:numPr>
+      </w:pPr>
+      <w:r>
+        <w:t>Rewrite tests to be less ‘hackish’ and ‘ugly’.</w:t>
+      </w:r>
+      <w:r>
+        <w:t xml:space="preserve"> </w:t>
+      </w:r>
+    </w:p>
+    <w:p>
+      <w:pPr>
+        <w:pStyle w:val="ListParagraph"/>
+        <w:numPr>
+          <w:ilvl w:val="1"/>
+          <w:numId w:val="1"/>
+        </w:numPr>
+      </w:pPr>
+      <w:r>
+        <w:t>T</w:t>
+      </w:r>
+      <w:r>
+        <w:t>ests for examples.</w:t>
+      </w:r>
+    </w:p>
+    <w:p>
+      <w:pPr>
+        <w:pStyle w:val="ListParagraph"/>
+        <w:numPr>
+          <w:ilvl w:val="0"/>
+          <w:numId w:val="1"/>
+        </w:numPr>
+      </w:pPr>
+      <w:r>
+        <w:t>Examples</w:t>
+      </w:r>
+      <w:r>
+        <w:t>.</w:t>
+      </w:r>
+    </w:p>
+    <w:p>
+      <w:pPr>
+        <w:pStyle w:val="ListParagraph"/>
+        <w:numPr>
+          <w:ilvl w:val="1"/>
+          <w:numId w:val="1"/>
+        </w:numPr>
+      </w:pPr>
+      <w:r>
+        <w:t>Clean up existing example code.</w:t>
+      </w:r>
+    </w:p>
+    <w:p>
+      <w:pPr>
+        <w:pStyle w:val="ListParagraph"/>
+        <w:numPr>
+          <w:ilvl w:val="1"/>
+          <w:numId w:val="1"/>
+        </w:numPr>
+      </w:pPr>
+      <w:r>
+        <w:t>Demonstrate exception handling.</w:t>
+      </w:r>
+    </w:p>
+    <w:p>
+      <w:pPr>
+        <w:pStyle w:val="ListParagraph"/>
+        <w:numPr>
+          <w:ilvl w:val="1"/>
+          <w:numId w:val="1"/>
+        </w:numPr>
+      </w:pPr>
+      <w:r>
+        <w:t>Demonstrate multi-threading.</w:t>
+      </w:r>
+    </w:p>
+    <w:p>
+      <w:pPr>
+        <w:pStyle w:val="ListParagraph"/>
+        <w:numPr>
+          <w:ilvl w:val="1"/>
+          <w:numId w:val="1"/>
+        </w:numPr>
+      </w:pPr>
+      <w:r>
+        <w:t>Basic memory hacking app</w:t>
+      </w:r>
+      <w:r>
+        <w:t>s for each component</w:t>
+      </w:r>
+      <w:r>
+        <w:t>.</w:t>
+      </w:r>
+      <w:r>
+        <w:t xml:space="preserve"> (IAT fixer, injector, etc.) </w:t>
+      </w:r>
+    </w:p>
+    <w:p>
+      <w:pPr>
+        <w:pStyle w:val="ListParagraph"/>
+        <w:numPr>
+          <w:ilvl w:val="0"/>
+          <w:numId w:val="1"/>
+        </w:numPr>
+      </w:pPr>
+      <w:r>
+        <w:t>Re</w:t>
+      </w:r>
+      <w:r>
+        <w:t>-add all components from v1.0.0.</w:t>
+      </w:r>
+    </w:p>
+    <w:p>
+      <w:pPr>
+        <w:pStyle w:val="ListParagraph"/>
+        <w:numPr>
+          <w:ilvl w:val="1"/>
+          <w:numId w:val="1"/>
+        </w:numPr>
+      </w:pPr>
+      <w:r>
+        <w:t>FindPattern</w:t>
+      </w:r>
+    </w:p>
+    <w:p>
+      <w:pPr>
+        <w:pStyle w:val="ListParagraph"/>
+        <w:numPr>
+          <w:ilvl w:val="1"/>
+          <w:numId w:val="1"/>
+        </w:numPr>
+      </w:pPr>
+      <w:r>
+        <w:lastRenderedPageBreak/>
+        <w:t>PeLib</w:t>
+      </w:r>
+    </w:p>
+    <w:p>
+      <w:pPr>
+        <w:pStyle w:val="ListParagraph"/>
+        <w:numPr>
+          <w:ilvl w:val="1"/>
+          <w:numId w:val="1"/>
+        </w:numPr>
+      </w:pPr>
+      <w:r>
+        <w:t>ManualMap</w:t>
+      </w:r>
+    </w:p>
+    <w:p>
+      <w:pPr>
+        <w:pStyle w:val="ListParagraph"/>
+        <w:numPr>
+          <w:ilvl w:val="1"/>
+          <w:numId w:val="1"/>
+        </w:numPr>
+      </w:pPr>
+      <w:r>
+        <w:t>Scanner</w:t>
+      </w:r>
+    </w:p>
+    <w:p>
+      <w:pPr>
+        <w:pStyle w:val="ListParagraph"/>
+        <w:numPr>
+          <w:ilvl w:val="1"/>
+          <w:numId w:val="1"/>
+        </w:numPr>
+      </w:pPr>
+      <w:r>
+        <w:t>Patcher</w:t>
+      </w:r>
+    </w:p>
+    <w:p>
+      <w:pPr>
+        <w:pStyle w:val="ListParagraph"/>
+        <w:numPr>
+          <w:ilvl w:val="1"/>
+          <w:numId w:val="1"/>
+        </w:numPr>
+      </w:pPr>
+      <w:r>
+        <w:t>Disassembler</w:t>
+      </w:r>
+      <w:r>
+        <w:t xml:space="preserve"> (?)</w:t>
+      </w:r>
+    </w:p>
+    <w:p>
+      <w:pPr>
+        <w:pStyle w:val="ListParagraph"/>
+        <w:numPr>
+          <w:ilvl w:val="0"/>
+          <w:numId w:val="1"/>
+        </w:numPr>
+      </w:pPr>
+      <w:r>
+        <w:t xml:space="preserve">Review current code for compliance to relevant coding standards/guidelines (Google, Boost, </w:t>
+      </w:r>
+      <w:r>
+        <w:t xml:space="preserve">LLVM, </w:t>
+      </w:r>
+      <w:r>
+        <w:t xml:space="preserve">etc). </w:t>
+      </w:r>
+    </w:p>
+    <w:p>
+      <w:pPr>
+        <w:pStyle w:val="ListParagraph"/>
+        <w:numPr>
+          <w:ilvl w:val="1"/>
+          <w:numId w:val="1"/>
+        </w:numPr>
+      </w:pPr>
+      <w:r>
+        <w:t>Ensure to only conform to standards that apply. Some rules do not apply outside a particular organization (due to history, compatibility, platform, etc) or scope (particularly low level, extreme high performance, etc).</w:t>
+      </w:r>
+    </w:p>
+    <w:p>
+      <w:pPr>
+        <w:pStyle w:val="ListParagraph"/>
+        <w:numPr>
+          <w:ilvl w:val="0"/>
+          <w:numId w:val="1"/>
+        </w:numPr>
+      </w:pPr>
+      <w:r>
+        <w:t>Optimize all components, both in terms of interface and implementation.</w:t>
+      </w:r>
+    </w:p>
+    <w:p>
+      <w:pPr>
+        <w:pStyle w:val="ListParagraph"/>
+        <w:numPr>
+          <w:ilvl w:val="0"/>
+          <w:numId w:val="1"/>
+        </w:numPr>
+      </w:pPr>
+      <w:r>
+        <w:t xml:space="preserve">Remove constructors, destructors, etc where </w:t>
+      </w:r>
+      <w:r>
+        <w:t>they are no different to those which would be implicitly generated</w:t>
+      </w:r>
+      <w:r>
+        <w:t>.</w:t>
+      </w:r>
+    </w:p>
+    <w:p>
+      <w:pPr>
+        <w:pStyle w:val="ListParagraph"/>
+        <w:numPr>
+          <w:ilvl w:val="1"/>
+          <w:numId w:val="1"/>
+        </w:numPr>
+      </w:pPr>
+      <w:r>
+        <w:t xml:space="preserve">Rule of Zero: </w:t>
+      </w:r>
       <w:bookmarkStart w:id="0" w:name="_GoBack"/>
       <w:bookmarkEnd w:id="0"/>
       <w:r>
+        <w:t>Classes that have custom destructors, copy/move constructors or copy/move assignment operators should deal exclusively with ownership. Other classes should not have custom destructors, copy/move constructors or copy/move assignment operators.</w:t>
+      </w:r>
+    </w:p>
+    <w:p>
+      <w:pPr>
+        <w:pStyle w:val="ListParagraph"/>
+        <w:numPr>
+          <w:ilvl w:val="1"/>
+          <w:numId w:val="1"/>
+        </w:numPr>
+      </w:pPr>
+      <w:r>
+        <w:t>Copy constructors are implicitly deleted when there is a user specified move constructor</w:t>
+      </w:r>
+      <w:r>
+        <w:t xml:space="preserve"> or assignment operator</w:t>
+      </w:r>
+      <w:r>
         <w:t>.</w:t>
       </w:r>
     </w:p>
@@ -307,362 +707,10 @@
         </w:numPr>
       </w:pPr>
       <w:r>
-        <w:t>Improve compiler support.</w:t>
-      </w:r>
-    </w:p>
-    <w:p>
-      <w:pPr>
-        <w:pStyle w:val="ListParagraph"/>
-        <w:numPr>
-          <w:ilvl w:val="0"/>
-          <w:numId w:val="1"/>
-        </w:numPr>
-      </w:pPr>
-      <w:r>
-        <w:t>Tests</w:t>
-      </w:r>
-      <w:r>
-        <w:t xml:space="preserve">. </w:t>
-      </w:r>
-    </w:p>
-    <w:p>
-      <w:pPr>
-        <w:pStyle w:val="ListParagraph"/>
-        <w:numPr>
-          <w:ilvl w:val="1"/>
-          <w:numId w:val="1"/>
-        </w:numPr>
-      </w:pPr>
-      <w:r>
-        <w:t>Change to Google Test.</w:t>
-      </w:r>
-    </w:p>
-    <w:p>
-      <w:pPr>
-        <w:pStyle w:val="ListParagraph"/>
-        <w:numPr>
-          <w:ilvl w:val="1"/>
-          <w:numId w:val="1"/>
-        </w:numPr>
-      </w:pPr>
-      <w:r>
-        <w:t>Write a specially crafted process to use as a sample ‘target’ for unit tests and examples.</w:t>
-      </w:r>
-      <w:r>
-        <w:t xml:space="preserve"> This way known values can be checked for cases where they are typically unknown, even for our own process.</w:t>
-      </w:r>
-    </w:p>
-    <w:p>
-      <w:pPr>
-        <w:pStyle w:val="ListParagraph"/>
-        <w:numPr>
-          <w:ilvl w:val="1"/>
-          <w:numId w:val="1"/>
-        </w:numPr>
-      </w:pPr>
-      <w:r>
-        <w:t>Clean up tests.</w:t>
-      </w:r>
-    </w:p>
-    <w:p>
-      <w:pPr>
-        <w:pStyle w:val="ListParagraph"/>
-        <w:numPr>
-          <w:ilvl w:val="1"/>
-          <w:numId w:val="1"/>
-        </w:numPr>
-      </w:pPr>
-      <w:r>
-        <w:t xml:space="preserve">Extra sanity checks to ensure not only that functions return without exception, but also that the returned data is valid. (e.g. GetName in ImpThunk.) </w:t>
-      </w:r>
-    </w:p>
-    <w:p>
-      <w:pPr>
-        <w:pStyle w:val="ListParagraph"/>
-        <w:numPr>
-          <w:ilvl w:val="1"/>
-          <w:numId w:val="1"/>
-        </w:numPr>
-      </w:pPr>
-      <w:r>
-        <w:t>More tests for cases that should throw (BOOST_CHECK_THROW).</w:t>
-      </w:r>
-    </w:p>
-    <w:p>
-      <w:pPr>
-        <w:pStyle w:val="ListParagraph"/>
-        <w:numPr>
-          <w:ilvl w:val="1"/>
-          <w:numId w:val="1"/>
-        </w:numPr>
-      </w:pPr>
-      <w:r>
-        <w:t>Improved test coverage of all APIs (including operator overloads, copy/move constructors, etc).</w:t>
-      </w:r>
-    </w:p>
-    <w:p>
-      <w:pPr>
-        <w:pStyle w:val="ListParagraph"/>
-        <w:numPr>
-          <w:ilvl w:val="1"/>
-          <w:numId w:val="1"/>
-        </w:numPr>
-      </w:pPr>
-      <w:r>
-        <w:t>Split up test cases further.</w:t>
-      </w:r>
-    </w:p>
-    <w:p>
-      <w:pPr>
-        <w:pStyle w:val="ListParagraph"/>
-        <w:numPr>
-          <w:ilvl w:val="1"/>
-          <w:numId w:val="1"/>
-        </w:numPr>
-      </w:pPr>
-      <w:r>
-        <w:t>Rewrite tests to be less ‘hackish’ and ‘ugly’.</w:t>
-      </w:r>
-      <w:r>
-        <w:t xml:space="preserve"> </w:t>
-      </w:r>
-    </w:p>
-    <w:p>
-      <w:pPr>
-        <w:pStyle w:val="ListParagraph"/>
-        <w:numPr>
-          <w:ilvl w:val="1"/>
-          <w:numId w:val="1"/>
-        </w:numPr>
-      </w:pPr>
-      <w:r>
-        <w:t>T</w:t>
-      </w:r>
-      <w:r>
-        <w:t>ests for examples.</w:t>
-      </w:r>
-    </w:p>
-    <w:p>
-      <w:pPr>
-        <w:pStyle w:val="ListParagraph"/>
-        <w:numPr>
-          <w:ilvl w:val="0"/>
-          <w:numId w:val="1"/>
-        </w:numPr>
-      </w:pPr>
-      <w:r>
-        <w:t>Examples</w:t>
-      </w:r>
-      <w:r>
-        <w:t>.</w:t>
-      </w:r>
-    </w:p>
-    <w:p>
-      <w:pPr>
-        <w:pStyle w:val="ListParagraph"/>
-        <w:numPr>
-          <w:ilvl w:val="1"/>
-          <w:numId w:val="1"/>
-        </w:numPr>
-      </w:pPr>
-      <w:r>
-        <w:t>Clean up existing example code.</w:t>
-      </w:r>
-    </w:p>
-    <w:p>
-      <w:pPr>
-        <w:pStyle w:val="ListParagraph"/>
-        <w:numPr>
-          <w:ilvl w:val="1"/>
-          <w:numId w:val="1"/>
-        </w:numPr>
-      </w:pPr>
-      <w:r>
-        <w:t>Demonstrate exception handling.</w:t>
-      </w:r>
-    </w:p>
-    <w:p>
-      <w:pPr>
-        <w:pStyle w:val="ListParagraph"/>
-        <w:numPr>
-          <w:ilvl w:val="1"/>
-          <w:numId w:val="1"/>
-        </w:numPr>
-      </w:pPr>
-      <w:r>
-        <w:t>Demonstrate multi-threading.</w:t>
-      </w:r>
-    </w:p>
-    <w:p>
-      <w:pPr>
-        <w:pStyle w:val="ListParagraph"/>
-        <w:numPr>
-          <w:ilvl w:val="1"/>
-          <w:numId w:val="1"/>
-        </w:numPr>
-      </w:pPr>
-      <w:r>
-        <w:t>Basic memory hacking app</w:t>
-      </w:r>
-      <w:r>
-        <w:t>s for each component</w:t>
-      </w:r>
-      <w:r>
-        <w:t>.</w:t>
-      </w:r>
-      <w:r>
-        <w:t xml:space="preserve"> (IAT fixer, injector, etc.) </w:t>
-      </w:r>
-    </w:p>
-    <w:p>
-      <w:pPr>
-        <w:pStyle w:val="ListParagraph"/>
-        <w:numPr>
-          <w:ilvl w:val="0"/>
-          <w:numId w:val="1"/>
-        </w:numPr>
-      </w:pPr>
-      <w:r>
-        <w:t>Re</w:t>
-      </w:r>
-      <w:r>
-        <w:t>-add all components from v1.0.0.</w:t>
-      </w:r>
-    </w:p>
-    <w:p>
-      <w:pPr>
-        <w:pStyle w:val="ListParagraph"/>
-        <w:numPr>
-          <w:ilvl w:val="1"/>
-          <w:numId w:val="1"/>
-        </w:numPr>
-      </w:pPr>
-      <w:r>
-        <w:t>FindPattern</w:t>
-      </w:r>
-    </w:p>
-    <w:p>
-      <w:pPr>
-        <w:pStyle w:val="ListParagraph"/>
-        <w:numPr>
-          <w:ilvl w:val="1"/>
-          <w:numId w:val="1"/>
-        </w:numPr>
-      </w:pPr>
-      <w:r>
-        <w:lastRenderedPageBreak/>
-        <w:t>PeLib</w:t>
-      </w:r>
-    </w:p>
-    <w:p>
-      <w:pPr>
-        <w:pStyle w:val="ListParagraph"/>
-        <w:numPr>
-          <w:ilvl w:val="1"/>
-          <w:numId w:val="1"/>
-        </w:numPr>
-      </w:pPr>
-      <w:r>
-        <w:t>ManualMap</w:t>
-      </w:r>
-    </w:p>
-    <w:p>
-      <w:pPr>
-        <w:pStyle w:val="ListParagraph"/>
-        <w:numPr>
-          <w:ilvl w:val="1"/>
-          <w:numId w:val="1"/>
-        </w:numPr>
-      </w:pPr>
-      <w:r>
-        <w:t>Scanner</w:t>
-      </w:r>
-    </w:p>
-    <w:p>
-      <w:pPr>
-        <w:pStyle w:val="ListParagraph"/>
-        <w:numPr>
-          <w:ilvl w:val="1"/>
-          <w:numId w:val="1"/>
-        </w:numPr>
-      </w:pPr>
-      <w:r>
-        <w:t>Patcher</w:t>
-      </w:r>
-    </w:p>
-    <w:p>
-      <w:pPr>
-        <w:pStyle w:val="ListParagraph"/>
-        <w:numPr>
-          <w:ilvl w:val="1"/>
-          <w:numId w:val="1"/>
-        </w:numPr>
-      </w:pPr>
-      <w:r>
-        <w:t>Disassembler</w:t>
-      </w:r>
-      <w:r>
-        <w:t xml:space="preserve"> (?)</w:t>
-      </w:r>
-    </w:p>
-    <w:p>
-      <w:pPr>
-        <w:pStyle w:val="ListParagraph"/>
-        <w:numPr>
-          <w:ilvl w:val="0"/>
-          <w:numId w:val="1"/>
-        </w:numPr>
-      </w:pPr>
-      <w:r>
-        <w:t xml:space="preserve">Review current code for compliance to relevant coding standards/guidelines (Google, Boost, </w:t>
-      </w:r>
-      <w:r>
-        <w:t xml:space="preserve">LLVM, </w:t>
-      </w:r>
-      <w:r>
-        <w:t xml:space="preserve">etc). </w:t>
-      </w:r>
-    </w:p>
-    <w:p>
-      <w:pPr>
-        <w:pStyle w:val="ListParagraph"/>
-        <w:numPr>
-          <w:ilvl w:val="1"/>
-          <w:numId w:val="1"/>
-        </w:numPr>
-      </w:pPr>
-      <w:r>
-        <w:t>Ensure to only conform to standards that apply. Some rules do not apply outside a particular organization (due to history, compatibility, platform, etc) or scope (particularly low level, extreme high performance, etc).</w:t>
-      </w:r>
-    </w:p>
-    <w:p>
-      <w:pPr>
-        <w:pStyle w:val="ListParagraph"/>
-        <w:numPr>
-          <w:ilvl w:val="0"/>
-          <w:numId w:val="1"/>
-        </w:numPr>
-      </w:pPr>
-      <w:r>
-        <w:t>Optimize all components, both in terms of interface and implementation.</w:t>
-      </w:r>
-    </w:p>
-    <w:p>
-      <w:pPr>
-        <w:pStyle w:val="ListParagraph"/>
-        <w:numPr>
-          <w:ilvl w:val="0"/>
-          <w:numId w:val="1"/>
-        </w:numPr>
-      </w:pPr>
-      <w:r>
-        <w:t xml:space="preserve">Remove constructors, destructors, etc where </w:t>
-      </w:r>
-      <w:r>
-        <w:t>they are no different to those which would be implicitly generated</w:t>
-      </w:r>
-      <w:r>
-        <w:t>.</w:t>
+        <w:t>Move constructors and copy constructors are implicitly generated in most cases (assuming an implicitly generated destructor).</w:t>
+      </w:r>
+      <w:r>
+        <w:t xml:space="preserve"> Check the rules to verify individual cases.</w:t>
       </w:r>
     </w:p>
     <w:p>
@@ -912,6 +960,7 @@
         <w:rPr>
           <w:b/>
         </w:rPr>
+        <w:lastRenderedPageBreak/>
         <w:t>New Modules</w:t>
       </w:r>
     </w:p>
@@ -990,7 +1039,6 @@
         </w:numPr>
       </w:pPr>
       <w:r>
-        <w:lastRenderedPageBreak/>
         <w:t>Debugging</w:t>
       </w:r>
       <w:r>
@@ -1347,6 +1395,7 @@
         </w:numPr>
       </w:pPr>
       <w:r>
+        <w:lastRenderedPageBreak/>
         <w:t>Load config directory.</w:t>
       </w:r>
     </w:p>
@@ -1419,7 +1468,6 @@
         </w:numPr>
       </w:pPr>
       <w:r>
-        <w:lastRenderedPageBreak/>
         <w:t>Improve export forwarding code to detect and handle forward-by-</w:t>
       </w:r>
       <w:r>

</xml_diff>

<commit_message>
* Start implementing makefile-based build system. Don't use yet, just a playground at the moment. * Note to self.
</commit_message>
<xml_diff>
--- a/misc/todo.docx
+++ b/misc/todo.docx
@@ -926,19 +926,7 @@
         </w:numPr>
       </w:pPr>
       <w:r>
-        <w:t>Perform correct overflow checking.</w:t>
-      </w:r>
-    </w:p>
-    <w:p>
-      <w:pPr>
-        <w:pStyle w:val="ListParagraph"/>
-        <w:numPr>
-          <w:ilvl w:val="1"/>
-          <w:numId w:val="1"/>
-        </w:numPr>
-      </w:pPr>
-      <w:r>
-        <w:t>Use SafeInt library?</w:t>
+        <w:t>Enable MSVC /RTCc flag and fix all truncation errors?</w:t>
       </w:r>
       <w:bookmarkStart w:id="0" w:name="_GoBack"/>
       <w:bookmarkEnd w:id="0"/>
@@ -947,11 +935,36 @@
       <w:pPr>
         <w:pStyle w:val="ListParagraph"/>
         <w:numPr>
-          <w:ilvl w:val="1"/>
-          <w:numId w:val="1"/>
-        </w:numPr>
-      </w:pPr>
-      <w:r>
+          <w:ilvl w:val="0"/>
+          <w:numId w:val="1"/>
+        </w:numPr>
+      </w:pPr>
+      <w:r>
+        <w:t>Perform correct overflow checking.</w:t>
+      </w:r>
+    </w:p>
+    <w:p>
+      <w:pPr>
+        <w:pStyle w:val="ListParagraph"/>
+        <w:numPr>
+          <w:ilvl w:val="1"/>
+          <w:numId w:val="1"/>
+        </w:numPr>
+      </w:pPr>
+      <w:r>
+        <w:t>Use SafeInt library?</w:t>
+      </w:r>
+    </w:p>
+    <w:p>
+      <w:pPr>
+        <w:pStyle w:val="ListParagraph"/>
+        <w:numPr>
+          <w:ilvl w:val="1"/>
+          <w:numId w:val="1"/>
+        </w:numPr>
+      </w:pPr>
+      <w:r>
+        <w:lastRenderedPageBreak/>
         <w:t>Signed: if (A &gt; INT_MAX – B) { goto overflow; }</w:t>
       </w:r>
     </w:p>
@@ -964,7 +977,6 @@
         </w:numPr>
       </w:pPr>
       <w:r>
-        <w:lastRenderedPageBreak/>
         <w:t>Unsigned: if (A + B &lt; A) { goto overflow; }</w:t>
       </w:r>
     </w:p>
@@ -1371,6 +1383,7 @@
         </w:numPr>
       </w:pPr>
       <w:r>
+        <w:lastRenderedPageBreak/>
         <w:t>Relocation directory.</w:t>
       </w:r>
     </w:p>
@@ -1383,7 +1396,6 @@
         </w:numPr>
       </w:pPr>
       <w:r>
-        <w:lastRenderedPageBreak/>
         <w:t>Security directory.</w:t>
       </w:r>
     </w:p>
@@ -1835,6 +1847,7 @@
         </w:numPr>
       </w:pPr>
       <w:r>
+        <w:lastRenderedPageBreak/>
         <w:t>Group search support.</w:t>
       </w:r>
     </w:p>

</xml_diff>

<commit_message>
* Fix build scripts to also redirect stderr to file. * Fix spaces vs tabs. * Todo notes. * Add build libs back to memory deps.
</commit_message>
<xml_diff>
--- a/misc/todo.docx
+++ b/misc/todo.docx
@@ -89,18 +89,6 @@
         </w:numPr>
       </w:pPr>
       <w:r>
-        <w:t>Use Doxygen.</w:t>
-      </w:r>
-    </w:p>
-    <w:p>
-      <w:pPr>
-        <w:pStyle w:val="ListParagraph"/>
-        <w:numPr>
-          <w:ilvl w:val="1"/>
-          <w:numId w:val="1"/>
-        </w:numPr>
-      </w:pPr>
-      <w:r>
         <w:t>Improved and expanded documentation. Add notes,</w:t>
       </w:r>
       <w:r>
@@ -275,22 +263,127 @@
         </w:numPr>
       </w:pPr>
       <w:r>
-        <w:t>Build.</w:t>
-      </w:r>
-    </w:p>
-    <w:p>
-      <w:pPr>
-        <w:pStyle w:val="ListParagraph"/>
-        <w:numPr>
-          <w:ilvl w:val="1"/>
-          <w:numId w:val="1"/>
-        </w:numPr>
-      </w:pPr>
-      <w:r>
-        <w:t xml:space="preserve">Change to </w:t>
-      </w:r>
-      <w:r>
-        <w:t>makefiles</w:t>
+        <w:t>Tests</w:t>
+      </w:r>
+      <w:r>
+        <w:t xml:space="preserve">. </w:t>
+      </w:r>
+    </w:p>
+    <w:p>
+      <w:pPr>
+        <w:pStyle w:val="ListParagraph"/>
+        <w:numPr>
+          <w:ilvl w:val="1"/>
+          <w:numId w:val="1"/>
+        </w:numPr>
+      </w:pPr>
+      <w:r>
+        <w:t>Write a specially crafted process to use as a sample ‘target’ for unit tests and examples.</w:t>
+      </w:r>
+      <w:r>
+        <w:t xml:space="preserve"> This way known values can be checked for cases where they are typically unknown, even for our own process.</w:t>
+      </w:r>
+    </w:p>
+    <w:p>
+      <w:pPr>
+        <w:pStyle w:val="ListParagraph"/>
+        <w:numPr>
+          <w:ilvl w:val="1"/>
+          <w:numId w:val="1"/>
+        </w:numPr>
+      </w:pPr>
+      <w:r>
+        <w:t>Clean up tests.</w:t>
+      </w:r>
+    </w:p>
+    <w:p>
+      <w:pPr>
+        <w:pStyle w:val="ListParagraph"/>
+        <w:numPr>
+          <w:ilvl w:val="1"/>
+          <w:numId w:val="1"/>
+        </w:numPr>
+      </w:pPr>
+      <w:r>
+        <w:t xml:space="preserve">Extra sanity checks to ensure not only that functions return without exception, but also that the returned data is valid. (e.g. GetName in ImpThunk.) </w:t>
+      </w:r>
+    </w:p>
+    <w:p>
+      <w:pPr>
+        <w:pStyle w:val="ListParagraph"/>
+        <w:numPr>
+          <w:ilvl w:val="1"/>
+          <w:numId w:val="1"/>
+        </w:numPr>
+      </w:pPr>
+      <w:r>
+        <w:t>More tests for cases that should throw (BOOST_CHECK_THROW).</w:t>
+      </w:r>
+    </w:p>
+    <w:p>
+      <w:pPr>
+        <w:pStyle w:val="ListParagraph"/>
+        <w:numPr>
+          <w:ilvl w:val="1"/>
+          <w:numId w:val="1"/>
+        </w:numPr>
+      </w:pPr>
+      <w:r>
+        <w:t>Improved test coverage of all APIs (including operator overloads, copy/move constructors, etc).</w:t>
+      </w:r>
+    </w:p>
+    <w:p>
+      <w:pPr>
+        <w:pStyle w:val="ListParagraph"/>
+        <w:numPr>
+          <w:ilvl w:val="1"/>
+          <w:numId w:val="1"/>
+        </w:numPr>
+      </w:pPr>
+      <w:r>
+        <w:t>Split up test cases further.</w:t>
+      </w:r>
+    </w:p>
+    <w:p>
+      <w:pPr>
+        <w:pStyle w:val="ListParagraph"/>
+        <w:numPr>
+          <w:ilvl w:val="1"/>
+          <w:numId w:val="1"/>
+        </w:numPr>
+      </w:pPr>
+      <w:r>
+        <w:t>Rewrite tests to be less ‘hackish’ and ‘ugly’.</w:t>
+      </w:r>
+      <w:r>
+        <w:t xml:space="preserve"> </w:t>
+      </w:r>
+    </w:p>
+    <w:p>
+      <w:pPr>
+        <w:pStyle w:val="ListParagraph"/>
+        <w:numPr>
+          <w:ilvl w:val="1"/>
+          <w:numId w:val="1"/>
+        </w:numPr>
+      </w:pPr>
+      <w:r>
+        <w:t>T</w:t>
+      </w:r>
+      <w:r>
+        <w:t>ests for examples.</w:t>
+      </w:r>
+    </w:p>
+    <w:p>
+      <w:pPr>
+        <w:pStyle w:val="ListParagraph"/>
+        <w:numPr>
+          <w:ilvl w:val="0"/>
+          <w:numId w:val="1"/>
+        </w:numPr>
+      </w:pPr>
+      <w:r>
+        <w:t>Examples</w:t>
       </w:r>
       <w:r>
         <w:t>.</w:t>
@@ -305,359 +398,233 @@
         </w:numPr>
       </w:pPr>
       <w:r>
-        <w:t>Improve compiler support.</w:t>
-      </w:r>
-    </w:p>
-    <w:p>
-      <w:pPr>
-        <w:pStyle w:val="ListParagraph"/>
-        <w:numPr>
-          <w:ilvl w:val="0"/>
-          <w:numId w:val="1"/>
-        </w:numPr>
-      </w:pPr>
-      <w:r>
-        <w:t>Tests</w:t>
-      </w:r>
-      <w:r>
-        <w:t xml:space="preserve">. </w:t>
-      </w:r>
-    </w:p>
-    <w:p>
-      <w:pPr>
-        <w:pStyle w:val="ListParagraph"/>
-        <w:numPr>
-          <w:ilvl w:val="1"/>
-          <w:numId w:val="1"/>
-        </w:numPr>
-      </w:pPr>
-      <w:r>
-        <w:t>Change to Google Test.</w:t>
-      </w:r>
-    </w:p>
-    <w:p>
-      <w:pPr>
-        <w:pStyle w:val="ListParagraph"/>
-        <w:numPr>
-          <w:ilvl w:val="1"/>
-          <w:numId w:val="1"/>
-        </w:numPr>
-      </w:pPr>
-      <w:r>
-        <w:t>Write a specially crafted process to use as a sample ‘target’ for unit tests and examples.</w:t>
-      </w:r>
-      <w:r>
-        <w:t xml:space="preserve"> This way known values can be checked for cases where they are typically unknown, even for our own process.</w:t>
-      </w:r>
-    </w:p>
-    <w:p>
-      <w:pPr>
-        <w:pStyle w:val="ListParagraph"/>
-        <w:numPr>
-          <w:ilvl w:val="1"/>
-          <w:numId w:val="1"/>
-        </w:numPr>
-      </w:pPr>
-      <w:r>
-        <w:t>Clean up tests.</w:t>
-      </w:r>
-    </w:p>
-    <w:p>
-      <w:pPr>
-        <w:pStyle w:val="ListParagraph"/>
-        <w:numPr>
-          <w:ilvl w:val="1"/>
-          <w:numId w:val="1"/>
-        </w:numPr>
-      </w:pPr>
-      <w:r>
-        <w:t xml:space="preserve">Extra sanity checks to ensure not only that functions return without exception, but also that the returned data is valid. (e.g. GetName in ImpThunk.) </w:t>
-      </w:r>
-    </w:p>
-    <w:p>
-      <w:pPr>
-        <w:pStyle w:val="ListParagraph"/>
-        <w:numPr>
-          <w:ilvl w:val="1"/>
-          <w:numId w:val="1"/>
-        </w:numPr>
-      </w:pPr>
-      <w:r>
-        <w:t>More tests for cases that should throw (BOOST_CHECK_THROW).</w:t>
-      </w:r>
-    </w:p>
-    <w:p>
-      <w:pPr>
-        <w:pStyle w:val="ListParagraph"/>
-        <w:numPr>
-          <w:ilvl w:val="1"/>
-          <w:numId w:val="1"/>
-        </w:numPr>
-      </w:pPr>
-      <w:r>
-        <w:t>Improved test coverage of all APIs (including operator overloads, copy/move constructors, etc).</w:t>
-      </w:r>
-    </w:p>
-    <w:p>
-      <w:pPr>
-        <w:pStyle w:val="ListParagraph"/>
-        <w:numPr>
-          <w:ilvl w:val="1"/>
-          <w:numId w:val="1"/>
-        </w:numPr>
-      </w:pPr>
-      <w:r>
-        <w:t>Split up test cases further.</w:t>
-      </w:r>
-    </w:p>
-    <w:p>
-      <w:pPr>
-        <w:pStyle w:val="ListParagraph"/>
-        <w:numPr>
-          <w:ilvl w:val="1"/>
-          <w:numId w:val="1"/>
-        </w:numPr>
-      </w:pPr>
-      <w:r>
-        <w:t>Rewrite tests to be less ‘hackish’ and ‘ugly’.</w:t>
-      </w:r>
-      <w:r>
-        <w:t xml:space="preserve"> </w:t>
-      </w:r>
-    </w:p>
-    <w:p>
-      <w:pPr>
-        <w:pStyle w:val="ListParagraph"/>
-        <w:numPr>
-          <w:ilvl w:val="1"/>
-          <w:numId w:val="1"/>
-        </w:numPr>
-      </w:pPr>
-      <w:r>
-        <w:t>T</w:t>
-      </w:r>
-      <w:r>
-        <w:t>ests for examples.</w:t>
-      </w:r>
-    </w:p>
-    <w:p>
-      <w:pPr>
-        <w:pStyle w:val="ListParagraph"/>
-        <w:numPr>
-          <w:ilvl w:val="0"/>
-          <w:numId w:val="1"/>
-        </w:numPr>
-      </w:pPr>
-      <w:r>
-        <w:t>Examples</w:t>
+        <w:t>Clean up existing example code.</w:t>
+      </w:r>
+    </w:p>
+    <w:p>
+      <w:pPr>
+        <w:pStyle w:val="ListParagraph"/>
+        <w:numPr>
+          <w:ilvl w:val="1"/>
+          <w:numId w:val="1"/>
+        </w:numPr>
+      </w:pPr>
+      <w:r>
+        <w:t>Demonstrate exception handling.</w:t>
+      </w:r>
+    </w:p>
+    <w:p>
+      <w:pPr>
+        <w:pStyle w:val="ListParagraph"/>
+        <w:numPr>
+          <w:ilvl w:val="1"/>
+          <w:numId w:val="1"/>
+        </w:numPr>
+      </w:pPr>
+      <w:r>
+        <w:t>Demonstrate multi-threading.</w:t>
+      </w:r>
+    </w:p>
+    <w:p>
+      <w:pPr>
+        <w:pStyle w:val="ListParagraph"/>
+        <w:numPr>
+          <w:ilvl w:val="1"/>
+          <w:numId w:val="1"/>
+        </w:numPr>
+      </w:pPr>
+      <w:r>
+        <w:t>Basic memory hacking app</w:t>
+      </w:r>
+      <w:r>
+        <w:t>s for each component</w:t>
       </w:r>
       <w:r>
         <w:t>.</w:t>
       </w:r>
-    </w:p>
-    <w:p>
-      <w:pPr>
-        <w:pStyle w:val="ListParagraph"/>
-        <w:numPr>
-          <w:ilvl w:val="1"/>
-          <w:numId w:val="1"/>
-        </w:numPr>
-      </w:pPr>
-      <w:r>
-        <w:t>Clean up existing example code.</w:t>
-      </w:r>
-    </w:p>
-    <w:p>
-      <w:pPr>
-        <w:pStyle w:val="ListParagraph"/>
-        <w:numPr>
-          <w:ilvl w:val="1"/>
-          <w:numId w:val="1"/>
-        </w:numPr>
-      </w:pPr>
-      <w:r>
-        <w:t>Demonstrate exception handling.</w:t>
-      </w:r>
-    </w:p>
-    <w:p>
-      <w:pPr>
-        <w:pStyle w:val="ListParagraph"/>
-        <w:numPr>
-          <w:ilvl w:val="1"/>
-          <w:numId w:val="1"/>
-        </w:numPr>
-      </w:pPr>
-      <w:r>
-        <w:t>Demonstrate multi-threading.</w:t>
-      </w:r>
-    </w:p>
-    <w:p>
-      <w:pPr>
-        <w:pStyle w:val="ListParagraph"/>
-        <w:numPr>
-          <w:ilvl w:val="1"/>
-          <w:numId w:val="1"/>
-        </w:numPr>
-      </w:pPr>
-      <w:r>
-        <w:t>Basic memory hacking app</w:t>
-      </w:r>
-      <w:r>
-        <w:t>s for each component</w:t>
+      <w:r>
+        <w:t xml:space="preserve"> (IAT fixer, injector, etc.) </w:t>
+      </w:r>
+    </w:p>
+    <w:p>
+      <w:pPr>
+        <w:pStyle w:val="ListParagraph"/>
+        <w:numPr>
+          <w:ilvl w:val="0"/>
+          <w:numId w:val="1"/>
+        </w:numPr>
+      </w:pPr>
+      <w:r>
+        <w:t>Re</w:t>
+      </w:r>
+      <w:r>
+        <w:t>-add all components from v1.0.0.</w:t>
+      </w:r>
+    </w:p>
+    <w:p>
+      <w:pPr>
+        <w:pStyle w:val="ListParagraph"/>
+        <w:numPr>
+          <w:ilvl w:val="1"/>
+          <w:numId w:val="1"/>
+        </w:numPr>
+      </w:pPr>
+      <w:r>
+        <w:t>FindPattern</w:t>
+      </w:r>
+    </w:p>
+    <w:p>
+      <w:pPr>
+        <w:pStyle w:val="ListParagraph"/>
+        <w:numPr>
+          <w:ilvl w:val="1"/>
+          <w:numId w:val="1"/>
+        </w:numPr>
+      </w:pPr>
+      <w:r>
+        <w:t>PeLib</w:t>
+      </w:r>
+    </w:p>
+    <w:p>
+      <w:pPr>
+        <w:pStyle w:val="ListParagraph"/>
+        <w:numPr>
+          <w:ilvl w:val="1"/>
+          <w:numId w:val="1"/>
+        </w:numPr>
+      </w:pPr>
+      <w:r>
+        <w:t>ManualMap</w:t>
+      </w:r>
+    </w:p>
+    <w:p>
+      <w:pPr>
+        <w:pStyle w:val="ListParagraph"/>
+        <w:numPr>
+          <w:ilvl w:val="1"/>
+          <w:numId w:val="1"/>
+        </w:numPr>
+      </w:pPr>
+      <w:r>
+        <w:t>Scanner</w:t>
+      </w:r>
+    </w:p>
+    <w:p>
+      <w:pPr>
+        <w:pStyle w:val="ListParagraph"/>
+        <w:numPr>
+          <w:ilvl w:val="1"/>
+          <w:numId w:val="1"/>
+        </w:numPr>
+      </w:pPr>
+      <w:r>
+        <w:t>Patcher</w:t>
+      </w:r>
+    </w:p>
+    <w:p>
+      <w:pPr>
+        <w:pStyle w:val="ListParagraph"/>
+        <w:numPr>
+          <w:ilvl w:val="1"/>
+          <w:numId w:val="1"/>
+        </w:numPr>
+      </w:pPr>
+      <w:r>
+        <w:t>Disassembler</w:t>
+      </w:r>
+      <w:r>
+        <w:t xml:space="preserve"> (?)</w:t>
+      </w:r>
+    </w:p>
+    <w:p>
+      <w:pPr>
+        <w:pStyle w:val="ListParagraph"/>
+        <w:numPr>
+          <w:ilvl w:val="0"/>
+          <w:numId w:val="1"/>
+        </w:numPr>
+      </w:pPr>
+      <w:r>
+        <w:lastRenderedPageBreak/>
+        <w:t xml:space="preserve">Review current code for compliance to relevant coding standards/guidelines (Google, Boost, </w:t>
+      </w:r>
+      <w:r>
+        <w:t xml:space="preserve">LLVM, </w:t>
+      </w:r>
+      <w:r>
+        <w:t xml:space="preserve">etc). </w:t>
+      </w:r>
+    </w:p>
+    <w:p>
+      <w:pPr>
+        <w:pStyle w:val="ListParagraph"/>
+        <w:numPr>
+          <w:ilvl w:val="1"/>
+          <w:numId w:val="1"/>
+        </w:numPr>
+      </w:pPr>
+      <w:r>
+        <w:t>Ensure to only conform to standards that apply. Some rules do not apply outside a particular organization (due to history, compatibility, platform, etc) or scope (particularly low level, extreme high performance, etc).</w:t>
+      </w:r>
+    </w:p>
+    <w:p>
+      <w:pPr>
+        <w:pStyle w:val="ListParagraph"/>
+        <w:numPr>
+          <w:ilvl w:val="0"/>
+          <w:numId w:val="1"/>
+        </w:numPr>
+      </w:pPr>
+      <w:r>
+        <w:t>Optimize all components, both in terms of interface and implementation.</w:t>
+      </w:r>
+    </w:p>
+    <w:p>
+      <w:pPr>
+        <w:pStyle w:val="ListParagraph"/>
+        <w:numPr>
+          <w:ilvl w:val="0"/>
+          <w:numId w:val="1"/>
+        </w:numPr>
+      </w:pPr>
+      <w:r>
+        <w:t xml:space="preserve">Remove constructors, destructors, etc where </w:t>
+      </w:r>
+      <w:r>
+        <w:t>they are no different to those which would be implicitly generated</w:t>
       </w:r>
       <w:r>
         <w:t>.</w:t>
       </w:r>
-      <w:r>
-        <w:t xml:space="preserve"> (IAT fixer, injector, etc.) </w:t>
-      </w:r>
-    </w:p>
-    <w:p>
-      <w:pPr>
-        <w:pStyle w:val="ListParagraph"/>
-        <w:numPr>
-          <w:ilvl w:val="0"/>
-          <w:numId w:val="1"/>
-        </w:numPr>
-      </w:pPr>
-      <w:r>
-        <w:t>Re</w:t>
-      </w:r>
-      <w:r>
-        <w:t>-add all components from v1.0.0.</w:t>
-      </w:r>
-    </w:p>
-    <w:p>
-      <w:pPr>
-        <w:pStyle w:val="ListParagraph"/>
-        <w:numPr>
-          <w:ilvl w:val="1"/>
-          <w:numId w:val="1"/>
-        </w:numPr>
-      </w:pPr>
-      <w:r>
-        <w:t>FindPattern</w:t>
-      </w:r>
-    </w:p>
-    <w:p>
-      <w:pPr>
-        <w:pStyle w:val="ListParagraph"/>
-        <w:numPr>
-          <w:ilvl w:val="1"/>
-          <w:numId w:val="1"/>
-        </w:numPr>
-      </w:pPr>
-      <w:r>
-        <w:lastRenderedPageBreak/>
-        <w:t>PeLib</w:t>
-      </w:r>
-    </w:p>
-    <w:p>
-      <w:pPr>
-        <w:pStyle w:val="ListParagraph"/>
-        <w:numPr>
-          <w:ilvl w:val="1"/>
-          <w:numId w:val="1"/>
-        </w:numPr>
-      </w:pPr>
-      <w:r>
-        <w:t>ManualMap</w:t>
-      </w:r>
-    </w:p>
-    <w:p>
-      <w:pPr>
-        <w:pStyle w:val="ListParagraph"/>
-        <w:numPr>
-          <w:ilvl w:val="1"/>
-          <w:numId w:val="1"/>
-        </w:numPr>
-      </w:pPr>
-      <w:r>
-        <w:t>Scanner</w:t>
-      </w:r>
-    </w:p>
-    <w:p>
-      <w:pPr>
-        <w:pStyle w:val="ListParagraph"/>
-        <w:numPr>
-          <w:ilvl w:val="1"/>
-          <w:numId w:val="1"/>
-        </w:numPr>
-      </w:pPr>
-      <w:r>
-        <w:t>Patcher</w:t>
-      </w:r>
-    </w:p>
-    <w:p>
-      <w:pPr>
-        <w:pStyle w:val="ListParagraph"/>
-        <w:numPr>
-          <w:ilvl w:val="1"/>
-          <w:numId w:val="1"/>
-        </w:numPr>
-      </w:pPr>
-      <w:r>
-        <w:t>Disassembler</w:t>
-      </w:r>
-      <w:r>
-        <w:t xml:space="preserve"> (?)</w:t>
-      </w:r>
-    </w:p>
-    <w:p>
-      <w:pPr>
-        <w:pStyle w:val="ListParagraph"/>
-        <w:numPr>
-          <w:ilvl w:val="0"/>
-          <w:numId w:val="1"/>
-        </w:numPr>
-      </w:pPr>
-      <w:r>
-        <w:t xml:space="preserve">Review current code for compliance to relevant coding standards/guidelines (Google, Boost, </w:t>
-      </w:r>
-      <w:r>
-        <w:t xml:space="preserve">LLVM, </w:t>
-      </w:r>
-      <w:r>
-        <w:t xml:space="preserve">etc). </w:t>
-      </w:r>
-    </w:p>
-    <w:p>
-      <w:pPr>
-        <w:pStyle w:val="ListParagraph"/>
-        <w:numPr>
-          <w:ilvl w:val="1"/>
-          <w:numId w:val="1"/>
-        </w:numPr>
-      </w:pPr>
-      <w:r>
-        <w:t>Ensure to only conform to standards that apply. Some rules do not apply outside a particular organization (due to history, compatibility, platform, etc) or scope (particularly low level, extreme high performance, etc).</w:t>
-      </w:r>
-    </w:p>
-    <w:p>
-      <w:pPr>
-        <w:pStyle w:val="ListParagraph"/>
-        <w:numPr>
-          <w:ilvl w:val="0"/>
-          <w:numId w:val="1"/>
-        </w:numPr>
-      </w:pPr>
-      <w:r>
-        <w:t>Optimize all components, both in terms of interface and implementation.</w:t>
-      </w:r>
-    </w:p>
-    <w:p>
-      <w:pPr>
-        <w:pStyle w:val="ListParagraph"/>
-        <w:numPr>
-          <w:ilvl w:val="0"/>
-          <w:numId w:val="1"/>
-        </w:numPr>
-      </w:pPr>
-      <w:r>
-        <w:t xml:space="preserve">Remove constructors, destructors, etc where </w:t>
-      </w:r>
-      <w:r>
-        <w:t>they are no different to those which would be implicitly generated</w:t>
+    </w:p>
+    <w:p>
+      <w:pPr>
+        <w:pStyle w:val="ListParagraph"/>
+        <w:numPr>
+          <w:ilvl w:val="1"/>
+          <w:numId w:val="1"/>
+        </w:numPr>
+      </w:pPr>
+      <w:r>
+        <w:t xml:space="preserve">Rule of Zero: </w:t>
+      </w:r>
+      <w:r>
+        <w:t>Classes that have custom destructors, copy/move constructors or copy/move assignment operators should deal exclusively with ownership. Other classes should not have custom destructors, copy/move constructors or copy/move assignment operators.</w:t>
+      </w:r>
+    </w:p>
+    <w:p>
+      <w:pPr>
+        <w:pStyle w:val="ListParagraph"/>
+        <w:numPr>
+          <w:ilvl w:val="1"/>
+          <w:numId w:val="1"/>
+        </w:numPr>
+      </w:pPr>
+      <w:r>
+        <w:t>Copy constructors are implicitly deleted when there is a user specified move constructor</w:t>
+      </w:r>
+      <w:r>
+        <w:t xml:space="preserve"> or assignment operator</w:t>
       </w:r>
       <w:r>
         <w:t>.</w:t>
@@ -672,100 +639,10 @@
         </w:numPr>
       </w:pPr>
       <w:r>
-        <w:t xml:space="preserve">Rule of Zero: </w:t>
-      </w:r>
-      <w:r>
-        <w:t>Classes that have custom destructors, copy/move constructors or copy/move assignment operators should deal exclusively with ownership. Other classes should not have custom destructors, copy/move constructors or copy/move assignment operators.</w:t>
-      </w:r>
-    </w:p>
-    <w:p>
-      <w:pPr>
-        <w:pStyle w:val="ListParagraph"/>
-        <w:numPr>
-          <w:ilvl w:val="1"/>
-          <w:numId w:val="1"/>
-        </w:numPr>
-      </w:pPr>
-      <w:r>
-        <w:t>Copy constructors are implicitly deleted when there is a user specified move constructor</w:t>
-      </w:r>
-      <w:r>
-        <w:t xml:space="preserve"> or assignment operator</w:t>
-      </w:r>
-      <w:r>
-        <w:t>.</w:t>
-      </w:r>
-    </w:p>
-    <w:p>
-      <w:pPr>
-        <w:pStyle w:val="ListParagraph"/>
-        <w:numPr>
-          <w:ilvl w:val="1"/>
-          <w:numId w:val="1"/>
-        </w:numPr>
-      </w:pPr>
-      <w:r>
         <w:t>Move constructors and copy constructors are implicitly generated in most cases (assuming an implicitly generated destructor).</w:t>
       </w:r>
       <w:r>
         <w:t xml:space="preserve"> Check the rules to verify individual cases.</w:t>
-      </w:r>
-    </w:p>
-    <w:p>
-      <w:pPr>
-        <w:pStyle w:val="ListParagraph"/>
-        <w:numPr>
-          <w:ilvl w:val="0"/>
-          <w:numId w:val="1"/>
-        </w:numPr>
-      </w:pPr>
-      <w:r>
-        <w:t>Minimize use of Boost and other 3</w:t>
-      </w:r>
-      <w:r>
-        <w:rPr>
-          <w:vertAlign w:val="superscript"/>
-        </w:rPr>
-        <w:t>rd</w:t>
-      </w:r>
-      <w:r>
-        <w:t xml:space="preserve"> party libraries where possible.</w:t>
-      </w:r>
-    </w:p>
-    <w:p>
-      <w:pPr>
-        <w:pStyle w:val="ListParagraph"/>
-        <w:numPr>
-          <w:ilvl w:val="1"/>
-          <w:numId w:val="1"/>
-        </w:numPr>
-      </w:pPr>
-      <w:r>
-        <w:t>Remove AsmJit dependency if possible.</w:t>
-      </w:r>
-    </w:p>
-    <w:p>
-      <w:pPr>
-        <w:pStyle w:val="ListParagraph"/>
-        <w:numPr>
-          <w:ilvl w:val="1"/>
-          <w:numId w:val="1"/>
-        </w:numPr>
-      </w:pPr>
-      <w:r>
-        <w:t>Remove Boost.Test dependency.</w:t>
-      </w:r>
-    </w:p>
-    <w:p>
-      <w:pPr>
-        <w:pStyle w:val="ListParagraph"/>
-        <w:numPr>
-          <w:ilvl w:val="1"/>
-          <w:numId w:val="1"/>
-        </w:numPr>
-      </w:pPr>
-      <w:r>
-        <w:t>Remove Boost.Build dependency.</w:t>
       </w:r>
     </w:p>
     <w:p>
@@ -889,47 +766,11 @@
           <w:numId w:val="1"/>
         </w:numPr>
       </w:pPr>
-      <w:r>
-        <w:t>Clean up hacky error reporting (caused by makeshift Boost.Exception replacement).</w:t>
-      </w:r>
-    </w:p>
-    <w:p>
-      <w:pPr>
-        <w:pStyle w:val="ListParagraph"/>
-        <w:numPr>
-          <w:ilvl w:val="0"/>
-          <w:numId w:val="1"/>
-        </w:numPr>
-      </w:pPr>
-      <w:r>
-        <w:t>Investigate cases where unions are being used and whether they violate strict aliasing rules (does using a store of one type and then a load of another type technically violate the standard?).</w:t>
-      </w:r>
-    </w:p>
-    <w:p>
-      <w:pPr>
-        <w:pStyle w:val="ListParagraph"/>
-        <w:numPr>
-          <w:ilvl w:val="0"/>
-          <w:numId w:val="1"/>
-        </w:numPr>
-      </w:pPr>
-      <w:r>
-        <w:t>Investigate cases where reinterpret_cast is being used and whether it violates strict aliasing rules (or other type conversion rules).</w:t>
-      </w:r>
-    </w:p>
-    <w:p>
-      <w:pPr>
-        <w:pStyle w:val="ListParagraph"/>
-        <w:numPr>
-          <w:ilvl w:val="0"/>
-          <w:numId w:val="1"/>
-        </w:numPr>
-      </w:pPr>
-      <w:r>
-        <w:t>Enable MSVC /RTCc flag and fix all truncation errors?</w:t>
-      </w:r>
       <w:bookmarkStart w:id="0" w:name="_GoBack"/>
       <w:bookmarkEnd w:id="0"/>
+      <w:r>
+        <w:t>Enable MSVC /RTCc flag and fix all truncation errors?</w:t>
+      </w:r>
     </w:p>
     <w:p>
       <w:pPr>
@@ -964,7 +805,6 @@
         </w:numPr>
       </w:pPr>
       <w:r>
-        <w:lastRenderedPageBreak/>
         <w:t>Signed: if (A &gt; INT_MAX – B) { goto overflow; }</w:t>
       </w:r>
     </w:p>
@@ -978,6 +818,18 @@
       </w:pPr>
       <w:r>
         <w:t>Unsigned: if (A + B &lt; A) { goto overflow; }</w:t>
+      </w:r>
+    </w:p>
+    <w:p>
+      <w:pPr>
+        <w:pStyle w:val="ListParagraph"/>
+        <w:numPr>
+          <w:ilvl w:val="0"/>
+          <w:numId w:val="1"/>
+        </w:numPr>
+      </w:pPr>
+      <w:r>
+        <w:t>Readd use of Boost where appropriate.</w:t>
       </w:r>
     </w:p>
     <w:p>
@@ -1116,6 +968,7 @@
         </w:numPr>
       </w:pPr>
       <w:r>
+        <w:lastRenderedPageBreak/>
         <w:t>Remote code ‘emulator’.</w:t>
       </w:r>
     </w:p>
@@ -1383,154 +1236,154 @@
         </w:numPr>
       </w:pPr>
       <w:r>
+        <w:t>Relocation directory.</w:t>
+      </w:r>
+    </w:p>
+    <w:p>
+      <w:pPr>
+        <w:pStyle w:val="ListParagraph"/>
+        <w:numPr>
+          <w:ilvl w:val="1"/>
+          <w:numId w:val="1"/>
+        </w:numPr>
+      </w:pPr>
+      <w:r>
+        <w:t>Security directory.</w:t>
+      </w:r>
+    </w:p>
+    <w:p>
+      <w:pPr>
+        <w:pStyle w:val="ListParagraph"/>
+        <w:numPr>
+          <w:ilvl w:val="1"/>
+          <w:numId w:val="1"/>
+        </w:numPr>
+      </w:pPr>
+      <w:r>
+        <w:t>Debug directory.</w:t>
+      </w:r>
+    </w:p>
+    <w:p>
+      <w:pPr>
+        <w:pStyle w:val="ListParagraph"/>
+        <w:numPr>
+          <w:ilvl w:val="1"/>
+          <w:numId w:val="1"/>
+        </w:numPr>
+      </w:pPr>
+      <w:r>
+        <w:t>Load config directory.</w:t>
+      </w:r>
+    </w:p>
+    <w:p>
+      <w:pPr>
+        <w:pStyle w:val="ListParagraph"/>
+        <w:numPr>
+          <w:ilvl w:val="1"/>
+          <w:numId w:val="1"/>
+        </w:numPr>
+      </w:pPr>
+      <w:r>
+        <w:t>Delay import directory.</w:t>
+      </w:r>
+    </w:p>
+    <w:p>
+      <w:pPr>
+        <w:pStyle w:val="ListParagraph"/>
+        <w:numPr>
+          <w:ilvl w:val="1"/>
+          <w:numId w:val="1"/>
+        </w:numPr>
+      </w:pPr>
+      <w:r>
+        <w:t>Bound import directory.</w:t>
+      </w:r>
+    </w:p>
+    <w:p>
+      <w:pPr>
+        <w:pStyle w:val="ListParagraph"/>
+        <w:numPr>
+          <w:ilvl w:val="1"/>
+          <w:numId w:val="1"/>
+        </w:numPr>
+      </w:pPr>
+      <w:r>
+        <w:t>IAT (as opposed to Import) directory.</w:t>
+      </w:r>
+    </w:p>
+    <w:p>
+      <w:pPr>
+        <w:pStyle w:val="ListParagraph"/>
+        <w:numPr>
+          <w:ilvl w:val="1"/>
+          <w:numId w:val="1"/>
+        </w:numPr>
+      </w:pPr>
+      <w:r>
+        <w:t>CLR runtime directory support.</w:t>
+      </w:r>
+    </w:p>
+    <w:p>
+      <w:pPr>
+        <w:pStyle w:val="ListParagraph"/>
+        <w:numPr>
+          <w:ilvl w:val="0"/>
+          <w:numId w:val="1"/>
+        </w:numPr>
+      </w:pPr>
+      <w:r>
+        <w:t>Full support for writing back to PE file, including automatically performing adjustments where required to fit in new data or remove unnecessary space.</w:t>
+      </w:r>
+    </w:p>
+    <w:p>
+      <w:pPr>
+        <w:pStyle w:val="ListParagraph"/>
+        <w:numPr>
+          <w:ilvl w:val="0"/>
+          <w:numId w:val="1"/>
+        </w:numPr>
+      </w:pPr>
+      <w:r>
+        <w:t>Improve export forwarding code to detect and handle forward-by-</w:t>
+      </w:r>
+      <w:r>
+        <w:t>ordinal</w:t>
+      </w:r>
+      <w:r>
+        <w:t xml:space="preserve"> explicitly rather than forcing the user to detect it and do string manipulation and conversion. </w:t>
+      </w:r>
+    </w:p>
+    <w:p>
+      <w:pPr>
+        <w:pStyle w:val="ListParagraph"/>
+        <w:numPr>
+          <w:ilvl w:val="0"/>
+          <w:numId w:val="1"/>
+        </w:numPr>
+      </w:pPr>
+      <w:r>
+        <w:t>Helper functions such as FindExport, FindImport, HasDataDir, GetArchitecture,</w:t>
+      </w:r>
+      <w:r>
+        <w:t xml:space="preserve"> IsDotNet,</w:t>
+      </w:r>
+      <w:r>
+        <w:t xml:space="preserve"> GetPDB,</w:t>
+      </w:r>
+      <w:r>
+        <w:t xml:space="preserve"> etc.</w:t>
+      </w:r>
+    </w:p>
+    <w:p>
+      <w:pPr>
+        <w:pStyle w:val="ListParagraph"/>
+        <w:numPr>
+          <w:ilvl w:val="0"/>
+          <w:numId w:val="1"/>
+        </w:numPr>
+      </w:pPr>
+      <w:r>
         <w:lastRenderedPageBreak/>
-        <w:t>Relocation directory.</w:t>
-      </w:r>
-    </w:p>
-    <w:p>
-      <w:pPr>
-        <w:pStyle w:val="ListParagraph"/>
-        <w:numPr>
-          <w:ilvl w:val="1"/>
-          <w:numId w:val="1"/>
-        </w:numPr>
-      </w:pPr>
-      <w:r>
-        <w:t>Security directory.</w:t>
-      </w:r>
-    </w:p>
-    <w:p>
-      <w:pPr>
-        <w:pStyle w:val="ListParagraph"/>
-        <w:numPr>
-          <w:ilvl w:val="1"/>
-          <w:numId w:val="1"/>
-        </w:numPr>
-      </w:pPr>
-      <w:r>
-        <w:t>Debug directory.</w:t>
-      </w:r>
-    </w:p>
-    <w:p>
-      <w:pPr>
-        <w:pStyle w:val="ListParagraph"/>
-        <w:numPr>
-          <w:ilvl w:val="1"/>
-          <w:numId w:val="1"/>
-        </w:numPr>
-      </w:pPr>
-      <w:r>
-        <w:t>Load config directory.</w:t>
-      </w:r>
-    </w:p>
-    <w:p>
-      <w:pPr>
-        <w:pStyle w:val="ListParagraph"/>
-        <w:numPr>
-          <w:ilvl w:val="1"/>
-          <w:numId w:val="1"/>
-        </w:numPr>
-      </w:pPr>
-      <w:r>
-        <w:t>Delay import directory.</w:t>
-      </w:r>
-    </w:p>
-    <w:p>
-      <w:pPr>
-        <w:pStyle w:val="ListParagraph"/>
-        <w:numPr>
-          <w:ilvl w:val="1"/>
-          <w:numId w:val="1"/>
-        </w:numPr>
-      </w:pPr>
-      <w:r>
-        <w:t>Bound import directory.</w:t>
-      </w:r>
-    </w:p>
-    <w:p>
-      <w:pPr>
-        <w:pStyle w:val="ListParagraph"/>
-        <w:numPr>
-          <w:ilvl w:val="1"/>
-          <w:numId w:val="1"/>
-        </w:numPr>
-      </w:pPr>
-      <w:r>
-        <w:t>IAT (as opposed to Import) directory.</w:t>
-      </w:r>
-    </w:p>
-    <w:p>
-      <w:pPr>
-        <w:pStyle w:val="ListParagraph"/>
-        <w:numPr>
-          <w:ilvl w:val="1"/>
-          <w:numId w:val="1"/>
-        </w:numPr>
-      </w:pPr>
-      <w:r>
-        <w:t>CLR runtime directory support.</w:t>
-      </w:r>
-    </w:p>
-    <w:p>
-      <w:pPr>
-        <w:pStyle w:val="ListParagraph"/>
-        <w:numPr>
-          <w:ilvl w:val="0"/>
-          <w:numId w:val="1"/>
-        </w:numPr>
-      </w:pPr>
-      <w:r>
-        <w:t>Full support for writing back to PE file, including automatically performing adjustments where required to fit in new data or remove unnecessary space.</w:t>
-      </w:r>
-    </w:p>
-    <w:p>
-      <w:pPr>
-        <w:pStyle w:val="ListParagraph"/>
-        <w:numPr>
-          <w:ilvl w:val="0"/>
-          <w:numId w:val="1"/>
-        </w:numPr>
-      </w:pPr>
-      <w:r>
-        <w:t>Improve export forwarding code to detect and handle forward-by-</w:t>
-      </w:r>
-      <w:r>
-        <w:t>ordinal</w:t>
-      </w:r>
-      <w:r>
-        <w:t xml:space="preserve"> explicitly rather than forcing the user to detect it and do string manipulation and conversion. </w:t>
-      </w:r>
-    </w:p>
-    <w:p>
-      <w:pPr>
-        <w:pStyle w:val="ListParagraph"/>
-        <w:numPr>
-          <w:ilvl w:val="0"/>
-          <w:numId w:val="1"/>
-        </w:numPr>
-      </w:pPr>
-      <w:r>
-        <w:t>Helper functions such as FindExport, FindImport, HasDataDir, GetArchitecture,</w:t>
-      </w:r>
-      <w:r>
-        <w:t xml:space="preserve"> IsDotNet,</w:t>
-      </w:r>
-      <w:r>
-        <w:t xml:space="preserve"> GetPDB,</w:t>
-      </w:r>
-      <w:r>
-        <w:t xml:space="preserve"> etc.</w:t>
-      </w:r>
-    </w:p>
-    <w:p>
-      <w:pPr>
-        <w:pStyle w:val="ListParagraph"/>
-        <w:numPr>
-          <w:ilvl w:val="0"/>
-          <w:numId w:val="1"/>
-        </w:numPr>
-      </w:pPr>
-      <w:r>
         <w:t>Test against pathological cases such as Corkami tests.</w:t>
       </w:r>
     </w:p>
@@ -1847,7 +1700,6 @@
         </w:numPr>
       </w:pPr>
       <w:r>
-        <w:lastRenderedPageBreak/>
         <w:t>Group search support.</w:t>
       </w:r>
     </w:p>

</xml_diff>

<commit_message>
* Move smart handle implementation to cpp file. * Todo.
</commit_message>
<xml_diff>
--- a/misc/todo.docx
+++ b/misc/todo.docx
@@ -637,8 +637,6 @@
           <w:t>http://www.appinf.com/download/CppCodingStyleGuide.pdf</w:t>
         </w:r>
       </w:hyperlink>
-      <w:bookmarkStart w:id="0" w:name="_GoBack"/>
-      <w:bookmarkEnd w:id="0"/>
     </w:p>
     <w:p>
       <w:pPr>
@@ -803,18 +801,8 @@
           <w:numId w:val="1"/>
         </w:numPr>
       </w:pPr>
-      <w:r>
-        <w:t>WriteProcessMemory calls VirtualProtectEx under the hood. Research whether Write can be simplified (and perhaps Read too?).</w:t>
-      </w:r>
-    </w:p>
-    <w:p>
-      <w:pPr>
-        <w:pStyle w:val="ListParagraph"/>
-        <w:numPr>
-          <w:ilvl w:val="0"/>
-          <w:numId w:val="1"/>
-        </w:numPr>
-      </w:pPr>
+      <w:bookmarkStart w:id="0" w:name="_GoBack"/>
+      <w:bookmarkEnd w:id="0"/>
       <w:r>
         <w:t>Use type erasure where appropriate to hide implementation details of e.g. iterators etc.</w:t>
       </w:r>
@@ -974,7 +962,6 @@
         </w:numPr>
       </w:pPr>
       <w:r>
-        <w:lastRenderedPageBreak/>
         <w:t>Debugging</w:t>
       </w:r>
       <w:r>
@@ -1016,6 +1003,7 @@
         </w:numPr>
       </w:pPr>
       <w:r>
+        <w:lastRenderedPageBreak/>
         <w:t>Thread information and enumeration.</w:t>
       </w:r>
     </w:p>
@@ -1403,25 +1391,25 @@
         </w:numPr>
       </w:pPr>
       <w:r>
+        <w:t>Improve export forwarding code to detect and handle forward-by-</w:t>
+      </w:r>
+      <w:r>
+        <w:t>ordinal</w:t>
+      </w:r>
+      <w:r>
+        <w:t xml:space="preserve"> explicitly rather than forcing the user to detect it and do string manipulation and conversion. </w:t>
+      </w:r>
+    </w:p>
+    <w:p>
+      <w:pPr>
+        <w:pStyle w:val="ListParagraph"/>
+        <w:numPr>
+          <w:ilvl w:val="0"/>
+          <w:numId w:val="1"/>
+        </w:numPr>
+      </w:pPr>
+      <w:r>
         <w:lastRenderedPageBreak/>
-        <w:t>Improve export forwarding code to detect and handle forward-by-</w:t>
-      </w:r>
-      <w:r>
-        <w:t>ordinal</w:t>
-      </w:r>
-      <w:r>
-        <w:t xml:space="preserve"> explicitly rather than forcing the user to detect it and do string manipulation and conversion. </w:t>
-      </w:r>
-    </w:p>
-    <w:p>
-      <w:pPr>
-        <w:pStyle w:val="ListParagraph"/>
-        <w:numPr>
-          <w:ilvl w:val="0"/>
-          <w:numId w:val="1"/>
-        </w:numPr>
-      </w:pPr>
-      <w:r>
         <w:t>Helper functions such as FindExport, FindImport, HasDataDir, GetArchitecture,</w:t>
       </w:r>
       <w:r>

</xml_diff>

<commit_message>
* Move TODO item to code.
</commit_message>
<xml_diff>
--- a/misc/todo.docx
+++ b/misc/todo.docx
@@ -789,18 +789,6 @@
           <w:numId w:val="1"/>
         </w:numPr>
       </w:pPr>
-      <w:r>
-        <w:t>Add calling convention detection to Call.</w:t>
-      </w:r>
-    </w:p>
-    <w:p>
-      <w:pPr>
-        <w:pStyle w:val="ListParagraph"/>
-        <w:numPr>
-          <w:ilvl w:val="0"/>
-          <w:numId w:val="1"/>
-        </w:numPr>
-      </w:pPr>
       <w:bookmarkStart w:id="0" w:name="_GoBack"/>
       <w:bookmarkEnd w:id="0"/>
       <w:r>
@@ -1003,19 +991,19 @@
         </w:numPr>
       </w:pPr>
       <w:r>
+        <w:t>Thread information and enumeration.</w:t>
+      </w:r>
+    </w:p>
+    <w:p>
+      <w:pPr>
+        <w:pStyle w:val="ListParagraph"/>
+        <w:numPr>
+          <w:ilvl w:val="0"/>
+          <w:numId w:val="1"/>
+        </w:numPr>
+      </w:pPr>
+      <w:r>
         <w:lastRenderedPageBreak/>
-        <w:t>Thread information and enumeration.</w:t>
-      </w:r>
-    </w:p>
-    <w:p>
-      <w:pPr>
-        <w:pStyle w:val="ListParagraph"/>
-        <w:numPr>
-          <w:ilvl w:val="0"/>
-          <w:numId w:val="1"/>
-        </w:numPr>
-      </w:pPr>
-      <w:r>
         <w:t>Remote code ‘emulator’.</w:t>
       </w:r>
     </w:p>
@@ -1409,28 +1397,28 @@
         </w:numPr>
       </w:pPr>
       <w:r>
+        <w:t>Helper functions such as FindExport, FindImport, HasDataDir, GetArchitecture,</w:t>
+      </w:r>
+      <w:r>
+        <w:t xml:space="preserve"> IsDotNet,</w:t>
+      </w:r>
+      <w:r>
+        <w:t xml:space="preserve"> GetPDB,</w:t>
+      </w:r>
+      <w:r>
+        <w:t xml:space="preserve"> etc.</w:t>
+      </w:r>
+    </w:p>
+    <w:p>
+      <w:pPr>
+        <w:pStyle w:val="ListParagraph"/>
+        <w:numPr>
+          <w:ilvl w:val="0"/>
+          <w:numId w:val="1"/>
+        </w:numPr>
+      </w:pPr>
+      <w:r>
         <w:lastRenderedPageBreak/>
-        <w:t>Helper functions such as FindExport, FindImport, HasDataDir, GetArchitecture,</w:t>
-      </w:r>
-      <w:r>
-        <w:t xml:space="preserve"> IsDotNet,</w:t>
-      </w:r>
-      <w:r>
-        <w:t xml:space="preserve"> GetPDB,</w:t>
-      </w:r>
-      <w:r>
-        <w:t xml:space="preserve"> etc.</w:t>
-      </w:r>
-    </w:p>
-    <w:p>
-      <w:pPr>
-        <w:pStyle w:val="ListParagraph"/>
-        <w:numPr>
-          <w:ilvl w:val="0"/>
-          <w:numId w:val="1"/>
-        </w:numPr>
-      </w:pPr>
-      <w:r>
         <w:t>Test against pathological cases such as Corkami tests.</w:t>
       </w:r>
     </w:p>

</xml_diff>

<commit_message>
* Add a todo and remove a couple.
</commit_message>
<xml_diff>
--- a/misc/todo.docx
+++ b/misc/todo.docx
@@ -557,126 +557,27 @@
           <w:numId w:val="1"/>
         </w:numPr>
       </w:pPr>
-      <w:r>
-        <w:t xml:space="preserve">Review current code for compliance to relevant coding standards/guidelines (Google, Boost, </w:t>
-      </w:r>
-      <w:r>
-        <w:t xml:space="preserve">LLVM, </w:t>
-      </w:r>
-      <w:r>
-        <w:t xml:space="preserve">STL, </w:t>
-      </w:r>
-      <w:r>
-        <w:t xml:space="preserve">etc). </w:t>
-      </w:r>
-    </w:p>
-    <w:p>
-      <w:pPr>
-        <w:pStyle w:val="ListParagraph"/>
-        <w:numPr>
-          <w:ilvl w:val="1"/>
-          <w:numId w:val="1"/>
-        </w:numPr>
-      </w:pPr>
-      <w:r>
-        <w:t>Ensure to only conform to standards that apply. Some rules do not apply outside a particular organization (due to history, compatibility, platform, etc) or scope (particularly low level, extreme high performance, etc).</w:t>
-      </w:r>
-    </w:p>
-    <w:p>
-      <w:pPr>
-        <w:pStyle w:val="ListParagraph"/>
-        <w:numPr>
-          <w:ilvl w:val="1"/>
-          <w:numId w:val="1"/>
-        </w:numPr>
-      </w:pPr>
+      <w:bookmarkStart w:id="0" w:name="_GoBack"/>
+      <w:bookmarkEnd w:id="0"/>
+      <w:r>
+        <w:t>Optimize all components, both in terms of interface and implementation.</w:t>
+      </w:r>
+    </w:p>
+    <w:p>
+      <w:pPr>
+        <w:pStyle w:val="ListParagraph"/>
+        <w:numPr>
+          <w:ilvl w:val="0"/>
+          <w:numId w:val="1"/>
+        </w:numPr>
+      </w:pPr>
+      <w:r>
+        <w:t>Support UNC paths and other more complex path types</w:t>
+      </w:r>
+      <w:r>
+        <w:t xml:space="preserve"> (</w:t>
+      </w:r>
       <w:hyperlink r:id="rId7" w:history="1">
-        <w:r>
-          <w:rPr>
-            <w:rStyle w:val="Hyperlink"/>
-          </w:rPr>
-          <w:t>http://isocpp.org/std/library-design-guidelines</w:t>
-        </w:r>
-      </w:hyperlink>
-    </w:p>
-    <w:p>
-      <w:pPr>
-        <w:pStyle w:val="ListParagraph"/>
-        <w:numPr>
-          <w:ilvl w:val="1"/>
-          <w:numId w:val="1"/>
-        </w:numPr>
-      </w:pPr>
-      <w:hyperlink r:id="rId8" w:history="1">
-        <w:r>
-          <w:rPr>
-            <w:rStyle w:val="Hyperlink"/>
-          </w:rPr>
-          <w:t>https://google-styleguide.googlecode.com/svn/trunk/cppguide.xml</w:t>
-        </w:r>
-      </w:hyperlink>
-    </w:p>
-    <w:p>
-      <w:pPr>
-        <w:pStyle w:val="ListParagraph"/>
-        <w:numPr>
-          <w:ilvl w:val="1"/>
-          <w:numId w:val="1"/>
-        </w:numPr>
-      </w:pPr>
-      <w:hyperlink r:id="rId9" w:history="1">
-        <w:r>
-          <w:rPr>
-            <w:rStyle w:val="Hyperlink"/>
-          </w:rPr>
-          <w:t>http://llvm.org/docs/CodingStandards.html</w:t>
-        </w:r>
-      </w:hyperlink>
-    </w:p>
-    <w:p>
-      <w:pPr>
-        <w:pStyle w:val="ListParagraph"/>
-        <w:numPr>
-          <w:ilvl w:val="1"/>
-          <w:numId w:val="1"/>
-        </w:numPr>
-      </w:pPr>
-      <w:hyperlink r:id="rId10" w:history="1">
-        <w:r>
-          <w:rPr>
-            <w:rStyle w:val="Hyperlink"/>
-          </w:rPr>
-          <w:t>http://www.appinf.com/download/CppCodingStyleGuide.pdf</w:t>
-        </w:r>
-      </w:hyperlink>
-    </w:p>
-    <w:p>
-      <w:pPr>
-        <w:pStyle w:val="ListParagraph"/>
-        <w:numPr>
-          <w:ilvl w:val="0"/>
-          <w:numId w:val="1"/>
-        </w:numPr>
-      </w:pPr>
-      <w:r>
-        <w:t>Optimize all components, both in terms of interface and implementation.</w:t>
-      </w:r>
-    </w:p>
-    <w:p>
-      <w:pPr>
-        <w:pStyle w:val="ListParagraph"/>
-        <w:numPr>
-          <w:ilvl w:val="0"/>
-          <w:numId w:val="1"/>
-        </w:numPr>
-      </w:pPr>
-      <w:r>
-        <w:t>Support UNC paths and other more complex path types</w:t>
-      </w:r>
-      <w:r>
-        <w:t xml:space="preserve"> (</w:t>
-      </w:r>
-      <w:hyperlink r:id="rId11" w:history="1">
         <w:r>
           <w:rPr>
             <w:rStyle w:val="Hyperlink"/>
@@ -721,33 +622,6 @@
         </w:numPr>
       </w:pPr>
       <w:r>
-        <w:t>Add or remove ‘inline’ q</w:t>
-      </w:r>
-      <w:r>
-        <w:t>ualifications where appropriate.</w:t>
-      </w:r>
-    </w:p>
-    <w:p>
-      <w:pPr>
-        <w:pStyle w:val="ListParagraph"/>
-        <w:numPr>
-          <w:ilvl w:val="0"/>
-          <w:numId w:val="1"/>
-        </w:numPr>
-      </w:pPr>
-      <w:r>
-        <w:t>Use type erasure where appropriate to hide implementation details of e.g. iterators etc.</w:t>
-      </w:r>
-    </w:p>
-    <w:p>
-      <w:pPr>
-        <w:pStyle w:val="ListParagraph"/>
-        <w:numPr>
-          <w:ilvl w:val="0"/>
-          <w:numId w:val="1"/>
-        </w:numPr>
-      </w:pPr>
-      <w:r>
         <w:t>Document how region boundaries are handled in Read/Write.</w:t>
       </w:r>
     </w:p>
@@ -760,7 +634,16 @@
         </w:numPr>
       </w:pPr>
       <w:r>
-        <w:t>Enable MSVC /RTCc flag and fix all truncation errors?</w:t>
+        <w:t xml:space="preserve">Remove dependency on Windows </w:t>
+      </w:r>
+      <w:r>
+        <w:t>header files if possible</w:t>
+      </w:r>
+      <w:r>
+        <w:t xml:space="preserve"> (at least in headers)</w:t>
+      </w:r>
+      <w:r>
+        <w:t>.</w:t>
       </w:r>
     </w:p>
     <w:p>
@@ -786,8 +669,6 @@
       <w:r>
         <w:t>AsmJit, Boost, etc.</w:t>
       </w:r>
-      <w:bookmarkStart w:id="0" w:name="_GoBack"/>
-      <w:bookmarkEnd w:id="0"/>
     </w:p>
     <w:p>
       <w:pPr>
@@ -940,7 +821,7 @@
       <w:r>
         <w:t>Investigate the debugger engine API (</w:t>
       </w:r>
-      <w:hyperlink r:id="rId12" w:history="1">
+      <w:hyperlink r:id="rId8" w:history="1">
         <w:r>
           <w:rPr>
             <w:rStyle w:val="Hyperlink"/>
@@ -1037,7 +918,6 @@
         <w:rPr>
           <w:b/>
         </w:rPr>
-        <w:lastRenderedPageBreak/>
         <w:t>FindPattern</w:t>
       </w:r>
     </w:p>
@@ -1142,6 +1022,7 @@
         </w:numPr>
       </w:pPr>
       <w:r>
+        <w:lastRenderedPageBreak/>
         <w:t>Note: May cause problems when copying ‘PeFile’ type.</w:t>
       </w:r>
     </w:p>
@@ -1464,115 +1345,115 @@
         <w:rPr>
           <w:b/>
         </w:rPr>
+        <w:t>Scanner</w:t>
+      </w:r>
+    </w:p>
+    <w:p>
+      <w:pPr>
+        <w:pStyle w:val="ListParagraph"/>
+        <w:numPr>
+          <w:ilvl w:val="0"/>
+          <w:numId w:val="1"/>
+        </w:numPr>
+      </w:pPr>
+      <w:r>
+        <w:t>Rewrite to be more reliable and robust.</w:t>
+      </w:r>
+    </w:p>
+    <w:p>
+      <w:pPr>
+        <w:pStyle w:val="ListParagraph"/>
+        <w:numPr>
+          <w:ilvl w:val="0"/>
+          <w:numId w:val="1"/>
+        </w:numPr>
+      </w:pPr>
+      <w:r>
+        <w:t>Refactor to reduce code duplication.</w:t>
+      </w:r>
+    </w:p>
+    <w:p>
+      <w:pPr>
+        <w:pStyle w:val="ListParagraph"/>
+        <w:numPr>
+          <w:ilvl w:val="0"/>
+          <w:numId w:val="1"/>
+        </w:numPr>
+      </w:pPr>
+      <w:r>
+        <w:t>Use a file view with a small memory cache rather than consuming large amounts of RAM.</w:t>
+      </w:r>
+    </w:p>
+    <w:p>
+      <w:pPr>
+        <w:pStyle w:val="ListParagraph"/>
+        <w:numPr>
+          <w:ilvl w:val="0"/>
+          <w:numId w:val="1"/>
+        </w:numPr>
+      </w:pPr>
+      <w:r>
+        <w:t>Multi-threaded scanning options.</w:t>
+      </w:r>
+    </w:p>
+    <w:p>
+      <w:pPr>
+        <w:pStyle w:val="ListParagraph"/>
+        <w:numPr>
+          <w:ilvl w:val="0"/>
+          <w:numId w:val="1"/>
+        </w:numPr>
+      </w:pPr>
+      <w:r>
+        <w:t>Wildcard support for vector/string scanning.</w:t>
+      </w:r>
+    </w:p>
+    <w:p>
+      <w:pPr>
+        <w:pStyle w:val="ListParagraph"/>
+        <w:numPr>
+          <w:ilvl w:val="0"/>
+          <w:numId w:val="1"/>
+        </w:numPr>
+      </w:pPr>
+      <w:r>
+        <w:t>Regex support for string scanning.</w:t>
+      </w:r>
+    </w:p>
+    <w:p>
+      <w:pPr>
+        <w:pStyle w:val="ListParagraph"/>
+        <w:numPr>
+          <w:ilvl w:val="0"/>
+          <w:numId w:val="1"/>
+        </w:numPr>
+      </w:pPr>
+      <w:r>
+        <w:t>Memory protection filters (read, write, exec).</w:t>
+      </w:r>
+    </w:p>
+    <w:p>
+      <w:pPr>
+        <w:pStyle w:val="ListParagraph"/>
+        <w:numPr>
+          <w:ilvl w:val="0"/>
+          <w:numId w:val="1"/>
+        </w:numPr>
+      </w:pPr>
+      <w:r>
+        <w:t>Memory type filters (private, mapped, image).</w:t>
+      </w:r>
+    </w:p>
+    <w:p>
+      <w:pPr>
+        <w:pStyle w:val="ListParagraph"/>
+        <w:numPr>
+          <w:ilvl w:val="0"/>
+          <w:numId w:val="1"/>
+        </w:numPr>
+      </w:pPr>
+      <w:r>
         <w:lastRenderedPageBreak/>
-        <w:t>Scanner</w:t>
-      </w:r>
-    </w:p>
-    <w:p>
-      <w:pPr>
-        <w:pStyle w:val="ListParagraph"/>
-        <w:numPr>
-          <w:ilvl w:val="0"/>
-          <w:numId w:val="1"/>
-        </w:numPr>
-      </w:pPr>
-      <w:r>
-        <w:t>Rewrite to be more reliable and robust.</w:t>
-      </w:r>
-    </w:p>
-    <w:p>
-      <w:pPr>
-        <w:pStyle w:val="ListParagraph"/>
-        <w:numPr>
-          <w:ilvl w:val="0"/>
-          <w:numId w:val="1"/>
-        </w:numPr>
-      </w:pPr>
-      <w:r>
-        <w:t>Refactor to reduce code duplication.</w:t>
-      </w:r>
-    </w:p>
-    <w:p>
-      <w:pPr>
-        <w:pStyle w:val="ListParagraph"/>
-        <w:numPr>
-          <w:ilvl w:val="0"/>
-          <w:numId w:val="1"/>
-        </w:numPr>
-      </w:pPr>
-      <w:r>
-        <w:t>Use a file view with a small memory cache rather than consuming large amounts of RAM.</w:t>
-      </w:r>
-    </w:p>
-    <w:p>
-      <w:pPr>
-        <w:pStyle w:val="ListParagraph"/>
-        <w:numPr>
-          <w:ilvl w:val="0"/>
-          <w:numId w:val="1"/>
-        </w:numPr>
-      </w:pPr>
-      <w:r>
-        <w:t>Multi-threaded scanning options.</w:t>
-      </w:r>
-    </w:p>
-    <w:p>
-      <w:pPr>
-        <w:pStyle w:val="ListParagraph"/>
-        <w:numPr>
-          <w:ilvl w:val="0"/>
-          <w:numId w:val="1"/>
-        </w:numPr>
-      </w:pPr>
-      <w:r>
-        <w:t>Wildcard support for vector/string scanning.</w:t>
-      </w:r>
-    </w:p>
-    <w:p>
-      <w:pPr>
-        <w:pStyle w:val="ListParagraph"/>
-        <w:numPr>
-          <w:ilvl w:val="0"/>
-          <w:numId w:val="1"/>
-        </w:numPr>
-      </w:pPr>
-      <w:r>
-        <w:t>Regex support for string scanning.</w:t>
-      </w:r>
-    </w:p>
-    <w:p>
-      <w:pPr>
-        <w:pStyle w:val="ListParagraph"/>
-        <w:numPr>
-          <w:ilvl w:val="0"/>
-          <w:numId w:val="1"/>
-        </w:numPr>
-      </w:pPr>
-      <w:r>
-        <w:t>Memory protection filters (read, write, exec).</w:t>
-      </w:r>
-    </w:p>
-    <w:p>
-      <w:pPr>
-        <w:pStyle w:val="ListParagraph"/>
-        <w:numPr>
-          <w:ilvl w:val="0"/>
-          <w:numId w:val="1"/>
-        </w:numPr>
-      </w:pPr>
-      <w:r>
-        <w:t>Memory type filters (private, mapped, image).</w:t>
-      </w:r>
-    </w:p>
-    <w:p>
-      <w:pPr>
-        <w:pStyle w:val="ListParagraph"/>
-        <w:numPr>
-          <w:ilvl w:val="0"/>
-          <w:numId w:val="1"/>
-        </w:numPr>
-      </w:pPr>
-      <w:r>
         <w:t>Support pausing target while scanning.</w:t>
       </w:r>
     </w:p>

</xml_diff>

<commit_message>
* Minimize calls to VirtualQuery in Read/Write. * Notes to self.
</commit_message>
<xml_diff>
--- a/misc/todo.docx
+++ b/misc/todo.docx
@@ -570,32 +570,6 @@
         </w:numPr>
       </w:pPr>
       <w:r>
-        <w:t>Support UNC paths and other more complex path types</w:t>
-      </w:r>
-      <w:r>
-        <w:t xml:space="preserve"> (</w:t>
-      </w:r>
-      <w:hyperlink r:id="rId7" w:history="1">
-        <w:r>
-          <w:rPr>
-            <w:rStyle w:val="Hyperlink"/>
-          </w:rPr>
-          <w:t>http://msdn.microsoft.com/en-us/library/windows/desktop/aa365247.aspx</w:t>
-        </w:r>
-      </w:hyperlink>
-      <w:r>
-        <w:t>).</w:t>
-      </w:r>
-    </w:p>
-    <w:p>
-      <w:pPr>
-        <w:pStyle w:val="ListParagraph"/>
-        <w:numPr>
-          <w:ilvl w:val="0"/>
-          <w:numId w:val="1"/>
-        </w:numPr>
-      </w:pPr>
-      <w:r>
         <w:t xml:space="preserve">Move </w:t>
       </w:r>
       <w:r>
@@ -619,82 +593,67 @@
           <w:numId w:val="1"/>
         </w:numPr>
       </w:pPr>
-      <w:r>
-        <w:t>Document how region boundaries are handled in Read/Write.</w:t>
-      </w:r>
-    </w:p>
-    <w:p>
-      <w:pPr>
-        <w:pStyle w:val="ListParagraph"/>
-        <w:numPr>
-          <w:ilvl w:val="0"/>
-          <w:numId w:val="1"/>
-        </w:numPr>
-      </w:pPr>
-      <w:r>
-        <w:t xml:space="preserve">Remove dependency on Windows </w:t>
-      </w:r>
-      <w:r>
-        <w:t>header files if possible</w:t>
-      </w:r>
-      <w:r>
-        <w:t xml:space="preserve"> (at least in headers)</w:t>
-      </w:r>
-      <w:r>
-        <w:t>.</w:t>
-      </w:r>
-    </w:p>
-    <w:p>
-      <w:pPr>
-        <w:pStyle w:val="ListParagraph"/>
-        <w:numPr>
-          <w:ilvl w:val="0"/>
-          <w:numId w:val="1"/>
-        </w:numPr>
-      </w:pPr>
-      <w:r>
-        <w:t>Minimize dependencies.</w:t>
-      </w:r>
-    </w:p>
-    <w:p>
-      <w:pPr>
-        <w:pStyle w:val="ListParagraph"/>
-        <w:numPr>
-          <w:ilvl w:val="1"/>
-          <w:numId w:val="1"/>
-        </w:numPr>
-      </w:pPr>
-      <w:r>
-        <w:t>AsmJit, Boost, etc.</w:t>
-      </w:r>
-    </w:p>
-    <w:p>
-      <w:pPr>
-        <w:pStyle w:val="ListParagraph"/>
-        <w:numPr>
-          <w:ilvl w:val="0"/>
-          <w:numId w:val="1"/>
-        </w:numPr>
-      </w:pPr>
-      <w:r>
-        <w:t>Perform correct overflow checking.</w:t>
-      </w:r>
-    </w:p>
-    <w:p>
-      <w:pPr>
-        <w:pStyle w:val="ListParagraph"/>
-        <w:numPr>
-          <w:ilvl w:val="1"/>
-          <w:numId w:val="1"/>
-        </w:numPr>
-      </w:pPr>
-      <w:r>
-        <w:t>Signed</w:t>
-      </w:r>
       <w:bookmarkStart w:id="0" w:name="_GoBack"/>
       <w:bookmarkEnd w:id="0"/>
       <w:r>
-        <w:t>: if (A &gt; MAX</w:t>
+        <w:t xml:space="preserve">Remove dependency on Windows </w:t>
+      </w:r>
+      <w:r>
+        <w:t>header files if possible</w:t>
+      </w:r>
+      <w:r>
+        <w:t xml:space="preserve"> (at least in headers)</w:t>
+      </w:r>
+      <w:r>
+        <w:t>.</w:t>
+      </w:r>
+    </w:p>
+    <w:p>
+      <w:pPr>
+        <w:pStyle w:val="ListParagraph"/>
+        <w:numPr>
+          <w:ilvl w:val="0"/>
+          <w:numId w:val="1"/>
+        </w:numPr>
+      </w:pPr>
+      <w:r>
+        <w:t>Minimize dependencies.</w:t>
+      </w:r>
+    </w:p>
+    <w:p>
+      <w:pPr>
+        <w:pStyle w:val="ListParagraph"/>
+        <w:numPr>
+          <w:ilvl w:val="1"/>
+          <w:numId w:val="1"/>
+        </w:numPr>
+      </w:pPr>
+      <w:r>
+        <w:t>AsmJit, Boost, etc.</w:t>
+      </w:r>
+    </w:p>
+    <w:p>
+      <w:pPr>
+        <w:pStyle w:val="ListParagraph"/>
+        <w:numPr>
+          <w:ilvl w:val="0"/>
+          <w:numId w:val="1"/>
+        </w:numPr>
+      </w:pPr>
+      <w:r>
+        <w:t>Perform correct overflow checking.</w:t>
+      </w:r>
+    </w:p>
+    <w:p>
+      <w:pPr>
+        <w:pStyle w:val="ListParagraph"/>
+        <w:numPr>
+          <w:ilvl w:val="1"/>
+          <w:numId w:val="1"/>
+        </w:numPr>
+      </w:pPr>
+      <w:r>
+        <w:t>Signed: if (A &gt; MAX</w:t>
       </w:r>
       <w:r>
         <w:t>VALUE</w:t>
@@ -771,7 +730,10 @@
         </w:numPr>
       </w:pPr>
       <w:r>
-        <w:t>Basic base hook.</w:t>
+        <w:t>Base hook framework</w:t>
+      </w:r>
+      <w:r>
+        <w:t>.</w:t>
       </w:r>
     </w:p>
     <w:p>
@@ -821,7 +783,7 @@
       <w:r>
         <w:t>Investigate the debugger engine API (</w:t>
       </w:r>
-      <w:hyperlink r:id="rId8" w:history="1">
+      <w:hyperlink r:id="rId7" w:history="1">
         <w:r>
           <w:rPr>
             <w:rStyle w:val="Hyperlink"/>
@@ -1034,34 +996,34 @@
         </w:numPr>
       </w:pPr>
       <w:r>
+        <w:t>Extra sanity checking in all components.</w:t>
+      </w:r>
+    </w:p>
+    <w:p>
+      <w:pPr>
+        <w:pStyle w:val="ListParagraph"/>
+        <w:numPr>
+          <w:ilvl w:val="1"/>
+          <w:numId w:val="1"/>
+        </w:numPr>
+      </w:pPr>
+      <w:r>
+        <w:t xml:space="preserve">E.g. </w:t>
+      </w:r>
+      <w:r>
+        <w:t>Check NumberOfRvaAndSizes in NtHeaders before attempting to retrieve a data dir.</w:t>
+      </w:r>
+    </w:p>
+    <w:p>
+      <w:pPr>
+        <w:pStyle w:val="ListParagraph"/>
+        <w:numPr>
+          <w:ilvl w:val="0"/>
+          <w:numId w:val="1"/>
+        </w:numPr>
+      </w:pPr>
+      <w:r>
         <w:lastRenderedPageBreak/>
-        <w:t>Extra sanity checking in all components.</w:t>
-      </w:r>
-    </w:p>
-    <w:p>
-      <w:pPr>
-        <w:pStyle w:val="ListParagraph"/>
-        <w:numPr>
-          <w:ilvl w:val="1"/>
-          <w:numId w:val="1"/>
-        </w:numPr>
-      </w:pPr>
-      <w:r>
-        <w:t xml:space="preserve">E.g. </w:t>
-      </w:r>
-      <w:r>
-        <w:t>Check NumberOfRvaAndSizes in NtHeaders before attempting to retrieve a data dir.</w:t>
-      </w:r>
-    </w:p>
-    <w:p>
-      <w:pPr>
-        <w:pStyle w:val="ListParagraph"/>
-        <w:numPr>
-          <w:ilvl w:val="0"/>
-          <w:numId w:val="1"/>
-        </w:numPr>
-      </w:pPr>
-      <w:r>
         <w:t>Cache base pointers etc rather than retrieving it manually in every getter/setter. Slightly less ‘robust’, but due to the typically ‘read-only’ nature of the data this is the expected behaviour in all known cases anyway.</w:t>
       </w:r>
     </w:p>
@@ -1465,43 +1427,43 @@
         </w:numPr>
       </w:pPr>
       <w:r>
+        <w:t>Support injected scanning.</w:t>
+      </w:r>
+    </w:p>
+    <w:p>
+      <w:pPr>
+        <w:pStyle w:val="ListParagraph"/>
+        <w:numPr>
+          <w:ilvl w:val="0"/>
+          <w:numId w:val="1"/>
+        </w:numPr>
+      </w:pPr>
+      <w:r>
+        <w:t>Configurable scan buffer size.</w:t>
+      </w:r>
+    </w:p>
+    <w:p>
+      <w:pPr>
+        <w:pStyle w:val="ListParagraph"/>
+        <w:numPr>
+          <w:ilvl w:val="0"/>
+          <w:numId w:val="1"/>
+        </w:numPr>
+      </w:pPr>
+      <w:r>
+        <w:t>Pointer scanner.</w:t>
+      </w:r>
+    </w:p>
+    <w:p>
+      <w:pPr>
+        <w:pStyle w:val="ListParagraph"/>
+        <w:numPr>
+          <w:ilvl w:val="0"/>
+          <w:numId w:val="1"/>
+        </w:numPr>
+      </w:pPr>
+      <w:r>
         <w:lastRenderedPageBreak/>
-        <w:t>Support injected scanning.</w:t>
-      </w:r>
-    </w:p>
-    <w:p>
-      <w:pPr>
-        <w:pStyle w:val="ListParagraph"/>
-        <w:numPr>
-          <w:ilvl w:val="0"/>
-          <w:numId w:val="1"/>
-        </w:numPr>
-      </w:pPr>
-      <w:r>
-        <w:t>Configurable scan buffer size.</w:t>
-      </w:r>
-    </w:p>
-    <w:p>
-      <w:pPr>
-        <w:pStyle w:val="ListParagraph"/>
-        <w:numPr>
-          <w:ilvl w:val="0"/>
-          <w:numId w:val="1"/>
-        </w:numPr>
-      </w:pPr>
-      <w:r>
-        <w:t>Pointer scanner.</w:t>
-      </w:r>
-    </w:p>
-    <w:p>
-      <w:pPr>
-        <w:pStyle w:val="ListParagraph"/>
-        <w:numPr>
-          <w:ilvl w:val="0"/>
-          <w:numId w:val="1"/>
-        </w:numPr>
-      </w:pPr>
-      <w:r>
         <w:t>Unknown value scan.</w:t>
       </w:r>
     </w:p>

</xml_diff>

<commit_message>
* ICC support is currently broken due to compiler bugs. Add a note about it to fix it.
</commit_message>
<xml_diff>
--- a/misc/todo.docx
+++ b/misc/todo.docx
@@ -569,8 +569,20 @@
           <w:numId w:val="1"/>
         </w:numPr>
       </w:pPr>
+      <w:r>
+        <w:t>Fix Intel C++ compilation.</w:t>
+      </w:r>
       <w:bookmarkStart w:id="0" w:name="_GoBack"/>
       <w:bookmarkEnd w:id="0"/>
+    </w:p>
+    <w:p>
+      <w:pPr>
+        <w:pStyle w:val="ListParagraph"/>
+        <w:numPr>
+          <w:ilvl w:val="0"/>
+          <w:numId w:val="1"/>
+        </w:numPr>
+      </w:pPr>
       <w:r>
         <w:t xml:space="preserve">Remove dependency on Windows </w:t>
       </w:r>

</xml_diff>

<commit_message>
* Note about CTP.
</commit_message>
<xml_diff>
--- a/misc/todo.docx
+++ b/misc/todo.docx
@@ -659,14 +659,32 @@
           <w:numId w:val="1"/>
         </w:numPr>
       </w:pPr>
+      <w:r>
+        <w:t>Minimize number of compiler-specific blocks</w:t>
+      </w:r>
+      <w:r>
+        <w:t xml:space="preserve"> (also, most should be confined to a config header where possible)</w:t>
+      </w:r>
+      <w:r>
+        <w:t>.</w:t>
+      </w:r>
+    </w:p>
+    <w:p>
+      <w:pPr>
+        <w:pStyle w:val="ListParagraph"/>
+        <w:numPr>
+          <w:ilvl w:val="0"/>
+          <w:numId w:val="1"/>
+        </w:numPr>
+      </w:pPr>
+      <w:r>
+        <w:t>Test code under Visual C++ Compiler CTP</w:t>
+      </w:r>
+      <w:r>
+        <w:t xml:space="preserve"> (with variadics enabled)</w:t>
+      </w:r>
       <w:bookmarkStart w:id="0" w:name="_GoBack"/>
       <w:bookmarkEnd w:id="0"/>
-      <w:r>
-        <w:t>Minimize number of compiler-specific blocks</w:t>
-      </w:r>
-      <w:r>
-        <w:t xml:space="preserve"> (also, most should be confined to a config header where possible)</w:t>
-      </w:r>
       <w:r>
         <w:t>.</w:t>
       </w:r>
@@ -982,6 +1000,7 @@
         </w:numPr>
       </w:pPr>
       <w:r>
+        <w:lastRenderedPageBreak/>
         <w:t>Arbitrary region support.</w:t>
       </w:r>
     </w:p>
@@ -990,7 +1009,6 @@
         <w:rPr>
           <w:b/>
         </w:rPr>
-        <w:lastRenderedPageBreak/>
         <w:t>PeLib</w:t>
       </w:r>
     </w:p>
@@ -1394,6 +1412,7 @@
         </w:numPr>
       </w:pPr>
       <w:r>
+        <w:lastRenderedPageBreak/>
         <w:t>Use a file view with a small memory cache rather than consuming large amounts of RAM.</w:t>
       </w:r>
     </w:p>
@@ -1418,7 +1437,6 @@
         </w:numPr>
       </w:pPr>
       <w:r>
-        <w:lastRenderedPageBreak/>
         <w:t>Wildcard support for vector/string scanning.</w:t>
       </w:r>
     </w:p>

</xml_diff>

<commit_message>
* Minor cleanup of Call and notes to self.
</commit_message>
<xml_diff>
--- a/misc/todo.docx
+++ b/misc/todo.docx
@@ -645,46 +645,64 @@
         </w:numPr>
       </w:pPr>
       <w:r>
-        <w:t xml:space="preserve">Minimize number of architecture-specific </w:t>
-      </w:r>
-      <w:r>
-        <w:t>blocks (also, most should be confined to a config header where possible).</w:t>
-      </w:r>
-    </w:p>
-    <w:p>
-      <w:pPr>
-        <w:pStyle w:val="ListParagraph"/>
-        <w:numPr>
-          <w:ilvl w:val="0"/>
-          <w:numId w:val="1"/>
-        </w:numPr>
-      </w:pPr>
-      <w:r>
-        <w:t>Minimize number of compiler-specific blocks</w:t>
-      </w:r>
-      <w:r>
-        <w:t xml:space="preserve"> (also, most should be confined to a config header where possible)</w:t>
-      </w:r>
-      <w:r>
-        <w:t>.</w:t>
-      </w:r>
-    </w:p>
-    <w:p>
-      <w:pPr>
-        <w:pStyle w:val="ListParagraph"/>
-        <w:numPr>
-          <w:ilvl w:val="0"/>
-          <w:numId w:val="1"/>
-        </w:numPr>
-      </w:pPr>
-      <w:r>
-        <w:t>Test code under Visual C++ Compiler CTP</w:t>
-      </w:r>
-      <w:r>
-        <w:t xml:space="preserve"> (with variadics enabled)</w:t>
+        <w:t>Fix linker warnings under GCC</w:t>
+      </w:r>
+      <w:r>
+        <w:t xml:space="preserve"> x86</w:t>
       </w:r>
       <w:bookmarkStart w:id="0" w:name="_GoBack"/>
       <w:bookmarkEnd w:id="0"/>
+      <w:r>
+        <w:t xml:space="preserve"> release mode caused by Boost.Exception.</w:t>
+      </w:r>
+    </w:p>
+    <w:p>
+      <w:pPr>
+        <w:pStyle w:val="ListParagraph"/>
+        <w:numPr>
+          <w:ilvl w:val="0"/>
+          <w:numId w:val="1"/>
+        </w:numPr>
+      </w:pPr>
+      <w:r>
+        <w:t xml:space="preserve">Minimize number of architecture-specific </w:t>
+      </w:r>
+      <w:r>
+        <w:t>blocks (also, most should be confined to a config header where possible).</w:t>
+      </w:r>
+    </w:p>
+    <w:p>
+      <w:pPr>
+        <w:pStyle w:val="ListParagraph"/>
+        <w:numPr>
+          <w:ilvl w:val="0"/>
+          <w:numId w:val="1"/>
+        </w:numPr>
+      </w:pPr>
+      <w:r>
+        <w:t>Minimize number of compiler-specific blocks</w:t>
+      </w:r>
+      <w:r>
+        <w:t xml:space="preserve"> (also, most should be confined to a config header where possible)</w:t>
+      </w:r>
+      <w:r>
+        <w:t>.</w:t>
+      </w:r>
+    </w:p>
+    <w:p>
+      <w:pPr>
+        <w:pStyle w:val="ListParagraph"/>
+        <w:numPr>
+          <w:ilvl w:val="0"/>
+          <w:numId w:val="1"/>
+        </w:numPr>
+      </w:pPr>
+      <w:r>
+        <w:t>Test code under Visual C++ Compiler CTP</w:t>
+      </w:r>
+      <w:r>
+        <w:t xml:space="preserve"> (with variadics enabled)</w:t>
+      </w:r>
       <w:r>
         <w:t>.</w:t>
       </w:r>
@@ -973,6 +991,7 @@
         </w:numPr>
       </w:pPr>
       <w:r>
+        <w:lastRenderedPageBreak/>
         <w:t>‘</w:t>
       </w:r>
       <w:r>
@@ -1000,7 +1019,6 @@
         </w:numPr>
       </w:pPr>
       <w:r>
-        <w:lastRenderedPageBreak/>
         <w:t>Arbitrary region support.</w:t>
       </w:r>
     </w:p>
@@ -1388,6 +1406,7 @@
         </w:numPr>
       </w:pPr>
       <w:r>
+        <w:lastRenderedPageBreak/>
         <w:t>Rewrite to be more reliable and robust.</w:t>
       </w:r>
     </w:p>
@@ -1412,7 +1431,6 @@
         </w:numPr>
       </w:pPr>
       <w:r>
-        <w:lastRenderedPageBreak/>
         <w:t>Use a file view with a small memory cache rather than consuming large amounts of RAM.</w:t>
       </w:r>
     </w:p>

</xml_diff>